<commit_message>
Prva izmjena projektne dokumentacije - za drugu fazu. Još nije gotovo, potrebno je navesti predviđene napore kod tablice sa svim korisničkim pričama i opisati 4. sprint.
</commit_message>
<xml_diff>
--- a/Dokumentacija/Projektna Dokumentacija.docx
+++ b/Dokumentacija/Projektna Dokumentacija.docx
@@ -7,8 +7,6 @@
         <w:pStyle w:val="Nazivinstitucije"/>
         <w:spacing w:line="360" w:lineRule="auto"/>
       </w:pPr>
-      <w:bookmarkStart w:id="0" w:name="_GoBack"/>
-      <w:bookmarkEnd w:id="0"/>
       <w:r>
         <w:t>SVEUČILIŠTE U ZAGREBU</w:t>
       </w:r>
@@ -284,7 +282,21 @@
             <w:rStyle w:val="Hyperlink"/>
             <w:b w:val="0"/>
           </w:rPr>
-          <w:t xml:space="preserve"> repozitorij</w:t>
+          <w:t xml:space="preserve"> rep</w:t>
+        </w:r>
+        <w:r>
+          <w:rPr>
+            <w:rStyle w:val="Hyperlink"/>
+            <w:b w:val="0"/>
+          </w:rPr>
+          <w:t>o</w:t>
+        </w:r>
+        <w:r>
+          <w:rPr>
+            <w:rStyle w:val="Hyperlink"/>
+            <w:b w:val="0"/>
+          </w:rPr>
+          <w:t>zitorij</w:t>
         </w:r>
       </w:hyperlink>
     </w:p>
@@ -1233,12 +1245,12 @@
         <w:pStyle w:val="Heading1"/>
         <w:spacing w:line="360" w:lineRule="auto"/>
       </w:pPr>
-      <w:bookmarkStart w:id="1" w:name="_Toc466995460"/>
+      <w:bookmarkStart w:id="0" w:name="_Toc466995460"/>
       <w:r>
         <w:lastRenderedPageBreak/>
         <w:t>Ideja</w:t>
       </w:r>
-      <w:bookmarkEnd w:id="1"/>
+      <w:bookmarkEnd w:id="0"/>
     </w:p>
     <w:p>
       <w:pPr>
@@ -1290,12 +1302,12 @@
         <w:pStyle w:val="Heading1"/>
         <w:spacing w:line="360" w:lineRule="auto"/>
       </w:pPr>
-      <w:bookmarkStart w:id="2" w:name="_Toc466995461"/>
+      <w:bookmarkStart w:id="1" w:name="_Toc466995461"/>
       <w:r>
         <w:lastRenderedPageBreak/>
         <w:t>Funkcionalnosti aplikacije</w:t>
       </w:r>
-      <w:bookmarkEnd w:id="2"/>
+      <w:bookmarkEnd w:id="1"/>
     </w:p>
     <w:p>
       <w:pPr>
@@ -1484,7 +1496,7 @@
         <w:pStyle w:val="Heading1"/>
         <w:spacing w:line="360" w:lineRule="auto"/>
       </w:pPr>
-      <w:bookmarkStart w:id="3" w:name="_Toc466995462"/>
+      <w:bookmarkStart w:id="2" w:name="_Toc466995462"/>
       <w:r>
         <w:lastRenderedPageBreak/>
         <w:t>Skice</w:t>
@@ -1495,7 +1507,7 @@
       <w:r>
         <w:t>plikacije</w:t>
       </w:r>
-      <w:bookmarkEnd w:id="3"/>
+      <w:bookmarkEnd w:id="2"/>
     </w:p>
     <w:p>
       <w:pPr>
@@ -1579,27 +1591,14 @@
       <w:r>
         <w:t xml:space="preserve">Slika </w:t>
       </w:r>
-      <w:r>
-        <w:fldChar w:fldCharType="begin"/>
-      </w:r>
-      <w:r>
-        <w:instrText xml:space="preserve"> SEQ Slika \* ARABIC </w:instrText>
-      </w:r>
-      <w:r>
-        <w:fldChar w:fldCharType="separate"/>
-      </w:r>
-      <w:r>
-        <w:rPr>
-          <w:noProof/>
-        </w:rPr>
-        <w:t>1</w:t>
-      </w:r>
-      <w:r>
-        <w:rPr>
-          <w:noProof/>
-        </w:rPr>
-        <w:fldChar w:fldCharType="end"/>
-      </w:r>
+      <w:fldSimple w:instr=" SEQ Slika \* ARABIC ">
+        <w:r>
+          <w:rPr>
+            <w:noProof/>
+          </w:rPr>
+          <w:t>1</w:t>
+        </w:r>
+      </w:fldSimple>
       <w:r>
         <w:t xml:space="preserve">: </w:t>
       </w:r>
@@ -1634,12 +1633,12 @@
         <w:pStyle w:val="Heading1"/>
         <w:spacing w:line="360" w:lineRule="auto"/>
       </w:pPr>
-      <w:bookmarkStart w:id="4" w:name="_Toc466995463"/>
+      <w:bookmarkStart w:id="3" w:name="_Toc466995463"/>
       <w:r>
         <w:lastRenderedPageBreak/>
         <w:t>Korisničke priče</w:t>
       </w:r>
-      <w:bookmarkEnd w:id="4"/>
+      <w:bookmarkEnd w:id="3"/>
     </w:p>
     <w:p>
       <w:pPr>
@@ -2009,36 +2008,36 @@
         <w:pStyle w:val="Heading1"/>
         <w:spacing w:line="360" w:lineRule="auto"/>
       </w:pPr>
-      <w:bookmarkStart w:id="5" w:name="_Toc466995464"/>
+      <w:bookmarkStart w:id="4" w:name="_Toc466995464"/>
       <w:r>
         <w:t>SCRUM</w:t>
       </w:r>
+      <w:bookmarkEnd w:id="4"/>
+    </w:p>
+    <w:p>
+      <w:pPr>
+        <w:spacing w:line="360" w:lineRule="auto"/>
+      </w:pPr>
+    </w:p>
+    <w:p>
+      <w:pPr>
+        <w:pStyle w:val="Heading2"/>
+        <w:spacing w:line="360" w:lineRule="auto"/>
+      </w:pPr>
+      <w:bookmarkStart w:id="5" w:name="_Toc466995465"/>
+      <w:proofErr w:type="spellStart"/>
+      <w:r>
+        <w:t>Spring</w:t>
+      </w:r>
+      <w:proofErr w:type="spellEnd"/>
+      <w:r>
+        <w:t xml:space="preserve"> </w:t>
+      </w:r>
+      <w:proofErr w:type="spellStart"/>
+      <w:r>
+        <w:t>Backlog</w:t>
+      </w:r>
       <w:bookmarkEnd w:id="5"/>
-    </w:p>
-    <w:p>
-      <w:pPr>
-        <w:spacing w:line="360" w:lineRule="auto"/>
-      </w:pPr>
-    </w:p>
-    <w:p>
-      <w:pPr>
-        <w:pStyle w:val="Heading2"/>
-        <w:spacing w:line="360" w:lineRule="auto"/>
-      </w:pPr>
-      <w:bookmarkStart w:id="6" w:name="_Toc466995465"/>
-      <w:proofErr w:type="spellStart"/>
-      <w:r>
-        <w:t>Spring</w:t>
-      </w:r>
-      <w:proofErr w:type="spellEnd"/>
-      <w:r>
-        <w:t xml:space="preserve"> </w:t>
-      </w:r>
-      <w:proofErr w:type="spellStart"/>
-      <w:r>
-        <w:t>Backlog</w:t>
-      </w:r>
-      <w:bookmarkEnd w:id="6"/>
       <w:proofErr w:type="spellEnd"/>
     </w:p>
     <w:p>
@@ -2106,14 +2105,16 @@
         <w:tblLook w:val="04A0" w:firstRow="1" w:lastRow="0" w:firstColumn="1" w:lastColumn="0" w:noHBand="0" w:noVBand="1"/>
       </w:tblPr>
       <w:tblGrid>
-        <w:gridCol w:w="3020"/>
-        <w:gridCol w:w="3021"/>
-        <w:gridCol w:w="3021"/>
+        <w:gridCol w:w="2043"/>
+        <w:gridCol w:w="1430"/>
+        <w:gridCol w:w="1450"/>
+        <w:gridCol w:w="2018"/>
+        <w:gridCol w:w="2121"/>
       </w:tblGrid>
       <w:tr>
         <w:tc>
           <w:tcPr>
-            <w:tcW w:w="3020" w:type="dxa"/>
+            <w:tcW w:w="2043" w:type="dxa"/>
           </w:tcPr>
           <w:p>
             <w:pPr>
@@ -2130,7 +2131,7 @@
         </w:tc>
         <w:tc>
           <w:tcPr>
-            <w:tcW w:w="3021" w:type="dxa"/>
+            <w:tcW w:w="1430" w:type="dxa"/>
           </w:tcPr>
           <w:p>
             <w:pPr>
@@ -2143,7 +2144,7 @@
         </w:tc>
         <w:tc>
           <w:tcPr>
-            <w:tcW w:w="3021" w:type="dxa"/>
+            <w:tcW w:w="1450" w:type="dxa"/>
           </w:tcPr>
           <w:p>
             <w:pPr>
@@ -2151,6 +2152,32 @@
             </w:pPr>
             <w:r>
               <w:t>PROCJENA NAPORA NAKON SPRINT 1</w:t>
+            </w:r>
+          </w:p>
+        </w:tc>
+        <w:tc>
+          <w:tcPr>
+            <w:tcW w:w="2018" w:type="dxa"/>
+          </w:tcPr>
+          <w:p>
+            <w:pPr>
+              <w:spacing w:line="360" w:lineRule="auto"/>
+            </w:pPr>
+            <w:r>
+              <w:t>PROCJENA NAPORA NAKON SPRINT 2</w:t>
+            </w:r>
+          </w:p>
+        </w:tc>
+        <w:tc>
+          <w:tcPr>
+            <w:tcW w:w="2121" w:type="dxa"/>
+          </w:tcPr>
+          <w:p>
+            <w:pPr>
+              <w:spacing w:line="360" w:lineRule="auto"/>
+            </w:pPr>
+            <w:r>
+              <w:t>PROCJENA NAPORA NAKON SPRINT 3</w:t>
             </w:r>
           </w:p>
         </w:tc>
@@ -2158,7 +2185,7 @@
       <w:tr>
         <w:tc>
           <w:tcPr>
-            <w:tcW w:w="3020" w:type="dxa"/>
+            <w:tcW w:w="2043" w:type="dxa"/>
           </w:tcPr>
           <w:p>
             <w:pPr>
@@ -2174,7 +2201,7 @@
         </w:tc>
         <w:tc>
           <w:tcPr>
-            <w:tcW w:w="3021" w:type="dxa"/>
+            <w:tcW w:w="1430" w:type="dxa"/>
           </w:tcPr>
           <w:p>
             <w:pPr>
@@ -2187,7 +2214,7 @@
         </w:tc>
         <w:tc>
           <w:tcPr>
-            <w:tcW w:w="3021" w:type="dxa"/>
+            <w:tcW w:w="1450" w:type="dxa"/>
           </w:tcPr>
           <w:p>
             <w:pPr>
@@ -2196,13 +2223,35 @@
             <w:r>
               <w:t>3</w:t>
             </w:r>
+          </w:p>
+        </w:tc>
+        <w:tc>
+          <w:tcPr>
+            <w:tcW w:w="2018" w:type="dxa"/>
+          </w:tcPr>
+          <w:p>
+            <w:pPr>
+              <w:spacing w:line="360" w:lineRule="auto"/>
+            </w:pPr>
+            <w:bookmarkStart w:id="6" w:name="_GoBack"/>
+            <w:bookmarkEnd w:id="6"/>
+          </w:p>
+        </w:tc>
+        <w:tc>
+          <w:tcPr>
+            <w:tcW w:w="2121" w:type="dxa"/>
+          </w:tcPr>
+          <w:p>
+            <w:pPr>
+              <w:spacing w:line="360" w:lineRule="auto"/>
+            </w:pPr>
           </w:p>
         </w:tc>
       </w:tr>
       <w:tr>
         <w:tc>
           <w:tcPr>
-            <w:tcW w:w="3020" w:type="dxa"/>
+            <w:tcW w:w="2043" w:type="dxa"/>
           </w:tcPr>
           <w:p>
             <w:pPr>
@@ -2218,7 +2267,7 @@
         </w:tc>
         <w:tc>
           <w:tcPr>
-            <w:tcW w:w="3021" w:type="dxa"/>
+            <w:tcW w:w="1430" w:type="dxa"/>
           </w:tcPr>
           <w:p>
             <w:pPr>
@@ -2231,7 +2280,7 @@
         </w:tc>
         <w:tc>
           <w:tcPr>
-            <w:tcW w:w="3021" w:type="dxa"/>
+            <w:tcW w:w="1450" w:type="dxa"/>
           </w:tcPr>
           <w:p>
             <w:pPr>
@@ -2240,13 +2289,33 @@
             <w:r>
               <w:t>24</w:t>
             </w:r>
+          </w:p>
+        </w:tc>
+        <w:tc>
+          <w:tcPr>
+            <w:tcW w:w="2018" w:type="dxa"/>
+          </w:tcPr>
+          <w:p>
+            <w:pPr>
+              <w:spacing w:line="360" w:lineRule="auto"/>
+            </w:pPr>
+          </w:p>
+        </w:tc>
+        <w:tc>
+          <w:tcPr>
+            <w:tcW w:w="2121" w:type="dxa"/>
+          </w:tcPr>
+          <w:p>
+            <w:pPr>
+              <w:spacing w:line="360" w:lineRule="auto"/>
+            </w:pPr>
           </w:p>
         </w:tc>
       </w:tr>
       <w:tr>
         <w:tc>
           <w:tcPr>
-            <w:tcW w:w="3020" w:type="dxa"/>
+            <w:tcW w:w="2043" w:type="dxa"/>
           </w:tcPr>
           <w:p>
             <w:pPr>
@@ -2262,7 +2331,7 @@
         </w:tc>
         <w:tc>
           <w:tcPr>
-            <w:tcW w:w="3021" w:type="dxa"/>
+            <w:tcW w:w="1430" w:type="dxa"/>
           </w:tcPr>
           <w:p>
             <w:pPr>
@@ -2275,7 +2344,7 @@
         </w:tc>
         <w:tc>
           <w:tcPr>
-            <w:tcW w:w="3021" w:type="dxa"/>
+            <w:tcW w:w="1450" w:type="dxa"/>
           </w:tcPr>
           <w:p>
             <w:pPr>
@@ -2284,13 +2353,33 @@
             <w:r>
               <w:t>25</w:t>
             </w:r>
+          </w:p>
+        </w:tc>
+        <w:tc>
+          <w:tcPr>
+            <w:tcW w:w="2018" w:type="dxa"/>
+          </w:tcPr>
+          <w:p>
+            <w:pPr>
+              <w:spacing w:line="360" w:lineRule="auto"/>
+            </w:pPr>
+          </w:p>
+        </w:tc>
+        <w:tc>
+          <w:tcPr>
+            <w:tcW w:w="2121" w:type="dxa"/>
+          </w:tcPr>
+          <w:p>
+            <w:pPr>
+              <w:spacing w:line="360" w:lineRule="auto"/>
+            </w:pPr>
           </w:p>
         </w:tc>
       </w:tr>
       <w:tr>
         <w:tc>
           <w:tcPr>
-            <w:tcW w:w="3020" w:type="dxa"/>
+            <w:tcW w:w="2043" w:type="dxa"/>
           </w:tcPr>
           <w:p>
             <w:pPr>
@@ -2303,7 +2392,7 @@
         </w:tc>
         <w:tc>
           <w:tcPr>
-            <w:tcW w:w="3021" w:type="dxa"/>
+            <w:tcW w:w="1430" w:type="dxa"/>
           </w:tcPr>
           <w:p>
             <w:pPr>
@@ -2316,7 +2405,7 @@
         </w:tc>
         <w:tc>
           <w:tcPr>
-            <w:tcW w:w="3021" w:type="dxa"/>
+            <w:tcW w:w="1450" w:type="dxa"/>
           </w:tcPr>
           <w:p>
             <w:pPr>
@@ -2325,13 +2414,33 @@
             <w:r>
               <w:t>1</w:t>
             </w:r>
+          </w:p>
+        </w:tc>
+        <w:tc>
+          <w:tcPr>
+            <w:tcW w:w="2018" w:type="dxa"/>
+          </w:tcPr>
+          <w:p>
+            <w:pPr>
+              <w:spacing w:line="360" w:lineRule="auto"/>
+            </w:pPr>
+          </w:p>
+        </w:tc>
+        <w:tc>
+          <w:tcPr>
+            <w:tcW w:w="2121" w:type="dxa"/>
+          </w:tcPr>
+          <w:p>
+            <w:pPr>
+              <w:spacing w:line="360" w:lineRule="auto"/>
+            </w:pPr>
           </w:p>
         </w:tc>
       </w:tr>
       <w:tr>
         <w:tc>
           <w:tcPr>
-            <w:tcW w:w="3020" w:type="dxa"/>
+            <w:tcW w:w="2043" w:type="dxa"/>
           </w:tcPr>
           <w:p>
             <w:pPr>
@@ -2352,7 +2461,7 @@
         </w:tc>
         <w:tc>
           <w:tcPr>
-            <w:tcW w:w="3021" w:type="dxa"/>
+            <w:tcW w:w="1430" w:type="dxa"/>
           </w:tcPr>
           <w:p>
             <w:pPr>
@@ -2365,7 +2474,7 @@
         </w:tc>
         <w:tc>
           <w:tcPr>
-            <w:tcW w:w="3021" w:type="dxa"/>
+            <w:tcW w:w="1450" w:type="dxa"/>
           </w:tcPr>
           <w:p>
             <w:pPr>
@@ -2374,13 +2483,33 @@
             <w:r>
               <w:t>25</w:t>
             </w:r>
+          </w:p>
+        </w:tc>
+        <w:tc>
+          <w:tcPr>
+            <w:tcW w:w="2018" w:type="dxa"/>
+          </w:tcPr>
+          <w:p>
+            <w:pPr>
+              <w:spacing w:line="360" w:lineRule="auto"/>
+            </w:pPr>
+          </w:p>
+        </w:tc>
+        <w:tc>
+          <w:tcPr>
+            <w:tcW w:w="2121" w:type="dxa"/>
+          </w:tcPr>
+          <w:p>
+            <w:pPr>
+              <w:spacing w:line="360" w:lineRule="auto"/>
+            </w:pPr>
           </w:p>
         </w:tc>
       </w:tr>
       <w:tr>
         <w:tc>
           <w:tcPr>
-            <w:tcW w:w="3020" w:type="dxa"/>
+            <w:tcW w:w="2043" w:type="dxa"/>
           </w:tcPr>
           <w:p>
             <w:pPr>
@@ -2401,7 +2530,7 @@
         </w:tc>
         <w:tc>
           <w:tcPr>
-            <w:tcW w:w="3021" w:type="dxa"/>
+            <w:tcW w:w="1430" w:type="dxa"/>
           </w:tcPr>
           <w:p>
             <w:pPr>
@@ -2414,7 +2543,7 @@
         </w:tc>
         <w:tc>
           <w:tcPr>
-            <w:tcW w:w="3021" w:type="dxa"/>
+            <w:tcW w:w="1450" w:type="dxa"/>
           </w:tcPr>
           <w:p>
             <w:pPr>
@@ -2423,13 +2552,33 @@
             <w:r>
               <w:t>10</w:t>
             </w:r>
+          </w:p>
+        </w:tc>
+        <w:tc>
+          <w:tcPr>
+            <w:tcW w:w="2018" w:type="dxa"/>
+          </w:tcPr>
+          <w:p>
+            <w:pPr>
+              <w:spacing w:line="360" w:lineRule="auto"/>
+            </w:pPr>
+          </w:p>
+        </w:tc>
+        <w:tc>
+          <w:tcPr>
+            <w:tcW w:w="2121" w:type="dxa"/>
+          </w:tcPr>
+          <w:p>
+            <w:pPr>
+              <w:spacing w:line="360" w:lineRule="auto"/>
+            </w:pPr>
           </w:p>
         </w:tc>
       </w:tr>
       <w:tr>
         <w:tc>
           <w:tcPr>
-            <w:tcW w:w="3020" w:type="dxa"/>
+            <w:tcW w:w="2043" w:type="dxa"/>
           </w:tcPr>
           <w:p>
             <w:pPr>
@@ -2444,26 +2593,31 @@
             </w:r>
             <w:proofErr w:type="spellEnd"/>
             <w:r>
-              <w:t xml:space="preserve"> želim da mi se omogući bilježenje preuzimanja paketa od strane volonter</w:t>
-            </w:r>
-          </w:p>
-        </w:tc>
-        <w:tc>
-          <w:tcPr>
-            <w:tcW w:w="3021" w:type="dxa"/>
-          </w:tcPr>
-          <w:p>
-            <w:pPr>
-              <w:spacing w:line="360" w:lineRule="auto"/>
-            </w:pPr>
-            <w:r>
+              <w:t xml:space="preserve"> želim da mi se omogući </w:t>
+            </w:r>
+            <w:r>
+              <w:lastRenderedPageBreak/>
+              <w:t>bilježenje preuzimanja paketa od strane volonter</w:t>
+            </w:r>
+          </w:p>
+        </w:tc>
+        <w:tc>
+          <w:tcPr>
+            <w:tcW w:w="1430" w:type="dxa"/>
+          </w:tcPr>
+          <w:p>
+            <w:pPr>
+              <w:spacing w:line="360" w:lineRule="auto"/>
+            </w:pPr>
+            <w:r>
+              <w:lastRenderedPageBreak/>
               <w:t>2</w:t>
             </w:r>
           </w:p>
         </w:tc>
         <w:tc>
           <w:tcPr>
-            <w:tcW w:w="3021" w:type="dxa"/>
+            <w:tcW w:w="1450" w:type="dxa"/>
           </w:tcPr>
           <w:p>
             <w:pPr>
@@ -2472,13 +2626,33 @@
             <w:r>
               <w:t>5</w:t>
             </w:r>
+          </w:p>
+        </w:tc>
+        <w:tc>
+          <w:tcPr>
+            <w:tcW w:w="2018" w:type="dxa"/>
+          </w:tcPr>
+          <w:p>
+            <w:pPr>
+              <w:spacing w:line="360" w:lineRule="auto"/>
+            </w:pPr>
+          </w:p>
+        </w:tc>
+        <w:tc>
+          <w:tcPr>
+            <w:tcW w:w="2121" w:type="dxa"/>
+          </w:tcPr>
+          <w:p>
+            <w:pPr>
+              <w:spacing w:line="360" w:lineRule="auto"/>
+            </w:pPr>
           </w:p>
         </w:tc>
       </w:tr>
       <w:tr>
         <w:tc>
           <w:tcPr>
-            <w:tcW w:w="3020" w:type="dxa"/>
+            <w:tcW w:w="2043" w:type="dxa"/>
           </w:tcPr>
           <w:p>
             <w:pPr>
@@ -2499,7 +2673,7 @@
         </w:tc>
         <w:tc>
           <w:tcPr>
-            <w:tcW w:w="3021" w:type="dxa"/>
+            <w:tcW w:w="1430" w:type="dxa"/>
           </w:tcPr>
           <w:p>
             <w:pPr>
@@ -2512,7 +2686,7 @@
         </w:tc>
         <w:tc>
           <w:tcPr>
-            <w:tcW w:w="3021" w:type="dxa"/>
+            <w:tcW w:w="1450" w:type="dxa"/>
           </w:tcPr>
           <w:p>
             <w:pPr>
@@ -2521,13 +2695,33 @@
             <w:r>
               <w:t>10</w:t>
             </w:r>
+          </w:p>
+        </w:tc>
+        <w:tc>
+          <w:tcPr>
+            <w:tcW w:w="2018" w:type="dxa"/>
+          </w:tcPr>
+          <w:p>
+            <w:pPr>
+              <w:spacing w:line="360" w:lineRule="auto"/>
+            </w:pPr>
+          </w:p>
+        </w:tc>
+        <w:tc>
+          <w:tcPr>
+            <w:tcW w:w="2121" w:type="dxa"/>
+          </w:tcPr>
+          <w:p>
+            <w:pPr>
+              <w:spacing w:line="360" w:lineRule="auto"/>
+            </w:pPr>
           </w:p>
         </w:tc>
       </w:tr>
       <w:tr>
         <w:tc>
           <w:tcPr>
-            <w:tcW w:w="3020" w:type="dxa"/>
+            <w:tcW w:w="2043" w:type="dxa"/>
           </w:tcPr>
           <w:p>
             <w:pPr>
@@ -2540,7 +2734,7 @@
         </w:tc>
         <w:tc>
           <w:tcPr>
-            <w:tcW w:w="3021" w:type="dxa"/>
+            <w:tcW w:w="1430" w:type="dxa"/>
           </w:tcPr>
           <w:p>
             <w:pPr>
@@ -2553,7 +2747,7 @@
         </w:tc>
         <w:tc>
           <w:tcPr>
-            <w:tcW w:w="3021" w:type="dxa"/>
+            <w:tcW w:w="1450" w:type="dxa"/>
           </w:tcPr>
           <w:p>
             <w:pPr>
@@ -2562,27 +2756,46 @@
             <w:r>
               <w:t>5</w:t>
             </w:r>
+          </w:p>
+        </w:tc>
+        <w:tc>
+          <w:tcPr>
+            <w:tcW w:w="2018" w:type="dxa"/>
+          </w:tcPr>
+          <w:p>
+            <w:pPr>
+              <w:spacing w:line="360" w:lineRule="auto"/>
+            </w:pPr>
+          </w:p>
+        </w:tc>
+        <w:tc>
+          <w:tcPr>
+            <w:tcW w:w="2121" w:type="dxa"/>
+          </w:tcPr>
+          <w:p>
+            <w:pPr>
+              <w:spacing w:line="360" w:lineRule="auto"/>
+            </w:pPr>
           </w:p>
         </w:tc>
       </w:tr>
       <w:tr>
         <w:tc>
           <w:tcPr>
-            <w:tcW w:w="3020" w:type="dxa"/>
-          </w:tcPr>
-          <w:p>
-            <w:pPr>
-              <w:spacing w:line="360" w:lineRule="auto"/>
-            </w:pPr>
-            <w:r>
-              <w:lastRenderedPageBreak/>
+            <w:tcW w:w="2043" w:type="dxa"/>
+          </w:tcPr>
+          <w:p>
+            <w:pPr>
+              <w:spacing w:line="360" w:lineRule="auto"/>
+            </w:pPr>
+            <w:r>
               <w:t>Kao potrebiti korisnik želim vidjeti detalje pojedinog paketa za preuzimanje</w:t>
             </w:r>
           </w:p>
         </w:tc>
         <w:tc>
           <w:tcPr>
-            <w:tcW w:w="3021" w:type="dxa"/>
+            <w:tcW w:w="1430" w:type="dxa"/>
           </w:tcPr>
           <w:p>
             <w:pPr>
@@ -2595,7 +2808,7 @@
         </w:tc>
         <w:tc>
           <w:tcPr>
-            <w:tcW w:w="3021" w:type="dxa"/>
+            <w:tcW w:w="1450" w:type="dxa"/>
           </w:tcPr>
           <w:p>
             <w:pPr>
@@ -2604,13 +2817,33 @@
             <w:r>
               <w:t>5</w:t>
             </w:r>
+          </w:p>
+        </w:tc>
+        <w:tc>
+          <w:tcPr>
+            <w:tcW w:w="2018" w:type="dxa"/>
+          </w:tcPr>
+          <w:p>
+            <w:pPr>
+              <w:spacing w:line="360" w:lineRule="auto"/>
+            </w:pPr>
+          </w:p>
+        </w:tc>
+        <w:tc>
+          <w:tcPr>
+            <w:tcW w:w="2121" w:type="dxa"/>
+          </w:tcPr>
+          <w:p>
+            <w:pPr>
+              <w:spacing w:line="360" w:lineRule="auto"/>
+            </w:pPr>
           </w:p>
         </w:tc>
       </w:tr>
       <w:tr>
         <w:tc>
           <w:tcPr>
-            <w:tcW w:w="3020" w:type="dxa"/>
+            <w:tcW w:w="2043" w:type="dxa"/>
           </w:tcPr>
           <w:p>
             <w:pPr>
@@ -2623,7 +2856,7 @@
         </w:tc>
         <w:tc>
           <w:tcPr>
-            <w:tcW w:w="3021" w:type="dxa"/>
+            <w:tcW w:w="1430" w:type="dxa"/>
           </w:tcPr>
           <w:p>
             <w:pPr>
@@ -2636,7 +2869,7 @@
         </w:tc>
         <w:tc>
           <w:tcPr>
-            <w:tcW w:w="3021" w:type="dxa"/>
+            <w:tcW w:w="1450" w:type="dxa"/>
           </w:tcPr>
           <w:p>
             <w:pPr>
@@ -2645,39 +2878,64 @@
             <w:r>
               <w:t>8</w:t>
             </w:r>
+          </w:p>
+        </w:tc>
+        <w:tc>
+          <w:tcPr>
+            <w:tcW w:w="2018" w:type="dxa"/>
+          </w:tcPr>
+          <w:p>
+            <w:pPr>
+              <w:spacing w:line="360" w:lineRule="auto"/>
+            </w:pPr>
+          </w:p>
+        </w:tc>
+        <w:tc>
+          <w:tcPr>
+            <w:tcW w:w="2121" w:type="dxa"/>
+          </w:tcPr>
+          <w:p>
+            <w:pPr>
+              <w:spacing w:line="360" w:lineRule="auto"/>
+            </w:pPr>
           </w:p>
         </w:tc>
       </w:tr>
       <w:tr>
         <w:tc>
           <w:tcPr>
-            <w:tcW w:w="3020" w:type="dxa"/>
-          </w:tcPr>
-          <w:p>
-            <w:pPr>
-              <w:spacing w:line="360" w:lineRule="auto"/>
-            </w:pPr>
-            <w:r>
-              <w:t>Kao potrebiti korisnik želim da mi se omogući slanje hitnog signala</w:t>
-            </w:r>
-          </w:p>
-        </w:tc>
-        <w:tc>
-          <w:tcPr>
-            <w:tcW w:w="3021" w:type="dxa"/>
-          </w:tcPr>
-          <w:p>
-            <w:pPr>
-              <w:spacing w:line="360" w:lineRule="auto"/>
-            </w:pPr>
-            <w:r>
+            <w:tcW w:w="2043" w:type="dxa"/>
+          </w:tcPr>
+          <w:p>
+            <w:pPr>
+              <w:spacing w:line="360" w:lineRule="auto"/>
+            </w:pPr>
+            <w:r>
+              <w:t xml:space="preserve">Kao potrebiti korisnik želim da mi se omogući </w:t>
+            </w:r>
+            <w:r>
+              <w:lastRenderedPageBreak/>
+              <w:t>slanje hitnog signala</w:t>
+            </w:r>
+          </w:p>
+        </w:tc>
+        <w:tc>
+          <w:tcPr>
+            <w:tcW w:w="1430" w:type="dxa"/>
+          </w:tcPr>
+          <w:p>
+            <w:pPr>
+              <w:spacing w:line="360" w:lineRule="auto"/>
+            </w:pPr>
+            <w:r>
+              <w:lastRenderedPageBreak/>
               <w:t>5</w:t>
             </w:r>
           </w:p>
         </w:tc>
         <w:tc>
           <w:tcPr>
-            <w:tcW w:w="3021" w:type="dxa"/>
+            <w:tcW w:w="1450" w:type="dxa"/>
           </w:tcPr>
           <w:p>
             <w:pPr>
@@ -2686,13 +2944,33 @@
             <w:r>
               <w:t>5</w:t>
             </w:r>
+          </w:p>
+        </w:tc>
+        <w:tc>
+          <w:tcPr>
+            <w:tcW w:w="2018" w:type="dxa"/>
+          </w:tcPr>
+          <w:p>
+            <w:pPr>
+              <w:spacing w:line="360" w:lineRule="auto"/>
+            </w:pPr>
+          </w:p>
+        </w:tc>
+        <w:tc>
+          <w:tcPr>
+            <w:tcW w:w="2121" w:type="dxa"/>
+          </w:tcPr>
+          <w:p>
+            <w:pPr>
+              <w:spacing w:line="360" w:lineRule="auto"/>
+            </w:pPr>
           </w:p>
         </w:tc>
       </w:tr>
       <w:tr>
         <w:tc>
           <w:tcPr>
-            <w:tcW w:w="3020" w:type="dxa"/>
+            <w:tcW w:w="2043" w:type="dxa"/>
           </w:tcPr>
           <w:p>
             <w:pPr>
@@ -2705,7 +2983,7 @@
         </w:tc>
         <w:tc>
           <w:tcPr>
-            <w:tcW w:w="3021" w:type="dxa"/>
+            <w:tcW w:w="1430" w:type="dxa"/>
           </w:tcPr>
           <w:p>
             <w:pPr>
@@ -2718,7 +2996,7 @@
         </w:tc>
         <w:tc>
           <w:tcPr>
-            <w:tcW w:w="3021" w:type="dxa"/>
+            <w:tcW w:w="1450" w:type="dxa"/>
           </w:tcPr>
           <w:p>
             <w:pPr>
@@ -2727,13 +3005,33 @@
             <w:r>
               <w:t>10</w:t>
             </w:r>
+          </w:p>
+        </w:tc>
+        <w:tc>
+          <w:tcPr>
+            <w:tcW w:w="2018" w:type="dxa"/>
+          </w:tcPr>
+          <w:p>
+            <w:pPr>
+              <w:spacing w:line="360" w:lineRule="auto"/>
+            </w:pPr>
+          </w:p>
+        </w:tc>
+        <w:tc>
+          <w:tcPr>
+            <w:tcW w:w="2121" w:type="dxa"/>
+          </w:tcPr>
+          <w:p>
+            <w:pPr>
+              <w:spacing w:line="360" w:lineRule="auto"/>
+            </w:pPr>
           </w:p>
         </w:tc>
       </w:tr>
       <w:tr>
         <w:tc>
           <w:tcPr>
-            <w:tcW w:w="3020" w:type="dxa"/>
+            <w:tcW w:w="2043" w:type="dxa"/>
           </w:tcPr>
           <w:p>
             <w:pPr>
@@ -2746,7 +3044,7 @@
         </w:tc>
         <w:tc>
           <w:tcPr>
-            <w:tcW w:w="3021" w:type="dxa"/>
+            <w:tcW w:w="1430" w:type="dxa"/>
           </w:tcPr>
           <w:p>
             <w:pPr>
@@ -2759,7 +3057,7 @@
         </w:tc>
         <w:tc>
           <w:tcPr>
-            <w:tcW w:w="3021" w:type="dxa"/>
+            <w:tcW w:w="1450" w:type="dxa"/>
           </w:tcPr>
           <w:p>
             <w:pPr>
@@ -2768,13 +3066,33 @@
             <w:r>
               <w:t>3</w:t>
             </w:r>
+          </w:p>
+        </w:tc>
+        <w:tc>
+          <w:tcPr>
+            <w:tcW w:w="2018" w:type="dxa"/>
+          </w:tcPr>
+          <w:p>
+            <w:pPr>
+              <w:spacing w:line="360" w:lineRule="auto"/>
+            </w:pPr>
+          </w:p>
+        </w:tc>
+        <w:tc>
+          <w:tcPr>
+            <w:tcW w:w="2121" w:type="dxa"/>
+          </w:tcPr>
+          <w:p>
+            <w:pPr>
+              <w:spacing w:line="360" w:lineRule="auto"/>
+            </w:pPr>
           </w:p>
         </w:tc>
       </w:tr>
       <w:tr>
         <w:tc>
           <w:tcPr>
-            <w:tcW w:w="3020" w:type="dxa"/>
+            <w:tcW w:w="2043" w:type="dxa"/>
           </w:tcPr>
           <w:p>
             <w:pPr>
@@ -2793,7 +3111,7 @@
         </w:tc>
         <w:tc>
           <w:tcPr>
-            <w:tcW w:w="3021" w:type="dxa"/>
+            <w:tcW w:w="1430" w:type="dxa"/>
           </w:tcPr>
           <w:p>
             <w:pPr>
@@ -2806,7 +3124,7 @@
         </w:tc>
         <w:tc>
           <w:tcPr>
-            <w:tcW w:w="3021" w:type="dxa"/>
+            <w:tcW w:w="1450" w:type="dxa"/>
           </w:tcPr>
           <w:p>
             <w:pPr>
@@ -2815,13 +3133,33 @@
             <w:r>
               <w:t>5</w:t>
             </w:r>
+          </w:p>
+        </w:tc>
+        <w:tc>
+          <w:tcPr>
+            <w:tcW w:w="2018" w:type="dxa"/>
+          </w:tcPr>
+          <w:p>
+            <w:pPr>
+              <w:spacing w:line="360" w:lineRule="auto"/>
+            </w:pPr>
+          </w:p>
+        </w:tc>
+        <w:tc>
+          <w:tcPr>
+            <w:tcW w:w="2121" w:type="dxa"/>
+          </w:tcPr>
+          <w:p>
+            <w:pPr>
+              <w:spacing w:line="360" w:lineRule="auto"/>
+            </w:pPr>
           </w:p>
         </w:tc>
       </w:tr>
       <w:tr>
         <w:tc>
           <w:tcPr>
-            <w:tcW w:w="3020" w:type="dxa"/>
+            <w:tcW w:w="2043" w:type="dxa"/>
           </w:tcPr>
           <w:p>
             <w:pPr>
@@ -2837,7 +3175,7 @@
         </w:tc>
         <w:tc>
           <w:tcPr>
-            <w:tcW w:w="3021" w:type="dxa"/>
+            <w:tcW w:w="1430" w:type="dxa"/>
           </w:tcPr>
           <w:p>
             <w:pPr>
@@ -2850,7 +3188,7 @@
         </w:tc>
         <w:tc>
           <w:tcPr>
-            <w:tcW w:w="3021" w:type="dxa"/>
+            <w:tcW w:w="1450" w:type="dxa"/>
           </w:tcPr>
           <w:p>
             <w:pPr>
@@ -2859,13 +3197,33 @@
             <w:r>
               <w:t>3</w:t>
             </w:r>
+          </w:p>
+        </w:tc>
+        <w:tc>
+          <w:tcPr>
+            <w:tcW w:w="2018" w:type="dxa"/>
+          </w:tcPr>
+          <w:p>
+            <w:pPr>
+              <w:spacing w:line="360" w:lineRule="auto"/>
+            </w:pPr>
+          </w:p>
+        </w:tc>
+        <w:tc>
+          <w:tcPr>
+            <w:tcW w:w="2121" w:type="dxa"/>
+          </w:tcPr>
+          <w:p>
+            <w:pPr>
+              <w:spacing w:line="360" w:lineRule="auto"/>
+            </w:pPr>
           </w:p>
         </w:tc>
       </w:tr>
       <w:tr>
         <w:tc>
           <w:tcPr>
-            <w:tcW w:w="3020" w:type="dxa"/>
+            <w:tcW w:w="2043" w:type="dxa"/>
           </w:tcPr>
           <w:p>
             <w:pPr>
@@ -2881,7 +3239,7 @@
         </w:tc>
         <w:tc>
           <w:tcPr>
-            <w:tcW w:w="3021" w:type="dxa"/>
+            <w:tcW w:w="1430" w:type="dxa"/>
           </w:tcPr>
           <w:p>
             <w:pPr>
@@ -2894,7 +3252,7 @@
         </w:tc>
         <w:tc>
           <w:tcPr>
-            <w:tcW w:w="3021" w:type="dxa"/>
+            <w:tcW w:w="1450" w:type="dxa"/>
           </w:tcPr>
           <w:p>
             <w:pPr>
@@ -2903,33 +3261,53 @@
             <w:r>
               <w:t>15</w:t>
             </w:r>
+          </w:p>
+        </w:tc>
+        <w:tc>
+          <w:tcPr>
+            <w:tcW w:w="2018" w:type="dxa"/>
+          </w:tcPr>
+          <w:p>
+            <w:pPr>
+              <w:spacing w:line="360" w:lineRule="auto"/>
+            </w:pPr>
+          </w:p>
+        </w:tc>
+        <w:tc>
+          <w:tcPr>
+            <w:tcW w:w="2121" w:type="dxa"/>
+          </w:tcPr>
+          <w:p>
+            <w:pPr>
+              <w:spacing w:line="360" w:lineRule="auto"/>
+            </w:pPr>
           </w:p>
         </w:tc>
       </w:tr>
       <w:tr>
         <w:tc>
           <w:tcPr>
-            <w:tcW w:w="3020" w:type="dxa"/>
-          </w:tcPr>
-          <w:p>
-            <w:pPr>
-              <w:spacing w:line="360" w:lineRule="auto"/>
-            </w:pPr>
-            <w:r>
-              <w:t>Kao volonter želim da mi se omogući pregled rute od mjesta preuzimanja d</w:t>
-            </w:r>
-            <w:r>
-              <w:t xml:space="preserve">o </w:t>
+            <w:tcW w:w="2043" w:type="dxa"/>
+          </w:tcPr>
+          <w:p>
+            <w:pPr>
+              <w:spacing w:line="360" w:lineRule="auto"/>
+            </w:pPr>
+            <w:r>
+              <w:t xml:space="preserve">Kao volonter želim da mi se omogući pregled </w:t>
             </w:r>
             <w:r>
               <w:lastRenderedPageBreak/>
-              <w:t>mjesta predaje paketa na mapi</w:t>
-            </w:r>
-          </w:p>
-        </w:tc>
-        <w:tc>
-          <w:tcPr>
-            <w:tcW w:w="3021" w:type="dxa"/>
+              <w:t>rute od mjesta preuzimanja d</w:t>
+            </w:r>
+            <w:r>
+              <w:t>o mjesta predaje paketa na mapi</w:t>
+            </w:r>
+          </w:p>
+        </w:tc>
+        <w:tc>
+          <w:tcPr>
+            <w:tcW w:w="1430" w:type="dxa"/>
           </w:tcPr>
           <w:p>
             <w:pPr>
@@ -2943,7 +3321,7 @@
         </w:tc>
         <w:tc>
           <w:tcPr>
-            <w:tcW w:w="3021" w:type="dxa"/>
+            <w:tcW w:w="1450" w:type="dxa"/>
           </w:tcPr>
           <w:p>
             <w:pPr>
@@ -2952,13 +3330,33 @@
             <w:r>
               <w:t>20</w:t>
             </w:r>
+          </w:p>
+        </w:tc>
+        <w:tc>
+          <w:tcPr>
+            <w:tcW w:w="2018" w:type="dxa"/>
+          </w:tcPr>
+          <w:p>
+            <w:pPr>
+              <w:spacing w:line="360" w:lineRule="auto"/>
+            </w:pPr>
+          </w:p>
+        </w:tc>
+        <w:tc>
+          <w:tcPr>
+            <w:tcW w:w="2121" w:type="dxa"/>
+          </w:tcPr>
+          <w:p>
+            <w:pPr>
+              <w:spacing w:line="360" w:lineRule="auto"/>
+            </w:pPr>
           </w:p>
         </w:tc>
       </w:tr>
       <w:tr>
         <w:tc>
           <w:tcPr>
-            <w:tcW w:w="3020" w:type="dxa"/>
+            <w:tcW w:w="2043" w:type="dxa"/>
           </w:tcPr>
           <w:p>
             <w:pPr>
@@ -2974,7 +3372,7 @@
         </w:tc>
         <w:tc>
           <w:tcPr>
-            <w:tcW w:w="3021" w:type="dxa"/>
+            <w:tcW w:w="1430" w:type="dxa"/>
           </w:tcPr>
           <w:p>
             <w:pPr>
@@ -2987,7 +3385,7 @@
         </w:tc>
         <w:tc>
           <w:tcPr>
-            <w:tcW w:w="3021" w:type="dxa"/>
+            <w:tcW w:w="1450" w:type="dxa"/>
           </w:tcPr>
           <w:p>
             <w:pPr>
@@ -2996,13 +3394,33 @@
             <w:r>
               <w:t>3</w:t>
             </w:r>
+          </w:p>
+        </w:tc>
+        <w:tc>
+          <w:tcPr>
+            <w:tcW w:w="2018" w:type="dxa"/>
+          </w:tcPr>
+          <w:p>
+            <w:pPr>
+              <w:spacing w:line="360" w:lineRule="auto"/>
+            </w:pPr>
+          </w:p>
+        </w:tc>
+        <w:tc>
+          <w:tcPr>
+            <w:tcW w:w="2121" w:type="dxa"/>
+          </w:tcPr>
+          <w:p>
+            <w:pPr>
+              <w:spacing w:line="360" w:lineRule="auto"/>
+            </w:pPr>
           </w:p>
         </w:tc>
       </w:tr>
       <w:tr>
         <w:tc>
           <w:tcPr>
-            <w:tcW w:w="3020" w:type="dxa"/>
+            <w:tcW w:w="2043" w:type="dxa"/>
           </w:tcPr>
           <w:p>
             <w:pPr>
@@ -3015,7 +3433,7 @@
         </w:tc>
         <w:tc>
           <w:tcPr>
-            <w:tcW w:w="3021" w:type="dxa"/>
+            <w:tcW w:w="1430" w:type="dxa"/>
           </w:tcPr>
           <w:p>
             <w:pPr>
@@ -3028,7 +3446,7 @@
         </w:tc>
         <w:tc>
           <w:tcPr>
-            <w:tcW w:w="3021" w:type="dxa"/>
+            <w:tcW w:w="1450" w:type="dxa"/>
           </w:tcPr>
           <w:p>
             <w:pPr>
@@ -3037,13 +3455,33 @@
             <w:r>
               <w:t>3</w:t>
             </w:r>
+          </w:p>
+        </w:tc>
+        <w:tc>
+          <w:tcPr>
+            <w:tcW w:w="2018" w:type="dxa"/>
+          </w:tcPr>
+          <w:p>
+            <w:pPr>
+              <w:spacing w:line="360" w:lineRule="auto"/>
+            </w:pPr>
+          </w:p>
+        </w:tc>
+        <w:tc>
+          <w:tcPr>
+            <w:tcW w:w="2121" w:type="dxa"/>
+          </w:tcPr>
+          <w:p>
+            <w:pPr>
+              <w:spacing w:line="360" w:lineRule="auto"/>
+            </w:pPr>
           </w:p>
         </w:tc>
       </w:tr>
       <w:tr>
         <w:tc>
           <w:tcPr>
-            <w:tcW w:w="3020" w:type="dxa"/>
+            <w:tcW w:w="2043" w:type="dxa"/>
           </w:tcPr>
           <w:p>
             <w:pPr>
@@ -3075,7 +3513,7 @@
         </w:tc>
         <w:tc>
           <w:tcPr>
-            <w:tcW w:w="3021" w:type="dxa"/>
+            <w:tcW w:w="1430" w:type="dxa"/>
           </w:tcPr>
           <w:p>
             <w:pPr>
@@ -3088,7 +3526,7 @@
         </w:tc>
         <w:tc>
           <w:tcPr>
-            <w:tcW w:w="3021" w:type="dxa"/>
+            <w:tcW w:w="1450" w:type="dxa"/>
           </w:tcPr>
           <w:p>
             <w:pPr>
@@ -3097,13 +3535,33 @@
             <w:r>
               <w:t>25</w:t>
             </w:r>
+          </w:p>
+        </w:tc>
+        <w:tc>
+          <w:tcPr>
+            <w:tcW w:w="2018" w:type="dxa"/>
+          </w:tcPr>
+          <w:p>
+            <w:pPr>
+              <w:spacing w:line="360" w:lineRule="auto"/>
+            </w:pPr>
+          </w:p>
+        </w:tc>
+        <w:tc>
+          <w:tcPr>
+            <w:tcW w:w="2121" w:type="dxa"/>
+          </w:tcPr>
+          <w:p>
+            <w:pPr>
+              <w:spacing w:line="360" w:lineRule="auto"/>
+            </w:pPr>
           </w:p>
         </w:tc>
       </w:tr>
       <w:tr>
         <w:tc>
           <w:tcPr>
-            <w:tcW w:w="3020" w:type="dxa"/>
+            <w:tcW w:w="2043" w:type="dxa"/>
           </w:tcPr>
           <w:p>
             <w:pPr>
@@ -3126,7 +3584,17 @@
             </w:r>
             <w:proofErr w:type="spellEnd"/>
             <w:r>
-              <w:t xml:space="preserve"> notifikacija volonterima i potrebitim korisnicima prilikom </w:t>
+              <w:t xml:space="preserve"> notifikacija </w:t>
+            </w:r>
+            <w:r>
+              <w:t xml:space="preserve">putem vlastitog web servisa, </w:t>
+            </w:r>
+            <w:r>
+              <w:t xml:space="preserve">volonterima i potrebitim </w:t>
+            </w:r>
+            <w:r>
+              <w:lastRenderedPageBreak/>
+              <w:t xml:space="preserve">korisnicima prilikom </w:t>
             </w:r>
             <w:proofErr w:type="spellStart"/>
             <w:r>
@@ -3140,20 +3608,21 @@
         </w:tc>
         <w:tc>
           <w:tcPr>
-            <w:tcW w:w="3021" w:type="dxa"/>
-          </w:tcPr>
-          <w:p>
-            <w:pPr>
-              <w:spacing w:line="360" w:lineRule="auto"/>
-            </w:pPr>
-            <w:r>
+            <w:tcW w:w="1430" w:type="dxa"/>
+          </w:tcPr>
+          <w:p>
+            <w:pPr>
+              <w:spacing w:line="360" w:lineRule="auto"/>
+            </w:pPr>
+            <w:r>
+              <w:lastRenderedPageBreak/>
               <w:t>15</w:t>
             </w:r>
           </w:p>
         </w:tc>
         <w:tc>
           <w:tcPr>
-            <w:tcW w:w="3021" w:type="dxa"/>
+            <w:tcW w:w="1450" w:type="dxa"/>
           </w:tcPr>
           <w:p>
             <w:pPr>
@@ -3162,6 +3631,180 @@
             <w:r>
               <w:t>25</w:t>
             </w:r>
+          </w:p>
+        </w:tc>
+        <w:tc>
+          <w:tcPr>
+            <w:tcW w:w="2018" w:type="dxa"/>
+          </w:tcPr>
+          <w:p>
+            <w:pPr>
+              <w:spacing w:line="360" w:lineRule="auto"/>
+            </w:pPr>
+          </w:p>
+        </w:tc>
+        <w:tc>
+          <w:tcPr>
+            <w:tcW w:w="2121" w:type="dxa"/>
+          </w:tcPr>
+          <w:p>
+            <w:pPr>
+              <w:spacing w:line="360" w:lineRule="auto"/>
+            </w:pPr>
+          </w:p>
+        </w:tc>
+      </w:tr>
+      <w:tr>
+        <w:tc>
+          <w:tcPr>
+            <w:tcW w:w="2043" w:type="dxa"/>
+          </w:tcPr>
+          <w:p>
+            <w:pPr>
+              <w:spacing w:line="360" w:lineRule="auto"/>
+            </w:pPr>
+            <w:r>
+              <w:t xml:space="preserve">Kao </w:t>
+            </w:r>
+            <w:proofErr w:type="spellStart"/>
+            <w:r>
+              <w:t>donor</w:t>
+            </w:r>
+            <w:proofErr w:type="spellEnd"/>
+            <w:r>
+              <w:t xml:space="preserve"> želim da se implementira slanje </w:t>
+            </w:r>
+            <w:proofErr w:type="spellStart"/>
+            <w:r>
+              <w:t>push</w:t>
+            </w:r>
+            <w:proofErr w:type="spellEnd"/>
+            <w:r>
+              <w:t xml:space="preserve"> notifikacija putem </w:t>
+            </w:r>
+            <w:proofErr w:type="spellStart"/>
+            <w:r>
+              <w:t>firebase</w:t>
+            </w:r>
+            <w:proofErr w:type="spellEnd"/>
+            <w:r>
+              <w:t xml:space="preserve">-a, volonterima i potrebitim korisnicima prilikom </w:t>
+            </w:r>
+            <w:proofErr w:type="spellStart"/>
+            <w:r>
+              <w:t>doniranja</w:t>
+            </w:r>
+            <w:proofErr w:type="spellEnd"/>
+            <w:r>
+              <w:t xml:space="preserve"> novog paketa</w:t>
+            </w:r>
+          </w:p>
+        </w:tc>
+        <w:tc>
+          <w:tcPr>
+            <w:tcW w:w="1430" w:type="dxa"/>
+          </w:tcPr>
+          <w:p>
+            <w:pPr>
+              <w:spacing w:line="360" w:lineRule="auto"/>
+            </w:pPr>
+            <w:r>
+              <w:t>15</w:t>
+            </w:r>
+          </w:p>
+        </w:tc>
+        <w:tc>
+          <w:tcPr>
+            <w:tcW w:w="1450" w:type="dxa"/>
+          </w:tcPr>
+          <w:p>
+            <w:pPr>
+              <w:spacing w:line="360" w:lineRule="auto"/>
+            </w:pPr>
+            <w:r>
+              <w:t>25</w:t>
+            </w:r>
+          </w:p>
+        </w:tc>
+        <w:tc>
+          <w:tcPr>
+            <w:tcW w:w="2018" w:type="dxa"/>
+          </w:tcPr>
+          <w:p>
+            <w:pPr>
+              <w:spacing w:line="360" w:lineRule="auto"/>
+            </w:pPr>
+          </w:p>
+        </w:tc>
+        <w:tc>
+          <w:tcPr>
+            <w:tcW w:w="2121" w:type="dxa"/>
+          </w:tcPr>
+          <w:p>
+            <w:pPr>
+              <w:spacing w:line="360" w:lineRule="auto"/>
+            </w:pPr>
+          </w:p>
+        </w:tc>
+      </w:tr>
+      <w:tr>
+        <w:tc>
+          <w:tcPr>
+            <w:tcW w:w="2043" w:type="dxa"/>
+          </w:tcPr>
+          <w:p>
+            <w:pPr>
+              <w:spacing w:line="360" w:lineRule="auto"/>
+            </w:pPr>
+            <w:r>
+              <w:t>Kao korisnik (općenito) želim da mogu birati način dohvaćanja notifikacija, te da samo jedan pristup dohvaćanju u određenom trenutku bude aktivan</w:t>
+            </w:r>
+          </w:p>
+        </w:tc>
+        <w:tc>
+          <w:tcPr>
+            <w:tcW w:w="1430" w:type="dxa"/>
+          </w:tcPr>
+          <w:p>
+            <w:pPr>
+              <w:spacing w:line="360" w:lineRule="auto"/>
+            </w:pPr>
+            <w:r>
+              <w:t>20</w:t>
+            </w:r>
+          </w:p>
+        </w:tc>
+        <w:tc>
+          <w:tcPr>
+            <w:tcW w:w="1450" w:type="dxa"/>
+          </w:tcPr>
+          <w:p>
+            <w:pPr>
+              <w:spacing w:line="360" w:lineRule="auto"/>
+            </w:pPr>
+            <w:r>
+              <w:t>25</w:t>
+            </w:r>
+          </w:p>
+        </w:tc>
+        <w:tc>
+          <w:tcPr>
+            <w:tcW w:w="2018" w:type="dxa"/>
+          </w:tcPr>
+          <w:p>
+            <w:pPr>
+              <w:spacing w:line="360" w:lineRule="auto"/>
+            </w:pPr>
+          </w:p>
+        </w:tc>
+        <w:tc>
+          <w:tcPr>
+            <w:tcW w:w="2121" w:type="dxa"/>
+          </w:tcPr>
+          <w:p>
+            <w:pPr>
+              <w:spacing w:line="360" w:lineRule="auto"/>
+            </w:pPr>
           </w:p>
         </w:tc>
       </w:tr>
@@ -4736,27 +5379,14 @@
       <w:r>
         <w:t xml:space="preserve">Slika </w:t>
       </w:r>
-      <w:r>
-        <w:fldChar w:fldCharType="begin"/>
-      </w:r>
-      <w:r>
-        <w:instrText xml:space="preserve"> SEQ Slika \* ARABIC </w:instrText>
-      </w:r>
-      <w:r>
-        <w:fldChar w:fldCharType="separate"/>
-      </w:r>
-      <w:r>
-        <w:rPr>
-          <w:noProof/>
-        </w:rPr>
-        <w:t>2</w:t>
-      </w:r>
-      <w:r>
-        <w:rPr>
-          <w:noProof/>
-        </w:rPr>
-        <w:fldChar w:fldCharType="end"/>
-      </w:r>
+      <w:fldSimple w:instr=" SEQ Slika \* ARABIC ">
+        <w:r>
+          <w:rPr>
+            <w:noProof/>
+          </w:rPr>
+          <w:t>2</w:t>
+        </w:r>
+      </w:fldSimple>
       <w:r>
         <w:t xml:space="preserve">: </w:t>
       </w:r>
@@ -4891,7 +5521,19 @@
           <w:rPr>
             <w:rStyle w:val="Hyperlink"/>
           </w:rPr>
-          <w:t>link na tablicu s vremenskim rasporedom</w:t>
+          <w:t>link na tablicu s vremenskim raspo</w:t>
+        </w:r>
+        <w:r>
+          <w:rPr>
+            <w:rStyle w:val="Hyperlink"/>
+          </w:rPr>
+          <w:t>r</w:t>
+        </w:r>
+        <w:r>
+          <w:rPr>
+            <w:rStyle w:val="Hyperlink"/>
+          </w:rPr>
+          <w:t>edom</w:t>
         </w:r>
       </w:hyperlink>
       <w:r>
@@ -4962,8 +5604,11 @@
     </w:p>
     <w:p>
       <w:pPr>
-        <w:spacing w:line="360" w:lineRule="auto"/>
-      </w:pPr>
+        <w:spacing w:after="160" w:line="259" w:lineRule="auto"/>
+      </w:pPr>
+      <w:r>
+        <w:br w:type="page"/>
+      </w:r>
     </w:p>
     <w:p>
       <w:pPr>
@@ -4972,7 +5617,11 @@
       </w:pPr>
       <w:bookmarkStart w:id="12" w:name="_Toc466995471"/>
       <w:r>
-        <w:t>Sprint 2</w:t>
+        <w:lastRenderedPageBreak/>
+        <w:t>S</w:t>
+      </w:r>
+      <w:r>
+        <w:t>print 2</w:t>
       </w:r>
       <w:bookmarkEnd w:id="12"/>
     </w:p>
@@ -5005,7 +5654,28 @@
         <w:spacing w:line="360" w:lineRule="auto"/>
       </w:pPr>
       <w:r>
-        <w:t xml:space="preserve">Drugi sprint počeo je 14.11.2016. Korisničke priče i njima pripadni zadaci nalaze se u tablici ispod. Cilj ovog sprinta je </w:t>
+        <w:t>Drugi sprint trajao</w:t>
+      </w:r>
+      <w:r>
+        <w:t xml:space="preserve"> je </w:t>
+      </w:r>
+      <w:r>
+        <w:t xml:space="preserve">od </w:t>
+      </w:r>
+      <w:r>
+        <w:t>14.11.2016</w:t>
+      </w:r>
+      <w:r>
+        <w:t>. do 5.12.2016.</w:t>
+      </w:r>
+      <w:r>
+        <w:t xml:space="preserve"> Korisničke priče i njima pripadni zadaci nalaze se u tablici ispod. Cilj ovog sprinta</w:t>
+      </w:r>
+      <w:r>
+        <w:t xml:space="preserve"> bio</w:t>
+      </w:r>
+      <w:r>
+        <w:t xml:space="preserve"> je </w:t>
       </w:r>
       <w:r>
         <w:t xml:space="preserve">implementirati funkcionalnosti koje </w:t>
@@ -5024,10 +5694,10 @@
       </w:r>
       <w:proofErr w:type="spellEnd"/>
       <w:r>
-        <w:t xml:space="preserve">) potrebno je implementirati izradu novog paketa, te omogućiti prikaz svih poslanih paketa i detalja svakog paketa posebno. </w:t>
-      </w:r>
-      <w:r>
-        <w:t xml:space="preserve">Također implementirat će se i slanje </w:t>
+        <w:t>) potrebno je implementirati izradu novog paketa, te omogućit</w:t>
+      </w:r>
+      <w:r>
+        <w:t xml:space="preserve">i prikaz svih poslanih paketa. Nakon toga, moći će se krenuti sa izradom </w:t>
       </w:r>
       <w:proofErr w:type="spellStart"/>
       <w:r>
@@ -5035,7 +5705,7 @@
       </w:r>
       <w:proofErr w:type="spellEnd"/>
       <w:r>
-        <w:t xml:space="preserve"> notifikacija drugim tipovima korisnika, gdje notifikacija označuje novonastali paket. Većinu funkcionalnosti (klasa) moći ćemo ponovo iskoristit kod preostala dva tipa korisnika (sljedeći, treći sprint).</w:t>
+        <w:t xml:space="preserve"> notifikacija.</w:t>
       </w:r>
     </w:p>
     <w:p>
@@ -5141,7 +5811,7 @@
               <w:spacing w:line="360" w:lineRule="auto"/>
             </w:pPr>
             <w:r>
-              <w:t>Dorada web servisa</w:t>
+              <w:t>Dorada web servisa u svrhu upravljanja postojećim paketima</w:t>
             </w:r>
           </w:p>
         </w:tc>
@@ -5154,7 +5824,7 @@
               <w:spacing w:line="360" w:lineRule="auto"/>
             </w:pPr>
             <w:r>
-              <w:t>6</w:t>
+              <w:t>5</w:t>
             </w:r>
           </w:p>
         </w:tc>
@@ -5166,6 +5836,9 @@
             <w:pPr>
               <w:spacing w:line="360" w:lineRule="auto"/>
             </w:pPr>
+            <w:r>
+              <w:t>7</w:t>
+            </w:r>
           </w:p>
         </w:tc>
       </w:tr>
@@ -5208,7 +5881,7 @@
               <w:spacing w:line="360" w:lineRule="auto"/>
             </w:pPr>
             <w:r>
-              <w:t>2</w:t>
+              <w:t>5</w:t>
             </w:r>
           </w:p>
         </w:tc>
@@ -5220,6 +5893,9 @@
             <w:pPr>
               <w:spacing w:line="360" w:lineRule="auto"/>
             </w:pPr>
+            <w:r>
+              <w:t>5</w:t>
+            </w:r>
           </w:p>
         </w:tc>
       </w:tr>
@@ -5244,16 +5920,13 @@
               <w:spacing w:line="360" w:lineRule="auto"/>
             </w:pPr>
             <w:r>
-              <w:t xml:space="preserve">Povezivanje aktivnosti </w:t>
+              <w:t xml:space="preserve">Potpuna implementacija fragmenta </w:t>
             </w:r>
             <w:proofErr w:type="spellStart"/>
             <w:r>
-              <w:t>PopisPaketa</w:t>
+              <w:t>DonorPopisPaketa</w:t>
             </w:r>
             <w:proofErr w:type="spellEnd"/>
-            <w:r>
-              <w:t xml:space="preserve"> sa web servisom </w:t>
-            </w:r>
           </w:p>
         </w:tc>
         <w:tc>
@@ -5265,7 +5938,7 @@
               <w:spacing w:line="360" w:lineRule="auto"/>
             </w:pPr>
             <w:r>
-              <w:t>2</w:t>
+              <w:t>5</w:t>
             </w:r>
           </w:p>
         </w:tc>
@@ -5277,6 +5950,9 @@
             <w:pPr>
               <w:spacing w:line="360" w:lineRule="auto"/>
             </w:pPr>
+            <w:r>
+              <w:t>7</w:t>
+            </w:r>
           </w:p>
         </w:tc>
       </w:tr>
@@ -5284,23 +5960,12 @@
         <w:tc>
           <w:tcPr>
             <w:tcW w:w="3101" w:type="dxa"/>
-            <w:vMerge w:val="restart"/>
-          </w:tcPr>
-          <w:p>
-            <w:pPr>
-              <w:spacing w:line="360" w:lineRule="auto"/>
-            </w:pPr>
-            <w:r>
-              <w:t xml:space="preserve">Kao </w:t>
-            </w:r>
-            <w:proofErr w:type="spellStart"/>
-            <w:r>
-              <w:t>donoru</w:t>
-            </w:r>
-            <w:proofErr w:type="spellEnd"/>
-            <w:r>
-              <w:t xml:space="preserve"> želim da mi se omogući kreiranje novog paketa sa stavkama</w:t>
-            </w:r>
+            <w:vMerge/>
+          </w:tcPr>
+          <w:p>
+            <w:pPr>
+              <w:spacing w:line="360" w:lineRule="auto"/>
+            </w:pPr>
           </w:p>
         </w:tc>
         <w:tc>
@@ -5312,7 +5977,7 @@
               <w:spacing w:line="360" w:lineRule="auto"/>
             </w:pPr>
             <w:r>
-              <w:t>Implementacija fragmenta za dodavanje stavke</w:t>
+              <w:t>Izrada java klase koja će strukturno opisivati paket</w:t>
             </w:r>
           </w:p>
         </w:tc>
@@ -5325,7 +5990,7 @@
               <w:spacing w:line="360" w:lineRule="auto"/>
             </w:pPr>
             <w:r>
-              <w:t>5</w:t>
+              <w:t>1</w:t>
             </w:r>
           </w:p>
         </w:tc>
@@ -5337,6 +6002,9 @@
             <w:pPr>
               <w:spacing w:line="360" w:lineRule="auto"/>
             </w:pPr>
+            <w:r>
+              <w:t>1</w:t>
+            </w:r>
           </w:p>
         </w:tc>
       </w:tr>
@@ -5361,8 +6029,13 @@
               <w:spacing w:line="360" w:lineRule="auto"/>
             </w:pPr>
             <w:r>
-              <w:t>Slanje stavke na web servis</w:t>
-            </w:r>
+              <w:t xml:space="preserve">Implementacija List Adaptera kod popisa paketa za </w:t>
+            </w:r>
+            <w:proofErr w:type="spellStart"/>
+            <w:r>
+              <w:t>donora</w:t>
+            </w:r>
+            <w:proofErr w:type="spellEnd"/>
           </w:p>
         </w:tc>
         <w:tc>
@@ -5374,7 +6047,7 @@
               <w:spacing w:line="360" w:lineRule="auto"/>
             </w:pPr>
             <w:r>
-              <w:t>5</w:t>
+              <w:t>2</w:t>
             </w:r>
           </w:p>
         </w:tc>
@@ -5386,6 +6059,9 @@
             <w:pPr>
               <w:spacing w:line="360" w:lineRule="auto"/>
             </w:pPr>
+            <w:r>
+              <w:t>1</w:t>
+            </w:r>
           </w:p>
         </w:tc>
       </w:tr>
@@ -5393,40 +6069,33 @@
         <w:tc>
           <w:tcPr>
             <w:tcW w:w="3101" w:type="dxa"/>
-          </w:tcPr>
-          <w:p>
-            <w:pPr>
-              <w:spacing w:line="360" w:lineRule="auto"/>
-            </w:pPr>
-            <w:r>
-              <w:t xml:space="preserve">Kao </w:t>
+            <w:vMerge/>
+          </w:tcPr>
+          <w:p>
+            <w:pPr>
+              <w:spacing w:line="360" w:lineRule="auto"/>
+            </w:pPr>
+          </w:p>
+        </w:tc>
+        <w:tc>
+          <w:tcPr>
+            <w:tcW w:w="3020" w:type="dxa"/>
+          </w:tcPr>
+          <w:p>
+            <w:pPr>
+              <w:spacing w:line="360" w:lineRule="auto"/>
+            </w:pPr>
+            <w:r>
+              <w:t xml:space="preserve">Povezivanje fragmenta </w:t>
             </w:r>
             <w:proofErr w:type="spellStart"/>
             <w:r>
-              <w:t>donor</w:t>
+              <w:t>DonorPopisPaketa</w:t>
             </w:r>
             <w:proofErr w:type="spellEnd"/>
             <w:r>
-              <w:t xml:space="preserve"> želim da mi se omogući pregled stavki (detalja) pojedinog paketa</w:t>
-            </w:r>
-          </w:p>
-        </w:tc>
-        <w:tc>
-          <w:tcPr>
-            <w:tcW w:w="3020" w:type="dxa"/>
-          </w:tcPr>
-          <w:p>
-            <w:pPr>
-              <w:spacing w:line="360" w:lineRule="auto"/>
-            </w:pPr>
-            <w:r>
-              <w:t xml:space="preserve">Implementacija aktivnosti </w:t>
-            </w:r>
-            <w:proofErr w:type="spellStart"/>
-            <w:r>
-              <w:t>DetaljiPaketa</w:t>
-            </w:r>
-            <w:proofErr w:type="spellEnd"/>
+              <w:t xml:space="preserve"> sa web servis modulom</w:t>
+            </w:r>
           </w:p>
         </w:tc>
         <w:tc>
@@ -5438,7 +6107,7 @@
               <w:spacing w:line="360" w:lineRule="auto"/>
             </w:pPr>
             <w:r>
-              <w:t>5</w:t>
+              <w:t>3</w:t>
             </w:r>
           </w:p>
         </w:tc>
@@ -5450,6 +6119,9 @@
             <w:pPr>
               <w:spacing w:line="360" w:lineRule="auto"/>
             </w:pPr>
+            <w:r>
+              <w:t>2</w:t>
+            </w:r>
           </w:p>
         </w:tc>
       </w:tr>
@@ -5457,71 +6129,30 @@
         <w:tc>
           <w:tcPr>
             <w:tcW w:w="3101" w:type="dxa"/>
-            <w:vMerge w:val="restart"/>
-          </w:tcPr>
-          <w:p>
-            <w:pPr>
-              <w:spacing w:line="360" w:lineRule="auto"/>
-            </w:pPr>
-            <w:r>
-              <w:t xml:space="preserve">Kao </w:t>
+            <w:vMerge/>
+          </w:tcPr>
+          <w:p>
+            <w:pPr>
+              <w:spacing w:line="360" w:lineRule="auto"/>
+            </w:pPr>
+          </w:p>
+        </w:tc>
+        <w:tc>
+          <w:tcPr>
+            <w:tcW w:w="3020" w:type="dxa"/>
+          </w:tcPr>
+          <w:p>
+            <w:pPr>
+              <w:spacing w:line="360" w:lineRule="auto"/>
+            </w:pPr>
+            <w:r>
+              <w:t xml:space="preserve">Dizajn elementa liste popisa paketa za </w:t>
             </w:r>
             <w:proofErr w:type="spellStart"/>
             <w:r>
-              <w:t>donor</w:t>
+              <w:t>donora</w:t>
             </w:r>
             <w:proofErr w:type="spellEnd"/>
-            <w:r>
-              <w:t xml:space="preserve"> želim da se modularno implementira i slanje </w:t>
-            </w:r>
-            <w:proofErr w:type="spellStart"/>
-            <w:r>
-              <w:t>push</w:t>
-            </w:r>
-            <w:proofErr w:type="spellEnd"/>
-            <w:r>
-              <w:t xml:space="preserve"> notifikacija volonterima i potrebitim korisnicima prilikom </w:t>
-            </w:r>
-            <w:proofErr w:type="spellStart"/>
-            <w:r>
-              <w:t>doniranja</w:t>
-            </w:r>
-            <w:proofErr w:type="spellEnd"/>
-            <w:r>
-              <w:t xml:space="preserve"> novog paketa</w:t>
-            </w:r>
-          </w:p>
-        </w:tc>
-        <w:tc>
-          <w:tcPr>
-            <w:tcW w:w="3020" w:type="dxa"/>
-          </w:tcPr>
-          <w:p>
-            <w:pPr>
-              <w:spacing w:line="360" w:lineRule="auto"/>
-            </w:pPr>
-            <w:r>
-              <w:t>P</w:t>
-            </w:r>
-            <w:r>
-              <w:t xml:space="preserve">ovezivanje na </w:t>
-            </w:r>
-            <w:proofErr w:type="spellStart"/>
-            <w:r>
-              <w:t>cloud</w:t>
-            </w:r>
-            <w:proofErr w:type="spellEnd"/>
-            <w:r>
-              <w:t xml:space="preserve"> za slanje </w:t>
-            </w:r>
-            <w:proofErr w:type="spellStart"/>
-            <w:r>
-              <w:t>push</w:t>
-            </w:r>
-            <w:proofErr w:type="spellEnd"/>
-            <w:r>
-              <w:t xml:space="preserve"> notifikacija</w:t>
-            </w:r>
           </w:p>
         </w:tc>
         <w:tc>
@@ -5533,7 +6164,7 @@
               <w:spacing w:line="360" w:lineRule="auto"/>
             </w:pPr>
             <w:r>
-              <w:t>3</w:t>
+              <w:t>1</w:t>
             </w:r>
           </w:p>
         </w:tc>
@@ -5545,6 +6176,9 @@
             <w:pPr>
               <w:spacing w:line="360" w:lineRule="auto"/>
             </w:pPr>
+            <w:r>
+              <w:t>1</w:t>
+            </w:r>
           </w:p>
         </w:tc>
       </w:tr>
@@ -5552,12 +6186,23 @@
         <w:tc>
           <w:tcPr>
             <w:tcW w:w="3101" w:type="dxa"/>
-            <w:vMerge/>
-          </w:tcPr>
-          <w:p>
-            <w:pPr>
-              <w:spacing w:line="360" w:lineRule="auto"/>
-            </w:pPr>
+            <w:vMerge w:val="restart"/>
+          </w:tcPr>
+          <w:p>
+            <w:pPr>
+              <w:spacing w:line="360" w:lineRule="auto"/>
+            </w:pPr>
+            <w:r>
+              <w:t xml:space="preserve">Kao </w:t>
+            </w:r>
+            <w:proofErr w:type="spellStart"/>
+            <w:r>
+              <w:t>donoru</w:t>
+            </w:r>
+            <w:proofErr w:type="spellEnd"/>
+            <w:r>
+              <w:t xml:space="preserve"> želim da mi se omogući kreiranje novog paketa sa stavkama</w:t>
+            </w:r>
           </w:p>
         </w:tc>
         <w:tc>
@@ -5569,7 +6214,7 @@
               <w:spacing w:line="360" w:lineRule="auto"/>
             </w:pPr>
             <w:r>
-              <w:t>Implementacija prikaza notifikacije kod ostalih tipova korisnika</w:t>
+              <w:t>Dorada web servisa u svrhu upravljanja novim paketima</w:t>
             </w:r>
           </w:p>
         </w:tc>
@@ -5582,7 +6227,7 @@
               <w:spacing w:line="360" w:lineRule="auto"/>
             </w:pPr>
             <w:r>
-              <w:t>4</w:t>
+              <w:t>12</w:t>
             </w:r>
           </w:p>
         </w:tc>
@@ -5594,6 +6239,9 @@
             <w:pPr>
               <w:spacing w:line="360" w:lineRule="auto"/>
             </w:pPr>
+            <w:r>
+              <w:t>12</w:t>
+            </w:r>
           </w:p>
         </w:tc>
       </w:tr>
@@ -5618,8 +6266,13 @@
               <w:spacing w:line="360" w:lineRule="auto"/>
             </w:pPr>
             <w:r>
-              <w:t>Izrada notifikacije kod stvaranja novog paketa</w:t>
-            </w:r>
+              <w:t xml:space="preserve">Potpuna implementacija fragmenta </w:t>
+            </w:r>
+            <w:proofErr w:type="spellStart"/>
+            <w:r>
+              <w:t>DonorNoviPaket</w:t>
+            </w:r>
+            <w:proofErr w:type="spellEnd"/>
           </w:p>
         </w:tc>
         <w:tc>
@@ -5631,7 +6284,7 @@
               <w:spacing w:line="360" w:lineRule="auto"/>
             </w:pPr>
             <w:r>
-              <w:t>3</w:t>
+              <w:t>5</w:t>
             </w:r>
           </w:p>
         </w:tc>
@@ -5643,6 +6296,9 @@
             <w:pPr>
               <w:spacing w:line="360" w:lineRule="auto"/>
             </w:pPr>
+            <w:r>
+              <w:t>6</w:t>
+            </w:r>
           </w:p>
         </w:tc>
       </w:tr>
@@ -5667,15 +6323,223 @@
               <w:spacing w:line="360" w:lineRule="auto"/>
             </w:pPr>
             <w:r>
-              <w:t xml:space="preserve">Dorada web servisa radi potreba </w:t>
+              <w:t>Implementacija List Adaptera za vrstu hrane i oznaku količine</w:t>
+            </w:r>
+          </w:p>
+        </w:tc>
+        <w:tc>
+          <w:tcPr>
+            <w:tcW w:w="1271" w:type="dxa"/>
+          </w:tcPr>
+          <w:p>
+            <w:pPr>
+              <w:spacing w:line="360" w:lineRule="auto"/>
+            </w:pPr>
+            <w:r>
+              <w:t>2</w:t>
+            </w:r>
+          </w:p>
+        </w:tc>
+        <w:tc>
+          <w:tcPr>
+            <w:tcW w:w="1670" w:type="dxa"/>
+          </w:tcPr>
+          <w:p>
+            <w:pPr>
+              <w:spacing w:line="360" w:lineRule="auto"/>
+            </w:pPr>
+            <w:r>
+              <w:t>2</w:t>
+            </w:r>
+          </w:p>
+        </w:tc>
+      </w:tr>
+      <w:tr>
+        <w:tc>
+          <w:tcPr>
+            <w:tcW w:w="3101" w:type="dxa"/>
+            <w:vMerge/>
+          </w:tcPr>
+          <w:p>
+            <w:pPr>
+              <w:spacing w:line="360" w:lineRule="auto"/>
+            </w:pPr>
+          </w:p>
+        </w:tc>
+        <w:tc>
+          <w:tcPr>
+            <w:tcW w:w="3020" w:type="dxa"/>
+          </w:tcPr>
+          <w:p>
+            <w:pPr>
+              <w:spacing w:line="360" w:lineRule="auto"/>
+            </w:pPr>
+            <w:r>
+              <w:t>Implementacija List Adaptera za stavku paketa</w:t>
+            </w:r>
+          </w:p>
+        </w:tc>
+        <w:tc>
+          <w:tcPr>
+            <w:tcW w:w="1271" w:type="dxa"/>
+          </w:tcPr>
+          <w:p>
+            <w:pPr>
+              <w:spacing w:line="360" w:lineRule="auto"/>
+            </w:pPr>
+            <w:r>
+              <w:t>2</w:t>
+            </w:r>
+          </w:p>
+        </w:tc>
+        <w:tc>
+          <w:tcPr>
+            <w:tcW w:w="1670" w:type="dxa"/>
+          </w:tcPr>
+          <w:p>
+            <w:pPr>
+              <w:spacing w:line="360" w:lineRule="auto"/>
+            </w:pPr>
+            <w:r>
+              <w:t>2</w:t>
+            </w:r>
+          </w:p>
+        </w:tc>
+      </w:tr>
+      <w:tr>
+        <w:tc>
+          <w:tcPr>
+            <w:tcW w:w="3101" w:type="dxa"/>
+            <w:vMerge/>
+          </w:tcPr>
+          <w:p>
+            <w:pPr>
+              <w:spacing w:line="360" w:lineRule="auto"/>
+            </w:pPr>
+          </w:p>
+        </w:tc>
+        <w:tc>
+          <w:tcPr>
+            <w:tcW w:w="3020" w:type="dxa"/>
+          </w:tcPr>
+          <w:p>
+            <w:pPr>
+              <w:spacing w:line="360" w:lineRule="auto"/>
+            </w:pPr>
+            <w:r>
+              <w:t>Izrada java klase koja će strukturno opisivati stavku paketa</w:t>
+            </w:r>
+          </w:p>
+        </w:tc>
+        <w:tc>
+          <w:tcPr>
+            <w:tcW w:w="1271" w:type="dxa"/>
+          </w:tcPr>
+          <w:p>
+            <w:pPr>
+              <w:spacing w:line="360" w:lineRule="auto"/>
+            </w:pPr>
+            <w:r>
+              <w:t>1</w:t>
+            </w:r>
+          </w:p>
+        </w:tc>
+        <w:tc>
+          <w:tcPr>
+            <w:tcW w:w="1670" w:type="dxa"/>
+          </w:tcPr>
+          <w:p>
+            <w:pPr>
+              <w:spacing w:line="360" w:lineRule="auto"/>
+            </w:pPr>
+            <w:r>
+              <w:t>1</w:t>
+            </w:r>
+          </w:p>
+        </w:tc>
+      </w:tr>
+      <w:tr>
+        <w:tc>
+          <w:tcPr>
+            <w:tcW w:w="3101" w:type="dxa"/>
+            <w:vMerge/>
+          </w:tcPr>
+          <w:p>
+            <w:pPr>
+              <w:spacing w:line="360" w:lineRule="auto"/>
+            </w:pPr>
+          </w:p>
+        </w:tc>
+        <w:tc>
+          <w:tcPr>
+            <w:tcW w:w="3020" w:type="dxa"/>
+          </w:tcPr>
+          <w:p>
+            <w:pPr>
+              <w:spacing w:line="360" w:lineRule="auto"/>
+            </w:pPr>
+            <w:r>
+              <w:t>Izrada jave klasa koje će strukturno opisivati vrstu hrane i oznaku količine</w:t>
+            </w:r>
+          </w:p>
+        </w:tc>
+        <w:tc>
+          <w:tcPr>
+            <w:tcW w:w="1271" w:type="dxa"/>
+          </w:tcPr>
+          <w:p>
+            <w:pPr>
+              <w:spacing w:line="360" w:lineRule="auto"/>
+            </w:pPr>
+            <w:r>
+              <w:t>1</w:t>
+            </w:r>
+          </w:p>
+        </w:tc>
+        <w:tc>
+          <w:tcPr>
+            <w:tcW w:w="1670" w:type="dxa"/>
+          </w:tcPr>
+          <w:p>
+            <w:pPr>
+              <w:spacing w:line="360" w:lineRule="auto"/>
+            </w:pPr>
+            <w:r>
+              <w:t>1</w:t>
+            </w:r>
+          </w:p>
+        </w:tc>
+      </w:tr>
+      <w:tr>
+        <w:tc>
+          <w:tcPr>
+            <w:tcW w:w="3101" w:type="dxa"/>
+            <w:vMerge/>
+          </w:tcPr>
+          <w:p>
+            <w:pPr>
+              <w:spacing w:line="360" w:lineRule="auto"/>
+            </w:pPr>
+          </w:p>
+        </w:tc>
+        <w:tc>
+          <w:tcPr>
+            <w:tcW w:w="3020" w:type="dxa"/>
+          </w:tcPr>
+          <w:p>
+            <w:pPr>
+              <w:spacing w:line="360" w:lineRule="auto"/>
+            </w:pPr>
+            <w:r>
+              <w:t xml:space="preserve">Povezivanje fragmenta </w:t>
             </w:r>
             <w:proofErr w:type="spellStart"/>
             <w:r>
-              <w:t>push</w:t>
+              <w:t>DonorNoviPaket</w:t>
             </w:r>
             <w:proofErr w:type="spellEnd"/>
             <w:r>
-              <w:t xml:space="preserve"> notifikacija</w:t>
+              <w:t xml:space="preserve"> sa web servis modulom</w:t>
             </w:r>
           </w:p>
         </w:tc>
@@ -5688,7 +6552,7 @@
               <w:spacing w:line="360" w:lineRule="auto"/>
             </w:pPr>
             <w:r>
-              <w:t>5</w:t>
+              <w:t>4</w:t>
             </w:r>
           </w:p>
         </w:tc>
@@ -5700,6 +6564,61 @@
             <w:pPr>
               <w:spacing w:line="360" w:lineRule="auto"/>
             </w:pPr>
+            <w:r>
+              <w:t>3</w:t>
+            </w:r>
+          </w:p>
+        </w:tc>
+      </w:tr>
+      <w:tr>
+        <w:tc>
+          <w:tcPr>
+            <w:tcW w:w="3101" w:type="dxa"/>
+            <w:vMerge/>
+          </w:tcPr>
+          <w:p>
+            <w:pPr>
+              <w:spacing w:line="360" w:lineRule="auto"/>
+            </w:pPr>
+          </w:p>
+        </w:tc>
+        <w:tc>
+          <w:tcPr>
+            <w:tcW w:w="3020" w:type="dxa"/>
+          </w:tcPr>
+          <w:p>
+            <w:pPr>
+              <w:spacing w:line="360" w:lineRule="auto"/>
+            </w:pPr>
+            <w:r>
+              <w:t>Dizajn elementa liste stavke paketa kod stvaranja novog paketa</w:t>
+            </w:r>
+          </w:p>
+        </w:tc>
+        <w:tc>
+          <w:tcPr>
+            <w:tcW w:w="1271" w:type="dxa"/>
+          </w:tcPr>
+          <w:p>
+            <w:pPr>
+              <w:spacing w:line="360" w:lineRule="auto"/>
+            </w:pPr>
+            <w:r>
+              <w:t>1</w:t>
+            </w:r>
+          </w:p>
+        </w:tc>
+        <w:tc>
+          <w:tcPr>
+            <w:tcW w:w="1670" w:type="dxa"/>
+          </w:tcPr>
+          <w:p>
+            <w:pPr>
+              <w:spacing w:line="360" w:lineRule="auto"/>
+            </w:pPr>
+            <w:r>
+              <w:t>2</w:t>
+            </w:r>
           </w:p>
         </w:tc>
       </w:tr>
@@ -5709,6 +6628,785 @@
         <w:spacing w:line="360" w:lineRule="auto"/>
       </w:pPr>
     </w:p>
+    <w:p>
+      <w:pPr>
+        <w:spacing w:after="160" w:line="259" w:lineRule="auto"/>
+      </w:pPr>
+      <w:r>
+        <w:br w:type="page"/>
+      </w:r>
+    </w:p>
+    <w:p>
+      <w:pPr>
+        <w:pStyle w:val="Heading2"/>
+      </w:pPr>
+      <w:r>
+        <w:lastRenderedPageBreak/>
+        <w:t>Sprint 3</w:t>
+      </w:r>
+    </w:p>
+    <w:p/>
+    <w:p>
+      <w:pPr>
+        <w:pStyle w:val="Heading3"/>
+        <w:spacing w:line="360" w:lineRule="auto"/>
+      </w:pPr>
+      <w:r>
+        <w:t xml:space="preserve">Sprint </w:t>
+      </w:r>
+      <w:proofErr w:type="spellStart"/>
+      <w:r>
+        <w:t>planning</w:t>
+      </w:r>
+      <w:proofErr w:type="spellEnd"/>
+    </w:p>
+    <w:p>
+      <w:pPr>
+        <w:pStyle w:val="Heading3"/>
+      </w:pPr>
+    </w:p>
+    <w:p>
+      <w:pPr>
+        <w:spacing w:line="360" w:lineRule="auto"/>
+      </w:pPr>
+      <w:r>
+        <w:t xml:space="preserve">Drugi sprint trajao je od </w:t>
+      </w:r>
+      <w:r>
+        <w:t>12.12</w:t>
+      </w:r>
+      <w:r>
+        <w:t xml:space="preserve">.2016. do </w:t>
+      </w:r>
+      <w:r>
+        <w:t>2.1</w:t>
+      </w:r>
+      <w:r>
+        <w:t xml:space="preserve">.2016. Korisničke priče i njima pripadni zadaci nalaze se u tablici ispod. Cilj ovog sprinta bio je implementirati </w:t>
+      </w:r>
+      <w:r>
+        <w:t xml:space="preserve">slanje </w:t>
+      </w:r>
+      <w:proofErr w:type="spellStart"/>
+      <w:r>
+        <w:t>push</w:t>
+      </w:r>
+      <w:proofErr w:type="spellEnd"/>
+      <w:r>
+        <w:t xml:space="preserve"> notifikacija volonterima i potrebitim korisnicima prilikom </w:t>
+      </w:r>
+      <w:proofErr w:type="spellStart"/>
+      <w:r>
+        <w:t>doniranja</w:t>
+      </w:r>
+      <w:proofErr w:type="spellEnd"/>
+      <w:r>
+        <w:t xml:space="preserve"> novog paketa</w:t>
+      </w:r>
+      <w:r>
+        <w:t xml:space="preserve">, putem </w:t>
+      </w:r>
+      <w:proofErr w:type="spellStart"/>
+      <w:r>
+        <w:t>firebase</w:t>
+      </w:r>
+      <w:proofErr w:type="spellEnd"/>
+      <w:r>
+        <w:t xml:space="preserve">-a, dok bi </w:t>
+      </w:r>
+      <w:proofErr w:type="spellStart"/>
+      <w:r>
+        <w:t>konfigurabilno</w:t>
+      </w:r>
+      <w:proofErr w:type="spellEnd"/>
+      <w:r>
+        <w:t xml:space="preserve"> podesivo </w:t>
+      </w:r>
+      <w:r>
+        <w:t>doh</w:t>
+      </w:r>
+      <w:r>
+        <w:t>vaćanje</w:t>
+      </w:r>
+      <w:r>
+        <w:t xml:space="preserve"> notifikacija sa vlastitog web servisa</w:t>
+      </w:r>
+      <w:r>
+        <w:t xml:space="preserve"> bilo premješteno za sljedeći sprint</w:t>
+      </w:r>
+      <w:r>
+        <w:t>.</w:t>
+      </w:r>
+      <w:r>
+        <w:t xml:space="preserve"> Također, s</w:t>
+      </w:r>
+      <w:r>
+        <w:t>ljedeći sprint trebao bi sadržavati gotovo sve funkcionalnosti potrebitog korisnika.</w:t>
+      </w:r>
+    </w:p>
+    <w:tbl>
+      <w:tblPr>
+        <w:tblStyle w:val="TableGrid"/>
+        <w:tblW w:w="0" w:type="auto"/>
+        <w:tblLook w:val="04A0" w:firstRow="1" w:lastRow="0" w:firstColumn="1" w:lastColumn="0" w:noHBand="0" w:noVBand="1"/>
+      </w:tblPr>
+      <w:tblGrid>
+        <w:gridCol w:w="3101"/>
+        <w:gridCol w:w="3020"/>
+        <w:gridCol w:w="1271"/>
+        <w:gridCol w:w="1670"/>
+      </w:tblGrid>
+      <w:tr>
+        <w:tc>
+          <w:tcPr>
+            <w:tcW w:w="3101" w:type="dxa"/>
+          </w:tcPr>
+          <w:p>
+            <w:pPr>
+              <w:spacing w:line="360" w:lineRule="auto"/>
+            </w:pPr>
+            <w:r>
+              <w:t>KORISNIČKA PRIČA</w:t>
+            </w:r>
+          </w:p>
+        </w:tc>
+        <w:tc>
+          <w:tcPr>
+            <w:tcW w:w="3020" w:type="dxa"/>
+          </w:tcPr>
+          <w:p>
+            <w:pPr>
+              <w:spacing w:line="360" w:lineRule="auto"/>
+            </w:pPr>
+            <w:r>
+              <w:t>TASK</w:t>
+            </w:r>
+          </w:p>
+        </w:tc>
+        <w:tc>
+          <w:tcPr>
+            <w:tcW w:w="1271" w:type="dxa"/>
+          </w:tcPr>
+          <w:p>
+            <w:pPr>
+              <w:spacing w:line="360" w:lineRule="auto"/>
+            </w:pPr>
+            <w:r>
+              <w:t>POČETNI NAPOR</w:t>
+            </w:r>
+          </w:p>
+        </w:tc>
+        <w:tc>
+          <w:tcPr>
+            <w:tcW w:w="1670" w:type="dxa"/>
+          </w:tcPr>
+          <w:p>
+            <w:pPr>
+              <w:spacing w:line="360" w:lineRule="auto"/>
+            </w:pPr>
+            <w:r>
+              <w:t>NOVA VRIJEDNOST</w:t>
+            </w:r>
+          </w:p>
+        </w:tc>
+      </w:tr>
+      <w:tr>
+        <w:tc>
+          <w:tcPr>
+            <w:tcW w:w="3101" w:type="dxa"/>
+            <w:vMerge w:val="restart"/>
+          </w:tcPr>
+          <w:p>
+            <w:pPr>
+              <w:spacing w:line="360" w:lineRule="auto"/>
+            </w:pPr>
+          </w:p>
+          <w:p>
+            <w:pPr>
+              <w:spacing w:line="360" w:lineRule="auto"/>
+            </w:pPr>
+            <w:r>
+              <w:t xml:space="preserve">Kao </w:t>
+            </w:r>
+            <w:proofErr w:type="spellStart"/>
+            <w:r>
+              <w:t>donor</w:t>
+            </w:r>
+            <w:proofErr w:type="spellEnd"/>
+            <w:r>
+              <w:t xml:space="preserve"> želim da se </w:t>
+            </w:r>
+            <w:r>
+              <w:t xml:space="preserve">implementira </w:t>
+            </w:r>
+            <w:r>
+              <w:t xml:space="preserve">slanje </w:t>
+            </w:r>
+            <w:proofErr w:type="spellStart"/>
+            <w:r>
+              <w:t>push</w:t>
+            </w:r>
+            <w:proofErr w:type="spellEnd"/>
+            <w:r>
+              <w:t xml:space="preserve"> notifikacija</w:t>
+            </w:r>
+            <w:r>
+              <w:t xml:space="preserve"> putem </w:t>
+            </w:r>
+            <w:proofErr w:type="spellStart"/>
+            <w:r>
+              <w:t>firebase</w:t>
+            </w:r>
+            <w:proofErr w:type="spellEnd"/>
+            <w:r>
+              <w:t>-a,</w:t>
+            </w:r>
+            <w:r>
+              <w:t xml:space="preserve"> volont</w:t>
+            </w:r>
+            <w:r>
+              <w:t xml:space="preserve">erima i potrebitim korisnicima </w:t>
+            </w:r>
+            <w:r>
+              <w:t xml:space="preserve">prilikom </w:t>
+            </w:r>
+            <w:proofErr w:type="spellStart"/>
+            <w:r>
+              <w:t>doniranja</w:t>
+            </w:r>
+            <w:proofErr w:type="spellEnd"/>
+            <w:r>
+              <w:t xml:space="preserve"> novog paketa</w:t>
+            </w:r>
+          </w:p>
+        </w:tc>
+        <w:tc>
+          <w:tcPr>
+            <w:tcW w:w="3020" w:type="dxa"/>
+          </w:tcPr>
+          <w:p>
+            <w:pPr>
+              <w:spacing w:line="360" w:lineRule="auto"/>
+            </w:pPr>
+            <w:r>
+              <w:t xml:space="preserve">Dorada web servisa radi potreba </w:t>
+            </w:r>
+            <w:proofErr w:type="spellStart"/>
+            <w:r>
+              <w:t>push</w:t>
+            </w:r>
+            <w:proofErr w:type="spellEnd"/>
+            <w:r>
+              <w:t xml:space="preserve"> notifikacija</w:t>
+            </w:r>
+          </w:p>
+        </w:tc>
+        <w:tc>
+          <w:tcPr>
+            <w:tcW w:w="1271" w:type="dxa"/>
+          </w:tcPr>
+          <w:p>
+            <w:pPr>
+              <w:spacing w:line="360" w:lineRule="auto"/>
+            </w:pPr>
+            <w:r>
+              <w:t>10</w:t>
+            </w:r>
+          </w:p>
+        </w:tc>
+        <w:tc>
+          <w:tcPr>
+            <w:tcW w:w="1670" w:type="dxa"/>
+          </w:tcPr>
+          <w:p>
+            <w:pPr>
+              <w:spacing w:line="360" w:lineRule="auto"/>
+            </w:pPr>
+            <w:r>
+              <w:t>11</w:t>
+            </w:r>
+          </w:p>
+        </w:tc>
+      </w:tr>
+      <w:tr>
+        <w:tc>
+          <w:tcPr>
+            <w:tcW w:w="3101" w:type="dxa"/>
+            <w:vMerge/>
+          </w:tcPr>
+          <w:p>
+            <w:pPr>
+              <w:spacing w:line="360" w:lineRule="auto"/>
+            </w:pPr>
+          </w:p>
+        </w:tc>
+        <w:tc>
+          <w:tcPr>
+            <w:tcW w:w="3020" w:type="dxa"/>
+          </w:tcPr>
+          <w:p>
+            <w:pPr>
+              <w:spacing w:line="360" w:lineRule="auto"/>
+            </w:pPr>
+            <w:r>
+              <w:t xml:space="preserve">Izrada </w:t>
+            </w:r>
+            <w:proofErr w:type="spellStart"/>
+            <w:r>
+              <w:t>firebase</w:t>
+            </w:r>
+            <w:proofErr w:type="spellEnd"/>
+            <w:r>
+              <w:t xml:space="preserve"> klasa</w:t>
+            </w:r>
+          </w:p>
+        </w:tc>
+        <w:tc>
+          <w:tcPr>
+            <w:tcW w:w="1271" w:type="dxa"/>
+          </w:tcPr>
+          <w:p>
+            <w:pPr>
+              <w:spacing w:line="360" w:lineRule="auto"/>
+            </w:pPr>
+            <w:r>
+              <w:t>3</w:t>
+            </w:r>
+          </w:p>
+        </w:tc>
+        <w:tc>
+          <w:tcPr>
+            <w:tcW w:w="1670" w:type="dxa"/>
+          </w:tcPr>
+          <w:p>
+            <w:pPr>
+              <w:spacing w:line="360" w:lineRule="auto"/>
+            </w:pPr>
+            <w:r>
+              <w:t>1</w:t>
+            </w:r>
+          </w:p>
+        </w:tc>
+      </w:tr>
+      <w:tr>
+        <w:tc>
+          <w:tcPr>
+            <w:tcW w:w="3101" w:type="dxa"/>
+            <w:vMerge/>
+          </w:tcPr>
+          <w:p>
+            <w:pPr>
+              <w:spacing w:line="360" w:lineRule="auto"/>
+            </w:pPr>
+          </w:p>
+        </w:tc>
+        <w:tc>
+          <w:tcPr>
+            <w:tcW w:w="3020" w:type="dxa"/>
+          </w:tcPr>
+          <w:p>
+            <w:pPr>
+              <w:spacing w:line="360" w:lineRule="auto"/>
+            </w:pPr>
+            <w:r>
+              <w:t>Implementacija prikaza notifikacije kod ostalih tipova korisnika</w:t>
+            </w:r>
+          </w:p>
+        </w:tc>
+        <w:tc>
+          <w:tcPr>
+            <w:tcW w:w="1271" w:type="dxa"/>
+          </w:tcPr>
+          <w:p>
+            <w:pPr>
+              <w:spacing w:line="360" w:lineRule="auto"/>
+            </w:pPr>
+            <w:r>
+              <w:t>5</w:t>
+            </w:r>
+          </w:p>
+        </w:tc>
+        <w:tc>
+          <w:tcPr>
+            <w:tcW w:w="1670" w:type="dxa"/>
+          </w:tcPr>
+          <w:p>
+            <w:pPr>
+              <w:spacing w:line="360" w:lineRule="auto"/>
+            </w:pPr>
+            <w:r>
+              <w:t>3</w:t>
+            </w:r>
+          </w:p>
+        </w:tc>
+      </w:tr>
+      <w:tr>
+        <w:tc>
+          <w:tcPr>
+            <w:tcW w:w="3101" w:type="dxa"/>
+            <w:vMerge/>
+          </w:tcPr>
+          <w:p>
+            <w:pPr>
+              <w:spacing w:line="360" w:lineRule="auto"/>
+            </w:pPr>
+          </w:p>
+        </w:tc>
+        <w:tc>
+          <w:tcPr>
+            <w:tcW w:w="3020" w:type="dxa"/>
+          </w:tcPr>
+          <w:p>
+            <w:pPr>
+              <w:spacing w:line="360" w:lineRule="auto"/>
+            </w:pPr>
+            <w:r>
+              <w:t xml:space="preserve">Implementacija aktivnosti </w:t>
+            </w:r>
+            <w:proofErr w:type="spellStart"/>
+            <w:r>
+              <w:t>NotifikacijeOpcije</w:t>
+            </w:r>
+            <w:proofErr w:type="spellEnd"/>
+            <w:r>
+              <w:t xml:space="preserve"> za </w:t>
+            </w:r>
+            <w:proofErr w:type="spellStart"/>
+            <w:r>
+              <w:t>konfigurabilno</w:t>
+            </w:r>
+            <w:proofErr w:type="spellEnd"/>
+            <w:r>
+              <w:t xml:space="preserve"> spajanje</w:t>
+            </w:r>
+          </w:p>
+        </w:tc>
+        <w:tc>
+          <w:tcPr>
+            <w:tcW w:w="1271" w:type="dxa"/>
+          </w:tcPr>
+          <w:p>
+            <w:pPr>
+              <w:spacing w:line="360" w:lineRule="auto"/>
+            </w:pPr>
+            <w:r>
+              <w:t>5</w:t>
+            </w:r>
+          </w:p>
+        </w:tc>
+        <w:tc>
+          <w:tcPr>
+            <w:tcW w:w="1670" w:type="dxa"/>
+          </w:tcPr>
+          <w:p>
+            <w:pPr>
+              <w:spacing w:line="360" w:lineRule="auto"/>
+            </w:pPr>
+            <w:r>
+              <w:t>4</w:t>
+            </w:r>
+          </w:p>
+        </w:tc>
+      </w:tr>
+      <w:tr>
+        <w:tc>
+          <w:tcPr>
+            <w:tcW w:w="3101" w:type="dxa"/>
+            <w:vMerge/>
+          </w:tcPr>
+          <w:p>
+            <w:pPr>
+              <w:spacing w:line="360" w:lineRule="auto"/>
+            </w:pPr>
+          </w:p>
+        </w:tc>
+        <w:tc>
+          <w:tcPr>
+            <w:tcW w:w="3020" w:type="dxa"/>
+          </w:tcPr>
+          <w:p>
+            <w:pPr>
+              <w:spacing w:line="360" w:lineRule="auto"/>
+            </w:pPr>
+            <w:r>
+              <w:t>Izrada notifikacije kod stvaranja novog paketa</w:t>
+            </w:r>
+          </w:p>
+        </w:tc>
+        <w:tc>
+          <w:tcPr>
+            <w:tcW w:w="1271" w:type="dxa"/>
+          </w:tcPr>
+          <w:p>
+            <w:pPr>
+              <w:spacing w:line="360" w:lineRule="auto"/>
+            </w:pPr>
+            <w:r>
+              <w:t>2</w:t>
+            </w:r>
+          </w:p>
+        </w:tc>
+        <w:tc>
+          <w:tcPr>
+            <w:tcW w:w="1670" w:type="dxa"/>
+          </w:tcPr>
+          <w:p>
+            <w:pPr>
+              <w:spacing w:line="360" w:lineRule="auto"/>
+            </w:pPr>
+            <w:r>
+              <w:t>2</w:t>
+            </w:r>
+          </w:p>
+        </w:tc>
+      </w:tr>
+      <w:tr>
+        <w:tc>
+          <w:tcPr>
+            <w:tcW w:w="3101" w:type="dxa"/>
+            <w:vMerge/>
+          </w:tcPr>
+          <w:p>
+            <w:pPr>
+              <w:spacing w:line="360" w:lineRule="auto"/>
+            </w:pPr>
+          </w:p>
+        </w:tc>
+        <w:tc>
+          <w:tcPr>
+            <w:tcW w:w="3020" w:type="dxa"/>
+          </w:tcPr>
+          <w:p>
+            <w:pPr>
+              <w:spacing w:line="360" w:lineRule="auto"/>
+            </w:pPr>
+            <w:r>
+              <w:t>I</w:t>
+            </w:r>
+            <w:r>
+              <w:t xml:space="preserve">mplementacija klasa za </w:t>
+            </w:r>
+            <w:proofErr w:type="spellStart"/>
+            <w:r>
+              <w:t>konfigurabilno</w:t>
+            </w:r>
+            <w:proofErr w:type="spellEnd"/>
+            <w:r>
+              <w:t xml:space="preserve"> upravljanje notifikacijama</w:t>
+            </w:r>
+          </w:p>
+        </w:tc>
+        <w:tc>
+          <w:tcPr>
+            <w:tcW w:w="1271" w:type="dxa"/>
+          </w:tcPr>
+          <w:p>
+            <w:pPr>
+              <w:spacing w:line="360" w:lineRule="auto"/>
+            </w:pPr>
+            <w:r>
+              <w:t>1</w:t>
+            </w:r>
+          </w:p>
+        </w:tc>
+        <w:tc>
+          <w:tcPr>
+            <w:tcW w:w="1670" w:type="dxa"/>
+          </w:tcPr>
+          <w:p>
+            <w:pPr>
+              <w:spacing w:line="360" w:lineRule="auto"/>
+            </w:pPr>
+            <w:r>
+              <w:t>1</w:t>
+            </w:r>
+          </w:p>
+        </w:tc>
+      </w:tr>
+      <w:tr>
+        <w:tc>
+          <w:tcPr>
+            <w:tcW w:w="3101" w:type="dxa"/>
+            <w:vMerge/>
+          </w:tcPr>
+          <w:p>
+            <w:pPr>
+              <w:spacing w:line="360" w:lineRule="auto"/>
+            </w:pPr>
+          </w:p>
+        </w:tc>
+        <w:tc>
+          <w:tcPr>
+            <w:tcW w:w="3020" w:type="dxa"/>
+          </w:tcPr>
+          <w:p>
+            <w:pPr>
+              <w:spacing w:line="360" w:lineRule="auto"/>
+            </w:pPr>
+            <w:r>
+              <w:t xml:space="preserve">Dorada programskog koda kod prijave u svrhu slanja </w:t>
+            </w:r>
+            <w:proofErr w:type="spellStart"/>
+            <w:r>
+              <w:t>firebase</w:t>
+            </w:r>
+            <w:proofErr w:type="spellEnd"/>
+            <w:r>
+              <w:t xml:space="preserve"> </w:t>
+            </w:r>
+            <w:proofErr w:type="spellStart"/>
+            <w:r>
+              <w:t>tokena</w:t>
+            </w:r>
+            <w:proofErr w:type="spellEnd"/>
+          </w:p>
+        </w:tc>
+        <w:tc>
+          <w:tcPr>
+            <w:tcW w:w="1271" w:type="dxa"/>
+          </w:tcPr>
+          <w:p>
+            <w:pPr>
+              <w:spacing w:line="360" w:lineRule="auto"/>
+            </w:pPr>
+            <w:r>
+              <w:t>1</w:t>
+            </w:r>
+          </w:p>
+        </w:tc>
+        <w:tc>
+          <w:tcPr>
+            <w:tcW w:w="1670" w:type="dxa"/>
+          </w:tcPr>
+          <w:p>
+            <w:pPr>
+              <w:spacing w:line="360" w:lineRule="auto"/>
+            </w:pPr>
+            <w:r>
+              <w:t>1</w:t>
+            </w:r>
+          </w:p>
+        </w:tc>
+      </w:tr>
+      <w:tr>
+        <w:tc>
+          <w:tcPr>
+            <w:tcW w:w="3101" w:type="dxa"/>
+            <w:vMerge/>
+          </w:tcPr>
+          <w:p>
+            <w:pPr>
+              <w:spacing w:line="360" w:lineRule="auto"/>
+            </w:pPr>
+          </w:p>
+        </w:tc>
+        <w:tc>
+          <w:tcPr>
+            <w:tcW w:w="3020" w:type="dxa"/>
+          </w:tcPr>
+          <w:p>
+            <w:pPr>
+              <w:spacing w:line="360" w:lineRule="auto"/>
+            </w:pPr>
+            <w:r>
+              <w:t xml:space="preserve">Pamćenje dodatnih atributa unutar </w:t>
+            </w:r>
+            <w:proofErr w:type="spellStart"/>
+            <w:r>
+              <w:t>Shared</w:t>
+            </w:r>
+            <w:proofErr w:type="spellEnd"/>
+            <w:r>
+              <w:t xml:space="preserve"> </w:t>
+            </w:r>
+            <w:proofErr w:type="spellStart"/>
+            <w:r>
+              <w:t>Preferences</w:t>
+            </w:r>
+            <w:proofErr w:type="spellEnd"/>
+          </w:p>
+        </w:tc>
+        <w:tc>
+          <w:tcPr>
+            <w:tcW w:w="1271" w:type="dxa"/>
+          </w:tcPr>
+          <w:p>
+            <w:pPr>
+              <w:spacing w:line="360" w:lineRule="auto"/>
+            </w:pPr>
+            <w:r>
+              <w:t>1</w:t>
+            </w:r>
+          </w:p>
+        </w:tc>
+        <w:tc>
+          <w:tcPr>
+            <w:tcW w:w="1670" w:type="dxa"/>
+          </w:tcPr>
+          <w:p>
+            <w:pPr>
+              <w:spacing w:line="360" w:lineRule="auto"/>
+            </w:pPr>
+            <w:r>
+              <w:t>1</w:t>
+            </w:r>
+          </w:p>
+        </w:tc>
+      </w:tr>
+      <w:tr>
+        <w:tc>
+          <w:tcPr>
+            <w:tcW w:w="3101" w:type="dxa"/>
+            <w:vMerge/>
+          </w:tcPr>
+          <w:p>
+            <w:pPr>
+              <w:spacing w:line="360" w:lineRule="auto"/>
+            </w:pPr>
+          </w:p>
+        </w:tc>
+        <w:tc>
+          <w:tcPr>
+            <w:tcW w:w="3020" w:type="dxa"/>
+          </w:tcPr>
+          <w:p>
+            <w:pPr>
+              <w:spacing w:line="360" w:lineRule="auto"/>
+            </w:pPr>
+            <w:r>
+              <w:t>Provjera povezanosti sa internetom kod poziva web servisa</w:t>
+            </w:r>
+          </w:p>
+        </w:tc>
+        <w:tc>
+          <w:tcPr>
+            <w:tcW w:w="1271" w:type="dxa"/>
+          </w:tcPr>
+          <w:p>
+            <w:pPr>
+              <w:spacing w:line="360" w:lineRule="auto"/>
+            </w:pPr>
+            <w:r>
+              <w:t>1</w:t>
+            </w:r>
+          </w:p>
+        </w:tc>
+        <w:tc>
+          <w:tcPr>
+            <w:tcW w:w="1670" w:type="dxa"/>
+          </w:tcPr>
+          <w:p>
+            <w:pPr>
+              <w:spacing w:line="360" w:lineRule="auto"/>
+            </w:pPr>
+            <w:r>
+              <w:t>1</w:t>
+            </w:r>
+          </w:p>
+        </w:tc>
+      </w:tr>
+    </w:tbl>
+    <w:p/>
     <w:sectPr>
       <w:headerReference w:type="default" r:id="rId14"/>
       <w:footerReference w:type="default" r:id="rId15"/>
@@ -5813,7 +7511,7 @@
           <w:rPr>
             <w:noProof/>
           </w:rPr>
-          <w:t>3</w:t>
+          <w:t>18</w:t>
         </w:r>
         <w:r>
           <w:rPr>
@@ -7185,6 +8883,18 @@
       <w:ind w:left="480"/>
     </w:pPr>
   </w:style>
+  <w:style w:type="character" w:styleId="FollowedHyperlink">
+    <w:name w:val="FollowedHyperlink"/>
+    <w:basedOn w:val="DefaultParagraphFont"/>
+    <w:uiPriority w:val="99"/>
+    <w:semiHidden/>
+    <w:unhideWhenUsed/>
+    <w:rsid w:val="00616ECA"/>
+    <w:rPr>
+      <w:color w:val="954F72" w:themeColor="followedHyperlink"/>
+      <w:u w:val="single"/>
+    </w:rPr>
+  </w:style>
 </w:styles>
 </file>
 
@@ -7454,7 +9164,7 @@
 </file>
 
 <file path=customXml/itemProps1.xml><?xml version="1.0" encoding="utf-8"?>
-<ds:datastoreItem xmlns:ds="http://schemas.openxmlformats.org/officeDocument/2006/customXml" ds:itemID="{3B1EA63D-7BA9-41AF-96F9-EFED68ACA7E4}">
+<ds:datastoreItem xmlns:ds="http://schemas.openxmlformats.org/officeDocument/2006/customXml" ds:itemID="{7C056C9D-592A-4762-A689-C6AE3446B757}">
   <ds:schemaRefs>
     <ds:schemaRef ds:uri="http://schemas.openxmlformats.org/officeDocument/2006/bibliography"/>
   </ds:schemaRefs>

</xml_diff>

<commit_message>
Dovršene tablice sa prošlim sprintovima i sprint planning za sljedeći sprint. Ispravljeno par ukošenih rečenica u tehničkoj dokumentaciji.
</commit_message>
<xml_diff>
--- a/Dokumentacija/Projektna Dokumentacija.docx
+++ b/Dokumentacija/Projektna Dokumentacija.docx
@@ -282,21 +282,7 @@
             <w:rStyle w:val="Hyperlink"/>
             <w:b w:val="0"/>
           </w:rPr>
-          <w:t xml:space="preserve"> rep</w:t>
-        </w:r>
-        <w:r>
-          <w:rPr>
-            <w:rStyle w:val="Hyperlink"/>
-            <w:b w:val="0"/>
-          </w:rPr>
-          <w:t>o</w:t>
-        </w:r>
-        <w:r>
-          <w:rPr>
-            <w:rStyle w:val="Hyperlink"/>
-            <w:b w:val="0"/>
-          </w:rPr>
-          <w:t>zitorij</w:t>
+          <w:t xml:space="preserve"> repozitorij</w:t>
         </w:r>
       </w:hyperlink>
     </w:p>
@@ -375,9 +361,11 @@
             <w:tabs>
               <w:tab w:val="right" w:leader="dot" w:pos="9062"/>
             </w:tabs>
-            <w:spacing w:line="360" w:lineRule="auto"/>
             <w:rPr>
+              <w:rFonts w:asciiTheme="minorHAnsi" w:eastAsiaTheme="minorEastAsia" w:hAnsiTheme="minorHAnsi"/>
               <w:noProof/>
+              <w:sz w:val="22"/>
+              <w:lang w:eastAsia="hr-HR"/>
             </w:rPr>
           </w:pPr>
           <w:r>
@@ -389,7 +377,7 @@
           <w:r>
             <w:fldChar w:fldCharType="separate"/>
           </w:r>
-          <w:hyperlink w:anchor="_Toc466995460" w:history="1">
+          <w:hyperlink w:anchor="_Toc471221205" w:history="1">
             <w:r>
               <w:rPr>
                 <w:rStyle w:val="Hyperlink"/>
@@ -416,7 +404,7 @@
                 <w:noProof/>
                 <w:webHidden/>
               </w:rPr>
-              <w:instrText xml:space="preserve"> PAGEREF _Toc466995460 \h </w:instrText>
+              <w:instrText xml:space="preserve"> PAGEREF _Toc471221205 \h </w:instrText>
             </w:r>
             <w:r>
               <w:rPr>
@@ -453,12 +441,14 @@
             <w:tabs>
               <w:tab w:val="right" w:leader="dot" w:pos="9062"/>
             </w:tabs>
-            <w:spacing w:line="360" w:lineRule="auto"/>
             <w:rPr>
+              <w:rFonts w:asciiTheme="minorHAnsi" w:eastAsiaTheme="minorEastAsia" w:hAnsiTheme="minorHAnsi"/>
               <w:noProof/>
+              <w:sz w:val="22"/>
+              <w:lang w:eastAsia="hr-HR"/>
             </w:rPr>
           </w:pPr>
-          <w:hyperlink w:anchor="_Toc466995461" w:history="1">
+          <w:hyperlink w:anchor="_Toc471221206" w:history="1">
             <w:r>
               <w:rPr>
                 <w:rStyle w:val="Hyperlink"/>
@@ -485,7 +475,7 @@
                 <w:noProof/>
                 <w:webHidden/>
               </w:rPr>
-              <w:instrText xml:space="preserve"> PAGEREF _Toc466995461 \h </w:instrText>
+              <w:instrText xml:space="preserve"> PAGEREF _Toc471221206 \h </w:instrText>
             </w:r>
             <w:r>
               <w:rPr>
@@ -522,12 +512,14 @@
             <w:tabs>
               <w:tab w:val="right" w:leader="dot" w:pos="9062"/>
             </w:tabs>
-            <w:spacing w:line="360" w:lineRule="auto"/>
             <w:rPr>
+              <w:rFonts w:asciiTheme="minorHAnsi" w:eastAsiaTheme="minorEastAsia" w:hAnsiTheme="minorHAnsi"/>
               <w:noProof/>
+              <w:sz w:val="22"/>
+              <w:lang w:eastAsia="hr-HR"/>
             </w:rPr>
           </w:pPr>
-          <w:hyperlink w:anchor="_Toc466995462" w:history="1">
+          <w:hyperlink w:anchor="_Toc471221207" w:history="1">
             <w:r>
               <w:rPr>
                 <w:rStyle w:val="Hyperlink"/>
@@ -554,7 +546,7 @@
                 <w:noProof/>
                 <w:webHidden/>
               </w:rPr>
-              <w:instrText xml:space="preserve"> PAGEREF _Toc466995462 \h </w:instrText>
+              <w:instrText xml:space="preserve"> PAGEREF _Toc471221207 \h </w:instrText>
             </w:r>
             <w:r>
               <w:rPr>
@@ -591,12 +583,14 @@
             <w:tabs>
               <w:tab w:val="right" w:leader="dot" w:pos="9062"/>
             </w:tabs>
-            <w:spacing w:line="360" w:lineRule="auto"/>
             <w:rPr>
+              <w:rFonts w:asciiTheme="minorHAnsi" w:eastAsiaTheme="minorEastAsia" w:hAnsiTheme="minorHAnsi"/>
               <w:noProof/>
+              <w:sz w:val="22"/>
+              <w:lang w:eastAsia="hr-HR"/>
             </w:rPr>
           </w:pPr>
-          <w:hyperlink w:anchor="_Toc466995463" w:history="1">
+          <w:hyperlink w:anchor="_Toc471221208" w:history="1">
             <w:r>
               <w:rPr>
                 <w:rStyle w:val="Hyperlink"/>
@@ -623,7 +617,7 @@
                 <w:noProof/>
                 <w:webHidden/>
               </w:rPr>
-              <w:instrText xml:space="preserve"> PAGEREF _Toc466995463 \h </w:instrText>
+              <w:instrText xml:space="preserve"> PAGEREF _Toc471221208 \h </w:instrText>
             </w:r>
             <w:r>
               <w:rPr>
@@ -660,12 +654,14 @@
             <w:tabs>
               <w:tab w:val="right" w:leader="dot" w:pos="9062"/>
             </w:tabs>
-            <w:spacing w:line="360" w:lineRule="auto"/>
             <w:rPr>
+              <w:rFonts w:asciiTheme="minorHAnsi" w:eastAsiaTheme="minorEastAsia" w:hAnsiTheme="minorHAnsi"/>
               <w:noProof/>
+              <w:sz w:val="22"/>
+              <w:lang w:eastAsia="hr-HR"/>
             </w:rPr>
           </w:pPr>
-          <w:hyperlink w:anchor="_Toc466995464" w:history="1">
+          <w:hyperlink w:anchor="_Toc471221209" w:history="1">
             <w:r>
               <w:rPr>
                 <w:rStyle w:val="Hyperlink"/>
@@ -692,7 +688,7 @@
                 <w:noProof/>
                 <w:webHidden/>
               </w:rPr>
-              <w:instrText xml:space="preserve"> PAGEREF _Toc466995464 \h </w:instrText>
+              <w:instrText xml:space="preserve"> PAGEREF _Toc471221209 \h </w:instrText>
             </w:r>
             <w:r>
               <w:rPr>
@@ -729,12 +725,14 @@
             <w:tabs>
               <w:tab w:val="right" w:leader="dot" w:pos="9062"/>
             </w:tabs>
-            <w:spacing w:line="360" w:lineRule="auto"/>
             <w:rPr>
+              <w:rFonts w:asciiTheme="minorHAnsi" w:eastAsiaTheme="minorEastAsia" w:hAnsiTheme="minorHAnsi"/>
               <w:noProof/>
+              <w:sz w:val="22"/>
+              <w:lang w:eastAsia="hr-HR"/>
             </w:rPr>
           </w:pPr>
-          <w:hyperlink w:anchor="_Toc466995465" w:history="1">
+          <w:hyperlink w:anchor="_Toc471221210" w:history="1">
             <w:r>
               <w:rPr>
                 <w:rStyle w:val="Hyperlink"/>
@@ -761,7 +759,7 @@
                 <w:noProof/>
                 <w:webHidden/>
               </w:rPr>
-              <w:instrText xml:space="preserve"> PAGEREF _Toc466995465 \h </w:instrText>
+              <w:instrText xml:space="preserve"> PAGEREF _Toc471221210 \h </w:instrText>
             </w:r>
             <w:r>
               <w:rPr>
@@ -798,12 +796,14 @@
             <w:tabs>
               <w:tab w:val="right" w:leader="dot" w:pos="9062"/>
             </w:tabs>
-            <w:spacing w:line="360" w:lineRule="auto"/>
             <w:rPr>
+              <w:rFonts w:asciiTheme="minorHAnsi" w:eastAsiaTheme="minorEastAsia" w:hAnsiTheme="minorHAnsi"/>
               <w:noProof/>
+              <w:sz w:val="22"/>
+              <w:lang w:eastAsia="hr-HR"/>
             </w:rPr>
           </w:pPr>
-          <w:hyperlink w:anchor="_Toc466995466" w:history="1">
+          <w:hyperlink w:anchor="_Toc471221211" w:history="1">
             <w:r>
               <w:rPr>
                 <w:rStyle w:val="Hyperlink"/>
@@ -830,7 +830,7 @@
                 <w:noProof/>
                 <w:webHidden/>
               </w:rPr>
-              <w:instrText xml:space="preserve"> PAGEREF _Toc466995466 \h </w:instrText>
+              <w:instrText xml:space="preserve"> PAGEREF _Toc471221211 \h </w:instrText>
             </w:r>
             <w:r>
               <w:rPr>
@@ -850,7 +850,7 @@
                 <w:noProof/>
                 <w:webHidden/>
               </w:rPr>
-              <w:t>9</w:t>
+              <w:t>11</w:t>
             </w:r>
             <w:r>
               <w:rPr>
@@ -867,12 +867,14 @@
             <w:tabs>
               <w:tab w:val="right" w:leader="dot" w:pos="9062"/>
             </w:tabs>
-            <w:spacing w:line="360" w:lineRule="auto"/>
             <w:rPr>
+              <w:rFonts w:asciiTheme="minorHAnsi" w:eastAsiaTheme="minorEastAsia" w:hAnsiTheme="minorHAnsi"/>
               <w:noProof/>
+              <w:sz w:val="22"/>
+              <w:lang w:eastAsia="hr-HR"/>
             </w:rPr>
           </w:pPr>
-          <w:hyperlink w:anchor="_Toc466995467" w:history="1">
+          <w:hyperlink w:anchor="_Toc471221212" w:history="1">
             <w:r>
               <w:rPr>
                 <w:rStyle w:val="Hyperlink"/>
@@ -899,7 +901,7 @@
                 <w:noProof/>
                 <w:webHidden/>
               </w:rPr>
-              <w:instrText xml:space="preserve"> PAGEREF _Toc466995467 \h </w:instrText>
+              <w:instrText xml:space="preserve"> PAGEREF _Toc471221212 \h </w:instrText>
             </w:r>
             <w:r>
               <w:rPr>
@@ -919,7 +921,7 @@
                 <w:noProof/>
                 <w:webHidden/>
               </w:rPr>
-              <w:t>9</w:t>
+              <w:t>11</w:t>
             </w:r>
             <w:r>
               <w:rPr>
@@ -936,12 +938,14 @@
             <w:tabs>
               <w:tab w:val="right" w:leader="dot" w:pos="9062"/>
             </w:tabs>
-            <w:spacing w:line="360" w:lineRule="auto"/>
             <w:rPr>
+              <w:rFonts w:asciiTheme="minorHAnsi" w:eastAsiaTheme="minorEastAsia" w:hAnsiTheme="minorHAnsi"/>
               <w:noProof/>
+              <w:sz w:val="22"/>
+              <w:lang w:eastAsia="hr-HR"/>
             </w:rPr>
           </w:pPr>
-          <w:hyperlink w:anchor="_Toc466995468" w:history="1">
+          <w:hyperlink w:anchor="_Toc471221213" w:history="1">
             <w:r>
               <w:rPr>
                 <w:rStyle w:val="Hyperlink"/>
@@ -968,7 +972,7 @@
                 <w:noProof/>
                 <w:webHidden/>
               </w:rPr>
-              <w:instrText xml:space="preserve"> PAGEREF _Toc466995468 \h </w:instrText>
+              <w:instrText xml:space="preserve"> PAGEREF _Toc471221213 \h </w:instrText>
             </w:r>
             <w:r>
               <w:rPr>
@@ -988,7 +992,7 @@
                 <w:noProof/>
                 <w:webHidden/>
               </w:rPr>
-              <w:t>11</w:t>
+              <w:t>13</w:t>
             </w:r>
             <w:r>
               <w:rPr>
@@ -1005,12 +1009,14 @@
             <w:tabs>
               <w:tab w:val="right" w:leader="dot" w:pos="9062"/>
             </w:tabs>
-            <w:spacing w:line="360" w:lineRule="auto"/>
             <w:rPr>
+              <w:rFonts w:asciiTheme="minorHAnsi" w:eastAsiaTheme="minorEastAsia" w:hAnsiTheme="minorHAnsi"/>
               <w:noProof/>
+              <w:sz w:val="22"/>
+              <w:lang w:eastAsia="hr-HR"/>
             </w:rPr>
           </w:pPr>
-          <w:hyperlink w:anchor="_Toc466995469" w:history="1">
+          <w:hyperlink w:anchor="_Toc471221214" w:history="1">
             <w:r>
               <w:rPr>
                 <w:rStyle w:val="Hyperlink"/>
@@ -1037,7 +1043,7 @@
                 <w:noProof/>
                 <w:webHidden/>
               </w:rPr>
-              <w:instrText xml:space="preserve"> PAGEREF _Toc466995469 \h </w:instrText>
+              <w:instrText xml:space="preserve"> PAGEREF _Toc471221214 \h </w:instrText>
             </w:r>
             <w:r>
               <w:rPr>
@@ -1057,7 +1063,7 @@
                 <w:noProof/>
                 <w:webHidden/>
               </w:rPr>
-              <w:t>13</w:t>
+              <w:t>15</w:t>
             </w:r>
             <w:r>
               <w:rPr>
@@ -1074,12 +1080,14 @@
             <w:tabs>
               <w:tab w:val="right" w:leader="dot" w:pos="9062"/>
             </w:tabs>
-            <w:spacing w:line="360" w:lineRule="auto"/>
             <w:rPr>
+              <w:rFonts w:asciiTheme="minorHAnsi" w:eastAsiaTheme="minorEastAsia" w:hAnsiTheme="minorHAnsi"/>
               <w:noProof/>
+              <w:sz w:val="22"/>
+              <w:lang w:eastAsia="hr-HR"/>
             </w:rPr>
           </w:pPr>
-          <w:hyperlink w:anchor="_Toc466995470" w:history="1">
+          <w:hyperlink w:anchor="_Toc471221215" w:history="1">
             <w:r>
               <w:rPr>
                 <w:rStyle w:val="Hyperlink"/>
@@ -1106,7 +1114,7 @@
                 <w:noProof/>
                 <w:webHidden/>
               </w:rPr>
-              <w:instrText xml:space="preserve"> PAGEREF _Toc466995470 \h </w:instrText>
+              <w:instrText xml:space="preserve"> PAGEREF _Toc471221215 \h </w:instrText>
             </w:r>
             <w:r>
               <w:rPr>
@@ -1126,7 +1134,7 @@
                 <w:noProof/>
                 <w:webHidden/>
               </w:rPr>
-              <w:t>14</w:t>
+              <w:t>16</w:t>
             </w:r>
             <w:r>
               <w:rPr>
@@ -1143,12 +1151,14 @@
             <w:tabs>
               <w:tab w:val="right" w:leader="dot" w:pos="9062"/>
             </w:tabs>
-            <w:spacing w:line="360" w:lineRule="auto"/>
             <w:rPr>
+              <w:rFonts w:asciiTheme="minorHAnsi" w:eastAsiaTheme="minorEastAsia" w:hAnsiTheme="minorHAnsi"/>
               <w:noProof/>
+              <w:sz w:val="22"/>
+              <w:lang w:eastAsia="hr-HR"/>
             </w:rPr>
           </w:pPr>
-          <w:hyperlink w:anchor="_Toc466995471" w:history="1">
+          <w:hyperlink w:anchor="_Toc471221216" w:history="1">
             <w:r>
               <w:rPr>
                 <w:rStyle w:val="Hyperlink"/>
@@ -1175,7 +1185,7 @@
                 <w:noProof/>
                 <w:webHidden/>
               </w:rPr>
-              <w:instrText xml:space="preserve"> PAGEREF _Toc466995471 \h </w:instrText>
+              <w:instrText xml:space="preserve"> PAGEREF _Toc471221216 \h </w:instrText>
             </w:r>
             <w:r>
               <w:rPr>
@@ -1195,7 +1205,220 @@
                 <w:noProof/>
                 <w:webHidden/>
               </w:rPr>
-              <w:t>14</w:t>
+              <w:t>17</w:t>
+            </w:r>
+            <w:r>
+              <w:rPr>
+                <w:noProof/>
+                <w:webHidden/>
+              </w:rPr>
+              <w:fldChar w:fldCharType="end"/>
+            </w:r>
+          </w:hyperlink>
+        </w:p>
+        <w:p>
+          <w:pPr>
+            <w:pStyle w:val="TOC3"/>
+            <w:tabs>
+              <w:tab w:val="right" w:leader="dot" w:pos="9062"/>
+            </w:tabs>
+            <w:rPr>
+              <w:rFonts w:asciiTheme="minorHAnsi" w:eastAsiaTheme="minorEastAsia" w:hAnsiTheme="minorHAnsi"/>
+              <w:noProof/>
+              <w:sz w:val="22"/>
+              <w:lang w:eastAsia="hr-HR"/>
+            </w:rPr>
+          </w:pPr>
+          <w:hyperlink w:anchor="_Toc471221217" w:history="1">
+            <w:r>
+              <w:rPr>
+                <w:rStyle w:val="Hyperlink"/>
+                <w:noProof/>
+              </w:rPr>
+              <w:t>Sprint planning</w:t>
+            </w:r>
+            <w:r>
+              <w:rPr>
+                <w:noProof/>
+                <w:webHidden/>
+              </w:rPr>
+              <w:tab/>
+            </w:r>
+            <w:r>
+              <w:rPr>
+                <w:noProof/>
+                <w:webHidden/>
+              </w:rPr>
+              <w:fldChar w:fldCharType="begin"/>
+            </w:r>
+            <w:r>
+              <w:rPr>
+                <w:noProof/>
+                <w:webHidden/>
+              </w:rPr>
+              <w:instrText xml:space="preserve"> PAGEREF _Toc471221217 \h </w:instrText>
+            </w:r>
+            <w:r>
+              <w:rPr>
+                <w:noProof/>
+                <w:webHidden/>
+              </w:rPr>
+            </w:r>
+            <w:r>
+              <w:rPr>
+                <w:noProof/>
+                <w:webHidden/>
+              </w:rPr>
+              <w:fldChar w:fldCharType="separate"/>
+            </w:r>
+            <w:r>
+              <w:rPr>
+                <w:noProof/>
+                <w:webHidden/>
+              </w:rPr>
+              <w:t>17</w:t>
+            </w:r>
+            <w:r>
+              <w:rPr>
+                <w:noProof/>
+                <w:webHidden/>
+              </w:rPr>
+              <w:fldChar w:fldCharType="end"/>
+            </w:r>
+          </w:hyperlink>
+        </w:p>
+        <w:p>
+          <w:pPr>
+            <w:pStyle w:val="TOC2"/>
+            <w:tabs>
+              <w:tab w:val="right" w:leader="dot" w:pos="9062"/>
+            </w:tabs>
+            <w:rPr>
+              <w:rFonts w:asciiTheme="minorHAnsi" w:eastAsiaTheme="minorEastAsia" w:hAnsiTheme="minorHAnsi"/>
+              <w:noProof/>
+              <w:sz w:val="22"/>
+              <w:lang w:eastAsia="hr-HR"/>
+            </w:rPr>
+          </w:pPr>
+          <w:hyperlink w:anchor="_Toc471221218" w:history="1">
+            <w:r>
+              <w:rPr>
+                <w:rStyle w:val="Hyperlink"/>
+                <w:noProof/>
+              </w:rPr>
+              <w:t>Sprint 3</w:t>
+            </w:r>
+            <w:r>
+              <w:rPr>
+                <w:noProof/>
+                <w:webHidden/>
+              </w:rPr>
+              <w:tab/>
+            </w:r>
+            <w:r>
+              <w:rPr>
+                <w:noProof/>
+                <w:webHidden/>
+              </w:rPr>
+              <w:fldChar w:fldCharType="begin"/>
+            </w:r>
+            <w:r>
+              <w:rPr>
+                <w:noProof/>
+                <w:webHidden/>
+              </w:rPr>
+              <w:instrText xml:space="preserve"> PAGEREF _Toc471221218 \h </w:instrText>
+            </w:r>
+            <w:r>
+              <w:rPr>
+                <w:noProof/>
+                <w:webHidden/>
+              </w:rPr>
+            </w:r>
+            <w:r>
+              <w:rPr>
+                <w:noProof/>
+                <w:webHidden/>
+              </w:rPr>
+              <w:fldChar w:fldCharType="separate"/>
+            </w:r>
+            <w:r>
+              <w:rPr>
+                <w:noProof/>
+                <w:webHidden/>
+              </w:rPr>
+              <w:t>19</w:t>
+            </w:r>
+            <w:r>
+              <w:rPr>
+                <w:noProof/>
+                <w:webHidden/>
+              </w:rPr>
+              <w:fldChar w:fldCharType="end"/>
+            </w:r>
+          </w:hyperlink>
+        </w:p>
+        <w:p>
+          <w:pPr>
+            <w:pStyle w:val="TOC3"/>
+            <w:tabs>
+              <w:tab w:val="right" w:leader="dot" w:pos="9062"/>
+            </w:tabs>
+            <w:rPr>
+              <w:rFonts w:asciiTheme="minorHAnsi" w:eastAsiaTheme="minorEastAsia" w:hAnsiTheme="minorHAnsi"/>
+              <w:noProof/>
+              <w:sz w:val="22"/>
+              <w:lang w:eastAsia="hr-HR"/>
+            </w:rPr>
+          </w:pPr>
+          <w:hyperlink w:anchor="_Toc471221219" w:history="1">
+            <w:r>
+              <w:rPr>
+                <w:rStyle w:val="Hyperlink"/>
+                <w:noProof/>
+              </w:rPr>
+              <w:t>Sprint planning</w:t>
+            </w:r>
+            <w:r>
+              <w:rPr>
+                <w:noProof/>
+                <w:webHidden/>
+              </w:rPr>
+              <w:tab/>
+            </w:r>
+            <w:r>
+              <w:rPr>
+                <w:noProof/>
+                <w:webHidden/>
+              </w:rPr>
+              <w:fldChar w:fldCharType="begin"/>
+            </w:r>
+            <w:r>
+              <w:rPr>
+                <w:noProof/>
+                <w:webHidden/>
+              </w:rPr>
+              <w:instrText xml:space="preserve"> PAGEREF _Toc471221219 \h </w:instrText>
+            </w:r>
+            <w:r>
+              <w:rPr>
+                <w:noProof/>
+                <w:webHidden/>
+              </w:rPr>
+            </w:r>
+            <w:r>
+              <w:rPr>
+                <w:noProof/>
+                <w:webHidden/>
+              </w:rPr>
+              <w:fldChar w:fldCharType="separate"/>
+            </w:r>
+            <w:r>
+              <w:rPr>
+                <w:noProof/>
+                <w:webHidden/>
+              </w:rPr>
+              <w:t>19</w:t>
             </w:r>
             <w:r>
               <w:rPr>
@@ -1245,7 +1468,7 @@
         <w:pStyle w:val="Heading1"/>
         <w:spacing w:line="360" w:lineRule="auto"/>
       </w:pPr>
-      <w:bookmarkStart w:id="0" w:name="_Toc466995460"/>
+      <w:bookmarkStart w:id="0" w:name="_Toc471221205"/>
       <w:r>
         <w:lastRenderedPageBreak/>
         <w:t>Ideja</w:t>
@@ -1302,7 +1525,7 @@
         <w:pStyle w:val="Heading1"/>
         <w:spacing w:line="360" w:lineRule="auto"/>
       </w:pPr>
-      <w:bookmarkStart w:id="1" w:name="_Toc466995461"/>
+      <w:bookmarkStart w:id="1" w:name="_Toc471221206"/>
       <w:r>
         <w:lastRenderedPageBreak/>
         <w:t>Funkcionalnosti aplikacije</w:t>
@@ -1496,7 +1719,7 @@
         <w:pStyle w:val="Heading1"/>
         <w:spacing w:line="360" w:lineRule="auto"/>
       </w:pPr>
-      <w:bookmarkStart w:id="2" w:name="_Toc466995462"/>
+      <w:bookmarkStart w:id="2" w:name="_Toc471221207"/>
       <w:r>
         <w:lastRenderedPageBreak/>
         <w:t>Skice</w:t>
@@ -1633,7 +1856,7 @@
         <w:pStyle w:val="Heading1"/>
         <w:spacing w:line="360" w:lineRule="auto"/>
       </w:pPr>
-      <w:bookmarkStart w:id="3" w:name="_Toc466995463"/>
+      <w:bookmarkStart w:id="3" w:name="_Toc471221208"/>
       <w:r>
         <w:lastRenderedPageBreak/>
         <w:t>Korisničke priče</w:t>
@@ -1826,7 +2049,18 @@
       </w:r>
       <w:proofErr w:type="spellEnd"/>
       <w:r>
-        <w:t xml:space="preserve"> obavijesti nakon donacije, a druga je periodična provjera novosti na web servisu i obavještavanje korisnika o novim donacijama. Korisničke priče potrebitog korisnika.</w:t>
+        <w:t xml:space="preserve"> obavijesti nakon donacije, a druga je periodična provjera novosti na web servisu i obavještavanje korisnika o novim donacijama. </w:t>
+      </w:r>
+    </w:p>
+    <w:p>
+      <w:pPr>
+        <w:spacing w:line="360" w:lineRule="auto"/>
+      </w:pPr>
+      <w:r>
+        <w:t>Korisn</w:t>
+      </w:r>
+      <w:r>
+        <w:t>ičke priče potrebitog korisnika:</w:t>
       </w:r>
     </w:p>
     <w:p>
@@ -1874,6 +2108,7 @@
         <w:spacing w:line="360" w:lineRule="auto"/>
       </w:pPr>
       <w:r>
+        <w:lastRenderedPageBreak/>
         <w:t>Kao potrebiti korisnik želim da mi se omogući slanje hitnog signala.</w:t>
       </w:r>
     </w:p>
@@ -1886,7 +2121,6 @@
         <w:spacing w:line="360" w:lineRule="auto"/>
       </w:pPr>
       <w:r>
-        <w:lastRenderedPageBreak/>
         <w:t>Kao potrebiti korisnik želim da mi se omogući potvrđivanje dospijeća paketa.</w:t>
       </w:r>
     </w:p>
@@ -2008,7 +2242,7 @@
         <w:pStyle w:val="Heading1"/>
         <w:spacing w:line="360" w:lineRule="auto"/>
       </w:pPr>
-      <w:bookmarkStart w:id="4" w:name="_Toc466995464"/>
+      <w:bookmarkStart w:id="4" w:name="_Toc471221209"/>
       <w:r>
         <w:t>SCRUM</w:t>
       </w:r>
@@ -2024,7 +2258,7 @@
         <w:pStyle w:val="Heading2"/>
         <w:spacing w:line="360" w:lineRule="auto"/>
       </w:pPr>
-      <w:bookmarkStart w:id="5" w:name="_Toc466995465"/>
+      <w:bookmarkStart w:id="5" w:name="_Toc471221210"/>
       <w:proofErr w:type="spellStart"/>
       <w:r>
         <w:t>Spring</w:t>
@@ -2233,8 +2467,9 @@
             <w:pPr>
               <w:spacing w:line="360" w:lineRule="auto"/>
             </w:pPr>
-            <w:bookmarkStart w:id="6" w:name="_GoBack"/>
-            <w:bookmarkEnd w:id="6"/>
+            <w:r>
+              <w:t>3</w:t>
+            </w:r>
           </w:p>
         </w:tc>
         <w:tc>
@@ -2245,6 +2480,9 @@
             <w:pPr>
               <w:spacing w:line="360" w:lineRule="auto"/>
             </w:pPr>
+            <w:r>
+              <w:t>3</w:t>
+            </w:r>
           </w:p>
         </w:tc>
       </w:tr>
@@ -2299,6 +2537,9 @@
             <w:pPr>
               <w:spacing w:line="360" w:lineRule="auto"/>
             </w:pPr>
+            <w:r>
+              <w:t>24</w:t>
+            </w:r>
           </w:p>
         </w:tc>
         <w:tc>
@@ -2309,6 +2550,9 @@
             <w:pPr>
               <w:spacing w:line="360" w:lineRule="auto"/>
             </w:pPr>
+            <w:r>
+              <w:t>24</w:t>
+            </w:r>
           </w:p>
         </w:tc>
       </w:tr>
@@ -2363,6 +2607,9 @@
             <w:pPr>
               <w:spacing w:line="360" w:lineRule="auto"/>
             </w:pPr>
+            <w:r>
+              <w:t>25</w:t>
+            </w:r>
           </w:p>
         </w:tc>
         <w:tc>
@@ -2373,6 +2620,9 @@
             <w:pPr>
               <w:spacing w:line="360" w:lineRule="auto"/>
             </w:pPr>
+            <w:r>
+              <w:t>25</w:t>
+            </w:r>
           </w:p>
         </w:tc>
       </w:tr>
@@ -2424,6 +2674,9 @@
             <w:pPr>
               <w:spacing w:line="360" w:lineRule="auto"/>
             </w:pPr>
+            <w:r>
+              <w:t>1</w:t>
+            </w:r>
           </w:p>
         </w:tc>
         <w:tc>
@@ -2434,6 +2687,9 @@
             <w:pPr>
               <w:spacing w:line="360" w:lineRule="auto"/>
             </w:pPr>
+            <w:r>
+              <w:t>1</w:t>
+            </w:r>
           </w:p>
         </w:tc>
       </w:tr>
@@ -2493,6 +2749,9 @@
             <w:pPr>
               <w:spacing w:line="360" w:lineRule="auto"/>
             </w:pPr>
+            <w:r>
+              <w:t>29</w:t>
+            </w:r>
           </w:p>
         </w:tc>
         <w:tc>
@@ -2503,6 +2762,9 @@
             <w:pPr>
               <w:spacing w:line="360" w:lineRule="auto"/>
             </w:pPr>
+            <w:r>
+              <w:t>29</w:t>
+            </w:r>
           </w:p>
         </w:tc>
       </w:tr>
@@ -2562,6 +2824,9 @@
             <w:pPr>
               <w:spacing w:line="360" w:lineRule="auto"/>
             </w:pPr>
+            <w:r>
+              <w:t>24</w:t>
+            </w:r>
           </w:p>
         </w:tc>
         <w:tc>
@@ -2572,6 +2837,9 @@
             <w:pPr>
               <w:spacing w:line="360" w:lineRule="auto"/>
             </w:pPr>
+            <w:r>
+              <w:t>24</w:t>
+            </w:r>
           </w:p>
         </w:tc>
       </w:tr>
@@ -2636,6 +2904,9 @@
             <w:pPr>
               <w:spacing w:line="360" w:lineRule="auto"/>
             </w:pPr>
+            <w:r>
+              <w:t>5</w:t>
+            </w:r>
           </w:p>
         </w:tc>
         <w:tc>
@@ -2646,6 +2917,9 @@
             <w:pPr>
               <w:spacing w:line="360" w:lineRule="auto"/>
             </w:pPr>
+            <w:r>
+              <w:t>5</w:t>
+            </w:r>
           </w:p>
         </w:tc>
       </w:tr>
@@ -2705,6 +2979,9 @@
             <w:pPr>
               <w:spacing w:line="360" w:lineRule="auto"/>
             </w:pPr>
+            <w:r>
+              <w:t>5</w:t>
+            </w:r>
           </w:p>
         </w:tc>
         <w:tc>
@@ -2715,6 +2992,9 @@
             <w:pPr>
               <w:spacing w:line="360" w:lineRule="auto"/>
             </w:pPr>
+            <w:r>
+              <w:t>5</w:t>
+            </w:r>
           </w:p>
         </w:tc>
       </w:tr>
@@ -2766,6 +3046,9 @@
             <w:pPr>
               <w:spacing w:line="360" w:lineRule="auto"/>
             </w:pPr>
+            <w:r>
+              <w:t>10</w:t>
+            </w:r>
           </w:p>
         </w:tc>
         <w:tc>
@@ -2776,6 +3059,9 @@
             <w:pPr>
               <w:spacing w:line="360" w:lineRule="auto"/>
             </w:pPr>
+            <w:r>
+              <w:t>10</w:t>
+            </w:r>
           </w:p>
         </w:tc>
       </w:tr>
@@ -2827,6 +3113,9 @@
             <w:pPr>
               <w:spacing w:line="360" w:lineRule="auto"/>
             </w:pPr>
+            <w:r>
+              <w:t>5</w:t>
+            </w:r>
           </w:p>
         </w:tc>
         <w:tc>
@@ -2837,6 +3126,9 @@
             <w:pPr>
               <w:spacing w:line="360" w:lineRule="auto"/>
             </w:pPr>
+            <w:r>
+              <w:t>5</w:t>
+            </w:r>
           </w:p>
         </w:tc>
       </w:tr>
@@ -2888,6 +3180,9 @@
             <w:pPr>
               <w:spacing w:line="360" w:lineRule="auto"/>
             </w:pPr>
+            <w:r>
+              <w:t>10</w:t>
+            </w:r>
           </w:p>
         </w:tc>
         <w:tc>
@@ -2898,6 +3193,9 @@
             <w:pPr>
               <w:spacing w:line="360" w:lineRule="auto"/>
             </w:pPr>
+            <w:r>
+              <w:t>10</w:t>
+            </w:r>
           </w:p>
         </w:tc>
       </w:tr>
@@ -2954,6 +3252,9 @@
             <w:pPr>
               <w:spacing w:line="360" w:lineRule="auto"/>
             </w:pPr>
+            <w:r>
+              <w:t>15</w:t>
+            </w:r>
           </w:p>
         </w:tc>
         <w:tc>
@@ -2964,6 +3265,9 @@
             <w:pPr>
               <w:spacing w:line="360" w:lineRule="auto"/>
             </w:pPr>
+            <w:r>
+              <w:t>15</w:t>
+            </w:r>
           </w:p>
         </w:tc>
       </w:tr>
@@ -3015,6 +3319,9 @@
             <w:pPr>
               <w:spacing w:line="360" w:lineRule="auto"/>
             </w:pPr>
+            <w:r>
+              <w:t>10</w:t>
+            </w:r>
           </w:p>
         </w:tc>
         <w:tc>
@@ -3025,6 +3332,9 @@
             <w:pPr>
               <w:spacing w:line="360" w:lineRule="auto"/>
             </w:pPr>
+            <w:r>
+              <w:t>10</w:t>
+            </w:r>
           </w:p>
         </w:tc>
       </w:tr>
@@ -3051,7 +3361,7 @@
               <w:spacing w:line="360" w:lineRule="auto"/>
             </w:pPr>
             <w:r>
-              <w:t>3</w:t>
+              <w:t>6</w:t>
             </w:r>
           </w:p>
         </w:tc>
@@ -3064,7 +3374,7 @@
               <w:spacing w:line="360" w:lineRule="auto"/>
             </w:pPr>
             <w:r>
-              <w:t>3</w:t>
+              <w:t>5</w:t>
             </w:r>
           </w:p>
         </w:tc>
@@ -3076,6 +3386,9 @@
             <w:pPr>
               <w:spacing w:line="360" w:lineRule="auto"/>
             </w:pPr>
+            <w:r>
+              <w:t>5</w:t>
+            </w:r>
           </w:p>
         </w:tc>
         <w:tc>
@@ -3086,6 +3399,9 @@
             <w:pPr>
               <w:spacing w:line="360" w:lineRule="auto"/>
             </w:pPr>
+            <w:r>
+              <w:t>6</w:t>
+            </w:r>
           </w:p>
         </w:tc>
       </w:tr>
@@ -3143,6 +3459,9 @@
             <w:pPr>
               <w:spacing w:line="360" w:lineRule="auto"/>
             </w:pPr>
+            <w:r>
+              <w:t>10</w:t>
+            </w:r>
           </w:p>
         </w:tc>
         <w:tc>
@@ -3153,6 +3472,9 @@
             <w:pPr>
               <w:spacing w:line="360" w:lineRule="auto"/>
             </w:pPr>
+            <w:r>
+              <w:t>10</w:t>
+            </w:r>
           </w:p>
         </w:tc>
       </w:tr>
@@ -3182,7 +3504,7 @@
               <w:spacing w:line="360" w:lineRule="auto"/>
             </w:pPr>
             <w:r>
-              <w:t>3</w:t>
+              <w:t>10</w:t>
             </w:r>
           </w:p>
         </w:tc>
@@ -3195,7 +3517,7 @@
               <w:spacing w:line="360" w:lineRule="auto"/>
             </w:pPr>
             <w:r>
-              <w:t>3</w:t>
+              <w:t>8</w:t>
             </w:r>
           </w:p>
         </w:tc>
@@ -3207,6 +3529,9 @@
             <w:pPr>
               <w:spacing w:line="360" w:lineRule="auto"/>
             </w:pPr>
+            <w:r>
+              <w:t>10</w:t>
+            </w:r>
           </w:p>
         </w:tc>
         <w:tc>
@@ -3217,6 +3542,9 @@
             <w:pPr>
               <w:spacing w:line="360" w:lineRule="auto"/>
             </w:pPr>
+            <w:r>
+              <w:t>10</w:t>
+            </w:r>
           </w:p>
         </w:tc>
       </w:tr>
@@ -3271,6 +3599,9 @@
             <w:pPr>
               <w:spacing w:line="360" w:lineRule="auto"/>
             </w:pPr>
+            <w:r>
+              <w:t>15</w:t>
+            </w:r>
           </w:p>
         </w:tc>
         <w:tc>
@@ -3281,6 +3612,9 @@
             <w:pPr>
               <w:spacing w:line="360" w:lineRule="auto"/>
             </w:pPr>
+            <w:r>
+              <w:t>15</w:t>
+            </w:r>
           </w:p>
         </w:tc>
       </w:tr>
@@ -3340,6 +3674,9 @@
             <w:pPr>
               <w:spacing w:line="360" w:lineRule="auto"/>
             </w:pPr>
+            <w:r>
+              <w:t>25</w:t>
+            </w:r>
           </w:p>
         </w:tc>
         <w:tc>
@@ -3350,6 +3687,9 @@
             <w:pPr>
               <w:spacing w:line="360" w:lineRule="auto"/>
             </w:pPr>
+            <w:r>
+              <w:t>25</w:t>
+            </w:r>
           </w:p>
         </w:tc>
       </w:tr>
@@ -3404,6 +3744,9 @@
             <w:pPr>
               <w:spacing w:line="360" w:lineRule="auto"/>
             </w:pPr>
+            <w:r>
+              <w:t>5</w:t>
+            </w:r>
           </w:p>
         </w:tc>
         <w:tc>
@@ -3414,6 +3757,9 @@
             <w:pPr>
               <w:spacing w:line="360" w:lineRule="auto"/>
             </w:pPr>
+            <w:r>
+              <w:t>5</w:t>
+            </w:r>
           </w:p>
         </w:tc>
       </w:tr>
@@ -3440,7 +3786,7 @@
               <w:spacing w:line="360" w:lineRule="auto"/>
             </w:pPr>
             <w:r>
-              <w:t>3</w:t>
+              <w:t>6</w:t>
             </w:r>
           </w:p>
         </w:tc>
@@ -3453,7 +3799,7 @@
               <w:spacing w:line="360" w:lineRule="auto"/>
             </w:pPr>
             <w:r>
-              <w:t>3</w:t>
+              <w:t>5</w:t>
             </w:r>
           </w:p>
         </w:tc>
@@ -3465,6 +3811,9 @@
             <w:pPr>
               <w:spacing w:line="360" w:lineRule="auto"/>
             </w:pPr>
+            <w:r>
+              <w:t>5</w:t>
+            </w:r>
           </w:p>
         </w:tc>
         <w:tc>
@@ -3475,6 +3824,9 @@
             <w:pPr>
               <w:spacing w:line="360" w:lineRule="auto"/>
             </w:pPr>
+            <w:r>
+              <w:t>6</w:t>
+            </w:r>
           </w:p>
         </w:tc>
       </w:tr>
@@ -3488,26 +3840,37 @@
               <w:spacing w:line="360" w:lineRule="auto"/>
             </w:pPr>
             <w:r>
-              <w:t xml:space="preserve">Kao potrebiti korisnik želim modularnu implementaciju slanja </w:t>
+              <w:t xml:space="preserve">Kao </w:t>
             </w:r>
             <w:proofErr w:type="spellStart"/>
             <w:r>
+              <w:t>donor</w:t>
+            </w:r>
+            <w:proofErr w:type="spellEnd"/>
+            <w:r>
+              <w:t xml:space="preserve"> želim da se modularno implementira i slanje </w:t>
+            </w:r>
+            <w:proofErr w:type="spellStart"/>
+            <w:r>
               <w:t>push</w:t>
             </w:r>
             <w:proofErr w:type="spellEnd"/>
             <w:r>
-              <w:t xml:space="preserve"> obavijesti </w:t>
+              <w:t xml:space="preserve"> notifikacija </w:t>
+            </w:r>
+            <w:r>
+              <w:t xml:space="preserve">putem vlastitog web servisa, </w:t>
+            </w:r>
+            <w:r>
+              <w:t xml:space="preserve">volonterima i potrebitim korisnicima prilikom </w:t>
             </w:r>
             <w:proofErr w:type="spellStart"/>
             <w:r>
-              <w:t>donor</w:t>
-            </w:r>
-            <w:r>
-              <w:t>ima</w:t>
+              <w:t>doniranja</w:t>
             </w:r>
             <w:proofErr w:type="spellEnd"/>
             <w:r>
-              <w:t xml:space="preserve"> nakon slanja hitnog signala</w:t>
+              <w:t xml:space="preserve"> novog paketa</w:t>
             </w:r>
           </w:p>
         </w:tc>
@@ -3545,6 +3908,9 @@
             <w:pPr>
               <w:spacing w:line="360" w:lineRule="auto"/>
             </w:pPr>
+            <w:r>
+              <w:t>30</w:t>
+            </w:r>
           </w:p>
         </w:tc>
         <w:tc>
@@ -3555,6 +3921,9 @@
             <w:pPr>
               <w:spacing w:line="360" w:lineRule="auto"/>
             </w:pPr>
+            <w:r>
+              <w:t>25</w:t>
+            </w:r>
           </w:p>
         </w:tc>
       </w:tr>
@@ -3576,7 +3945,7 @@
             </w:r>
             <w:proofErr w:type="spellEnd"/>
             <w:r>
-              <w:t xml:space="preserve"> želim da se modularno implementira i slanje </w:t>
+              <w:t xml:space="preserve"> želim da se implementira slanje </w:t>
             </w:r>
             <w:proofErr w:type="spellStart"/>
             <w:r>
@@ -3584,17 +3953,19 @@
             </w:r>
             <w:proofErr w:type="spellEnd"/>
             <w:r>
-              <w:t xml:space="preserve"> notifikacija </w:t>
-            </w:r>
-            <w:r>
-              <w:t xml:space="preserve">putem vlastitog web servisa, </w:t>
-            </w:r>
-            <w:r>
-              <w:t xml:space="preserve">volonterima i potrebitim </w:t>
+              <w:t xml:space="preserve"> notifikacija putem </w:t>
+            </w:r>
+            <w:proofErr w:type="spellStart"/>
+            <w:r>
+              <w:t>firebase</w:t>
+            </w:r>
+            <w:proofErr w:type="spellEnd"/>
+            <w:r>
+              <w:t xml:space="preserve">-a, volonterima i </w:t>
             </w:r>
             <w:r>
               <w:lastRenderedPageBreak/>
-              <w:t xml:space="preserve">korisnicima prilikom </w:t>
+              <w:t xml:space="preserve">potrebitim korisnicima prilikom </w:t>
             </w:r>
             <w:proofErr w:type="spellStart"/>
             <w:r>
@@ -3641,6 +4012,9 @@
             <w:pPr>
               <w:spacing w:line="360" w:lineRule="auto"/>
             </w:pPr>
+            <w:r>
+              <w:t>25</w:t>
+            </w:r>
           </w:p>
         </w:tc>
         <w:tc>
@@ -3651,6 +4025,9 @@
             <w:pPr>
               <w:spacing w:line="360" w:lineRule="auto"/>
             </w:pPr>
+            <w:r>
+              <w:t>25</w:t>
+            </w:r>
           </w:p>
         </w:tc>
       </w:tr>
@@ -3664,39 +4041,7 @@
               <w:spacing w:line="360" w:lineRule="auto"/>
             </w:pPr>
             <w:r>
-              <w:t xml:space="preserve">Kao </w:t>
-            </w:r>
-            <w:proofErr w:type="spellStart"/>
-            <w:r>
-              <w:t>donor</w:t>
-            </w:r>
-            <w:proofErr w:type="spellEnd"/>
-            <w:r>
-              <w:t xml:space="preserve"> želim da se implementira slanje </w:t>
-            </w:r>
-            <w:proofErr w:type="spellStart"/>
-            <w:r>
-              <w:t>push</w:t>
-            </w:r>
-            <w:proofErr w:type="spellEnd"/>
-            <w:r>
-              <w:t xml:space="preserve"> notifikacija putem </w:t>
-            </w:r>
-            <w:proofErr w:type="spellStart"/>
-            <w:r>
-              <w:t>firebase</w:t>
-            </w:r>
-            <w:proofErr w:type="spellEnd"/>
-            <w:r>
-              <w:t xml:space="preserve">-a, volonterima i potrebitim korisnicima prilikom </w:t>
-            </w:r>
-            <w:proofErr w:type="spellStart"/>
-            <w:r>
-              <w:t>doniranja</w:t>
-            </w:r>
-            <w:proofErr w:type="spellEnd"/>
-            <w:r>
-              <w:t xml:space="preserve"> novog paketa</w:t>
+              <w:t>Kao korisnik (općenito) želim da mogu birati način dohvaćanja notifikacija, te da samo jedan pristup dohvaćanju u određenom trenutku bude aktivan</w:t>
             </w:r>
           </w:p>
         </w:tc>
@@ -3709,7 +4054,7 @@
               <w:spacing w:line="360" w:lineRule="auto"/>
             </w:pPr>
             <w:r>
-              <w:t>15</w:t>
+              <w:t>10</w:t>
             </w:r>
           </w:p>
         </w:tc>
@@ -3722,7 +4067,7 @@
               <w:spacing w:line="360" w:lineRule="auto"/>
             </w:pPr>
             <w:r>
-              <w:t>25</w:t>
+              <w:t>10</w:t>
             </w:r>
           </w:p>
         </w:tc>
@@ -3734,6 +4079,9 @@
             <w:pPr>
               <w:spacing w:line="360" w:lineRule="auto"/>
             </w:pPr>
+            <w:r>
+              <w:t>6</w:t>
+            </w:r>
           </w:p>
         </w:tc>
         <w:tc>
@@ -3744,67 +4092,9 @@
             <w:pPr>
               <w:spacing w:line="360" w:lineRule="auto"/>
             </w:pPr>
-          </w:p>
-        </w:tc>
-      </w:tr>
-      <w:tr>
-        <w:tc>
-          <w:tcPr>
-            <w:tcW w:w="2043" w:type="dxa"/>
-          </w:tcPr>
-          <w:p>
-            <w:pPr>
-              <w:spacing w:line="360" w:lineRule="auto"/>
-            </w:pPr>
-            <w:r>
-              <w:t>Kao korisnik (općenito) želim da mogu birati način dohvaćanja notifikacija, te da samo jedan pristup dohvaćanju u određenom trenutku bude aktivan</w:t>
-            </w:r>
-          </w:p>
-        </w:tc>
-        <w:tc>
-          <w:tcPr>
-            <w:tcW w:w="1430" w:type="dxa"/>
-          </w:tcPr>
-          <w:p>
-            <w:pPr>
-              <w:spacing w:line="360" w:lineRule="auto"/>
-            </w:pPr>
-            <w:r>
-              <w:t>20</w:t>
-            </w:r>
-          </w:p>
-        </w:tc>
-        <w:tc>
-          <w:tcPr>
-            <w:tcW w:w="1450" w:type="dxa"/>
-          </w:tcPr>
-          <w:p>
-            <w:pPr>
-              <w:spacing w:line="360" w:lineRule="auto"/>
-            </w:pPr>
-            <w:r>
-              <w:t>25</w:t>
-            </w:r>
-          </w:p>
-        </w:tc>
-        <w:tc>
-          <w:tcPr>
-            <w:tcW w:w="2018" w:type="dxa"/>
-          </w:tcPr>
-          <w:p>
-            <w:pPr>
-              <w:spacing w:line="360" w:lineRule="auto"/>
-            </w:pPr>
-          </w:p>
-        </w:tc>
-        <w:tc>
-          <w:tcPr>
-            <w:tcW w:w="2121" w:type="dxa"/>
-          </w:tcPr>
-          <w:p>
-            <w:pPr>
-              <w:spacing w:line="360" w:lineRule="auto"/>
-            </w:pPr>
+            <w:r>
+              <w:t>6</w:t>
+            </w:r>
           </w:p>
         </w:tc>
       </w:tr>
@@ -3837,31 +4127,31 @@
         <w:pStyle w:val="Heading2"/>
         <w:spacing w:line="360" w:lineRule="auto"/>
       </w:pPr>
-      <w:bookmarkStart w:id="7" w:name="_Toc466995466"/>
+      <w:bookmarkStart w:id="6" w:name="_Toc471221211"/>
       <w:r>
         <w:t>Sprint 1</w:t>
       </w:r>
+      <w:bookmarkEnd w:id="6"/>
+    </w:p>
+    <w:p>
+      <w:pPr>
+        <w:spacing w:line="360" w:lineRule="auto"/>
+      </w:pPr>
+    </w:p>
+    <w:p>
+      <w:pPr>
+        <w:pStyle w:val="Heading3"/>
+        <w:spacing w:line="360" w:lineRule="auto"/>
+      </w:pPr>
+      <w:bookmarkStart w:id="7" w:name="_Toc471221212"/>
+      <w:r>
+        <w:t xml:space="preserve">Sprint </w:t>
+      </w:r>
+      <w:proofErr w:type="spellStart"/>
+      <w:r>
+        <w:t>planning</w:t>
+      </w:r>
       <w:bookmarkEnd w:id="7"/>
-    </w:p>
-    <w:p>
-      <w:pPr>
-        <w:spacing w:line="360" w:lineRule="auto"/>
-      </w:pPr>
-    </w:p>
-    <w:p>
-      <w:pPr>
-        <w:pStyle w:val="Heading3"/>
-        <w:spacing w:line="360" w:lineRule="auto"/>
-      </w:pPr>
-      <w:bookmarkStart w:id="8" w:name="_Toc466995467"/>
-      <w:r>
-        <w:t xml:space="preserve">Sprint </w:t>
-      </w:r>
-      <w:proofErr w:type="spellStart"/>
-      <w:r>
-        <w:t>planning</w:t>
-      </w:r>
-      <w:bookmarkEnd w:id="8"/>
       <w:proofErr w:type="spellEnd"/>
     </w:p>
     <w:p>
@@ -4907,7 +5197,7 @@
         <w:pStyle w:val="Heading3"/>
         <w:spacing w:line="360" w:lineRule="auto"/>
       </w:pPr>
-      <w:bookmarkStart w:id="9" w:name="_Toc466995468"/>
+      <w:bookmarkStart w:id="8" w:name="_Toc471221213"/>
       <w:r>
         <w:lastRenderedPageBreak/>
         <w:t xml:space="preserve">Daily Sprint </w:t>
@@ -4916,7 +5206,7 @@
       <w:r>
         <w:t>Meeting</w:t>
       </w:r>
-      <w:bookmarkEnd w:id="9"/>
+      <w:bookmarkEnd w:id="8"/>
       <w:proofErr w:type="spellEnd"/>
       <w:r>
         <w:t xml:space="preserve"> </w:t>
@@ -5297,7 +5587,7 @@
         <w:pStyle w:val="Heading3"/>
         <w:spacing w:line="360" w:lineRule="auto"/>
       </w:pPr>
-      <w:bookmarkStart w:id="10" w:name="_Toc466995469"/>
+      <w:bookmarkStart w:id="9" w:name="_Toc471221214"/>
       <w:proofErr w:type="spellStart"/>
       <w:r>
         <w:lastRenderedPageBreak/>
@@ -5311,7 +5601,7 @@
       <w:r>
         <w:t>chart</w:t>
       </w:r>
-      <w:bookmarkEnd w:id="10"/>
+      <w:bookmarkEnd w:id="9"/>
       <w:proofErr w:type="spellEnd"/>
     </w:p>
     <w:p>
@@ -5521,19 +5811,7 @@
           <w:rPr>
             <w:rStyle w:val="Hyperlink"/>
           </w:rPr>
-          <w:t>link na tablicu s vremenskim raspo</w:t>
-        </w:r>
-        <w:r>
-          <w:rPr>
-            <w:rStyle w:val="Hyperlink"/>
-          </w:rPr>
-          <w:t>r</w:t>
-        </w:r>
-        <w:r>
-          <w:rPr>
-            <w:rStyle w:val="Hyperlink"/>
-          </w:rPr>
-          <w:t>edom</w:t>
+          <w:t>link na tablicu s vremenskim rasporedom</w:t>
         </w:r>
       </w:hyperlink>
       <w:r>
@@ -5553,7 +5831,7 @@
         <w:pStyle w:val="Heading3"/>
         <w:spacing w:line="360" w:lineRule="auto"/>
       </w:pPr>
-      <w:bookmarkStart w:id="11" w:name="_Toc466995470"/>
+      <w:bookmarkStart w:id="10" w:name="_Toc471221215"/>
       <w:r>
         <w:lastRenderedPageBreak/>
         <w:t xml:space="preserve">Sprint </w:t>
@@ -5562,7 +5840,7 @@
       <w:r>
         <w:t>Retrospecitve</w:t>
       </w:r>
-      <w:bookmarkEnd w:id="11"/>
+      <w:bookmarkEnd w:id="10"/>
       <w:proofErr w:type="spellEnd"/>
     </w:p>
     <w:p>
@@ -5615,7 +5893,7 @@
         <w:pStyle w:val="Heading2"/>
         <w:spacing w:line="360" w:lineRule="auto"/>
       </w:pPr>
-      <w:bookmarkStart w:id="12" w:name="_Toc466995471"/>
+      <w:bookmarkStart w:id="11" w:name="_Toc471221216"/>
       <w:r>
         <w:lastRenderedPageBreak/>
         <w:t>S</w:t>
@@ -5623,25 +5901,27 @@
       <w:r>
         <w:t>print 2</w:t>
       </w:r>
+      <w:bookmarkEnd w:id="11"/>
+    </w:p>
+    <w:p>
+      <w:pPr>
+        <w:spacing w:line="360" w:lineRule="auto"/>
+      </w:pPr>
+    </w:p>
+    <w:p>
+      <w:pPr>
+        <w:pStyle w:val="Heading3"/>
+        <w:spacing w:line="360" w:lineRule="auto"/>
+      </w:pPr>
+      <w:bookmarkStart w:id="12" w:name="_Toc471221217"/>
+      <w:r>
+        <w:t xml:space="preserve">Sprint </w:t>
+      </w:r>
+      <w:proofErr w:type="spellStart"/>
+      <w:r>
+        <w:t>planning</w:t>
+      </w:r>
       <w:bookmarkEnd w:id="12"/>
-    </w:p>
-    <w:p>
-      <w:pPr>
-        <w:spacing w:line="360" w:lineRule="auto"/>
-      </w:pPr>
-    </w:p>
-    <w:p>
-      <w:pPr>
-        <w:pStyle w:val="Heading3"/>
-        <w:spacing w:line="360" w:lineRule="auto"/>
-      </w:pPr>
-      <w:r>
-        <w:t xml:space="preserve">Sprint </w:t>
-      </w:r>
-      <w:proofErr w:type="spellStart"/>
-      <w:r>
-        <w:t>planning</w:t>
-      </w:r>
       <w:proofErr w:type="spellEnd"/>
     </w:p>
     <w:p>
@@ -6146,13 +6426,11 @@
               <w:spacing w:line="360" w:lineRule="auto"/>
             </w:pPr>
             <w:r>
-              <w:t xml:space="preserve">Dizajn elementa liste popisa paketa za </w:t>
-            </w:r>
-            <w:proofErr w:type="spellStart"/>
-            <w:r>
-              <w:t>donora</w:t>
-            </w:r>
-            <w:proofErr w:type="spellEnd"/>
+              <w:t>Dizajn elemen</w:t>
+            </w:r>
+            <w:r>
+              <w:t>ta liste popisa paketa</w:t>
+            </w:r>
           </w:p>
         </w:tc>
         <w:tc>
@@ -6640,10 +6918,12 @@
       <w:pPr>
         <w:pStyle w:val="Heading2"/>
       </w:pPr>
+      <w:bookmarkStart w:id="13" w:name="_Toc471221218"/>
       <w:r>
         <w:lastRenderedPageBreak/>
         <w:t>Sprint 3</w:t>
       </w:r>
+      <w:bookmarkEnd w:id="13"/>
     </w:p>
     <w:p/>
     <w:p>
@@ -6651,6 +6931,7 @@
         <w:pStyle w:val="Heading3"/>
         <w:spacing w:line="360" w:lineRule="auto"/>
       </w:pPr>
+      <w:bookmarkStart w:id="14" w:name="_Toc471221219"/>
       <w:r>
         <w:t xml:space="preserve">Sprint </w:t>
       </w:r>
@@ -6658,6 +6939,7 @@
       <w:r>
         <w:t>planning</w:t>
       </w:r>
+      <w:bookmarkEnd w:id="14"/>
       <w:proofErr w:type="spellEnd"/>
     </w:p>
     <w:p>
@@ -6670,19 +6952,10 @@
         <w:spacing w:line="360" w:lineRule="auto"/>
       </w:pPr>
       <w:r>
-        <w:t xml:space="preserve">Drugi sprint trajao je od </w:t>
-      </w:r>
-      <w:r>
-        <w:t>12.12</w:t>
-      </w:r>
-      <w:r>
-        <w:t xml:space="preserve">.2016. do </w:t>
-      </w:r>
-      <w:r>
-        <w:t>2.1</w:t>
-      </w:r>
-      <w:r>
-        <w:t xml:space="preserve">.2016. Korisničke priče i njima pripadni zadaci nalaze se u tablici ispod. Cilj ovog sprinta bio je implementirati </w:t>
+        <w:t>Treći</w:t>
+      </w:r>
+      <w:r>
+        <w:t xml:space="preserve"> sprint trajao je od 12.12.2016. do 2.1.2016. Korisničke priče i njima pripadni zadaci nalaze se u tablici ispod. Cilj ovog sprinta bio je implementirati </w:t>
       </w:r>
       <w:r>
         <w:t xml:space="preserve">slanje </w:t>
@@ -6741,7 +7014,13 @@
         <w:t xml:space="preserve"> Također, s</w:t>
       </w:r>
       <w:r>
-        <w:t>ljedeći sprint trebao bi sadržavati gotovo sve funkcionalnosti potrebitog korisnika.</w:t>
+        <w:t>ljedeći sprint trebao bi sadržavati</w:t>
+      </w:r>
+      <w:r>
+        <w:t xml:space="preserve"> prikaz popisa paketa za sve korisnike te detalje o svakom paketu</w:t>
+      </w:r>
+      <w:r>
+        <w:t>.</w:t>
       </w:r>
     </w:p>
     <w:tbl>
@@ -6834,13 +7113,7 @@
             </w:r>
             <w:proofErr w:type="spellEnd"/>
             <w:r>
-              <w:t xml:space="preserve"> želim da se </w:t>
-            </w:r>
-            <w:r>
-              <w:t xml:space="preserve">implementira </w:t>
-            </w:r>
-            <w:r>
-              <w:t xml:space="preserve">slanje </w:t>
+              <w:t xml:space="preserve"> želim da se implementira slanje </w:t>
             </w:r>
             <w:proofErr w:type="spellStart"/>
             <w:r>
@@ -6848,10 +7121,7 @@
             </w:r>
             <w:proofErr w:type="spellEnd"/>
             <w:r>
-              <w:t xml:space="preserve"> notifikacija</w:t>
-            </w:r>
-            <w:r>
-              <w:t xml:space="preserve"> putem </w:t>
+              <w:t xml:space="preserve"> notifikacija putem </w:t>
             </w:r>
             <w:proofErr w:type="spellStart"/>
             <w:r>
@@ -6859,16 +7129,7 @@
             </w:r>
             <w:proofErr w:type="spellEnd"/>
             <w:r>
-              <w:t>-a,</w:t>
-            </w:r>
-            <w:r>
-              <w:t xml:space="preserve"> volont</w:t>
-            </w:r>
-            <w:r>
-              <w:t xml:space="preserve">erima i potrebitim korisnicima </w:t>
-            </w:r>
-            <w:r>
-              <w:t xml:space="preserve">prilikom </w:t>
+              <w:t xml:space="preserve">-a, volonterima i potrebitim korisnicima prilikom </w:t>
             </w:r>
             <w:proofErr w:type="spellStart"/>
             <w:r>
@@ -7402,6 +7663,1888 @@
             <w:r>
               <w:t>1</w:t>
             </w:r>
+          </w:p>
+        </w:tc>
+      </w:tr>
+    </w:tbl>
+    <w:p/>
+    <w:p/>
+    <w:p/>
+    <w:p>
+      <w:pPr>
+        <w:pStyle w:val="Heading2"/>
+      </w:pPr>
+      <w:r>
+        <w:t>Sprint 4</w:t>
+      </w:r>
+    </w:p>
+    <w:p/>
+    <w:p>
+      <w:pPr>
+        <w:pStyle w:val="Heading3"/>
+      </w:pPr>
+      <w:r>
+        <w:t xml:space="preserve">Sprint </w:t>
+      </w:r>
+      <w:proofErr w:type="spellStart"/>
+      <w:r>
+        <w:t>planning</w:t>
+      </w:r>
+      <w:proofErr w:type="spellEnd"/>
+    </w:p>
+    <w:p/>
+    <w:p>
+      <w:r>
+        <w:t>Četvrti sprint počeo je 3.1.2017. Korisničke priče i njima pripadni zadaci nalaze se u tablici ispod.</w:t>
+      </w:r>
+    </w:p>
+    <w:p/>
+    <w:tbl>
+      <w:tblPr>
+        <w:tblStyle w:val="TableGrid"/>
+        <w:tblW w:w="0" w:type="auto"/>
+        <w:tblLook w:val="04A0" w:firstRow="1" w:lastRow="0" w:firstColumn="1" w:lastColumn="0" w:noHBand="0" w:noVBand="1"/>
+      </w:tblPr>
+      <w:tblGrid>
+        <w:gridCol w:w="3101"/>
+        <w:gridCol w:w="3020"/>
+        <w:gridCol w:w="1271"/>
+        <w:gridCol w:w="1670"/>
+      </w:tblGrid>
+      <w:tr>
+        <w:tc>
+          <w:tcPr>
+            <w:tcW w:w="3101" w:type="dxa"/>
+          </w:tcPr>
+          <w:p>
+            <w:pPr>
+              <w:spacing w:line="360" w:lineRule="auto"/>
+            </w:pPr>
+            <w:r>
+              <w:t>KORISNIČKA PRIČA</w:t>
+            </w:r>
+          </w:p>
+        </w:tc>
+        <w:tc>
+          <w:tcPr>
+            <w:tcW w:w="3020" w:type="dxa"/>
+          </w:tcPr>
+          <w:p>
+            <w:pPr>
+              <w:spacing w:line="360" w:lineRule="auto"/>
+            </w:pPr>
+            <w:r>
+              <w:t>TASK</w:t>
+            </w:r>
+          </w:p>
+        </w:tc>
+        <w:tc>
+          <w:tcPr>
+            <w:tcW w:w="1271" w:type="dxa"/>
+          </w:tcPr>
+          <w:p>
+            <w:pPr>
+              <w:spacing w:line="360" w:lineRule="auto"/>
+            </w:pPr>
+            <w:r>
+              <w:t>POČETNI NAPOR</w:t>
+            </w:r>
+          </w:p>
+        </w:tc>
+        <w:tc>
+          <w:tcPr>
+            <w:tcW w:w="1670" w:type="dxa"/>
+          </w:tcPr>
+          <w:p>
+            <w:pPr>
+              <w:spacing w:line="360" w:lineRule="auto"/>
+            </w:pPr>
+            <w:r>
+              <w:t>NOVA VRIJEDNOST</w:t>
+            </w:r>
+          </w:p>
+        </w:tc>
+      </w:tr>
+      <w:tr>
+        <w:tc>
+          <w:tcPr>
+            <w:tcW w:w="3101" w:type="dxa"/>
+            <w:vMerge w:val="restart"/>
+          </w:tcPr>
+          <w:p>
+            <w:pPr>
+              <w:spacing w:line="360" w:lineRule="auto"/>
+            </w:pPr>
+            <w:r>
+              <w:t>Kao korisnik (općenito) želim da mogu birati način dohvaćanja notifikacija, te da samo jedan pristup dohvaćanju u određenom trenutku bude aktivan</w:t>
+            </w:r>
+          </w:p>
+        </w:tc>
+        <w:tc>
+          <w:tcPr>
+            <w:tcW w:w="3020" w:type="dxa"/>
+          </w:tcPr>
+          <w:p>
+            <w:pPr>
+              <w:spacing w:line="360" w:lineRule="auto"/>
+            </w:pPr>
+            <w:r>
+              <w:t>Omogućiti biranje načina dohvaćanja notifikacija kroz opcije</w:t>
+            </w:r>
+          </w:p>
+        </w:tc>
+        <w:tc>
+          <w:tcPr>
+            <w:tcW w:w="1271" w:type="dxa"/>
+          </w:tcPr>
+          <w:p>
+            <w:pPr>
+              <w:spacing w:line="360" w:lineRule="auto"/>
+            </w:pPr>
+            <w:r>
+              <w:t>2</w:t>
+            </w:r>
+          </w:p>
+        </w:tc>
+        <w:tc>
+          <w:tcPr>
+            <w:tcW w:w="1670" w:type="dxa"/>
+          </w:tcPr>
+          <w:p>
+            <w:pPr>
+              <w:spacing w:line="360" w:lineRule="auto"/>
+            </w:pPr>
+          </w:p>
+        </w:tc>
+      </w:tr>
+      <w:tr>
+        <w:tc>
+          <w:tcPr>
+            <w:tcW w:w="3101" w:type="dxa"/>
+            <w:vMerge/>
+          </w:tcPr>
+          <w:p>
+            <w:pPr>
+              <w:spacing w:line="360" w:lineRule="auto"/>
+            </w:pPr>
+          </w:p>
+        </w:tc>
+        <w:tc>
+          <w:tcPr>
+            <w:tcW w:w="3020" w:type="dxa"/>
+          </w:tcPr>
+          <w:p>
+            <w:pPr>
+              <w:spacing w:line="360" w:lineRule="auto"/>
+            </w:pPr>
+            <w:r>
+              <w:t xml:space="preserve">Spremanje izbora u </w:t>
+            </w:r>
+            <w:proofErr w:type="spellStart"/>
+            <w:r>
+              <w:t>Shared</w:t>
+            </w:r>
+            <w:proofErr w:type="spellEnd"/>
+            <w:r>
+              <w:t xml:space="preserve"> </w:t>
+            </w:r>
+            <w:proofErr w:type="spellStart"/>
+            <w:r>
+              <w:t>Preferences</w:t>
+            </w:r>
+            <w:proofErr w:type="spellEnd"/>
+          </w:p>
+        </w:tc>
+        <w:tc>
+          <w:tcPr>
+            <w:tcW w:w="1271" w:type="dxa"/>
+          </w:tcPr>
+          <w:p>
+            <w:pPr>
+              <w:spacing w:line="360" w:lineRule="auto"/>
+            </w:pPr>
+            <w:r>
+              <w:t>1</w:t>
+            </w:r>
+          </w:p>
+        </w:tc>
+        <w:tc>
+          <w:tcPr>
+            <w:tcW w:w="1670" w:type="dxa"/>
+          </w:tcPr>
+          <w:p>
+            <w:pPr>
+              <w:spacing w:line="360" w:lineRule="auto"/>
+            </w:pPr>
+          </w:p>
+        </w:tc>
+      </w:tr>
+      <w:tr>
+        <w:tc>
+          <w:tcPr>
+            <w:tcW w:w="3101" w:type="dxa"/>
+            <w:vMerge/>
+          </w:tcPr>
+          <w:p>
+            <w:pPr>
+              <w:spacing w:line="360" w:lineRule="auto"/>
+            </w:pPr>
+          </w:p>
+        </w:tc>
+        <w:tc>
+          <w:tcPr>
+            <w:tcW w:w="3020" w:type="dxa"/>
+          </w:tcPr>
+          <w:p>
+            <w:pPr>
+              <w:spacing w:line="360" w:lineRule="auto"/>
+            </w:pPr>
+            <w:r>
+              <w:t xml:space="preserve">Povezati sa modularno implementiranim slanjem </w:t>
+            </w:r>
+            <w:proofErr w:type="spellStart"/>
+            <w:r>
+              <w:t>push</w:t>
+            </w:r>
+            <w:proofErr w:type="spellEnd"/>
+            <w:r>
+              <w:t xml:space="preserve"> notifikacija</w:t>
+            </w:r>
+          </w:p>
+        </w:tc>
+        <w:tc>
+          <w:tcPr>
+            <w:tcW w:w="1271" w:type="dxa"/>
+          </w:tcPr>
+          <w:p>
+            <w:pPr>
+              <w:spacing w:line="360" w:lineRule="auto"/>
+            </w:pPr>
+            <w:r>
+              <w:t>3</w:t>
+            </w:r>
+          </w:p>
+        </w:tc>
+        <w:tc>
+          <w:tcPr>
+            <w:tcW w:w="1670" w:type="dxa"/>
+          </w:tcPr>
+          <w:p>
+            <w:pPr>
+              <w:spacing w:line="360" w:lineRule="auto"/>
+            </w:pPr>
+          </w:p>
+        </w:tc>
+      </w:tr>
+      <w:tr>
+        <w:tc>
+          <w:tcPr>
+            <w:tcW w:w="3101" w:type="dxa"/>
+            <w:vMerge w:val="restart"/>
+          </w:tcPr>
+          <w:p>
+            <w:pPr>
+              <w:spacing w:line="360" w:lineRule="auto"/>
+            </w:pPr>
+            <w:r>
+              <w:t xml:space="preserve">Kao </w:t>
+            </w:r>
+            <w:proofErr w:type="spellStart"/>
+            <w:r>
+              <w:t>donor</w:t>
+            </w:r>
+            <w:proofErr w:type="spellEnd"/>
+            <w:r>
+              <w:t xml:space="preserve"> želim da se modularno implementira i slanje </w:t>
+            </w:r>
+            <w:proofErr w:type="spellStart"/>
+            <w:r>
+              <w:t>push</w:t>
+            </w:r>
+            <w:proofErr w:type="spellEnd"/>
+            <w:r>
+              <w:t xml:space="preserve"> notifikacija </w:t>
+            </w:r>
+            <w:r>
+              <w:lastRenderedPageBreak/>
+              <w:t xml:space="preserve">putem vlastitog web servisa, volonterima i potrebitim korisnicima prilikom </w:t>
+            </w:r>
+            <w:proofErr w:type="spellStart"/>
+            <w:r>
+              <w:t>doniranja</w:t>
+            </w:r>
+            <w:proofErr w:type="spellEnd"/>
+            <w:r>
+              <w:t xml:space="preserve"> novog paketa</w:t>
+            </w:r>
+          </w:p>
+        </w:tc>
+        <w:tc>
+          <w:tcPr>
+            <w:tcW w:w="3020" w:type="dxa"/>
+          </w:tcPr>
+          <w:p>
+            <w:pPr>
+              <w:spacing w:line="360" w:lineRule="auto"/>
+            </w:pPr>
+            <w:r>
+              <w:lastRenderedPageBreak/>
+              <w:t>Dorada web servisa u svrhu implementiranja vlastitog rješenja za slanje notifikacija</w:t>
+            </w:r>
+          </w:p>
+        </w:tc>
+        <w:tc>
+          <w:tcPr>
+            <w:tcW w:w="1271" w:type="dxa"/>
+          </w:tcPr>
+          <w:p>
+            <w:pPr>
+              <w:spacing w:line="360" w:lineRule="auto"/>
+            </w:pPr>
+            <w:r>
+              <w:t>12</w:t>
+            </w:r>
+          </w:p>
+        </w:tc>
+        <w:tc>
+          <w:tcPr>
+            <w:tcW w:w="1670" w:type="dxa"/>
+          </w:tcPr>
+          <w:p>
+            <w:pPr>
+              <w:spacing w:line="360" w:lineRule="auto"/>
+            </w:pPr>
+          </w:p>
+        </w:tc>
+      </w:tr>
+      <w:tr>
+        <w:tc>
+          <w:tcPr>
+            <w:tcW w:w="3101" w:type="dxa"/>
+            <w:vMerge/>
+          </w:tcPr>
+          <w:p>
+            <w:pPr>
+              <w:spacing w:line="360" w:lineRule="auto"/>
+            </w:pPr>
+          </w:p>
+        </w:tc>
+        <w:tc>
+          <w:tcPr>
+            <w:tcW w:w="3020" w:type="dxa"/>
+          </w:tcPr>
+          <w:p>
+            <w:pPr>
+              <w:spacing w:line="360" w:lineRule="auto"/>
+            </w:pPr>
+            <w:r>
+              <w:t>Implementacija alarma i vremenskog intervala provjere web servisa</w:t>
+            </w:r>
+          </w:p>
+        </w:tc>
+        <w:tc>
+          <w:tcPr>
+            <w:tcW w:w="1271" w:type="dxa"/>
+          </w:tcPr>
+          <w:p>
+            <w:pPr>
+              <w:spacing w:line="360" w:lineRule="auto"/>
+            </w:pPr>
+            <w:r>
+              <w:t>3</w:t>
+            </w:r>
+          </w:p>
+        </w:tc>
+        <w:tc>
+          <w:tcPr>
+            <w:tcW w:w="1670" w:type="dxa"/>
+          </w:tcPr>
+          <w:p>
+            <w:pPr>
+              <w:spacing w:line="360" w:lineRule="auto"/>
+            </w:pPr>
+          </w:p>
+        </w:tc>
+      </w:tr>
+      <w:tr>
+        <w:tc>
+          <w:tcPr>
+            <w:tcW w:w="3101" w:type="dxa"/>
+            <w:vMerge/>
+          </w:tcPr>
+          <w:p>
+            <w:pPr>
+              <w:spacing w:line="360" w:lineRule="auto"/>
+            </w:pPr>
+          </w:p>
+        </w:tc>
+        <w:tc>
+          <w:tcPr>
+            <w:tcW w:w="3020" w:type="dxa"/>
+          </w:tcPr>
+          <w:p>
+            <w:pPr>
+              <w:spacing w:line="360" w:lineRule="auto"/>
+            </w:pPr>
+            <w:r>
+              <w:t>Izrada notifikacija dobivenih od web servisa</w:t>
+            </w:r>
+          </w:p>
+        </w:tc>
+        <w:tc>
+          <w:tcPr>
+            <w:tcW w:w="1271" w:type="dxa"/>
+          </w:tcPr>
+          <w:p>
+            <w:pPr>
+              <w:spacing w:line="360" w:lineRule="auto"/>
+            </w:pPr>
+            <w:r>
+              <w:t>5</w:t>
+            </w:r>
+          </w:p>
+        </w:tc>
+        <w:tc>
+          <w:tcPr>
+            <w:tcW w:w="1670" w:type="dxa"/>
+          </w:tcPr>
+          <w:p>
+            <w:pPr>
+              <w:spacing w:line="360" w:lineRule="auto"/>
+            </w:pPr>
+          </w:p>
+        </w:tc>
+      </w:tr>
+      <w:tr>
+        <w:tc>
+          <w:tcPr>
+            <w:tcW w:w="3101" w:type="dxa"/>
+            <w:vMerge/>
+          </w:tcPr>
+          <w:p>
+            <w:pPr>
+              <w:spacing w:line="360" w:lineRule="auto"/>
+            </w:pPr>
+          </w:p>
+        </w:tc>
+        <w:tc>
+          <w:tcPr>
+            <w:tcW w:w="3020" w:type="dxa"/>
+          </w:tcPr>
+          <w:p>
+            <w:pPr>
+              <w:spacing w:line="360" w:lineRule="auto"/>
+            </w:pPr>
+            <w:r>
+              <w:t>Izrada sučelja kojeg će implementirati obje klase za rad sa slanjem notifikacija</w:t>
+            </w:r>
+          </w:p>
+        </w:tc>
+        <w:tc>
+          <w:tcPr>
+            <w:tcW w:w="1271" w:type="dxa"/>
+          </w:tcPr>
+          <w:p>
+            <w:pPr>
+              <w:spacing w:line="360" w:lineRule="auto"/>
+            </w:pPr>
+            <w:r>
+              <w:t>5</w:t>
+            </w:r>
+          </w:p>
+        </w:tc>
+        <w:tc>
+          <w:tcPr>
+            <w:tcW w:w="1670" w:type="dxa"/>
+          </w:tcPr>
+          <w:p>
+            <w:pPr>
+              <w:spacing w:line="360" w:lineRule="auto"/>
+            </w:pPr>
+          </w:p>
+        </w:tc>
+      </w:tr>
+      <w:tr>
+        <w:tc>
+          <w:tcPr>
+            <w:tcW w:w="3101" w:type="dxa"/>
+            <w:vMerge w:val="restart"/>
+          </w:tcPr>
+          <w:p>
+            <w:pPr>
+              <w:spacing w:line="360" w:lineRule="auto"/>
+            </w:pPr>
+            <w:r>
+              <w:t xml:space="preserve">Kao </w:t>
+            </w:r>
+            <w:proofErr w:type="spellStart"/>
+            <w:r>
+              <w:t>donor</w:t>
+            </w:r>
+            <w:proofErr w:type="spellEnd"/>
+            <w:r>
+              <w:t xml:space="preserve"> želim da mi se omogući pregled stavki (detalja) pojedinog paketa</w:t>
+            </w:r>
+          </w:p>
+        </w:tc>
+        <w:tc>
+          <w:tcPr>
+            <w:tcW w:w="3020" w:type="dxa"/>
+          </w:tcPr>
+          <w:p>
+            <w:pPr>
+              <w:spacing w:line="360" w:lineRule="auto"/>
+            </w:pPr>
+            <w:r>
+              <w:t xml:space="preserve">Implementacija fragmenta </w:t>
+            </w:r>
+            <w:proofErr w:type="spellStart"/>
+            <w:r>
+              <w:t>DonorDetaljiPaketa</w:t>
+            </w:r>
+            <w:proofErr w:type="spellEnd"/>
+          </w:p>
+        </w:tc>
+        <w:tc>
+          <w:tcPr>
+            <w:tcW w:w="1271" w:type="dxa"/>
+          </w:tcPr>
+          <w:p>
+            <w:pPr>
+              <w:spacing w:line="360" w:lineRule="auto"/>
+            </w:pPr>
+            <w:r>
+              <w:t>4</w:t>
+            </w:r>
+          </w:p>
+        </w:tc>
+        <w:tc>
+          <w:tcPr>
+            <w:tcW w:w="1670" w:type="dxa"/>
+          </w:tcPr>
+          <w:p>
+            <w:pPr>
+              <w:spacing w:line="360" w:lineRule="auto"/>
+            </w:pPr>
+          </w:p>
+        </w:tc>
+      </w:tr>
+      <w:tr>
+        <w:tc>
+          <w:tcPr>
+            <w:tcW w:w="3101" w:type="dxa"/>
+            <w:vMerge/>
+          </w:tcPr>
+          <w:p>
+            <w:pPr>
+              <w:spacing w:line="360" w:lineRule="auto"/>
+            </w:pPr>
+          </w:p>
+        </w:tc>
+        <w:tc>
+          <w:tcPr>
+            <w:tcW w:w="3020" w:type="dxa"/>
+          </w:tcPr>
+          <w:p>
+            <w:pPr>
+              <w:spacing w:line="360" w:lineRule="auto"/>
+            </w:pPr>
+            <w:r>
+              <w:t>Doraditi List Adapter popisa paketa</w:t>
+            </w:r>
+          </w:p>
+        </w:tc>
+        <w:tc>
+          <w:tcPr>
+            <w:tcW w:w="1271" w:type="dxa"/>
+          </w:tcPr>
+          <w:p>
+            <w:pPr>
+              <w:spacing w:line="360" w:lineRule="auto"/>
+            </w:pPr>
+            <w:r>
+              <w:t>1</w:t>
+            </w:r>
+          </w:p>
+        </w:tc>
+        <w:tc>
+          <w:tcPr>
+            <w:tcW w:w="1670" w:type="dxa"/>
+          </w:tcPr>
+          <w:p>
+            <w:pPr>
+              <w:spacing w:line="360" w:lineRule="auto"/>
+            </w:pPr>
+          </w:p>
+        </w:tc>
+      </w:tr>
+      <w:tr>
+        <w:tc>
+          <w:tcPr>
+            <w:tcW w:w="3101" w:type="dxa"/>
+          </w:tcPr>
+          <w:p>
+            <w:pPr>
+              <w:spacing w:line="360" w:lineRule="auto"/>
+            </w:pPr>
+            <w:r>
+              <w:t>Kao potrebiti korisnik želim vidjeti sve pakete raspoložive za preuzimanje</w:t>
+            </w:r>
+          </w:p>
+        </w:tc>
+        <w:tc>
+          <w:tcPr>
+            <w:tcW w:w="3020" w:type="dxa"/>
+          </w:tcPr>
+          <w:p>
+            <w:pPr>
+              <w:spacing w:line="360" w:lineRule="auto"/>
+            </w:pPr>
+            <w:r>
+              <w:t xml:space="preserve">Dorada web servisa u svrhu </w:t>
+            </w:r>
+            <w:r>
+              <w:t>vraćanja podataka o paketima za potrebitog korisnika</w:t>
+            </w:r>
+          </w:p>
+        </w:tc>
+        <w:tc>
+          <w:tcPr>
+            <w:tcW w:w="1271" w:type="dxa"/>
+          </w:tcPr>
+          <w:p>
+            <w:pPr>
+              <w:spacing w:line="360" w:lineRule="auto"/>
+            </w:pPr>
+            <w:r>
+              <w:t>5</w:t>
+            </w:r>
+          </w:p>
+        </w:tc>
+        <w:tc>
+          <w:tcPr>
+            <w:tcW w:w="1670" w:type="dxa"/>
+          </w:tcPr>
+          <w:p>
+            <w:pPr>
+              <w:spacing w:line="360" w:lineRule="auto"/>
+            </w:pPr>
+          </w:p>
+        </w:tc>
+      </w:tr>
+      <w:tr>
+        <w:tc>
+          <w:tcPr>
+            <w:tcW w:w="3101" w:type="dxa"/>
+          </w:tcPr>
+          <w:p>
+            <w:pPr>
+              <w:spacing w:line="360" w:lineRule="auto"/>
+            </w:pPr>
+          </w:p>
+        </w:tc>
+        <w:tc>
+          <w:tcPr>
+            <w:tcW w:w="3020" w:type="dxa"/>
+          </w:tcPr>
+          <w:p>
+            <w:pPr>
+              <w:spacing w:line="360" w:lineRule="auto"/>
+            </w:pPr>
+            <w:r>
+              <w:t>Potpun</w:t>
+            </w:r>
+            <w:r>
+              <w:t xml:space="preserve">a implementacija fragmenta </w:t>
+            </w:r>
+            <w:proofErr w:type="spellStart"/>
+            <w:r>
+              <w:t>Potrebiti</w:t>
+            </w:r>
+            <w:r>
+              <w:t>PopisPaketa</w:t>
+            </w:r>
+            <w:proofErr w:type="spellEnd"/>
+          </w:p>
+        </w:tc>
+        <w:tc>
+          <w:tcPr>
+            <w:tcW w:w="1271" w:type="dxa"/>
+          </w:tcPr>
+          <w:p>
+            <w:pPr>
+              <w:spacing w:line="360" w:lineRule="auto"/>
+            </w:pPr>
+            <w:r>
+              <w:t>3</w:t>
+            </w:r>
+          </w:p>
+        </w:tc>
+        <w:tc>
+          <w:tcPr>
+            <w:tcW w:w="1670" w:type="dxa"/>
+          </w:tcPr>
+          <w:p>
+            <w:pPr>
+              <w:spacing w:line="360" w:lineRule="auto"/>
+            </w:pPr>
+          </w:p>
+        </w:tc>
+      </w:tr>
+      <w:tr>
+        <w:tc>
+          <w:tcPr>
+            <w:tcW w:w="3101" w:type="dxa"/>
+          </w:tcPr>
+          <w:p>
+            <w:pPr>
+              <w:spacing w:line="360" w:lineRule="auto"/>
+            </w:pPr>
+          </w:p>
+        </w:tc>
+        <w:tc>
+          <w:tcPr>
+            <w:tcW w:w="3020" w:type="dxa"/>
+          </w:tcPr>
+          <w:p>
+            <w:pPr>
+              <w:spacing w:line="360" w:lineRule="auto"/>
+            </w:pPr>
+            <w:r>
+              <w:t xml:space="preserve">Implementacija List Adaptera kod popisa paketa za </w:t>
+            </w:r>
+            <w:r>
+              <w:t>potrebitog korisnika</w:t>
+            </w:r>
+          </w:p>
+        </w:tc>
+        <w:tc>
+          <w:tcPr>
+            <w:tcW w:w="1271" w:type="dxa"/>
+          </w:tcPr>
+          <w:p>
+            <w:pPr>
+              <w:spacing w:line="360" w:lineRule="auto"/>
+            </w:pPr>
+            <w:r>
+              <w:t>1</w:t>
+            </w:r>
+          </w:p>
+        </w:tc>
+        <w:tc>
+          <w:tcPr>
+            <w:tcW w:w="1670" w:type="dxa"/>
+          </w:tcPr>
+          <w:p>
+            <w:pPr>
+              <w:spacing w:line="360" w:lineRule="auto"/>
+            </w:pPr>
+          </w:p>
+        </w:tc>
+      </w:tr>
+      <w:tr>
+        <w:tc>
+          <w:tcPr>
+            <w:tcW w:w="3101" w:type="dxa"/>
+          </w:tcPr>
+          <w:p>
+            <w:pPr>
+              <w:spacing w:line="360" w:lineRule="auto"/>
+            </w:pPr>
+          </w:p>
+        </w:tc>
+        <w:tc>
+          <w:tcPr>
+            <w:tcW w:w="3020" w:type="dxa"/>
+          </w:tcPr>
+          <w:p>
+            <w:pPr>
+              <w:spacing w:line="360" w:lineRule="auto"/>
+            </w:pPr>
+            <w:r>
+              <w:t xml:space="preserve">Povezivanje fragmenta </w:t>
+            </w:r>
+            <w:proofErr w:type="spellStart"/>
+            <w:r>
+              <w:t>Potrebiti</w:t>
+            </w:r>
+            <w:r>
+              <w:t>PopisPaketa</w:t>
+            </w:r>
+            <w:proofErr w:type="spellEnd"/>
+            <w:r>
+              <w:t xml:space="preserve"> sa web servis modulom</w:t>
+            </w:r>
+          </w:p>
+        </w:tc>
+        <w:tc>
+          <w:tcPr>
+            <w:tcW w:w="1271" w:type="dxa"/>
+          </w:tcPr>
+          <w:p>
+            <w:pPr>
+              <w:spacing w:line="360" w:lineRule="auto"/>
+            </w:pPr>
+            <w:r>
+              <w:t>1</w:t>
+            </w:r>
+          </w:p>
+        </w:tc>
+        <w:tc>
+          <w:tcPr>
+            <w:tcW w:w="1670" w:type="dxa"/>
+          </w:tcPr>
+          <w:p>
+            <w:pPr>
+              <w:spacing w:line="360" w:lineRule="auto"/>
+            </w:pPr>
+          </w:p>
+        </w:tc>
+      </w:tr>
+      <w:tr>
+        <w:tc>
+          <w:tcPr>
+            <w:tcW w:w="3101" w:type="dxa"/>
+            <w:vMerge w:val="restart"/>
+          </w:tcPr>
+          <w:p>
+            <w:pPr>
+              <w:spacing w:line="360" w:lineRule="auto"/>
+            </w:pPr>
+            <w:r>
+              <w:t>Kao potrebiti korisnik želim vidjeti detalje pojedinog paketa za preuzimanje</w:t>
+            </w:r>
+          </w:p>
+        </w:tc>
+        <w:tc>
+          <w:tcPr>
+            <w:tcW w:w="3020" w:type="dxa"/>
+          </w:tcPr>
+          <w:p>
+            <w:pPr>
+              <w:spacing w:line="360" w:lineRule="auto"/>
+            </w:pPr>
+            <w:r>
+              <w:t xml:space="preserve">Implementacija fragmenta </w:t>
+            </w:r>
+            <w:proofErr w:type="spellStart"/>
+            <w:r>
+              <w:t>Potrebiti</w:t>
+            </w:r>
+            <w:r>
+              <w:t>DetaljiPaketa</w:t>
+            </w:r>
+            <w:proofErr w:type="spellEnd"/>
+          </w:p>
+        </w:tc>
+        <w:tc>
+          <w:tcPr>
+            <w:tcW w:w="1271" w:type="dxa"/>
+          </w:tcPr>
+          <w:p>
+            <w:pPr>
+              <w:spacing w:line="360" w:lineRule="auto"/>
+            </w:pPr>
+            <w:r>
+              <w:t>4</w:t>
+            </w:r>
+          </w:p>
+        </w:tc>
+        <w:tc>
+          <w:tcPr>
+            <w:tcW w:w="1670" w:type="dxa"/>
+          </w:tcPr>
+          <w:p>
+            <w:pPr>
+              <w:spacing w:line="360" w:lineRule="auto"/>
+            </w:pPr>
+          </w:p>
+        </w:tc>
+      </w:tr>
+      <w:tr>
+        <w:tc>
+          <w:tcPr>
+            <w:tcW w:w="3101" w:type="dxa"/>
+            <w:vMerge/>
+          </w:tcPr>
+          <w:p>
+            <w:pPr>
+              <w:spacing w:line="360" w:lineRule="auto"/>
+            </w:pPr>
+          </w:p>
+        </w:tc>
+        <w:tc>
+          <w:tcPr>
+            <w:tcW w:w="3020" w:type="dxa"/>
+          </w:tcPr>
+          <w:p>
+            <w:pPr>
+              <w:spacing w:line="360" w:lineRule="auto"/>
+            </w:pPr>
+            <w:r>
+              <w:t>Doraditi List Adapter popisa paketa</w:t>
+            </w:r>
+          </w:p>
+        </w:tc>
+        <w:tc>
+          <w:tcPr>
+            <w:tcW w:w="1271" w:type="dxa"/>
+          </w:tcPr>
+          <w:p>
+            <w:pPr>
+              <w:spacing w:line="360" w:lineRule="auto"/>
+            </w:pPr>
+            <w:r>
+              <w:t>1</w:t>
+            </w:r>
+          </w:p>
+        </w:tc>
+        <w:tc>
+          <w:tcPr>
+            <w:tcW w:w="1670" w:type="dxa"/>
+          </w:tcPr>
+          <w:p>
+            <w:pPr>
+              <w:spacing w:line="360" w:lineRule="auto"/>
+            </w:pPr>
+          </w:p>
+        </w:tc>
+      </w:tr>
+      <w:tr>
+        <w:tc>
+          <w:tcPr>
+            <w:tcW w:w="3101" w:type="dxa"/>
+            <w:vMerge w:val="restart"/>
+          </w:tcPr>
+          <w:p>
+            <w:pPr>
+              <w:spacing w:line="360" w:lineRule="auto"/>
+            </w:pPr>
+            <w:r>
+              <w:t>Kao potrebiti korisnik</w:t>
+            </w:r>
+            <w:r>
+              <w:t xml:space="preserve"> želim pregled odabranih paketa</w:t>
+            </w:r>
+          </w:p>
+        </w:tc>
+        <w:tc>
+          <w:tcPr>
+            <w:tcW w:w="3020" w:type="dxa"/>
+          </w:tcPr>
+          <w:p>
+            <w:pPr>
+              <w:spacing w:line="360" w:lineRule="auto"/>
+            </w:pPr>
+            <w:r>
+              <w:t xml:space="preserve">Dorada web servisa u svrhu </w:t>
+            </w:r>
+            <w:r>
+              <w:t xml:space="preserve">vraćanja podataka o </w:t>
+            </w:r>
+            <w:r>
+              <w:t xml:space="preserve">odabranim </w:t>
+            </w:r>
+            <w:r>
+              <w:t>paketima za potrebitog korisnika</w:t>
+            </w:r>
+          </w:p>
+        </w:tc>
+        <w:tc>
+          <w:tcPr>
+            <w:tcW w:w="1271" w:type="dxa"/>
+          </w:tcPr>
+          <w:p>
+            <w:pPr>
+              <w:spacing w:line="360" w:lineRule="auto"/>
+            </w:pPr>
+            <w:r>
+              <w:t>2</w:t>
+            </w:r>
+          </w:p>
+        </w:tc>
+        <w:tc>
+          <w:tcPr>
+            <w:tcW w:w="1670" w:type="dxa"/>
+          </w:tcPr>
+          <w:p>
+            <w:pPr>
+              <w:spacing w:line="360" w:lineRule="auto"/>
+            </w:pPr>
+          </w:p>
+        </w:tc>
+      </w:tr>
+      <w:tr>
+        <w:tc>
+          <w:tcPr>
+            <w:tcW w:w="3101" w:type="dxa"/>
+            <w:vMerge/>
+          </w:tcPr>
+          <w:p>
+            <w:pPr>
+              <w:spacing w:line="360" w:lineRule="auto"/>
+            </w:pPr>
+          </w:p>
+        </w:tc>
+        <w:tc>
+          <w:tcPr>
+            <w:tcW w:w="3020" w:type="dxa"/>
+          </w:tcPr>
+          <w:p>
+            <w:pPr>
+              <w:spacing w:line="360" w:lineRule="auto"/>
+            </w:pPr>
+            <w:r>
+              <w:t>Potpun</w:t>
+            </w:r>
+            <w:r>
+              <w:t xml:space="preserve">a implementacija fragmenta </w:t>
+            </w:r>
+            <w:proofErr w:type="spellStart"/>
+            <w:r>
+              <w:t>Potrebiti</w:t>
+            </w:r>
+            <w:r>
+              <w:t>OdabraniPaketi</w:t>
+            </w:r>
+            <w:proofErr w:type="spellEnd"/>
+          </w:p>
+        </w:tc>
+        <w:tc>
+          <w:tcPr>
+            <w:tcW w:w="1271" w:type="dxa"/>
+          </w:tcPr>
+          <w:p>
+            <w:pPr>
+              <w:spacing w:line="360" w:lineRule="auto"/>
+            </w:pPr>
+            <w:r>
+              <w:t>1</w:t>
+            </w:r>
+          </w:p>
+        </w:tc>
+        <w:tc>
+          <w:tcPr>
+            <w:tcW w:w="1670" w:type="dxa"/>
+          </w:tcPr>
+          <w:p>
+            <w:pPr>
+              <w:spacing w:line="360" w:lineRule="auto"/>
+            </w:pPr>
+          </w:p>
+        </w:tc>
+      </w:tr>
+      <w:tr>
+        <w:tc>
+          <w:tcPr>
+            <w:tcW w:w="3101" w:type="dxa"/>
+            <w:vMerge/>
+          </w:tcPr>
+          <w:p>
+            <w:pPr>
+              <w:spacing w:line="360" w:lineRule="auto"/>
+            </w:pPr>
+          </w:p>
+        </w:tc>
+        <w:tc>
+          <w:tcPr>
+            <w:tcW w:w="3020" w:type="dxa"/>
+          </w:tcPr>
+          <w:p>
+            <w:pPr>
+              <w:spacing w:line="360" w:lineRule="auto"/>
+            </w:pPr>
+            <w:r>
+              <w:t>Implementacija List Adaptera kod popisa</w:t>
+            </w:r>
+            <w:r>
+              <w:t xml:space="preserve"> odabranih</w:t>
+            </w:r>
+            <w:r>
+              <w:t xml:space="preserve"> paketa za </w:t>
+            </w:r>
+            <w:r>
+              <w:t>potrebitog korisnika</w:t>
+            </w:r>
+          </w:p>
+        </w:tc>
+        <w:tc>
+          <w:tcPr>
+            <w:tcW w:w="1271" w:type="dxa"/>
+          </w:tcPr>
+          <w:p>
+            <w:pPr>
+              <w:spacing w:line="360" w:lineRule="auto"/>
+            </w:pPr>
+            <w:r>
+              <w:t>1</w:t>
+            </w:r>
+          </w:p>
+        </w:tc>
+        <w:tc>
+          <w:tcPr>
+            <w:tcW w:w="1670" w:type="dxa"/>
+          </w:tcPr>
+          <w:p>
+            <w:pPr>
+              <w:spacing w:line="360" w:lineRule="auto"/>
+            </w:pPr>
+          </w:p>
+        </w:tc>
+      </w:tr>
+      <w:tr>
+        <w:tc>
+          <w:tcPr>
+            <w:tcW w:w="3101" w:type="dxa"/>
+            <w:vMerge/>
+          </w:tcPr>
+          <w:p>
+            <w:pPr>
+              <w:spacing w:line="360" w:lineRule="auto"/>
+            </w:pPr>
+          </w:p>
+        </w:tc>
+        <w:tc>
+          <w:tcPr>
+            <w:tcW w:w="3020" w:type="dxa"/>
+          </w:tcPr>
+          <w:p>
+            <w:pPr>
+              <w:spacing w:line="360" w:lineRule="auto"/>
+            </w:pPr>
+            <w:r>
+              <w:t xml:space="preserve">Povezivanje fragmenta </w:t>
+            </w:r>
+            <w:proofErr w:type="spellStart"/>
+            <w:r>
+              <w:t>PotrebitiOdabraniPaketi</w:t>
+            </w:r>
+            <w:proofErr w:type="spellEnd"/>
+            <w:r>
+              <w:t xml:space="preserve"> </w:t>
+            </w:r>
+            <w:r>
+              <w:t>sa web servis modulom</w:t>
+            </w:r>
+          </w:p>
+        </w:tc>
+        <w:tc>
+          <w:tcPr>
+            <w:tcW w:w="1271" w:type="dxa"/>
+          </w:tcPr>
+          <w:p>
+            <w:pPr>
+              <w:spacing w:line="360" w:lineRule="auto"/>
+            </w:pPr>
+            <w:r>
+              <w:t>1</w:t>
+            </w:r>
+          </w:p>
+        </w:tc>
+        <w:tc>
+          <w:tcPr>
+            <w:tcW w:w="1670" w:type="dxa"/>
+          </w:tcPr>
+          <w:p>
+            <w:pPr>
+              <w:spacing w:line="360" w:lineRule="auto"/>
+            </w:pPr>
+          </w:p>
+        </w:tc>
+      </w:tr>
+      <w:tr>
+        <w:tc>
+          <w:tcPr>
+            <w:tcW w:w="3101" w:type="dxa"/>
+            <w:vMerge/>
+          </w:tcPr>
+          <w:p>
+            <w:pPr>
+              <w:spacing w:line="360" w:lineRule="auto"/>
+            </w:pPr>
+          </w:p>
+        </w:tc>
+        <w:tc>
+          <w:tcPr>
+            <w:tcW w:w="3020" w:type="dxa"/>
+          </w:tcPr>
+          <w:p>
+            <w:pPr>
+              <w:spacing w:line="360" w:lineRule="auto"/>
+            </w:pPr>
+            <w:r>
+              <w:t>Doraditi popis paketa kod potrebitog korisnika da se može odabrati željeni paket</w:t>
+            </w:r>
+          </w:p>
+        </w:tc>
+        <w:tc>
+          <w:tcPr>
+            <w:tcW w:w="1271" w:type="dxa"/>
+          </w:tcPr>
+          <w:p>
+            <w:pPr>
+              <w:spacing w:line="360" w:lineRule="auto"/>
+            </w:pPr>
+            <w:r>
+              <w:t>1</w:t>
+            </w:r>
+          </w:p>
+        </w:tc>
+        <w:tc>
+          <w:tcPr>
+            <w:tcW w:w="1670" w:type="dxa"/>
+          </w:tcPr>
+          <w:p>
+            <w:pPr>
+              <w:spacing w:line="360" w:lineRule="auto"/>
+            </w:pPr>
+          </w:p>
+        </w:tc>
+      </w:tr>
+      <w:tr>
+        <w:tc>
+          <w:tcPr>
+            <w:tcW w:w="3101" w:type="dxa"/>
+            <w:vMerge w:val="restart"/>
+          </w:tcPr>
+          <w:p>
+            <w:pPr>
+              <w:spacing w:line="360" w:lineRule="auto"/>
+            </w:pPr>
+            <w:r>
+              <w:t>Kao volonter želim da mi se omogući pregled raspoloživih paketa za preuzimanje</w:t>
+            </w:r>
+          </w:p>
+        </w:tc>
+        <w:tc>
+          <w:tcPr>
+            <w:tcW w:w="3020" w:type="dxa"/>
+          </w:tcPr>
+          <w:p>
+            <w:pPr>
+              <w:spacing w:line="360" w:lineRule="auto"/>
+            </w:pPr>
+            <w:r>
+              <w:t xml:space="preserve">Dorada web servisa u svrhu </w:t>
+            </w:r>
+            <w:r>
+              <w:t xml:space="preserve">vraćanja podataka o </w:t>
+            </w:r>
+            <w:r>
+              <w:t>raspoloživim</w:t>
+            </w:r>
+            <w:r>
+              <w:t xml:space="preserve"> paketima za </w:t>
+            </w:r>
+            <w:r>
+              <w:t>volontera</w:t>
+            </w:r>
+          </w:p>
+        </w:tc>
+        <w:tc>
+          <w:tcPr>
+            <w:tcW w:w="1271" w:type="dxa"/>
+          </w:tcPr>
+          <w:p>
+            <w:pPr>
+              <w:spacing w:line="360" w:lineRule="auto"/>
+            </w:pPr>
+            <w:r>
+              <w:t>5</w:t>
+            </w:r>
+          </w:p>
+        </w:tc>
+        <w:tc>
+          <w:tcPr>
+            <w:tcW w:w="1670" w:type="dxa"/>
+          </w:tcPr>
+          <w:p>
+            <w:pPr>
+              <w:spacing w:line="360" w:lineRule="auto"/>
+            </w:pPr>
+          </w:p>
+        </w:tc>
+      </w:tr>
+      <w:tr>
+        <w:tc>
+          <w:tcPr>
+            <w:tcW w:w="3101" w:type="dxa"/>
+            <w:vMerge/>
+          </w:tcPr>
+          <w:p>
+            <w:pPr>
+              <w:spacing w:line="360" w:lineRule="auto"/>
+            </w:pPr>
+          </w:p>
+        </w:tc>
+        <w:tc>
+          <w:tcPr>
+            <w:tcW w:w="3020" w:type="dxa"/>
+          </w:tcPr>
+          <w:p>
+            <w:pPr>
+              <w:spacing w:line="360" w:lineRule="auto"/>
+            </w:pPr>
+            <w:r>
+              <w:t>Potpun</w:t>
+            </w:r>
+            <w:r>
+              <w:t xml:space="preserve">a implementacija fragmenta </w:t>
+            </w:r>
+            <w:proofErr w:type="spellStart"/>
+            <w:r>
+              <w:t>VolonterPopisPaketa</w:t>
+            </w:r>
+            <w:proofErr w:type="spellEnd"/>
+          </w:p>
+        </w:tc>
+        <w:tc>
+          <w:tcPr>
+            <w:tcW w:w="1271" w:type="dxa"/>
+          </w:tcPr>
+          <w:p>
+            <w:pPr>
+              <w:spacing w:line="360" w:lineRule="auto"/>
+            </w:pPr>
+            <w:r>
+              <w:t>3</w:t>
+            </w:r>
+          </w:p>
+        </w:tc>
+        <w:tc>
+          <w:tcPr>
+            <w:tcW w:w="1670" w:type="dxa"/>
+          </w:tcPr>
+          <w:p>
+            <w:pPr>
+              <w:spacing w:line="360" w:lineRule="auto"/>
+            </w:pPr>
+          </w:p>
+        </w:tc>
+      </w:tr>
+      <w:tr>
+        <w:tc>
+          <w:tcPr>
+            <w:tcW w:w="3101" w:type="dxa"/>
+            <w:vMerge/>
+          </w:tcPr>
+          <w:p>
+            <w:pPr>
+              <w:spacing w:line="360" w:lineRule="auto"/>
+            </w:pPr>
+          </w:p>
+        </w:tc>
+        <w:tc>
+          <w:tcPr>
+            <w:tcW w:w="3020" w:type="dxa"/>
+          </w:tcPr>
+          <w:p>
+            <w:pPr>
+              <w:spacing w:line="360" w:lineRule="auto"/>
+            </w:pPr>
+            <w:r>
+              <w:t>Implementacija List Adaptera kod popisa</w:t>
+            </w:r>
+            <w:r>
+              <w:t xml:space="preserve"> </w:t>
+            </w:r>
+            <w:r>
+              <w:t xml:space="preserve">paketa za </w:t>
+            </w:r>
+            <w:r>
+              <w:t>volontera</w:t>
+            </w:r>
+          </w:p>
+        </w:tc>
+        <w:tc>
+          <w:tcPr>
+            <w:tcW w:w="1271" w:type="dxa"/>
+          </w:tcPr>
+          <w:p>
+            <w:pPr>
+              <w:spacing w:line="360" w:lineRule="auto"/>
+            </w:pPr>
+            <w:r>
+              <w:t>1</w:t>
+            </w:r>
+          </w:p>
+        </w:tc>
+        <w:tc>
+          <w:tcPr>
+            <w:tcW w:w="1670" w:type="dxa"/>
+          </w:tcPr>
+          <w:p>
+            <w:pPr>
+              <w:spacing w:line="360" w:lineRule="auto"/>
+            </w:pPr>
+          </w:p>
+        </w:tc>
+      </w:tr>
+      <w:tr>
+        <w:tc>
+          <w:tcPr>
+            <w:tcW w:w="3101" w:type="dxa"/>
+            <w:vMerge/>
+          </w:tcPr>
+          <w:p>
+            <w:pPr>
+              <w:spacing w:line="360" w:lineRule="auto"/>
+            </w:pPr>
+          </w:p>
+        </w:tc>
+        <w:tc>
+          <w:tcPr>
+            <w:tcW w:w="3020" w:type="dxa"/>
+          </w:tcPr>
+          <w:p>
+            <w:pPr>
+              <w:spacing w:line="360" w:lineRule="auto"/>
+            </w:pPr>
+            <w:r>
+              <w:t xml:space="preserve">Povezivanje fragmenta </w:t>
+            </w:r>
+            <w:proofErr w:type="spellStart"/>
+            <w:r>
+              <w:t>VolonterPopisPaketa</w:t>
+            </w:r>
+            <w:proofErr w:type="spellEnd"/>
+            <w:r>
+              <w:t xml:space="preserve"> </w:t>
+            </w:r>
+            <w:r>
+              <w:t>sa web servis modulom</w:t>
+            </w:r>
+          </w:p>
+        </w:tc>
+        <w:tc>
+          <w:tcPr>
+            <w:tcW w:w="1271" w:type="dxa"/>
+          </w:tcPr>
+          <w:p>
+            <w:pPr>
+              <w:spacing w:line="360" w:lineRule="auto"/>
+            </w:pPr>
+            <w:r>
+              <w:t>1</w:t>
+            </w:r>
+            <w:bookmarkStart w:id="15" w:name="_GoBack"/>
+            <w:bookmarkEnd w:id="15"/>
+          </w:p>
+        </w:tc>
+        <w:tc>
+          <w:tcPr>
+            <w:tcW w:w="1670" w:type="dxa"/>
+          </w:tcPr>
+          <w:p>
+            <w:pPr>
+              <w:spacing w:line="360" w:lineRule="auto"/>
+            </w:pPr>
+          </w:p>
+        </w:tc>
+      </w:tr>
+      <w:tr>
+        <w:tc>
+          <w:tcPr>
+            <w:tcW w:w="3101" w:type="dxa"/>
+            <w:vMerge w:val="restart"/>
+          </w:tcPr>
+          <w:p>
+            <w:pPr>
+              <w:spacing w:line="360" w:lineRule="auto"/>
+            </w:pPr>
+            <w:r>
+              <w:t>Kao volonter želim imati mogućnost pregleda detalja o pojedinom paketu</w:t>
+            </w:r>
+          </w:p>
+        </w:tc>
+        <w:tc>
+          <w:tcPr>
+            <w:tcW w:w="3020" w:type="dxa"/>
+          </w:tcPr>
+          <w:p>
+            <w:pPr>
+              <w:spacing w:line="360" w:lineRule="auto"/>
+            </w:pPr>
+            <w:r>
+              <w:t>Imp</w:t>
+            </w:r>
+            <w:r>
+              <w:t xml:space="preserve">lementacija fragmenta </w:t>
+            </w:r>
+            <w:proofErr w:type="spellStart"/>
+            <w:r>
+              <w:t>Volonter</w:t>
+            </w:r>
+            <w:r>
+              <w:t>DetaljiPaketa</w:t>
+            </w:r>
+            <w:proofErr w:type="spellEnd"/>
+          </w:p>
+        </w:tc>
+        <w:tc>
+          <w:tcPr>
+            <w:tcW w:w="1271" w:type="dxa"/>
+          </w:tcPr>
+          <w:p>
+            <w:pPr>
+              <w:spacing w:line="360" w:lineRule="auto"/>
+            </w:pPr>
+            <w:r>
+              <w:t>4</w:t>
+            </w:r>
+          </w:p>
+        </w:tc>
+        <w:tc>
+          <w:tcPr>
+            <w:tcW w:w="1670" w:type="dxa"/>
+          </w:tcPr>
+          <w:p>
+            <w:pPr>
+              <w:spacing w:line="360" w:lineRule="auto"/>
+            </w:pPr>
+          </w:p>
+        </w:tc>
+      </w:tr>
+      <w:tr>
+        <w:tc>
+          <w:tcPr>
+            <w:tcW w:w="3101" w:type="dxa"/>
+            <w:vMerge/>
+          </w:tcPr>
+          <w:p>
+            <w:pPr>
+              <w:spacing w:line="360" w:lineRule="auto"/>
+            </w:pPr>
+          </w:p>
+        </w:tc>
+        <w:tc>
+          <w:tcPr>
+            <w:tcW w:w="3020" w:type="dxa"/>
+          </w:tcPr>
+          <w:p>
+            <w:pPr>
+              <w:spacing w:line="360" w:lineRule="auto"/>
+            </w:pPr>
+            <w:r>
+              <w:t>Doraditi List Adapter popisa paketa</w:t>
+            </w:r>
+          </w:p>
+        </w:tc>
+        <w:tc>
+          <w:tcPr>
+            <w:tcW w:w="1271" w:type="dxa"/>
+          </w:tcPr>
+          <w:p>
+            <w:pPr>
+              <w:spacing w:line="360" w:lineRule="auto"/>
+            </w:pPr>
+            <w:r>
+              <w:t>1</w:t>
+            </w:r>
+          </w:p>
+        </w:tc>
+        <w:tc>
+          <w:tcPr>
+            <w:tcW w:w="1670" w:type="dxa"/>
+          </w:tcPr>
+          <w:p>
+            <w:pPr>
+              <w:spacing w:line="360" w:lineRule="auto"/>
+            </w:pPr>
+          </w:p>
+        </w:tc>
+      </w:tr>
+      <w:tr>
+        <w:tc>
+          <w:tcPr>
+            <w:tcW w:w="3101" w:type="dxa"/>
+            <w:vMerge w:val="restart"/>
+          </w:tcPr>
+          <w:p>
+            <w:pPr>
+              <w:spacing w:line="360" w:lineRule="auto"/>
+            </w:pPr>
+            <w:r>
+              <w:t>Kao volonter želim da mi se omogući pregled preuzetih paketa</w:t>
+            </w:r>
+          </w:p>
+        </w:tc>
+        <w:tc>
+          <w:tcPr>
+            <w:tcW w:w="3020" w:type="dxa"/>
+          </w:tcPr>
+          <w:p>
+            <w:pPr>
+              <w:spacing w:line="360" w:lineRule="auto"/>
+            </w:pPr>
+            <w:r>
+              <w:t xml:space="preserve">Dorada web servisa u svrhu </w:t>
+            </w:r>
+            <w:r>
+              <w:t xml:space="preserve">vraćanja podataka o </w:t>
+            </w:r>
+            <w:r>
+              <w:t>preuzetim</w:t>
+            </w:r>
+            <w:r>
+              <w:t xml:space="preserve"> paketima za volontera</w:t>
+            </w:r>
+          </w:p>
+        </w:tc>
+        <w:tc>
+          <w:tcPr>
+            <w:tcW w:w="1271" w:type="dxa"/>
+          </w:tcPr>
+          <w:p>
+            <w:pPr>
+              <w:spacing w:line="360" w:lineRule="auto"/>
+            </w:pPr>
+            <w:r>
+              <w:t>2</w:t>
+            </w:r>
+          </w:p>
+        </w:tc>
+        <w:tc>
+          <w:tcPr>
+            <w:tcW w:w="1670" w:type="dxa"/>
+          </w:tcPr>
+          <w:p>
+            <w:pPr>
+              <w:spacing w:line="360" w:lineRule="auto"/>
+            </w:pPr>
+          </w:p>
+        </w:tc>
+      </w:tr>
+      <w:tr>
+        <w:tc>
+          <w:tcPr>
+            <w:tcW w:w="3101" w:type="dxa"/>
+            <w:vMerge/>
+          </w:tcPr>
+          <w:p>
+            <w:pPr>
+              <w:spacing w:line="360" w:lineRule="auto"/>
+            </w:pPr>
+          </w:p>
+        </w:tc>
+        <w:tc>
+          <w:tcPr>
+            <w:tcW w:w="3020" w:type="dxa"/>
+          </w:tcPr>
+          <w:p>
+            <w:pPr>
+              <w:spacing w:line="360" w:lineRule="auto"/>
+            </w:pPr>
+            <w:r>
+              <w:t>Potpun</w:t>
+            </w:r>
+            <w:r>
+              <w:t xml:space="preserve">a implementacija fragmenta </w:t>
+            </w:r>
+            <w:proofErr w:type="spellStart"/>
+            <w:r>
+              <w:t>VolonterPreuzetiPaketi</w:t>
+            </w:r>
+            <w:proofErr w:type="spellEnd"/>
+          </w:p>
+        </w:tc>
+        <w:tc>
+          <w:tcPr>
+            <w:tcW w:w="1271" w:type="dxa"/>
+          </w:tcPr>
+          <w:p>
+            <w:pPr>
+              <w:spacing w:line="360" w:lineRule="auto"/>
+            </w:pPr>
+            <w:r>
+              <w:t>1</w:t>
+            </w:r>
+          </w:p>
+        </w:tc>
+        <w:tc>
+          <w:tcPr>
+            <w:tcW w:w="1670" w:type="dxa"/>
+          </w:tcPr>
+          <w:p>
+            <w:pPr>
+              <w:spacing w:line="360" w:lineRule="auto"/>
+            </w:pPr>
+          </w:p>
+        </w:tc>
+      </w:tr>
+      <w:tr>
+        <w:tc>
+          <w:tcPr>
+            <w:tcW w:w="3101" w:type="dxa"/>
+            <w:vMerge/>
+          </w:tcPr>
+          <w:p>
+            <w:pPr>
+              <w:spacing w:line="360" w:lineRule="auto"/>
+            </w:pPr>
+          </w:p>
+        </w:tc>
+        <w:tc>
+          <w:tcPr>
+            <w:tcW w:w="3020" w:type="dxa"/>
+          </w:tcPr>
+          <w:p>
+            <w:pPr>
+              <w:spacing w:line="360" w:lineRule="auto"/>
+            </w:pPr>
+            <w:r>
+              <w:t>Implementacija List Adaptera kod popisa</w:t>
+            </w:r>
+            <w:r>
+              <w:t xml:space="preserve"> preuzetih</w:t>
+            </w:r>
+            <w:r>
+              <w:t xml:space="preserve"> </w:t>
+            </w:r>
+            <w:r>
+              <w:t xml:space="preserve">paketa za </w:t>
+            </w:r>
+            <w:r>
+              <w:t>volontera</w:t>
+            </w:r>
+          </w:p>
+        </w:tc>
+        <w:tc>
+          <w:tcPr>
+            <w:tcW w:w="1271" w:type="dxa"/>
+          </w:tcPr>
+          <w:p>
+            <w:pPr>
+              <w:spacing w:line="360" w:lineRule="auto"/>
+            </w:pPr>
+            <w:r>
+              <w:t>1</w:t>
+            </w:r>
+          </w:p>
+        </w:tc>
+        <w:tc>
+          <w:tcPr>
+            <w:tcW w:w="1670" w:type="dxa"/>
+          </w:tcPr>
+          <w:p>
+            <w:pPr>
+              <w:spacing w:line="360" w:lineRule="auto"/>
+            </w:pPr>
+          </w:p>
+        </w:tc>
+      </w:tr>
+      <w:tr>
+        <w:tc>
+          <w:tcPr>
+            <w:tcW w:w="3101" w:type="dxa"/>
+            <w:vMerge/>
+          </w:tcPr>
+          <w:p>
+            <w:pPr>
+              <w:spacing w:line="360" w:lineRule="auto"/>
+            </w:pPr>
+          </w:p>
+        </w:tc>
+        <w:tc>
+          <w:tcPr>
+            <w:tcW w:w="3020" w:type="dxa"/>
+          </w:tcPr>
+          <w:p>
+            <w:pPr>
+              <w:spacing w:line="360" w:lineRule="auto"/>
+            </w:pPr>
+            <w:r>
+              <w:t xml:space="preserve">Povezivanje fragmenta </w:t>
+            </w:r>
+            <w:proofErr w:type="spellStart"/>
+            <w:r>
+              <w:t>VolonterPreuzetiPaketi</w:t>
+            </w:r>
+            <w:proofErr w:type="spellEnd"/>
+            <w:r>
+              <w:t xml:space="preserve"> </w:t>
+            </w:r>
+            <w:r>
+              <w:t>sa web servis modulom</w:t>
+            </w:r>
+          </w:p>
+        </w:tc>
+        <w:tc>
+          <w:tcPr>
+            <w:tcW w:w="1271" w:type="dxa"/>
+          </w:tcPr>
+          <w:p>
+            <w:pPr>
+              <w:spacing w:line="360" w:lineRule="auto"/>
+            </w:pPr>
+            <w:r>
+              <w:t>1</w:t>
+            </w:r>
+          </w:p>
+        </w:tc>
+        <w:tc>
+          <w:tcPr>
+            <w:tcW w:w="1670" w:type="dxa"/>
+          </w:tcPr>
+          <w:p>
+            <w:pPr>
+              <w:spacing w:line="360" w:lineRule="auto"/>
+            </w:pPr>
+          </w:p>
+        </w:tc>
+      </w:tr>
+      <w:tr>
+        <w:tc>
+          <w:tcPr>
+            <w:tcW w:w="3101" w:type="dxa"/>
+            <w:vMerge/>
+          </w:tcPr>
+          <w:p>
+            <w:pPr>
+              <w:spacing w:line="360" w:lineRule="auto"/>
+            </w:pPr>
+          </w:p>
+        </w:tc>
+        <w:tc>
+          <w:tcPr>
+            <w:tcW w:w="3020" w:type="dxa"/>
+          </w:tcPr>
+          <w:p>
+            <w:pPr>
+              <w:spacing w:line="360" w:lineRule="auto"/>
+            </w:pPr>
+            <w:r>
+              <w:t xml:space="preserve">Doraditi popis paketa kod </w:t>
+            </w:r>
+            <w:r>
+              <w:t>volontera</w:t>
+            </w:r>
+            <w:r>
+              <w:t xml:space="preserve"> da se može odabrati željeni paket</w:t>
+            </w:r>
+          </w:p>
+        </w:tc>
+        <w:tc>
+          <w:tcPr>
+            <w:tcW w:w="1271" w:type="dxa"/>
+          </w:tcPr>
+          <w:p>
+            <w:pPr>
+              <w:spacing w:line="360" w:lineRule="auto"/>
+            </w:pPr>
+            <w:r>
+              <w:t>1</w:t>
+            </w:r>
+          </w:p>
+        </w:tc>
+        <w:tc>
+          <w:tcPr>
+            <w:tcW w:w="1670" w:type="dxa"/>
+          </w:tcPr>
+          <w:p>
+            <w:pPr>
+              <w:spacing w:line="360" w:lineRule="auto"/>
+            </w:pPr>
           </w:p>
         </w:tc>
       </w:tr>
@@ -7511,7 +9654,7 @@
           <w:rPr>
             <w:noProof/>
           </w:rPr>
-          <w:t>18</w:t>
+          <w:t>21</w:t>
         </w:r>
         <w:r>
           <w:rPr>
@@ -9164,7 +11307,7 @@
 </file>
 
 <file path=customXml/itemProps1.xml><?xml version="1.0" encoding="utf-8"?>
-<ds:datastoreItem xmlns:ds="http://schemas.openxmlformats.org/officeDocument/2006/customXml" ds:itemID="{7C056C9D-592A-4762-A689-C6AE3446B757}">
+<ds:datastoreItem xmlns:ds="http://schemas.openxmlformats.org/officeDocument/2006/customXml" ds:itemID="{C2295A61-D25C-4E65-949C-57DEAD965CF0}">
   <ds:schemaRefs>
     <ds:schemaRef ds:uri="http://schemas.openxmlformats.org/officeDocument/2006/bibliography"/>
   </ds:schemaRefs>

</xml_diff>

<commit_message>
Dorada dokumentacija. Dopunjeni podatci za scrum,sređen font i prored
</commit_message>
<xml_diff>
--- a/Dokumentacija/Projektna Dokumentacija.docx
+++ b/Dokumentacija/Projektna Dokumentacija.docx
@@ -1,6 +1,6 @@
 
 <file path=word/document.xml><?xml version="1.0" encoding="utf-8"?>
-<w:document xmlns:wpc="http://schemas.microsoft.com/office/word/2010/wordprocessingCanvas" xmlns:mc="http://schemas.openxmlformats.org/markup-compatibility/2006" xmlns:o="urn:schemas-microsoft-com:office:office" xmlns:r="http://schemas.openxmlformats.org/officeDocument/2006/relationships" xmlns:m="http://schemas.openxmlformats.org/officeDocument/2006/math" xmlns:v="urn:schemas-microsoft-com:vml" xmlns:wp14="http://schemas.microsoft.com/office/word/2010/wordprocessingDrawing" xmlns:wp="http://schemas.openxmlformats.org/drawingml/2006/wordprocessingDrawing" xmlns:w10="urn:schemas-microsoft-com:office:word" xmlns:w="http://schemas.openxmlformats.org/wordprocessingml/2006/main" xmlns:w14="http://schemas.microsoft.com/office/word/2010/wordml" xmlns:w15="http://schemas.microsoft.com/office/word/2012/wordml" xmlns:wpg="http://schemas.microsoft.com/office/word/2010/wordprocessingGroup" xmlns:wpi="http://schemas.microsoft.com/office/word/2010/wordprocessingInk" xmlns:wne="http://schemas.microsoft.com/office/word/2006/wordml" xmlns:wps="http://schemas.microsoft.com/office/word/2010/wordprocessingShape" mc:Ignorable="w14 w15 wp14">
+<w:document xmlns:wpc="http://schemas.microsoft.com/office/word/2010/wordprocessingCanvas" xmlns:cx="http://schemas.microsoft.com/office/drawing/2014/chartex" xmlns:mc="http://schemas.openxmlformats.org/markup-compatibility/2006" xmlns:o="urn:schemas-microsoft-com:office:office" xmlns:r="http://schemas.openxmlformats.org/officeDocument/2006/relationships" xmlns:m="http://schemas.openxmlformats.org/officeDocument/2006/math" xmlns:v="urn:schemas-microsoft-com:vml" xmlns:wp14="http://schemas.microsoft.com/office/word/2010/wordprocessingDrawing" xmlns:wp="http://schemas.openxmlformats.org/drawingml/2006/wordprocessingDrawing" xmlns:w10="urn:schemas-microsoft-com:office:word" xmlns:w="http://schemas.openxmlformats.org/wordprocessingml/2006/main" xmlns:w14="http://schemas.microsoft.com/office/word/2010/wordml" xmlns:w15="http://schemas.microsoft.com/office/word/2012/wordml" xmlns:w16se="http://schemas.microsoft.com/office/word/2015/wordml/symex" xmlns:wpg="http://schemas.microsoft.com/office/word/2010/wordprocessingGroup" xmlns:wpi="http://schemas.microsoft.com/office/word/2010/wordprocessingInk" xmlns:wne="http://schemas.microsoft.com/office/word/2006/wordml" xmlns:wps="http://schemas.microsoft.com/office/word/2010/wordprocessingShape" mc:Ignorable="w14 w15 w16se wp14">
   <w:body>
     <w:p>
       <w:pPr>
@@ -233,7 +233,7 @@
       <w:hyperlink r:id="rId8" w:history="1">
         <w:r>
           <w:rPr>
-            <w:rStyle w:val="Hyperlink"/>
+            <w:rStyle w:val="Hiperveza"/>
             <w:b w:val="0"/>
           </w:rPr>
           <w:t>Link na github repozitorij</w:t>
@@ -292,7 +292,7 @@
       <w:sdtContent>
         <w:p>
           <w:pPr>
-            <w:pStyle w:val="TOCHeading"/>
+            <w:pStyle w:val="TOCNaslov"/>
           </w:pPr>
           <w:proofErr w:type="spellStart"/>
           <w:r>
@@ -310,8 +310,9 @@
         </w:p>
         <w:p>
           <w:pPr>
-            <w:pStyle w:val="TOC1"/>
+            <w:pStyle w:val="Sadraj1"/>
             <w:tabs>
+              <w:tab w:val="left" w:pos="480"/>
               <w:tab w:val="right" w:leader="dot" w:pos="9062"/>
             </w:tabs>
             <w:rPr>
@@ -330,10 +331,26 @@
           <w:r>
             <w:fldChar w:fldCharType="separate"/>
           </w:r>
-          <w:hyperlink w:anchor="_Toc471249674" w:history="1">
-            <w:r>
-              <w:rPr>
-                <w:rStyle w:val="Hyperlink"/>
+          <w:hyperlink w:anchor="_Toc471487134" w:history="1">
+            <w:r>
+              <w:rPr>
+                <w:rStyle w:val="Hiperveza"/>
+                <w:noProof/>
+              </w:rPr>
+              <w:t>1.</w:t>
+            </w:r>
+            <w:r>
+              <w:rPr>
+                <w:rFonts w:asciiTheme="minorHAnsi" w:eastAsiaTheme="minorEastAsia" w:hAnsiTheme="minorHAnsi"/>
+                <w:noProof/>
+                <w:sz w:val="22"/>
+                <w:lang w:eastAsia="hr-HR"/>
+              </w:rPr>
+              <w:tab/>
+            </w:r>
+            <w:r>
+              <w:rPr>
+                <w:rStyle w:val="Hiperveza"/>
                 <w:noProof/>
               </w:rPr>
               <w:t>Ideja</w:t>
@@ -357,7 +374,7 @@
                 <w:noProof/>
                 <w:webHidden/>
               </w:rPr>
-              <w:instrText xml:space="preserve"> PAGEREF _Toc471249674 \h </w:instrText>
+              <w:instrText xml:space="preserve"> PAGEREF _Toc471487134 \h </w:instrText>
             </w:r>
             <w:r>
               <w:rPr>
@@ -390,8 +407,9 @@
         </w:p>
         <w:p>
           <w:pPr>
-            <w:pStyle w:val="TOC1"/>
+            <w:pStyle w:val="Sadraj1"/>
             <w:tabs>
+              <w:tab w:val="left" w:pos="480"/>
               <w:tab w:val="right" w:leader="dot" w:pos="9062"/>
             </w:tabs>
             <w:rPr>
@@ -401,10 +419,26 @@
               <w:lang w:eastAsia="hr-HR"/>
             </w:rPr>
           </w:pPr>
-          <w:hyperlink w:anchor="_Toc471249675" w:history="1">
-            <w:r>
-              <w:rPr>
-                <w:rStyle w:val="Hyperlink"/>
+          <w:hyperlink w:anchor="_Toc471487135" w:history="1">
+            <w:r>
+              <w:rPr>
+                <w:rStyle w:val="Hiperveza"/>
+                <w:noProof/>
+              </w:rPr>
+              <w:t>2.</w:t>
+            </w:r>
+            <w:r>
+              <w:rPr>
+                <w:rFonts w:asciiTheme="minorHAnsi" w:eastAsiaTheme="minorEastAsia" w:hAnsiTheme="minorHAnsi"/>
+                <w:noProof/>
+                <w:sz w:val="22"/>
+                <w:lang w:eastAsia="hr-HR"/>
+              </w:rPr>
+              <w:tab/>
+            </w:r>
+            <w:r>
+              <w:rPr>
+                <w:rStyle w:val="Hiperveza"/>
                 <w:noProof/>
               </w:rPr>
               <w:t>Funkcionalnosti aplikacije</w:t>
@@ -428,7 +462,7 @@
                 <w:noProof/>
                 <w:webHidden/>
               </w:rPr>
-              <w:instrText xml:space="preserve"> PAGEREF _Toc471249675 \h </w:instrText>
+              <w:instrText xml:space="preserve"> PAGEREF _Toc471487135 \h </w:instrText>
             </w:r>
             <w:r>
               <w:rPr>
@@ -461,8 +495,9 @@
         </w:p>
         <w:p>
           <w:pPr>
-            <w:pStyle w:val="TOC1"/>
+            <w:pStyle w:val="Sadraj1"/>
             <w:tabs>
+              <w:tab w:val="left" w:pos="480"/>
               <w:tab w:val="right" w:leader="dot" w:pos="9062"/>
             </w:tabs>
             <w:rPr>
@@ -472,23 +507,39 @@
               <w:lang w:eastAsia="hr-HR"/>
             </w:rPr>
           </w:pPr>
-          <w:hyperlink w:anchor="_Toc471249676" w:history="1">
-            <w:r>
-              <w:rPr>
-                <w:rStyle w:val="Hyperlink"/>
-                <w:noProof/>
-              </w:rPr>
-              <w:t>Skice Aplikacije</w:t>
-            </w:r>
-            <w:r>
-              <w:rPr>
-                <w:noProof/>
-                <w:webHidden/>
+          <w:hyperlink w:anchor="_Toc471487136" w:history="1">
+            <w:r>
+              <w:rPr>
+                <w:rStyle w:val="Hiperveza"/>
+                <w:noProof/>
+              </w:rPr>
+              <w:t>3.</w:t>
+            </w:r>
+            <w:r>
+              <w:rPr>
+                <w:rFonts w:asciiTheme="minorHAnsi" w:eastAsiaTheme="minorEastAsia" w:hAnsiTheme="minorHAnsi"/>
+                <w:noProof/>
+                <w:sz w:val="22"/>
+                <w:lang w:eastAsia="hr-HR"/>
               </w:rPr>
               <w:tab/>
             </w:r>
             <w:r>
               <w:rPr>
+                <w:rStyle w:val="Hiperveza"/>
+                <w:noProof/>
+              </w:rPr>
+              <w:t>Arhitektura aplikacije</w:t>
+            </w:r>
+            <w:r>
+              <w:rPr>
+                <w:noProof/>
+                <w:webHidden/>
+              </w:rPr>
+              <w:tab/>
+            </w:r>
+            <w:r>
+              <w:rPr>
                 <w:noProof/>
                 <w:webHidden/>
               </w:rPr>
@@ -499,7 +550,7 @@
                 <w:noProof/>
                 <w:webHidden/>
               </w:rPr>
-              <w:instrText xml:space="preserve"> PAGEREF _Toc471249676 \h </w:instrText>
+              <w:instrText xml:space="preserve"> PAGEREF _Toc471487136 \h </w:instrText>
             </w:r>
             <w:r>
               <w:rPr>
@@ -532,8 +583,9 @@
         </w:p>
         <w:p>
           <w:pPr>
-            <w:pStyle w:val="TOC1"/>
+            <w:pStyle w:val="Sadraj1"/>
             <w:tabs>
+              <w:tab w:val="left" w:pos="480"/>
               <w:tab w:val="right" w:leader="dot" w:pos="9062"/>
             </w:tabs>
             <w:rPr>
@@ -543,23 +595,39 @@
               <w:lang w:eastAsia="hr-HR"/>
             </w:rPr>
           </w:pPr>
-          <w:hyperlink w:anchor="_Toc471249677" w:history="1">
-            <w:r>
-              <w:rPr>
-                <w:rStyle w:val="Hyperlink"/>
-                <w:noProof/>
-              </w:rPr>
-              <w:t>Korisničke priče</w:t>
-            </w:r>
-            <w:r>
-              <w:rPr>
-                <w:noProof/>
-                <w:webHidden/>
+          <w:hyperlink w:anchor="_Toc471487137" w:history="1">
+            <w:r>
+              <w:rPr>
+                <w:rStyle w:val="Hiperveza"/>
+                <w:noProof/>
+              </w:rPr>
+              <w:t>4.</w:t>
+            </w:r>
+            <w:r>
+              <w:rPr>
+                <w:rFonts w:asciiTheme="minorHAnsi" w:eastAsiaTheme="minorEastAsia" w:hAnsiTheme="minorHAnsi"/>
+                <w:noProof/>
+                <w:sz w:val="22"/>
+                <w:lang w:eastAsia="hr-HR"/>
               </w:rPr>
               <w:tab/>
             </w:r>
             <w:r>
               <w:rPr>
+                <w:rStyle w:val="Hiperveza"/>
+                <w:noProof/>
+              </w:rPr>
+              <w:t>Skice aplikacije</w:t>
+            </w:r>
+            <w:r>
+              <w:rPr>
+                <w:noProof/>
+                <w:webHidden/>
+              </w:rPr>
+              <w:tab/>
+            </w:r>
+            <w:r>
+              <w:rPr>
                 <w:noProof/>
                 <w:webHidden/>
               </w:rPr>
@@ -570,7 +638,7 @@
                 <w:noProof/>
                 <w:webHidden/>
               </w:rPr>
-              <w:instrText xml:space="preserve"> PAGEREF _Toc471249677 \h </w:instrText>
+              <w:instrText xml:space="preserve"> PAGEREF _Toc471487137 \h </w:instrText>
             </w:r>
             <w:r>
               <w:rPr>
@@ -603,8 +671,9 @@
         </w:p>
         <w:p>
           <w:pPr>
-            <w:pStyle w:val="TOC1"/>
+            <w:pStyle w:val="Sadraj1"/>
             <w:tabs>
+              <w:tab w:val="left" w:pos="480"/>
               <w:tab w:val="right" w:leader="dot" w:pos="9062"/>
             </w:tabs>
             <w:rPr>
@@ -614,23 +683,39 @@
               <w:lang w:eastAsia="hr-HR"/>
             </w:rPr>
           </w:pPr>
-          <w:hyperlink w:anchor="_Toc471249678" w:history="1">
-            <w:r>
-              <w:rPr>
-                <w:rStyle w:val="Hyperlink"/>
-                <w:noProof/>
-              </w:rPr>
-              <w:t>SCRUM</w:t>
-            </w:r>
-            <w:r>
-              <w:rPr>
-                <w:noProof/>
-                <w:webHidden/>
+          <w:hyperlink w:anchor="_Toc471487138" w:history="1">
+            <w:r>
+              <w:rPr>
+                <w:rStyle w:val="Hiperveza"/>
+                <w:noProof/>
+              </w:rPr>
+              <w:t>5.</w:t>
+            </w:r>
+            <w:r>
+              <w:rPr>
+                <w:rFonts w:asciiTheme="minorHAnsi" w:eastAsiaTheme="minorEastAsia" w:hAnsiTheme="minorHAnsi"/>
+                <w:noProof/>
+                <w:sz w:val="22"/>
+                <w:lang w:eastAsia="hr-HR"/>
               </w:rPr>
               <w:tab/>
             </w:r>
             <w:r>
               <w:rPr>
+                <w:rStyle w:val="Hiperveza"/>
+                <w:noProof/>
+              </w:rPr>
+              <w:t>Korisničke priče</w:t>
+            </w:r>
+            <w:r>
+              <w:rPr>
+                <w:noProof/>
+                <w:webHidden/>
+              </w:rPr>
+              <w:tab/>
+            </w:r>
+            <w:r>
+              <w:rPr>
                 <w:noProof/>
                 <w:webHidden/>
               </w:rPr>
@@ -641,7 +726,7 @@
                 <w:noProof/>
                 <w:webHidden/>
               </w:rPr>
-              <w:instrText xml:space="preserve"> PAGEREF _Toc471249678 \h </w:instrText>
+              <w:instrText xml:space="preserve"> PAGEREF _Toc471487138 \h </w:instrText>
             </w:r>
             <w:r>
               <w:rPr>
@@ -674,8 +759,9 @@
         </w:p>
         <w:p>
           <w:pPr>
-            <w:pStyle w:val="TOC2"/>
+            <w:pStyle w:val="Sadraj1"/>
             <w:tabs>
+              <w:tab w:val="left" w:pos="480"/>
               <w:tab w:val="right" w:leader="dot" w:pos="9062"/>
             </w:tabs>
             <w:rPr>
@@ -685,23 +771,39 @@
               <w:lang w:eastAsia="hr-HR"/>
             </w:rPr>
           </w:pPr>
-          <w:hyperlink w:anchor="_Toc471249679" w:history="1">
-            <w:r>
-              <w:rPr>
-                <w:rStyle w:val="Hyperlink"/>
-                <w:noProof/>
-              </w:rPr>
-              <w:t>Spring Backlog</w:t>
-            </w:r>
-            <w:r>
-              <w:rPr>
-                <w:noProof/>
-                <w:webHidden/>
+          <w:hyperlink w:anchor="_Toc471487139" w:history="1">
+            <w:r>
+              <w:rPr>
+                <w:rStyle w:val="Hiperveza"/>
+                <w:noProof/>
+              </w:rPr>
+              <w:t>6.</w:t>
+            </w:r>
+            <w:r>
+              <w:rPr>
+                <w:rFonts w:asciiTheme="minorHAnsi" w:eastAsiaTheme="minorEastAsia" w:hAnsiTheme="minorHAnsi"/>
+                <w:noProof/>
+                <w:sz w:val="22"/>
+                <w:lang w:eastAsia="hr-HR"/>
               </w:rPr>
               <w:tab/>
             </w:r>
             <w:r>
               <w:rPr>
+                <w:rStyle w:val="Hiperveza"/>
+                <w:noProof/>
+              </w:rPr>
+              <w:t>SCRUM</w:t>
+            </w:r>
+            <w:r>
+              <w:rPr>
+                <w:noProof/>
+                <w:webHidden/>
+              </w:rPr>
+              <w:tab/>
+            </w:r>
+            <w:r>
+              <w:rPr>
                 <w:noProof/>
                 <w:webHidden/>
               </w:rPr>
@@ -712,7 +814,7 @@
                 <w:noProof/>
                 <w:webHidden/>
               </w:rPr>
-              <w:instrText xml:space="preserve"> PAGEREF _Toc471249679 \h </w:instrText>
+              <w:instrText xml:space="preserve"> PAGEREF _Toc471487139 \h </w:instrText>
             </w:r>
             <w:r>
               <w:rPr>
@@ -732,7 +834,7 @@
                 <w:noProof/>
                 <w:webHidden/>
               </w:rPr>
-              <w:t>5</w:t>
+              <w:t>7</w:t>
             </w:r>
             <w:r>
               <w:rPr>
@@ -745,8 +847,9 @@
         </w:p>
         <w:p>
           <w:pPr>
-            <w:pStyle w:val="TOC2"/>
+            <w:pStyle w:val="Sadraj2"/>
             <w:tabs>
+              <w:tab w:val="left" w:pos="880"/>
               <w:tab w:val="right" w:leader="dot" w:pos="9062"/>
             </w:tabs>
             <w:rPr>
@@ -756,23 +859,39 @@
               <w:lang w:eastAsia="hr-HR"/>
             </w:rPr>
           </w:pPr>
-          <w:hyperlink w:anchor="_Toc471249680" w:history="1">
-            <w:r>
-              <w:rPr>
-                <w:rStyle w:val="Hyperlink"/>
-                <w:noProof/>
-              </w:rPr>
-              <w:t>Sprint 1</w:t>
-            </w:r>
-            <w:r>
-              <w:rPr>
-                <w:noProof/>
-                <w:webHidden/>
+          <w:hyperlink w:anchor="_Toc471487140" w:history="1">
+            <w:r>
+              <w:rPr>
+                <w:rStyle w:val="Hiperveza"/>
+                <w:noProof/>
+              </w:rPr>
+              <w:t>6.1.</w:t>
+            </w:r>
+            <w:r>
+              <w:rPr>
+                <w:rFonts w:asciiTheme="minorHAnsi" w:eastAsiaTheme="minorEastAsia" w:hAnsiTheme="minorHAnsi"/>
+                <w:noProof/>
+                <w:sz w:val="22"/>
+                <w:lang w:eastAsia="hr-HR"/>
               </w:rPr>
               <w:tab/>
             </w:r>
             <w:r>
               <w:rPr>
+                <w:rStyle w:val="Hiperveza"/>
+                <w:noProof/>
+              </w:rPr>
+              <w:t>Product Backlog</w:t>
+            </w:r>
+            <w:r>
+              <w:rPr>
+                <w:noProof/>
+                <w:webHidden/>
+              </w:rPr>
+              <w:tab/>
+            </w:r>
+            <w:r>
+              <w:rPr>
                 <w:noProof/>
                 <w:webHidden/>
               </w:rPr>
@@ -783,7 +902,7 @@
                 <w:noProof/>
                 <w:webHidden/>
               </w:rPr>
-              <w:instrText xml:space="preserve"> PAGEREF _Toc471249680 \h </w:instrText>
+              <w:instrText xml:space="preserve"> PAGEREF _Toc471487140 \h </w:instrText>
             </w:r>
             <w:r>
               <w:rPr>
@@ -803,7 +922,7 @@
                 <w:noProof/>
                 <w:webHidden/>
               </w:rPr>
-              <w:t>11</w:t>
+              <w:t>7</w:t>
             </w:r>
             <w:r>
               <w:rPr>
@@ -816,8 +935,9 @@
         </w:p>
         <w:p>
           <w:pPr>
-            <w:pStyle w:val="TOC3"/>
+            <w:pStyle w:val="Sadraj2"/>
             <w:tabs>
+              <w:tab w:val="left" w:pos="880"/>
               <w:tab w:val="right" w:leader="dot" w:pos="9062"/>
             </w:tabs>
             <w:rPr>
@@ -827,23 +947,39 @@
               <w:lang w:eastAsia="hr-HR"/>
             </w:rPr>
           </w:pPr>
-          <w:hyperlink w:anchor="_Toc471249681" w:history="1">
-            <w:r>
-              <w:rPr>
-                <w:rStyle w:val="Hyperlink"/>
-                <w:noProof/>
-              </w:rPr>
-              <w:t>Sprint planning</w:t>
-            </w:r>
-            <w:r>
-              <w:rPr>
-                <w:noProof/>
-                <w:webHidden/>
+          <w:hyperlink w:anchor="_Toc471487141" w:history="1">
+            <w:r>
+              <w:rPr>
+                <w:rStyle w:val="Hiperveza"/>
+                <w:noProof/>
+              </w:rPr>
+              <w:t>6.2.</w:t>
+            </w:r>
+            <w:r>
+              <w:rPr>
+                <w:rFonts w:asciiTheme="minorHAnsi" w:eastAsiaTheme="minorEastAsia" w:hAnsiTheme="minorHAnsi"/>
+                <w:noProof/>
+                <w:sz w:val="22"/>
+                <w:lang w:eastAsia="hr-HR"/>
               </w:rPr>
               <w:tab/>
             </w:r>
             <w:r>
               <w:rPr>
+                <w:rStyle w:val="Hiperveza"/>
+                <w:noProof/>
+              </w:rPr>
+              <w:t>Sprint 1</w:t>
+            </w:r>
+            <w:r>
+              <w:rPr>
+                <w:noProof/>
+                <w:webHidden/>
+              </w:rPr>
+              <w:tab/>
+            </w:r>
+            <w:r>
+              <w:rPr>
                 <w:noProof/>
                 <w:webHidden/>
               </w:rPr>
@@ -854,7 +990,7 @@
                 <w:noProof/>
                 <w:webHidden/>
               </w:rPr>
-              <w:instrText xml:space="preserve"> PAGEREF _Toc471249681 \h </w:instrText>
+              <w:instrText xml:space="preserve"> PAGEREF _Toc471487141 \h </w:instrText>
             </w:r>
             <w:r>
               <w:rPr>
@@ -874,7 +1010,7 @@
                 <w:noProof/>
                 <w:webHidden/>
               </w:rPr>
-              <w:t>11</w:t>
+              <w:t>12</w:t>
             </w:r>
             <w:r>
               <w:rPr>
@@ -887,8 +1023,9 @@
         </w:p>
         <w:p>
           <w:pPr>
-            <w:pStyle w:val="TOC3"/>
+            <w:pStyle w:val="Sadraj3"/>
             <w:tabs>
+              <w:tab w:val="left" w:pos="1320"/>
               <w:tab w:val="right" w:leader="dot" w:pos="9062"/>
             </w:tabs>
             <w:rPr>
@@ -898,23 +1035,39 @@
               <w:lang w:eastAsia="hr-HR"/>
             </w:rPr>
           </w:pPr>
-          <w:hyperlink w:anchor="_Toc471249682" w:history="1">
-            <w:r>
-              <w:rPr>
-                <w:rStyle w:val="Hyperlink"/>
-                <w:noProof/>
-              </w:rPr>
-              <w:t>Daily Sprint Meeting</w:t>
-            </w:r>
-            <w:r>
-              <w:rPr>
-                <w:noProof/>
-                <w:webHidden/>
+          <w:hyperlink w:anchor="_Toc471487142" w:history="1">
+            <w:r>
+              <w:rPr>
+                <w:rStyle w:val="Hiperveza"/>
+                <w:noProof/>
+              </w:rPr>
+              <w:t>6.2.1.</w:t>
+            </w:r>
+            <w:r>
+              <w:rPr>
+                <w:rFonts w:asciiTheme="minorHAnsi" w:eastAsiaTheme="minorEastAsia" w:hAnsiTheme="minorHAnsi"/>
+                <w:noProof/>
+                <w:sz w:val="22"/>
+                <w:lang w:eastAsia="hr-HR"/>
               </w:rPr>
               <w:tab/>
             </w:r>
             <w:r>
               <w:rPr>
+                <w:rStyle w:val="Hiperveza"/>
+                <w:noProof/>
+              </w:rPr>
+              <w:t>Sprint planning</w:t>
+            </w:r>
+            <w:r>
+              <w:rPr>
+                <w:noProof/>
+                <w:webHidden/>
+              </w:rPr>
+              <w:tab/>
+            </w:r>
+            <w:r>
+              <w:rPr>
                 <w:noProof/>
                 <w:webHidden/>
               </w:rPr>
@@ -925,7 +1078,7 @@
                 <w:noProof/>
                 <w:webHidden/>
               </w:rPr>
-              <w:instrText xml:space="preserve"> PAGEREF _Toc471249682 \h </w:instrText>
+              <w:instrText xml:space="preserve"> PAGEREF _Toc471487142 \h </w:instrText>
             </w:r>
             <w:r>
               <w:rPr>
@@ -945,7 +1098,7 @@
                 <w:noProof/>
                 <w:webHidden/>
               </w:rPr>
-              <w:t>13</w:t>
+              <w:t>12</w:t>
             </w:r>
             <w:r>
               <w:rPr>
@@ -958,8 +1111,9 @@
         </w:p>
         <w:p>
           <w:pPr>
-            <w:pStyle w:val="TOC3"/>
+            <w:pStyle w:val="Sadraj3"/>
             <w:tabs>
+              <w:tab w:val="left" w:pos="1320"/>
               <w:tab w:val="right" w:leader="dot" w:pos="9062"/>
             </w:tabs>
             <w:rPr>
@@ -969,23 +1123,39 @@
               <w:lang w:eastAsia="hr-HR"/>
             </w:rPr>
           </w:pPr>
-          <w:hyperlink w:anchor="_Toc471249683" w:history="1">
-            <w:r>
-              <w:rPr>
-                <w:rStyle w:val="Hyperlink"/>
-                <w:noProof/>
-              </w:rPr>
-              <w:t>Burndown chart</w:t>
-            </w:r>
-            <w:r>
-              <w:rPr>
-                <w:noProof/>
-                <w:webHidden/>
+          <w:hyperlink w:anchor="_Toc471487143" w:history="1">
+            <w:r>
+              <w:rPr>
+                <w:rStyle w:val="Hiperveza"/>
+                <w:noProof/>
+              </w:rPr>
+              <w:t>6.2.2.</w:t>
+            </w:r>
+            <w:r>
+              <w:rPr>
+                <w:rFonts w:asciiTheme="minorHAnsi" w:eastAsiaTheme="minorEastAsia" w:hAnsiTheme="minorHAnsi"/>
+                <w:noProof/>
+                <w:sz w:val="22"/>
+                <w:lang w:eastAsia="hr-HR"/>
               </w:rPr>
               <w:tab/>
             </w:r>
             <w:r>
               <w:rPr>
+                <w:rStyle w:val="Hiperveza"/>
+                <w:noProof/>
+              </w:rPr>
+              <w:t>Daily Sprint Meeting</w:t>
+            </w:r>
+            <w:r>
+              <w:rPr>
+                <w:noProof/>
+                <w:webHidden/>
+              </w:rPr>
+              <w:tab/>
+            </w:r>
+            <w:r>
+              <w:rPr>
                 <w:noProof/>
                 <w:webHidden/>
               </w:rPr>
@@ -996,7 +1166,7 @@
                 <w:noProof/>
                 <w:webHidden/>
               </w:rPr>
-              <w:instrText xml:space="preserve"> PAGEREF _Toc471249683 \h </w:instrText>
+              <w:instrText xml:space="preserve"> PAGEREF _Toc471487143 \h </w:instrText>
             </w:r>
             <w:r>
               <w:rPr>
@@ -1016,7 +1186,7 @@
                 <w:noProof/>
                 <w:webHidden/>
               </w:rPr>
-              <w:t>15</w:t>
+              <w:t>14</w:t>
             </w:r>
             <w:r>
               <w:rPr>
@@ -1029,8 +1199,9 @@
         </w:p>
         <w:p>
           <w:pPr>
-            <w:pStyle w:val="TOC3"/>
+            <w:pStyle w:val="Sadraj3"/>
             <w:tabs>
+              <w:tab w:val="left" w:pos="1320"/>
               <w:tab w:val="right" w:leader="dot" w:pos="9062"/>
             </w:tabs>
             <w:rPr>
@@ -1040,23 +1211,39 @@
               <w:lang w:eastAsia="hr-HR"/>
             </w:rPr>
           </w:pPr>
-          <w:hyperlink w:anchor="_Toc471249684" w:history="1">
-            <w:r>
-              <w:rPr>
-                <w:rStyle w:val="Hyperlink"/>
-                <w:noProof/>
-              </w:rPr>
-              <w:t>Sprint Retrospecitve</w:t>
-            </w:r>
-            <w:r>
-              <w:rPr>
-                <w:noProof/>
-                <w:webHidden/>
+          <w:hyperlink w:anchor="_Toc471487144" w:history="1">
+            <w:r>
+              <w:rPr>
+                <w:rStyle w:val="Hiperveza"/>
+                <w:noProof/>
+              </w:rPr>
+              <w:t>6.2.3.</w:t>
+            </w:r>
+            <w:r>
+              <w:rPr>
+                <w:rFonts w:asciiTheme="minorHAnsi" w:eastAsiaTheme="minorEastAsia" w:hAnsiTheme="minorHAnsi"/>
+                <w:noProof/>
+                <w:sz w:val="22"/>
+                <w:lang w:eastAsia="hr-HR"/>
               </w:rPr>
               <w:tab/>
             </w:r>
             <w:r>
               <w:rPr>
+                <w:rStyle w:val="Hiperveza"/>
+                <w:noProof/>
+              </w:rPr>
+              <w:t>Burndown chart</w:t>
+            </w:r>
+            <w:r>
+              <w:rPr>
+                <w:noProof/>
+                <w:webHidden/>
+              </w:rPr>
+              <w:tab/>
+            </w:r>
+            <w:r>
+              <w:rPr>
                 <w:noProof/>
                 <w:webHidden/>
               </w:rPr>
@@ -1067,7 +1254,7 @@
                 <w:noProof/>
                 <w:webHidden/>
               </w:rPr>
-              <w:instrText xml:space="preserve"> PAGEREF _Toc471249684 \h </w:instrText>
+              <w:instrText xml:space="preserve"> PAGEREF _Toc471487144 \h </w:instrText>
             </w:r>
             <w:r>
               <w:rPr>
@@ -1100,8 +1287,9 @@
         </w:p>
         <w:p>
           <w:pPr>
-            <w:pStyle w:val="TOC2"/>
+            <w:pStyle w:val="Sadraj3"/>
             <w:tabs>
+              <w:tab w:val="left" w:pos="1320"/>
               <w:tab w:val="right" w:leader="dot" w:pos="9062"/>
             </w:tabs>
             <w:rPr>
@@ -1111,23 +1299,39 @@
               <w:lang w:eastAsia="hr-HR"/>
             </w:rPr>
           </w:pPr>
-          <w:hyperlink w:anchor="_Toc471249685" w:history="1">
-            <w:r>
-              <w:rPr>
-                <w:rStyle w:val="Hyperlink"/>
-                <w:noProof/>
-              </w:rPr>
-              <w:t>Sprint 2</w:t>
-            </w:r>
-            <w:r>
-              <w:rPr>
-                <w:noProof/>
-                <w:webHidden/>
+          <w:hyperlink w:anchor="_Toc471487145" w:history="1">
+            <w:r>
+              <w:rPr>
+                <w:rStyle w:val="Hiperveza"/>
+                <w:noProof/>
+              </w:rPr>
+              <w:t>6.2.4.</w:t>
+            </w:r>
+            <w:r>
+              <w:rPr>
+                <w:rFonts w:asciiTheme="minorHAnsi" w:eastAsiaTheme="minorEastAsia" w:hAnsiTheme="minorHAnsi"/>
+                <w:noProof/>
+                <w:sz w:val="22"/>
+                <w:lang w:eastAsia="hr-HR"/>
               </w:rPr>
               <w:tab/>
             </w:r>
             <w:r>
               <w:rPr>
+                <w:rStyle w:val="Hiperveza"/>
+                <w:noProof/>
+              </w:rPr>
+              <w:t>Sprint Retrospective</w:t>
+            </w:r>
+            <w:r>
+              <w:rPr>
+                <w:noProof/>
+                <w:webHidden/>
+              </w:rPr>
+              <w:tab/>
+            </w:r>
+            <w:r>
+              <w:rPr>
                 <w:noProof/>
                 <w:webHidden/>
               </w:rPr>
@@ -1138,7 +1342,7 @@
                 <w:noProof/>
                 <w:webHidden/>
               </w:rPr>
-              <w:instrText xml:space="preserve"> PAGEREF _Toc471249685 \h </w:instrText>
+              <w:instrText xml:space="preserve"> PAGEREF _Toc471487145 \h </w:instrText>
             </w:r>
             <w:r>
               <w:rPr>
@@ -1171,8 +1375,9 @@
         </w:p>
         <w:p>
           <w:pPr>
-            <w:pStyle w:val="TOC3"/>
+            <w:pStyle w:val="Sadraj2"/>
             <w:tabs>
+              <w:tab w:val="left" w:pos="880"/>
               <w:tab w:val="right" w:leader="dot" w:pos="9062"/>
             </w:tabs>
             <w:rPr>
@@ -1182,23 +1387,39 @@
               <w:lang w:eastAsia="hr-HR"/>
             </w:rPr>
           </w:pPr>
-          <w:hyperlink w:anchor="_Toc471249686" w:history="1">
-            <w:r>
-              <w:rPr>
-                <w:rStyle w:val="Hyperlink"/>
-                <w:noProof/>
-              </w:rPr>
-              <w:t>Sprint planning</w:t>
-            </w:r>
-            <w:r>
-              <w:rPr>
-                <w:noProof/>
-                <w:webHidden/>
+          <w:hyperlink w:anchor="_Toc471487146" w:history="1">
+            <w:r>
+              <w:rPr>
+                <w:rStyle w:val="Hiperveza"/>
+                <w:noProof/>
+              </w:rPr>
+              <w:t>6.3.</w:t>
+            </w:r>
+            <w:r>
+              <w:rPr>
+                <w:rFonts w:asciiTheme="minorHAnsi" w:eastAsiaTheme="minorEastAsia" w:hAnsiTheme="minorHAnsi"/>
+                <w:noProof/>
+                <w:sz w:val="22"/>
+                <w:lang w:eastAsia="hr-HR"/>
               </w:rPr>
               <w:tab/>
             </w:r>
             <w:r>
               <w:rPr>
+                <w:rStyle w:val="Hiperveza"/>
+                <w:noProof/>
+              </w:rPr>
+              <w:t>Sprint 2</w:t>
+            </w:r>
+            <w:r>
+              <w:rPr>
+                <w:noProof/>
+                <w:webHidden/>
+              </w:rPr>
+              <w:tab/>
+            </w:r>
+            <w:r>
+              <w:rPr>
                 <w:noProof/>
                 <w:webHidden/>
               </w:rPr>
@@ -1209,7 +1430,7 @@
                 <w:noProof/>
                 <w:webHidden/>
               </w:rPr>
-              <w:instrText xml:space="preserve"> PAGEREF _Toc471249686 \h </w:instrText>
+              <w:instrText xml:space="preserve"> PAGEREF _Toc471487146 \h </w:instrText>
             </w:r>
             <w:r>
               <w:rPr>
@@ -1229,7 +1450,7 @@
                 <w:noProof/>
                 <w:webHidden/>
               </w:rPr>
-              <w:t>17</w:t>
+              <w:t>18</w:t>
             </w:r>
             <w:r>
               <w:rPr>
@@ -1242,8 +1463,9 @@
         </w:p>
         <w:p>
           <w:pPr>
-            <w:pStyle w:val="TOC2"/>
+            <w:pStyle w:val="Sadraj3"/>
             <w:tabs>
+              <w:tab w:val="left" w:pos="1320"/>
               <w:tab w:val="right" w:leader="dot" w:pos="9062"/>
             </w:tabs>
             <w:rPr>
@@ -1253,23 +1475,39 @@
               <w:lang w:eastAsia="hr-HR"/>
             </w:rPr>
           </w:pPr>
-          <w:hyperlink w:anchor="_Toc471249687" w:history="1">
-            <w:r>
-              <w:rPr>
-                <w:rStyle w:val="Hyperlink"/>
-                <w:noProof/>
-              </w:rPr>
-              <w:t>Sprint 3</w:t>
-            </w:r>
-            <w:r>
-              <w:rPr>
-                <w:noProof/>
-                <w:webHidden/>
+          <w:hyperlink w:anchor="_Toc471487147" w:history="1">
+            <w:r>
+              <w:rPr>
+                <w:rStyle w:val="Hiperveza"/>
+                <w:noProof/>
+              </w:rPr>
+              <w:t>6.3.1.</w:t>
+            </w:r>
+            <w:r>
+              <w:rPr>
+                <w:rFonts w:asciiTheme="minorHAnsi" w:eastAsiaTheme="minorEastAsia" w:hAnsiTheme="minorHAnsi"/>
+                <w:noProof/>
+                <w:sz w:val="22"/>
+                <w:lang w:eastAsia="hr-HR"/>
               </w:rPr>
               <w:tab/>
             </w:r>
             <w:r>
               <w:rPr>
+                <w:rStyle w:val="Hiperveza"/>
+                <w:noProof/>
+              </w:rPr>
+              <w:t>Sprint planning</w:t>
+            </w:r>
+            <w:r>
+              <w:rPr>
+                <w:noProof/>
+                <w:webHidden/>
+              </w:rPr>
+              <w:tab/>
+            </w:r>
+            <w:r>
+              <w:rPr>
                 <w:noProof/>
                 <w:webHidden/>
               </w:rPr>
@@ -1280,7 +1518,7 @@
                 <w:noProof/>
                 <w:webHidden/>
               </w:rPr>
-              <w:instrText xml:space="preserve"> PAGEREF _Toc471249687 \h </w:instrText>
+              <w:instrText xml:space="preserve"> PAGEREF _Toc471487147 \h </w:instrText>
             </w:r>
             <w:r>
               <w:rPr>
@@ -1300,7 +1538,7 @@
                 <w:noProof/>
                 <w:webHidden/>
               </w:rPr>
-              <w:t>19</w:t>
+              <w:t>18</w:t>
             </w:r>
             <w:r>
               <w:rPr>
@@ -1313,8 +1551,9 @@
         </w:p>
         <w:p>
           <w:pPr>
-            <w:pStyle w:val="TOC3"/>
+            <w:pStyle w:val="Sadraj3"/>
             <w:tabs>
+              <w:tab w:val="left" w:pos="1320"/>
               <w:tab w:val="right" w:leader="dot" w:pos="9062"/>
             </w:tabs>
             <w:rPr>
@@ -1324,23 +1563,39 @@
               <w:lang w:eastAsia="hr-HR"/>
             </w:rPr>
           </w:pPr>
-          <w:hyperlink w:anchor="_Toc471249688" w:history="1">
-            <w:r>
-              <w:rPr>
-                <w:rStyle w:val="Hyperlink"/>
-                <w:noProof/>
-              </w:rPr>
-              <w:t>Sprint planning</w:t>
-            </w:r>
-            <w:r>
-              <w:rPr>
-                <w:noProof/>
-                <w:webHidden/>
+          <w:hyperlink w:anchor="_Toc471487148" w:history="1">
+            <w:r>
+              <w:rPr>
+                <w:rStyle w:val="Hiperveza"/>
+                <w:noProof/>
+              </w:rPr>
+              <w:t>6.3.2.</w:t>
+            </w:r>
+            <w:r>
+              <w:rPr>
+                <w:rFonts w:asciiTheme="minorHAnsi" w:eastAsiaTheme="minorEastAsia" w:hAnsiTheme="minorHAnsi"/>
+                <w:noProof/>
+                <w:sz w:val="22"/>
+                <w:lang w:eastAsia="hr-HR"/>
               </w:rPr>
               <w:tab/>
             </w:r>
             <w:r>
               <w:rPr>
+                <w:rStyle w:val="Hiperveza"/>
+                <w:noProof/>
+              </w:rPr>
+              <w:t>Daily Sprint Meeting</w:t>
+            </w:r>
+            <w:r>
+              <w:rPr>
+                <w:noProof/>
+                <w:webHidden/>
+              </w:rPr>
+              <w:tab/>
+            </w:r>
+            <w:r>
+              <w:rPr>
                 <w:noProof/>
                 <w:webHidden/>
               </w:rPr>
@@ -1351,7 +1606,7 @@
                 <w:noProof/>
                 <w:webHidden/>
               </w:rPr>
-              <w:instrText xml:space="preserve"> PAGEREF _Toc471249688 \h </w:instrText>
+              <w:instrText xml:space="preserve"> PAGEREF _Toc471487148 \h </w:instrText>
             </w:r>
             <w:r>
               <w:rPr>
@@ -1371,7 +1626,7 @@
                 <w:noProof/>
                 <w:webHidden/>
               </w:rPr>
-              <w:t>19</w:t>
+              <w:t>20</w:t>
             </w:r>
             <w:r>
               <w:rPr>
@@ -1384,8 +1639,9 @@
         </w:p>
         <w:p>
           <w:pPr>
-            <w:pStyle w:val="TOC2"/>
+            <w:pStyle w:val="Sadraj3"/>
             <w:tabs>
+              <w:tab w:val="left" w:pos="1320"/>
               <w:tab w:val="right" w:leader="dot" w:pos="9062"/>
             </w:tabs>
             <w:rPr>
@@ -1395,23 +1651,39 @@
               <w:lang w:eastAsia="hr-HR"/>
             </w:rPr>
           </w:pPr>
-          <w:hyperlink w:anchor="_Toc471249689" w:history="1">
-            <w:r>
-              <w:rPr>
-                <w:rStyle w:val="Hyperlink"/>
-                <w:noProof/>
-              </w:rPr>
-              <w:t>Sprint 4</w:t>
-            </w:r>
-            <w:r>
-              <w:rPr>
-                <w:noProof/>
-                <w:webHidden/>
+          <w:hyperlink w:anchor="_Toc471487149" w:history="1">
+            <w:r>
+              <w:rPr>
+                <w:rStyle w:val="Hiperveza"/>
+                <w:noProof/>
+              </w:rPr>
+              <w:t>6.3.3.</w:t>
+            </w:r>
+            <w:r>
+              <w:rPr>
+                <w:rFonts w:asciiTheme="minorHAnsi" w:eastAsiaTheme="minorEastAsia" w:hAnsiTheme="minorHAnsi"/>
+                <w:noProof/>
+                <w:sz w:val="22"/>
+                <w:lang w:eastAsia="hr-HR"/>
               </w:rPr>
               <w:tab/>
             </w:r>
             <w:r>
               <w:rPr>
+                <w:rStyle w:val="Hiperveza"/>
+                <w:noProof/>
+              </w:rPr>
+              <w:t>Sprint Retrospective</w:t>
+            </w:r>
+            <w:r>
+              <w:rPr>
+                <w:noProof/>
+                <w:webHidden/>
+              </w:rPr>
+              <w:tab/>
+            </w:r>
+            <w:r>
+              <w:rPr>
                 <w:noProof/>
                 <w:webHidden/>
               </w:rPr>
@@ -1422,7 +1694,7 @@
                 <w:noProof/>
                 <w:webHidden/>
               </w:rPr>
-              <w:instrText xml:space="preserve"> PAGEREF _Toc471249689 \h </w:instrText>
+              <w:instrText xml:space="preserve"> PAGEREF _Toc471487149 \h </w:instrText>
             </w:r>
             <w:r>
               <w:rPr>
@@ -1442,7 +1714,7 @@
                 <w:noProof/>
                 <w:webHidden/>
               </w:rPr>
-              <w:t>20</w:t>
+              <w:t>22</w:t>
             </w:r>
             <w:r>
               <w:rPr>
@@ -1455,8 +1727,9 @@
         </w:p>
         <w:p>
           <w:pPr>
-            <w:pStyle w:val="TOC3"/>
+            <w:pStyle w:val="Sadraj2"/>
             <w:tabs>
+              <w:tab w:val="left" w:pos="880"/>
               <w:tab w:val="right" w:leader="dot" w:pos="9062"/>
             </w:tabs>
             <w:rPr>
@@ -1466,10 +1739,114 @@
               <w:lang w:eastAsia="hr-HR"/>
             </w:rPr>
           </w:pPr>
-          <w:hyperlink w:anchor="_Toc471249690" w:history="1">
-            <w:r>
-              <w:rPr>
-                <w:rStyle w:val="Hyperlink"/>
+          <w:hyperlink w:anchor="_Toc471487150" w:history="1">
+            <w:r>
+              <w:rPr>
+                <w:rStyle w:val="Hiperveza"/>
+                <w:noProof/>
+              </w:rPr>
+              <w:t>6.4.</w:t>
+            </w:r>
+            <w:r>
+              <w:rPr>
+                <w:rFonts w:asciiTheme="minorHAnsi" w:eastAsiaTheme="minorEastAsia" w:hAnsiTheme="minorHAnsi"/>
+                <w:noProof/>
+                <w:sz w:val="22"/>
+                <w:lang w:eastAsia="hr-HR"/>
+              </w:rPr>
+              <w:tab/>
+            </w:r>
+            <w:r>
+              <w:rPr>
+                <w:rStyle w:val="Hiperveza"/>
+                <w:noProof/>
+              </w:rPr>
+              <w:t>Sprint 3</w:t>
+            </w:r>
+            <w:r>
+              <w:rPr>
+                <w:noProof/>
+                <w:webHidden/>
+              </w:rPr>
+              <w:tab/>
+            </w:r>
+            <w:r>
+              <w:rPr>
+                <w:noProof/>
+                <w:webHidden/>
+              </w:rPr>
+              <w:fldChar w:fldCharType="begin"/>
+            </w:r>
+            <w:r>
+              <w:rPr>
+                <w:noProof/>
+                <w:webHidden/>
+              </w:rPr>
+              <w:instrText xml:space="preserve"> PAGEREF _Toc471487150 \h </w:instrText>
+            </w:r>
+            <w:r>
+              <w:rPr>
+                <w:noProof/>
+                <w:webHidden/>
+              </w:rPr>
+            </w:r>
+            <w:r>
+              <w:rPr>
+                <w:noProof/>
+                <w:webHidden/>
+              </w:rPr>
+              <w:fldChar w:fldCharType="separate"/>
+            </w:r>
+            <w:r>
+              <w:rPr>
+                <w:noProof/>
+                <w:webHidden/>
+              </w:rPr>
+              <w:t>22</w:t>
+            </w:r>
+            <w:r>
+              <w:rPr>
+                <w:noProof/>
+                <w:webHidden/>
+              </w:rPr>
+              <w:fldChar w:fldCharType="end"/>
+            </w:r>
+          </w:hyperlink>
+        </w:p>
+        <w:p>
+          <w:pPr>
+            <w:pStyle w:val="Sadraj3"/>
+            <w:tabs>
+              <w:tab w:val="left" w:pos="1320"/>
+              <w:tab w:val="right" w:leader="dot" w:pos="9062"/>
+            </w:tabs>
+            <w:rPr>
+              <w:rFonts w:asciiTheme="minorHAnsi" w:eastAsiaTheme="minorEastAsia" w:hAnsiTheme="minorHAnsi"/>
+              <w:noProof/>
+              <w:sz w:val="22"/>
+              <w:lang w:eastAsia="hr-HR"/>
+            </w:rPr>
+          </w:pPr>
+          <w:hyperlink w:anchor="_Toc471487151" w:history="1">
+            <w:r>
+              <w:rPr>
+                <w:rStyle w:val="Hiperveza"/>
+                <w:noProof/>
+              </w:rPr>
+              <w:t>6.4.1.</w:t>
+            </w:r>
+            <w:r>
+              <w:rPr>
+                <w:rFonts w:asciiTheme="minorHAnsi" w:eastAsiaTheme="minorEastAsia" w:hAnsiTheme="minorHAnsi"/>
+                <w:noProof/>
+                <w:sz w:val="22"/>
+                <w:lang w:eastAsia="hr-HR"/>
+              </w:rPr>
+              <w:tab/>
+            </w:r>
+            <w:r>
+              <w:rPr>
+                <w:rStyle w:val="Hiperveza"/>
                 <w:noProof/>
               </w:rPr>
               <w:t>Sprint planning</w:t>
@@ -1493,7 +1870,7 @@
                 <w:noProof/>
                 <w:webHidden/>
               </w:rPr>
-              <w:instrText xml:space="preserve"> PAGEREF _Toc471249690 \h </w:instrText>
+              <w:instrText xml:space="preserve"> PAGEREF _Toc471487151 \h </w:instrText>
             </w:r>
             <w:r>
               <w:rPr>
@@ -1513,7 +1890,447 @@
                 <w:noProof/>
                 <w:webHidden/>
               </w:rPr>
-              <w:t>20</w:t>
+              <w:t>22</w:t>
+            </w:r>
+            <w:r>
+              <w:rPr>
+                <w:noProof/>
+                <w:webHidden/>
+              </w:rPr>
+              <w:fldChar w:fldCharType="end"/>
+            </w:r>
+          </w:hyperlink>
+        </w:p>
+        <w:p>
+          <w:pPr>
+            <w:pStyle w:val="Sadraj3"/>
+            <w:tabs>
+              <w:tab w:val="left" w:pos="1320"/>
+              <w:tab w:val="right" w:leader="dot" w:pos="9062"/>
+            </w:tabs>
+            <w:rPr>
+              <w:rFonts w:asciiTheme="minorHAnsi" w:eastAsiaTheme="minorEastAsia" w:hAnsiTheme="minorHAnsi"/>
+              <w:noProof/>
+              <w:sz w:val="22"/>
+              <w:lang w:eastAsia="hr-HR"/>
+            </w:rPr>
+          </w:pPr>
+          <w:hyperlink w:anchor="_Toc471487152" w:history="1">
+            <w:r>
+              <w:rPr>
+                <w:rStyle w:val="Hiperveza"/>
+                <w:noProof/>
+              </w:rPr>
+              <w:t>6.4.2.</w:t>
+            </w:r>
+            <w:r>
+              <w:rPr>
+                <w:rFonts w:asciiTheme="minorHAnsi" w:eastAsiaTheme="minorEastAsia" w:hAnsiTheme="minorHAnsi"/>
+                <w:noProof/>
+                <w:sz w:val="22"/>
+                <w:lang w:eastAsia="hr-HR"/>
+              </w:rPr>
+              <w:tab/>
+            </w:r>
+            <w:r>
+              <w:rPr>
+                <w:rStyle w:val="Hiperveza"/>
+                <w:noProof/>
+              </w:rPr>
+              <w:t>Daily Sprint Meeting</w:t>
+            </w:r>
+            <w:r>
+              <w:rPr>
+                <w:noProof/>
+                <w:webHidden/>
+              </w:rPr>
+              <w:tab/>
+            </w:r>
+            <w:r>
+              <w:rPr>
+                <w:noProof/>
+                <w:webHidden/>
+              </w:rPr>
+              <w:fldChar w:fldCharType="begin"/>
+            </w:r>
+            <w:r>
+              <w:rPr>
+                <w:noProof/>
+                <w:webHidden/>
+              </w:rPr>
+              <w:instrText xml:space="preserve"> PAGEREF _Toc471487152 \h </w:instrText>
+            </w:r>
+            <w:r>
+              <w:rPr>
+                <w:noProof/>
+                <w:webHidden/>
+              </w:rPr>
+            </w:r>
+            <w:r>
+              <w:rPr>
+                <w:noProof/>
+                <w:webHidden/>
+              </w:rPr>
+              <w:fldChar w:fldCharType="separate"/>
+            </w:r>
+            <w:r>
+              <w:rPr>
+                <w:noProof/>
+                <w:webHidden/>
+              </w:rPr>
+              <w:t>23</w:t>
+            </w:r>
+            <w:r>
+              <w:rPr>
+                <w:noProof/>
+                <w:webHidden/>
+              </w:rPr>
+              <w:fldChar w:fldCharType="end"/>
+            </w:r>
+          </w:hyperlink>
+        </w:p>
+        <w:p>
+          <w:pPr>
+            <w:pStyle w:val="Sadraj3"/>
+            <w:tabs>
+              <w:tab w:val="left" w:pos="1320"/>
+              <w:tab w:val="right" w:leader="dot" w:pos="9062"/>
+            </w:tabs>
+            <w:rPr>
+              <w:rFonts w:asciiTheme="minorHAnsi" w:eastAsiaTheme="minorEastAsia" w:hAnsiTheme="minorHAnsi"/>
+              <w:noProof/>
+              <w:sz w:val="22"/>
+              <w:lang w:eastAsia="hr-HR"/>
+            </w:rPr>
+          </w:pPr>
+          <w:hyperlink w:anchor="_Toc471487153" w:history="1">
+            <w:r>
+              <w:rPr>
+                <w:rStyle w:val="Hiperveza"/>
+                <w:noProof/>
+              </w:rPr>
+              <w:t>6.4.3.</w:t>
+            </w:r>
+            <w:r>
+              <w:rPr>
+                <w:rFonts w:asciiTheme="minorHAnsi" w:eastAsiaTheme="minorEastAsia" w:hAnsiTheme="minorHAnsi"/>
+                <w:noProof/>
+                <w:sz w:val="22"/>
+                <w:lang w:eastAsia="hr-HR"/>
+              </w:rPr>
+              <w:tab/>
+            </w:r>
+            <w:r>
+              <w:rPr>
+                <w:rStyle w:val="Hiperveza"/>
+                <w:noProof/>
+              </w:rPr>
+              <w:t>Sprint Retrospective</w:t>
+            </w:r>
+            <w:r>
+              <w:rPr>
+                <w:noProof/>
+                <w:webHidden/>
+              </w:rPr>
+              <w:tab/>
+            </w:r>
+            <w:r>
+              <w:rPr>
+                <w:noProof/>
+                <w:webHidden/>
+              </w:rPr>
+              <w:fldChar w:fldCharType="begin"/>
+            </w:r>
+            <w:r>
+              <w:rPr>
+                <w:noProof/>
+                <w:webHidden/>
+              </w:rPr>
+              <w:instrText xml:space="preserve"> PAGEREF _Toc471487153 \h </w:instrText>
+            </w:r>
+            <w:r>
+              <w:rPr>
+                <w:noProof/>
+                <w:webHidden/>
+              </w:rPr>
+            </w:r>
+            <w:r>
+              <w:rPr>
+                <w:noProof/>
+                <w:webHidden/>
+              </w:rPr>
+              <w:fldChar w:fldCharType="separate"/>
+            </w:r>
+            <w:r>
+              <w:rPr>
+                <w:noProof/>
+                <w:webHidden/>
+              </w:rPr>
+              <w:t>24</w:t>
+            </w:r>
+            <w:r>
+              <w:rPr>
+                <w:noProof/>
+                <w:webHidden/>
+              </w:rPr>
+              <w:fldChar w:fldCharType="end"/>
+            </w:r>
+          </w:hyperlink>
+        </w:p>
+        <w:p>
+          <w:pPr>
+            <w:pStyle w:val="Sadraj2"/>
+            <w:tabs>
+              <w:tab w:val="left" w:pos="880"/>
+              <w:tab w:val="right" w:leader="dot" w:pos="9062"/>
+            </w:tabs>
+            <w:rPr>
+              <w:rFonts w:asciiTheme="minorHAnsi" w:eastAsiaTheme="minorEastAsia" w:hAnsiTheme="minorHAnsi"/>
+              <w:noProof/>
+              <w:sz w:val="22"/>
+              <w:lang w:eastAsia="hr-HR"/>
+            </w:rPr>
+          </w:pPr>
+          <w:hyperlink w:anchor="_Toc471487154" w:history="1">
+            <w:r>
+              <w:rPr>
+                <w:rStyle w:val="Hiperveza"/>
+                <w:noProof/>
+              </w:rPr>
+              <w:t>6.5.</w:t>
+            </w:r>
+            <w:r>
+              <w:rPr>
+                <w:rFonts w:asciiTheme="minorHAnsi" w:eastAsiaTheme="minorEastAsia" w:hAnsiTheme="minorHAnsi"/>
+                <w:noProof/>
+                <w:sz w:val="22"/>
+                <w:lang w:eastAsia="hr-HR"/>
+              </w:rPr>
+              <w:tab/>
+            </w:r>
+            <w:r>
+              <w:rPr>
+                <w:rStyle w:val="Hiperveza"/>
+                <w:noProof/>
+              </w:rPr>
+              <w:t>Sprint 4</w:t>
+            </w:r>
+            <w:r>
+              <w:rPr>
+                <w:noProof/>
+                <w:webHidden/>
+              </w:rPr>
+              <w:tab/>
+            </w:r>
+            <w:r>
+              <w:rPr>
+                <w:noProof/>
+                <w:webHidden/>
+              </w:rPr>
+              <w:fldChar w:fldCharType="begin"/>
+            </w:r>
+            <w:r>
+              <w:rPr>
+                <w:noProof/>
+                <w:webHidden/>
+              </w:rPr>
+              <w:instrText xml:space="preserve"> PAGEREF _Toc471487154 \h </w:instrText>
+            </w:r>
+            <w:r>
+              <w:rPr>
+                <w:noProof/>
+                <w:webHidden/>
+              </w:rPr>
+            </w:r>
+            <w:r>
+              <w:rPr>
+                <w:noProof/>
+                <w:webHidden/>
+              </w:rPr>
+              <w:fldChar w:fldCharType="separate"/>
+            </w:r>
+            <w:r>
+              <w:rPr>
+                <w:noProof/>
+                <w:webHidden/>
+              </w:rPr>
+              <w:t>25</w:t>
+            </w:r>
+            <w:r>
+              <w:rPr>
+                <w:noProof/>
+                <w:webHidden/>
+              </w:rPr>
+              <w:fldChar w:fldCharType="end"/>
+            </w:r>
+          </w:hyperlink>
+        </w:p>
+        <w:p>
+          <w:pPr>
+            <w:pStyle w:val="Sadraj3"/>
+            <w:tabs>
+              <w:tab w:val="left" w:pos="1320"/>
+              <w:tab w:val="right" w:leader="dot" w:pos="9062"/>
+            </w:tabs>
+            <w:rPr>
+              <w:rFonts w:asciiTheme="minorHAnsi" w:eastAsiaTheme="minorEastAsia" w:hAnsiTheme="minorHAnsi"/>
+              <w:noProof/>
+              <w:sz w:val="22"/>
+              <w:lang w:eastAsia="hr-HR"/>
+            </w:rPr>
+          </w:pPr>
+          <w:hyperlink w:anchor="_Toc471487155" w:history="1">
+            <w:r>
+              <w:rPr>
+                <w:rStyle w:val="Hiperveza"/>
+                <w:noProof/>
+              </w:rPr>
+              <w:t>6.5.1.</w:t>
+            </w:r>
+            <w:r>
+              <w:rPr>
+                <w:rFonts w:asciiTheme="minorHAnsi" w:eastAsiaTheme="minorEastAsia" w:hAnsiTheme="minorHAnsi"/>
+                <w:noProof/>
+                <w:sz w:val="22"/>
+                <w:lang w:eastAsia="hr-HR"/>
+              </w:rPr>
+              <w:tab/>
+            </w:r>
+            <w:r>
+              <w:rPr>
+                <w:rStyle w:val="Hiperveza"/>
+                <w:noProof/>
+              </w:rPr>
+              <w:t>Sprint planning</w:t>
+            </w:r>
+            <w:r>
+              <w:rPr>
+                <w:noProof/>
+                <w:webHidden/>
+              </w:rPr>
+              <w:tab/>
+            </w:r>
+            <w:r>
+              <w:rPr>
+                <w:noProof/>
+                <w:webHidden/>
+              </w:rPr>
+              <w:fldChar w:fldCharType="begin"/>
+            </w:r>
+            <w:r>
+              <w:rPr>
+                <w:noProof/>
+                <w:webHidden/>
+              </w:rPr>
+              <w:instrText xml:space="preserve"> PAGEREF _Toc471487155 \h </w:instrText>
+            </w:r>
+            <w:r>
+              <w:rPr>
+                <w:noProof/>
+                <w:webHidden/>
+              </w:rPr>
+            </w:r>
+            <w:r>
+              <w:rPr>
+                <w:noProof/>
+                <w:webHidden/>
+              </w:rPr>
+              <w:fldChar w:fldCharType="separate"/>
+            </w:r>
+            <w:r>
+              <w:rPr>
+                <w:noProof/>
+                <w:webHidden/>
+              </w:rPr>
+              <w:t>25</w:t>
+            </w:r>
+            <w:r>
+              <w:rPr>
+                <w:noProof/>
+                <w:webHidden/>
+              </w:rPr>
+              <w:fldChar w:fldCharType="end"/>
+            </w:r>
+          </w:hyperlink>
+        </w:p>
+        <w:p>
+          <w:pPr>
+            <w:pStyle w:val="Sadraj2"/>
+            <w:tabs>
+              <w:tab w:val="left" w:pos="880"/>
+              <w:tab w:val="right" w:leader="dot" w:pos="9062"/>
+            </w:tabs>
+            <w:rPr>
+              <w:rFonts w:asciiTheme="minorHAnsi" w:eastAsiaTheme="minorEastAsia" w:hAnsiTheme="minorHAnsi"/>
+              <w:noProof/>
+              <w:sz w:val="22"/>
+              <w:lang w:eastAsia="hr-HR"/>
+            </w:rPr>
+          </w:pPr>
+          <w:hyperlink w:anchor="_Toc471487156" w:history="1">
+            <w:r>
+              <w:rPr>
+                <w:rStyle w:val="Hiperveza"/>
+                <w:noProof/>
+              </w:rPr>
+              <w:t>6.6.</w:t>
+            </w:r>
+            <w:r>
+              <w:rPr>
+                <w:rFonts w:asciiTheme="minorHAnsi" w:eastAsiaTheme="minorEastAsia" w:hAnsiTheme="minorHAnsi"/>
+                <w:noProof/>
+                <w:sz w:val="22"/>
+                <w:lang w:eastAsia="hr-HR"/>
+              </w:rPr>
+              <w:tab/>
+            </w:r>
+            <w:r>
+              <w:rPr>
+                <w:rStyle w:val="Hiperveza"/>
+                <w:noProof/>
+              </w:rPr>
+              <w:t>Ostali artefakti</w:t>
+            </w:r>
+            <w:r>
+              <w:rPr>
+                <w:noProof/>
+                <w:webHidden/>
+              </w:rPr>
+              <w:tab/>
+            </w:r>
+            <w:r>
+              <w:rPr>
+                <w:noProof/>
+                <w:webHidden/>
+              </w:rPr>
+              <w:fldChar w:fldCharType="begin"/>
+            </w:r>
+            <w:r>
+              <w:rPr>
+                <w:noProof/>
+                <w:webHidden/>
+              </w:rPr>
+              <w:instrText xml:space="preserve"> PAGEREF _Toc471487156 \h </w:instrText>
+            </w:r>
+            <w:r>
+              <w:rPr>
+                <w:noProof/>
+                <w:webHidden/>
+              </w:rPr>
+            </w:r>
+            <w:r>
+              <w:rPr>
+                <w:noProof/>
+                <w:webHidden/>
+              </w:rPr>
+              <w:fldChar w:fldCharType="separate"/>
+            </w:r>
+            <w:r>
+              <w:rPr>
+                <w:noProof/>
+                <w:webHidden/>
+              </w:rPr>
+              <w:t>28</w:t>
             </w:r>
             <w:r>
               <w:rPr>
@@ -1557,30 +2374,42 @@
           <w:docGrid w:linePitch="360"/>
         </w:sectPr>
       </w:pPr>
-    </w:p>
-    <w:p>
-      <w:pPr>
-        <w:pStyle w:val="Heading1"/>
-      </w:pPr>
-      <w:bookmarkStart w:id="0" w:name="_Toc471249674"/>
+      <w:bookmarkStart w:id="0" w:name="_GoBack"/>
+      <w:bookmarkEnd w:id="0"/>
+    </w:p>
+    <w:p>
+      <w:pPr>
+        <w:pStyle w:val="FOINaslov1"/>
+        <w:outlineLvl w:val="0"/>
+      </w:pPr>
+      <w:bookmarkStart w:id="1" w:name="_Toc471487134"/>
       <w:r>
         <w:lastRenderedPageBreak/>
         <w:t>Ideja</w:t>
       </w:r>
-      <w:bookmarkEnd w:id="0"/>
-    </w:p>
-    <w:p>
-      <w:pPr>
-        <w:spacing w:line="360" w:lineRule="auto"/>
-      </w:pPr>
-    </w:p>
-    <w:p>
-      <w:pPr>
-        <w:spacing w:line="360" w:lineRule="auto"/>
+      <w:bookmarkEnd w:id="1"/>
+    </w:p>
+    <w:p>
+      <w:pPr>
+        <w:spacing w:line="360" w:lineRule="auto"/>
+      </w:pPr>
+    </w:p>
+    <w:p>
+      <w:pPr>
+        <w:spacing w:line="360" w:lineRule="auto"/>
+        <w:ind w:firstLine="708"/>
         <w:jc w:val="both"/>
       </w:pPr>
       <w:r>
-        <w:t>Ideja za aplikaciju FoodDonor je nastala u sklopu projekta na kolegiju Upravljanje informatičkim uslugama. Želimo napraviti aplikaciju koja povezuje različite trgovačke lance, menze te ostale uslužne objekte koji imaju višak hrane sa različitim humanitarnim udrugama, pučkim kuhinjama i sličnim organizacijama kojima je hrana prijeko potrebna. Cilj nam je napraviti aplikaciju koja će iskoristiti novi zakon o ukidanju poreza na doniranu hranu kako bi smanjili količinu hrane koja se svakodnevno baca zbog različiti viškova ili je pred istekom roka trajanja, a posjeduje se u prevelikim količinama koje se neće prodati. Uz donore koji imaju višak hrane i „potrebite“ korisnike kojima su potrebne namirnice ova aplikacija pretpostavlja postojanje i treće strane – volontera. Volonter predstavlja posrednika koji prema potrebi preuzima pakete kod donora i prevozi ih potrebitima.</w:t>
+        <w:t xml:space="preserve">Ideja za aplikaciju </w:t>
+      </w:r>
+      <w:proofErr w:type="spellStart"/>
+      <w:r>
+        <w:t>FoodDonor</w:t>
+      </w:r>
+      <w:proofErr w:type="spellEnd"/>
+      <w:r>
+        <w:t xml:space="preserve"> je nastala u sklopu projekta na kolegiju Upravljanje informatičkim uslugama. Želimo napraviti aplikaciju koja povezuje različite trgovačke lance, menze te ostale uslužne objekte koji imaju višak hrane sa različitim humanitarnim udrugama, pučkim kuhinjama i sličnim organizacijama kojima je hrana prijeko potrebna. Cilj nam je napraviti aplikaciju koja će iskoristiti novi zakon o ukidanju poreza na doniranu hranu kako bi smanjili količinu hrane koja se svakodnevno baca zbog različiti viškova ili je pred istekom roka trajanja, a posjeduje se u prevelikim količinama koje se neće prodati. Uz donore koji imaju višak hrane i „potrebite“ korisnike kojima su potrebne namirnice ova aplikacija pretpostavlja postojanje i treće strane – volontera. Volonter predstavlja posrednika koji prema potrebi preuzima pakete kod donora i prevozi ih potrebitima.</w:t>
       </w:r>
     </w:p>
     <w:p>
@@ -1593,14 +2422,15 @@
     </w:p>
     <w:p>
       <w:pPr>
-        <w:pStyle w:val="Heading1"/>
-      </w:pPr>
-      <w:bookmarkStart w:id="1" w:name="_Toc471249675"/>
+        <w:pStyle w:val="FOINaslov1"/>
+        <w:outlineLvl w:val="0"/>
+      </w:pPr>
+      <w:bookmarkStart w:id="2" w:name="_Toc471487135"/>
       <w:r>
         <w:lastRenderedPageBreak/>
         <w:t>Funkcionalnosti aplikacije</w:t>
       </w:r>
-      <w:bookmarkEnd w:id="1"/>
+      <w:bookmarkEnd w:id="2"/>
     </w:p>
     <w:p>
       <w:pPr>
@@ -1618,7 +2448,7 @@
     </w:p>
     <w:p>
       <w:pPr>
-        <w:pStyle w:val="ListParagraph"/>
+        <w:pStyle w:val="Odlomakpopisa"/>
         <w:numPr>
           <w:ilvl w:val="0"/>
           <w:numId w:val="1"/>
@@ -1632,7 +2462,7 @@
     </w:p>
     <w:p>
       <w:pPr>
-        <w:pStyle w:val="ListParagraph"/>
+        <w:pStyle w:val="Odlomakpopisa"/>
         <w:numPr>
           <w:ilvl w:val="0"/>
           <w:numId w:val="1"/>
@@ -1646,7 +2476,7 @@
     </w:p>
     <w:p>
       <w:pPr>
-        <w:pStyle w:val="ListParagraph"/>
+        <w:pStyle w:val="Odlomakpopisa"/>
         <w:numPr>
           <w:ilvl w:val="0"/>
           <w:numId w:val="1"/>
@@ -1660,7 +2490,7 @@
     </w:p>
     <w:p>
       <w:pPr>
-        <w:pStyle w:val="ListParagraph"/>
+        <w:pStyle w:val="Odlomakpopisa"/>
         <w:numPr>
           <w:ilvl w:val="0"/>
           <w:numId w:val="1"/>
@@ -1674,7 +2504,7 @@
     </w:p>
     <w:p>
       <w:pPr>
-        <w:pStyle w:val="ListParagraph"/>
+        <w:pStyle w:val="Odlomakpopisa"/>
         <w:numPr>
           <w:ilvl w:val="0"/>
           <w:numId w:val="1"/>
@@ -1700,20 +2530,35 @@
     </w:p>
     <w:p>
       <w:pPr>
-        <w:pStyle w:val="Heading1"/>
-      </w:pPr>
-      <w:r>
+        <w:pStyle w:val="FOINaslov1"/>
+        <w:outlineLvl w:val="0"/>
+      </w:pPr>
+      <w:bookmarkStart w:id="3" w:name="_Toc471487136"/>
+      <w:r>
+        <w:rPr>
+          <w:rStyle w:val="FOINaslov1Char"/>
+        </w:rPr>
         <w:lastRenderedPageBreak/>
-        <w:t>Arhitektura aplikacije</w:t>
-      </w:r>
+        <w:t>Arhitektura</w:t>
+      </w:r>
+      <w:r>
+        <w:t xml:space="preserve"> aplikacije</w:t>
+      </w:r>
+      <w:bookmarkEnd w:id="3"/>
     </w:p>
     <w:p/>
     <w:p>
       <w:r>
-        <w:t>Po opisu aplikacije u prošlom poglavlju, napravljena je sljedeća skica arhitekture aplika</w:t>
-      </w:r>
-      <w:r>
-        <w:t>cije, koja prikazuje povezanost mobilne aplikacije sa uslugama koje koristi tokom rada.</w:t>
+        <w:t>Po opisu aplikacije u prošlom poglavlju, napravljena je skica arhitekture aplika</w:t>
+      </w:r>
+      <w:r>
+        <w:t>cije</w:t>
+      </w:r>
+      <w:r>
+        <w:t xml:space="preserve"> (slika 1.)</w:t>
+      </w:r>
+      <w:r>
+        <w:t>, koja prikazuje povezanost mobilne aplikacije sa uslugama koje koristi tokom rada.</w:t>
       </w:r>
       <w:r>
         <w:t xml:space="preserve"> </w:t>
@@ -1729,7 +2574,7 @@
           <w:lang w:eastAsia="hr-HR"/>
         </w:rPr>
         <w:drawing>
-          <wp:inline distT="0" distB="0" distL="0" distR="0" wp14:anchorId="72760094" wp14:editId="34011A0A">
+          <wp:inline distT="0" distB="0" distL="0" distR="0" wp14:anchorId="496E0132" wp14:editId="1C30A81E">
             <wp:extent cx="5760720" cy="4010660"/>
             <wp:effectExtent l="0" t="0" r="0" b="8890"/>
             <wp:docPr id="5" name="Picture 5"/>
@@ -1773,7 +2618,7 @@
     </w:p>
     <w:p>
       <w:pPr>
-        <w:pStyle w:val="Caption"/>
+        <w:pStyle w:val="Opisslike"/>
       </w:pPr>
       <w:r>
         <w:t xml:space="preserve">Slika </w:t>
@@ -1800,14 +2645,18 @@
     </w:p>
     <w:p>
       <w:pPr>
-        <w:pStyle w:val="Heading1"/>
-      </w:pPr>
-      <w:bookmarkStart w:id="2" w:name="_Toc471249676"/>
+        <w:pStyle w:val="FOINaslov1"/>
+        <w:outlineLvl w:val="0"/>
+      </w:pPr>
+      <w:bookmarkStart w:id="4" w:name="_Toc471487137"/>
       <w:r>
         <w:lastRenderedPageBreak/>
-        <w:t>Skice Aplikacije</w:t>
-      </w:r>
-      <w:bookmarkEnd w:id="2"/>
+        <w:t>Skice a</w:t>
+      </w:r>
+      <w:r>
+        <w:t>plikacije</w:t>
+      </w:r>
+      <w:bookmarkEnd w:id="4"/>
     </w:p>
     <w:p>
       <w:pPr>
@@ -1825,7 +2674,7 @@
           <w:lang w:eastAsia="hr-HR"/>
         </w:rPr>
         <w:drawing>
-          <wp:anchor distT="0" distB="0" distL="114300" distR="114300" simplePos="0" relativeHeight="251658240" behindDoc="1" locked="0" layoutInCell="1" allowOverlap="1" wp14:anchorId="02C8BEA4" wp14:editId="6A463AD8">
+          <wp:anchor distT="0" distB="0" distL="114300" distR="114300" simplePos="0" relativeHeight="251658240" behindDoc="1" locked="0" layoutInCell="1" allowOverlap="1" wp14:anchorId="11AE4F48" wp14:editId="67244276">
             <wp:simplePos x="0" y="0"/>
             <wp:positionH relativeFrom="margin">
               <wp:align>left</wp:align>
@@ -1881,10 +2730,20 @@
         </w:drawing>
       </w:r>
       <w:r>
-        <w:t>Pregled skica aplikacije je podijeljena prema vrstama korisnika, točnije prema donoru, volonteru i potrebitom korisniku (na slici se radi kraćega zapisa naziva samo korisnik). Skice predstavljaju put kojim korisnik može ići u aplikaciji, radi jednostavnosti prikaza, na skici su korišteni gumbovi koji prikazuju logičan slijed izmjene koraka u aplikaciji. Kako je ovo početni dizajn i ideja koji će se još mijenjati, zadržavamo pravo izmjene grafičkog dizajna kako bi se omogućilo bolje korisničko iskustvo i primijenili novi pristupi i pravila u oblikovanju. Neke od mogućih izmjena su uklanjanje nepotrebnih gumbova, prikaz svih paketa u listi te izdvajanje pojedinih aktivnosti u više manjih cjelina radi poboljšanja preglednosti (npr. izdvajanje prikaza rute do određene destinacije)</w:t>
-      </w:r>
-      <w:bookmarkStart w:id="3" w:name="_GoBack"/>
-      <w:bookmarkEnd w:id="3"/>
+        <w:t xml:space="preserve">Pregled skica aplikacije je podijeljena prema vrstama korisnika, točnije prema donoru, volonteru i potrebitom korisniku (na slici se radi kraćega zapisa naziva samo korisnik). Skice predstavljaju put kojim korisnik može ići u aplikaciji, radi jednostavnosti prikaza, na skici su korišteni gumbovi koji prikazuju logičan slijed izmjene koraka u aplikaciji. Kako je ovo početni dizajn i ideja koji će se još mijenjati, </w:t>
+      </w:r>
+      <w:r>
+        <w:t>zadržano je</w:t>
+      </w:r>
+      <w:r>
+        <w:t xml:space="preserve"> pravo izmjene grafičkog dizajna kako bi se omogućilo bolje korisničko iskustvo i primijenili novi pristupi i pravila u oblikovanju.</w:t>
+      </w:r>
+      <w:r>
+        <w:t xml:space="preserve"> Prvobitnu skicu aplikacije moguće je vidjeti na slici 2.</w:t>
+      </w:r>
+      <w:r>
+        <w:t xml:space="preserve"> Neke od mogućih izmjena su uklanjanje nepotrebnih gumbova, prikaz svih paketa u listi te izdvajanje pojedinih aktivnosti u više manjih cjelina radi poboljšanja preglednosti (npr. izdvajanje prikaza rute do određene destinacije)</w:t>
+      </w:r>
     </w:p>
     <w:p>
       <w:pPr>
@@ -1894,7 +2753,7 @@
     </w:p>
     <w:p>
       <w:pPr>
-        <w:pStyle w:val="Caption"/>
+        <w:pStyle w:val="Opisslike"/>
         <w:spacing w:line="360" w:lineRule="auto"/>
       </w:pPr>
       <w:r>
@@ -1920,7 +2779,7 @@
       <w:hyperlink r:id="rId12" w:history="1">
         <w:r>
           <w:rPr>
-            <w:rStyle w:val="Hyperlink"/>
+            <w:rStyle w:val="Hiperveza"/>
           </w:rPr>
           <w:t>link na sliku</w:t>
         </w:r>
@@ -1939,14 +2798,15 @@
     </w:p>
     <w:p>
       <w:pPr>
-        <w:pStyle w:val="Heading1"/>
-      </w:pPr>
-      <w:bookmarkStart w:id="4" w:name="_Toc471249677"/>
+        <w:pStyle w:val="FOINaslov1"/>
+        <w:outlineLvl w:val="0"/>
+      </w:pPr>
+      <w:bookmarkStart w:id="5" w:name="_Toc471487138"/>
       <w:r>
         <w:lastRenderedPageBreak/>
         <w:t>Korisničke priče</w:t>
       </w:r>
-      <w:bookmarkEnd w:id="4"/>
+      <w:bookmarkEnd w:id="5"/>
     </w:p>
     <w:p>
       <w:pPr>
@@ -2133,7 +2993,7 @@
     </w:p>
     <w:p>
       <w:pPr>
-        <w:pStyle w:val="ListParagraph"/>
+        <w:pStyle w:val="Odlomakpopisa"/>
         <w:numPr>
           <w:ilvl w:val="0"/>
           <w:numId w:val="3"/>
@@ -2159,7 +3019,7 @@
     </w:p>
     <w:p>
       <w:pPr>
-        <w:pStyle w:val="ListParagraph"/>
+        <w:pStyle w:val="Odlomakpopisa"/>
         <w:spacing w:line="360" w:lineRule="auto"/>
         <w:jc w:val="both"/>
       </w:pPr>
@@ -2178,7 +3038,7 @@
     </w:p>
     <w:p>
       <w:pPr>
-        <w:pStyle w:val="ListParagraph"/>
+        <w:pStyle w:val="Odlomakpopisa"/>
         <w:numPr>
           <w:ilvl w:val="0"/>
           <w:numId w:val="14"/>
@@ -2201,7 +3061,7 @@
     </w:p>
     <w:p>
       <w:pPr>
-        <w:pStyle w:val="ListParagraph"/>
+        <w:pStyle w:val="Odlomakpopisa"/>
         <w:numPr>
           <w:ilvl w:val="0"/>
           <w:numId w:val="14"/>
@@ -2224,7 +3084,7 @@
     </w:p>
     <w:p>
       <w:pPr>
-        <w:pStyle w:val="ListParagraph"/>
+        <w:pStyle w:val="Odlomakpopisa"/>
         <w:numPr>
           <w:ilvl w:val="0"/>
           <w:numId w:val="14"/>
@@ -2247,7 +3107,7 @@
     </w:p>
     <w:p>
       <w:pPr>
-        <w:pStyle w:val="ListParagraph"/>
+        <w:pStyle w:val="Odlomakpopisa"/>
         <w:numPr>
           <w:ilvl w:val="0"/>
           <w:numId w:val="14"/>
@@ -2264,7 +3124,7 @@
     </w:p>
     <w:p>
       <w:pPr>
-        <w:pStyle w:val="ListParagraph"/>
+        <w:pStyle w:val="Odlomakpopisa"/>
         <w:numPr>
           <w:ilvl w:val="0"/>
           <w:numId w:val="14"/>
@@ -2281,7 +3141,7 @@
     </w:p>
     <w:p>
       <w:pPr>
-        <w:pStyle w:val="ListParagraph"/>
+        <w:pStyle w:val="Odlomakpopisa"/>
         <w:numPr>
           <w:ilvl w:val="0"/>
           <w:numId w:val="14"/>
@@ -2295,7 +3155,7 @@
     </w:p>
     <w:p>
       <w:pPr>
-        <w:pStyle w:val="ListParagraph"/>
+        <w:pStyle w:val="Odlomakpopisa"/>
         <w:numPr>
           <w:ilvl w:val="0"/>
           <w:numId w:val="14"/>
@@ -2402,69 +3262,47 @@
     </w:p>
     <w:p>
       <w:pPr>
-        <w:pStyle w:val="Heading1"/>
-      </w:pPr>
-      <w:bookmarkStart w:id="5" w:name="_Toc471249678"/>
+        <w:pStyle w:val="FOINaslov1"/>
+        <w:outlineLvl w:val="0"/>
+      </w:pPr>
+      <w:bookmarkStart w:id="6" w:name="_Toc471487139"/>
       <w:r>
         <w:lastRenderedPageBreak/>
         <w:t>SCRUM</w:t>
       </w:r>
-      <w:bookmarkEnd w:id="5"/>
-    </w:p>
-    <w:p>
-      <w:pPr>
-        <w:spacing w:line="360" w:lineRule="auto"/>
-      </w:pPr>
-    </w:p>
-    <w:p>
-      <w:pPr>
-        <w:pStyle w:val="Heading2"/>
-        <w:spacing w:line="360" w:lineRule="auto"/>
-        <w:rPr>
-          <w:rFonts w:ascii="Times New Roman" w:hAnsi="Times New Roman" w:cs="Times New Roman"/>
-          <w:color w:val="000000" w:themeColor="text1"/>
-          <w:sz w:val="32"/>
-        </w:rPr>
-      </w:pPr>
-      <w:bookmarkStart w:id="6" w:name="_Toc471249679"/>
+      <w:bookmarkEnd w:id="6"/>
+    </w:p>
+    <w:p>
+      <w:pPr>
+        <w:spacing w:line="360" w:lineRule="auto"/>
+      </w:pPr>
+    </w:p>
+    <w:p>
+      <w:pPr>
+        <w:pStyle w:val="FOINaslov2"/>
+        <w:spacing w:line="360" w:lineRule="auto"/>
+        <w:outlineLvl w:val="1"/>
+      </w:pPr>
+      <w:bookmarkStart w:id="7" w:name="_Toc471487140"/>
       <w:proofErr w:type="spellStart"/>
       <w:r>
-        <w:rPr>
-          <w:rFonts w:ascii="Times New Roman" w:hAnsi="Times New Roman" w:cs="Times New Roman"/>
-          <w:color w:val="000000" w:themeColor="text1"/>
-          <w:sz w:val="32"/>
-        </w:rPr>
         <w:t>Product</w:t>
       </w:r>
       <w:proofErr w:type="spellEnd"/>
       <w:r>
-        <w:rPr>
-          <w:rFonts w:ascii="Times New Roman" w:hAnsi="Times New Roman" w:cs="Times New Roman"/>
-          <w:color w:val="000000" w:themeColor="text1"/>
-          <w:sz w:val="32"/>
-        </w:rPr>
         <w:t xml:space="preserve"> </w:t>
       </w:r>
       <w:proofErr w:type="spellStart"/>
       <w:r>
-        <w:rPr>
-          <w:rFonts w:ascii="Times New Roman" w:hAnsi="Times New Roman" w:cs="Times New Roman"/>
-          <w:color w:val="000000" w:themeColor="text1"/>
-          <w:sz w:val="32"/>
-        </w:rPr>
         <w:t>Backlog</w:t>
       </w:r>
-      <w:bookmarkEnd w:id="6"/>
+      <w:bookmarkEnd w:id="7"/>
       <w:proofErr w:type="spellEnd"/>
     </w:p>
     <w:p>
       <w:pPr>
         <w:spacing w:line="360" w:lineRule="auto"/>
-      </w:pPr>
-    </w:p>
-    <w:p>
-      <w:pPr>
-        <w:spacing w:line="360" w:lineRule="auto"/>
+        <w:ind w:firstLine="357"/>
         <w:jc w:val="both"/>
       </w:pPr>
       <w:r>
@@ -2476,20 +3314,10 @@
       <w:r>
         <w:t>Scrum backlog se nalazi popiš svih korisničkih priča sa prvobitnom procjenom napora i prioritetom. U tablici se nalazi i nova procjena vremena nakon sprinta. U novoj procjeni su prva četiri retka bila u sprintu te je procjena napravljena na temelju ukupnog vremena izrade, a ostatak je napravljen prema očekivanom trajanju.</w:t>
       </w:r>
-    </w:p>
-    <w:p>
-      <w:pPr>
-        <w:spacing w:line="360" w:lineRule="auto"/>
-      </w:pPr>
-    </w:p>
-    <w:p>
-      <w:pPr>
-        <w:spacing w:line="360" w:lineRule="auto"/>
-      </w:pPr>
     </w:p>
     <w:tbl>
       <w:tblPr>
-        <w:tblStyle w:val="TableGrid"/>
+        <w:tblStyle w:val="Reetkatablice"/>
         <w:tblW w:w="0" w:type="auto"/>
         <w:tblLook w:val="04A0" w:firstRow="1" w:lastRow="0" w:firstColumn="1" w:lastColumn="0" w:noHBand="0" w:noVBand="1"/>
       </w:tblPr>
@@ -2790,7 +3618,6 @@
               <w:spacing w:line="360" w:lineRule="auto"/>
             </w:pPr>
             <w:r>
-              <w:lastRenderedPageBreak/>
               <w:t>Kao korisnik želim da mi se omogući odjava</w:t>
             </w:r>
           </w:p>
@@ -2858,6 +3685,7 @@
               <w:spacing w:line="360" w:lineRule="auto"/>
             </w:pPr>
             <w:r>
+              <w:lastRenderedPageBreak/>
               <w:t>Kao donor želim da mi se omogući kreiranje novog paketa sa stavkama</w:t>
             </w:r>
           </w:p>
@@ -3201,11 +4029,7 @@
               <w:spacing w:line="360" w:lineRule="auto"/>
             </w:pPr>
             <w:r>
-              <w:t xml:space="preserve">Kao potrebiti korisnik želim da mi se omogući </w:t>
-            </w:r>
-            <w:r>
-              <w:lastRenderedPageBreak/>
-              <w:t>slanje hitnog signala</w:t>
+              <w:t>Kao potrebiti korisnik želim da mi se omogući slanje hitnog signala</w:t>
             </w:r>
           </w:p>
         </w:tc>
@@ -3218,7 +4042,6 @@
               <w:spacing w:line="360" w:lineRule="auto"/>
             </w:pPr>
             <w:r>
-              <w:lastRenderedPageBreak/>
               <w:t>5</w:t>
             </w:r>
           </w:p>
@@ -3273,6 +4096,7 @@
               <w:spacing w:line="360" w:lineRule="auto"/>
             </w:pPr>
             <w:r>
+              <w:lastRenderedPageBreak/>
               <w:t>Kao potrebiti korisnik želim da mi se omogući potvrđivanje dospijeća paketa</w:t>
             </w:r>
           </w:p>
@@ -3620,14 +4444,14 @@
               <w:spacing w:line="360" w:lineRule="auto"/>
             </w:pPr>
             <w:r>
-              <w:t xml:space="preserve">Kao volonter želim da mi se omogući pregled </w:t>
+              <w:t>Kao volonter želim da mi se omogući pregled rute od mjesta preuzimanja d</w:t>
+            </w:r>
+            <w:r>
+              <w:t xml:space="preserve">o </w:t>
             </w:r>
             <w:r>
               <w:lastRenderedPageBreak/>
-              <w:t>rute od mjesta preuzimanja d</w:t>
-            </w:r>
-            <w:r>
-              <w:t>o mjesta predaje paketa na mapi</w:t>
+              <w:t>mjesta predaje paketa na mapi</w:t>
             </w:r>
           </w:p>
         </w:tc>
@@ -3695,6 +4519,7 @@
               <w:spacing w:line="360" w:lineRule="auto"/>
             </w:pPr>
             <w:r>
+              <w:lastRenderedPageBreak/>
               <w:t>Kao volonter želim imati mogućnost preg</w:t>
             </w:r>
             <w:r>
@@ -3905,11 +4730,11 @@
               <w:spacing w:line="360" w:lineRule="auto"/>
             </w:pPr>
             <w:r>
-              <w:t xml:space="preserve">Kao donor želim da se implementira slanje push notifikacija putem firebase-a, volonterima i </w:t>
+              <w:t xml:space="preserve">Kao donor želim da se implementira slanje push notifikacija putem firebase-a, volonterima i potrebitim korisnicima </w:t>
             </w:r>
             <w:r>
               <w:lastRenderedPageBreak/>
-              <w:t>potrebitim korisnicima prilikom doniranja novog paketa</w:t>
+              <w:t>prilikom doniranja novog paketa</w:t>
             </w:r>
           </w:p>
         </w:tc>
@@ -3977,6 +4802,7 @@
               <w:spacing w:line="360" w:lineRule="auto"/>
             </w:pPr>
             <w:r>
+              <w:lastRenderedPageBreak/>
               <w:t>Kao korisnik (općenito) želim da mogu birati način dohvaćanja notifikacija, te da samo jedan pristup dohvaćanju u određenom trenutku bude aktivan</w:t>
             </w:r>
           </w:p>
@@ -4060,59 +4886,37 @@
     </w:p>
     <w:p>
       <w:pPr>
-        <w:pStyle w:val="Heading2"/>
-        <w:spacing w:line="360" w:lineRule="auto"/>
-        <w:rPr>
-          <w:rFonts w:ascii="Times New Roman" w:hAnsi="Times New Roman" w:cs="Times New Roman"/>
-          <w:color w:val="000000" w:themeColor="text1"/>
-          <w:sz w:val="32"/>
-        </w:rPr>
-      </w:pPr>
-      <w:bookmarkStart w:id="7" w:name="_Toc471249680"/>
-      <w:r>
-        <w:rPr>
-          <w:rFonts w:ascii="Times New Roman" w:hAnsi="Times New Roman" w:cs="Times New Roman"/>
-          <w:color w:val="000000" w:themeColor="text1"/>
-          <w:sz w:val="32"/>
-        </w:rPr>
+        <w:pStyle w:val="FOINaslov2"/>
+        <w:spacing w:line="360" w:lineRule="auto"/>
+        <w:outlineLvl w:val="1"/>
+      </w:pPr>
+      <w:bookmarkStart w:id="8" w:name="_Toc471487141"/>
+      <w:r>
         <w:t>Sprint 1</w:t>
       </w:r>
-      <w:bookmarkEnd w:id="7"/>
-    </w:p>
-    <w:p>
-      <w:pPr>
-        <w:spacing w:line="360" w:lineRule="auto"/>
-      </w:pPr>
-    </w:p>
-    <w:p>
-      <w:pPr>
-        <w:pStyle w:val="Heading3"/>
-        <w:spacing w:line="360" w:lineRule="auto"/>
-        <w:rPr>
-          <w:rFonts w:ascii="Times New Roman" w:hAnsi="Times New Roman" w:cs="Times New Roman"/>
-          <w:color w:val="000000" w:themeColor="text1"/>
-          <w:sz w:val="28"/>
-        </w:rPr>
-      </w:pPr>
-      <w:bookmarkStart w:id="8" w:name="_Toc471249681"/>
-      <w:r>
-        <w:rPr>
-          <w:rFonts w:ascii="Times New Roman" w:hAnsi="Times New Roman" w:cs="Times New Roman"/>
-          <w:color w:val="000000" w:themeColor="text1"/>
-          <w:sz w:val="28"/>
-        </w:rPr>
-        <w:t>Sprint planning</w:t>
-      </w:r>
       <w:bookmarkEnd w:id="8"/>
     </w:p>
     <w:p>
       <w:pPr>
-        <w:spacing w:line="360" w:lineRule="auto"/>
-      </w:pPr>
-    </w:p>
-    <w:p>
-      <w:pPr>
-        <w:spacing w:line="360" w:lineRule="auto"/>
+        <w:pStyle w:val="FOINaslov3"/>
+        <w:spacing w:line="360" w:lineRule="auto"/>
+        <w:outlineLvl w:val="2"/>
+      </w:pPr>
+      <w:bookmarkStart w:id="9" w:name="_Toc471487142"/>
+      <w:r>
+        <w:t xml:space="preserve">Sprint </w:t>
+      </w:r>
+      <w:proofErr w:type="spellStart"/>
+      <w:r>
+        <w:t>planning</w:t>
+      </w:r>
+      <w:bookmarkEnd w:id="9"/>
+      <w:proofErr w:type="spellEnd"/>
+    </w:p>
+    <w:p>
+      <w:pPr>
+        <w:spacing w:line="360" w:lineRule="auto"/>
+        <w:ind w:firstLine="708"/>
         <w:jc w:val="both"/>
       </w:pPr>
       <w:r>
@@ -4127,7 +4931,7 @@
     </w:p>
     <w:tbl>
       <w:tblPr>
-        <w:tblStyle w:val="TableGrid"/>
+        <w:tblStyle w:val="Reetkatablice"/>
         <w:tblW w:w="0" w:type="auto"/>
         <w:tblLook w:val="04A0" w:firstRow="1" w:lastRow="0" w:firstColumn="1" w:lastColumn="0" w:noHBand="0" w:noVBand="1"/>
       </w:tblPr>
@@ -5107,52 +5911,28 @@
     </w:p>
     <w:p>
       <w:pPr>
-        <w:pStyle w:val="Heading3"/>
-        <w:spacing w:line="360" w:lineRule="auto"/>
-        <w:rPr>
-          <w:rFonts w:ascii="Times New Roman" w:hAnsi="Times New Roman" w:cs="Times New Roman"/>
-          <w:color w:val="000000" w:themeColor="text1"/>
-          <w:sz w:val="28"/>
-        </w:rPr>
-      </w:pPr>
-      <w:bookmarkStart w:id="9" w:name="_Toc471249682"/>
-      <w:r>
-        <w:rPr>
-          <w:rFonts w:ascii="Times New Roman" w:hAnsi="Times New Roman" w:cs="Times New Roman"/>
-          <w:color w:val="000000" w:themeColor="text1"/>
-          <w:sz w:val="28"/>
-        </w:rPr>
+        <w:pStyle w:val="FOINaslov3"/>
+        <w:outlineLvl w:val="2"/>
+      </w:pPr>
+      <w:bookmarkStart w:id="10" w:name="_Toc471487143"/>
+      <w:r>
         <w:lastRenderedPageBreak/>
         <w:t>Daily Sprint Meeting</w:t>
       </w:r>
-      <w:bookmarkEnd w:id="9"/>
-      <w:r>
-        <w:rPr>
-          <w:rFonts w:ascii="Times New Roman" w:hAnsi="Times New Roman" w:cs="Times New Roman"/>
-          <w:color w:val="000000" w:themeColor="text1"/>
-          <w:sz w:val="28"/>
-        </w:rPr>
+      <w:bookmarkEnd w:id="10"/>
+      <w:r>
         <w:t xml:space="preserve"> </w:t>
       </w:r>
     </w:p>
     <w:p>
       <w:pPr>
         <w:spacing w:line="360" w:lineRule="auto"/>
-      </w:pPr>
-    </w:p>
-    <w:p>
-      <w:pPr>
-        <w:spacing w:line="360" w:lineRule="auto"/>
+        <w:ind w:firstLine="357"/>
         <w:jc w:val="both"/>
       </w:pPr>
       <w:r>
         <w:t>Kako uz ovaj kolegij imamo i druge obaveze, odlučili smo umjesto svakodnevnih sprint sastanaka uvesti sastanke svakih 7 dana, pri čemu se sastanci odvijaju pretežito u popodnevnim terminima nakon povratka sa predavanja. Na svakom od sastanka svaki član tima je odgovorio na ova tri pitanja: „Što sam radio jučer?“, „Što ću raditi danas?“ i „Imam li kakvih problema?“.</w:t>
       </w:r>
-    </w:p>
-    <w:p>
-      <w:pPr>
-        <w:spacing w:line="360" w:lineRule="auto"/>
-      </w:pPr>
     </w:p>
     <w:p>
       <w:pPr>
@@ -5309,23 +6089,23 @@
         <w:rPr>
           <w:b/>
         </w:rPr>
+        <w:t>Aleksandar Trajkov</w:t>
+      </w:r>
+    </w:p>
+    <w:p>
+      <w:pPr>
+        <w:spacing w:line="360" w:lineRule="auto"/>
+      </w:pPr>
+      <w:r>
+        <w:t xml:space="preserve"> - Što sam radio jučer? Istražio sam načine za validaciju, no nisam ih stigao implementirati.</w:t>
+      </w:r>
+    </w:p>
+    <w:p>
+      <w:pPr>
+        <w:spacing w:line="360" w:lineRule="auto"/>
+      </w:pPr>
+      <w:r>
         <w:lastRenderedPageBreak/>
-        <w:t>Aleksandar Trajkov</w:t>
-      </w:r>
-    </w:p>
-    <w:p>
-      <w:pPr>
-        <w:spacing w:line="360" w:lineRule="auto"/>
-      </w:pPr>
-      <w:r>
-        <w:t xml:space="preserve"> - Što sam radio jučer? Istražio sam načine za validaciju, no nisam ih stigao implementirati.</w:t>
-      </w:r>
-    </w:p>
-    <w:p>
-      <w:pPr>
-        <w:spacing w:line="360" w:lineRule="auto"/>
-      </w:pPr>
-      <w:r>
         <w:t xml:space="preserve"> - Što ću raditi danas? Do sljedećeg sastanka implementirati ću validaciju prijave i doraditi ću registraciju.</w:t>
       </w:r>
     </w:p>
@@ -5468,15 +6248,15 @@
     </w:p>
     <w:p>
       <w:pPr>
-        <w:pStyle w:val="Heading3"/>
-        <w:spacing w:line="360" w:lineRule="auto"/>
-      </w:pPr>
-      <w:bookmarkStart w:id="10" w:name="_Toc471249683"/>
+        <w:pStyle w:val="FOINaslov3"/>
+        <w:outlineLvl w:val="2"/>
+      </w:pPr>
+      <w:bookmarkStart w:id="11" w:name="_Toc471487144"/>
       <w:r>
         <w:lastRenderedPageBreak/>
         <w:t>Burndown chart</w:t>
       </w:r>
-      <w:bookmarkEnd w:id="10"/>
+      <w:bookmarkEnd w:id="11"/>
     </w:p>
     <w:p>
       <w:pPr>
@@ -5494,7 +6274,7 @@
           <w:lang w:eastAsia="hr-HR"/>
         </w:rPr>
         <w:drawing>
-          <wp:inline distT="0" distB="0" distL="0" distR="0" wp14:anchorId="06C70B23" wp14:editId="1D02FBAF">
+          <wp:inline distT="0" distB="0" distL="0" distR="0" wp14:anchorId="7516A9BE" wp14:editId="017AC80D">
             <wp:extent cx="5760720" cy="2867660"/>
             <wp:effectExtent l="0" t="0" r="0" b="8890"/>
             <wp:docPr id="2" name="Picture 2"/>
@@ -5538,7 +6318,7 @@
     </w:p>
     <w:p>
       <w:pPr>
-        <w:pStyle w:val="Caption"/>
+        <w:pStyle w:val="Opisslike"/>
       </w:pPr>
       <w:r>
         <w:t xml:space="preserve">Slika </w:t>
@@ -5569,10 +6349,30 @@
     <w:p>
       <w:pPr>
         <w:spacing w:line="360" w:lineRule="auto"/>
+        <w:ind w:firstLine="708"/>
         <w:jc w:val="both"/>
       </w:pPr>
-      <w:r>
-        <w:t>Burndown chart za prvi sprint ne pokazuje relevantne podatke. Problem je nastao nakon migracije sa QuickScruma na ScrumDo. Razlozi za mig</w:t>
+      <w:proofErr w:type="spellStart"/>
+      <w:r>
+        <w:t>Burndown</w:t>
+      </w:r>
+      <w:proofErr w:type="spellEnd"/>
+      <w:r>
+        <w:t xml:space="preserve"> </w:t>
+      </w:r>
+      <w:proofErr w:type="spellStart"/>
+      <w:r>
+        <w:t>chart</w:t>
+      </w:r>
+      <w:proofErr w:type="spellEnd"/>
+      <w:r>
+        <w:t xml:space="preserve"> za prvi sprint</w:t>
+      </w:r>
+      <w:r>
+        <w:t xml:space="preserve"> sa slike 3.</w:t>
+      </w:r>
+      <w:r>
+        <w:t xml:space="preserve"> ne pokazuje relevantne podatke. Problem je nastao nakon migracije sa QuickScruma na ScrumDo. Razlozi za mig</w:t>
       </w:r>
       <w:r>
         <w:t>raciju su bili višestruki, no n</w:t>
@@ -5584,7 +6384,39 @@
         <w:t>j</w:t>
       </w:r>
       <w:r>
-        <w:t>bitniji razlog su buggovi koji su se pojavili na projektu te nije bilo moguće uređivati zadatke i mijenjati im statuse("To Do", "Doing" i "Done"). Prilikom migracije na ScrumDo nismo obraćali pozornost na izvještaje i nakon unosa svih vrijednosti primijetili smo da ScrumDo za datum izrade ne uzima stvarni datum izrade (onaj koji smo za starije za</w:t>
+        <w:t xml:space="preserve">bitniji razlog su buggovi koji su se pojavili na projektu te nije bilo moguće uređivati zadatke i mijenjati im statuse("To Do", "Doing" i "Done"). Prilikom migracije na ScrumDo </w:t>
+      </w:r>
+      <w:r>
+        <w:t>nije</w:t>
+      </w:r>
+      <w:r>
+        <w:t xml:space="preserve"> </w:t>
+      </w:r>
+      <w:r>
+        <w:t>obraćana</w:t>
+      </w:r>
+      <w:r>
+        <w:t xml:space="preserve"> pozornost na izvještaje i nakon unosa svih vrijednosti </w:t>
+      </w:r>
+      <w:r>
+        <w:t>primijećeno</w:t>
+      </w:r>
+      <w:r>
+        <w:t xml:space="preserve"> </w:t>
+      </w:r>
+      <w:r>
+        <w:t>je</w:t>
+      </w:r>
+      <w:r>
+        <w:t xml:space="preserve"> da </w:t>
+      </w:r>
+      <w:proofErr w:type="spellStart"/>
+      <w:r>
+        <w:t>ScrumDo</w:t>
+      </w:r>
+      <w:proofErr w:type="spellEnd"/>
+      <w:r>
+        <w:t xml:space="preserve"> za datum izrade ne uzima stvarni datum izrade (onaj koji smo za starije za</w:t>
       </w:r>
       <w:r>
         <w:t>d</w:t>
@@ -5613,7 +6445,7 @@
       <w:hyperlink r:id="rId14" w:anchor="gid=0" w:history="1">
         <w:r>
           <w:rPr>
-            <w:rStyle w:val="Hyperlink"/>
+            <w:rStyle w:val="Hiperveza"/>
           </w:rPr>
           <w:t>link na tablicu s vremenskim rasporedom</w:t>
         </w:r>
@@ -5632,62 +6464,45 @@
     </w:p>
     <w:p>
       <w:pPr>
-        <w:pStyle w:val="Heading3"/>
-        <w:spacing w:line="360" w:lineRule="auto"/>
-        <w:rPr>
-          <w:rFonts w:ascii="Times New Roman" w:hAnsi="Times New Roman" w:cs="Times New Roman"/>
-          <w:color w:val="000000" w:themeColor="text1"/>
-          <w:sz w:val="28"/>
-        </w:rPr>
-      </w:pPr>
-      <w:bookmarkStart w:id="11" w:name="_Toc471249684"/>
-      <w:r>
-        <w:rPr>
-          <w:rFonts w:ascii="Times New Roman" w:hAnsi="Times New Roman" w:cs="Times New Roman"/>
-          <w:color w:val="000000" w:themeColor="text1"/>
-          <w:sz w:val="28"/>
-        </w:rPr>
+        <w:pStyle w:val="FOINaslov3"/>
+        <w:spacing w:line="360" w:lineRule="auto"/>
+        <w:outlineLvl w:val="2"/>
+      </w:pPr>
+      <w:bookmarkStart w:id="12" w:name="_Toc471487145"/>
+      <w:r>
         <w:lastRenderedPageBreak/>
-        <w:t>Sprint Retrospec</w:t>
-      </w:r>
-      <w:r>
-        <w:rPr>
-          <w:rFonts w:ascii="Times New Roman" w:hAnsi="Times New Roman" w:cs="Times New Roman"/>
-          <w:color w:val="000000" w:themeColor="text1"/>
-          <w:sz w:val="28"/>
-        </w:rPr>
+        <w:t xml:space="preserve">Sprint </w:t>
+      </w:r>
+      <w:proofErr w:type="spellStart"/>
+      <w:r>
+        <w:t>Retrospec</w:t>
+      </w:r>
+      <w:r>
         <w:t>t</w:t>
       </w:r>
       <w:r>
-        <w:rPr>
-          <w:rFonts w:ascii="Times New Roman" w:hAnsi="Times New Roman" w:cs="Times New Roman"/>
-          <w:color w:val="000000" w:themeColor="text1"/>
-          <w:sz w:val="28"/>
-        </w:rPr>
         <w:t>i</w:t>
       </w:r>
       <w:r>
-        <w:rPr>
-          <w:rFonts w:ascii="Times New Roman" w:hAnsi="Times New Roman" w:cs="Times New Roman"/>
-          <w:color w:val="000000" w:themeColor="text1"/>
-          <w:sz w:val="28"/>
-        </w:rPr>
         <w:t>ve</w:t>
       </w:r>
-      <w:bookmarkEnd w:id="11"/>
-    </w:p>
-    <w:p>
-      <w:pPr>
-        <w:spacing w:line="360" w:lineRule="auto"/>
-      </w:pPr>
-    </w:p>
-    <w:p>
-      <w:pPr>
-        <w:spacing w:line="360" w:lineRule="auto"/>
+      <w:bookmarkEnd w:id="12"/>
+      <w:proofErr w:type="spellEnd"/>
+    </w:p>
+    <w:p>
+      <w:pPr>
+        <w:spacing w:line="360" w:lineRule="auto"/>
+        <w:ind w:firstLine="708"/>
         <w:jc w:val="both"/>
       </w:pPr>
       <w:r>
-        <w:t>Na kraju svakog sprinta odlučili smo odgovoriti na sljedeća pitanja: „Što je bilo dobro u zadnjem Sprintu“, „Što nije bilo dobro u zadnjem sprintu?“ i „Što učiniti da bi radili bolje?“. Odgovori bi nam trebali pomoći u daljnjem poboljšavanju i boljem planiranju izvođenja sprinta.</w:t>
+        <w:t xml:space="preserve">Na kraju svakog sprinta </w:t>
+      </w:r>
+      <w:r>
+        <w:t>odgovoreno je</w:t>
+      </w:r>
+      <w:r>
+        <w:t xml:space="preserve"> na sljedeća pitanja: „Što je bilo dobro u zadnjem Sprintu“, „Što nije bilo dobro u zadnjem sprintu?“ i „Što učiniti da bi radili bolje?“. Odgovori bi trebali pomoći u daljnjem poboljšavanju i boljem planiranju izvođenja sprinta.</w:t>
       </w:r>
     </w:p>
     <w:p>
@@ -5705,7 +6520,13 @@
         <w:jc w:val="both"/>
       </w:pPr>
       <w:r>
-        <w:t>„Što nije bilo dobro u zadnjem sprintu?“ Loše smo procijenili vrijeme potrebno za izvođenje pojedinih korisničkih priča (zadataka) u sprintu. Vrijeme za izradu nije bilo dobro planirano jer je previše posla ostalo za nekoliko dana pred kraj sprinta. Napomena: važno je uzeti u obzir da je trajanje ovog sprinta velikom većinom obuhvaća prvo kolokvijsko razdoblje pa su sudionici tima gotovo cijelo vrijeme zauzeti učenjem. Puno vremena je otišlo na prepravljanje i doradu web servisa zbog određenog vremenskog razmaka između izrade pripadnih metoda i njihove konkretne implementacije u aplikaciji.</w:t>
+        <w:t xml:space="preserve">„Što nije bilo dobro u zadnjem sprintu?“ Loše </w:t>
+      </w:r>
+      <w:r>
+        <w:t>je procijenjeno</w:t>
+      </w:r>
+      <w:r>
+        <w:t xml:space="preserve"> vrijeme potrebno za izvođenje pojedinih korisničkih priča (zadataka) u sprintu. Vrijeme za izradu nije bilo dobro planirano jer je previše posla ostalo za nekoliko dana pred kraj sprinta. Napomena: važno je uzeti u obzir da je trajanje ovog sprinta velikom većinom obuhvaća prvo kolokvijsko razdoblje pa su sudionici tima gotovo cijelo vrijeme zauzeti učenjem. Puno vremena je otišlo na prepravljanje i doradu web servisa zbog određenog vremenskog razmaka između izrade pripadnih metoda i njihove konkretne implementacije u aplikaciji.</w:t>
       </w:r>
     </w:p>
     <w:p>
@@ -5727,68 +6548,41 @@
     </w:p>
     <w:p>
       <w:pPr>
-        <w:pStyle w:val="Heading2"/>
-        <w:spacing w:line="360" w:lineRule="auto"/>
-        <w:rPr>
-          <w:rFonts w:ascii="Times New Roman" w:hAnsi="Times New Roman" w:cs="Times New Roman"/>
-          <w:color w:val="000000" w:themeColor="text1"/>
-          <w:sz w:val="32"/>
-        </w:rPr>
-      </w:pPr>
-      <w:bookmarkStart w:id="12" w:name="_Toc471249685"/>
-      <w:r>
-        <w:rPr>
-          <w:rFonts w:ascii="Times New Roman" w:hAnsi="Times New Roman" w:cs="Times New Roman"/>
-          <w:color w:val="000000" w:themeColor="text1"/>
-          <w:sz w:val="32"/>
-        </w:rPr>
+        <w:pStyle w:val="FOINaslov2"/>
+        <w:spacing w:line="360" w:lineRule="auto"/>
+        <w:outlineLvl w:val="1"/>
+      </w:pPr>
+      <w:bookmarkStart w:id="13" w:name="_Toc471487146"/>
+      <w:r>
         <w:lastRenderedPageBreak/>
         <w:t>S</w:t>
       </w:r>
       <w:r>
-        <w:rPr>
-          <w:rFonts w:ascii="Times New Roman" w:hAnsi="Times New Roman" w:cs="Times New Roman"/>
-          <w:color w:val="000000" w:themeColor="text1"/>
-          <w:sz w:val="32"/>
-        </w:rPr>
         <w:t>print 2</w:t>
       </w:r>
-      <w:bookmarkEnd w:id="12"/>
-    </w:p>
-    <w:p>
-      <w:pPr>
-        <w:spacing w:line="360" w:lineRule="auto"/>
-      </w:pPr>
-    </w:p>
-    <w:p>
-      <w:pPr>
-        <w:pStyle w:val="Heading3"/>
-        <w:spacing w:line="360" w:lineRule="auto"/>
-        <w:rPr>
-          <w:rFonts w:ascii="Times New Roman" w:hAnsi="Times New Roman" w:cs="Times New Roman"/>
-          <w:color w:val="000000" w:themeColor="text1"/>
-          <w:sz w:val="28"/>
-        </w:rPr>
-      </w:pPr>
-      <w:bookmarkStart w:id="13" w:name="_Toc471249686"/>
-      <w:r>
-        <w:rPr>
-          <w:rFonts w:ascii="Times New Roman" w:hAnsi="Times New Roman" w:cs="Times New Roman"/>
-          <w:color w:val="000000" w:themeColor="text1"/>
-          <w:sz w:val="28"/>
-        </w:rPr>
-        <w:t>Sprint planning</w:t>
-      </w:r>
       <w:bookmarkEnd w:id="13"/>
     </w:p>
     <w:p>
       <w:pPr>
-        <w:spacing w:line="360" w:lineRule="auto"/>
-      </w:pPr>
-    </w:p>
-    <w:p>
-      <w:pPr>
-        <w:spacing w:line="360" w:lineRule="auto"/>
+        <w:pStyle w:val="FOINaslov3"/>
+        <w:spacing w:line="360" w:lineRule="auto"/>
+        <w:outlineLvl w:val="2"/>
+      </w:pPr>
+      <w:bookmarkStart w:id="14" w:name="_Toc471487147"/>
+      <w:r>
+        <w:t xml:space="preserve">Sprint </w:t>
+      </w:r>
+      <w:proofErr w:type="spellStart"/>
+      <w:r>
+        <w:t>planning</w:t>
+      </w:r>
+      <w:bookmarkEnd w:id="14"/>
+      <w:proofErr w:type="spellEnd"/>
+    </w:p>
+    <w:p>
+      <w:pPr>
+        <w:spacing w:line="360" w:lineRule="auto"/>
+        <w:ind w:firstLine="708"/>
         <w:jc w:val="both"/>
       </w:pPr>
       <w:r>
@@ -5804,7 +6598,10 @@
         <w:t>14.11.2016</w:t>
       </w:r>
       <w:r>
-        <w:t>. do 5.12.2016.</w:t>
+        <w:t>. do 6</w:t>
+      </w:r>
+      <w:r>
+        <w:t>.12.2016.</w:t>
       </w:r>
       <w:r>
         <w:t xml:space="preserve"> Korisničke priče i njima pripadni zadaci nalaze se u tablici ispod. Cilj ovog sprinta</w:t>
@@ -5829,7 +6626,7 @@
     </w:p>
     <w:tbl>
       <w:tblPr>
-        <w:tblStyle w:val="TableGrid"/>
+        <w:tblStyle w:val="Reetkatablice"/>
         <w:tblW w:w="0" w:type="auto"/>
         <w:tblLook w:val="04A0" w:firstRow="1" w:lastRow="0" w:firstColumn="1" w:lastColumn="0" w:noHBand="0" w:noVBand="1"/>
       </w:tblPr>
@@ -6274,6 +7071,7 @@
               <w:spacing w:line="360" w:lineRule="auto"/>
             </w:pPr>
             <w:r>
+              <w:lastRenderedPageBreak/>
               <w:t>Kao donoru želim da mi se omogući kreiranje novog paketa sa stavkama</w:t>
             </w:r>
           </w:p>
@@ -6690,70 +7488,755 @@
     </w:p>
     <w:p>
       <w:pPr>
+        <w:spacing w:line="360" w:lineRule="auto"/>
+      </w:pPr>
+    </w:p>
+    <w:p>
+      <w:pPr>
+        <w:spacing w:line="360" w:lineRule="auto"/>
+      </w:pPr>
+    </w:p>
+    <w:p>
+      <w:pPr>
+        <w:spacing w:line="360" w:lineRule="auto"/>
+      </w:pPr>
+    </w:p>
+    <w:p>
+      <w:pPr>
+        <w:pStyle w:val="FOINaslov3"/>
+        <w:outlineLvl w:val="2"/>
+      </w:pPr>
+      <w:bookmarkStart w:id="15" w:name="_Toc471487148"/>
+      <w:r>
+        <w:lastRenderedPageBreak/>
+        <w:t xml:space="preserve">Daily Sprint </w:t>
+      </w:r>
+      <w:proofErr w:type="spellStart"/>
+      <w:r>
+        <w:t>Meeting</w:t>
+      </w:r>
+      <w:bookmarkEnd w:id="15"/>
+      <w:proofErr w:type="spellEnd"/>
+      <w:r>
+        <w:t xml:space="preserve"> </w:t>
+      </w:r>
+    </w:p>
+    <w:p>
+      <w:pPr>
         <w:spacing w:after="160" w:line="259" w:lineRule="auto"/>
-      </w:pPr>
-      <w:r>
-        <w:br w:type="page"/>
-      </w:r>
-    </w:p>
-    <w:p>
-      <w:pPr>
-        <w:pStyle w:val="Heading2"/>
+        <w:jc w:val="both"/>
+      </w:pPr>
+      <w:r>
+        <w:tab/>
+        <w:t xml:space="preserve">Dnevni sastanci su zbog nedostatka vremena održavali </w:t>
+      </w:r>
+      <w:r>
+        <w:t xml:space="preserve">su </w:t>
+      </w:r>
+      <w:r>
+        <w:t xml:space="preserve">rjeđe nego u prvom </w:t>
+      </w:r>
+      <w:r>
+        <w:t>sprint,</w:t>
+      </w:r>
+      <w:r>
+        <w:t xml:space="preserve"> članovi tima bili zatrpani ostalim projektima i </w:t>
+      </w:r>
+      <w:proofErr w:type="spellStart"/>
+      <w:r>
+        <w:t>kolkvijima</w:t>
+      </w:r>
+      <w:proofErr w:type="spellEnd"/>
+      <w:r>
+        <w:t>, te jednostavno nisu mogli posvetiti dovoljno vremena pogotovo u početku drugog sprinta za izradu projekta.</w:t>
+      </w:r>
+    </w:p>
+    <w:p>
+      <w:pPr>
+        <w:spacing w:after="160" w:line="259" w:lineRule="auto"/>
+      </w:pPr>
+      <w:r>
+        <w:t>Dnevni sastanak 21.11.2016</w:t>
+      </w:r>
+    </w:p>
+    <w:p>
+      <w:pPr>
+        <w:spacing w:after="160" w:line="259" w:lineRule="auto"/>
+      </w:pPr>
+      <w:r>
+        <w:t>Na prvom dnevnom sprintu još nije započeto na izvršenju</w:t>
+      </w:r>
+      <w:r>
+        <w:t xml:space="preserve"> obaveza ovog sprinta, te je ov</w:t>
+      </w:r>
+      <w:r>
+        <w:t>aj sastanak iskorišten za dogovor o budućim planovima.</w:t>
+      </w:r>
+    </w:p>
+    <w:p>
+      <w:pPr>
+        <w:spacing w:line="360" w:lineRule="auto"/>
         <w:rPr>
-          <w:rFonts w:ascii="Times New Roman" w:hAnsi="Times New Roman" w:cs="Times New Roman"/>
-          <w:color w:val="000000" w:themeColor="text1"/>
-          <w:sz w:val="32"/>
+          <w:b/>
         </w:rPr>
       </w:pPr>
-      <w:bookmarkStart w:id="14" w:name="_Toc471249687"/>
       <w:r>
         <w:rPr>
-          <w:rFonts w:ascii="Times New Roman" w:hAnsi="Times New Roman" w:cs="Times New Roman"/>
-          <w:color w:val="000000" w:themeColor="text1"/>
-          <w:sz w:val="32"/>
+          <w:b/>
         </w:rPr>
+        <w:t xml:space="preserve">Aleksandar </w:t>
+      </w:r>
+      <w:proofErr w:type="spellStart"/>
+      <w:r>
+        <w:rPr>
+          <w:b/>
+        </w:rPr>
+        <w:t>Trajkov</w:t>
+      </w:r>
+      <w:proofErr w:type="spellEnd"/>
+    </w:p>
+    <w:p>
+      <w:pPr>
+        <w:spacing w:line="360" w:lineRule="auto"/>
+      </w:pPr>
+      <w:r>
+        <w:t xml:space="preserve">- Što ću raditi danas? Do sljedećeg sastanka poboljšat ću izgled prijave </w:t>
+      </w:r>
+    </w:p>
+    <w:p>
+      <w:pPr>
+        <w:spacing w:line="360" w:lineRule="auto"/>
+      </w:pPr>
+      <w:r>
+        <w:t>- Imam li kakvih problema? Ne.</w:t>
+      </w:r>
+    </w:p>
+    <w:p>
+      <w:pPr>
+        <w:spacing w:line="360" w:lineRule="auto"/>
+        <w:rPr>
+          <w:b/>
+        </w:rPr>
+      </w:pPr>
+      <w:r>
+        <w:rPr>
+          <w:b/>
+        </w:rPr>
+        <w:t xml:space="preserve">Matija </w:t>
+      </w:r>
+      <w:proofErr w:type="spellStart"/>
+      <w:r>
+        <w:rPr>
+          <w:b/>
+        </w:rPr>
+        <w:t>Čoklica</w:t>
+      </w:r>
+      <w:proofErr w:type="spellEnd"/>
+    </w:p>
+    <w:p>
+      <w:pPr>
+        <w:spacing w:line="360" w:lineRule="auto"/>
+      </w:pPr>
+      <w:r>
+        <w:t>- Što ću raditi danas? Sre</w:t>
+      </w:r>
+      <w:r>
+        <w:t xml:space="preserve">dit ću izgled </w:t>
+      </w:r>
+      <w:proofErr w:type="spellStart"/>
+      <w:r>
+        <w:t>git</w:t>
+      </w:r>
+      <w:proofErr w:type="spellEnd"/>
+      <w:r>
+        <w:t xml:space="preserve"> repozitorija i omogućiti pohranu emaila prijavljenog korisnika kako bi pri dodavanju novog paketa znali tko je </w:t>
+      </w:r>
+      <w:proofErr w:type="spellStart"/>
+      <w:r>
+        <w:t>donor</w:t>
+      </w:r>
+      <w:proofErr w:type="spellEnd"/>
+    </w:p>
+    <w:p>
+      <w:pPr>
+        <w:spacing w:line="360" w:lineRule="auto"/>
+      </w:pPr>
+      <w:r>
+        <w:t xml:space="preserve"> - Imam li kakvih problema? </w:t>
+      </w:r>
+      <w:r>
+        <w:t>Ne</w:t>
+      </w:r>
+      <w:r>
+        <w:t>.</w:t>
+      </w:r>
+    </w:p>
+    <w:p>
+      <w:pPr>
+        <w:spacing w:line="360" w:lineRule="auto"/>
+        <w:rPr>
+          <w:b/>
+        </w:rPr>
+      </w:pPr>
+      <w:r>
+        <w:rPr>
+          <w:b/>
+        </w:rPr>
+        <w:t xml:space="preserve"> </w:t>
+      </w:r>
+      <w:r>
+        <w:rPr>
+          <w:b/>
+        </w:rPr>
+        <w:t xml:space="preserve">Valentina </w:t>
+      </w:r>
+      <w:proofErr w:type="spellStart"/>
+      <w:r>
+        <w:rPr>
+          <w:b/>
+        </w:rPr>
+        <w:t>Krhlanko</w:t>
+      </w:r>
+      <w:proofErr w:type="spellEnd"/>
+    </w:p>
+    <w:p>
+      <w:pPr>
+        <w:spacing w:line="360" w:lineRule="auto"/>
+      </w:pPr>
+      <w:r>
+        <w:t>- Što ću raditi danas?</w:t>
+      </w:r>
+      <w:r>
+        <w:t xml:space="preserve"> </w:t>
+      </w:r>
+      <w:r>
+        <w:t>-</w:t>
+      </w:r>
+    </w:p>
+    <w:p>
+      <w:pPr>
+        <w:spacing w:line="360" w:lineRule="auto"/>
+      </w:pPr>
+      <w:r>
+        <w:t xml:space="preserve"> - Imam li kakvih problema? </w:t>
+      </w:r>
+      <w:r>
+        <w:t>Uz ostale obaveze, ovaj tjedan nemam vremena posvetiti se projektu.</w:t>
+      </w:r>
+    </w:p>
+    <w:p>
+      <w:pPr>
+        <w:spacing w:after="160" w:line="259" w:lineRule="auto"/>
+      </w:pPr>
+      <w:r>
+        <w:t>Dnevni sastanak 30.11.2016</w:t>
+      </w:r>
+    </w:p>
+    <w:p>
+      <w:pPr>
+        <w:spacing w:line="360" w:lineRule="auto"/>
+        <w:rPr>
+          <w:b/>
+        </w:rPr>
+      </w:pPr>
+      <w:r>
+        <w:rPr>
+          <w:b/>
+        </w:rPr>
+        <w:t xml:space="preserve">Aleksandar </w:t>
+      </w:r>
+      <w:proofErr w:type="spellStart"/>
+      <w:r>
+        <w:rPr>
+          <w:b/>
+        </w:rPr>
+        <w:t>Trajkov</w:t>
+      </w:r>
+      <w:proofErr w:type="spellEnd"/>
+    </w:p>
+    <w:p>
+      <w:pPr>
+        <w:spacing w:line="360" w:lineRule="auto"/>
+      </w:pPr>
+      <w:r>
+        <w:t xml:space="preserve"> - Što sam radio jučer? Poboljšao sam izgled forme za prijavu.</w:t>
+      </w:r>
+    </w:p>
+    <w:p>
+      <w:pPr>
+        <w:spacing w:line="360" w:lineRule="auto"/>
+      </w:pPr>
+      <w:r>
+        <w:t xml:space="preserve"> - Što ću raditi danas? </w:t>
+      </w:r>
+      <w:r>
+        <w:t>-</w:t>
+      </w:r>
+    </w:p>
+    <w:p>
+      <w:pPr>
+        <w:spacing w:line="360" w:lineRule="auto"/>
+        <w:rPr>
+          <w:b/>
+        </w:rPr>
+      </w:pPr>
+      <w:r>
+        <w:t xml:space="preserve">- Imam li kakvih problema? </w:t>
+      </w:r>
+      <w:r>
+        <w:t>Uz ostale obaveze, nemam vremena za projekt do sljedećeg sastanka</w:t>
+      </w:r>
+      <w:r>
+        <w:rPr>
+          <w:b/>
+        </w:rPr>
+        <w:t xml:space="preserve"> </w:t>
+      </w:r>
+    </w:p>
+    <w:p>
+      <w:pPr>
+        <w:spacing w:line="360" w:lineRule="auto"/>
+        <w:rPr>
+          <w:b/>
+        </w:rPr>
+      </w:pPr>
+      <w:r>
+        <w:rPr>
+          <w:b/>
+        </w:rPr>
+        <w:t xml:space="preserve">Matija </w:t>
+      </w:r>
+      <w:proofErr w:type="spellStart"/>
+      <w:r>
+        <w:rPr>
+          <w:b/>
+        </w:rPr>
+        <w:t>Čoklica</w:t>
+      </w:r>
+      <w:proofErr w:type="spellEnd"/>
+    </w:p>
+    <w:p>
+      <w:pPr>
+        <w:spacing w:line="360" w:lineRule="auto"/>
+      </w:pPr>
+      <w:r>
+        <w:t xml:space="preserve"> - Što sam radio jučer? Sredio sam strukturu </w:t>
+      </w:r>
+      <w:proofErr w:type="spellStart"/>
+      <w:r>
+        <w:t>git</w:t>
+      </w:r>
+      <w:proofErr w:type="spellEnd"/>
+      <w:r>
+        <w:t xml:space="preserve"> repozitorija. Omogući spremanje emaila prijavljenog korisnika.</w:t>
+      </w:r>
+    </w:p>
+    <w:p>
+      <w:pPr>
+        <w:spacing w:line="360" w:lineRule="auto"/>
+      </w:pPr>
+      <w:r>
         <w:lastRenderedPageBreak/>
+        <w:t xml:space="preserve"> - Što ću raditi danas? Implementirati ću osnovne </w:t>
+      </w:r>
+      <w:proofErr w:type="spellStart"/>
+      <w:r>
+        <w:t>mockup</w:t>
+      </w:r>
+      <w:proofErr w:type="spellEnd"/>
+      <w:r>
+        <w:t xml:space="preserve"> podatke za prikaz paketa i složiti otvaranje fragmenta za dodavanje novog paketa. </w:t>
+      </w:r>
+    </w:p>
+    <w:p>
+      <w:pPr>
+        <w:spacing w:line="360" w:lineRule="auto"/>
+      </w:pPr>
+      <w:r>
+        <w:t xml:space="preserve"> - Imam li kakvih problema? Ne</w:t>
+      </w:r>
+    </w:p>
+    <w:p>
+      <w:pPr>
+        <w:spacing w:line="360" w:lineRule="auto"/>
+        <w:rPr>
+          <w:b/>
+        </w:rPr>
+      </w:pPr>
+      <w:r>
+        <w:rPr>
+          <w:b/>
+        </w:rPr>
+        <w:t xml:space="preserve"> </w:t>
+      </w:r>
+      <w:r>
+        <w:rPr>
+          <w:b/>
+        </w:rPr>
+        <w:t xml:space="preserve">Valentina </w:t>
+      </w:r>
+      <w:proofErr w:type="spellStart"/>
+      <w:r>
+        <w:rPr>
+          <w:b/>
+        </w:rPr>
+        <w:t>Krhlanko</w:t>
+      </w:r>
+      <w:proofErr w:type="spellEnd"/>
+    </w:p>
+    <w:p>
+      <w:pPr>
+        <w:spacing w:line="360" w:lineRule="auto"/>
+      </w:pPr>
+      <w:r>
+        <w:t xml:space="preserve"> - Što sam radila jučer? –</w:t>
+      </w:r>
+    </w:p>
+    <w:p>
+      <w:pPr>
+        <w:spacing w:line="360" w:lineRule="auto"/>
+      </w:pPr>
+      <w:r>
+        <w:t xml:space="preserve">- Što ću raditi danas? Započeti implementaciju dodavanja novog paketa za </w:t>
+      </w:r>
+      <w:proofErr w:type="spellStart"/>
+      <w:r>
+        <w:t>donora</w:t>
+      </w:r>
+      <w:proofErr w:type="spellEnd"/>
+      <w:r>
+        <w:t>.</w:t>
+      </w:r>
+    </w:p>
+    <w:p>
+      <w:pPr>
+        <w:spacing w:line="360" w:lineRule="auto"/>
+      </w:pPr>
+      <w:r>
+        <w:t xml:space="preserve"> - Imam li kakvih problema? Ne.</w:t>
+      </w:r>
+    </w:p>
+    <w:p>
+      <w:pPr>
+        <w:spacing w:after="160" w:line="259" w:lineRule="auto"/>
+      </w:pPr>
+      <w:r>
+        <w:t>Dnevni sastanak 05.12.2016</w:t>
+      </w:r>
+    </w:p>
+    <w:p>
+      <w:pPr>
+        <w:spacing w:line="360" w:lineRule="auto"/>
+        <w:rPr>
+          <w:b/>
+        </w:rPr>
+      </w:pPr>
+      <w:r>
+        <w:rPr>
+          <w:b/>
+        </w:rPr>
+        <w:t xml:space="preserve">Aleksandar </w:t>
+      </w:r>
+      <w:proofErr w:type="spellStart"/>
+      <w:r>
+        <w:rPr>
+          <w:b/>
+        </w:rPr>
+        <w:t>Trajkov</w:t>
+      </w:r>
+      <w:proofErr w:type="spellEnd"/>
+    </w:p>
+    <w:p>
+      <w:pPr>
+        <w:spacing w:line="360" w:lineRule="auto"/>
+      </w:pPr>
+      <w:r>
+        <w:t xml:space="preserve"> - Što sam radio jučer? -</w:t>
+      </w:r>
+    </w:p>
+    <w:p>
+      <w:pPr>
+        <w:spacing w:line="360" w:lineRule="auto"/>
+      </w:pPr>
+      <w:r>
+        <w:t xml:space="preserve"> - Što ću raditi danas? Uz ostale obaveze, nemam vremena za projekt do sljedećeg sastanka</w:t>
+      </w:r>
+    </w:p>
+    <w:p>
+      <w:pPr>
+        <w:spacing w:line="360" w:lineRule="auto"/>
+      </w:pPr>
+      <w:r>
+        <w:t>- Imam li kakvih problema? Ne.</w:t>
+      </w:r>
+    </w:p>
+    <w:p>
+      <w:pPr>
+        <w:spacing w:line="360" w:lineRule="auto"/>
+        <w:rPr>
+          <w:b/>
+        </w:rPr>
+      </w:pPr>
+      <w:r>
+        <w:rPr>
+          <w:b/>
+        </w:rPr>
+        <w:t xml:space="preserve">Matija </w:t>
+      </w:r>
+      <w:proofErr w:type="spellStart"/>
+      <w:r>
+        <w:rPr>
+          <w:b/>
+        </w:rPr>
+        <w:t>Čoklica</w:t>
+      </w:r>
+      <w:proofErr w:type="spellEnd"/>
+    </w:p>
+    <w:p>
+      <w:pPr>
+        <w:spacing w:line="360" w:lineRule="auto"/>
+      </w:pPr>
+      <w:r>
+        <w:t xml:space="preserve"> - Što sam radio jučer? Implementirati ću osnovne </w:t>
+      </w:r>
+      <w:proofErr w:type="spellStart"/>
+      <w:r>
+        <w:t>mock</w:t>
+      </w:r>
+      <w:proofErr w:type="spellEnd"/>
+      <w:r>
+        <w:t xml:space="preserve"> </w:t>
+      </w:r>
+      <w:proofErr w:type="spellStart"/>
+      <w:r>
+        <w:t>up</w:t>
+      </w:r>
+      <w:proofErr w:type="spellEnd"/>
+      <w:r>
+        <w:t xml:space="preserve"> podatke za prikaz paketa i složiti otvaranje fragmenta za dodavanje novog paketa</w:t>
+      </w:r>
+    </w:p>
+    <w:p>
+      <w:pPr>
+        <w:spacing w:line="360" w:lineRule="auto"/>
+      </w:pPr>
+      <w:r>
+        <w:t xml:space="preserve"> - Što ću raditi danas? Kako je sutra  završetak sprinta, počet ću raditi na reviziji spajanja na web servis, kako bi programski kod bio jednostavniji </w:t>
+      </w:r>
+    </w:p>
+    <w:p>
+      <w:pPr>
+        <w:spacing w:line="360" w:lineRule="auto"/>
+      </w:pPr>
+      <w:r>
+        <w:t xml:space="preserve"> - Imam li kakvih problema? Ne</w:t>
+      </w:r>
+    </w:p>
+    <w:p>
+      <w:pPr>
+        <w:spacing w:line="360" w:lineRule="auto"/>
+        <w:rPr>
+          <w:b/>
+        </w:rPr>
+      </w:pPr>
+      <w:r>
+        <w:rPr>
+          <w:b/>
+        </w:rPr>
+        <w:t xml:space="preserve"> </w:t>
+      </w:r>
+      <w:r>
+        <w:rPr>
+          <w:b/>
+        </w:rPr>
+        <w:t xml:space="preserve">Valentina </w:t>
+      </w:r>
+      <w:proofErr w:type="spellStart"/>
+      <w:r>
+        <w:rPr>
+          <w:b/>
+        </w:rPr>
+        <w:t>Krhlanko</w:t>
+      </w:r>
+      <w:proofErr w:type="spellEnd"/>
+    </w:p>
+    <w:p>
+      <w:pPr>
+        <w:spacing w:line="360" w:lineRule="auto"/>
+      </w:pPr>
+      <w:r>
+        <w:t xml:space="preserve"> - Što sam radila jučer? </w:t>
+      </w:r>
+      <w:r>
+        <w:t xml:space="preserve">Započela sam na implementaciji dodavanja novog paketa, točnije dovršila osnovni dizajn, adaptere i </w:t>
+      </w:r>
+      <w:proofErr w:type="spellStart"/>
+      <w:r>
+        <w:t>sppinere</w:t>
+      </w:r>
+      <w:proofErr w:type="spellEnd"/>
+      <w:r>
+        <w:t>.</w:t>
+      </w:r>
+    </w:p>
+    <w:p>
+      <w:pPr>
+        <w:spacing w:line="360" w:lineRule="auto"/>
+      </w:pPr>
+      <w:r>
+        <w:t>- Što ću raditi danas?</w:t>
+      </w:r>
+      <w:r>
+        <w:t xml:space="preserve"> Dovršiti posljednjih nekoliko detalja koji nedostaju</w:t>
+      </w:r>
+      <w:r>
+        <w:t>.</w:t>
+      </w:r>
+    </w:p>
+    <w:p>
+      <w:pPr>
+        <w:spacing w:line="360" w:lineRule="auto"/>
+      </w:pPr>
+      <w:r>
+        <w:t xml:space="preserve"> - Imam li kakvih problema? Ne.</w:t>
+      </w:r>
+    </w:p>
+    <w:p>
+      <w:pPr>
+        <w:spacing w:line="360" w:lineRule="auto"/>
+      </w:pPr>
+    </w:p>
+    <w:p>
+      <w:pPr>
+        <w:pStyle w:val="FOINaslov3"/>
+        <w:spacing w:line="360" w:lineRule="auto"/>
+        <w:outlineLvl w:val="2"/>
+      </w:pPr>
+      <w:bookmarkStart w:id="16" w:name="_Toc471487149"/>
+      <w:r>
+        <w:lastRenderedPageBreak/>
+        <w:t xml:space="preserve">Sprint </w:t>
+      </w:r>
+      <w:proofErr w:type="spellStart"/>
+      <w:r>
+        <w:t>Retrospective</w:t>
+      </w:r>
+      <w:bookmarkEnd w:id="16"/>
+      <w:proofErr w:type="spellEnd"/>
+    </w:p>
+    <w:p>
+      <w:pPr>
+        <w:spacing w:line="360" w:lineRule="auto"/>
+        <w:jc w:val="both"/>
+      </w:pPr>
+      <w:r>
+        <w:tab/>
+      </w:r>
+      <w:r>
+        <w:t xml:space="preserve">Kao i u </w:t>
+      </w:r>
+      <w:proofErr w:type="spellStart"/>
+      <w:r>
+        <w:t>prošloom</w:t>
+      </w:r>
+      <w:proofErr w:type="spellEnd"/>
+      <w:r>
+        <w:t xml:space="preserve"> </w:t>
+      </w:r>
+      <w:proofErr w:type="spellStart"/>
+      <w:r>
+        <w:t>sprintu,tako</w:t>
+      </w:r>
+      <w:proofErr w:type="spellEnd"/>
+      <w:r>
+        <w:t xml:space="preserve"> će i u ovom biti odgovoreno na pitanja: „Što je bilo dobro u zadnjem Sprintu?“, „Što nije bilo dobro u zadnjem sprintu?“ i „Što učiniti da bi radili bolje?“</w:t>
+      </w:r>
+    </w:p>
+    <w:p>
+      <w:pPr>
+        <w:spacing w:line="360" w:lineRule="auto"/>
+        <w:jc w:val="both"/>
+      </w:pPr>
+      <w:r>
+        <w:t xml:space="preserve">„Što je bilo dobro u zadnjem Sprintu?“ </w:t>
+      </w:r>
+      <w:r>
+        <w:t xml:space="preserve">Dobro je bilo planiranje aktivnosti  jer je svaki član dovršio zadatke koje je planirao u zadanom vremenskom roku. </w:t>
+      </w:r>
+    </w:p>
+    <w:p>
+      <w:pPr>
+        <w:spacing w:line="360" w:lineRule="auto"/>
+        <w:jc w:val="both"/>
+      </w:pPr>
+      <w:r>
+        <w:t xml:space="preserve">„Što nije bilo dobro u zadnjem sprintu?“ </w:t>
+      </w:r>
+      <w:r>
+        <w:t>Loša je bila podjela zadataka i obaveza članova tima.</w:t>
+      </w:r>
+    </w:p>
+    <w:p>
+      <w:pPr>
+        <w:spacing w:line="360" w:lineRule="auto"/>
+        <w:jc w:val="both"/>
+      </w:pPr>
+      <w:r>
+        <w:t xml:space="preserve">„Što učiniti da bi radili bolje?“ </w:t>
+      </w:r>
+      <w:r>
+        <w:t>Potrebno je napraviti bolji raspored posla</w:t>
+      </w:r>
+      <w:r>
+        <w:t>.</w:t>
+      </w:r>
+    </w:p>
+    <w:p>
+      <w:pPr>
+        <w:spacing w:after="160" w:line="259" w:lineRule="auto"/>
+      </w:pPr>
+    </w:p>
+    <w:p>
+      <w:pPr>
+        <w:pStyle w:val="FOINaslov2"/>
+        <w:outlineLvl w:val="1"/>
+      </w:pPr>
+      <w:bookmarkStart w:id="17" w:name="_Toc471487150"/>
+      <w:r>
         <w:t>Sprint 3</w:t>
       </w:r>
-      <w:bookmarkEnd w:id="14"/>
-    </w:p>
-    <w:p/>
-    <w:p>
-      <w:pPr>
-        <w:pStyle w:val="Heading3"/>
-        <w:spacing w:line="360" w:lineRule="auto"/>
-        <w:rPr>
-          <w:rFonts w:ascii="Times New Roman" w:hAnsi="Times New Roman" w:cs="Times New Roman"/>
-          <w:color w:val="000000" w:themeColor="text1"/>
-          <w:sz w:val="28"/>
-        </w:rPr>
-      </w:pPr>
-      <w:bookmarkStart w:id="15" w:name="_Toc471249688"/>
-      <w:r>
-        <w:rPr>
-          <w:rFonts w:ascii="Times New Roman" w:hAnsi="Times New Roman" w:cs="Times New Roman"/>
-          <w:color w:val="000000" w:themeColor="text1"/>
-          <w:sz w:val="28"/>
-        </w:rPr>
+      <w:bookmarkEnd w:id="17"/>
+    </w:p>
+    <w:p>
+      <w:pPr>
+        <w:pStyle w:val="FOINaslov3"/>
+        <w:outlineLvl w:val="2"/>
+      </w:pPr>
+      <w:bookmarkStart w:id="18" w:name="_Toc471487151"/>
+      <w:r>
         <w:t>Sprint planning</w:t>
       </w:r>
-      <w:bookmarkEnd w:id="15"/>
-    </w:p>
-    <w:p>
-      <w:pPr>
-        <w:pStyle w:val="Heading3"/>
-      </w:pPr>
-    </w:p>
-    <w:p>
-      <w:pPr>
-        <w:spacing w:line="360" w:lineRule="auto"/>
+      <w:bookmarkEnd w:id="18"/>
+    </w:p>
+    <w:p>
+      <w:pPr>
+        <w:pStyle w:val="Naslov3"/>
+      </w:pPr>
+    </w:p>
+    <w:p>
+      <w:pPr>
+        <w:spacing w:line="360" w:lineRule="auto"/>
+        <w:ind w:firstLine="708"/>
         <w:jc w:val="both"/>
       </w:pPr>
       <w:r>
         <w:t>Treći</w:t>
       </w:r>
       <w:r>
-        <w:t xml:space="preserve"> sprint trajao je od 12.12.2016. do 2.1.2016. Korisničke priče i njima pripadni zadaci nalaze se u tablici ispod. Cilj ovog sprinta bio je implementirati </w:t>
+        <w:t xml:space="preserve"> sprint trajao je od 6</w:t>
+      </w:r>
+      <w:r>
+        <w:t xml:space="preserve">.12.2016. do 2.1.2016. Korisničke priče i njima pripadni zadaci nalaze se u tablici ispod. Cilj ovog sprinta bio je implementirati </w:t>
       </w:r>
       <w:r>
         <w:t>slanje push notifikacija volonterima i potrebitim korisnicima prilikom doniranja novog paketa</w:t>
@@ -6791,7 +8274,7 @@
     </w:p>
     <w:tbl>
       <w:tblPr>
-        <w:tblStyle w:val="TableGrid"/>
+        <w:tblStyle w:val="Reetkatablice"/>
         <w:tblW w:w="0" w:type="auto"/>
         <w:tblLook w:val="04A0" w:firstRow="1" w:lastRow="0" w:firstColumn="1" w:lastColumn="0" w:noHBand="0" w:noVBand="1"/>
       </w:tblPr>
@@ -6871,7 +8354,11 @@
               <w:spacing w:line="360" w:lineRule="auto"/>
             </w:pPr>
             <w:r>
-              <w:t>Kao donor želim da se implementira slanje push notifikacija putem firebase-a, volonterima i potrebitim korisnicima prilikom doniranja novog paketa</w:t>
+              <w:t xml:space="preserve">Kao donor želim da se implementira slanje push notifikacija putem firebase-a, volonterima i potrebitim </w:t>
+            </w:r>
+            <w:r>
+              <w:lastRenderedPageBreak/>
+              <w:t>korisnicima prilikom doniranja novog paketa</w:t>
             </w:r>
           </w:p>
         </w:tc>
@@ -6884,6 +8371,7 @@
               <w:spacing w:line="360" w:lineRule="auto"/>
             </w:pPr>
             <w:r>
+              <w:lastRenderedPageBreak/>
               <w:t>Dorada web servisa radi potreba push notifikacija</w:t>
             </w:r>
           </w:p>
@@ -7336,59 +8824,397 @@
       </w:tr>
     </w:tbl>
     <w:p/>
+    <w:p>
+      <w:pPr>
+        <w:pStyle w:val="FOINaslov3"/>
+        <w:spacing w:line="360" w:lineRule="auto"/>
+        <w:outlineLvl w:val="2"/>
+      </w:pPr>
+      <w:bookmarkStart w:id="19" w:name="_Toc471487152"/>
+      <w:r>
+        <w:t xml:space="preserve">Daily Sprint </w:t>
+      </w:r>
+      <w:proofErr w:type="spellStart"/>
+      <w:r>
+        <w:t>Meeting</w:t>
+      </w:r>
+      <w:bookmarkEnd w:id="19"/>
+      <w:proofErr w:type="spellEnd"/>
+      <w:r>
+        <w:t xml:space="preserve"> </w:t>
+      </w:r>
+    </w:p>
+    <w:p>
+      <w:r>
+        <w:t>18.12.2016</w:t>
+      </w:r>
+    </w:p>
+    <w:p>
+      <w:r>
+        <w:t xml:space="preserve">Matija </w:t>
+      </w:r>
+      <w:proofErr w:type="spellStart"/>
+      <w:r>
+        <w:t>Čoklica</w:t>
+      </w:r>
+      <w:proofErr w:type="spellEnd"/>
+    </w:p>
+    <w:p>
+      <w:pPr>
+        <w:spacing w:line="360" w:lineRule="auto"/>
+      </w:pPr>
+      <w:r>
+        <w:t xml:space="preserve">- Što sam radio jučer? Poboljšao sam način povezivanja na </w:t>
+      </w:r>
+      <w:proofErr w:type="spellStart"/>
+      <w:r>
+        <w:t>Retrofit</w:t>
+      </w:r>
+      <w:proofErr w:type="spellEnd"/>
+      <w:r>
+        <w:t xml:space="preserve"> web servis</w:t>
+      </w:r>
+    </w:p>
+    <w:p>
+      <w:pPr>
+        <w:spacing w:line="360" w:lineRule="auto"/>
+      </w:pPr>
+      <w:r>
+        <w:t xml:space="preserve"> - Što ću raditi danas?  </w:t>
+      </w:r>
+      <w:r>
+        <w:t xml:space="preserve">Radit ću na slanju </w:t>
+      </w:r>
+      <w:proofErr w:type="spellStart"/>
+      <w:r>
+        <w:t>push</w:t>
+      </w:r>
+      <w:proofErr w:type="spellEnd"/>
+      <w:r>
+        <w:t xml:space="preserve"> notifikacija pomoću </w:t>
+      </w:r>
+      <w:proofErr w:type="spellStart"/>
+      <w:r>
+        <w:t>Firebase</w:t>
+      </w:r>
+      <w:proofErr w:type="spellEnd"/>
+      <w:r>
+        <w:t>-a.</w:t>
+      </w:r>
+    </w:p>
+    <w:p>
+      <w:pPr>
+        <w:spacing w:line="360" w:lineRule="auto"/>
+      </w:pPr>
+      <w:r>
+        <w:t>- Imam li kakvih problema? Ne</w:t>
+      </w:r>
+    </w:p>
+    <w:p>
+      <w:r>
+        <w:t xml:space="preserve">Valentina </w:t>
+      </w:r>
+      <w:proofErr w:type="spellStart"/>
+      <w:r>
+        <w:t>Krhlanko</w:t>
+      </w:r>
+      <w:proofErr w:type="spellEnd"/>
+    </w:p>
+    <w:p>
+      <w:pPr>
+        <w:spacing w:line="360" w:lineRule="auto"/>
+      </w:pPr>
+      <w:r>
+        <w:t xml:space="preserve">- Što ću raditi danas? Pripremit ću fragment za </w:t>
+      </w:r>
+      <w:proofErr w:type="spellStart"/>
+      <w:r>
+        <w:t>doniranje</w:t>
+      </w:r>
+      <w:proofErr w:type="spellEnd"/>
+      <w:r>
+        <w:t xml:space="preserve"> novog paketa tako da se omogući slanje notifikacija</w:t>
+      </w:r>
+      <w:r>
+        <w:t xml:space="preserve">. Zajedno s kolegom </w:t>
+      </w:r>
+      <w:proofErr w:type="spellStart"/>
+      <w:r>
+        <w:t>Čoklicom</w:t>
+      </w:r>
+      <w:proofErr w:type="spellEnd"/>
+      <w:r>
+        <w:t xml:space="preserve"> paralelno ćemo raditi na implementaciji </w:t>
+      </w:r>
+      <w:proofErr w:type="spellStart"/>
+      <w:r>
+        <w:t>push</w:t>
+      </w:r>
+      <w:proofErr w:type="spellEnd"/>
+      <w:r>
+        <w:t xml:space="preserve"> notifikacija pomoću </w:t>
+      </w:r>
+      <w:proofErr w:type="spellStart"/>
+      <w:r>
+        <w:t>Firebase</w:t>
+      </w:r>
+      <w:proofErr w:type="spellEnd"/>
+      <w:r>
+        <w:t>-a</w:t>
+      </w:r>
+    </w:p>
+    <w:p>
+      <w:pPr>
+        <w:spacing w:line="360" w:lineRule="auto"/>
+      </w:pPr>
+      <w:r>
+        <w:lastRenderedPageBreak/>
+        <w:t>- Imam li kakvih problema? Ne.</w:t>
+      </w:r>
+    </w:p>
+    <w:p>
+      <w:r>
+        <w:t xml:space="preserve">Aleksandar </w:t>
+      </w:r>
+      <w:proofErr w:type="spellStart"/>
+      <w:r>
+        <w:t>Trajkov</w:t>
+      </w:r>
+      <w:proofErr w:type="spellEnd"/>
+    </w:p>
+    <w:p>
+      <w:pPr>
+        <w:spacing w:line="360" w:lineRule="auto"/>
+      </w:pPr>
+      <w:r>
+        <w:t>- Imam li kakvih problema?  Da, zbog ostalih obaveza ne mogu se posvetiti radu na projektu.</w:t>
+      </w:r>
+    </w:p>
+    <w:p>
+      <w:r>
+        <w:t>27.12</w:t>
+      </w:r>
+    </w:p>
+    <w:p>
+      <w:r>
+        <w:t xml:space="preserve">Matija </w:t>
+      </w:r>
+      <w:proofErr w:type="spellStart"/>
+      <w:r>
+        <w:t>Čoklica</w:t>
+      </w:r>
+      <w:proofErr w:type="spellEnd"/>
+    </w:p>
+    <w:p>
+      <w:pPr>
+        <w:spacing w:line="360" w:lineRule="auto"/>
+      </w:pPr>
+      <w:r>
+        <w:t xml:space="preserve">- Što sam radio jučer? Implementirao dio koda vezan za slanje </w:t>
+      </w:r>
+      <w:proofErr w:type="spellStart"/>
+      <w:r>
+        <w:t>push</w:t>
+      </w:r>
+      <w:proofErr w:type="spellEnd"/>
+      <w:r>
+        <w:t xml:space="preserve"> notifikacija</w:t>
+      </w:r>
+    </w:p>
+    <w:p>
+      <w:pPr>
+        <w:spacing w:line="360" w:lineRule="auto"/>
+      </w:pPr>
+      <w:r>
+        <w:t xml:space="preserve"> - Što ću raditi danas?  Izvršio sam sve svoje obaveze za ovaj sprint</w:t>
+      </w:r>
+    </w:p>
+    <w:p>
+      <w:pPr>
+        <w:spacing w:line="360" w:lineRule="auto"/>
+      </w:pPr>
+      <w:r>
+        <w:t>- Imam li kakvih problema? Ne</w:t>
+      </w:r>
+    </w:p>
+    <w:p>
+      <w:r>
+        <w:t xml:space="preserve">Valentina </w:t>
+      </w:r>
+      <w:proofErr w:type="spellStart"/>
+      <w:r>
+        <w:t>Krhlanko</w:t>
+      </w:r>
+      <w:proofErr w:type="spellEnd"/>
+    </w:p>
+    <w:p>
+      <w:pPr>
+        <w:spacing w:line="360" w:lineRule="auto"/>
+      </w:pPr>
+      <w:r>
+        <w:t xml:space="preserve">- Što sam radio jučer? Radila na implementaciji </w:t>
+      </w:r>
+      <w:proofErr w:type="spellStart"/>
+      <w:r>
+        <w:t>firebase</w:t>
+      </w:r>
+      <w:proofErr w:type="spellEnd"/>
+      <w:r>
+        <w:t>-a</w:t>
+      </w:r>
+    </w:p>
+    <w:p>
+      <w:pPr>
+        <w:spacing w:line="360" w:lineRule="auto"/>
+      </w:pPr>
+      <w:r>
+        <w:t xml:space="preserve"> - Što ću raditi danas?  Radit ću implementiranju izbornik u kojem korisnik označi željeni način dohvaćanja notifikacija.</w:t>
+      </w:r>
+    </w:p>
+    <w:p>
+      <w:pPr>
+        <w:spacing w:line="360" w:lineRule="auto"/>
+      </w:pPr>
+      <w:r>
+        <w:t>- Imam li kakvih problema? Ne</w:t>
+      </w:r>
+    </w:p>
+    <w:p>
+      <w:r>
+        <w:t xml:space="preserve">Aleksandar </w:t>
+      </w:r>
+      <w:proofErr w:type="spellStart"/>
+      <w:r>
+        <w:t>Trajkov</w:t>
+      </w:r>
+      <w:proofErr w:type="spellEnd"/>
+    </w:p>
+    <w:p>
+      <w:pPr>
+        <w:spacing w:line="360" w:lineRule="auto"/>
+      </w:pPr>
+      <w:r>
+        <w:t xml:space="preserve">-Što ću raditi danas: Rješavati probleme </w:t>
+      </w:r>
+    </w:p>
+    <w:p>
+      <w:pPr>
+        <w:spacing w:line="360" w:lineRule="auto"/>
+      </w:pPr>
+      <w:r>
+        <w:t>- Imam li kakvih problema?  Da, zbog ostalih obaveza ne mogu se posvetiti radu na projektu.</w:t>
+      </w:r>
+    </w:p>
+    <w:p>
+      <w:pPr>
+        <w:spacing w:line="360" w:lineRule="auto"/>
+      </w:pPr>
+    </w:p>
+    <w:p>
+      <w:pPr>
+        <w:pStyle w:val="FOINaslov3"/>
+        <w:spacing w:line="360" w:lineRule="auto"/>
+        <w:outlineLvl w:val="2"/>
+      </w:pPr>
+      <w:bookmarkStart w:id="20" w:name="_Toc471487153"/>
+      <w:r>
+        <w:t xml:space="preserve">Sprint </w:t>
+      </w:r>
+      <w:proofErr w:type="spellStart"/>
+      <w:r>
+        <w:t>Retrospective</w:t>
+      </w:r>
+      <w:bookmarkEnd w:id="20"/>
+      <w:proofErr w:type="spellEnd"/>
+    </w:p>
+    <w:p>
+      <w:pPr>
+        <w:spacing w:line="360" w:lineRule="auto"/>
+        <w:jc w:val="both"/>
+      </w:pPr>
+      <w:r>
+        <w:t xml:space="preserve"> „Što je bilo dobro u zadnjem Sprintu?“ Pokušali smo prilikom implementacije </w:t>
+      </w:r>
+      <w:proofErr w:type="spellStart"/>
+      <w:r>
+        <w:t>Fireabse</w:t>
+      </w:r>
+      <w:proofErr w:type="spellEnd"/>
+      <w:r>
+        <w:t xml:space="preserve"> slanja notifikacija raditi zajedno u istoj prostoriji te dok jedan implementira potrebne funkcionalnosti u android studio, drugi član tima. Rad na projektu pojedinih članova je učestaliji. </w:t>
+      </w:r>
+    </w:p>
+    <w:p>
+      <w:pPr>
+        <w:spacing w:line="360" w:lineRule="auto"/>
+        <w:jc w:val="both"/>
+      </w:pPr>
+      <w:r>
+        <w:t xml:space="preserve">„Što nije bilo dobro u zadnjem sprintu?“ Loše smo procijenili vrijeme potrebno za izvođenje pojedinih korisničkih priča (zadataka) u sprintu. </w:t>
+      </w:r>
+      <w:r>
+        <w:t>Dio posla je prebačen u sljedeći sprint.</w:t>
+      </w:r>
+    </w:p>
+    <w:p>
+      <w:pPr>
+        <w:spacing w:line="360" w:lineRule="auto"/>
+        <w:jc w:val="both"/>
+      </w:pPr>
+      <w:r>
+        <w:t>„Što učiniti da bi radili bolje?“</w:t>
+      </w:r>
+      <w:r>
+        <w:t xml:space="preserve"> </w:t>
+      </w:r>
+      <w:r>
+        <w:t xml:space="preserve"> </w:t>
+      </w:r>
+      <w:r>
+        <w:t>Iako se trudimo što bolje isplanirati vrijeme za izradu, trebamo bolje procijeniti utrošak vremena ostalih vanjskih obaveza (ostali kolegiji) te sukladno tome raditi učestalije u manjim intervalima.</w:t>
+      </w:r>
+    </w:p>
     <w:p/>
-    <w:p/>
-    <w:p>
-      <w:pPr>
-        <w:pStyle w:val="Heading2"/>
-        <w:rPr>
-          <w:rFonts w:ascii="Times New Roman" w:hAnsi="Times New Roman" w:cs="Times New Roman"/>
-          <w:color w:val="000000" w:themeColor="text1"/>
-          <w:sz w:val="32"/>
-        </w:rPr>
-      </w:pPr>
-      <w:bookmarkStart w:id="16" w:name="_Toc471249689"/>
-      <w:r>
-        <w:rPr>
-          <w:rFonts w:ascii="Times New Roman" w:hAnsi="Times New Roman" w:cs="Times New Roman"/>
-          <w:color w:val="000000" w:themeColor="text1"/>
-          <w:sz w:val="32"/>
-        </w:rPr>
+    <w:p>
+      <w:pPr>
+        <w:pStyle w:val="FOINaslov2"/>
+        <w:outlineLvl w:val="1"/>
+      </w:pPr>
+      <w:bookmarkStart w:id="21" w:name="_Toc471487154"/>
+      <w:r>
         <w:t>Sprint 4</w:t>
       </w:r>
-      <w:bookmarkEnd w:id="16"/>
-    </w:p>
-    <w:p/>
-    <w:p>
-      <w:pPr>
-        <w:pStyle w:val="Heading3"/>
-        <w:rPr>
-          <w:rFonts w:ascii="Times New Roman" w:hAnsi="Times New Roman" w:cs="Times New Roman"/>
-          <w:color w:val="000000" w:themeColor="text1"/>
-          <w:sz w:val="28"/>
-        </w:rPr>
-      </w:pPr>
-      <w:bookmarkStart w:id="17" w:name="_Toc471249690"/>
-      <w:r>
-        <w:rPr>
-          <w:rFonts w:ascii="Times New Roman" w:hAnsi="Times New Roman" w:cs="Times New Roman"/>
-          <w:color w:val="000000" w:themeColor="text1"/>
-          <w:sz w:val="28"/>
-        </w:rPr>
-        <w:t>Sprint planning</w:t>
-      </w:r>
-      <w:bookmarkEnd w:id="17"/>
-    </w:p>
-    <w:p/>
-    <w:p>
-      <w:r>
-        <w:t>Četvrti sprint počeo je 3.1.2017. Korisničke priče i njima pripadni zadaci nalaze se u tablici ispod.</w:t>
+      <w:bookmarkEnd w:id="21"/>
+    </w:p>
+    <w:p>
+      <w:pPr>
+        <w:pStyle w:val="FOINaslov3"/>
+        <w:spacing w:line="360" w:lineRule="auto"/>
+        <w:outlineLvl w:val="2"/>
+      </w:pPr>
+      <w:bookmarkStart w:id="22" w:name="_Toc471487155"/>
+      <w:r>
+        <w:t xml:space="preserve">Sprint </w:t>
+      </w:r>
+      <w:proofErr w:type="spellStart"/>
+      <w:r>
+        <w:t>planning</w:t>
+      </w:r>
+      <w:bookmarkEnd w:id="22"/>
+      <w:proofErr w:type="spellEnd"/>
+    </w:p>
+    <w:p>
+      <w:r>
+        <w:t>Četvrti sprint počeo je 6</w:t>
+      </w:r>
+      <w:r>
+        <w:t>.1.2017. Korisničke priče i njima pripadni zadaci nalaze se u tablici ispod.</w:t>
       </w:r>
     </w:p>
     <w:p/>
     <w:tbl>
       <w:tblPr>
-        <w:tblStyle w:val="TableGrid"/>
+        <w:tblStyle w:val="Reetkatablice"/>
         <w:tblW w:w="0" w:type="auto"/>
         <w:tblLook w:val="04A0" w:firstRow="1" w:lastRow="0" w:firstColumn="1" w:lastColumn="0" w:noHBand="0" w:noVBand="1"/>
       </w:tblPr>
@@ -7613,7 +9439,6 @@
               <w:spacing w:line="360" w:lineRule="auto"/>
             </w:pPr>
             <w:r>
-              <w:lastRenderedPageBreak/>
               <w:t>Kao donor želim da se modularno implementira i slanje push notifikacija putem vlastitog web servisa, volonterima i potrebitim korisnicima prilikom doniranja novog paketa</w:t>
             </w:r>
           </w:p>
@@ -7813,6 +9638,7 @@
               <w:spacing w:line="360" w:lineRule="auto"/>
             </w:pPr>
             <w:r>
+              <w:lastRenderedPageBreak/>
               <w:t>Kao donor želim da mi se omogući pregled stavki (detalja) pojedinog paketa</w:t>
             </w:r>
           </w:p>
@@ -8131,7 +9957,6 @@
               <w:spacing w:line="360" w:lineRule="auto"/>
             </w:pPr>
             <w:r>
-              <w:lastRenderedPageBreak/>
               <w:t>Kao potrebiti korisnik želim vidjeti detalje pojedinog paketa za preuzimanje</w:t>
             </w:r>
           </w:p>
@@ -8848,7 +10673,11 @@
               <w:t xml:space="preserve">Dorada web servisa u svrhu </w:t>
             </w:r>
             <w:r>
-              <w:t>vraćanja podataka o preuzetim paketima za volontera</w:t>
+              <w:t xml:space="preserve">vraćanja podataka o </w:t>
+            </w:r>
+            <w:r>
+              <w:lastRenderedPageBreak/>
+              <w:t>preuzetim paketima za volontera</w:t>
             </w:r>
           </w:p>
         </w:tc>
@@ -8861,6 +10690,7 @@
               <w:spacing w:line="360" w:lineRule="auto"/>
             </w:pPr>
             <w:r>
+              <w:lastRenderedPageBreak/>
               <w:t>2</w:t>
             </w:r>
           </w:p>
@@ -9095,15 +10925,20 @@
     <w:p/>
     <w:p>
       <w:pPr>
-        <w:pStyle w:val="Heading1"/>
-      </w:pPr>
-      <w:r>
-        <w:lastRenderedPageBreak/>
+        <w:pStyle w:val="FOINaslov2"/>
+        <w:outlineLvl w:val="1"/>
+      </w:pPr>
+      <w:bookmarkStart w:id="23" w:name="_Toc471487156"/>
+      <w:r>
         <w:t>Ostali artefakti</w:t>
       </w:r>
-    </w:p>
-    <w:p/>
-    <w:p>
+      <w:bookmarkEnd w:id="23"/>
+    </w:p>
+    <w:p>
+      <w:pPr>
+        <w:spacing w:line="360" w:lineRule="auto"/>
+        <w:jc w:val="both"/>
+      </w:pPr>
       <w:r>
         <w:t>U alatu Microsoft Project 2016 uneseni su podaci o ovom projektu, te su generirana sljedeća dva izvještaja: pregled poslova i troškovnik</w:t>
       </w:r>
@@ -9111,7 +10946,12 @@
         <w:t>.</w:t>
       </w:r>
     </w:p>
-    <w:p/>
+    <w:p>
+      <w:pPr>
+        <w:spacing w:line="360" w:lineRule="auto"/>
+        <w:jc w:val="both"/>
+      </w:pPr>
+    </w:p>
     <w:p>
       <w:pPr>
         <w:keepNext/>
@@ -9121,6 +10961,7 @@
           <w:noProof/>
           <w:lang w:eastAsia="hr-HR"/>
         </w:rPr>
+        <w:lastRenderedPageBreak/>
         <w:drawing>
           <wp:inline distT="0" distB="0" distL="0" distR="0" wp14:anchorId="3EC9A447" wp14:editId="58B012D4">
             <wp:extent cx="5760720" cy="5946775"/>
@@ -9166,7 +11007,7 @@
     </w:p>
     <w:p>
       <w:pPr>
-        <w:pStyle w:val="Caption"/>
+        <w:pStyle w:val="Opisslike"/>
       </w:pPr>
       <w:r>
         <w:t xml:space="preserve">Slika </w:t>
@@ -9238,7 +11079,7 @@
     </w:p>
     <w:p>
       <w:pPr>
-        <w:pStyle w:val="Caption"/>
+        <w:pStyle w:val="Opisslike"/>
       </w:pPr>
       <w:r>
         <w:t xml:space="preserve">Slika </w:t>
@@ -9274,7 +11115,7 @@
 </file>
 
 <file path=word/endnotes.xml><?xml version="1.0" encoding="utf-8"?>
-<w:endnotes xmlns:wpc="http://schemas.microsoft.com/office/word/2010/wordprocessingCanvas" xmlns:mc="http://schemas.openxmlformats.org/markup-compatibility/2006" xmlns:o="urn:schemas-microsoft-com:office:office" xmlns:r="http://schemas.openxmlformats.org/officeDocument/2006/relationships" xmlns:m="http://schemas.openxmlformats.org/officeDocument/2006/math" xmlns:v="urn:schemas-microsoft-com:vml" xmlns:wp14="http://schemas.microsoft.com/office/word/2010/wordprocessingDrawing" xmlns:wp="http://schemas.openxmlformats.org/drawingml/2006/wordprocessingDrawing" xmlns:w10="urn:schemas-microsoft-com:office:word" xmlns:w="http://schemas.openxmlformats.org/wordprocessingml/2006/main" xmlns:w14="http://schemas.microsoft.com/office/word/2010/wordml" xmlns:w15="http://schemas.microsoft.com/office/word/2012/wordml" xmlns:wpg="http://schemas.microsoft.com/office/word/2010/wordprocessingGroup" xmlns:wpi="http://schemas.microsoft.com/office/word/2010/wordprocessingInk" xmlns:wne="http://schemas.microsoft.com/office/word/2006/wordml" xmlns:wps="http://schemas.microsoft.com/office/word/2010/wordprocessingShape" mc:Ignorable="w14 w15 wp14">
+<w:endnotes xmlns:wpc="http://schemas.microsoft.com/office/word/2010/wordprocessingCanvas" xmlns:cx="http://schemas.microsoft.com/office/drawing/2014/chartex" xmlns:mc="http://schemas.openxmlformats.org/markup-compatibility/2006" xmlns:o="urn:schemas-microsoft-com:office:office" xmlns:r="http://schemas.openxmlformats.org/officeDocument/2006/relationships" xmlns:m="http://schemas.openxmlformats.org/officeDocument/2006/math" xmlns:v="urn:schemas-microsoft-com:vml" xmlns:wp14="http://schemas.microsoft.com/office/word/2010/wordprocessingDrawing" xmlns:wp="http://schemas.openxmlformats.org/drawingml/2006/wordprocessingDrawing" xmlns:w10="urn:schemas-microsoft-com:office:word" xmlns:w="http://schemas.openxmlformats.org/wordprocessingml/2006/main" xmlns:w14="http://schemas.microsoft.com/office/word/2010/wordml" xmlns:w15="http://schemas.microsoft.com/office/word/2012/wordml" xmlns:w16se="http://schemas.microsoft.com/office/word/2015/wordml/symex" xmlns:wpg="http://schemas.microsoft.com/office/word/2010/wordprocessingGroup" xmlns:wpi="http://schemas.microsoft.com/office/word/2010/wordprocessingInk" xmlns:wne="http://schemas.microsoft.com/office/word/2006/wordml" xmlns:wps="http://schemas.microsoft.com/office/word/2010/wordprocessingShape" mc:Ignorable="w14 w15 w16se wp14">
   <w:endnote w:type="separator" w:id="-1">
     <w:p>
       <w:pPr>
@@ -9299,7 +11140,7 @@
 </file>
 
 <file path=word/footer1.xml><?xml version="1.0" encoding="utf-8"?>
-<w:ftr xmlns:wpc="http://schemas.microsoft.com/office/word/2010/wordprocessingCanvas" xmlns:mc="http://schemas.openxmlformats.org/markup-compatibility/2006" xmlns:o="urn:schemas-microsoft-com:office:office" xmlns:r="http://schemas.openxmlformats.org/officeDocument/2006/relationships" xmlns:m="http://schemas.openxmlformats.org/officeDocument/2006/math" xmlns:v="urn:schemas-microsoft-com:vml" xmlns:wp14="http://schemas.microsoft.com/office/word/2010/wordprocessingDrawing" xmlns:wp="http://schemas.openxmlformats.org/drawingml/2006/wordprocessingDrawing" xmlns:w10="urn:schemas-microsoft-com:office:word" xmlns:w="http://schemas.openxmlformats.org/wordprocessingml/2006/main" xmlns:w14="http://schemas.microsoft.com/office/word/2010/wordml" xmlns:w15="http://schemas.microsoft.com/office/word/2012/wordml" xmlns:wpg="http://schemas.microsoft.com/office/word/2010/wordprocessingGroup" xmlns:wpi="http://schemas.microsoft.com/office/word/2010/wordprocessingInk" xmlns:wne="http://schemas.microsoft.com/office/word/2006/wordml" xmlns:wps="http://schemas.microsoft.com/office/word/2010/wordprocessingShape" mc:Ignorable="w14 w15 wp14">
+<w:ftr xmlns:wpc="http://schemas.microsoft.com/office/word/2010/wordprocessingCanvas" xmlns:cx="http://schemas.microsoft.com/office/drawing/2014/chartex" xmlns:mc="http://schemas.openxmlformats.org/markup-compatibility/2006" xmlns:o="urn:schemas-microsoft-com:office:office" xmlns:r="http://schemas.openxmlformats.org/officeDocument/2006/relationships" xmlns:m="http://schemas.openxmlformats.org/officeDocument/2006/math" xmlns:v="urn:schemas-microsoft-com:vml" xmlns:wp14="http://schemas.microsoft.com/office/word/2010/wordprocessingDrawing" xmlns:wp="http://schemas.openxmlformats.org/drawingml/2006/wordprocessingDrawing" xmlns:w10="urn:schemas-microsoft-com:office:word" xmlns:w="http://schemas.openxmlformats.org/wordprocessingml/2006/main" xmlns:w14="http://schemas.microsoft.com/office/word/2010/wordml" xmlns:w15="http://schemas.microsoft.com/office/word/2012/wordml" xmlns:w16se="http://schemas.microsoft.com/office/word/2015/wordml/symex" xmlns:wpg="http://schemas.microsoft.com/office/word/2010/wordprocessingGroup" xmlns:wpi="http://schemas.microsoft.com/office/word/2010/wordprocessingInk" xmlns:wne="http://schemas.microsoft.com/office/word/2006/wordml" xmlns:wps="http://schemas.microsoft.com/office/word/2010/wordprocessingShape" mc:Ignorable="w14 w15 w16se wp14">
   <w:sdt>
     <w:sdtPr>
       <w:id w:val="754712716"/>
@@ -9316,7 +11157,7 @@
     <w:sdtContent>
       <w:p>
         <w:pPr>
-          <w:pStyle w:val="Footer"/>
+          <w:pStyle w:val="Podnoje"/>
           <w:jc w:val="right"/>
         </w:pPr>
       </w:p>
@@ -9324,14 +11165,14 @@
   </w:sdt>
   <w:p>
     <w:pPr>
-      <w:pStyle w:val="Footer"/>
+      <w:pStyle w:val="Podnoje"/>
     </w:pPr>
   </w:p>
 </w:ftr>
 </file>
 
 <file path=word/footer2.xml><?xml version="1.0" encoding="utf-8"?>
-<w:ftr xmlns:wpc="http://schemas.microsoft.com/office/word/2010/wordprocessingCanvas" xmlns:mc="http://schemas.openxmlformats.org/markup-compatibility/2006" xmlns:o="urn:schemas-microsoft-com:office:office" xmlns:r="http://schemas.openxmlformats.org/officeDocument/2006/relationships" xmlns:m="http://schemas.openxmlformats.org/officeDocument/2006/math" xmlns:v="urn:schemas-microsoft-com:vml" xmlns:wp14="http://schemas.microsoft.com/office/word/2010/wordprocessingDrawing" xmlns:wp="http://schemas.openxmlformats.org/drawingml/2006/wordprocessingDrawing" xmlns:w10="urn:schemas-microsoft-com:office:word" xmlns:w="http://schemas.openxmlformats.org/wordprocessingml/2006/main" xmlns:w14="http://schemas.microsoft.com/office/word/2010/wordml" xmlns:w15="http://schemas.microsoft.com/office/word/2012/wordml" xmlns:wpg="http://schemas.microsoft.com/office/word/2010/wordprocessingGroup" xmlns:wpi="http://schemas.microsoft.com/office/word/2010/wordprocessingInk" xmlns:wne="http://schemas.microsoft.com/office/word/2006/wordml" xmlns:wps="http://schemas.microsoft.com/office/word/2010/wordprocessingShape" mc:Ignorable="w14 w15 wp14">
+<w:ftr xmlns:wpc="http://schemas.microsoft.com/office/word/2010/wordprocessingCanvas" xmlns:cx="http://schemas.microsoft.com/office/drawing/2014/chartex" xmlns:mc="http://schemas.openxmlformats.org/markup-compatibility/2006" xmlns:o="urn:schemas-microsoft-com:office:office" xmlns:r="http://schemas.openxmlformats.org/officeDocument/2006/relationships" xmlns:m="http://schemas.openxmlformats.org/officeDocument/2006/math" xmlns:v="urn:schemas-microsoft-com:vml" xmlns:wp14="http://schemas.microsoft.com/office/word/2010/wordprocessingDrawing" xmlns:wp="http://schemas.openxmlformats.org/drawingml/2006/wordprocessingDrawing" xmlns:w10="urn:schemas-microsoft-com:office:word" xmlns:w="http://schemas.openxmlformats.org/wordprocessingml/2006/main" xmlns:w14="http://schemas.microsoft.com/office/word/2010/wordml" xmlns:w15="http://schemas.microsoft.com/office/word/2012/wordml" xmlns:w16se="http://schemas.microsoft.com/office/word/2015/wordml/symex" xmlns:wpg="http://schemas.microsoft.com/office/word/2010/wordprocessingGroup" xmlns:wpi="http://schemas.microsoft.com/office/word/2010/wordprocessingInk" xmlns:wne="http://schemas.microsoft.com/office/word/2006/wordml" xmlns:wps="http://schemas.microsoft.com/office/word/2010/wordprocessingShape" mc:Ignorable="w14 w15 w16se wp14">
   <w:sdt>
     <w:sdtPr>
       <w:id w:val="-988318216"/>
@@ -9348,7 +11189,7 @@
     <w:sdtContent>
       <w:p>
         <w:pPr>
-          <w:pStyle w:val="Footer"/>
+          <w:pStyle w:val="Podnoje"/>
           <w:jc w:val="right"/>
         </w:pPr>
         <w:r>
@@ -9377,14 +11218,14 @@
   </w:sdt>
   <w:p>
     <w:pPr>
-      <w:pStyle w:val="Footer"/>
+      <w:pStyle w:val="Podnoje"/>
     </w:pPr>
   </w:p>
 </w:ftr>
 </file>
 
 <file path=word/footnotes.xml><?xml version="1.0" encoding="utf-8"?>
-<w:footnotes xmlns:wpc="http://schemas.microsoft.com/office/word/2010/wordprocessingCanvas" xmlns:mc="http://schemas.openxmlformats.org/markup-compatibility/2006" xmlns:o="urn:schemas-microsoft-com:office:office" xmlns:r="http://schemas.openxmlformats.org/officeDocument/2006/relationships" xmlns:m="http://schemas.openxmlformats.org/officeDocument/2006/math" xmlns:v="urn:schemas-microsoft-com:vml" xmlns:wp14="http://schemas.microsoft.com/office/word/2010/wordprocessingDrawing" xmlns:wp="http://schemas.openxmlformats.org/drawingml/2006/wordprocessingDrawing" xmlns:w10="urn:schemas-microsoft-com:office:word" xmlns:w="http://schemas.openxmlformats.org/wordprocessingml/2006/main" xmlns:w14="http://schemas.microsoft.com/office/word/2010/wordml" xmlns:w15="http://schemas.microsoft.com/office/word/2012/wordml" xmlns:wpg="http://schemas.microsoft.com/office/word/2010/wordprocessingGroup" xmlns:wpi="http://schemas.microsoft.com/office/word/2010/wordprocessingInk" xmlns:wne="http://schemas.microsoft.com/office/word/2006/wordml" xmlns:wps="http://schemas.microsoft.com/office/word/2010/wordprocessingShape" mc:Ignorable="w14 w15 wp14">
+<w:footnotes xmlns:wpc="http://schemas.microsoft.com/office/word/2010/wordprocessingCanvas" xmlns:cx="http://schemas.microsoft.com/office/drawing/2014/chartex" xmlns:mc="http://schemas.openxmlformats.org/markup-compatibility/2006" xmlns:o="urn:schemas-microsoft-com:office:office" xmlns:r="http://schemas.openxmlformats.org/officeDocument/2006/relationships" xmlns:m="http://schemas.openxmlformats.org/officeDocument/2006/math" xmlns:v="urn:schemas-microsoft-com:vml" xmlns:wp14="http://schemas.microsoft.com/office/word/2010/wordprocessingDrawing" xmlns:wp="http://schemas.openxmlformats.org/drawingml/2006/wordprocessingDrawing" xmlns:w10="urn:schemas-microsoft-com:office:word" xmlns:w="http://schemas.openxmlformats.org/wordprocessingml/2006/main" xmlns:w14="http://schemas.microsoft.com/office/word/2010/wordml" xmlns:w15="http://schemas.microsoft.com/office/word/2012/wordml" xmlns:w16se="http://schemas.microsoft.com/office/word/2015/wordml/symex" xmlns:wpg="http://schemas.microsoft.com/office/word/2010/wordprocessingGroup" xmlns:wpi="http://schemas.microsoft.com/office/word/2010/wordprocessingInk" xmlns:wne="http://schemas.microsoft.com/office/word/2006/wordml" xmlns:wps="http://schemas.microsoft.com/office/word/2010/wordprocessingShape" mc:Ignorable="w14 w15 w16se wp14">
   <w:footnote w:type="separator" w:id="-1">
     <w:p>
       <w:pPr>
@@ -9409,17 +11250,17 @@
 </file>
 
 <file path=word/header1.xml><?xml version="1.0" encoding="utf-8"?>
-<w:hdr xmlns:wpc="http://schemas.microsoft.com/office/word/2010/wordprocessingCanvas" xmlns:mc="http://schemas.openxmlformats.org/markup-compatibility/2006" xmlns:o="urn:schemas-microsoft-com:office:office" xmlns:r="http://schemas.openxmlformats.org/officeDocument/2006/relationships" xmlns:m="http://schemas.openxmlformats.org/officeDocument/2006/math" xmlns:v="urn:schemas-microsoft-com:vml" xmlns:wp14="http://schemas.microsoft.com/office/word/2010/wordprocessingDrawing" xmlns:wp="http://schemas.openxmlformats.org/drawingml/2006/wordprocessingDrawing" xmlns:w10="urn:schemas-microsoft-com:office:word" xmlns:w="http://schemas.openxmlformats.org/wordprocessingml/2006/main" xmlns:w14="http://schemas.microsoft.com/office/word/2010/wordml" xmlns:w15="http://schemas.microsoft.com/office/word/2012/wordml" xmlns:wpg="http://schemas.microsoft.com/office/word/2010/wordprocessingGroup" xmlns:wpi="http://schemas.microsoft.com/office/word/2010/wordprocessingInk" xmlns:wne="http://schemas.microsoft.com/office/word/2006/wordml" xmlns:wps="http://schemas.microsoft.com/office/word/2010/wordprocessingShape" mc:Ignorable="w14 w15 wp14">
+<w:hdr xmlns:wpc="http://schemas.microsoft.com/office/word/2010/wordprocessingCanvas" xmlns:cx="http://schemas.microsoft.com/office/drawing/2014/chartex" xmlns:mc="http://schemas.openxmlformats.org/markup-compatibility/2006" xmlns:o="urn:schemas-microsoft-com:office:office" xmlns:r="http://schemas.openxmlformats.org/officeDocument/2006/relationships" xmlns:m="http://schemas.openxmlformats.org/officeDocument/2006/math" xmlns:v="urn:schemas-microsoft-com:vml" xmlns:wp14="http://schemas.microsoft.com/office/word/2010/wordprocessingDrawing" xmlns:wp="http://schemas.openxmlformats.org/drawingml/2006/wordprocessingDrawing" xmlns:w10="urn:schemas-microsoft-com:office:word" xmlns:w="http://schemas.openxmlformats.org/wordprocessingml/2006/main" xmlns:w14="http://schemas.microsoft.com/office/word/2010/wordml" xmlns:w15="http://schemas.microsoft.com/office/word/2012/wordml" xmlns:w16se="http://schemas.microsoft.com/office/word/2015/wordml/symex" xmlns:wpg="http://schemas.microsoft.com/office/word/2010/wordprocessingGroup" xmlns:wpi="http://schemas.microsoft.com/office/word/2010/wordprocessingInk" xmlns:wne="http://schemas.microsoft.com/office/word/2006/wordml" xmlns:wps="http://schemas.microsoft.com/office/word/2010/wordprocessingShape" mc:Ignorable="w14 w15 w16se wp14">
   <w:p>
     <w:pPr>
-      <w:pStyle w:val="Header"/>
+      <w:pStyle w:val="Zaglavlje"/>
     </w:pPr>
   </w:p>
 </w:hdr>
 </file>
 
 <file path=word/numbering.xml><?xml version="1.0" encoding="utf-8"?>
-<w:numbering xmlns:wpc="http://schemas.microsoft.com/office/word/2010/wordprocessingCanvas" xmlns:mc="http://schemas.openxmlformats.org/markup-compatibility/2006" xmlns:o="urn:schemas-microsoft-com:office:office" xmlns:r="http://schemas.openxmlformats.org/officeDocument/2006/relationships" xmlns:m="http://schemas.openxmlformats.org/officeDocument/2006/math" xmlns:v="urn:schemas-microsoft-com:vml" xmlns:wp14="http://schemas.microsoft.com/office/word/2010/wordprocessingDrawing" xmlns:wp="http://schemas.openxmlformats.org/drawingml/2006/wordprocessingDrawing" xmlns:w10="urn:schemas-microsoft-com:office:word" xmlns:w="http://schemas.openxmlformats.org/wordprocessingml/2006/main" xmlns:w14="http://schemas.microsoft.com/office/word/2010/wordml" xmlns:w15="http://schemas.microsoft.com/office/word/2012/wordml" xmlns:wpg="http://schemas.microsoft.com/office/word/2010/wordprocessingGroup" xmlns:wpi="http://schemas.microsoft.com/office/word/2010/wordprocessingInk" xmlns:wne="http://schemas.microsoft.com/office/word/2006/wordml" xmlns:wps="http://schemas.microsoft.com/office/word/2010/wordprocessingShape" mc:Ignorable="w14 w15 wp14">
+<w:numbering xmlns:wpc="http://schemas.microsoft.com/office/word/2010/wordprocessingCanvas" xmlns:cx="http://schemas.microsoft.com/office/drawing/2014/chartex" xmlns:mc="http://schemas.openxmlformats.org/markup-compatibility/2006" xmlns:o="urn:schemas-microsoft-com:office:office" xmlns:r="http://schemas.openxmlformats.org/officeDocument/2006/relationships" xmlns:m="http://schemas.openxmlformats.org/officeDocument/2006/math" xmlns:v="urn:schemas-microsoft-com:vml" xmlns:wp14="http://schemas.microsoft.com/office/word/2010/wordprocessingDrawing" xmlns:wp="http://schemas.openxmlformats.org/drawingml/2006/wordprocessingDrawing" xmlns:w10="urn:schemas-microsoft-com:office:word" xmlns:w="http://schemas.openxmlformats.org/wordprocessingml/2006/main" xmlns:w14="http://schemas.microsoft.com/office/word/2010/wordml" xmlns:w15="http://schemas.microsoft.com/office/word/2012/wordml" xmlns:w16se="http://schemas.microsoft.com/office/word/2015/wordml/symex" xmlns:wpg="http://schemas.microsoft.com/office/word/2010/wordprocessingGroup" xmlns:wpi="http://schemas.microsoft.com/office/word/2010/wordprocessingInk" xmlns:wne="http://schemas.microsoft.com/office/word/2006/wordml" xmlns:wps="http://schemas.microsoft.com/office/word/2010/wordprocessingShape" mc:Ignorable="w14 w15 w16se wp14">
   <w:abstractNum w:abstractNumId="0" w15:restartNumberingAfterBreak="0">
     <w:nsid w:val="02866D29"/>
     <w:multiLevelType w:val="multilevel"/>
@@ -11580,6 +13421,132 @@
       <w:rPr>
         <w:rFonts w:ascii="Wingdings" w:hAnsi="Wingdings" w:hint="default"/>
         <w:sz w:val="20"/>
+      </w:rPr>
+    </w:lvl>
+  </w:abstractNum>
+  <w:abstractNum w:abstractNumId="15" w15:restartNumberingAfterBreak="0">
+    <w:nsid w:val="69832197"/>
+    <w:multiLevelType w:val="multilevel"/>
+    <w:tmpl w:val="74729DB0"/>
+    <w:lvl w:ilvl="0">
+      <w:start w:val="1"/>
+      <w:numFmt w:val="decimal"/>
+      <w:pStyle w:val="FOINaslov1"/>
+      <w:lvlText w:val="%1."/>
+      <w:lvlJc w:val="left"/>
+      <w:pPr>
+        <w:ind w:left="4472" w:hanging="360"/>
+      </w:pPr>
+      <w:rPr>
+        <w:rFonts w:hint="default"/>
+      </w:rPr>
+    </w:lvl>
+    <w:lvl w:ilvl="1">
+      <w:start w:val="1"/>
+      <w:numFmt w:val="decimal"/>
+      <w:pStyle w:val="FOINaslov2"/>
+      <w:isLgl/>
+      <w:lvlText w:val="%1.%2."/>
+      <w:lvlJc w:val="left"/>
+      <w:pPr>
+        <w:ind w:left="4112" w:hanging="360"/>
+      </w:pPr>
+      <w:rPr>
+        <w:rFonts w:hint="default"/>
+        <w:sz w:val="32"/>
+      </w:rPr>
+    </w:lvl>
+    <w:lvl w:ilvl="2">
+      <w:start w:val="1"/>
+      <w:numFmt w:val="decimal"/>
+      <w:pStyle w:val="FOINaslov3"/>
+      <w:isLgl/>
+      <w:lvlText w:val="%1.%2.%3."/>
+      <w:lvlJc w:val="left"/>
+      <w:pPr>
+        <w:ind w:left="4962" w:hanging="720"/>
+      </w:pPr>
+      <w:rPr>
+        <w:rFonts w:hint="default"/>
+      </w:rPr>
+    </w:lvl>
+    <w:lvl w:ilvl="3">
+      <w:start w:val="1"/>
+      <w:numFmt w:val="decimal"/>
+      <w:pStyle w:val="FOINaslov4"/>
+      <w:isLgl/>
+      <w:lvlText w:val="%1.%2.%3.%4."/>
+      <w:lvlJc w:val="left"/>
+      <w:pPr>
+        <w:ind w:left="5027" w:hanging="720"/>
+      </w:pPr>
+      <w:rPr>
+        <w:rFonts w:hint="default"/>
+      </w:rPr>
+    </w:lvl>
+    <w:lvl w:ilvl="4">
+      <w:start w:val="1"/>
+      <w:numFmt w:val="decimal"/>
+      <w:isLgl/>
+      <w:lvlText w:val="%1.%2.%3.%4.%5."/>
+      <w:lvlJc w:val="left"/>
+      <w:pPr>
+        <w:ind w:left="5452" w:hanging="1080"/>
+      </w:pPr>
+      <w:rPr>
+        <w:rFonts w:hint="default"/>
+      </w:rPr>
+    </w:lvl>
+    <w:lvl w:ilvl="5">
+      <w:start w:val="1"/>
+      <w:numFmt w:val="decimal"/>
+      <w:isLgl/>
+      <w:lvlText w:val="%1.%2.%3.%4.%5.%6."/>
+      <w:lvlJc w:val="left"/>
+      <w:pPr>
+        <w:ind w:left="5517" w:hanging="1080"/>
+      </w:pPr>
+      <w:rPr>
+        <w:rFonts w:hint="default"/>
+      </w:rPr>
+    </w:lvl>
+    <w:lvl w:ilvl="6">
+      <w:start w:val="1"/>
+      <w:numFmt w:val="decimal"/>
+      <w:isLgl/>
+      <w:lvlText w:val="%1.%2.%3.%4.%5.%6.%7."/>
+      <w:lvlJc w:val="left"/>
+      <w:pPr>
+        <w:ind w:left="5942" w:hanging="1440"/>
+      </w:pPr>
+      <w:rPr>
+        <w:rFonts w:hint="default"/>
+      </w:rPr>
+    </w:lvl>
+    <w:lvl w:ilvl="7">
+      <w:start w:val="1"/>
+      <w:numFmt w:val="decimal"/>
+      <w:isLgl/>
+      <w:lvlText w:val="%1.%2.%3.%4.%5.%6.%7.%8."/>
+      <w:lvlJc w:val="left"/>
+      <w:pPr>
+        <w:ind w:left="6007" w:hanging="1440"/>
+      </w:pPr>
+      <w:rPr>
+        <w:rFonts w:hint="default"/>
+      </w:rPr>
+    </w:lvl>
+    <w:lvl w:ilvl="8">
+      <w:start w:val="1"/>
+      <w:numFmt w:val="decimal"/>
+      <w:isLgl/>
+      <w:lvlText w:val="%1.%2.%3.%4.%5.%6.%7.%8.%9."/>
+      <w:lvlJc w:val="left"/>
+      <w:pPr>
+        <w:ind w:left="6432" w:hanging="1800"/>
+      </w:pPr>
+      <w:rPr>
+        <w:rFonts w:hint="default"/>
       </w:rPr>
     </w:lvl>
   </w:abstractNum>
@@ -11628,11 +13595,14 @@
   <w:num w:numId="15">
     <w:abstractNumId w:val="7"/>
   </w:num>
+  <w:num w:numId="16">
+    <w:abstractNumId w:val="15"/>
+  </w:num>
 </w:numbering>
 </file>
 
 <file path=word/styles.xml><?xml version="1.0" encoding="utf-8"?>
-<w:styles xmlns:mc="http://schemas.openxmlformats.org/markup-compatibility/2006" xmlns:r="http://schemas.openxmlformats.org/officeDocument/2006/relationships" xmlns:w="http://schemas.openxmlformats.org/wordprocessingml/2006/main" xmlns:w14="http://schemas.microsoft.com/office/word/2010/wordml" xmlns:w15="http://schemas.microsoft.com/office/word/2012/wordml" mc:Ignorable="w14 w15">
+<w:styles xmlns:mc="http://schemas.openxmlformats.org/markup-compatibility/2006" xmlns:r="http://schemas.openxmlformats.org/officeDocument/2006/relationships" xmlns:w="http://schemas.openxmlformats.org/wordprocessingml/2006/main" xmlns:w14="http://schemas.microsoft.com/office/word/2010/wordml" xmlns:w15="http://schemas.microsoft.com/office/word/2012/wordml" xmlns:w16se="http://schemas.microsoft.com/office/word/2015/wordml/symex" mc:Ignorable="w14 w15 w16se">
   <w:docDefaults>
     <w:rPrDefault>
       <w:rPr>
@@ -12033,11 +14003,11 @@
       <w:sz w:val="24"/>
     </w:rPr>
   </w:style>
-  <w:style w:type="paragraph" w:styleId="Heading1">
+  <w:style w:type="paragraph" w:styleId="Naslov1">
     <w:name w:val="heading 1"/>
     <w:basedOn w:val="Normal"/>
     <w:next w:val="Normal"/>
-    <w:link w:val="Heading1Char"/>
+    <w:link w:val="Naslov1Char"/>
     <w:uiPriority w:val="9"/>
     <w:qFormat/>
     <w:rsid w:val="00D16A72"/>
@@ -12055,11 +14025,11 @@
       <w:szCs w:val="32"/>
     </w:rPr>
   </w:style>
-  <w:style w:type="paragraph" w:styleId="Heading2">
+  <w:style w:type="paragraph" w:styleId="Naslov2">
     <w:name w:val="heading 2"/>
     <w:basedOn w:val="Normal"/>
     <w:next w:val="Normal"/>
-    <w:link w:val="Heading2Char"/>
+    <w:link w:val="Naslov2Char"/>
     <w:uiPriority w:val="9"/>
     <w:unhideWhenUsed/>
     <w:qFormat/>
@@ -12077,11 +14047,11 @@
       <w:szCs w:val="26"/>
     </w:rPr>
   </w:style>
-  <w:style w:type="paragraph" w:styleId="Heading3">
+  <w:style w:type="paragraph" w:styleId="Naslov3">
     <w:name w:val="heading 3"/>
     <w:basedOn w:val="Normal"/>
     <w:next w:val="Normal"/>
-    <w:link w:val="Heading3Char"/>
+    <w:link w:val="Naslov3Char"/>
     <w:uiPriority w:val="9"/>
     <w:unhideWhenUsed/>
     <w:qFormat/>
@@ -12098,13 +14068,13 @@
       <w:szCs w:val="24"/>
     </w:rPr>
   </w:style>
-  <w:style w:type="character" w:default="1" w:styleId="DefaultParagraphFont">
+  <w:style w:type="character" w:default="1" w:styleId="Zadanifontodlomka">
     <w:name w:val="Default Paragraph Font"/>
     <w:uiPriority w:val="1"/>
     <w:semiHidden/>
     <w:unhideWhenUsed/>
   </w:style>
-  <w:style w:type="table" w:default="1" w:styleId="TableNormal">
+  <w:style w:type="table" w:default="1" w:styleId="Obinatablica">
     <w:name w:val="Normal Table"/>
     <w:uiPriority w:val="99"/>
     <w:semiHidden/>
@@ -12119,7 +14089,7 @@
       </w:tblCellMar>
     </w:tblPr>
   </w:style>
-  <w:style w:type="numbering" w:default="1" w:styleId="NoList">
+  <w:style w:type="numbering" w:default="1" w:styleId="Bezpopisa">
     <w:name w:val="No List"/>
     <w:uiPriority w:val="99"/>
     <w:semiHidden/>
@@ -12168,10 +14138,10 @@
     <w:basedOn w:val="Nazivinstitucije"/>
     <w:rsid w:val="005C7308"/>
   </w:style>
-  <w:style w:type="character" w:customStyle="1" w:styleId="Heading1Char">
-    <w:name w:val="Heading 1 Char"/>
-    <w:basedOn w:val="DefaultParagraphFont"/>
-    <w:link w:val="Heading1"/>
+  <w:style w:type="character" w:customStyle="1" w:styleId="Naslov1Char">
+    <w:name w:val="Naslov 1 Char"/>
+    <w:basedOn w:val="Zadanifontodlomka"/>
+    <w:link w:val="Naslov1"/>
     <w:uiPriority w:val="9"/>
     <w:rsid w:val="00D16A72"/>
     <w:rPr>
@@ -12181,9 +14151,9 @@
       <w:szCs w:val="32"/>
     </w:rPr>
   </w:style>
-  <w:style w:type="paragraph" w:styleId="TOCHeading">
+  <w:style w:type="paragraph" w:styleId="TOCNaslov">
     <w:name w:val="TOC Heading"/>
-    <w:basedOn w:val="Heading1"/>
+    <w:basedOn w:val="Naslov1"/>
     <w:next w:val="Normal"/>
     <w:uiPriority w:val="39"/>
     <w:unhideWhenUsed/>
@@ -12197,10 +14167,10 @@
       <w:lang w:val="en-US"/>
     </w:rPr>
   </w:style>
-  <w:style w:type="paragraph" w:styleId="Header">
+  <w:style w:type="paragraph" w:styleId="Zaglavlje">
     <w:name w:val="header"/>
     <w:basedOn w:val="Normal"/>
-    <w:link w:val="HeaderChar"/>
+    <w:link w:val="ZaglavljeChar"/>
     <w:uiPriority w:val="99"/>
     <w:unhideWhenUsed/>
     <w:rsid w:val="009F47B6"/>
@@ -12212,10 +14182,10 @@
       <w:spacing w:after="0" w:line="240" w:lineRule="auto"/>
     </w:pPr>
   </w:style>
-  <w:style w:type="character" w:customStyle="1" w:styleId="HeaderChar">
-    <w:name w:val="Header Char"/>
-    <w:basedOn w:val="DefaultParagraphFont"/>
-    <w:link w:val="Header"/>
+  <w:style w:type="character" w:customStyle="1" w:styleId="ZaglavljeChar">
+    <w:name w:val="Zaglavlje Char"/>
+    <w:basedOn w:val="Zadanifontodlomka"/>
+    <w:link w:val="Zaglavlje"/>
     <w:uiPriority w:val="99"/>
     <w:rsid w:val="009F47B6"/>
     <w:rPr>
@@ -12223,10 +14193,10 @@
       <w:sz w:val="24"/>
     </w:rPr>
   </w:style>
-  <w:style w:type="paragraph" w:styleId="Footer">
+  <w:style w:type="paragraph" w:styleId="Podnoje">
     <w:name w:val="footer"/>
     <w:basedOn w:val="Normal"/>
-    <w:link w:val="FooterChar"/>
+    <w:link w:val="PodnojeChar"/>
     <w:uiPriority w:val="99"/>
     <w:unhideWhenUsed/>
     <w:rsid w:val="009F47B6"/>
@@ -12238,10 +14208,10 @@
       <w:spacing w:after="0" w:line="240" w:lineRule="auto"/>
     </w:pPr>
   </w:style>
-  <w:style w:type="character" w:customStyle="1" w:styleId="FooterChar">
-    <w:name w:val="Footer Char"/>
-    <w:basedOn w:val="DefaultParagraphFont"/>
-    <w:link w:val="Footer"/>
+  <w:style w:type="character" w:customStyle="1" w:styleId="PodnojeChar">
+    <w:name w:val="Podnožje Char"/>
+    <w:basedOn w:val="Zadanifontodlomka"/>
+    <w:link w:val="Podnoje"/>
     <w:uiPriority w:val="99"/>
     <w:rsid w:val="009F47B6"/>
     <w:rPr>
@@ -12249,7 +14219,7 @@
       <w:sz w:val="24"/>
     </w:rPr>
   </w:style>
-  <w:style w:type="paragraph" w:styleId="ListParagraph">
+  <w:style w:type="paragraph" w:styleId="Odlomakpopisa">
     <w:name w:val="List Paragraph"/>
     <w:basedOn w:val="Normal"/>
     <w:uiPriority w:val="34"/>
@@ -12260,7 +14230,7 @@
       <w:contextualSpacing/>
     </w:pPr>
   </w:style>
-  <w:style w:type="paragraph" w:styleId="Caption">
+  <w:style w:type="paragraph" w:styleId="Opisslike">
     <w:name w:val="caption"/>
     <w:basedOn w:val="Normal"/>
     <w:next w:val="Normal"/>
@@ -12279,9 +14249,9 @@
       <w:szCs w:val="18"/>
     </w:rPr>
   </w:style>
-  <w:style w:type="character" w:styleId="Hyperlink">
+  <w:style w:type="character" w:styleId="Hiperveza">
     <w:name w:val="Hyperlink"/>
-    <w:basedOn w:val="DefaultParagraphFont"/>
+    <w:basedOn w:val="Zadanifontodlomka"/>
     <w:uiPriority w:val="99"/>
     <w:unhideWhenUsed/>
     <w:rsid w:val="009F47B6"/>
@@ -12290,10 +14260,10 @@
       <w:u w:val="single"/>
     </w:rPr>
   </w:style>
-  <w:style w:type="character" w:customStyle="1" w:styleId="Heading2Char">
-    <w:name w:val="Heading 2 Char"/>
-    <w:basedOn w:val="DefaultParagraphFont"/>
-    <w:link w:val="Heading2"/>
+  <w:style w:type="character" w:customStyle="1" w:styleId="Naslov2Char">
+    <w:name w:val="Naslov 2 Char"/>
+    <w:basedOn w:val="Zadanifontodlomka"/>
+    <w:link w:val="Naslov2"/>
     <w:uiPriority w:val="9"/>
     <w:rsid w:val="009F47B6"/>
     <w:rPr>
@@ -12303,9 +14273,9 @@
       <w:szCs w:val="26"/>
     </w:rPr>
   </w:style>
-  <w:style w:type="table" w:styleId="TableGrid">
+  <w:style w:type="table" w:styleId="Reetkatablice">
     <w:name w:val="Table Grid"/>
-    <w:basedOn w:val="TableNormal"/>
+    <w:basedOn w:val="Obinatablica"/>
     <w:uiPriority w:val="39"/>
     <w:rsid w:val="009F47B6"/>
     <w:pPr>
@@ -12322,10 +14292,10 @@
       </w:tblBorders>
     </w:tblPr>
   </w:style>
-  <w:style w:type="character" w:customStyle="1" w:styleId="Heading3Char">
-    <w:name w:val="Heading 3 Char"/>
-    <w:basedOn w:val="DefaultParagraphFont"/>
-    <w:link w:val="Heading3"/>
+  <w:style w:type="character" w:customStyle="1" w:styleId="Naslov3Char">
+    <w:name w:val="Naslov 3 Char"/>
+    <w:basedOn w:val="Zadanifontodlomka"/>
+    <w:link w:val="Naslov3"/>
     <w:uiPriority w:val="9"/>
     <w:rsid w:val="00124C81"/>
     <w:rPr>
@@ -12335,7 +14305,7 @@
       <w:szCs w:val="24"/>
     </w:rPr>
   </w:style>
-  <w:style w:type="paragraph" w:styleId="TOC1">
+  <w:style w:type="paragraph" w:styleId="Sadraj1">
     <w:name w:val="toc 1"/>
     <w:basedOn w:val="Normal"/>
     <w:next w:val="Normal"/>
@@ -12347,7 +14317,7 @@
       <w:spacing w:after="100"/>
     </w:pPr>
   </w:style>
-  <w:style w:type="paragraph" w:styleId="TOC2">
+  <w:style w:type="paragraph" w:styleId="Sadraj2">
     <w:name w:val="toc 2"/>
     <w:basedOn w:val="Normal"/>
     <w:next w:val="Normal"/>
@@ -12360,7 +14330,7 @@
       <w:ind w:left="240"/>
     </w:pPr>
   </w:style>
-  <w:style w:type="paragraph" w:styleId="TOC3">
+  <w:style w:type="paragraph" w:styleId="Sadraj3">
     <w:name w:val="toc 3"/>
     <w:basedOn w:val="Normal"/>
     <w:next w:val="Normal"/>
@@ -12373,9 +14343,9 @@
       <w:ind w:left="480"/>
     </w:pPr>
   </w:style>
-  <w:style w:type="character" w:styleId="FollowedHyperlink">
+  <w:style w:type="character" w:styleId="SlijeenaHiperveza">
     <w:name w:val="FollowedHyperlink"/>
-    <w:basedOn w:val="DefaultParagraphFont"/>
+    <w:basedOn w:val="Zadanifontodlomka"/>
     <w:uiPriority w:val="99"/>
     <w:semiHidden/>
     <w:unhideWhenUsed/>
@@ -12383,6 +14353,108 @@
     <w:rPr>
       <w:color w:val="954F72" w:themeColor="followedHyperlink"/>
       <w:u w:val="single"/>
+    </w:rPr>
+  </w:style>
+  <w:style w:type="paragraph" w:customStyle="1" w:styleId="FOINaslov1">
+    <w:name w:val="FOI Naslov 1"/>
+    <w:basedOn w:val="Mjesto"/>
+    <w:link w:val="FOINaslov1Char"/>
+    <w:autoRedefine/>
+    <w:qFormat/>
+    <w:rsid w:val="00116214"/>
+    <w:pPr>
+      <w:numPr>
+        <w:numId w:val="16"/>
+      </w:numPr>
+      <w:tabs>
+        <w:tab w:val="left" w:pos="426"/>
+      </w:tabs>
+      <w:spacing w:after="240"/>
+      <w:ind w:left="0" w:firstLine="0"/>
+    </w:pPr>
+    <w:rPr>
+      <w:sz w:val="36"/>
+    </w:rPr>
+  </w:style>
+  <w:style w:type="character" w:customStyle="1" w:styleId="FOINaslov1Char">
+    <w:name w:val="FOI Naslov 1 Char"/>
+    <w:basedOn w:val="Zadanifontodlomka"/>
+    <w:link w:val="FOINaslov1"/>
+    <w:rsid w:val="00116214"/>
+    <w:rPr>
+      <w:rFonts w:ascii="Times New Roman" w:eastAsia="Times New Roman" w:hAnsi="Times New Roman" w:cs="Times New Roman"/>
+      <w:b/>
+      <w:bCs/>
+      <w:sz w:val="36"/>
+      <w:szCs w:val="24"/>
+      <w:lang w:eastAsia="hr-HR"/>
+    </w:rPr>
+  </w:style>
+  <w:style w:type="paragraph" w:customStyle="1" w:styleId="FOINaslov2">
+    <w:name w:val="FOI Naslov 2"/>
+    <w:basedOn w:val="Odlomakpopisa"/>
+    <w:qFormat/>
+    <w:rsid w:val="00D0310D"/>
+    <w:pPr>
+      <w:numPr>
+        <w:ilvl w:val="1"/>
+        <w:numId w:val="16"/>
+      </w:numPr>
+      <w:spacing w:before="240" w:after="120" w:line="240" w:lineRule="auto"/>
+      <w:ind w:left="357" w:hanging="357"/>
+      <w:contextualSpacing w:val="0"/>
+      <w:jc w:val="both"/>
+    </w:pPr>
+    <w:rPr>
+      <w:rFonts w:eastAsia="Times New Roman" w:cs="Times New Roman"/>
+      <w:b/>
+      <w:sz w:val="32"/>
+      <w:szCs w:val="24"/>
+      <w:lang w:eastAsia="hr-HR"/>
+    </w:rPr>
+  </w:style>
+  <w:style w:type="paragraph" w:customStyle="1" w:styleId="FOINaslov3">
+    <w:name w:val="FOI Naslov 3"/>
+    <w:basedOn w:val="Odlomakpopisa"/>
+    <w:qFormat/>
+    <w:rsid w:val="00D0310D"/>
+    <w:pPr>
+      <w:numPr>
+        <w:ilvl w:val="2"/>
+        <w:numId w:val="16"/>
+      </w:numPr>
+      <w:spacing w:before="240" w:after="120" w:line="240" w:lineRule="auto"/>
+      <w:ind w:left="709" w:hanging="709"/>
+      <w:jc w:val="both"/>
+    </w:pPr>
+    <w:rPr>
+      <w:rFonts w:eastAsia="Times New Roman" w:cs="Times New Roman"/>
+      <w:b/>
+      <w:sz w:val="28"/>
+      <w:szCs w:val="24"/>
+      <w:lang w:eastAsia="hr-HR"/>
+    </w:rPr>
+  </w:style>
+  <w:style w:type="paragraph" w:customStyle="1" w:styleId="FOINaslov4">
+    <w:name w:val="FOI Naslov 4"/>
+    <w:basedOn w:val="Odlomakpopisa"/>
+    <w:qFormat/>
+    <w:rsid w:val="00D0310D"/>
+    <w:pPr>
+      <w:numPr>
+        <w:ilvl w:val="3"/>
+        <w:numId w:val="16"/>
+      </w:numPr>
+      <w:spacing w:before="240" w:after="120" w:line="240" w:lineRule="auto"/>
+      <w:ind w:left="851" w:hanging="851"/>
+      <w:contextualSpacing w:val="0"/>
+      <w:jc w:val="both"/>
+    </w:pPr>
+    <w:rPr>
+      <w:rFonts w:eastAsia="Times New Roman" w:cs="Times New Roman"/>
+      <w:b/>
+      <w:szCs w:val="24"/>
+      <w:lang w:eastAsia="hr-HR"/>
     </w:rPr>
   </w:style>
 </w:styles>
@@ -12654,7 +14726,7 @@
 </file>
 
 <file path=customXml/itemProps1.xml><?xml version="1.0" encoding="utf-8"?>
-<ds:datastoreItem xmlns:ds="http://schemas.openxmlformats.org/officeDocument/2006/customXml" ds:itemID="{3BCD305E-61D8-4052-96EE-B9E7279E3473}">
+<ds:datastoreItem xmlns:ds="http://schemas.openxmlformats.org/officeDocument/2006/customXml" ds:itemID="{D5F8D949-F79F-40A0-95ED-A1DC1BF9AC8D}">
   <ds:schemaRefs>
     <ds:schemaRef ds:uri="http://schemas.openxmlformats.org/officeDocument/2006/bibliography"/>
   </ds:schemaRefs>

</xml_diff>

<commit_message>
Dokumentacija konačno spremna na predaju druge faze.
</commit_message>
<xml_diff>
--- a/Dokumentacija/Projektna Dokumentacija.docx
+++ b/Dokumentacija/Projektna Dokumentacija.docx
@@ -1,6 +1,6 @@
 
 <file path=word/document.xml><?xml version="1.0" encoding="utf-8"?>
-<w:document xmlns:wpc="http://schemas.microsoft.com/office/word/2010/wordprocessingCanvas" xmlns:cx="http://schemas.microsoft.com/office/drawing/2014/chartex" xmlns:mc="http://schemas.openxmlformats.org/markup-compatibility/2006" xmlns:o="urn:schemas-microsoft-com:office:office" xmlns:r="http://schemas.openxmlformats.org/officeDocument/2006/relationships" xmlns:m="http://schemas.openxmlformats.org/officeDocument/2006/math" xmlns:v="urn:schemas-microsoft-com:vml" xmlns:wp14="http://schemas.microsoft.com/office/word/2010/wordprocessingDrawing" xmlns:wp="http://schemas.openxmlformats.org/drawingml/2006/wordprocessingDrawing" xmlns:w10="urn:schemas-microsoft-com:office:word" xmlns:w="http://schemas.openxmlformats.org/wordprocessingml/2006/main" xmlns:w14="http://schemas.microsoft.com/office/word/2010/wordml" xmlns:w15="http://schemas.microsoft.com/office/word/2012/wordml" xmlns:w16se="http://schemas.microsoft.com/office/word/2015/wordml/symex" xmlns:wpg="http://schemas.microsoft.com/office/word/2010/wordprocessingGroup" xmlns:wpi="http://schemas.microsoft.com/office/word/2010/wordprocessingInk" xmlns:wne="http://schemas.microsoft.com/office/word/2006/wordml" xmlns:wps="http://schemas.microsoft.com/office/word/2010/wordprocessingShape" mc:Ignorable="w14 w15 w16se wp14">
+<w:document xmlns:wpc="http://schemas.microsoft.com/office/word/2010/wordprocessingCanvas" xmlns:mc="http://schemas.openxmlformats.org/markup-compatibility/2006" xmlns:o="urn:schemas-microsoft-com:office:office" xmlns:r="http://schemas.openxmlformats.org/officeDocument/2006/relationships" xmlns:m="http://schemas.openxmlformats.org/officeDocument/2006/math" xmlns:v="urn:schemas-microsoft-com:vml" xmlns:wp14="http://schemas.microsoft.com/office/word/2010/wordprocessingDrawing" xmlns:wp="http://schemas.openxmlformats.org/drawingml/2006/wordprocessingDrawing" xmlns:w10="urn:schemas-microsoft-com:office:word" xmlns:w="http://schemas.openxmlformats.org/wordprocessingml/2006/main" xmlns:w14="http://schemas.microsoft.com/office/word/2010/wordml" xmlns:w15="http://schemas.microsoft.com/office/word/2012/wordml" xmlns:wpg="http://schemas.microsoft.com/office/word/2010/wordprocessingGroup" xmlns:wpi="http://schemas.microsoft.com/office/word/2010/wordprocessingInk" xmlns:wne="http://schemas.microsoft.com/office/word/2006/wordml" xmlns:wps="http://schemas.microsoft.com/office/word/2010/wordprocessingShape" mc:Ignorable="w14 w15 wp14">
   <w:body>
     <w:p>
       <w:pPr>
@@ -233,7 +233,7 @@
       <w:hyperlink r:id="rId8" w:history="1">
         <w:r>
           <w:rPr>
-            <w:rStyle w:val="Hiperveza"/>
+            <w:rStyle w:val="Hyperlink"/>
             <w:b w:val="0"/>
           </w:rPr>
           <w:t>Link na github repozitorij</w:t>
@@ -269,14 +269,7 @@
     </w:p>
     <w:sdt>
       <w:sdtPr>
-        <w:rPr>
-          <w:rFonts w:eastAsiaTheme="minorHAnsi" w:cstheme="minorBidi"/>
-          <w:color w:val="auto"/>
-          <w:sz w:val="24"/>
-          <w:szCs w:val="22"/>
-          <w:lang w:val="hr-HR"/>
-        </w:rPr>
-        <w:id w:val="2034309499"/>
+        <w:id w:val="1010114462"/>
         <w:docPartObj>
           <w:docPartGallery w:val="Table of Contents"/>
           <w:docPartUnique/>
@@ -290,27 +283,25 @@
         </w:rPr>
       </w:sdtEndPr>
       <w:sdtContent>
+        <w:bookmarkStart w:id="0" w:name="_GoBack" w:displacedByCustomXml="prev"/>
+        <w:bookmarkEnd w:id="0" w:displacedByCustomXml="prev"/>
         <w:p>
           <w:pPr>
-            <w:pStyle w:val="TOCNaslov"/>
+            <w:jc w:val="center"/>
+            <w:rPr>
+              <w:sz w:val="44"/>
+            </w:rPr>
           </w:pPr>
-          <w:proofErr w:type="spellStart"/>
           <w:r>
+            <w:rPr>
+              <w:sz w:val="44"/>
+            </w:rPr>
             <w:t>Sadržaj</w:t>
           </w:r>
-          <w:proofErr w:type="spellEnd"/>
         </w:p>
         <w:p>
           <w:pPr>
-            <w:spacing w:line="360" w:lineRule="auto"/>
-            <w:rPr>
-              <w:lang w:val="en-US"/>
-            </w:rPr>
-          </w:pPr>
-        </w:p>
-        <w:p>
-          <w:pPr>
-            <w:pStyle w:val="Sadraj1"/>
+            <w:pStyle w:val="TOC1"/>
             <w:tabs>
               <w:tab w:val="left" w:pos="480"/>
               <w:tab w:val="right" w:leader="dot" w:pos="9062"/>
@@ -331,10 +322,10 @@
           <w:r>
             <w:fldChar w:fldCharType="separate"/>
           </w:r>
-          <w:hyperlink w:anchor="_Toc471487134" w:history="1">
-            <w:r>
-              <w:rPr>
-                <w:rStyle w:val="Hiperveza"/>
+          <w:hyperlink w:anchor="_Toc471512836" w:history="1">
+            <w:r>
+              <w:rPr>
+                <w:rStyle w:val="Hyperlink"/>
                 <w:noProof/>
               </w:rPr>
               <w:t>1.</w:t>
@@ -350,7 +341,7 @@
             </w:r>
             <w:r>
               <w:rPr>
-                <w:rStyle w:val="Hiperveza"/>
+                <w:rStyle w:val="Hyperlink"/>
                 <w:noProof/>
               </w:rPr>
               <w:t>Ideja</w:t>
@@ -374,7 +365,7 @@
                 <w:noProof/>
                 <w:webHidden/>
               </w:rPr>
-              <w:instrText xml:space="preserve"> PAGEREF _Toc471487134 \h </w:instrText>
+              <w:instrText xml:space="preserve"> PAGEREF _Toc471512836 \h </w:instrText>
             </w:r>
             <w:r>
               <w:rPr>
@@ -407,7 +398,7 @@
         </w:p>
         <w:p>
           <w:pPr>
-            <w:pStyle w:val="Sadraj1"/>
+            <w:pStyle w:val="TOC1"/>
             <w:tabs>
               <w:tab w:val="left" w:pos="480"/>
               <w:tab w:val="right" w:leader="dot" w:pos="9062"/>
@@ -419,10 +410,10 @@
               <w:lang w:eastAsia="hr-HR"/>
             </w:rPr>
           </w:pPr>
-          <w:hyperlink w:anchor="_Toc471487135" w:history="1">
-            <w:r>
-              <w:rPr>
-                <w:rStyle w:val="Hiperveza"/>
+          <w:hyperlink w:anchor="_Toc471512837" w:history="1">
+            <w:r>
+              <w:rPr>
+                <w:rStyle w:val="Hyperlink"/>
                 <w:noProof/>
               </w:rPr>
               <w:t>2.</w:t>
@@ -438,7 +429,7 @@
             </w:r>
             <w:r>
               <w:rPr>
-                <w:rStyle w:val="Hiperveza"/>
+                <w:rStyle w:val="Hyperlink"/>
                 <w:noProof/>
               </w:rPr>
               <w:t>Funkcionalnosti aplikacije</w:t>
@@ -462,7 +453,7 @@
                 <w:noProof/>
                 <w:webHidden/>
               </w:rPr>
-              <w:instrText xml:space="preserve"> PAGEREF _Toc471487135 \h </w:instrText>
+              <w:instrText xml:space="preserve"> PAGEREF _Toc471512837 \h </w:instrText>
             </w:r>
             <w:r>
               <w:rPr>
@@ -495,7 +486,7 @@
         </w:p>
         <w:p>
           <w:pPr>
-            <w:pStyle w:val="Sadraj1"/>
+            <w:pStyle w:val="TOC1"/>
             <w:tabs>
               <w:tab w:val="left" w:pos="480"/>
               <w:tab w:val="right" w:leader="dot" w:pos="9062"/>
@@ -507,10 +498,10 @@
               <w:lang w:eastAsia="hr-HR"/>
             </w:rPr>
           </w:pPr>
-          <w:hyperlink w:anchor="_Toc471487136" w:history="1">
-            <w:r>
-              <w:rPr>
-                <w:rStyle w:val="Hiperveza"/>
+          <w:hyperlink w:anchor="_Toc471512838" w:history="1">
+            <w:r>
+              <w:rPr>
+                <w:rStyle w:val="Hyperlink"/>
                 <w:noProof/>
               </w:rPr>
               <w:t>3.</w:t>
@@ -526,7 +517,7 @@
             </w:r>
             <w:r>
               <w:rPr>
-                <w:rStyle w:val="Hiperveza"/>
+                <w:rStyle w:val="Hyperlink"/>
                 <w:noProof/>
               </w:rPr>
               <w:t>Arhitektura aplikacije</w:t>
@@ -550,7 +541,7 @@
                 <w:noProof/>
                 <w:webHidden/>
               </w:rPr>
-              <w:instrText xml:space="preserve"> PAGEREF _Toc471487136 \h </w:instrText>
+              <w:instrText xml:space="preserve"> PAGEREF _Toc471512838 \h </w:instrText>
             </w:r>
             <w:r>
               <w:rPr>
@@ -583,7 +574,7 @@
         </w:p>
         <w:p>
           <w:pPr>
-            <w:pStyle w:val="Sadraj1"/>
+            <w:pStyle w:val="TOC1"/>
             <w:tabs>
               <w:tab w:val="left" w:pos="480"/>
               <w:tab w:val="right" w:leader="dot" w:pos="9062"/>
@@ -595,10 +586,10 @@
               <w:lang w:eastAsia="hr-HR"/>
             </w:rPr>
           </w:pPr>
-          <w:hyperlink w:anchor="_Toc471487137" w:history="1">
-            <w:r>
-              <w:rPr>
-                <w:rStyle w:val="Hiperveza"/>
+          <w:hyperlink w:anchor="_Toc471512839" w:history="1">
+            <w:r>
+              <w:rPr>
+                <w:rStyle w:val="Hyperlink"/>
                 <w:noProof/>
               </w:rPr>
               <w:t>4.</w:t>
@@ -614,7 +605,7 @@
             </w:r>
             <w:r>
               <w:rPr>
-                <w:rStyle w:val="Hiperveza"/>
+                <w:rStyle w:val="Hyperlink"/>
                 <w:noProof/>
               </w:rPr>
               <w:t>Skice aplikacije</w:t>
@@ -638,7 +629,7 @@
                 <w:noProof/>
                 <w:webHidden/>
               </w:rPr>
-              <w:instrText xml:space="preserve"> PAGEREF _Toc471487137 \h </w:instrText>
+              <w:instrText xml:space="preserve"> PAGEREF _Toc471512839 \h </w:instrText>
             </w:r>
             <w:r>
               <w:rPr>
@@ -671,7 +662,7 @@
         </w:p>
         <w:p>
           <w:pPr>
-            <w:pStyle w:val="Sadraj1"/>
+            <w:pStyle w:val="TOC1"/>
             <w:tabs>
               <w:tab w:val="left" w:pos="480"/>
               <w:tab w:val="right" w:leader="dot" w:pos="9062"/>
@@ -683,10 +674,10 @@
               <w:lang w:eastAsia="hr-HR"/>
             </w:rPr>
           </w:pPr>
-          <w:hyperlink w:anchor="_Toc471487138" w:history="1">
-            <w:r>
-              <w:rPr>
-                <w:rStyle w:val="Hiperveza"/>
+          <w:hyperlink w:anchor="_Toc471512840" w:history="1">
+            <w:r>
+              <w:rPr>
+                <w:rStyle w:val="Hyperlink"/>
                 <w:noProof/>
               </w:rPr>
               <w:t>5.</w:t>
@@ -702,10 +693,10 @@
             </w:r>
             <w:r>
               <w:rPr>
-                <w:rStyle w:val="Hiperveza"/>
-                <w:noProof/>
-              </w:rPr>
-              <w:t>Korisničke priče</w:t>
+                <w:rStyle w:val="Hyperlink"/>
+                <w:noProof/>
+              </w:rPr>
+              <w:t>Podaci za prijavu</w:t>
             </w:r>
             <w:r>
               <w:rPr>
@@ -726,7 +717,7 @@
                 <w:noProof/>
                 <w:webHidden/>
               </w:rPr>
-              <w:instrText xml:space="preserve"> PAGEREF _Toc471487138 \h </w:instrText>
+              <w:instrText xml:space="preserve"> PAGEREF _Toc471512840 \h </w:instrText>
             </w:r>
             <w:r>
               <w:rPr>
@@ -759,7 +750,7 @@
         </w:p>
         <w:p>
           <w:pPr>
-            <w:pStyle w:val="Sadraj1"/>
+            <w:pStyle w:val="TOC1"/>
             <w:tabs>
               <w:tab w:val="left" w:pos="480"/>
               <w:tab w:val="right" w:leader="dot" w:pos="9062"/>
@@ -771,10 +762,10 @@
               <w:lang w:eastAsia="hr-HR"/>
             </w:rPr>
           </w:pPr>
-          <w:hyperlink w:anchor="_Toc471487139" w:history="1">
-            <w:r>
-              <w:rPr>
-                <w:rStyle w:val="Hiperveza"/>
+          <w:hyperlink w:anchor="_Toc471512841" w:history="1">
+            <w:r>
+              <w:rPr>
+                <w:rStyle w:val="Hyperlink"/>
                 <w:noProof/>
               </w:rPr>
               <w:t>6.</w:t>
@@ -790,10 +781,10 @@
             </w:r>
             <w:r>
               <w:rPr>
-                <w:rStyle w:val="Hiperveza"/>
-                <w:noProof/>
-              </w:rPr>
-              <w:t>SCRUM</w:t>
+                <w:rStyle w:val="Hyperlink"/>
+                <w:noProof/>
+              </w:rPr>
+              <w:t>Korisničke priče</w:t>
             </w:r>
             <w:r>
               <w:rPr>
@@ -814,7 +805,7 @@
                 <w:noProof/>
                 <w:webHidden/>
               </w:rPr>
-              <w:instrText xml:space="preserve"> PAGEREF _Toc471487139 \h </w:instrText>
+              <w:instrText xml:space="preserve"> PAGEREF _Toc471512841 \h </w:instrText>
             </w:r>
             <w:r>
               <w:rPr>
@@ -834,7 +825,7 @@
                 <w:noProof/>
                 <w:webHidden/>
               </w:rPr>
-              <w:t>7</w:t>
+              <w:t>5</w:t>
             </w:r>
             <w:r>
               <w:rPr>
@@ -847,7 +838,95 @@
         </w:p>
         <w:p>
           <w:pPr>
-            <w:pStyle w:val="Sadraj2"/>
+            <w:pStyle w:val="TOC1"/>
+            <w:tabs>
+              <w:tab w:val="left" w:pos="480"/>
+              <w:tab w:val="right" w:leader="dot" w:pos="9062"/>
+            </w:tabs>
+            <w:rPr>
+              <w:rFonts w:asciiTheme="minorHAnsi" w:eastAsiaTheme="minorEastAsia" w:hAnsiTheme="minorHAnsi"/>
+              <w:noProof/>
+              <w:sz w:val="22"/>
+              <w:lang w:eastAsia="hr-HR"/>
+            </w:rPr>
+          </w:pPr>
+          <w:hyperlink w:anchor="_Toc471512842" w:history="1">
+            <w:r>
+              <w:rPr>
+                <w:rStyle w:val="Hyperlink"/>
+                <w:noProof/>
+              </w:rPr>
+              <w:t>7.</w:t>
+            </w:r>
+            <w:r>
+              <w:rPr>
+                <w:rFonts w:asciiTheme="minorHAnsi" w:eastAsiaTheme="minorEastAsia" w:hAnsiTheme="minorHAnsi"/>
+                <w:noProof/>
+                <w:sz w:val="22"/>
+                <w:lang w:eastAsia="hr-HR"/>
+              </w:rPr>
+              <w:tab/>
+            </w:r>
+            <w:r>
+              <w:rPr>
+                <w:rStyle w:val="Hyperlink"/>
+                <w:noProof/>
+              </w:rPr>
+              <w:t>SCRUM</w:t>
+            </w:r>
+            <w:r>
+              <w:rPr>
+                <w:noProof/>
+                <w:webHidden/>
+              </w:rPr>
+              <w:tab/>
+            </w:r>
+            <w:r>
+              <w:rPr>
+                <w:noProof/>
+                <w:webHidden/>
+              </w:rPr>
+              <w:fldChar w:fldCharType="begin"/>
+            </w:r>
+            <w:r>
+              <w:rPr>
+                <w:noProof/>
+                <w:webHidden/>
+              </w:rPr>
+              <w:instrText xml:space="preserve"> PAGEREF _Toc471512842 \h </w:instrText>
+            </w:r>
+            <w:r>
+              <w:rPr>
+                <w:noProof/>
+                <w:webHidden/>
+              </w:rPr>
+            </w:r>
+            <w:r>
+              <w:rPr>
+                <w:noProof/>
+                <w:webHidden/>
+              </w:rPr>
+              <w:fldChar w:fldCharType="separate"/>
+            </w:r>
+            <w:r>
+              <w:rPr>
+                <w:noProof/>
+                <w:webHidden/>
+              </w:rPr>
+              <w:t>8</w:t>
+            </w:r>
+            <w:r>
+              <w:rPr>
+                <w:noProof/>
+                <w:webHidden/>
+              </w:rPr>
+              <w:fldChar w:fldCharType="end"/>
+            </w:r>
+          </w:hyperlink>
+        </w:p>
+        <w:p>
+          <w:pPr>
+            <w:pStyle w:val="TOC2"/>
             <w:tabs>
               <w:tab w:val="left" w:pos="880"/>
               <w:tab w:val="right" w:leader="dot" w:pos="9062"/>
@@ -859,13 +938,13 @@
               <w:lang w:eastAsia="hr-HR"/>
             </w:rPr>
           </w:pPr>
-          <w:hyperlink w:anchor="_Toc471487140" w:history="1">
-            <w:r>
-              <w:rPr>
-                <w:rStyle w:val="Hiperveza"/>
-                <w:noProof/>
-              </w:rPr>
-              <w:t>6.1.</w:t>
+          <w:hyperlink w:anchor="_Toc471512843" w:history="1">
+            <w:r>
+              <w:rPr>
+                <w:rStyle w:val="Hyperlink"/>
+                <w:noProof/>
+              </w:rPr>
+              <w:t>7.1.</w:t>
             </w:r>
             <w:r>
               <w:rPr>
@@ -878,7 +957,7 @@
             </w:r>
             <w:r>
               <w:rPr>
-                <w:rStyle w:val="Hiperveza"/>
+                <w:rStyle w:val="Hyperlink"/>
                 <w:noProof/>
               </w:rPr>
               <w:t>Product Backlog</w:t>
@@ -902,7 +981,7 @@
                 <w:noProof/>
                 <w:webHidden/>
               </w:rPr>
-              <w:instrText xml:space="preserve"> PAGEREF _Toc471487140 \h </w:instrText>
+              <w:instrText xml:space="preserve"> PAGEREF _Toc471512843 \h </w:instrText>
             </w:r>
             <w:r>
               <w:rPr>
@@ -922,7 +1001,7 @@
                 <w:noProof/>
                 <w:webHidden/>
               </w:rPr>
-              <w:t>7</w:t>
+              <w:t>8</w:t>
             </w:r>
             <w:r>
               <w:rPr>
@@ -935,7 +1014,7 @@
         </w:p>
         <w:p>
           <w:pPr>
-            <w:pStyle w:val="Sadraj2"/>
+            <w:pStyle w:val="TOC2"/>
             <w:tabs>
               <w:tab w:val="left" w:pos="880"/>
               <w:tab w:val="right" w:leader="dot" w:pos="9062"/>
@@ -947,13 +1026,13 @@
               <w:lang w:eastAsia="hr-HR"/>
             </w:rPr>
           </w:pPr>
-          <w:hyperlink w:anchor="_Toc471487141" w:history="1">
-            <w:r>
-              <w:rPr>
-                <w:rStyle w:val="Hiperveza"/>
-                <w:noProof/>
-              </w:rPr>
-              <w:t>6.2.</w:t>
+          <w:hyperlink w:anchor="_Toc471512844" w:history="1">
+            <w:r>
+              <w:rPr>
+                <w:rStyle w:val="Hyperlink"/>
+                <w:noProof/>
+              </w:rPr>
+              <w:t>7.2.</w:t>
             </w:r>
             <w:r>
               <w:rPr>
@@ -966,7 +1045,7 @@
             </w:r>
             <w:r>
               <w:rPr>
-                <w:rStyle w:val="Hiperveza"/>
+                <w:rStyle w:val="Hyperlink"/>
                 <w:noProof/>
               </w:rPr>
               <w:t>Sprint 1</w:t>
@@ -990,7 +1069,7 @@
                 <w:noProof/>
                 <w:webHidden/>
               </w:rPr>
-              <w:instrText xml:space="preserve"> PAGEREF _Toc471487141 \h </w:instrText>
+              <w:instrText xml:space="preserve"> PAGEREF _Toc471512844 \h </w:instrText>
             </w:r>
             <w:r>
               <w:rPr>
@@ -1010,7 +1089,7 @@
                 <w:noProof/>
                 <w:webHidden/>
               </w:rPr>
-              <w:t>12</w:t>
+              <w:t>13</w:t>
             </w:r>
             <w:r>
               <w:rPr>
@@ -1023,7 +1102,7 @@
         </w:p>
         <w:p>
           <w:pPr>
-            <w:pStyle w:val="Sadraj3"/>
+            <w:pStyle w:val="TOC3"/>
             <w:tabs>
               <w:tab w:val="left" w:pos="1320"/>
               <w:tab w:val="right" w:leader="dot" w:pos="9062"/>
@@ -1035,13 +1114,13 @@
               <w:lang w:eastAsia="hr-HR"/>
             </w:rPr>
           </w:pPr>
-          <w:hyperlink w:anchor="_Toc471487142" w:history="1">
-            <w:r>
-              <w:rPr>
-                <w:rStyle w:val="Hiperveza"/>
-                <w:noProof/>
-              </w:rPr>
-              <w:t>6.2.1.</w:t>
+          <w:hyperlink w:anchor="_Toc471512845" w:history="1">
+            <w:r>
+              <w:rPr>
+                <w:rStyle w:val="Hyperlink"/>
+                <w:noProof/>
+              </w:rPr>
+              <w:t>7.2.1.</w:t>
             </w:r>
             <w:r>
               <w:rPr>
@@ -1054,7 +1133,7 @@
             </w:r>
             <w:r>
               <w:rPr>
-                <w:rStyle w:val="Hiperveza"/>
+                <w:rStyle w:val="Hyperlink"/>
                 <w:noProof/>
               </w:rPr>
               <w:t>Sprint planning</w:t>
@@ -1078,7 +1157,7 @@
                 <w:noProof/>
                 <w:webHidden/>
               </w:rPr>
-              <w:instrText xml:space="preserve"> PAGEREF _Toc471487142 \h </w:instrText>
+              <w:instrText xml:space="preserve"> PAGEREF _Toc471512845 \h </w:instrText>
             </w:r>
             <w:r>
               <w:rPr>
@@ -1098,7 +1177,7 @@
                 <w:noProof/>
                 <w:webHidden/>
               </w:rPr>
-              <w:t>12</w:t>
+              <w:t>13</w:t>
             </w:r>
             <w:r>
               <w:rPr>
@@ -1111,7 +1190,7 @@
         </w:p>
         <w:p>
           <w:pPr>
-            <w:pStyle w:val="Sadraj3"/>
+            <w:pStyle w:val="TOC3"/>
             <w:tabs>
               <w:tab w:val="left" w:pos="1320"/>
               <w:tab w:val="right" w:leader="dot" w:pos="9062"/>
@@ -1123,13 +1202,13 @@
               <w:lang w:eastAsia="hr-HR"/>
             </w:rPr>
           </w:pPr>
-          <w:hyperlink w:anchor="_Toc471487143" w:history="1">
-            <w:r>
-              <w:rPr>
-                <w:rStyle w:val="Hiperveza"/>
-                <w:noProof/>
-              </w:rPr>
-              <w:t>6.2.2.</w:t>
+          <w:hyperlink w:anchor="_Toc471512846" w:history="1">
+            <w:r>
+              <w:rPr>
+                <w:rStyle w:val="Hyperlink"/>
+                <w:noProof/>
+              </w:rPr>
+              <w:t>7.2.2.</w:t>
             </w:r>
             <w:r>
               <w:rPr>
@@ -1142,7 +1221,7 @@
             </w:r>
             <w:r>
               <w:rPr>
-                <w:rStyle w:val="Hiperveza"/>
+                <w:rStyle w:val="Hyperlink"/>
                 <w:noProof/>
               </w:rPr>
               <w:t>Daily Sprint Meeting</w:t>
@@ -1166,7 +1245,7 @@
                 <w:noProof/>
                 <w:webHidden/>
               </w:rPr>
-              <w:instrText xml:space="preserve"> PAGEREF _Toc471487143 \h </w:instrText>
+              <w:instrText xml:space="preserve"> PAGEREF _Toc471512846 \h </w:instrText>
             </w:r>
             <w:r>
               <w:rPr>
@@ -1186,7 +1265,7 @@
                 <w:noProof/>
                 <w:webHidden/>
               </w:rPr>
-              <w:t>14</w:t>
+              <w:t>15</w:t>
             </w:r>
             <w:r>
               <w:rPr>
@@ -1199,7 +1278,7 @@
         </w:p>
         <w:p>
           <w:pPr>
-            <w:pStyle w:val="Sadraj3"/>
+            <w:pStyle w:val="TOC3"/>
             <w:tabs>
               <w:tab w:val="left" w:pos="1320"/>
               <w:tab w:val="right" w:leader="dot" w:pos="9062"/>
@@ -1211,13 +1290,13 @@
               <w:lang w:eastAsia="hr-HR"/>
             </w:rPr>
           </w:pPr>
-          <w:hyperlink w:anchor="_Toc471487144" w:history="1">
-            <w:r>
-              <w:rPr>
-                <w:rStyle w:val="Hiperveza"/>
-                <w:noProof/>
-              </w:rPr>
-              <w:t>6.2.3.</w:t>
+          <w:hyperlink w:anchor="_Toc471512847" w:history="1">
+            <w:r>
+              <w:rPr>
+                <w:rStyle w:val="Hyperlink"/>
+                <w:noProof/>
+              </w:rPr>
+              <w:t>7.2.3.</w:t>
             </w:r>
             <w:r>
               <w:rPr>
@@ -1230,7 +1309,7 @@
             </w:r>
             <w:r>
               <w:rPr>
-                <w:rStyle w:val="Hiperveza"/>
+                <w:rStyle w:val="Hyperlink"/>
                 <w:noProof/>
               </w:rPr>
               <w:t>Burndown chart</w:t>
@@ -1254,7 +1333,7 @@
                 <w:noProof/>
                 <w:webHidden/>
               </w:rPr>
-              <w:instrText xml:space="preserve"> PAGEREF _Toc471487144 \h </w:instrText>
+              <w:instrText xml:space="preserve"> PAGEREF _Toc471512847 \h </w:instrText>
             </w:r>
             <w:r>
               <w:rPr>
@@ -1274,7 +1353,7 @@
                 <w:noProof/>
                 <w:webHidden/>
               </w:rPr>
-              <w:t>16</w:t>
+              <w:t>17</w:t>
             </w:r>
             <w:r>
               <w:rPr>
@@ -1287,7 +1366,7 @@
         </w:p>
         <w:p>
           <w:pPr>
-            <w:pStyle w:val="Sadraj3"/>
+            <w:pStyle w:val="TOC3"/>
             <w:tabs>
               <w:tab w:val="left" w:pos="1320"/>
               <w:tab w:val="right" w:leader="dot" w:pos="9062"/>
@@ -1299,13 +1378,13 @@
               <w:lang w:eastAsia="hr-HR"/>
             </w:rPr>
           </w:pPr>
-          <w:hyperlink w:anchor="_Toc471487145" w:history="1">
-            <w:r>
-              <w:rPr>
-                <w:rStyle w:val="Hiperveza"/>
-                <w:noProof/>
-              </w:rPr>
-              <w:t>6.2.4.</w:t>
+          <w:hyperlink w:anchor="_Toc471512848" w:history="1">
+            <w:r>
+              <w:rPr>
+                <w:rStyle w:val="Hyperlink"/>
+                <w:noProof/>
+              </w:rPr>
+              <w:t>7.2.4.</w:t>
             </w:r>
             <w:r>
               <w:rPr>
@@ -1318,7 +1397,7 @@
             </w:r>
             <w:r>
               <w:rPr>
-                <w:rStyle w:val="Hiperveza"/>
+                <w:rStyle w:val="Hyperlink"/>
                 <w:noProof/>
               </w:rPr>
               <w:t>Sprint Retrospective</w:t>
@@ -1342,7 +1421,7 @@
                 <w:noProof/>
                 <w:webHidden/>
               </w:rPr>
-              <w:instrText xml:space="preserve"> PAGEREF _Toc471487145 \h </w:instrText>
+              <w:instrText xml:space="preserve"> PAGEREF _Toc471512848 \h </w:instrText>
             </w:r>
             <w:r>
               <w:rPr>
@@ -1362,7 +1441,7 @@
                 <w:noProof/>
                 <w:webHidden/>
               </w:rPr>
-              <w:t>17</w:t>
+              <w:t>18</w:t>
             </w:r>
             <w:r>
               <w:rPr>
@@ -1375,7 +1454,7 @@
         </w:p>
         <w:p>
           <w:pPr>
-            <w:pStyle w:val="Sadraj2"/>
+            <w:pStyle w:val="TOC2"/>
             <w:tabs>
               <w:tab w:val="left" w:pos="880"/>
               <w:tab w:val="right" w:leader="dot" w:pos="9062"/>
@@ -1387,13 +1466,13 @@
               <w:lang w:eastAsia="hr-HR"/>
             </w:rPr>
           </w:pPr>
-          <w:hyperlink w:anchor="_Toc471487146" w:history="1">
-            <w:r>
-              <w:rPr>
-                <w:rStyle w:val="Hiperveza"/>
-                <w:noProof/>
-              </w:rPr>
-              <w:t>6.3.</w:t>
+          <w:hyperlink w:anchor="_Toc471512849" w:history="1">
+            <w:r>
+              <w:rPr>
+                <w:rStyle w:val="Hyperlink"/>
+                <w:noProof/>
+              </w:rPr>
+              <w:t>7.3.</w:t>
             </w:r>
             <w:r>
               <w:rPr>
@@ -1406,7 +1485,7 @@
             </w:r>
             <w:r>
               <w:rPr>
-                <w:rStyle w:val="Hiperveza"/>
+                <w:rStyle w:val="Hyperlink"/>
                 <w:noProof/>
               </w:rPr>
               <w:t>Sprint 2</w:t>
@@ -1430,7 +1509,7 @@
                 <w:noProof/>
                 <w:webHidden/>
               </w:rPr>
-              <w:instrText xml:space="preserve"> PAGEREF _Toc471487146 \h </w:instrText>
+              <w:instrText xml:space="preserve"> PAGEREF _Toc471512849 \h </w:instrText>
             </w:r>
             <w:r>
               <w:rPr>
@@ -1450,7 +1529,7 @@
                 <w:noProof/>
                 <w:webHidden/>
               </w:rPr>
-              <w:t>18</w:t>
+              <w:t>19</w:t>
             </w:r>
             <w:r>
               <w:rPr>
@@ -1463,7 +1542,7 @@
         </w:p>
         <w:p>
           <w:pPr>
-            <w:pStyle w:val="Sadraj3"/>
+            <w:pStyle w:val="TOC3"/>
             <w:tabs>
               <w:tab w:val="left" w:pos="1320"/>
               <w:tab w:val="right" w:leader="dot" w:pos="9062"/>
@@ -1475,13 +1554,13 @@
               <w:lang w:eastAsia="hr-HR"/>
             </w:rPr>
           </w:pPr>
-          <w:hyperlink w:anchor="_Toc471487147" w:history="1">
-            <w:r>
-              <w:rPr>
-                <w:rStyle w:val="Hiperveza"/>
-                <w:noProof/>
-              </w:rPr>
-              <w:t>6.3.1.</w:t>
+          <w:hyperlink w:anchor="_Toc471512850" w:history="1">
+            <w:r>
+              <w:rPr>
+                <w:rStyle w:val="Hyperlink"/>
+                <w:noProof/>
+              </w:rPr>
+              <w:t>7.3.1.</w:t>
             </w:r>
             <w:r>
               <w:rPr>
@@ -1494,10 +1573,10 @@
             </w:r>
             <w:r>
               <w:rPr>
-                <w:rStyle w:val="Hiperveza"/>
-                <w:noProof/>
-              </w:rPr>
-              <w:t>Sprint planning</w:t>
+                <w:rStyle w:val="Hyperlink"/>
+                <w:noProof/>
+              </w:rPr>
+              <w:t>Sprint Planning</w:t>
             </w:r>
             <w:r>
               <w:rPr>
@@ -1518,7 +1597,7 @@
                 <w:noProof/>
                 <w:webHidden/>
               </w:rPr>
-              <w:instrText xml:space="preserve"> PAGEREF _Toc471487147 \h </w:instrText>
+              <w:instrText xml:space="preserve"> PAGEREF _Toc471512850 \h </w:instrText>
             </w:r>
             <w:r>
               <w:rPr>
@@ -1538,7 +1617,7 @@
                 <w:noProof/>
                 <w:webHidden/>
               </w:rPr>
-              <w:t>18</w:t>
+              <w:t>19</w:t>
             </w:r>
             <w:r>
               <w:rPr>
@@ -1551,7 +1630,7 @@
         </w:p>
         <w:p>
           <w:pPr>
-            <w:pStyle w:val="Sadraj3"/>
+            <w:pStyle w:val="TOC3"/>
             <w:tabs>
               <w:tab w:val="left" w:pos="1320"/>
               <w:tab w:val="right" w:leader="dot" w:pos="9062"/>
@@ -1563,13 +1642,13 @@
               <w:lang w:eastAsia="hr-HR"/>
             </w:rPr>
           </w:pPr>
-          <w:hyperlink w:anchor="_Toc471487148" w:history="1">
-            <w:r>
-              <w:rPr>
-                <w:rStyle w:val="Hiperveza"/>
-                <w:noProof/>
-              </w:rPr>
-              <w:t>6.3.2.</w:t>
+          <w:hyperlink w:anchor="_Toc471512851" w:history="1">
+            <w:r>
+              <w:rPr>
+                <w:rStyle w:val="Hyperlink"/>
+                <w:noProof/>
+              </w:rPr>
+              <w:t>7.3.2.</w:t>
             </w:r>
             <w:r>
               <w:rPr>
@@ -1582,7 +1661,7 @@
             </w:r>
             <w:r>
               <w:rPr>
-                <w:rStyle w:val="Hiperveza"/>
+                <w:rStyle w:val="Hyperlink"/>
                 <w:noProof/>
               </w:rPr>
               <w:t>Daily Sprint Meeting</w:t>
@@ -1606,7 +1685,7 @@
                 <w:noProof/>
                 <w:webHidden/>
               </w:rPr>
-              <w:instrText xml:space="preserve"> PAGEREF _Toc471487148 \h </w:instrText>
+              <w:instrText xml:space="preserve"> PAGEREF _Toc471512851 \h </w:instrText>
             </w:r>
             <w:r>
               <w:rPr>
@@ -1626,7 +1705,7 @@
                 <w:noProof/>
                 <w:webHidden/>
               </w:rPr>
-              <w:t>20</w:t>
+              <w:t>21</w:t>
             </w:r>
             <w:r>
               <w:rPr>
@@ -1639,7 +1718,7 @@
         </w:p>
         <w:p>
           <w:pPr>
-            <w:pStyle w:val="Sadraj3"/>
+            <w:pStyle w:val="TOC3"/>
             <w:tabs>
               <w:tab w:val="left" w:pos="1320"/>
               <w:tab w:val="right" w:leader="dot" w:pos="9062"/>
@@ -1651,13 +1730,13 @@
               <w:lang w:eastAsia="hr-HR"/>
             </w:rPr>
           </w:pPr>
-          <w:hyperlink w:anchor="_Toc471487149" w:history="1">
-            <w:r>
-              <w:rPr>
-                <w:rStyle w:val="Hiperveza"/>
-                <w:noProof/>
-              </w:rPr>
-              <w:t>6.3.3.</w:t>
+          <w:hyperlink w:anchor="_Toc471512852" w:history="1">
+            <w:r>
+              <w:rPr>
+                <w:rStyle w:val="Hyperlink"/>
+                <w:noProof/>
+              </w:rPr>
+              <w:t>7.3.3.</w:t>
             </w:r>
             <w:r>
               <w:rPr>
@@ -1670,10 +1749,10 @@
             </w:r>
             <w:r>
               <w:rPr>
-                <w:rStyle w:val="Hiperveza"/>
-                <w:noProof/>
-              </w:rPr>
-              <w:t>Sprint Retrospective</w:t>
+                <w:rStyle w:val="Hyperlink"/>
+                <w:noProof/>
+              </w:rPr>
+              <w:t>Burndown Chart</w:t>
             </w:r>
             <w:r>
               <w:rPr>
@@ -1694,7 +1773,7 @@
                 <w:noProof/>
                 <w:webHidden/>
               </w:rPr>
-              <w:instrText xml:space="preserve"> PAGEREF _Toc471487149 \h </w:instrText>
+              <w:instrText xml:space="preserve"> PAGEREF _Toc471512852 \h </w:instrText>
             </w:r>
             <w:r>
               <w:rPr>
@@ -1714,7 +1793,7 @@
                 <w:noProof/>
                 <w:webHidden/>
               </w:rPr>
-              <w:t>22</w:t>
+              <w:t>23</w:t>
             </w:r>
             <w:r>
               <w:rPr>
@@ -1727,7 +1806,95 @@
         </w:p>
         <w:p>
           <w:pPr>
-            <w:pStyle w:val="Sadraj2"/>
+            <w:pStyle w:val="TOC3"/>
+            <w:tabs>
+              <w:tab w:val="left" w:pos="1320"/>
+              <w:tab w:val="right" w:leader="dot" w:pos="9062"/>
+            </w:tabs>
+            <w:rPr>
+              <w:rFonts w:asciiTheme="minorHAnsi" w:eastAsiaTheme="minorEastAsia" w:hAnsiTheme="minorHAnsi"/>
+              <w:noProof/>
+              <w:sz w:val="22"/>
+              <w:lang w:eastAsia="hr-HR"/>
+            </w:rPr>
+          </w:pPr>
+          <w:hyperlink w:anchor="_Toc471512853" w:history="1">
+            <w:r>
+              <w:rPr>
+                <w:rStyle w:val="Hyperlink"/>
+                <w:noProof/>
+              </w:rPr>
+              <w:t>7.3.4.</w:t>
+            </w:r>
+            <w:r>
+              <w:rPr>
+                <w:rFonts w:asciiTheme="minorHAnsi" w:eastAsiaTheme="minorEastAsia" w:hAnsiTheme="minorHAnsi"/>
+                <w:noProof/>
+                <w:sz w:val="22"/>
+                <w:lang w:eastAsia="hr-HR"/>
+              </w:rPr>
+              <w:tab/>
+            </w:r>
+            <w:r>
+              <w:rPr>
+                <w:rStyle w:val="Hyperlink"/>
+                <w:noProof/>
+              </w:rPr>
+              <w:t>Sprint Retrospective</w:t>
+            </w:r>
+            <w:r>
+              <w:rPr>
+                <w:noProof/>
+                <w:webHidden/>
+              </w:rPr>
+              <w:tab/>
+            </w:r>
+            <w:r>
+              <w:rPr>
+                <w:noProof/>
+                <w:webHidden/>
+              </w:rPr>
+              <w:fldChar w:fldCharType="begin"/>
+            </w:r>
+            <w:r>
+              <w:rPr>
+                <w:noProof/>
+                <w:webHidden/>
+              </w:rPr>
+              <w:instrText xml:space="preserve"> PAGEREF _Toc471512853 \h </w:instrText>
+            </w:r>
+            <w:r>
+              <w:rPr>
+                <w:noProof/>
+                <w:webHidden/>
+              </w:rPr>
+            </w:r>
+            <w:r>
+              <w:rPr>
+                <w:noProof/>
+                <w:webHidden/>
+              </w:rPr>
+              <w:fldChar w:fldCharType="separate"/>
+            </w:r>
+            <w:r>
+              <w:rPr>
+                <w:noProof/>
+                <w:webHidden/>
+              </w:rPr>
+              <w:t>23</w:t>
+            </w:r>
+            <w:r>
+              <w:rPr>
+                <w:noProof/>
+                <w:webHidden/>
+              </w:rPr>
+              <w:fldChar w:fldCharType="end"/>
+            </w:r>
+          </w:hyperlink>
+        </w:p>
+        <w:p>
+          <w:pPr>
+            <w:pStyle w:val="TOC2"/>
             <w:tabs>
               <w:tab w:val="left" w:pos="880"/>
               <w:tab w:val="right" w:leader="dot" w:pos="9062"/>
@@ -1739,13 +1906,13 @@
               <w:lang w:eastAsia="hr-HR"/>
             </w:rPr>
           </w:pPr>
-          <w:hyperlink w:anchor="_Toc471487150" w:history="1">
-            <w:r>
-              <w:rPr>
-                <w:rStyle w:val="Hiperveza"/>
-                <w:noProof/>
-              </w:rPr>
-              <w:t>6.4.</w:t>
+          <w:hyperlink w:anchor="_Toc471512854" w:history="1">
+            <w:r>
+              <w:rPr>
+                <w:rStyle w:val="Hyperlink"/>
+                <w:noProof/>
+              </w:rPr>
+              <w:t>7.4.</w:t>
             </w:r>
             <w:r>
               <w:rPr>
@@ -1758,7 +1925,7 @@
             </w:r>
             <w:r>
               <w:rPr>
-                <w:rStyle w:val="Hiperveza"/>
+                <w:rStyle w:val="Hyperlink"/>
                 <w:noProof/>
               </w:rPr>
               <w:t>Sprint 3</w:t>
@@ -1782,7 +1949,7 @@
                 <w:noProof/>
                 <w:webHidden/>
               </w:rPr>
-              <w:instrText xml:space="preserve"> PAGEREF _Toc471487150 \h </w:instrText>
+              <w:instrText xml:space="preserve"> PAGEREF _Toc471512854 \h </w:instrText>
             </w:r>
             <w:r>
               <w:rPr>
@@ -1802,7 +1969,7 @@
                 <w:noProof/>
                 <w:webHidden/>
               </w:rPr>
-              <w:t>22</w:t>
+              <w:t>24</w:t>
             </w:r>
             <w:r>
               <w:rPr>
@@ -1815,7 +1982,7 @@
         </w:p>
         <w:p>
           <w:pPr>
-            <w:pStyle w:val="Sadraj3"/>
+            <w:pStyle w:val="TOC3"/>
             <w:tabs>
               <w:tab w:val="left" w:pos="1320"/>
               <w:tab w:val="right" w:leader="dot" w:pos="9062"/>
@@ -1827,13 +1994,13 @@
               <w:lang w:eastAsia="hr-HR"/>
             </w:rPr>
           </w:pPr>
-          <w:hyperlink w:anchor="_Toc471487151" w:history="1">
-            <w:r>
-              <w:rPr>
-                <w:rStyle w:val="Hiperveza"/>
-                <w:noProof/>
-              </w:rPr>
-              <w:t>6.4.1.</w:t>
+          <w:hyperlink w:anchor="_Toc471512855" w:history="1">
+            <w:r>
+              <w:rPr>
+                <w:rStyle w:val="Hyperlink"/>
+                <w:noProof/>
+              </w:rPr>
+              <w:t>7.4.1.</w:t>
             </w:r>
             <w:r>
               <w:rPr>
@@ -1846,10 +2013,10 @@
             </w:r>
             <w:r>
               <w:rPr>
-                <w:rStyle w:val="Hiperveza"/>
-                <w:noProof/>
-              </w:rPr>
-              <w:t>Sprint planning</w:t>
+                <w:rStyle w:val="Hyperlink"/>
+                <w:noProof/>
+              </w:rPr>
+              <w:t>Sprint Planning</w:t>
             </w:r>
             <w:r>
               <w:rPr>
@@ -1870,7 +2037,7 @@
                 <w:noProof/>
                 <w:webHidden/>
               </w:rPr>
-              <w:instrText xml:space="preserve"> PAGEREF _Toc471487151 \h </w:instrText>
+              <w:instrText xml:space="preserve"> PAGEREF _Toc471512855 \h </w:instrText>
             </w:r>
             <w:r>
               <w:rPr>
@@ -1890,7 +2057,7 @@
                 <w:noProof/>
                 <w:webHidden/>
               </w:rPr>
-              <w:t>22</w:t>
+              <w:t>24</w:t>
             </w:r>
             <w:r>
               <w:rPr>
@@ -1903,7 +2070,7 @@
         </w:p>
         <w:p>
           <w:pPr>
-            <w:pStyle w:val="Sadraj3"/>
+            <w:pStyle w:val="TOC3"/>
             <w:tabs>
               <w:tab w:val="left" w:pos="1320"/>
               <w:tab w:val="right" w:leader="dot" w:pos="9062"/>
@@ -1915,13 +2082,13 @@
               <w:lang w:eastAsia="hr-HR"/>
             </w:rPr>
           </w:pPr>
-          <w:hyperlink w:anchor="_Toc471487152" w:history="1">
-            <w:r>
-              <w:rPr>
-                <w:rStyle w:val="Hiperveza"/>
-                <w:noProof/>
-              </w:rPr>
-              <w:t>6.4.2.</w:t>
+          <w:hyperlink w:anchor="_Toc471512856" w:history="1">
+            <w:r>
+              <w:rPr>
+                <w:rStyle w:val="Hyperlink"/>
+                <w:noProof/>
+              </w:rPr>
+              <w:t>7.4.2.</w:t>
             </w:r>
             <w:r>
               <w:rPr>
@@ -1934,7 +2101,7 @@
             </w:r>
             <w:r>
               <w:rPr>
-                <w:rStyle w:val="Hiperveza"/>
+                <w:rStyle w:val="Hyperlink"/>
                 <w:noProof/>
               </w:rPr>
               <w:t>Daily Sprint Meeting</w:t>
@@ -1958,7 +2125,7 @@
                 <w:noProof/>
                 <w:webHidden/>
               </w:rPr>
-              <w:instrText xml:space="preserve"> PAGEREF _Toc471487152 \h </w:instrText>
+              <w:instrText xml:space="preserve"> PAGEREF _Toc471512856 \h </w:instrText>
             </w:r>
             <w:r>
               <w:rPr>
@@ -1978,7 +2145,7 @@
                 <w:noProof/>
                 <w:webHidden/>
               </w:rPr>
-              <w:t>23</w:t>
+              <w:t>25</w:t>
             </w:r>
             <w:r>
               <w:rPr>
@@ -1991,7 +2158,7 @@
         </w:p>
         <w:p>
           <w:pPr>
-            <w:pStyle w:val="Sadraj3"/>
+            <w:pStyle w:val="TOC3"/>
             <w:tabs>
               <w:tab w:val="left" w:pos="1320"/>
               <w:tab w:val="right" w:leader="dot" w:pos="9062"/>
@@ -2003,13 +2170,13 @@
               <w:lang w:eastAsia="hr-HR"/>
             </w:rPr>
           </w:pPr>
-          <w:hyperlink w:anchor="_Toc471487153" w:history="1">
-            <w:r>
-              <w:rPr>
-                <w:rStyle w:val="Hiperveza"/>
-                <w:noProof/>
-              </w:rPr>
-              <w:t>6.4.3.</w:t>
+          <w:hyperlink w:anchor="_Toc471512857" w:history="1">
+            <w:r>
+              <w:rPr>
+                <w:rStyle w:val="Hyperlink"/>
+                <w:noProof/>
+              </w:rPr>
+              <w:t>7.4.3.</w:t>
             </w:r>
             <w:r>
               <w:rPr>
@@ -2022,10 +2189,10 @@
             </w:r>
             <w:r>
               <w:rPr>
-                <w:rStyle w:val="Hiperveza"/>
-                <w:noProof/>
-              </w:rPr>
-              <w:t>Sprint Retrospective</w:t>
+                <w:rStyle w:val="Hyperlink"/>
+                <w:noProof/>
+              </w:rPr>
+              <w:t>Burndown Chart</w:t>
             </w:r>
             <w:r>
               <w:rPr>
@@ -2046,7 +2213,7 @@
                 <w:noProof/>
                 <w:webHidden/>
               </w:rPr>
-              <w:instrText xml:space="preserve"> PAGEREF _Toc471487153 \h </w:instrText>
+              <w:instrText xml:space="preserve"> PAGEREF _Toc471512857 \h </w:instrText>
             </w:r>
             <w:r>
               <w:rPr>
@@ -2066,7 +2233,7 @@
                 <w:noProof/>
                 <w:webHidden/>
               </w:rPr>
-              <w:t>24</w:t>
+              <w:t>26</w:t>
             </w:r>
             <w:r>
               <w:rPr>
@@ -2079,7 +2246,95 @@
         </w:p>
         <w:p>
           <w:pPr>
-            <w:pStyle w:val="Sadraj2"/>
+            <w:pStyle w:val="TOC3"/>
+            <w:tabs>
+              <w:tab w:val="left" w:pos="1320"/>
+              <w:tab w:val="right" w:leader="dot" w:pos="9062"/>
+            </w:tabs>
+            <w:rPr>
+              <w:rFonts w:asciiTheme="minorHAnsi" w:eastAsiaTheme="minorEastAsia" w:hAnsiTheme="minorHAnsi"/>
+              <w:noProof/>
+              <w:sz w:val="22"/>
+              <w:lang w:eastAsia="hr-HR"/>
+            </w:rPr>
+          </w:pPr>
+          <w:hyperlink w:anchor="_Toc471512858" w:history="1">
+            <w:r>
+              <w:rPr>
+                <w:rStyle w:val="Hyperlink"/>
+                <w:noProof/>
+              </w:rPr>
+              <w:t>7.4.4.</w:t>
+            </w:r>
+            <w:r>
+              <w:rPr>
+                <w:rFonts w:asciiTheme="minorHAnsi" w:eastAsiaTheme="minorEastAsia" w:hAnsiTheme="minorHAnsi"/>
+                <w:noProof/>
+                <w:sz w:val="22"/>
+                <w:lang w:eastAsia="hr-HR"/>
+              </w:rPr>
+              <w:tab/>
+            </w:r>
+            <w:r>
+              <w:rPr>
+                <w:rStyle w:val="Hyperlink"/>
+                <w:noProof/>
+              </w:rPr>
+              <w:t>Sprint Retrospective</w:t>
+            </w:r>
+            <w:r>
+              <w:rPr>
+                <w:noProof/>
+                <w:webHidden/>
+              </w:rPr>
+              <w:tab/>
+            </w:r>
+            <w:r>
+              <w:rPr>
+                <w:noProof/>
+                <w:webHidden/>
+              </w:rPr>
+              <w:fldChar w:fldCharType="begin"/>
+            </w:r>
+            <w:r>
+              <w:rPr>
+                <w:noProof/>
+                <w:webHidden/>
+              </w:rPr>
+              <w:instrText xml:space="preserve"> PAGEREF _Toc471512858 \h </w:instrText>
+            </w:r>
+            <w:r>
+              <w:rPr>
+                <w:noProof/>
+                <w:webHidden/>
+              </w:rPr>
+            </w:r>
+            <w:r>
+              <w:rPr>
+                <w:noProof/>
+                <w:webHidden/>
+              </w:rPr>
+              <w:fldChar w:fldCharType="separate"/>
+            </w:r>
+            <w:r>
+              <w:rPr>
+                <w:noProof/>
+                <w:webHidden/>
+              </w:rPr>
+              <w:t>27</w:t>
+            </w:r>
+            <w:r>
+              <w:rPr>
+                <w:noProof/>
+                <w:webHidden/>
+              </w:rPr>
+              <w:fldChar w:fldCharType="end"/>
+            </w:r>
+          </w:hyperlink>
+        </w:p>
+        <w:p>
+          <w:pPr>
+            <w:pStyle w:val="TOC2"/>
             <w:tabs>
               <w:tab w:val="left" w:pos="880"/>
               <w:tab w:val="right" w:leader="dot" w:pos="9062"/>
@@ -2091,13 +2346,13 @@
               <w:lang w:eastAsia="hr-HR"/>
             </w:rPr>
           </w:pPr>
-          <w:hyperlink w:anchor="_Toc471487154" w:history="1">
-            <w:r>
-              <w:rPr>
-                <w:rStyle w:val="Hiperveza"/>
-                <w:noProof/>
-              </w:rPr>
-              <w:t>6.5.</w:t>
+          <w:hyperlink w:anchor="_Toc471512859" w:history="1">
+            <w:r>
+              <w:rPr>
+                <w:rStyle w:val="Hyperlink"/>
+                <w:noProof/>
+              </w:rPr>
+              <w:t>7.5.</w:t>
             </w:r>
             <w:r>
               <w:rPr>
@@ -2110,7 +2365,7 @@
             </w:r>
             <w:r>
               <w:rPr>
-                <w:rStyle w:val="Hiperveza"/>
+                <w:rStyle w:val="Hyperlink"/>
                 <w:noProof/>
               </w:rPr>
               <w:t>Sprint 4</w:t>
@@ -2134,7 +2389,7 @@
                 <w:noProof/>
                 <w:webHidden/>
               </w:rPr>
-              <w:instrText xml:space="preserve"> PAGEREF _Toc471487154 \h </w:instrText>
+              <w:instrText xml:space="preserve"> PAGEREF _Toc471512859 \h </w:instrText>
             </w:r>
             <w:r>
               <w:rPr>
@@ -2154,7 +2409,7 @@
                 <w:noProof/>
                 <w:webHidden/>
               </w:rPr>
-              <w:t>25</w:t>
+              <w:t>27</w:t>
             </w:r>
             <w:r>
               <w:rPr>
@@ -2167,7 +2422,7 @@
         </w:p>
         <w:p>
           <w:pPr>
-            <w:pStyle w:val="Sadraj3"/>
+            <w:pStyle w:val="TOC3"/>
             <w:tabs>
               <w:tab w:val="left" w:pos="1320"/>
               <w:tab w:val="right" w:leader="dot" w:pos="9062"/>
@@ -2179,13 +2434,13 @@
               <w:lang w:eastAsia="hr-HR"/>
             </w:rPr>
           </w:pPr>
-          <w:hyperlink w:anchor="_Toc471487155" w:history="1">
-            <w:r>
-              <w:rPr>
-                <w:rStyle w:val="Hiperveza"/>
-                <w:noProof/>
-              </w:rPr>
-              <w:t>6.5.1.</w:t>
+          <w:hyperlink w:anchor="_Toc471512860" w:history="1">
+            <w:r>
+              <w:rPr>
+                <w:rStyle w:val="Hyperlink"/>
+                <w:noProof/>
+              </w:rPr>
+              <w:t>7.5.1.</w:t>
             </w:r>
             <w:r>
               <w:rPr>
@@ -2198,10 +2453,10 @@
             </w:r>
             <w:r>
               <w:rPr>
-                <w:rStyle w:val="Hiperveza"/>
-                <w:noProof/>
-              </w:rPr>
-              <w:t>Sprint planning</w:t>
+                <w:rStyle w:val="Hyperlink"/>
+                <w:noProof/>
+              </w:rPr>
+              <w:t>Sprint Planning</w:t>
             </w:r>
             <w:r>
               <w:rPr>
@@ -2222,7 +2477,7 @@
                 <w:noProof/>
                 <w:webHidden/>
               </w:rPr>
-              <w:instrText xml:space="preserve"> PAGEREF _Toc471487155 \h </w:instrText>
+              <w:instrText xml:space="preserve"> PAGEREF _Toc471512860 \h </w:instrText>
             </w:r>
             <w:r>
               <w:rPr>
@@ -2242,7 +2497,7 @@
                 <w:noProof/>
                 <w:webHidden/>
               </w:rPr>
-              <w:t>25</w:t>
+              <w:t>27</w:t>
             </w:r>
             <w:r>
               <w:rPr>
@@ -2255,7 +2510,7 @@
         </w:p>
         <w:p>
           <w:pPr>
-            <w:pStyle w:val="Sadraj2"/>
+            <w:pStyle w:val="TOC2"/>
             <w:tabs>
               <w:tab w:val="left" w:pos="880"/>
               <w:tab w:val="right" w:leader="dot" w:pos="9062"/>
@@ -2267,13 +2522,13 @@
               <w:lang w:eastAsia="hr-HR"/>
             </w:rPr>
           </w:pPr>
-          <w:hyperlink w:anchor="_Toc471487156" w:history="1">
-            <w:r>
-              <w:rPr>
-                <w:rStyle w:val="Hiperveza"/>
-                <w:noProof/>
-              </w:rPr>
-              <w:t>6.6.</w:t>
+          <w:hyperlink w:anchor="_Toc471512861" w:history="1">
+            <w:r>
+              <w:rPr>
+                <w:rStyle w:val="Hyperlink"/>
+                <w:noProof/>
+              </w:rPr>
+              <w:t>7.6.</w:t>
             </w:r>
             <w:r>
               <w:rPr>
@@ -2286,7 +2541,7 @@
             </w:r>
             <w:r>
               <w:rPr>
-                <w:rStyle w:val="Hiperveza"/>
+                <w:rStyle w:val="Hyperlink"/>
                 <w:noProof/>
               </w:rPr>
               <w:t>Ostali artefakti</w:t>
@@ -2310,7 +2565,7 @@
                 <w:noProof/>
                 <w:webHidden/>
               </w:rPr>
-              <w:instrText xml:space="preserve"> PAGEREF _Toc471487156 \h </w:instrText>
+              <w:instrText xml:space="preserve"> PAGEREF _Toc471512861 \h </w:instrText>
             </w:r>
             <w:r>
               <w:rPr>
@@ -2330,7 +2585,7 @@
                 <w:noProof/>
                 <w:webHidden/>
               </w:rPr>
-              <w:t>28</w:t>
+              <w:t>31</w:t>
             </w:r>
             <w:r>
               <w:rPr>
@@ -2342,9 +2597,6 @@
           </w:hyperlink>
         </w:p>
         <w:p>
-          <w:pPr>
-            <w:spacing w:line="360" w:lineRule="auto"/>
-          </w:pPr>
           <w:r>
             <w:rPr>
               <w:b/>
@@ -2374,15 +2626,12 @@
           <w:docGrid w:linePitch="360"/>
         </w:sectPr>
       </w:pPr>
-      <w:bookmarkStart w:id="0" w:name="_GoBack"/>
-      <w:bookmarkEnd w:id="0"/>
     </w:p>
     <w:p>
       <w:pPr>
         <w:pStyle w:val="FOINaslov1"/>
-        <w:outlineLvl w:val="0"/>
-      </w:pPr>
-      <w:bookmarkStart w:id="1" w:name="_Toc471487134"/>
+      </w:pPr>
+      <w:bookmarkStart w:id="1" w:name="_Toc471512836"/>
       <w:r>
         <w:lastRenderedPageBreak/>
         <w:t>Ideja</w:t>
@@ -2423,9 +2672,8 @@
     <w:p>
       <w:pPr>
         <w:pStyle w:val="FOINaslov1"/>
-        <w:outlineLvl w:val="0"/>
-      </w:pPr>
-      <w:bookmarkStart w:id="2" w:name="_Toc471487135"/>
+      </w:pPr>
+      <w:bookmarkStart w:id="2" w:name="_Toc471512837"/>
       <w:r>
         <w:lastRenderedPageBreak/>
         <w:t>Funkcionalnosti aplikacije</w:t>
@@ -2448,7 +2696,7 @@
     </w:p>
     <w:p>
       <w:pPr>
-        <w:pStyle w:val="Odlomakpopisa"/>
+        <w:pStyle w:val="ListParagraph"/>
         <w:numPr>
           <w:ilvl w:val="0"/>
           <w:numId w:val="1"/>
@@ -2462,7 +2710,7 @@
     </w:p>
     <w:p>
       <w:pPr>
-        <w:pStyle w:val="Odlomakpopisa"/>
+        <w:pStyle w:val="ListParagraph"/>
         <w:numPr>
           <w:ilvl w:val="0"/>
           <w:numId w:val="1"/>
@@ -2476,7 +2724,7 @@
     </w:p>
     <w:p>
       <w:pPr>
-        <w:pStyle w:val="Odlomakpopisa"/>
+        <w:pStyle w:val="ListParagraph"/>
         <w:numPr>
           <w:ilvl w:val="0"/>
           <w:numId w:val="1"/>
@@ -2490,7 +2738,7 @@
     </w:p>
     <w:p>
       <w:pPr>
-        <w:pStyle w:val="Odlomakpopisa"/>
+        <w:pStyle w:val="ListParagraph"/>
         <w:numPr>
           <w:ilvl w:val="0"/>
           <w:numId w:val="1"/>
@@ -2504,7 +2752,7 @@
     </w:p>
     <w:p>
       <w:pPr>
-        <w:pStyle w:val="Odlomakpopisa"/>
+        <w:pStyle w:val="ListParagraph"/>
         <w:numPr>
           <w:ilvl w:val="0"/>
           <w:numId w:val="1"/>
@@ -2531,12 +2779,12 @@
     <w:p>
       <w:pPr>
         <w:pStyle w:val="FOINaslov1"/>
-        <w:outlineLvl w:val="0"/>
-      </w:pPr>
-      <w:bookmarkStart w:id="3" w:name="_Toc471487136"/>
+      </w:pPr>
+      <w:bookmarkStart w:id="3" w:name="_Toc471512838"/>
       <w:r>
         <w:rPr>
           <w:rStyle w:val="FOINaslov1Char"/>
+          <w:b/>
         </w:rPr>
         <w:lastRenderedPageBreak/>
         <w:t>Arhitektura</w:t>
@@ -2574,7 +2822,7 @@
           <w:lang w:eastAsia="hr-HR"/>
         </w:rPr>
         <w:drawing>
-          <wp:inline distT="0" distB="0" distL="0" distR="0" wp14:anchorId="496E0132" wp14:editId="1C30A81E">
+          <wp:inline distT="0" distB="0" distL="0" distR="0" wp14:anchorId="05078BA9" wp14:editId="0D857910">
             <wp:extent cx="5760720" cy="4010660"/>
             <wp:effectExtent l="0" t="0" r="0" b="8890"/>
             <wp:docPr id="5" name="Picture 5"/>
@@ -2618,7 +2866,7 @@
     </w:p>
     <w:p>
       <w:pPr>
-        <w:pStyle w:val="Opisslike"/>
+        <w:pStyle w:val="Caption"/>
       </w:pPr>
       <w:r>
         <w:t xml:space="preserve">Slika </w:t>
@@ -2646,9 +2894,8 @@
     <w:p>
       <w:pPr>
         <w:pStyle w:val="FOINaslov1"/>
-        <w:outlineLvl w:val="0"/>
-      </w:pPr>
-      <w:bookmarkStart w:id="4" w:name="_Toc471487137"/>
+      </w:pPr>
+      <w:bookmarkStart w:id="4" w:name="_Toc471512839"/>
       <w:r>
         <w:lastRenderedPageBreak/>
         <w:t>Skice a</w:t>
@@ -2674,7 +2921,7 @@
           <w:lang w:eastAsia="hr-HR"/>
         </w:rPr>
         <w:drawing>
-          <wp:anchor distT="0" distB="0" distL="114300" distR="114300" simplePos="0" relativeHeight="251658240" behindDoc="1" locked="0" layoutInCell="1" allowOverlap="1" wp14:anchorId="11AE4F48" wp14:editId="67244276">
+          <wp:anchor distT="0" distB="0" distL="114300" distR="114300" simplePos="0" relativeHeight="251658240" behindDoc="1" locked="0" layoutInCell="1" allowOverlap="1" wp14:anchorId="548203CC" wp14:editId="1AD890AA">
             <wp:simplePos x="0" y="0"/>
             <wp:positionH relativeFrom="margin">
               <wp:align>left</wp:align>
@@ -2753,7 +3000,7 @@
     </w:p>
     <w:p>
       <w:pPr>
-        <w:pStyle w:val="Opisslike"/>
+        <w:pStyle w:val="Caption"/>
         <w:spacing w:line="360" w:lineRule="auto"/>
       </w:pPr>
       <w:r>
@@ -2779,7 +3026,7 @@
       <w:hyperlink r:id="rId12" w:history="1">
         <w:r>
           <w:rPr>
-            <w:rStyle w:val="Hiperveza"/>
+            <w:rStyle w:val="Hyperlink"/>
           </w:rPr>
           <w:t>link na sliku</w:t>
         </w:r>
@@ -2790,23 +3037,204 @@
     </w:p>
     <w:p>
       <w:pPr>
+        <w:spacing w:after="160" w:line="259" w:lineRule="auto"/>
+      </w:pPr>
+      <w:r>
+        <w:br w:type="page"/>
+      </w:r>
+    </w:p>
+    <w:p>
+      <w:pPr>
+        <w:pStyle w:val="FOINaslov1"/>
+      </w:pPr>
+      <w:bookmarkStart w:id="5" w:name="_Toc471512840"/>
+      <w:r>
+        <w:lastRenderedPageBreak/>
+        <w:t>Podaci za prijavu</w:t>
+      </w:r>
+      <w:bookmarkEnd w:id="5"/>
+    </w:p>
+    <w:p>
+      <w:pPr>
         <w:spacing w:after="160" w:line="360" w:lineRule="auto"/>
       </w:pPr>
-      <w:r>
-        <w:br w:type="page"/>
-      </w:r>
+    </w:p>
+    <w:p>
+      <w:pPr>
+        <w:spacing w:after="160" w:line="360" w:lineRule="auto"/>
+      </w:pPr>
+      <w:r>
+        <w:t>Slijedi nekoliko već registriranih korisničkih računa, ukoliko je potrebno testirati aplikaciju. Moguće je također napraviti novi korisnički račun, te se odmah nakon njegovog stvaranja prijaviti u aplikaciju.</w:t>
+      </w:r>
+    </w:p>
+    <w:p>
+      <w:pPr>
+        <w:spacing w:after="160" w:line="360" w:lineRule="auto"/>
+      </w:pPr>
+      <w:proofErr w:type="spellStart"/>
+      <w:r>
+        <w:t>Donor</w:t>
+      </w:r>
+      <w:proofErr w:type="spellEnd"/>
+      <w:r>
+        <w:t xml:space="preserve">: </w:t>
+      </w:r>
+    </w:p>
+    <w:p>
+      <w:pPr>
+        <w:pStyle w:val="ListParagraph"/>
+        <w:numPr>
+          <w:ilvl w:val="0"/>
+          <w:numId w:val="17"/>
+        </w:numPr>
+        <w:spacing w:after="160" w:line="360" w:lineRule="auto"/>
+      </w:pPr>
+      <w:r>
+        <w:t xml:space="preserve">Korisničko ime: </w:t>
+      </w:r>
+      <w:hyperlink r:id="rId13" w:history="1">
+        <w:r>
+          <w:rPr>
+            <w:rStyle w:val="Hyperlink"/>
+          </w:rPr>
+          <w:t>donor@test.hr</w:t>
+        </w:r>
+      </w:hyperlink>
+    </w:p>
+    <w:p>
+      <w:pPr>
+        <w:pStyle w:val="ListParagraph"/>
+        <w:numPr>
+          <w:ilvl w:val="0"/>
+          <w:numId w:val="17"/>
+        </w:numPr>
+        <w:spacing w:after="160" w:line="360" w:lineRule="auto"/>
+      </w:pPr>
+      <w:r>
+        <w:t>Lozinka: test</w:t>
+      </w:r>
+    </w:p>
+    <w:p>
+      <w:pPr>
+        <w:spacing w:after="160" w:line="360" w:lineRule="auto"/>
+      </w:pPr>
+      <w:r>
+        <w:t>Potrebiti:</w:t>
+      </w:r>
+    </w:p>
+    <w:p>
+      <w:pPr>
+        <w:pStyle w:val="ListParagraph"/>
+        <w:numPr>
+          <w:ilvl w:val="0"/>
+          <w:numId w:val="17"/>
+        </w:numPr>
+        <w:spacing w:line="360" w:lineRule="auto"/>
+      </w:pPr>
+      <w:r>
+        <w:t xml:space="preserve">Korisničko ime: </w:t>
+      </w:r>
+      <w:hyperlink r:id="rId14" w:history="1">
+        <w:r>
+          <w:rPr>
+            <w:rStyle w:val="Hyperlink"/>
+            <w:rFonts w:ascii="Arial" w:hAnsi="Arial" w:cs="Arial"/>
+            <w:sz w:val="20"/>
+            <w:szCs w:val="20"/>
+            <w:shd w:val="clear" w:color="auto" w:fill="FFFFFF"/>
+          </w:rPr>
+          <w:t>utocistegladnih@gmail.com</w:t>
+        </w:r>
+      </w:hyperlink>
+    </w:p>
+    <w:p>
+      <w:pPr>
+        <w:pStyle w:val="ListParagraph"/>
+        <w:numPr>
+          <w:ilvl w:val="0"/>
+          <w:numId w:val="17"/>
+        </w:numPr>
+        <w:spacing w:line="360" w:lineRule="auto"/>
+      </w:pPr>
+      <w:r>
+        <w:rPr>
+          <w:shd w:val="clear" w:color="auto" w:fill="FFFFFF"/>
+        </w:rPr>
+        <w:t>Lozinka</w:t>
+      </w:r>
+      <w:r>
+        <w:rPr>
+          <w:shd w:val="clear" w:color="auto" w:fill="FFFFFF"/>
+        </w:rPr>
+        <w:t>: 1234</w:t>
+      </w:r>
+    </w:p>
+    <w:p>
+      <w:pPr>
+        <w:spacing w:after="160" w:line="360" w:lineRule="auto"/>
+      </w:pPr>
+      <w:r>
+        <w:t>Volonter:</w:t>
+      </w:r>
+    </w:p>
+    <w:p>
+      <w:pPr>
+        <w:pStyle w:val="ListParagraph"/>
+        <w:numPr>
+          <w:ilvl w:val="0"/>
+          <w:numId w:val="17"/>
+        </w:numPr>
+        <w:spacing w:after="160" w:line="360" w:lineRule="auto"/>
+      </w:pPr>
+      <w:r>
+        <w:t xml:space="preserve">Korisničko ime: </w:t>
+      </w:r>
+      <w:hyperlink r:id="rId15" w:history="1">
+        <w:r>
+          <w:rPr>
+            <w:rStyle w:val="Hyperlink"/>
+          </w:rPr>
+          <w:t>aletrajko@foi.hr</w:t>
+        </w:r>
+      </w:hyperlink>
+    </w:p>
+    <w:p>
+      <w:pPr>
+        <w:pStyle w:val="ListParagraph"/>
+        <w:numPr>
+          <w:ilvl w:val="0"/>
+          <w:numId w:val="17"/>
+        </w:numPr>
+        <w:spacing w:after="160" w:line="360" w:lineRule="auto"/>
+      </w:pPr>
+      <w:r>
+        <w:t xml:space="preserve">Lozinka: </w:t>
+      </w:r>
+      <w:proofErr w:type="spellStart"/>
+      <w:r>
+        <w:t>loz</w:t>
+      </w:r>
+      <w:proofErr w:type="spellEnd"/>
+    </w:p>
+    <w:p>
+      <w:pPr>
+        <w:spacing w:after="160" w:line="360" w:lineRule="auto"/>
+      </w:pPr>
+    </w:p>
+    <w:p>
+      <w:pPr>
+        <w:spacing w:after="160" w:line="360" w:lineRule="auto"/>
+      </w:pPr>
     </w:p>
     <w:p>
       <w:pPr>
         <w:pStyle w:val="FOINaslov1"/>
-        <w:outlineLvl w:val="0"/>
-      </w:pPr>
-      <w:bookmarkStart w:id="5" w:name="_Toc471487138"/>
-      <w:r>
-        <w:lastRenderedPageBreak/>
+      </w:pPr>
+      <w:bookmarkStart w:id="6" w:name="_Toc471512841"/>
+      <w:r>
         <w:t>Korisničke priče</w:t>
       </w:r>
-      <w:bookmarkEnd w:id="5"/>
+      <w:bookmarkEnd w:id="6"/>
     </w:p>
     <w:p>
       <w:pPr>
@@ -2878,6 +3306,7 @@
         <w:jc w:val="both"/>
       </w:pPr>
       <w:r>
+        <w:lastRenderedPageBreak/>
         <w:t>Kao korisniku želim da mi se omogući odjava iz aplikacije.</w:t>
       </w:r>
     </w:p>
@@ -2993,7 +3422,7 @@
     </w:p>
     <w:p>
       <w:pPr>
-        <w:pStyle w:val="Odlomakpopisa"/>
+        <w:pStyle w:val="ListParagraph"/>
         <w:numPr>
           <w:ilvl w:val="0"/>
           <w:numId w:val="3"/>
@@ -3019,7 +3448,7 @@
     </w:p>
     <w:p>
       <w:pPr>
-        <w:pStyle w:val="Odlomakpopisa"/>
+        <w:pStyle w:val="ListParagraph"/>
         <w:spacing w:line="360" w:lineRule="auto"/>
         <w:jc w:val="both"/>
       </w:pPr>
@@ -3029,7 +3458,6 @@
         <w:jc w:val="both"/>
       </w:pPr>
       <w:r>
-        <w:lastRenderedPageBreak/>
         <w:t>Korisn</w:t>
       </w:r>
       <w:r>
@@ -3038,7 +3466,7 @@
     </w:p>
     <w:p>
       <w:pPr>
-        <w:pStyle w:val="Odlomakpopisa"/>
+        <w:pStyle w:val="ListParagraph"/>
         <w:numPr>
           <w:ilvl w:val="0"/>
           <w:numId w:val="14"/>
@@ -3061,7 +3489,7 @@
     </w:p>
     <w:p>
       <w:pPr>
-        <w:pStyle w:val="Odlomakpopisa"/>
+        <w:pStyle w:val="ListParagraph"/>
         <w:numPr>
           <w:ilvl w:val="0"/>
           <w:numId w:val="14"/>
@@ -3084,7 +3512,7 @@
     </w:p>
     <w:p>
       <w:pPr>
-        <w:pStyle w:val="Odlomakpopisa"/>
+        <w:pStyle w:val="ListParagraph"/>
         <w:numPr>
           <w:ilvl w:val="0"/>
           <w:numId w:val="14"/>
@@ -3107,7 +3535,7 @@
     </w:p>
     <w:p>
       <w:pPr>
-        <w:pStyle w:val="Odlomakpopisa"/>
+        <w:pStyle w:val="ListParagraph"/>
         <w:numPr>
           <w:ilvl w:val="0"/>
           <w:numId w:val="14"/>
@@ -3124,7 +3552,7 @@
     </w:p>
     <w:p>
       <w:pPr>
-        <w:pStyle w:val="Odlomakpopisa"/>
+        <w:pStyle w:val="ListParagraph"/>
         <w:numPr>
           <w:ilvl w:val="0"/>
           <w:numId w:val="14"/>
@@ -3141,7 +3569,7 @@
     </w:p>
     <w:p>
       <w:pPr>
-        <w:pStyle w:val="Odlomakpopisa"/>
+        <w:pStyle w:val="ListParagraph"/>
         <w:numPr>
           <w:ilvl w:val="0"/>
           <w:numId w:val="14"/>
@@ -3155,7 +3583,7 @@
     </w:p>
     <w:p>
       <w:pPr>
-        <w:pStyle w:val="Odlomakpopisa"/>
+        <w:pStyle w:val="ListParagraph"/>
         <w:numPr>
           <w:ilvl w:val="0"/>
           <w:numId w:val="14"/>
@@ -3191,6 +3619,7 @@
         <w:jc w:val="both"/>
       </w:pPr>
       <w:r>
+        <w:lastRenderedPageBreak/>
         <w:t>Korisničke priče volontera:</w:t>
       </w:r>
     </w:p>
@@ -3263,14 +3692,13 @@
     <w:p>
       <w:pPr>
         <w:pStyle w:val="FOINaslov1"/>
-        <w:outlineLvl w:val="0"/>
-      </w:pPr>
-      <w:bookmarkStart w:id="6" w:name="_Toc471487139"/>
+      </w:pPr>
+      <w:bookmarkStart w:id="7" w:name="_Toc471512842"/>
       <w:r>
         <w:lastRenderedPageBreak/>
         <w:t>SCRUM</w:t>
       </w:r>
-      <w:bookmarkEnd w:id="6"/>
+      <w:bookmarkEnd w:id="7"/>
     </w:p>
     <w:p>
       <w:pPr>
@@ -3283,7 +3711,7 @@
         <w:spacing w:line="360" w:lineRule="auto"/>
         <w:outlineLvl w:val="1"/>
       </w:pPr>
-      <w:bookmarkStart w:id="7" w:name="_Toc471487140"/>
+      <w:bookmarkStart w:id="8" w:name="_Toc471512843"/>
       <w:proofErr w:type="spellStart"/>
       <w:r>
         <w:t>Product</w:t>
@@ -3296,7 +3724,7 @@
       <w:r>
         <w:t>Backlog</w:t>
       </w:r>
-      <w:bookmarkEnd w:id="7"/>
+      <w:bookmarkEnd w:id="8"/>
       <w:proofErr w:type="spellEnd"/>
     </w:p>
     <w:p>
@@ -3317,7 +3745,7 @@
     </w:p>
     <w:tbl>
       <w:tblPr>
-        <w:tblStyle w:val="Reetkatablice"/>
+        <w:tblStyle w:val="TableGrid"/>
         <w:tblW w:w="0" w:type="auto"/>
         <w:tblLook w:val="04A0" w:firstRow="1" w:lastRow="0" w:firstColumn="1" w:lastColumn="0" w:noHBand="0" w:noVBand="1"/>
       </w:tblPr>
@@ -4519,7 +4947,6 @@
               <w:spacing w:line="360" w:lineRule="auto"/>
             </w:pPr>
             <w:r>
-              <w:lastRenderedPageBreak/>
               <w:t>Kao volonter želim imati mogućnost preg</w:t>
             </w:r>
             <w:r>
@@ -4802,7 +5229,6 @@
               <w:spacing w:line="360" w:lineRule="auto"/>
             </w:pPr>
             <w:r>
-              <w:lastRenderedPageBreak/>
               <w:t>Kao korisnik (općenito) želim da mogu birati način dohvaćanja notifikacija, te da samo jedan pristup dohvaćanju u određenom trenutku bude aktivan</w:t>
             </w:r>
           </w:p>
@@ -4890,11 +5316,11 @@
         <w:spacing w:line="360" w:lineRule="auto"/>
         <w:outlineLvl w:val="1"/>
       </w:pPr>
-      <w:bookmarkStart w:id="8" w:name="_Toc471487141"/>
+      <w:bookmarkStart w:id="9" w:name="_Toc471512844"/>
       <w:r>
         <w:t>Sprint 1</w:t>
       </w:r>
-      <w:bookmarkEnd w:id="8"/>
+      <w:bookmarkEnd w:id="9"/>
     </w:p>
     <w:p>
       <w:pPr>
@@ -4902,7 +5328,7 @@
         <w:spacing w:line="360" w:lineRule="auto"/>
         <w:outlineLvl w:val="2"/>
       </w:pPr>
-      <w:bookmarkStart w:id="9" w:name="_Toc471487142"/>
+      <w:bookmarkStart w:id="10" w:name="_Toc471512845"/>
       <w:r>
         <w:t xml:space="preserve">Sprint </w:t>
       </w:r>
@@ -4910,7 +5336,7 @@
       <w:r>
         <w:t>planning</w:t>
       </w:r>
-      <w:bookmarkEnd w:id="9"/>
+      <w:bookmarkEnd w:id="10"/>
       <w:proofErr w:type="spellEnd"/>
     </w:p>
     <w:p>
@@ -4931,7 +5357,7 @@
     </w:p>
     <w:tbl>
       <w:tblPr>
-        <w:tblStyle w:val="Reetkatablice"/>
+        <w:tblStyle w:val="TableGrid"/>
         <w:tblW w:w="0" w:type="auto"/>
         <w:tblLook w:val="04A0" w:firstRow="1" w:lastRow="0" w:firstColumn="1" w:lastColumn="0" w:noHBand="0" w:noVBand="1"/>
       </w:tblPr>
@@ -5914,12 +6340,12 @@
         <w:pStyle w:val="FOINaslov3"/>
         <w:outlineLvl w:val="2"/>
       </w:pPr>
-      <w:bookmarkStart w:id="10" w:name="_Toc471487143"/>
+      <w:bookmarkStart w:id="11" w:name="_Toc471512846"/>
       <w:r>
         <w:lastRenderedPageBreak/>
         <w:t>Daily Sprint Meeting</w:t>
       </w:r>
-      <w:bookmarkEnd w:id="10"/>
+      <w:bookmarkEnd w:id="11"/>
       <w:r>
         <w:t xml:space="preserve"> </w:t>
       </w:r>
@@ -6251,12 +6677,12 @@
         <w:pStyle w:val="FOINaslov3"/>
         <w:outlineLvl w:val="2"/>
       </w:pPr>
-      <w:bookmarkStart w:id="11" w:name="_Toc471487144"/>
+      <w:bookmarkStart w:id="12" w:name="_Toc471512847"/>
       <w:r>
         <w:lastRenderedPageBreak/>
         <w:t>Burndown chart</w:t>
       </w:r>
-      <w:bookmarkEnd w:id="11"/>
+      <w:bookmarkEnd w:id="12"/>
     </w:p>
     <w:p>
       <w:pPr>
@@ -6274,7 +6700,7 @@
           <w:lang w:eastAsia="hr-HR"/>
         </w:rPr>
         <w:drawing>
-          <wp:inline distT="0" distB="0" distL="0" distR="0" wp14:anchorId="7516A9BE" wp14:editId="017AC80D">
+          <wp:inline distT="0" distB="0" distL="0" distR="0" wp14:anchorId="01327E49" wp14:editId="092376A9">
             <wp:extent cx="5760720" cy="2867660"/>
             <wp:effectExtent l="0" t="0" r="0" b="8890"/>
             <wp:docPr id="2" name="Picture 2"/>
@@ -6289,7 +6715,7 @@
                     <pic:cNvPicPr/>
                   </pic:nvPicPr>
                   <pic:blipFill>
-                    <a:blip r:embed="rId13">
+                    <a:blip r:embed="rId16">
                       <a:extLst>
                         <a:ext uri="{28A0092B-C50C-407E-A947-70E740481C1C}">
                           <a14:useLocalDpi xmlns:a14="http://schemas.microsoft.com/office/drawing/2010/main" val="0"/>
@@ -6318,7 +6744,7 @@
     </w:p>
     <w:p>
       <w:pPr>
-        <w:pStyle w:val="Opisslike"/>
+        <w:pStyle w:val="Caption"/>
       </w:pPr>
       <w:r>
         <w:t xml:space="preserve">Slika </w:t>
@@ -6442,10 +6868,10 @@
       <w:r>
         <w:t xml:space="preserve">trajanju nalazi se u tablici </w:t>
       </w:r>
-      <w:hyperlink r:id="rId14" w:anchor="gid=0" w:history="1">
+      <w:hyperlink r:id="rId17" w:anchor="gid=0" w:history="1">
         <w:r>
           <w:rPr>
-            <w:rStyle w:val="Hiperveza"/>
+            <w:rStyle w:val="Hyperlink"/>
           </w:rPr>
           <w:t>link na tablicu s vremenskim rasporedom</w:t>
         </w:r>
@@ -6468,7 +6894,7 @@
         <w:spacing w:line="360" w:lineRule="auto"/>
         <w:outlineLvl w:val="2"/>
       </w:pPr>
-      <w:bookmarkStart w:id="12" w:name="_Toc471487145"/>
+      <w:bookmarkStart w:id="13" w:name="_Toc471512848"/>
       <w:r>
         <w:lastRenderedPageBreak/>
         <w:t xml:space="preserve">Sprint </w:t>
@@ -6486,7 +6912,7 @@
       <w:r>
         <w:t>ve</w:t>
       </w:r>
-      <w:bookmarkEnd w:id="12"/>
+      <w:bookmarkEnd w:id="13"/>
       <w:proofErr w:type="spellEnd"/>
     </w:p>
     <w:p>
@@ -6552,7 +6978,7 @@
         <w:spacing w:line="360" w:lineRule="auto"/>
         <w:outlineLvl w:val="1"/>
       </w:pPr>
-      <w:bookmarkStart w:id="13" w:name="_Toc471487146"/>
+      <w:bookmarkStart w:id="14" w:name="_Toc471512849"/>
       <w:r>
         <w:lastRenderedPageBreak/>
         <w:t>S</w:t>
@@ -6560,7 +6986,7 @@
       <w:r>
         <w:t>print 2</w:t>
       </w:r>
-      <w:bookmarkEnd w:id="13"/>
+      <w:bookmarkEnd w:id="14"/>
     </w:p>
     <w:p>
       <w:pPr>
@@ -6568,15 +6994,18 @@
         <w:spacing w:line="360" w:lineRule="auto"/>
         <w:outlineLvl w:val="2"/>
       </w:pPr>
-      <w:bookmarkStart w:id="14" w:name="_Toc471487147"/>
+      <w:bookmarkStart w:id="15" w:name="_Toc471512850"/>
       <w:r>
         <w:t xml:space="preserve">Sprint </w:t>
       </w:r>
       <w:proofErr w:type="spellStart"/>
       <w:r>
-        <w:t>planning</w:t>
-      </w:r>
-      <w:bookmarkEnd w:id="14"/>
+        <w:t>P</w:t>
+      </w:r>
+      <w:r>
+        <w:t>lanning</w:t>
+      </w:r>
+      <w:bookmarkEnd w:id="15"/>
       <w:proofErr w:type="spellEnd"/>
     </w:p>
     <w:p>
@@ -6626,7 +7055,7 @@
     </w:p>
     <w:tbl>
       <w:tblPr>
-        <w:tblStyle w:val="Reetkatablice"/>
+        <w:tblStyle w:val="TableGrid"/>
         <w:tblW w:w="0" w:type="auto"/>
         <w:tblLook w:val="04A0" w:firstRow="1" w:lastRow="0" w:firstColumn="1" w:lastColumn="0" w:noHBand="0" w:noVBand="1"/>
       </w:tblPr>
@@ -7071,7 +7500,6 @@
               <w:spacing w:line="360" w:lineRule="auto"/>
             </w:pPr>
             <w:r>
-              <w:lastRenderedPageBreak/>
               <w:t>Kao donoru želim da mi se omogući kreiranje novog paketa sa stavkama</w:t>
             </w:r>
           </w:p>
@@ -7506,7 +7934,7 @@
         <w:pStyle w:val="FOINaslov3"/>
         <w:outlineLvl w:val="2"/>
       </w:pPr>
-      <w:bookmarkStart w:id="15" w:name="_Toc471487148"/>
+      <w:bookmarkStart w:id="16" w:name="_Toc471512851"/>
       <w:r>
         <w:lastRenderedPageBreak/>
         <w:t xml:space="preserve">Daily Sprint </w:t>
@@ -7515,7 +7943,7 @@
       <w:r>
         <w:t>Meeting</w:t>
       </w:r>
-      <w:bookmarkEnd w:id="15"/>
+      <w:bookmarkEnd w:id="16"/>
       <w:proofErr w:type="spellEnd"/>
       <w:r>
         <w:t xml:space="preserve"> </w:t>
@@ -7622,16 +8050,8 @@
         <w:rPr>
           <w:b/>
         </w:rPr>
-        <w:t xml:space="preserve">Matija </w:t>
-      </w:r>
-      <w:proofErr w:type="spellStart"/>
-      <w:r>
-        <w:rPr>
-          <w:b/>
-        </w:rPr>
-        <w:t>Čoklica</w:t>
-      </w:r>
-      <w:proofErr w:type="spellEnd"/>
+        <w:t>Matija Čoklica</w:t>
+      </w:r>
     </w:p>
     <w:p>
       <w:pPr>
@@ -7804,16 +8224,8 @@
         <w:rPr>
           <w:b/>
         </w:rPr>
-        <w:t xml:space="preserve">Matija </w:t>
-      </w:r>
-      <w:proofErr w:type="spellStart"/>
-      <w:r>
-        <w:rPr>
-          <w:b/>
-        </w:rPr>
-        <w:t>Čoklica</w:t>
-      </w:r>
-      <w:proofErr w:type="spellEnd"/>
+        <w:t>Matija Čoklica</w:t>
+      </w:r>
     </w:p>
     <w:p>
       <w:pPr>
@@ -7981,16 +8393,8 @@
         <w:rPr>
           <w:b/>
         </w:rPr>
-        <w:t xml:space="preserve">Matija </w:t>
-      </w:r>
-      <w:proofErr w:type="spellStart"/>
-      <w:r>
-        <w:rPr>
-          <w:b/>
-        </w:rPr>
-        <w:t>Čoklica</w:t>
-      </w:r>
-      <w:proofErr w:type="spellEnd"/>
+        <w:t>Matija Čoklica</w:t>
+      </w:r>
     </w:p>
     <w:p>
       <w:pPr>
@@ -8108,20 +8512,216 @@
     </w:p>
     <w:p>
       <w:pPr>
+        <w:pStyle w:val="Heading3"/>
+      </w:pPr>
+      <w:bookmarkStart w:id="17" w:name="_Toc471512852"/>
+      <w:proofErr w:type="spellStart"/>
+      <w:r>
+        <w:lastRenderedPageBreak/>
+        <w:t>Burndown</w:t>
+      </w:r>
+      <w:proofErr w:type="spellEnd"/>
+      <w:r>
+        <w:t xml:space="preserve"> </w:t>
+      </w:r>
+      <w:proofErr w:type="spellStart"/>
+      <w:r>
+        <w:t>Chart</w:t>
+      </w:r>
+      <w:bookmarkEnd w:id="17"/>
+      <w:proofErr w:type="spellEnd"/>
+    </w:p>
+    <w:p>
+      <w:pPr>
         <w:pStyle w:val="FOINaslov3"/>
+        <w:numPr>
+          <w:ilvl w:val="0"/>
+          <w:numId w:val="0"/>
+        </w:numPr>
+      </w:pPr>
+    </w:p>
+    <w:p>
+      <w:pPr>
+        <w:pStyle w:val="FOINaslov3"/>
+        <w:keepNext/>
+        <w:numPr>
+          <w:ilvl w:val="0"/>
+          <w:numId w:val="0"/>
+        </w:numPr>
+        <w:ind w:left="709"/>
+      </w:pPr>
+      <w:r>
+        <w:rPr>
+          <w:noProof/>
+        </w:rPr>
+        <w:drawing>
+          <wp:inline distT="0" distB="0" distL="0" distR="0" wp14:anchorId="308BF774" wp14:editId="04A0FC1E">
+            <wp:extent cx="5760720" cy="2997200"/>
+            <wp:effectExtent l="0" t="0" r="0" b="0"/>
+            <wp:docPr id="6" name="Picture 6"/>
+            <wp:cNvGraphicFramePr>
+              <a:graphicFrameLocks xmlns:a="http://schemas.openxmlformats.org/drawingml/2006/main" noChangeAspect="1"/>
+            </wp:cNvGraphicFramePr>
+            <a:graphic xmlns:a="http://schemas.openxmlformats.org/drawingml/2006/main">
+              <a:graphicData uri="http://schemas.openxmlformats.org/drawingml/2006/picture">
+                <pic:pic xmlns:pic="http://schemas.openxmlformats.org/drawingml/2006/picture">
+                  <pic:nvPicPr>
+                    <pic:cNvPr id="6" name="sprint2.png"/>
+                    <pic:cNvPicPr/>
+                  </pic:nvPicPr>
+                  <pic:blipFill>
+                    <a:blip r:embed="rId18">
+                      <a:extLst>
+                        <a:ext uri="{28A0092B-C50C-407E-A947-70E740481C1C}">
+                          <a14:useLocalDpi xmlns:a14="http://schemas.microsoft.com/office/drawing/2010/main" val="0"/>
+                        </a:ext>
+                      </a:extLst>
+                    </a:blip>
+                    <a:stretch>
+                      <a:fillRect/>
+                    </a:stretch>
+                  </pic:blipFill>
+                  <pic:spPr>
+                    <a:xfrm>
+                      <a:off x="0" y="0"/>
+                      <a:ext cx="5760720" cy="2997200"/>
+                    </a:xfrm>
+                    <a:prstGeom prst="rect">
+                      <a:avLst/>
+                    </a:prstGeom>
+                  </pic:spPr>
+                </pic:pic>
+              </a:graphicData>
+            </a:graphic>
+          </wp:inline>
+        </w:drawing>
+      </w:r>
+    </w:p>
+    <w:p>
+      <w:pPr>
+        <w:pStyle w:val="Caption"/>
+        <w:jc w:val="both"/>
+      </w:pPr>
+      <w:r>
+        <w:t xml:space="preserve">Slika </w:t>
+      </w:r>
+      <w:fldSimple w:instr=" SEQ Slika \* ARABIC ">
+        <w:r>
+          <w:rPr>
+            <w:noProof/>
+          </w:rPr>
+          <w:t>4</w:t>
+        </w:r>
+      </w:fldSimple>
+      <w:r>
+        <w:t xml:space="preserve">: </w:t>
+      </w:r>
+      <w:proofErr w:type="spellStart"/>
+      <w:r>
+        <w:t>Burndown</w:t>
+      </w:r>
+      <w:proofErr w:type="spellEnd"/>
+      <w:r>
+        <w:t xml:space="preserve"> </w:t>
+      </w:r>
+      <w:proofErr w:type="spellStart"/>
+      <w:r>
+        <w:t>chart</w:t>
+      </w:r>
+      <w:proofErr w:type="spellEnd"/>
+      <w:r>
+        <w:t xml:space="preserve"> za drugi</w:t>
+      </w:r>
+      <w:r>
+        <w:t xml:space="preserve"> sprint</w:t>
+      </w:r>
+    </w:p>
+    <w:p>
+      <w:pPr>
+        <w:pStyle w:val="FOINaslov3"/>
+        <w:numPr>
+          <w:ilvl w:val="0"/>
+          <w:numId w:val="0"/>
+        </w:numPr>
+        <w:ind w:left="709"/>
+      </w:pPr>
+    </w:p>
+    <w:p>
+      <w:pPr>
+        <w:spacing w:line="360" w:lineRule="auto"/>
+      </w:pPr>
+      <w:r>
+        <w:t xml:space="preserve">Iako je službeno sprint počeo 14.11., daljnji rad nad projektom počeo je 26.11. nadogradnjom web servisa, te implementacijom zakazanih aktivnosti/fragmenata. Uz zadatke vezane uz ovaj sprint </w:t>
+      </w:r>
+      <w:proofErr w:type="spellStart"/>
+      <w:r>
+        <w:t>backlog</w:t>
+      </w:r>
+      <w:proofErr w:type="spellEnd"/>
+      <w:r>
+        <w:t>, napravljena je mala „revizija“ programskog koda, raspodjela na više metoda sa specijaliziranijim poslovima</w:t>
+      </w:r>
+      <w:r>
+        <w:t xml:space="preserve"> (ujedno i radi lakšeg snalaženja u programskom kodu)</w:t>
+      </w:r>
+      <w:r>
+        <w:t>.</w:t>
+      </w:r>
+      <w:r>
+        <w:t xml:space="preserve"> Slika 4 pokazuje </w:t>
+      </w:r>
+      <w:proofErr w:type="spellStart"/>
+      <w:r>
+        <w:t>burndown</w:t>
+      </w:r>
+      <w:proofErr w:type="spellEnd"/>
+      <w:r>
+        <w:t xml:space="preserve"> </w:t>
+      </w:r>
+      <w:proofErr w:type="spellStart"/>
+      <w:r>
+        <w:t>chart</w:t>
+      </w:r>
+      <w:proofErr w:type="spellEnd"/>
+      <w:r>
+        <w:t xml:space="preserve"> za sprint 2.</w:t>
+      </w:r>
+    </w:p>
+    <w:p>
+      <w:pPr>
+        <w:pStyle w:val="FOINaslov3"/>
+        <w:numPr>
+          <w:ilvl w:val="0"/>
+          <w:numId w:val="0"/>
+        </w:numPr>
+        <w:ind w:left="709"/>
+      </w:pPr>
+    </w:p>
+    <w:p>
+      <w:pPr>
+        <w:pStyle w:val="FOINaslov3"/>
+        <w:numPr>
+          <w:ilvl w:val="0"/>
+          <w:numId w:val="0"/>
+        </w:numPr>
+        <w:ind w:left="709"/>
+      </w:pPr>
+    </w:p>
+    <w:p>
+      <w:pPr>
+        <w:pStyle w:val="FOINaslov3"/>
         <w:spacing w:line="360" w:lineRule="auto"/>
         <w:outlineLvl w:val="2"/>
       </w:pPr>
-      <w:bookmarkStart w:id="16" w:name="_Toc471487149"/>
-      <w:r>
-        <w:lastRenderedPageBreak/>
+      <w:bookmarkStart w:id="18" w:name="_Toc471512853"/>
+      <w:r>
         <w:t xml:space="preserve">Sprint </w:t>
       </w:r>
       <w:proofErr w:type="spellStart"/>
       <w:r>
         <w:t>Retrospective</w:t>
       </w:r>
-      <w:bookmarkEnd w:id="16"/>
+      <w:bookmarkEnd w:id="18"/>
       <w:proofErr w:type="spellEnd"/>
     </w:p>
     <w:p>
@@ -8201,26 +8801,40 @@
         <w:pStyle w:val="FOINaslov2"/>
         <w:outlineLvl w:val="1"/>
       </w:pPr>
-      <w:bookmarkStart w:id="17" w:name="_Toc471487150"/>
-      <w:r>
+      <w:bookmarkStart w:id="19" w:name="_Toc471512854"/>
+      <w:r>
+        <w:lastRenderedPageBreak/>
         <w:t>Sprint 3</w:t>
       </w:r>
-      <w:bookmarkEnd w:id="17"/>
+      <w:bookmarkEnd w:id="19"/>
     </w:p>
     <w:p>
       <w:pPr>
         <w:pStyle w:val="FOINaslov3"/>
         <w:outlineLvl w:val="2"/>
       </w:pPr>
-      <w:bookmarkStart w:id="18" w:name="_Toc471487151"/>
-      <w:r>
-        <w:t>Sprint planning</w:t>
-      </w:r>
-      <w:bookmarkEnd w:id="18"/>
-    </w:p>
-    <w:p>
-      <w:pPr>
-        <w:pStyle w:val="Naslov3"/>
+      <w:bookmarkStart w:id="20" w:name="_Toc471512855"/>
+      <w:r>
+        <w:t xml:space="preserve">Sprint </w:t>
+      </w:r>
+      <w:proofErr w:type="spellStart"/>
+      <w:r>
+        <w:t>P</w:t>
+      </w:r>
+      <w:r>
+        <w:t>lanning</w:t>
+      </w:r>
+      <w:bookmarkEnd w:id="20"/>
+      <w:proofErr w:type="spellEnd"/>
+    </w:p>
+    <w:p>
+      <w:pPr>
+        <w:pStyle w:val="FOINaslov3"/>
+        <w:numPr>
+          <w:ilvl w:val="0"/>
+          <w:numId w:val="0"/>
+        </w:numPr>
+        <w:ind w:left="709"/>
       </w:pPr>
     </w:p>
     <w:p>
@@ -8233,7 +8847,7 @@
         <w:t>Treći</w:t>
       </w:r>
       <w:r>
-        <w:t xml:space="preserve"> sprint trajao je od 6</w:t>
+        <w:t xml:space="preserve"> sprint trajao je od 7</w:t>
       </w:r>
       <w:r>
         <w:t xml:space="preserve">.12.2016. do 2.1.2016. Korisničke priče i njima pripadni zadaci nalaze se u tablici ispod. Cilj ovog sprinta bio je implementirati </w:t>
@@ -8274,7 +8888,7 @@
     </w:p>
     <w:tbl>
       <w:tblPr>
-        <w:tblStyle w:val="Reetkatablice"/>
+        <w:tblStyle w:val="TableGrid"/>
         <w:tblW w:w="0" w:type="auto"/>
         <w:tblLook w:val="04A0" w:firstRow="1" w:lastRow="0" w:firstColumn="1" w:lastColumn="0" w:noHBand="0" w:noVBand="1"/>
       </w:tblPr>
@@ -8354,11 +8968,7 @@
               <w:spacing w:line="360" w:lineRule="auto"/>
             </w:pPr>
             <w:r>
-              <w:t xml:space="preserve">Kao donor želim da se implementira slanje push notifikacija putem firebase-a, volonterima i potrebitim </w:t>
-            </w:r>
-            <w:r>
-              <w:lastRenderedPageBreak/>
-              <w:t>korisnicima prilikom doniranja novog paketa</w:t>
+              <w:t>Kao donor želim da se implementira slanje push notifikacija putem firebase-a, volonterima i potrebitim korisnicima prilikom doniranja novog paketa</w:t>
             </w:r>
           </w:p>
         </w:tc>
@@ -8371,7 +8981,6 @@
               <w:spacing w:line="360" w:lineRule="auto"/>
             </w:pPr>
             <w:r>
-              <w:lastRenderedPageBreak/>
               <w:t>Dorada web servisa radi potreba push notifikacija</w:t>
             </w:r>
           </w:p>
@@ -8830,7 +9439,7 @@
         <w:spacing w:line="360" w:lineRule="auto"/>
         <w:outlineLvl w:val="2"/>
       </w:pPr>
-      <w:bookmarkStart w:id="19" w:name="_Toc471487152"/>
+      <w:bookmarkStart w:id="21" w:name="_Toc471512856"/>
       <w:r>
         <w:t xml:space="preserve">Daily Sprint </w:t>
       </w:r>
@@ -8838,7 +9447,7 @@
       <w:r>
         <w:t>Meeting</w:t>
       </w:r>
-      <w:bookmarkEnd w:id="19"/>
+      <w:bookmarkEnd w:id="21"/>
       <w:proofErr w:type="spellEnd"/>
       <w:r>
         <w:t xml:space="preserve"> </w:t>
@@ -8851,42 +9460,98 @@
     </w:p>
     <w:p>
       <w:r>
-        <w:t xml:space="preserve">Matija </w:t>
+        <w:t>Matija Čoklica</w:t>
+      </w:r>
+    </w:p>
+    <w:p>
+      <w:pPr>
+        <w:spacing w:line="360" w:lineRule="auto"/>
+      </w:pPr>
+      <w:r>
+        <w:t xml:space="preserve">- Što sam radio jučer? Poboljšao sam način povezivanja na </w:t>
       </w:r>
       <w:proofErr w:type="spellStart"/>
       <w:r>
-        <w:t>Čoklica</w:t>
+        <w:t>Retrofit</w:t>
       </w:r>
       <w:proofErr w:type="spellEnd"/>
-    </w:p>
-    <w:p>
-      <w:pPr>
-        <w:spacing w:line="360" w:lineRule="auto"/>
-      </w:pPr>
-      <w:r>
-        <w:t xml:space="preserve">- Što sam radio jučer? Poboljšao sam način povezivanja na </w:t>
+      <w:r>
+        <w:t xml:space="preserve"> web servis</w:t>
+      </w:r>
+    </w:p>
+    <w:p>
+      <w:pPr>
+        <w:spacing w:line="360" w:lineRule="auto"/>
+      </w:pPr>
+      <w:r>
+        <w:t xml:space="preserve"> - Što ću raditi danas?  </w:t>
+      </w:r>
+      <w:r>
+        <w:t xml:space="preserve">Radit ću na slanju </w:t>
       </w:r>
       <w:proofErr w:type="spellStart"/>
       <w:r>
-        <w:t>Retrofit</w:t>
+        <w:t>push</w:t>
       </w:r>
       <w:proofErr w:type="spellEnd"/>
       <w:r>
-        <w:t xml:space="preserve"> web servis</w:t>
-      </w:r>
-    </w:p>
-    <w:p>
-      <w:pPr>
-        <w:spacing w:line="360" w:lineRule="auto"/>
-      </w:pPr>
-      <w:r>
-        <w:t xml:space="preserve"> - Što ću raditi danas?  </w:t>
-      </w:r>
-      <w:r>
-        <w:t xml:space="preserve">Radit ću na slanju </w:t>
+        <w:t xml:space="preserve"> notifikacija pomoću </w:t>
       </w:r>
       <w:proofErr w:type="spellStart"/>
       <w:r>
+        <w:t>Firebase</w:t>
+      </w:r>
+      <w:proofErr w:type="spellEnd"/>
+      <w:r>
+        <w:t>-a.</w:t>
+      </w:r>
+    </w:p>
+    <w:p>
+      <w:pPr>
+        <w:spacing w:line="360" w:lineRule="auto"/>
+      </w:pPr>
+      <w:r>
+        <w:t>- Imam li kakvih problema? Ne</w:t>
+      </w:r>
+    </w:p>
+    <w:p>
+      <w:r>
+        <w:t xml:space="preserve">Valentina </w:t>
+      </w:r>
+      <w:proofErr w:type="spellStart"/>
+      <w:r>
+        <w:t>Krhlanko</w:t>
+      </w:r>
+      <w:proofErr w:type="spellEnd"/>
+    </w:p>
+    <w:p>
+      <w:pPr>
+        <w:spacing w:line="360" w:lineRule="auto"/>
+      </w:pPr>
+      <w:r>
+        <w:t xml:space="preserve">- Što ću raditi danas? Pripremit ću fragment za </w:t>
+      </w:r>
+      <w:proofErr w:type="spellStart"/>
+      <w:r>
+        <w:t>doniranje</w:t>
+      </w:r>
+      <w:proofErr w:type="spellEnd"/>
+      <w:r>
+        <w:t xml:space="preserve"> novog paketa tako da se omogući slanje notifikacija</w:t>
+      </w:r>
+      <w:r>
+        <w:t xml:space="preserve">. Zajedno s kolegom </w:t>
+      </w:r>
+      <w:proofErr w:type="spellStart"/>
+      <w:r>
+        <w:t>Čoklicom</w:t>
+      </w:r>
+      <w:proofErr w:type="spellEnd"/>
+      <w:r>
+        <w:t xml:space="preserve"> paralelno ćemo raditi na implementaciji </w:t>
+      </w:r>
+      <w:proofErr w:type="spellStart"/>
+      <w:r>
         <w:t>push</w:t>
       </w:r>
       <w:proofErr w:type="spellEnd"/>
@@ -8899,7 +9564,67 @@
       </w:r>
       <w:proofErr w:type="spellEnd"/>
       <w:r>
-        <w:t>-a.</w:t>
+        <w:t>-a</w:t>
+      </w:r>
+    </w:p>
+    <w:p>
+      <w:pPr>
+        <w:spacing w:line="360" w:lineRule="auto"/>
+      </w:pPr>
+      <w:r>
+        <w:t>- Imam li kakvih problema? Ne.</w:t>
+      </w:r>
+    </w:p>
+    <w:p>
+      <w:r>
+        <w:t xml:space="preserve">Aleksandar </w:t>
+      </w:r>
+      <w:proofErr w:type="spellStart"/>
+      <w:r>
+        <w:t>Trajkov</w:t>
+      </w:r>
+      <w:proofErr w:type="spellEnd"/>
+    </w:p>
+    <w:p>
+      <w:pPr>
+        <w:spacing w:line="360" w:lineRule="auto"/>
+      </w:pPr>
+      <w:r>
+        <w:t>- Imam li kakvih problema?  Da, zbog ostalih obaveza ne mogu se posvetiti radu na projektu.</w:t>
+      </w:r>
+    </w:p>
+    <w:p>
+      <w:r>
+        <w:t>27.12</w:t>
+      </w:r>
+    </w:p>
+    <w:p>
+      <w:r>
+        <w:t>Matija Čoklica</w:t>
+      </w:r>
+    </w:p>
+    <w:p>
+      <w:pPr>
+        <w:spacing w:line="360" w:lineRule="auto"/>
+      </w:pPr>
+      <w:r>
+        <w:t xml:space="preserve">- Što sam radio jučer? Implementirao dio koda vezan za slanje </w:t>
+      </w:r>
+      <w:proofErr w:type="spellStart"/>
+      <w:r>
+        <w:t>push</w:t>
+      </w:r>
+      <w:proofErr w:type="spellEnd"/>
+      <w:r>
+        <w:t xml:space="preserve"> notifikacija</w:t>
+      </w:r>
+    </w:p>
+    <w:p>
+      <w:pPr>
+        <w:spacing w:line="360" w:lineRule="auto"/>
+      </w:pPr>
+      <w:r>
+        <w:t xml:space="preserve"> - Što ću raditi danas?  Izvršio sam sve svoje obaveze za ovaj sprint</w:t>
       </w:r>
     </w:p>
     <w:p>
@@ -8925,206 +9650,251 @@
         <w:spacing w:line="360" w:lineRule="auto"/>
       </w:pPr>
       <w:r>
-        <w:t xml:space="preserve">- Što ću raditi danas? Pripremit ću fragment za </w:t>
+        <w:t xml:space="preserve">- Što sam radio jučer? Radila na implementaciji </w:t>
       </w:r>
       <w:proofErr w:type="spellStart"/>
       <w:r>
-        <w:t>doniranje</w:t>
+        <w:t>firebase</w:t>
       </w:r>
       <w:proofErr w:type="spellEnd"/>
       <w:r>
-        <w:t xml:space="preserve"> novog paketa tako da se omogući slanje notifikacija</w:t>
-      </w:r>
-      <w:r>
-        <w:t xml:space="preserve">. Zajedno s kolegom </w:t>
+        <w:t>-a</w:t>
+      </w:r>
+    </w:p>
+    <w:p>
+      <w:pPr>
+        <w:spacing w:line="360" w:lineRule="auto"/>
+      </w:pPr>
+      <w:r>
+        <w:lastRenderedPageBreak/>
+        <w:t xml:space="preserve"> - Što ću raditi danas?  Radit ću implementiranju izbornik u kojem korisnik označi željeni način dohvaćanja notifikacija.</w:t>
+      </w:r>
+    </w:p>
+    <w:p>
+      <w:pPr>
+        <w:spacing w:line="360" w:lineRule="auto"/>
+      </w:pPr>
+      <w:r>
+        <w:t>- Imam li kakvih problema? Ne</w:t>
+      </w:r>
+    </w:p>
+    <w:p>
+      <w:r>
+        <w:t xml:space="preserve">Aleksandar </w:t>
       </w:r>
       <w:proofErr w:type="spellStart"/>
       <w:r>
-        <w:t>Čoklicom</w:t>
+        <w:t>Trajkov</w:t>
       </w:r>
       <w:proofErr w:type="spellEnd"/>
-      <w:r>
-        <w:t xml:space="preserve"> paralelno ćemo raditi na implementaciji </w:t>
-      </w:r>
+    </w:p>
+    <w:p>
+      <w:pPr>
+        <w:spacing w:line="360" w:lineRule="auto"/>
+      </w:pPr>
+      <w:r>
+        <w:t xml:space="preserve">-Što ću raditi danas: Rješavati probleme </w:t>
+      </w:r>
+    </w:p>
+    <w:p>
+      <w:pPr>
+        <w:spacing w:line="360" w:lineRule="auto"/>
+      </w:pPr>
+      <w:r>
+        <w:t>- Imam li kakvih problema?  Da, zbog ostalih obaveza ne mogu se posvetiti radu na projektu.</w:t>
+      </w:r>
+    </w:p>
+    <w:p>
+      <w:pPr>
+        <w:spacing w:line="360" w:lineRule="auto"/>
+      </w:pPr>
+    </w:p>
+    <w:p>
+      <w:pPr>
+        <w:spacing w:line="360" w:lineRule="auto"/>
+      </w:pPr>
+    </w:p>
+    <w:p>
+      <w:pPr>
+        <w:pStyle w:val="Heading3"/>
+      </w:pPr>
+      <w:bookmarkStart w:id="22" w:name="_Toc471512857"/>
       <w:proofErr w:type="spellStart"/>
       <w:r>
-        <w:t>push</w:t>
+        <w:t>Burndown</w:t>
       </w:r>
       <w:proofErr w:type="spellEnd"/>
       <w:r>
-        <w:t xml:space="preserve"> notifikacija pomoću </w:t>
+        <w:t xml:space="preserve"> </w:t>
       </w:r>
       <w:proofErr w:type="spellStart"/>
       <w:r>
-        <w:t>Firebase</w:t>
-      </w:r>
+        <w:t>Chart</w:t>
+      </w:r>
+      <w:bookmarkEnd w:id="22"/>
       <w:proofErr w:type="spellEnd"/>
-      <w:r>
-        <w:t>-a</w:t>
-      </w:r>
-    </w:p>
-    <w:p>
-      <w:pPr>
-        <w:spacing w:line="360" w:lineRule="auto"/>
-      </w:pPr>
-      <w:r>
-        <w:lastRenderedPageBreak/>
-        <w:t>- Imam li kakvih problema? Ne.</w:t>
-      </w:r>
-    </w:p>
-    <w:p>
-      <w:r>
-        <w:t xml:space="preserve">Aleksandar </w:t>
+    </w:p>
+    <w:p>
+      <w:pPr>
+        <w:pStyle w:val="FOINaslov3"/>
+        <w:numPr>
+          <w:ilvl w:val="0"/>
+          <w:numId w:val="0"/>
+        </w:numPr>
+        <w:ind w:left="709"/>
+      </w:pPr>
+    </w:p>
+    <w:p>
+      <w:pPr>
+        <w:pStyle w:val="FOINaslov3"/>
+        <w:keepNext/>
+        <w:numPr>
+          <w:ilvl w:val="0"/>
+          <w:numId w:val="0"/>
+        </w:numPr>
+        <w:ind w:left="709"/>
+      </w:pPr>
+      <w:r>
+        <w:rPr>
+          <w:noProof/>
+        </w:rPr>
+        <w:drawing>
+          <wp:inline distT="0" distB="0" distL="0" distR="0" wp14:anchorId="3C3AE39B" wp14:editId="3A3A93D7">
+            <wp:extent cx="5760720" cy="2771775"/>
+            <wp:effectExtent l="0" t="0" r="0" b="9525"/>
+            <wp:docPr id="7" name="Picture 7"/>
+            <wp:cNvGraphicFramePr>
+              <a:graphicFrameLocks xmlns:a="http://schemas.openxmlformats.org/drawingml/2006/main" noChangeAspect="1"/>
+            </wp:cNvGraphicFramePr>
+            <a:graphic xmlns:a="http://schemas.openxmlformats.org/drawingml/2006/main">
+              <a:graphicData uri="http://schemas.openxmlformats.org/drawingml/2006/picture">
+                <pic:pic xmlns:pic="http://schemas.openxmlformats.org/drawingml/2006/picture">
+                  <pic:nvPicPr>
+                    <pic:cNvPr id="7" name="sprint3.png"/>
+                    <pic:cNvPicPr/>
+                  </pic:nvPicPr>
+                  <pic:blipFill>
+                    <a:blip r:embed="rId19">
+                      <a:extLst>
+                        <a:ext uri="{28A0092B-C50C-407E-A947-70E740481C1C}">
+                          <a14:useLocalDpi xmlns:a14="http://schemas.microsoft.com/office/drawing/2010/main" val="0"/>
+                        </a:ext>
+                      </a:extLst>
+                    </a:blip>
+                    <a:stretch>
+                      <a:fillRect/>
+                    </a:stretch>
+                  </pic:blipFill>
+                  <pic:spPr>
+                    <a:xfrm>
+                      <a:off x="0" y="0"/>
+                      <a:ext cx="5760720" cy="2771775"/>
+                    </a:xfrm>
+                    <a:prstGeom prst="rect">
+                      <a:avLst/>
+                    </a:prstGeom>
+                  </pic:spPr>
+                </pic:pic>
+              </a:graphicData>
+            </a:graphic>
+          </wp:inline>
+        </w:drawing>
+      </w:r>
+    </w:p>
+    <w:p>
+      <w:pPr>
+        <w:pStyle w:val="Caption"/>
+        <w:jc w:val="both"/>
+      </w:pPr>
+      <w:r>
+        <w:t xml:space="preserve">Slika </w:t>
+      </w:r>
+      <w:fldSimple w:instr=" SEQ Slika \* ARABIC ">
+        <w:r>
+          <w:rPr>
+            <w:noProof/>
+          </w:rPr>
+          <w:t>5</w:t>
+        </w:r>
+      </w:fldSimple>
+      <w:r>
+        <w:t xml:space="preserve">: </w:t>
       </w:r>
       <w:proofErr w:type="spellStart"/>
       <w:r>
-        <w:t>Trajkov</w:t>
+        <w:t>Burndown</w:t>
       </w:r>
       <w:proofErr w:type="spellEnd"/>
-    </w:p>
-    <w:p>
-      <w:pPr>
-        <w:spacing w:line="360" w:lineRule="auto"/>
-      </w:pPr>
-      <w:r>
-        <w:t>- Imam li kakvih problema?  Da, zbog ostalih obaveza ne mogu se posvetiti radu na projektu.</w:t>
-      </w:r>
-    </w:p>
-    <w:p>
-      <w:r>
-        <w:t>27.12</w:t>
-      </w:r>
-    </w:p>
-    <w:p>
-      <w:r>
-        <w:t xml:space="preserve">Matija </w:t>
+      <w:r>
+        <w:t xml:space="preserve"> </w:t>
       </w:r>
       <w:proofErr w:type="spellStart"/>
       <w:r>
-        <w:t>Čoklica</w:t>
+        <w:t>chart</w:t>
       </w:r>
       <w:proofErr w:type="spellEnd"/>
-    </w:p>
-    <w:p>
-      <w:pPr>
-        <w:spacing w:line="360" w:lineRule="auto"/>
-      </w:pPr>
-      <w:r>
-        <w:t xml:space="preserve">- Što sam radio jučer? Implementirao dio koda vezan za slanje </w:t>
+      <w:r>
+        <w:t xml:space="preserve"> za treći</w:t>
+      </w:r>
+      <w:r>
+        <w:t xml:space="preserve"> sprint</w:t>
+      </w:r>
+    </w:p>
+    <w:p/>
+    <w:p>
+      <w:r>
+        <w:t xml:space="preserve">Slika 5 pokazuje </w:t>
       </w:r>
       <w:proofErr w:type="spellStart"/>
       <w:r>
-        <w:t>push</w:t>
+        <w:t>burndown</w:t>
       </w:r>
       <w:proofErr w:type="spellEnd"/>
       <w:r>
-        <w:t xml:space="preserve"> notifikacija</w:t>
-      </w:r>
-    </w:p>
-    <w:p>
-      <w:pPr>
-        <w:spacing w:line="360" w:lineRule="auto"/>
-      </w:pPr>
-      <w:r>
-        <w:t xml:space="preserve"> - Što ću raditi danas?  Izvršio sam sve svoje obaveze za ovaj sprint</w:t>
-      </w:r>
-    </w:p>
-    <w:p>
-      <w:pPr>
-        <w:spacing w:line="360" w:lineRule="auto"/>
-      </w:pPr>
-      <w:r>
-        <w:t>- Imam li kakvih problema? Ne</w:t>
-      </w:r>
-    </w:p>
-    <w:p>
-      <w:r>
-        <w:t xml:space="preserve">Valentina </w:t>
+        <w:t xml:space="preserve"> </w:t>
       </w:r>
       <w:proofErr w:type="spellStart"/>
       <w:r>
-        <w:t>Krhlanko</w:t>
+        <w:t>chart</w:t>
       </w:r>
       <w:proofErr w:type="spellEnd"/>
-    </w:p>
-    <w:p>
-      <w:pPr>
-        <w:spacing w:line="360" w:lineRule="auto"/>
-      </w:pPr>
-      <w:r>
-        <w:t xml:space="preserve">- Što sam radio jučer? Radila na implementaciji </w:t>
+      <w:r>
+        <w:t xml:space="preserve"> za treći sprint. Oblik grafa upućuje da se ipak trebalo uzeti više korisničkih priča za ovaj sprint, budući da unatoč početnoj stagnaciji, zadaci predviđeni u sprintu završeni su prije zamišljenog datuma (završetka sprinta).</w:t>
+      </w:r>
+    </w:p>
+    <w:p>
+      <w:pPr>
+        <w:spacing w:after="160" w:line="259" w:lineRule="auto"/>
+      </w:pPr>
+      <w:r>
+        <w:br w:type="page"/>
+      </w:r>
+    </w:p>
+    <w:p>
+      <w:pPr>
+        <w:pStyle w:val="FOINaslov3"/>
+        <w:numPr>
+          <w:ilvl w:val="0"/>
+          <w:numId w:val="0"/>
+        </w:numPr>
+        <w:ind w:left="709"/>
+      </w:pPr>
+    </w:p>
+    <w:p>
+      <w:pPr>
+        <w:pStyle w:val="FOINaslov3"/>
+        <w:spacing w:line="360" w:lineRule="auto"/>
+        <w:outlineLvl w:val="2"/>
+      </w:pPr>
+      <w:bookmarkStart w:id="23" w:name="_Toc471512858"/>
+      <w:r>
+        <w:t xml:space="preserve">Sprint </w:t>
       </w:r>
       <w:proofErr w:type="spellStart"/>
       <w:r>
-        <w:t>firebase</w:t>
-      </w:r>
-      <w:proofErr w:type="spellEnd"/>
-      <w:r>
-        <w:t>-a</w:t>
-      </w:r>
-    </w:p>
-    <w:p>
-      <w:pPr>
-        <w:spacing w:line="360" w:lineRule="auto"/>
-      </w:pPr>
-      <w:r>
-        <w:t xml:space="preserve"> - Što ću raditi danas?  Radit ću implementiranju izbornik u kojem korisnik označi željeni način dohvaćanja notifikacija.</w:t>
-      </w:r>
-    </w:p>
-    <w:p>
-      <w:pPr>
-        <w:spacing w:line="360" w:lineRule="auto"/>
-      </w:pPr>
-      <w:r>
-        <w:t>- Imam li kakvih problema? Ne</w:t>
-      </w:r>
-    </w:p>
-    <w:p>
-      <w:r>
-        <w:t xml:space="preserve">Aleksandar </w:t>
-      </w:r>
-      <w:proofErr w:type="spellStart"/>
-      <w:r>
-        <w:t>Trajkov</w:t>
-      </w:r>
-      <w:proofErr w:type="spellEnd"/>
-    </w:p>
-    <w:p>
-      <w:pPr>
-        <w:spacing w:line="360" w:lineRule="auto"/>
-      </w:pPr>
-      <w:r>
-        <w:t xml:space="preserve">-Što ću raditi danas: Rješavati probleme </w:t>
-      </w:r>
-    </w:p>
-    <w:p>
-      <w:pPr>
-        <w:spacing w:line="360" w:lineRule="auto"/>
-      </w:pPr>
-      <w:r>
-        <w:t>- Imam li kakvih problema?  Da, zbog ostalih obaveza ne mogu se posvetiti radu na projektu.</w:t>
-      </w:r>
-    </w:p>
-    <w:p>
-      <w:pPr>
-        <w:spacing w:line="360" w:lineRule="auto"/>
-      </w:pPr>
-    </w:p>
-    <w:p>
-      <w:pPr>
-        <w:pStyle w:val="FOINaslov3"/>
-        <w:spacing w:line="360" w:lineRule="auto"/>
-        <w:outlineLvl w:val="2"/>
-      </w:pPr>
-      <w:bookmarkStart w:id="20" w:name="_Toc471487153"/>
-      <w:r>
-        <w:t xml:space="preserve">Sprint </w:t>
-      </w:r>
-      <w:proofErr w:type="spellStart"/>
-      <w:r>
         <w:t>Retrospective</w:t>
       </w:r>
-      <w:bookmarkEnd w:id="20"/>
+      <w:bookmarkEnd w:id="23"/>
       <w:proofErr w:type="spellEnd"/>
     </w:p>
     <w:p>
@@ -9180,11 +9950,11 @@
         <w:pStyle w:val="FOINaslov2"/>
         <w:outlineLvl w:val="1"/>
       </w:pPr>
-      <w:bookmarkStart w:id="21" w:name="_Toc471487154"/>
+      <w:bookmarkStart w:id="24" w:name="_Toc471512859"/>
       <w:r>
         <w:t>Sprint 4</w:t>
       </w:r>
-      <w:bookmarkEnd w:id="21"/>
+      <w:bookmarkEnd w:id="24"/>
     </w:p>
     <w:p>
       <w:pPr>
@@ -9192,15 +9962,18 @@
         <w:spacing w:line="360" w:lineRule="auto"/>
         <w:outlineLvl w:val="2"/>
       </w:pPr>
-      <w:bookmarkStart w:id="22" w:name="_Toc471487155"/>
+      <w:bookmarkStart w:id="25" w:name="_Toc471512860"/>
       <w:r>
         <w:t xml:space="preserve">Sprint </w:t>
       </w:r>
       <w:proofErr w:type="spellStart"/>
       <w:r>
-        <w:t>planning</w:t>
-      </w:r>
-      <w:bookmarkEnd w:id="22"/>
+        <w:t>P</w:t>
+      </w:r>
+      <w:r>
+        <w:t>lanning</w:t>
+      </w:r>
+      <w:bookmarkEnd w:id="25"/>
       <w:proofErr w:type="spellEnd"/>
     </w:p>
     <w:p>
@@ -9214,7 +9987,7 @@
     <w:p/>
     <w:tbl>
       <w:tblPr>
-        <w:tblStyle w:val="Reetkatablice"/>
+        <w:tblStyle w:val="TableGrid"/>
         <w:tblW w:w="0" w:type="auto"/>
         <w:tblLook w:val="04A0" w:firstRow="1" w:lastRow="0" w:firstColumn="1" w:lastColumn="0" w:noHBand="0" w:noVBand="1"/>
       </w:tblPr>
@@ -9439,6 +10212,7 @@
               <w:spacing w:line="360" w:lineRule="auto"/>
             </w:pPr>
             <w:r>
+              <w:lastRenderedPageBreak/>
               <w:t>Kao donor želim da se modularno implementira i slanje push notifikacija putem vlastitog web servisa, volonterima i potrebitim korisnicima prilikom doniranja novog paketa</w:t>
             </w:r>
           </w:p>
@@ -9638,7 +10412,6 @@
               <w:spacing w:line="360" w:lineRule="auto"/>
             </w:pPr>
             <w:r>
-              <w:lastRenderedPageBreak/>
               <w:t>Kao donor želim da mi se omogući pregled stavki (detalja) pojedinog paketa</w:t>
             </w:r>
           </w:p>
@@ -9957,6 +10730,7 @@
               <w:spacing w:line="360" w:lineRule="auto"/>
             </w:pPr>
             <w:r>
+              <w:lastRenderedPageBreak/>
               <w:t>Kao potrebiti korisnik želim vidjeti detalje pojedinog paketa za preuzimanje</w:t>
             </w:r>
           </w:p>
@@ -10673,11 +11447,7 @@
               <w:t xml:space="preserve">Dorada web servisa u svrhu </w:t>
             </w:r>
             <w:r>
-              <w:t xml:space="preserve">vraćanja podataka o </w:t>
-            </w:r>
-            <w:r>
-              <w:lastRenderedPageBreak/>
-              <w:t>preuzetim paketima za volontera</w:t>
+              <w:t>vraćanja podataka o preuzetim paketima za volontera</w:t>
             </w:r>
           </w:p>
         </w:tc>
@@ -10690,7 +11460,6 @@
               <w:spacing w:line="360" w:lineRule="auto"/>
             </w:pPr>
             <w:r>
-              <w:lastRenderedPageBreak/>
               <w:t>2</w:t>
             </w:r>
           </w:p>
@@ -10928,11 +11697,12 @@
         <w:pStyle w:val="FOINaslov2"/>
         <w:outlineLvl w:val="1"/>
       </w:pPr>
-      <w:bookmarkStart w:id="23" w:name="_Toc471487156"/>
-      <w:r>
+      <w:bookmarkStart w:id="26" w:name="_Toc471512861"/>
+      <w:r>
+        <w:lastRenderedPageBreak/>
         <w:t>Ostali artefakti</w:t>
       </w:r>
-      <w:bookmarkEnd w:id="23"/>
+      <w:bookmarkEnd w:id="26"/>
     </w:p>
     <w:p>
       <w:pPr>
@@ -10940,7 +11710,16 @@
         <w:jc w:val="both"/>
       </w:pPr>
       <w:r>
-        <w:t>U alatu Microsoft Project 2016 uneseni su podaci o ovom projektu, te su generirana sljedeća dva izvještaja: pregled poslova i troškovnik</w:t>
+        <w:t>U alatu Microsoft Project 2016 uneseni su podaci o ovom projektu, te su generirana sljedeća dva izvještaja: pregled poslova</w:t>
+      </w:r>
+      <w:r>
+        <w:t xml:space="preserve"> na slici 4</w:t>
+      </w:r>
+      <w:r>
+        <w:t xml:space="preserve"> i troškovnik</w:t>
+      </w:r>
+      <w:r>
+        <w:t xml:space="preserve"> na slici 5</w:t>
       </w:r>
       <w:r>
         <w:t>.</w:t>
@@ -10961,7 +11740,6 @@
           <w:noProof/>
           <w:lang w:eastAsia="hr-HR"/>
         </w:rPr>
-        <w:lastRenderedPageBreak/>
         <w:drawing>
           <wp:inline distT="0" distB="0" distL="0" distR="0" wp14:anchorId="3EC9A447" wp14:editId="58B012D4">
             <wp:extent cx="5760720" cy="5946775"/>
@@ -10978,7 +11756,7 @@
                     <pic:cNvPicPr/>
                   </pic:nvPicPr>
                   <pic:blipFill>
-                    <a:blip r:embed="rId15">
+                    <a:blip r:embed="rId20">
                       <a:extLst>
                         <a:ext uri="{28A0092B-C50C-407E-A947-70E740481C1C}">
                           <a14:useLocalDpi xmlns:a14="http://schemas.microsoft.com/office/drawing/2010/main" val="0"/>
@@ -11007,7 +11785,7 @@
     </w:p>
     <w:p>
       <w:pPr>
-        <w:pStyle w:val="Opisslike"/>
+        <w:pStyle w:val="Caption"/>
       </w:pPr>
       <w:r>
         <w:t xml:space="preserve">Slika </w:t>
@@ -11017,7 +11795,7 @@
           <w:rPr>
             <w:noProof/>
           </w:rPr>
-          <w:t>4</w:t>
+          <w:t>6</w:t>
         </w:r>
       </w:fldSimple>
       <w:r>
@@ -11050,7 +11828,7 @@
                     <pic:cNvPicPr/>
                   </pic:nvPicPr>
                   <pic:blipFill>
-                    <a:blip r:embed="rId16">
+                    <a:blip r:embed="rId21">
                       <a:extLst>
                         <a:ext uri="{28A0092B-C50C-407E-A947-70E740481C1C}">
                           <a14:useLocalDpi xmlns:a14="http://schemas.microsoft.com/office/drawing/2010/main" val="0"/>
@@ -11079,7 +11857,7 @@
     </w:p>
     <w:p>
       <w:pPr>
-        <w:pStyle w:val="Opisslike"/>
+        <w:pStyle w:val="Caption"/>
       </w:pPr>
       <w:r>
         <w:t xml:space="preserve">Slika </w:t>
@@ -11089,7 +11867,7 @@
           <w:rPr>
             <w:noProof/>
           </w:rPr>
-          <w:t>5</w:t>
+          <w:t>7</w:t>
         </w:r>
       </w:fldSimple>
       <w:r>
@@ -11102,8 +11880,8 @@
       <w:proofErr w:type="spellEnd"/>
     </w:p>
     <w:sectPr>
-      <w:headerReference w:type="default" r:id="rId17"/>
-      <w:footerReference w:type="default" r:id="rId18"/>
+      <w:headerReference w:type="default" r:id="rId22"/>
+      <w:footerReference w:type="default" r:id="rId23"/>
       <w:pgSz w:w="11906" w:h="16838"/>
       <w:pgMar w:top="1417" w:right="1417" w:bottom="1417" w:left="1417" w:header="708" w:footer="680" w:gutter="0"/>
       <w:pgNumType w:start="1" w:chapStyle="1"/>
@@ -11115,7 +11893,7 @@
 </file>
 
 <file path=word/endnotes.xml><?xml version="1.0" encoding="utf-8"?>
-<w:endnotes xmlns:wpc="http://schemas.microsoft.com/office/word/2010/wordprocessingCanvas" xmlns:cx="http://schemas.microsoft.com/office/drawing/2014/chartex" xmlns:mc="http://schemas.openxmlformats.org/markup-compatibility/2006" xmlns:o="urn:schemas-microsoft-com:office:office" xmlns:r="http://schemas.openxmlformats.org/officeDocument/2006/relationships" xmlns:m="http://schemas.openxmlformats.org/officeDocument/2006/math" xmlns:v="urn:schemas-microsoft-com:vml" xmlns:wp14="http://schemas.microsoft.com/office/word/2010/wordprocessingDrawing" xmlns:wp="http://schemas.openxmlformats.org/drawingml/2006/wordprocessingDrawing" xmlns:w10="urn:schemas-microsoft-com:office:word" xmlns:w="http://schemas.openxmlformats.org/wordprocessingml/2006/main" xmlns:w14="http://schemas.microsoft.com/office/word/2010/wordml" xmlns:w15="http://schemas.microsoft.com/office/word/2012/wordml" xmlns:w16se="http://schemas.microsoft.com/office/word/2015/wordml/symex" xmlns:wpg="http://schemas.microsoft.com/office/word/2010/wordprocessingGroup" xmlns:wpi="http://schemas.microsoft.com/office/word/2010/wordprocessingInk" xmlns:wne="http://schemas.microsoft.com/office/word/2006/wordml" xmlns:wps="http://schemas.microsoft.com/office/word/2010/wordprocessingShape" mc:Ignorable="w14 w15 w16se wp14">
+<w:endnotes xmlns:wpc="http://schemas.microsoft.com/office/word/2010/wordprocessingCanvas" xmlns:mc="http://schemas.openxmlformats.org/markup-compatibility/2006" xmlns:o="urn:schemas-microsoft-com:office:office" xmlns:r="http://schemas.openxmlformats.org/officeDocument/2006/relationships" xmlns:m="http://schemas.openxmlformats.org/officeDocument/2006/math" xmlns:v="urn:schemas-microsoft-com:vml" xmlns:wp14="http://schemas.microsoft.com/office/word/2010/wordprocessingDrawing" xmlns:wp="http://schemas.openxmlformats.org/drawingml/2006/wordprocessingDrawing" xmlns:w10="urn:schemas-microsoft-com:office:word" xmlns:w="http://schemas.openxmlformats.org/wordprocessingml/2006/main" xmlns:w14="http://schemas.microsoft.com/office/word/2010/wordml" xmlns:w15="http://schemas.microsoft.com/office/word/2012/wordml" xmlns:wpg="http://schemas.microsoft.com/office/word/2010/wordprocessingGroup" xmlns:wpi="http://schemas.microsoft.com/office/word/2010/wordprocessingInk" xmlns:wne="http://schemas.microsoft.com/office/word/2006/wordml" xmlns:wps="http://schemas.microsoft.com/office/word/2010/wordprocessingShape" mc:Ignorable="w14 w15 wp14">
   <w:endnote w:type="separator" w:id="-1">
     <w:p>
       <w:pPr>
@@ -11140,7 +11918,7 @@
 </file>
 
 <file path=word/footer1.xml><?xml version="1.0" encoding="utf-8"?>
-<w:ftr xmlns:wpc="http://schemas.microsoft.com/office/word/2010/wordprocessingCanvas" xmlns:cx="http://schemas.microsoft.com/office/drawing/2014/chartex" xmlns:mc="http://schemas.openxmlformats.org/markup-compatibility/2006" xmlns:o="urn:schemas-microsoft-com:office:office" xmlns:r="http://schemas.openxmlformats.org/officeDocument/2006/relationships" xmlns:m="http://schemas.openxmlformats.org/officeDocument/2006/math" xmlns:v="urn:schemas-microsoft-com:vml" xmlns:wp14="http://schemas.microsoft.com/office/word/2010/wordprocessingDrawing" xmlns:wp="http://schemas.openxmlformats.org/drawingml/2006/wordprocessingDrawing" xmlns:w10="urn:schemas-microsoft-com:office:word" xmlns:w="http://schemas.openxmlformats.org/wordprocessingml/2006/main" xmlns:w14="http://schemas.microsoft.com/office/word/2010/wordml" xmlns:w15="http://schemas.microsoft.com/office/word/2012/wordml" xmlns:w16se="http://schemas.microsoft.com/office/word/2015/wordml/symex" xmlns:wpg="http://schemas.microsoft.com/office/word/2010/wordprocessingGroup" xmlns:wpi="http://schemas.microsoft.com/office/word/2010/wordprocessingInk" xmlns:wne="http://schemas.microsoft.com/office/word/2006/wordml" xmlns:wps="http://schemas.microsoft.com/office/word/2010/wordprocessingShape" mc:Ignorable="w14 w15 w16se wp14">
+<w:ftr xmlns:wpc="http://schemas.microsoft.com/office/word/2010/wordprocessingCanvas" xmlns:mc="http://schemas.openxmlformats.org/markup-compatibility/2006" xmlns:o="urn:schemas-microsoft-com:office:office" xmlns:r="http://schemas.openxmlformats.org/officeDocument/2006/relationships" xmlns:m="http://schemas.openxmlformats.org/officeDocument/2006/math" xmlns:v="urn:schemas-microsoft-com:vml" xmlns:wp14="http://schemas.microsoft.com/office/word/2010/wordprocessingDrawing" xmlns:wp="http://schemas.openxmlformats.org/drawingml/2006/wordprocessingDrawing" xmlns:w10="urn:schemas-microsoft-com:office:word" xmlns:w="http://schemas.openxmlformats.org/wordprocessingml/2006/main" xmlns:w14="http://schemas.microsoft.com/office/word/2010/wordml" xmlns:w15="http://schemas.microsoft.com/office/word/2012/wordml" xmlns:wpg="http://schemas.microsoft.com/office/word/2010/wordprocessingGroup" xmlns:wpi="http://schemas.microsoft.com/office/word/2010/wordprocessingInk" xmlns:wne="http://schemas.microsoft.com/office/word/2006/wordml" xmlns:wps="http://schemas.microsoft.com/office/word/2010/wordprocessingShape" mc:Ignorable="w14 w15 wp14">
   <w:sdt>
     <w:sdtPr>
       <w:id w:val="754712716"/>
@@ -11157,7 +11935,7 @@
     <w:sdtContent>
       <w:p>
         <w:pPr>
-          <w:pStyle w:val="Podnoje"/>
+          <w:pStyle w:val="Footer"/>
           <w:jc w:val="right"/>
         </w:pPr>
       </w:p>
@@ -11165,14 +11943,14 @@
   </w:sdt>
   <w:p>
     <w:pPr>
-      <w:pStyle w:val="Podnoje"/>
+      <w:pStyle w:val="Footer"/>
     </w:pPr>
   </w:p>
 </w:ftr>
 </file>
 
 <file path=word/footer2.xml><?xml version="1.0" encoding="utf-8"?>
-<w:ftr xmlns:wpc="http://schemas.microsoft.com/office/word/2010/wordprocessingCanvas" xmlns:cx="http://schemas.microsoft.com/office/drawing/2014/chartex" xmlns:mc="http://schemas.openxmlformats.org/markup-compatibility/2006" xmlns:o="urn:schemas-microsoft-com:office:office" xmlns:r="http://schemas.openxmlformats.org/officeDocument/2006/relationships" xmlns:m="http://schemas.openxmlformats.org/officeDocument/2006/math" xmlns:v="urn:schemas-microsoft-com:vml" xmlns:wp14="http://schemas.microsoft.com/office/word/2010/wordprocessingDrawing" xmlns:wp="http://schemas.openxmlformats.org/drawingml/2006/wordprocessingDrawing" xmlns:w10="urn:schemas-microsoft-com:office:word" xmlns:w="http://schemas.openxmlformats.org/wordprocessingml/2006/main" xmlns:w14="http://schemas.microsoft.com/office/word/2010/wordml" xmlns:w15="http://schemas.microsoft.com/office/word/2012/wordml" xmlns:w16se="http://schemas.microsoft.com/office/word/2015/wordml/symex" xmlns:wpg="http://schemas.microsoft.com/office/word/2010/wordprocessingGroup" xmlns:wpi="http://schemas.microsoft.com/office/word/2010/wordprocessingInk" xmlns:wne="http://schemas.microsoft.com/office/word/2006/wordml" xmlns:wps="http://schemas.microsoft.com/office/word/2010/wordprocessingShape" mc:Ignorable="w14 w15 w16se wp14">
+<w:ftr xmlns:wpc="http://schemas.microsoft.com/office/word/2010/wordprocessingCanvas" xmlns:mc="http://schemas.openxmlformats.org/markup-compatibility/2006" xmlns:o="urn:schemas-microsoft-com:office:office" xmlns:r="http://schemas.openxmlformats.org/officeDocument/2006/relationships" xmlns:m="http://schemas.openxmlformats.org/officeDocument/2006/math" xmlns:v="urn:schemas-microsoft-com:vml" xmlns:wp14="http://schemas.microsoft.com/office/word/2010/wordprocessingDrawing" xmlns:wp="http://schemas.openxmlformats.org/drawingml/2006/wordprocessingDrawing" xmlns:w10="urn:schemas-microsoft-com:office:word" xmlns:w="http://schemas.openxmlformats.org/wordprocessingml/2006/main" xmlns:w14="http://schemas.microsoft.com/office/word/2010/wordml" xmlns:w15="http://schemas.microsoft.com/office/word/2012/wordml" xmlns:wpg="http://schemas.microsoft.com/office/word/2010/wordprocessingGroup" xmlns:wpi="http://schemas.microsoft.com/office/word/2010/wordprocessingInk" xmlns:wne="http://schemas.microsoft.com/office/word/2006/wordml" xmlns:wps="http://schemas.microsoft.com/office/word/2010/wordprocessingShape" mc:Ignorable="w14 w15 wp14">
   <w:sdt>
     <w:sdtPr>
       <w:id w:val="-988318216"/>
@@ -11189,7 +11967,7 @@
     <w:sdtContent>
       <w:p>
         <w:pPr>
-          <w:pStyle w:val="Podnoje"/>
+          <w:pStyle w:val="Footer"/>
           <w:jc w:val="right"/>
         </w:pPr>
         <w:r>
@@ -11205,7 +11983,7 @@
           <w:rPr>
             <w:noProof/>
           </w:rPr>
-          <w:t>4</w:t>
+          <w:t>1</w:t>
         </w:r>
         <w:r>
           <w:rPr>
@@ -11218,14 +11996,14 @@
   </w:sdt>
   <w:p>
     <w:pPr>
-      <w:pStyle w:val="Podnoje"/>
+      <w:pStyle w:val="Footer"/>
     </w:pPr>
   </w:p>
 </w:ftr>
 </file>
 
 <file path=word/footnotes.xml><?xml version="1.0" encoding="utf-8"?>
-<w:footnotes xmlns:wpc="http://schemas.microsoft.com/office/word/2010/wordprocessingCanvas" xmlns:cx="http://schemas.microsoft.com/office/drawing/2014/chartex" xmlns:mc="http://schemas.openxmlformats.org/markup-compatibility/2006" xmlns:o="urn:schemas-microsoft-com:office:office" xmlns:r="http://schemas.openxmlformats.org/officeDocument/2006/relationships" xmlns:m="http://schemas.openxmlformats.org/officeDocument/2006/math" xmlns:v="urn:schemas-microsoft-com:vml" xmlns:wp14="http://schemas.microsoft.com/office/word/2010/wordprocessingDrawing" xmlns:wp="http://schemas.openxmlformats.org/drawingml/2006/wordprocessingDrawing" xmlns:w10="urn:schemas-microsoft-com:office:word" xmlns:w="http://schemas.openxmlformats.org/wordprocessingml/2006/main" xmlns:w14="http://schemas.microsoft.com/office/word/2010/wordml" xmlns:w15="http://schemas.microsoft.com/office/word/2012/wordml" xmlns:w16se="http://schemas.microsoft.com/office/word/2015/wordml/symex" xmlns:wpg="http://schemas.microsoft.com/office/word/2010/wordprocessingGroup" xmlns:wpi="http://schemas.microsoft.com/office/word/2010/wordprocessingInk" xmlns:wne="http://schemas.microsoft.com/office/word/2006/wordml" xmlns:wps="http://schemas.microsoft.com/office/word/2010/wordprocessingShape" mc:Ignorable="w14 w15 w16se wp14">
+<w:footnotes xmlns:wpc="http://schemas.microsoft.com/office/word/2010/wordprocessingCanvas" xmlns:mc="http://schemas.openxmlformats.org/markup-compatibility/2006" xmlns:o="urn:schemas-microsoft-com:office:office" xmlns:r="http://schemas.openxmlformats.org/officeDocument/2006/relationships" xmlns:m="http://schemas.openxmlformats.org/officeDocument/2006/math" xmlns:v="urn:schemas-microsoft-com:vml" xmlns:wp14="http://schemas.microsoft.com/office/word/2010/wordprocessingDrawing" xmlns:wp="http://schemas.openxmlformats.org/drawingml/2006/wordprocessingDrawing" xmlns:w10="urn:schemas-microsoft-com:office:word" xmlns:w="http://schemas.openxmlformats.org/wordprocessingml/2006/main" xmlns:w14="http://schemas.microsoft.com/office/word/2010/wordml" xmlns:w15="http://schemas.microsoft.com/office/word/2012/wordml" xmlns:wpg="http://schemas.microsoft.com/office/word/2010/wordprocessingGroup" xmlns:wpi="http://schemas.microsoft.com/office/word/2010/wordprocessingInk" xmlns:wne="http://schemas.microsoft.com/office/word/2006/wordml" xmlns:wps="http://schemas.microsoft.com/office/word/2010/wordprocessingShape" mc:Ignorable="w14 w15 wp14">
   <w:footnote w:type="separator" w:id="-1">
     <w:p>
       <w:pPr>
@@ -11250,17 +12028,17 @@
 </file>
 
 <file path=word/header1.xml><?xml version="1.0" encoding="utf-8"?>
-<w:hdr xmlns:wpc="http://schemas.microsoft.com/office/word/2010/wordprocessingCanvas" xmlns:cx="http://schemas.microsoft.com/office/drawing/2014/chartex" xmlns:mc="http://schemas.openxmlformats.org/markup-compatibility/2006" xmlns:o="urn:schemas-microsoft-com:office:office" xmlns:r="http://schemas.openxmlformats.org/officeDocument/2006/relationships" xmlns:m="http://schemas.openxmlformats.org/officeDocument/2006/math" xmlns:v="urn:schemas-microsoft-com:vml" xmlns:wp14="http://schemas.microsoft.com/office/word/2010/wordprocessingDrawing" xmlns:wp="http://schemas.openxmlformats.org/drawingml/2006/wordprocessingDrawing" xmlns:w10="urn:schemas-microsoft-com:office:word" xmlns:w="http://schemas.openxmlformats.org/wordprocessingml/2006/main" xmlns:w14="http://schemas.microsoft.com/office/word/2010/wordml" xmlns:w15="http://schemas.microsoft.com/office/word/2012/wordml" xmlns:w16se="http://schemas.microsoft.com/office/word/2015/wordml/symex" xmlns:wpg="http://schemas.microsoft.com/office/word/2010/wordprocessingGroup" xmlns:wpi="http://schemas.microsoft.com/office/word/2010/wordprocessingInk" xmlns:wne="http://schemas.microsoft.com/office/word/2006/wordml" xmlns:wps="http://schemas.microsoft.com/office/word/2010/wordprocessingShape" mc:Ignorable="w14 w15 w16se wp14">
+<w:hdr xmlns:wpc="http://schemas.microsoft.com/office/word/2010/wordprocessingCanvas" xmlns:mc="http://schemas.openxmlformats.org/markup-compatibility/2006" xmlns:o="urn:schemas-microsoft-com:office:office" xmlns:r="http://schemas.openxmlformats.org/officeDocument/2006/relationships" xmlns:m="http://schemas.openxmlformats.org/officeDocument/2006/math" xmlns:v="urn:schemas-microsoft-com:vml" xmlns:wp14="http://schemas.microsoft.com/office/word/2010/wordprocessingDrawing" xmlns:wp="http://schemas.openxmlformats.org/drawingml/2006/wordprocessingDrawing" xmlns:w10="urn:schemas-microsoft-com:office:word" xmlns:w="http://schemas.openxmlformats.org/wordprocessingml/2006/main" xmlns:w14="http://schemas.microsoft.com/office/word/2010/wordml" xmlns:w15="http://schemas.microsoft.com/office/word/2012/wordml" xmlns:wpg="http://schemas.microsoft.com/office/word/2010/wordprocessingGroup" xmlns:wpi="http://schemas.microsoft.com/office/word/2010/wordprocessingInk" xmlns:wne="http://schemas.microsoft.com/office/word/2006/wordml" xmlns:wps="http://schemas.microsoft.com/office/word/2010/wordprocessingShape" mc:Ignorable="w14 w15 wp14">
   <w:p>
     <w:pPr>
-      <w:pStyle w:val="Zaglavlje"/>
+      <w:pStyle w:val="Header"/>
     </w:pPr>
   </w:p>
 </w:hdr>
 </file>
 
 <file path=word/numbering.xml><?xml version="1.0" encoding="utf-8"?>
-<w:numbering xmlns:wpc="http://schemas.microsoft.com/office/word/2010/wordprocessingCanvas" xmlns:cx="http://schemas.microsoft.com/office/drawing/2014/chartex" xmlns:mc="http://schemas.openxmlformats.org/markup-compatibility/2006" xmlns:o="urn:schemas-microsoft-com:office:office" xmlns:r="http://schemas.openxmlformats.org/officeDocument/2006/relationships" xmlns:m="http://schemas.openxmlformats.org/officeDocument/2006/math" xmlns:v="urn:schemas-microsoft-com:vml" xmlns:wp14="http://schemas.microsoft.com/office/word/2010/wordprocessingDrawing" xmlns:wp="http://schemas.openxmlformats.org/drawingml/2006/wordprocessingDrawing" xmlns:w10="urn:schemas-microsoft-com:office:word" xmlns:w="http://schemas.openxmlformats.org/wordprocessingml/2006/main" xmlns:w14="http://schemas.microsoft.com/office/word/2010/wordml" xmlns:w15="http://schemas.microsoft.com/office/word/2012/wordml" xmlns:w16se="http://schemas.microsoft.com/office/word/2015/wordml/symex" xmlns:wpg="http://schemas.microsoft.com/office/word/2010/wordprocessingGroup" xmlns:wpi="http://schemas.microsoft.com/office/word/2010/wordprocessingInk" xmlns:wne="http://schemas.microsoft.com/office/word/2006/wordml" xmlns:wps="http://schemas.microsoft.com/office/word/2010/wordprocessingShape" mc:Ignorable="w14 w15 w16se wp14">
+<w:numbering xmlns:wpc="http://schemas.microsoft.com/office/word/2010/wordprocessingCanvas" xmlns:mc="http://schemas.openxmlformats.org/markup-compatibility/2006" xmlns:o="urn:schemas-microsoft-com:office:office" xmlns:r="http://schemas.openxmlformats.org/officeDocument/2006/relationships" xmlns:m="http://schemas.openxmlformats.org/officeDocument/2006/math" xmlns:v="urn:schemas-microsoft-com:vml" xmlns:wp14="http://schemas.microsoft.com/office/word/2010/wordprocessingDrawing" xmlns:wp="http://schemas.openxmlformats.org/drawingml/2006/wordprocessingDrawing" xmlns:w10="urn:schemas-microsoft-com:office:word" xmlns:w="http://schemas.openxmlformats.org/wordprocessingml/2006/main" xmlns:w14="http://schemas.microsoft.com/office/word/2010/wordml" xmlns:w15="http://schemas.microsoft.com/office/word/2012/wordml" xmlns:wpg="http://schemas.microsoft.com/office/word/2010/wordprocessingGroup" xmlns:wpi="http://schemas.microsoft.com/office/word/2010/wordprocessingInk" xmlns:wne="http://schemas.microsoft.com/office/word/2006/wordml" xmlns:wps="http://schemas.microsoft.com/office/word/2010/wordprocessingShape" mc:Ignorable="w14 w15 wp14">
   <w:abstractNum w:abstractNumId="0" w15:restartNumberingAfterBreak="0">
     <w:nsid w:val="02866D29"/>
     <w:multiLevelType w:val="multilevel"/>
@@ -12978,6 +13756,119 @@
     </w:lvl>
   </w:abstractNum>
   <w:abstractNum w:abstractNumId="12" w15:restartNumberingAfterBreak="0">
+    <w:nsid w:val="524A2DC3"/>
+    <w:multiLevelType w:val="hybridMultilevel"/>
+    <w:tmpl w:val="C5AE178E"/>
+    <w:lvl w:ilvl="0" w:tplc="0CCAEFF8">
+      <w:start w:val="5"/>
+      <w:numFmt w:val="bullet"/>
+      <w:lvlText w:val="-"/>
+      <w:lvlJc w:val="left"/>
+      <w:pPr>
+        <w:ind w:left="720" w:hanging="360"/>
+      </w:pPr>
+      <w:rPr>
+        <w:rFonts w:ascii="Times New Roman" w:eastAsiaTheme="minorHAnsi" w:hAnsi="Times New Roman" w:cs="Times New Roman" w:hint="default"/>
+      </w:rPr>
+    </w:lvl>
+    <w:lvl w:ilvl="1" w:tplc="041A0003" w:tentative="1">
+      <w:start w:val="1"/>
+      <w:numFmt w:val="bullet"/>
+      <w:lvlText w:val="o"/>
+      <w:lvlJc w:val="left"/>
+      <w:pPr>
+        <w:ind w:left="1440" w:hanging="360"/>
+      </w:pPr>
+      <w:rPr>
+        <w:rFonts w:ascii="Courier New" w:hAnsi="Courier New" w:cs="Courier New" w:hint="default"/>
+      </w:rPr>
+    </w:lvl>
+    <w:lvl w:ilvl="2" w:tplc="041A0005" w:tentative="1">
+      <w:start w:val="1"/>
+      <w:numFmt w:val="bullet"/>
+      <w:lvlText w:val=""/>
+      <w:lvlJc w:val="left"/>
+      <w:pPr>
+        <w:ind w:left="2160" w:hanging="360"/>
+      </w:pPr>
+      <w:rPr>
+        <w:rFonts w:ascii="Wingdings" w:hAnsi="Wingdings" w:hint="default"/>
+      </w:rPr>
+    </w:lvl>
+    <w:lvl w:ilvl="3" w:tplc="041A0001" w:tentative="1">
+      <w:start w:val="1"/>
+      <w:numFmt w:val="bullet"/>
+      <w:lvlText w:val=""/>
+      <w:lvlJc w:val="left"/>
+      <w:pPr>
+        <w:ind w:left="2880" w:hanging="360"/>
+      </w:pPr>
+      <w:rPr>
+        <w:rFonts w:ascii="Symbol" w:hAnsi="Symbol" w:hint="default"/>
+      </w:rPr>
+    </w:lvl>
+    <w:lvl w:ilvl="4" w:tplc="041A0003" w:tentative="1">
+      <w:start w:val="1"/>
+      <w:numFmt w:val="bullet"/>
+      <w:lvlText w:val="o"/>
+      <w:lvlJc w:val="left"/>
+      <w:pPr>
+        <w:ind w:left="3600" w:hanging="360"/>
+      </w:pPr>
+      <w:rPr>
+        <w:rFonts w:ascii="Courier New" w:hAnsi="Courier New" w:cs="Courier New" w:hint="default"/>
+      </w:rPr>
+    </w:lvl>
+    <w:lvl w:ilvl="5" w:tplc="041A0005" w:tentative="1">
+      <w:start w:val="1"/>
+      <w:numFmt w:val="bullet"/>
+      <w:lvlText w:val=""/>
+      <w:lvlJc w:val="left"/>
+      <w:pPr>
+        <w:ind w:left="4320" w:hanging="360"/>
+      </w:pPr>
+      <w:rPr>
+        <w:rFonts w:ascii="Wingdings" w:hAnsi="Wingdings" w:hint="default"/>
+      </w:rPr>
+    </w:lvl>
+    <w:lvl w:ilvl="6" w:tplc="041A0001" w:tentative="1">
+      <w:start w:val="1"/>
+      <w:numFmt w:val="bullet"/>
+      <w:lvlText w:val=""/>
+      <w:lvlJc w:val="left"/>
+      <w:pPr>
+        <w:ind w:left="5040" w:hanging="360"/>
+      </w:pPr>
+      <w:rPr>
+        <w:rFonts w:ascii="Symbol" w:hAnsi="Symbol" w:hint="default"/>
+      </w:rPr>
+    </w:lvl>
+    <w:lvl w:ilvl="7" w:tplc="041A0003" w:tentative="1">
+      <w:start w:val="1"/>
+      <w:numFmt w:val="bullet"/>
+      <w:lvlText w:val="o"/>
+      <w:lvlJc w:val="left"/>
+      <w:pPr>
+        <w:ind w:left="5760" w:hanging="360"/>
+      </w:pPr>
+      <w:rPr>
+        <w:rFonts w:ascii="Courier New" w:hAnsi="Courier New" w:cs="Courier New" w:hint="default"/>
+      </w:rPr>
+    </w:lvl>
+    <w:lvl w:ilvl="8" w:tplc="041A0005" w:tentative="1">
+      <w:start w:val="1"/>
+      <w:numFmt w:val="bullet"/>
+      <w:lvlText w:val=""/>
+      <w:lvlJc w:val="left"/>
+      <w:pPr>
+        <w:ind w:left="6480" w:hanging="360"/>
+      </w:pPr>
+      <w:rPr>
+        <w:rFonts w:ascii="Wingdings" w:hAnsi="Wingdings" w:hint="default"/>
+      </w:rPr>
+    </w:lvl>
+  </w:abstractNum>
+  <w:abstractNum w:abstractNumId="13" w15:restartNumberingAfterBreak="0">
     <w:nsid w:val="610C4DDE"/>
     <w:multiLevelType w:val="multilevel"/>
     <w:tmpl w:val="FC96C740"/>
@@ -13126,7 +14017,7 @@
       </w:rPr>
     </w:lvl>
   </w:abstractNum>
-  <w:abstractNum w:abstractNumId="13" w15:restartNumberingAfterBreak="0">
+  <w:abstractNum w:abstractNumId="14" w15:restartNumberingAfterBreak="0">
     <w:nsid w:val="6645243A"/>
     <w:multiLevelType w:val="multilevel"/>
     <w:tmpl w:val="FC96C740"/>
@@ -13275,7 +14166,7 @@
       </w:rPr>
     </w:lvl>
   </w:abstractNum>
-  <w:abstractNum w:abstractNumId="14" w15:restartNumberingAfterBreak="0">
+  <w:abstractNum w:abstractNumId="15" w15:restartNumberingAfterBreak="0">
     <w:nsid w:val="6890360F"/>
     <w:multiLevelType w:val="multilevel"/>
     <w:tmpl w:val="FC96C740"/>
@@ -13424,10 +14315,10 @@
       </w:rPr>
     </w:lvl>
   </w:abstractNum>
-  <w:abstractNum w:abstractNumId="15" w15:restartNumberingAfterBreak="0">
+  <w:abstractNum w:abstractNumId="16" w15:restartNumberingAfterBreak="0">
     <w:nsid w:val="69832197"/>
     <w:multiLevelType w:val="multilevel"/>
-    <w:tmpl w:val="74729DB0"/>
+    <w:tmpl w:val="7FBE0F94"/>
     <w:lvl w:ilvl="0">
       <w:start w:val="1"/>
       <w:numFmt w:val="decimal"/>
@@ -13557,7 +14448,7 @@
     <w:abstractNumId w:val="9"/>
   </w:num>
   <w:num w:numId="3">
-    <w:abstractNumId w:val="12"/>
+    <w:abstractNumId w:val="13"/>
   </w:num>
   <w:num w:numId="4">
     <w:abstractNumId w:val="2"/>
@@ -13569,7 +14460,7 @@
     <w:abstractNumId w:val="0"/>
   </w:num>
   <w:num w:numId="7">
-    <w:abstractNumId w:val="14"/>
+    <w:abstractNumId w:val="15"/>
   </w:num>
   <w:num w:numId="8">
     <w:abstractNumId w:val="5"/>
@@ -13578,7 +14469,7 @@
     <w:abstractNumId w:val="11"/>
   </w:num>
   <w:num w:numId="10">
-    <w:abstractNumId w:val="13"/>
+    <w:abstractNumId w:val="14"/>
   </w:num>
   <w:num w:numId="11">
     <w:abstractNumId w:val="6"/>
@@ -13596,13 +14487,16 @@
     <w:abstractNumId w:val="7"/>
   </w:num>
   <w:num w:numId="16">
-    <w:abstractNumId w:val="15"/>
+    <w:abstractNumId w:val="16"/>
+  </w:num>
+  <w:num w:numId="17">
+    <w:abstractNumId w:val="12"/>
   </w:num>
 </w:numbering>
 </file>
 
 <file path=word/styles.xml><?xml version="1.0" encoding="utf-8"?>
-<w:styles xmlns:mc="http://schemas.openxmlformats.org/markup-compatibility/2006" xmlns:r="http://schemas.openxmlformats.org/officeDocument/2006/relationships" xmlns:w="http://schemas.openxmlformats.org/wordprocessingml/2006/main" xmlns:w14="http://schemas.microsoft.com/office/word/2010/wordml" xmlns:w15="http://schemas.microsoft.com/office/word/2012/wordml" xmlns:w16se="http://schemas.microsoft.com/office/word/2015/wordml/symex" mc:Ignorable="w14 w15 w16se">
+<w:styles xmlns:mc="http://schemas.openxmlformats.org/markup-compatibility/2006" xmlns:r="http://schemas.openxmlformats.org/officeDocument/2006/relationships" xmlns:w="http://schemas.openxmlformats.org/wordprocessingml/2006/main" xmlns:w14="http://schemas.microsoft.com/office/word/2010/wordml" xmlns:w15="http://schemas.microsoft.com/office/word/2012/wordml" mc:Ignorable="w14 w15">
   <w:docDefaults>
     <w:rPrDefault>
       <w:rPr>
@@ -14003,78 +14897,47 @@
       <w:sz w:val="24"/>
     </w:rPr>
   </w:style>
-  <w:style w:type="paragraph" w:styleId="Naslov1">
+  <w:style w:type="paragraph" w:styleId="Heading1">
     <w:name w:val="heading 1"/>
-    <w:basedOn w:val="Normal"/>
+    <w:basedOn w:val="FOINaslov1"/>
     <w:next w:val="Normal"/>
-    <w:link w:val="Naslov1Char"/>
+    <w:link w:val="Heading1Char"/>
     <w:uiPriority w:val="9"/>
     <w:qFormat/>
-    <w:rsid w:val="00D16A72"/>
-    <w:pPr>
-      <w:keepNext/>
-      <w:keepLines/>
-      <w:spacing w:before="240" w:after="0" w:line="360" w:lineRule="auto"/>
-      <w:jc w:val="center"/>
-      <w:outlineLvl w:val="0"/>
-    </w:pPr>
-    <w:rPr>
-      <w:rFonts w:eastAsiaTheme="majorEastAsia" w:cs="Times New Roman"/>
-      <w:color w:val="000000" w:themeColor="text1"/>
-      <w:sz w:val="40"/>
-      <w:szCs w:val="32"/>
-    </w:rPr>
+    <w:rsid w:val="00946620"/>
   </w:style>
-  <w:style w:type="paragraph" w:styleId="Naslov2">
+  <w:style w:type="paragraph" w:styleId="Heading2">
     <w:name w:val="heading 2"/>
-    <w:basedOn w:val="Normal"/>
+    <w:basedOn w:val="FOINaslov3"/>
     <w:next w:val="Normal"/>
-    <w:link w:val="Naslov2Char"/>
+    <w:link w:val="Heading2Char"/>
     <w:uiPriority w:val="9"/>
     <w:unhideWhenUsed/>
     <w:qFormat/>
-    <w:rsid w:val="009F47B6"/>
+    <w:rsid w:val="002715F2"/>
     <w:pPr>
-      <w:keepNext/>
-      <w:keepLines/>
-      <w:spacing w:before="40" w:after="0"/>
       <w:outlineLvl w:val="1"/>
     </w:pPr>
-    <w:rPr>
-      <w:rFonts w:asciiTheme="majorHAnsi" w:eastAsiaTheme="majorEastAsia" w:hAnsiTheme="majorHAnsi" w:cstheme="majorBidi"/>
-      <w:color w:val="2E74B5" w:themeColor="accent1" w:themeShade="BF"/>
-      <w:sz w:val="26"/>
-      <w:szCs w:val="26"/>
-    </w:rPr>
   </w:style>
-  <w:style w:type="paragraph" w:styleId="Naslov3">
+  <w:style w:type="paragraph" w:styleId="Heading3">
     <w:name w:val="heading 3"/>
-    <w:basedOn w:val="Normal"/>
+    <w:basedOn w:val="FOINaslov3"/>
     <w:next w:val="Normal"/>
-    <w:link w:val="Naslov3Char"/>
+    <w:link w:val="Heading3Char"/>
     <w:uiPriority w:val="9"/>
     <w:unhideWhenUsed/>
     <w:qFormat/>
-    <w:rsid w:val="00124C81"/>
+    <w:rsid w:val="002715F2"/>
     <w:pPr>
-      <w:keepNext/>
-      <w:keepLines/>
-      <w:spacing w:before="40" w:after="0"/>
       <w:outlineLvl w:val="2"/>
     </w:pPr>
-    <w:rPr>
-      <w:rFonts w:asciiTheme="majorHAnsi" w:eastAsiaTheme="majorEastAsia" w:hAnsiTheme="majorHAnsi" w:cstheme="majorBidi"/>
-      <w:color w:val="1F4D78" w:themeColor="accent1" w:themeShade="7F"/>
-      <w:szCs w:val="24"/>
-    </w:rPr>
   </w:style>
-  <w:style w:type="character" w:default="1" w:styleId="Zadanifontodlomka">
+  <w:style w:type="character" w:default="1" w:styleId="DefaultParagraphFont">
     <w:name w:val="Default Paragraph Font"/>
     <w:uiPriority w:val="1"/>
-    <w:semiHidden/>
     <w:unhideWhenUsed/>
   </w:style>
-  <w:style w:type="table" w:default="1" w:styleId="Obinatablica">
+  <w:style w:type="table" w:default="1" w:styleId="TableNormal">
     <w:name w:val="Normal Table"/>
     <w:uiPriority w:val="99"/>
     <w:semiHidden/>
@@ -14089,7 +14952,7 @@
       </w:tblCellMar>
     </w:tblPr>
   </w:style>
-  <w:style w:type="numbering" w:default="1" w:styleId="Bezpopisa">
+  <w:style w:type="numbering" w:default="1" w:styleId="NoList">
     <w:name w:val="No List"/>
     <w:uiPriority w:val="99"/>
     <w:semiHidden/>
@@ -14138,22 +15001,24 @@
     <w:basedOn w:val="Nazivinstitucije"/>
     <w:rsid w:val="005C7308"/>
   </w:style>
-  <w:style w:type="character" w:customStyle="1" w:styleId="Naslov1Char">
-    <w:name w:val="Naslov 1 Char"/>
-    <w:basedOn w:val="Zadanifontodlomka"/>
-    <w:link w:val="Naslov1"/>
+  <w:style w:type="character" w:customStyle="1" w:styleId="Heading1Char">
+    <w:name w:val="Heading 1 Char"/>
+    <w:basedOn w:val="DefaultParagraphFont"/>
+    <w:link w:val="Heading1"/>
     <w:uiPriority w:val="9"/>
-    <w:rsid w:val="00D16A72"/>
+    <w:rsid w:val="00946620"/>
     <w:rPr>
-      <w:rFonts w:ascii="Times New Roman" w:eastAsiaTheme="majorEastAsia" w:hAnsi="Times New Roman" w:cs="Times New Roman"/>
-      <w:color w:val="000000" w:themeColor="text1"/>
-      <w:sz w:val="40"/>
-      <w:szCs w:val="32"/>
+      <w:rFonts w:ascii="Times New Roman" w:eastAsia="Times New Roman" w:hAnsi="Times New Roman" w:cs="Times New Roman"/>
+      <w:b/>
+      <w:bCs/>
+      <w:sz w:val="36"/>
+      <w:szCs w:val="24"/>
+      <w:lang w:eastAsia="hr-HR"/>
     </w:rPr>
   </w:style>
-  <w:style w:type="paragraph" w:styleId="TOCNaslov">
+  <w:style w:type="paragraph" w:styleId="TOCHeading">
     <w:name w:val="TOC Heading"/>
-    <w:basedOn w:val="Naslov1"/>
+    <w:basedOn w:val="Heading1"/>
     <w:next w:val="Normal"/>
     <w:uiPriority w:val="39"/>
     <w:unhideWhenUsed/>
@@ -14167,10 +15032,10 @@
       <w:lang w:val="en-US"/>
     </w:rPr>
   </w:style>
-  <w:style w:type="paragraph" w:styleId="Zaglavlje">
+  <w:style w:type="paragraph" w:styleId="Header">
     <w:name w:val="header"/>
     <w:basedOn w:val="Normal"/>
-    <w:link w:val="ZaglavljeChar"/>
+    <w:link w:val="HeaderChar"/>
     <w:uiPriority w:val="99"/>
     <w:unhideWhenUsed/>
     <w:rsid w:val="009F47B6"/>
@@ -14182,10 +15047,10 @@
       <w:spacing w:after="0" w:line="240" w:lineRule="auto"/>
     </w:pPr>
   </w:style>
-  <w:style w:type="character" w:customStyle="1" w:styleId="ZaglavljeChar">
-    <w:name w:val="Zaglavlje Char"/>
-    <w:basedOn w:val="Zadanifontodlomka"/>
-    <w:link w:val="Zaglavlje"/>
+  <w:style w:type="character" w:customStyle="1" w:styleId="HeaderChar">
+    <w:name w:val="Header Char"/>
+    <w:basedOn w:val="DefaultParagraphFont"/>
+    <w:link w:val="Header"/>
     <w:uiPriority w:val="99"/>
     <w:rsid w:val="009F47B6"/>
     <w:rPr>
@@ -14193,10 +15058,10 @@
       <w:sz w:val="24"/>
     </w:rPr>
   </w:style>
-  <w:style w:type="paragraph" w:styleId="Podnoje">
+  <w:style w:type="paragraph" w:styleId="Footer">
     <w:name w:val="footer"/>
     <w:basedOn w:val="Normal"/>
-    <w:link w:val="PodnojeChar"/>
+    <w:link w:val="FooterChar"/>
     <w:uiPriority w:val="99"/>
     <w:unhideWhenUsed/>
     <w:rsid w:val="009F47B6"/>
@@ -14208,10 +15073,10 @@
       <w:spacing w:after="0" w:line="240" w:lineRule="auto"/>
     </w:pPr>
   </w:style>
-  <w:style w:type="character" w:customStyle="1" w:styleId="PodnojeChar">
-    <w:name w:val="Podnožje Char"/>
-    <w:basedOn w:val="Zadanifontodlomka"/>
-    <w:link w:val="Podnoje"/>
+  <w:style w:type="character" w:customStyle="1" w:styleId="FooterChar">
+    <w:name w:val="Footer Char"/>
+    <w:basedOn w:val="DefaultParagraphFont"/>
+    <w:link w:val="Footer"/>
     <w:uiPriority w:val="99"/>
     <w:rsid w:val="009F47B6"/>
     <w:rPr>
@@ -14219,9 +15084,10 @@
       <w:sz w:val="24"/>
     </w:rPr>
   </w:style>
-  <w:style w:type="paragraph" w:styleId="Odlomakpopisa">
+  <w:style w:type="paragraph" w:styleId="ListParagraph">
     <w:name w:val="List Paragraph"/>
     <w:basedOn w:val="Normal"/>
+    <w:link w:val="ListParagraphChar"/>
     <w:uiPriority w:val="34"/>
     <w:qFormat/>
     <w:rsid w:val="009F47B6"/>
@@ -14230,7 +15096,7 @@
       <w:contextualSpacing/>
     </w:pPr>
   </w:style>
-  <w:style w:type="paragraph" w:styleId="Opisslike">
+  <w:style w:type="paragraph" w:styleId="Caption">
     <w:name w:val="caption"/>
     <w:basedOn w:val="Normal"/>
     <w:next w:val="Normal"/>
@@ -14249,9 +15115,9 @@
       <w:szCs w:val="18"/>
     </w:rPr>
   </w:style>
-  <w:style w:type="character" w:styleId="Hiperveza">
+  <w:style w:type="character" w:styleId="Hyperlink">
     <w:name w:val="Hyperlink"/>
-    <w:basedOn w:val="Zadanifontodlomka"/>
+    <w:basedOn w:val="DefaultParagraphFont"/>
     <w:uiPriority w:val="99"/>
     <w:unhideWhenUsed/>
     <w:rsid w:val="009F47B6"/>
@@ -14260,22 +15126,23 @@
       <w:u w:val="single"/>
     </w:rPr>
   </w:style>
-  <w:style w:type="character" w:customStyle="1" w:styleId="Naslov2Char">
-    <w:name w:val="Naslov 2 Char"/>
-    <w:basedOn w:val="Zadanifontodlomka"/>
-    <w:link w:val="Naslov2"/>
+  <w:style w:type="character" w:customStyle="1" w:styleId="Heading2Char">
+    <w:name w:val="Heading 2 Char"/>
+    <w:basedOn w:val="DefaultParagraphFont"/>
+    <w:link w:val="Heading2"/>
     <w:uiPriority w:val="9"/>
-    <w:rsid w:val="009F47B6"/>
+    <w:rsid w:val="002715F2"/>
     <w:rPr>
-      <w:rFonts w:asciiTheme="majorHAnsi" w:eastAsiaTheme="majorEastAsia" w:hAnsiTheme="majorHAnsi" w:cstheme="majorBidi"/>
-      <w:color w:val="2E74B5" w:themeColor="accent1" w:themeShade="BF"/>
-      <w:sz w:val="26"/>
-      <w:szCs w:val="26"/>
+      <w:rFonts w:ascii="Times New Roman" w:eastAsia="Times New Roman" w:hAnsi="Times New Roman" w:cs="Times New Roman"/>
+      <w:b/>
+      <w:sz w:val="28"/>
+      <w:szCs w:val="24"/>
+      <w:lang w:eastAsia="hr-HR"/>
     </w:rPr>
   </w:style>
-  <w:style w:type="table" w:styleId="Reetkatablice">
+  <w:style w:type="table" w:styleId="TableGrid">
     <w:name w:val="Table Grid"/>
-    <w:basedOn w:val="Obinatablica"/>
+    <w:basedOn w:val="TableNormal"/>
     <w:uiPriority w:val="39"/>
     <w:rsid w:val="009F47B6"/>
     <w:pPr>
@@ -14292,20 +15159,21 @@
       </w:tblBorders>
     </w:tblPr>
   </w:style>
-  <w:style w:type="character" w:customStyle="1" w:styleId="Naslov3Char">
-    <w:name w:val="Naslov 3 Char"/>
-    <w:basedOn w:val="Zadanifontodlomka"/>
-    <w:link w:val="Naslov3"/>
+  <w:style w:type="character" w:customStyle="1" w:styleId="Heading3Char">
+    <w:name w:val="Heading 3 Char"/>
+    <w:basedOn w:val="DefaultParagraphFont"/>
+    <w:link w:val="Heading3"/>
     <w:uiPriority w:val="9"/>
-    <w:rsid w:val="00124C81"/>
+    <w:rsid w:val="002715F2"/>
     <w:rPr>
-      <w:rFonts w:asciiTheme="majorHAnsi" w:eastAsiaTheme="majorEastAsia" w:hAnsiTheme="majorHAnsi" w:cstheme="majorBidi"/>
-      <w:color w:val="1F4D78" w:themeColor="accent1" w:themeShade="7F"/>
-      <w:sz w:val="24"/>
+      <w:rFonts w:ascii="Times New Roman" w:eastAsia="Times New Roman" w:hAnsi="Times New Roman" w:cs="Times New Roman"/>
+      <w:b/>
+      <w:sz w:val="28"/>
       <w:szCs w:val="24"/>
+      <w:lang w:eastAsia="hr-HR"/>
     </w:rPr>
   </w:style>
-  <w:style w:type="paragraph" w:styleId="Sadraj1">
+  <w:style w:type="paragraph" w:styleId="TOC1">
     <w:name w:val="toc 1"/>
     <w:basedOn w:val="Normal"/>
     <w:next w:val="Normal"/>
@@ -14317,7 +15185,7 @@
       <w:spacing w:after="100"/>
     </w:pPr>
   </w:style>
-  <w:style w:type="paragraph" w:styleId="Sadraj2">
+  <w:style w:type="paragraph" w:styleId="TOC2">
     <w:name w:val="toc 2"/>
     <w:basedOn w:val="Normal"/>
     <w:next w:val="Normal"/>
@@ -14330,7 +15198,7 @@
       <w:ind w:left="240"/>
     </w:pPr>
   </w:style>
-  <w:style w:type="paragraph" w:styleId="Sadraj3">
+  <w:style w:type="paragraph" w:styleId="TOC3">
     <w:name w:val="toc 3"/>
     <w:basedOn w:val="Normal"/>
     <w:next w:val="Normal"/>
@@ -14343,9 +15211,9 @@
       <w:ind w:left="480"/>
     </w:pPr>
   </w:style>
-  <w:style w:type="character" w:styleId="SlijeenaHiperveza">
+  <w:style w:type="character" w:styleId="FollowedHyperlink">
     <w:name w:val="FollowedHyperlink"/>
-    <w:basedOn w:val="Zadanifontodlomka"/>
+    <w:basedOn w:val="DefaultParagraphFont"/>
     <w:uiPriority w:val="99"/>
     <w:semiHidden/>
     <w:unhideWhenUsed/>
@@ -14361,7 +15229,7 @@
     <w:link w:val="FOINaslov1Char"/>
     <w:autoRedefine/>
     <w:qFormat/>
-    <w:rsid w:val="00116214"/>
+    <w:rsid w:val="00946620"/>
     <w:pPr>
       <w:numPr>
         <w:numId w:val="16"/>
@@ -14371,6 +15239,7 @@
       </w:tabs>
       <w:spacing w:after="240"/>
       <w:ind w:left="0" w:firstLine="0"/>
+      <w:outlineLvl w:val="0"/>
     </w:pPr>
     <w:rPr>
       <w:sz w:val="36"/>
@@ -14378,9 +15247,9 @@
   </w:style>
   <w:style w:type="character" w:customStyle="1" w:styleId="FOINaslov1Char">
     <w:name w:val="FOI Naslov 1 Char"/>
-    <w:basedOn w:val="Zadanifontodlomka"/>
+    <w:basedOn w:val="DefaultParagraphFont"/>
     <w:link w:val="FOINaslov1"/>
-    <w:rsid w:val="00116214"/>
+    <w:rsid w:val="00946620"/>
     <w:rPr>
       <w:rFonts w:ascii="Times New Roman" w:eastAsia="Times New Roman" w:hAnsi="Times New Roman" w:cs="Times New Roman"/>
       <w:b/>
@@ -14392,7 +15261,7 @@
   </w:style>
   <w:style w:type="paragraph" w:customStyle="1" w:styleId="FOINaslov2">
     <w:name w:val="FOI Naslov 2"/>
-    <w:basedOn w:val="Odlomakpopisa"/>
+    <w:basedOn w:val="ListParagraph"/>
     <w:qFormat/>
     <w:rsid w:val="00D0310D"/>
     <w:pPr>
@@ -14415,7 +15284,8 @@
   </w:style>
   <w:style w:type="paragraph" w:customStyle="1" w:styleId="FOINaslov3">
     <w:name w:val="FOI Naslov 3"/>
-    <w:basedOn w:val="Odlomakpopisa"/>
+    <w:basedOn w:val="ListParagraph"/>
+    <w:link w:val="FOINaslov3Char"/>
     <w:qFormat/>
     <w:rsid w:val="00D0310D"/>
     <w:pPr>
@@ -14437,7 +15307,7 @@
   </w:style>
   <w:style w:type="paragraph" w:customStyle="1" w:styleId="FOINaslov4">
     <w:name w:val="FOI Naslov 4"/>
-    <w:basedOn w:val="Odlomakpopisa"/>
+    <w:basedOn w:val="ListParagraph"/>
     <w:qFormat/>
     <w:rsid w:val="00D0310D"/>
     <w:pPr>
@@ -14453,6 +15323,30 @@
     <w:rPr>
       <w:rFonts w:eastAsia="Times New Roman" w:cs="Times New Roman"/>
       <w:b/>
+      <w:szCs w:val="24"/>
+      <w:lang w:eastAsia="hr-HR"/>
+    </w:rPr>
+  </w:style>
+  <w:style w:type="character" w:customStyle="1" w:styleId="ListParagraphChar">
+    <w:name w:val="List Paragraph Char"/>
+    <w:basedOn w:val="DefaultParagraphFont"/>
+    <w:link w:val="ListParagraph"/>
+    <w:uiPriority w:val="34"/>
+    <w:rsid w:val="004F693E"/>
+    <w:rPr>
+      <w:rFonts w:ascii="Times New Roman" w:hAnsi="Times New Roman"/>
+      <w:sz w:val="24"/>
+    </w:rPr>
+  </w:style>
+  <w:style w:type="character" w:customStyle="1" w:styleId="FOINaslov3Char">
+    <w:name w:val="FOI Naslov 3 Char"/>
+    <w:basedOn w:val="ListParagraphChar"/>
+    <w:link w:val="FOINaslov3"/>
+    <w:rsid w:val="004F693E"/>
+    <w:rPr>
+      <w:rFonts w:ascii="Times New Roman" w:eastAsia="Times New Roman" w:hAnsi="Times New Roman" w:cs="Times New Roman"/>
+      <w:b/>
+      <w:sz w:val="28"/>
       <w:szCs w:val="24"/>
       <w:lang w:eastAsia="hr-HR"/>
     </w:rPr>
@@ -14726,7 +15620,7 @@
 </file>
 
 <file path=customXml/itemProps1.xml><?xml version="1.0" encoding="utf-8"?>
-<ds:datastoreItem xmlns:ds="http://schemas.openxmlformats.org/officeDocument/2006/customXml" ds:itemID="{D5F8D949-F79F-40A0-95ED-A1DC1BF9AC8D}">
+<ds:datastoreItem xmlns:ds="http://schemas.openxmlformats.org/officeDocument/2006/customXml" ds:itemID="{A28530DE-35D6-4E6A-8325-D641D7076812}">
   <ds:schemaRefs>
     <ds:schemaRef ds:uri="http://schemas.openxmlformats.org/officeDocument/2006/bibliography"/>
   </ds:schemaRefs>

</xml_diff>

<commit_message>
Dorađeni zahtjevi u TD.
</commit_message>
<xml_diff>
--- a/Dokumentacija/Projektna Dokumentacija.docx
+++ b/Dokumentacija/Projektna Dokumentacija.docx
@@ -1,6 +1,6 @@
 
 <file path=word/document.xml><?xml version="1.0" encoding="utf-8"?>
-<w:document xmlns:wpc="http://schemas.microsoft.com/office/word/2010/wordprocessingCanvas" xmlns:mc="http://schemas.openxmlformats.org/markup-compatibility/2006" xmlns:o="urn:schemas-microsoft-com:office:office" xmlns:r="http://schemas.openxmlformats.org/officeDocument/2006/relationships" xmlns:m="http://schemas.openxmlformats.org/officeDocument/2006/math" xmlns:v="urn:schemas-microsoft-com:vml" xmlns:wp14="http://schemas.microsoft.com/office/word/2010/wordprocessingDrawing" xmlns:wp="http://schemas.openxmlformats.org/drawingml/2006/wordprocessingDrawing" xmlns:w10="urn:schemas-microsoft-com:office:word" xmlns:w="http://schemas.openxmlformats.org/wordprocessingml/2006/main" xmlns:w14="http://schemas.microsoft.com/office/word/2010/wordml" xmlns:w15="http://schemas.microsoft.com/office/word/2012/wordml" xmlns:wpg="http://schemas.microsoft.com/office/word/2010/wordprocessingGroup" xmlns:wpi="http://schemas.microsoft.com/office/word/2010/wordprocessingInk" xmlns:wne="http://schemas.microsoft.com/office/word/2006/wordml" xmlns:wps="http://schemas.microsoft.com/office/word/2010/wordprocessingShape" mc:Ignorable="w14 w15 wp14">
+<w:document xmlns:wpc="http://schemas.microsoft.com/office/word/2010/wordprocessingCanvas" xmlns:cx="http://schemas.microsoft.com/office/drawing/2014/chartex" xmlns:mc="http://schemas.openxmlformats.org/markup-compatibility/2006" xmlns:o="urn:schemas-microsoft-com:office:office" xmlns:r="http://schemas.openxmlformats.org/officeDocument/2006/relationships" xmlns:m="http://schemas.openxmlformats.org/officeDocument/2006/math" xmlns:v="urn:schemas-microsoft-com:vml" xmlns:wp14="http://schemas.microsoft.com/office/word/2010/wordprocessingDrawing" xmlns:wp="http://schemas.openxmlformats.org/drawingml/2006/wordprocessingDrawing" xmlns:w10="urn:schemas-microsoft-com:office:word" xmlns:w="http://schemas.openxmlformats.org/wordprocessingml/2006/main" xmlns:w14="http://schemas.microsoft.com/office/word/2010/wordml" xmlns:w15="http://schemas.microsoft.com/office/word/2012/wordml" xmlns:w16se="http://schemas.microsoft.com/office/word/2015/wordml/symex" xmlns:wpg="http://schemas.microsoft.com/office/word/2010/wordprocessingGroup" xmlns:wpi="http://schemas.microsoft.com/office/word/2010/wordprocessingInk" xmlns:wne="http://schemas.microsoft.com/office/word/2006/wordml" xmlns:wps="http://schemas.microsoft.com/office/word/2010/wordprocessingShape" mc:Ignorable="w14 w15 w16se wp14">
   <w:body>
     <w:p>
       <w:pPr>
@@ -233,7 +233,7 @@
       <w:hyperlink r:id="rId8" w:history="1">
         <w:r>
           <w:rPr>
-            <w:rStyle w:val="Hyperlink"/>
+            <w:rStyle w:val="Hiperveza"/>
             <w:b w:val="0"/>
           </w:rPr>
           <w:t>Link na github repozitorij</w:t>
@@ -283,8 +283,6 @@
         </w:rPr>
       </w:sdtEndPr>
       <w:sdtContent>
-        <w:bookmarkStart w:id="0" w:name="_GoBack" w:displacedByCustomXml="prev"/>
-        <w:bookmarkEnd w:id="0" w:displacedByCustomXml="prev"/>
         <w:p>
           <w:pPr>
             <w:jc w:val="center"/>
@@ -301,7 +299,7 @@
         </w:p>
         <w:p>
           <w:pPr>
-            <w:pStyle w:val="TOC1"/>
+            <w:pStyle w:val="Sadraj1"/>
             <w:tabs>
               <w:tab w:val="left" w:pos="480"/>
               <w:tab w:val="right" w:leader="dot" w:pos="9062"/>
@@ -325,7 +323,7 @@
           <w:hyperlink w:anchor="_Toc471512836" w:history="1">
             <w:r>
               <w:rPr>
-                <w:rStyle w:val="Hyperlink"/>
+                <w:rStyle w:val="Hiperveza"/>
                 <w:noProof/>
               </w:rPr>
               <w:t>1.</w:t>
@@ -341,7 +339,7 @@
             </w:r>
             <w:r>
               <w:rPr>
-                <w:rStyle w:val="Hyperlink"/>
+                <w:rStyle w:val="Hiperveza"/>
                 <w:noProof/>
               </w:rPr>
               <w:t>Ideja</w:t>
@@ -398,7 +396,7 @@
         </w:p>
         <w:p>
           <w:pPr>
-            <w:pStyle w:val="TOC1"/>
+            <w:pStyle w:val="Sadraj1"/>
             <w:tabs>
               <w:tab w:val="left" w:pos="480"/>
               <w:tab w:val="right" w:leader="dot" w:pos="9062"/>
@@ -413,7 +411,7 @@
           <w:hyperlink w:anchor="_Toc471512837" w:history="1">
             <w:r>
               <w:rPr>
-                <w:rStyle w:val="Hyperlink"/>
+                <w:rStyle w:val="Hiperveza"/>
                 <w:noProof/>
               </w:rPr>
               <w:t>2.</w:t>
@@ -429,7 +427,7 @@
             </w:r>
             <w:r>
               <w:rPr>
-                <w:rStyle w:val="Hyperlink"/>
+                <w:rStyle w:val="Hiperveza"/>
                 <w:noProof/>
               </w:rPr>
               <w:t>Funkcionalnosti aplikacije</w:t>
@@ -486,7 +484,7 @@
         </w:p>
         <w:p>
           <w:pPr>
-            <w:pStyle w:val="TOC1"/>
+            <w:pStyle w:val="Sadraj1"/>
             <w:tabs>
               <w:tab w:val="left" w:pos="480"/>
               <w:tab w:val="right" w:leader="dot" w:pos="9062"/>
@@ -501,7 +499,7 @@
           <w:hyperlink w:anchor="_Toc471512838" w:history="1">
             <w:r>
               <w:rPr>
-                <w:rStyle w:val="Hyperlink"/>
+                <w:rStyle w:val="Hiperveza"/>
                 <w:noProof/>
               </w:rPr>
               <w:t>3.</w:t>
@@ -517,7 +515,7 @@
             </w:r>
             <w:r>
               <w:rPr>
-                <w:rStyle w:val="Hyperlink"/>
+                <w:rStyle w:val="Hiperveza"/>
                 <w:noProof/>
               </w:rPr>
               <w:t>Arhitektura aplikacije</w:t>
@@ -574,7 +572,7 @@
         </w:p>
         <w:p>
           <w:pPr>
-            <w:pStyle w:val="TOC1"/>
+            <w:pStyle w:val="Sadraj1"/>
             <w:tabs>
               <w:tab w:val="left" w:pos="480"/>
               <w:tab w:val="right" w:leader="dot" w:pos="9062"/>
@@ -589,7 +587,7 @@
           <w:hyperlink w:anchor="_Toc471512839" w:history="1">
             <w:r>
               <w:rPr>
-                <w:rStyle w:val="Hyperlink"/>
+                <w:rStyle w:val="Hiperveza"/>
                 <w:noProof/>
               </w:rPr>
               <w:t>4.</w:t>
@@ -605,7 +603,7 @@
             </w:r>
             <w:r>
               <w:rPr>
-                <w:rStyle w:val="Hyperlink"/>
+                <w:rStyle w:val="Hiperveza"/>
                 <w:noProof/>
               </w:rPr>
               <w:t>Skice aplikacije</w:t>
@@ -662,7 +660,7 @@
         </w:p>
         <w:p>
           <w:pPr>
-            <w:pStyle w:val="TOC1"/>
+            <w:pStyle w:val="Sadraj1"/>
             <w:tabs>
               <w:tab w:val="left" w:pos="480"/>
               <w:tab w:val="right" w:leader="dot" w:pos="9062"/>
@@ -677,7 +675,7 @@
           <w:hyperlink w:anchor="_Toc471512840" w:history="1">
             <w:r>
               <w:rPr>
-                <w:rStyle w:val="Hyperlink"/>
+                <w:rStyle w:val="Hiperveza"/>
                 <w:noProof/>
               </w:rPr>
               <w:t>5.</w:t>
@@ -693,7 +691,7 @@
             </w:r>
             <w:r>
               <w:rPr>
-                <w:rStyle w:val="Hyperlink"/>
+                <w:rStyle w:val="Hiperveza"/>
                 <w:noProof/>
               </w:rPr>
               <w:t>Podaci za prijavu</w:t>
@@ -750,7 +748,7 @@
         </w:p>
         <w:p>
           <w:pPr>
-            <w:pStyle w:val="TOC1"/>
+            <w:pStyle w:val="Sadraj1"/>
             <w:tabs>
               <w:tab w:val="left" w:pos="480"/>
               <w:tab w:val="right" w:leader="dot" w:pos="9062"/>
@@ -765,7 +763,7 @@
           <w:hyperlink w:anchor="_Toc471512841" w:history="1">
             <w:r>
               <w:rPr>
-                <w:rStyle w:val="Hyperlink"/>
+                <w:rStyle w:val="Hiperveza"/>
                 <w:noProof/>
               </w:rPr>
               <w:t>6.</w:t>
@@ -781,7 +779,7 @@
             </w:r>
             <w:r>
               <w:rPr>
-                <w:rStyle w:val="Hyperlink"/>
+                <w:rStyle w:val="Hiperveza"/>
                 <w:noProof/>
               </w:rPr>
               <w:t>Korisničke priče</w:t>
@@ -838,7 +836,7 @@
         </w:p>
         <w:p>
           <w:pPr>
-            <w:pStyle w:val="TOC1"/>
+            <w:pStyle w:val="Sadraj1"/>
             <w:tabs>
               <w:tab w:val="left" w:pos="480"/>
               <w:tab w:val="right" w:leader="dot" w:pos="9062"/>
@@ -853,7 +851,7 @@
           <w:hyperlink w:anchor="_Toc471512842" w:history="1">
             <w:r>
               <w:rPr>
-                <w:rStyle w:val="Hyperlink"/>
+                <w:rStyle w:val="Hiperveza"/>
                 <w:noProof/>
               </w:rPr>
               <w:t>7.</w:t>
@@ -869,7 +867,7 @@
             </w:r>
             <w:r>
               <w:rPr>
-                <w:rStyle w:val="Hyperlink"/>
+                <w:rStyle w:val="Hiperveza"/>
                 <w:noProof/>
               </w:rPr>
               <w:t>SCRUM</w:t>
@@ -926,7 +924,7 @@
         </w:p>
         <w:p>
           <w:pPr>
-            <w:pStyle w:val="TOC2"/>
+            <w:pStyle w:val="Sadraj2"/>
             <w:tabs>
               <w:tab w:val="left" w:pos="880"/>
               <w:tab w:val="right" w:leader="dot" w:pos="9062"/>
@@ -941,7 +939,7 @@
           <w:hyperlink w:anchor="_Toc471512843" w:history="1">
             <w:r>
               <w:rPr>
-                <w:rStyle w:val="Hyperlink"/>
+                <w:rStyle w:val="Hiperveza"/>
                 <w:noProof/>
               </w:rPr>
               <w:t>7.1.</w:t>
@@ -957,7 +955,7 @@
             </w:r>
             <w:r>
               <w:rPr>
-                <w:rStyle w:val="Hyperlink"/>
+                <w:rStyle w:val="Hiperveza"/>
                 <w:noProof/>
               </w:rPr>
               <w:t>Product Backlog</w:t>
@@ -1014,7 +1012,7 @@
         </w:p>
         <w:p>
           <w:pPr>
-            <w:pStyle w:val="TOC2"/>
+            <w:pStyle w:val="Sadraj2"/>
             <w:tabs>
               <w:tab w:val="left" w:pos="880"/>
               <w:tab w:val="right" w:leader="dot" w:pos="9062"/>
@@ -1029,7 +1027,7 @@
           <w:hyperlink w:anchor="_Toc471512844" w:history="1">
             <w:r>
               <w:rPr>
-                <w:rStyle w:val="Hyperlink"/>
+                <w:rStyle w:val="Hiperveza"/>
                 <w:noProof/>
               </w:rPr>
               <w:t>7.2.</w:t>
@@ -1045,7 +1043,7 @@
             </w:r>
             <w:r>
               <w:rPr>
-                <w:rStyle w:val="Hyperlink"/>
+                <w:rStyle w:val="Hiperveza"/>
                 <w:noProof/>
               </w:rPr>
               <w:t>Sprint 1</w:t>
@@ -1102,7 +1100,7 @@
         </w:p>
         <w:p>
           <w:pPr>
-            <w:pStyle w:val="TOC3"/>
+            <w:pStyle w:val="Sadraj3"/>
             <w:tabs>
               <w:tab w:val="left" w:pos="1320"/>
               <w:tab w:val="right" w:leader="dot" w:pos="9062"/>
@@ -1117,7 +1115,7 @@
           <w:hyperlink w:anchor="_Toc471512845" w:history="1">
             <w:r>
               <w:rPr>
-                <w:rStyle w:val="Hyperlink"/>
+                <w:rStyle w:val="Hiperveza"/>
                 <w:noProof/>
               </w:rPr>
               <w:t>7.2.1.</w:t>
@@ -1133,7 +1131,7 @@
             </w:r>
             <w:r>
               <w:rPr>
-                <w:rStyle w:val="Hyperlink"/>
+                <w:rStyle w:val="Hiperveza"/>
                 <w:noProof/>
               </w:rPr>
               <w:t>Sprint planning</w:t>
@@ -1190,7 +1188,7 @@
         </w:p>
         <w:p>
           <w:pPr>
-            <w:pStyle w:val="TOC3"/>
+            <w:pStyle w:val="Sadraj3"/>
             <w:tabs>
               <w:tab w:val="left" w:pos="1320"/>
               <w:tab w:val="right" w:leader="dot" w:pos="9062"/>
@@ -1205,7 +1203,7 @@
           <w:hyperlink w:anchor="_Toc471512846" w:history="1">
             <w:r>
               <w:rPr>
-                <w:rStyle w:val="Hyperlink"/>
+                <w:rStyle w:val="Hiperveza"/>
                 <w:noProof/>
               </w:rPr>
               <w:t>7.2.2.</w:t>
@@ -1221,7 +1219,7 @@
             </w:r>
             <w:r>
               <w:rPr>
-                <w:rStyle w:val="Hyperlink"/>
+                <w:rStyle w:val="Hiperveza"/>
                 <w:noProof/>
               </w:rPr>
               <w:t>Daily Sprint Meeting</w:t>
@@ -1278,7 +1276,7 @@
         </w:p>
         <w:p>
           <w:pPr>
-            <w:pStyle w:val="TOC3"/>
+            <w:pStyle w:val="Sadraj3"/>
             <w:tabs>
               <w:tab w:val="left" w:pos="1320"/>
               <w:tab w:val="right" w:leader="dot" w:pos="9062"/>
@@ -1293,7 +1291,7 @@
           <w:hyperlink w:anchor="_Toc471512847" w:history="1">
             <w:r>
               <w:rPr>
-                <w:rStyle w:val="Hyperlink"/>
+                <w:rStyle w:val="Hiperveza"/>
                 <w:noProof/>
               </w:rPr>
               <w:t>7.2.3.</w:t>
@@ -1309,7 +1307,7 @@
             </w:r>
             <w:r>
               <w:rPr>
-                <w:rStyle w:val="Hyperlink"/>
+                <w:rStyle w:val="Hiperveza"/>
                 <w:noProof/>
               </w:rPr>
               <w:t>Burndown chart</w:t>
@@ -1366,7 +1364,7 @@
         </w:p>
         <w:p>
           <w:pPr>
-            <w:pStyle w:val="TOC3"/>
+            <w:pStyle w:val="Sadraj3"/>
             <w:tabs>
               <w:tab w:val="left" w:pos="1320"/>
               <w:tab w:val="right" w:leader="dot" w:pos="9062"/>
@@ -1381,7 +1379,7 @@
           <w:hyperlink w:anchor="_Toc471512848" w:history="1">
             <w:r>
               <w:rPr>
-                <w:rStyle w:val="Hyperlink"/>
+                <w:rStyle w:val="Hiperveza"/>
                 <w:noProof/>
               </w:rPr>
               <w:t>7.2.4.</w:t>
@@ -1397,7 +1395,7 @@
             </w:r>
             <w:r>
               <w:rPr>
-                <w:rStyle w:val="Hyperlink"/>
+                <w:rStyle w:val="Hiperveza"/>
                 <w:noProof/>
               </w:rPr>
               <w:t>Sprint Retrospective</w:t>
@@ -1454,7 +1452,7 @@
         </w:p>
         <w:p>
           <w:pPr>
-            <w:pStyle w:val="TOC2"/>
+            <w:pStyle w:val="Sadraj2"/>
             <w:tabs>
               <w:tab w:val="left" w:pos="880"/>
               <w:tab w:val="right" w:leader="dot" w:pos="9062"/>
@@ -1469,7 +1467,7 @@
           <w:hyperlink w:anchor="_Toc471512849" w:history="1">
             <w:r>
               <w:rPr>
-                <w:rStyle w:val="Hyperlink"/>
+                <w:rStyle w:val="Hiperveza"/>
                 <w:noProof/>
               </w:rPr>
               <w:t>7.3.</w:t>
@@ -1485,7 +1483,7 @@
             </w:r>
             <w:r>
               <w:rPr>
-                <w:rStyle w:val="Hyperlink"/>
+                <w:rStyle w:val="Hiperveza"/>
                 <w:noProof/>
               </w:rPr>
               <w:t>Sprint 2</w:t>
@@ -1542,7 +1540,7 @@
         </w:p>
         <w:p>
           <w:pPr>
-            <w:pStyle w:val="TOC3"/>
+            <w:pStyle w:val="Sadraj3"/>
             <w:tabs>
               <w:tab w:val="left" w:pos="1320"/>
               <w:tab w:val="right" w:leader="dot" w:pos="9062"/>
@@ -1557,7 +1555,7 @@
           <w:hyperlink w:anchor="_Toc471512850" w:history="1">
             <w:r>
               <w:rPr>
-                <w:rStyle w:val="Hyperlink"/>
+                <w:rStyle w:val="Hiperveza"/>
                 <w:noProof/>
               </w:rPr>
               <w:t>7.3.1.</w:t>
@@ -1573,7 +1571,7 @@
             </w:r>
             <w:r>
               <w:rPr>
-                <w:rStyle w:val="Hyperlink"/>
+                <w:rStyle w:val="Hiperveza"/>
                 <w:noProof/>
               </w:rPr>
               <w:t>Sprint Planning</w:t>
@@ -1630,7 +1628,7 @@
         </w:p>
         <w:p>
           <w:pPr>
-            <w:pStyle w:val="TOC3"/>
+            <w:pStyle w:val="Sadraj3"/>
             <w:tabs>
               <w:tab w:val="left" w:pos="1320"/>
               <w:tab w:val="right" w:leader="dot" w:pos="9062"/>
@@ -1645,7 +1643,7 @@
           <w:hyperlink w:anchor="_Toc471512851" w:history="1">
             <w:r>
               <w:rPr>
-                <w:rStyle w:val="Hyperlink"/>
+                <w:rStyle w:val="Hiperveza"/>
                 <w:noProof/>
               </w:rPr>
               <w:t>7.3.2.</w:t>
@@ -1661,7 +1659,7 @@
             </w:r>
             <w:r>
               <w:rPr>
-                <w:rStyle w:val="Hyperlink"/>
+                <w:rStyle w:val="Hiperveza"/>
                 <w:noProof/>
               </w:rPr>
               <w:t>Daily Sprint Meeting</w:t>
@@ -1718,7 +1716,7 @@
         </w:p>
         <w:p>
           <w:pPr>
-            <w:pStyle w:val="TOC3"/>
+            <w:pStyle w:val="Sadraj3"/>
             <w:tabs>
               <w:tab w:val="left" w:pos="1320"/>
               <w:tab w:val="right" w:leader="dot" w:pos="9062"/>
@@ -1733,7 +1731,7 @@
           <w:hyperlink w:anchor="_Toc471512852" w:history="1">
             <w:r>
               <w:rPr>
-                <w:rStyle w:val="Hyperlink"/>
+                <w:rStyle w:val="Hiperveza"/>
                 <w:noProof/>
               </w:rPr>
               <w:t>7.3.3.</w:t>
@@ -1749,7 +1747,7 @@
             </w:r>
             <w:r>
               <w:rPr>
-                <w:rStyle w:val="Hyperlink"/>
+                <w:rStyle w:val="Hiperveza"/>
                 <w:noProof/>
               </w:rPr>
               <w:t>Burndown Chart</w:t>
@@ -1806,7 +1804,7 @@
         </w:p>
         <w:p>
           <w:pPr>
-            <w:pStyle w:val="TOC3"/>
+            <w:pStyle w:val="Sadraj3"/>
             <w:tabs>
               <w:tab w:val="left" w:pos="1320"/>
               <w:tab w:val="right" w:leader="dot" w:pos="9062"/>
@@ -1821,7 +1819,7 @@
           <w:hyperlink w:anchor="_Toc471512853" w:history="1">
             <w:r>
               <w:rPr>
-                <w:rStyle w:val="Hyperlink"/>
+                <w:rStyle w:val="Hiperveza"/>
                 <w:noProof/>
               </w:rPr>
               <w:t>7.3.4.</w:t>
@@ -1837,7 +1835,7 @@
             </w:r>
             <w:r>
               <w:rPr>
-                <w:rStyle w:val="Hyperlink"/>
+                <w:rStyle w:val="Hiperveza"/>
                 <w:noProof/>
               </w:rPr>
               <w:t>Sprint Retrospective</w:t>
@@ -1894,7 +1892,7 @@
         </w:p>
         <w:p>
           <w:pPr>
-            <w:pStyle w:val="TOC2"/>
+            <w:pStyle w:val="Sadraj2"/>
             <w:tabs>
               <w:tab w:val="left" w:pos="880"/>
               <w:tab w:val="right" w:leader="dot" w:pos="9062"/>
@@ -1909,7 +1907,7 @@
           <w:hyperlink w:anchor="_Toc471512854" w:history="1">
             <w:r>
               <w:rPr>
-                <w:rStyle w:val="Hyperlink"/>
+                <w:rStyle w:val="Hiperveza"/>
                 <w:noProof/>
               </w:rPr>
               <w:t>7.4.</w:t>
@@ -1925,7 +1923,7 @@
             </w:r>
             <w:r>
               <w:rPr>
-                <w:rStyle w:val="Hyperlink"/>
+                <w:rStyle w:val="Hiperveza"/>
                 <w:noProof/>
               </w:rPr>
               <w:t>Sprint 3</w:t>
@@ -1982,7 +1980,7 @@
         </w:p>
         <w:p>
           <w:pPr>
-            <w:pStyle w:val="TOC3"/>
+            <w:pStyle w:val="Sadraj3"/>
             <w:tabs>
               <w:tab w:val="left" w:pos="1320"/>
               <w:tab w:val="right" w:leader="dot" w:pos="9062"/>
@@ -1997,7 +1995,7 @@
           <w:hyperlink w:anchor="_Toc471512855" w:history="1">
             <w:r>
               <w:rPr>
-                <w:rStyle w:val="Hyperlink"/>
+                <w:rStyle w:val="Hiperveza"/>
                 <w:noProof/>
               </w:rPr>
               <w:t>7.4.1.</w:t>
@@ -2013,7 +2011,7 @@
             </w:r>
             <w:r>
               <w:rPr>
-                <w:rStyle w:val="Hyperlink"/>
+                <w:rStyle w:val="Hiperveza"/>
                 <w:noProof/>
               </w:rPr>
               <w:t>Sprint Planning</w:t>
@@ -2070,7 +2068,7 @@
         </w:p>
         <w:p>
           <w:pPr>
-            <w:pStyle w:val="TOC3"/>
+            <w:pStyle w:val="Sadraj3"/>
             <w:tabs>
               <w:tab w:val="left" w:pos="1320"/>
               <w:tab w:val="right" w:leader="dot" w:pos="9062"/>
@@ -2085,7 +2083,7 @@
           <w:hyperlink w:anchor="_Toc471512856" w:history="1">
             <w:r>
               <w:rPr>
-                <w:rStyle w:val="Hyperlink"/>
+                <w:rStyle w:val="Hiperveza"/>
                 <w:noProof/>
               </w:rPr>
               <w:t>7.4.2.</w:t>
@@ -2101,7 +2099,7 @@
             </w:r>
             <w:r>
               <w:rPr>
-                <w:rStyle w:val="Hyperlink"/>
+                <w:rStyle w:val="Hiperveza"/>
                 <w:noProof/>
               </w:rPr>
               <w:t>Daily Sprint Meeting</w:t>
@@ -2158,7 +2156,7 @@
         </w:p>
         <w:p>
           <w:pPr>
-            <w:pStyle w:val="TOC3"/>
+            <w:pStyle w:val="Sadraj3"/>
             <w:tabs>
               <w:tab w:val="left" w:pos="1320"/>
               <w:tab w:val="right" w:leader="dot" w:pos="9062"/>
@@ -2173,7 +2171,7 @@
           <w:hyperlink w:anchor="_Toc471512857" w:history="1">
             <w:r>
               <w:rPr>
-                <w:rStyle w:val="Hyperlink"/>
+                <w:rStyle w:val="Hiperveza"/>
                 <w:noProof/>
               </w:rPr>
               <w:t>7.4.3.</w:t>
@@ -2189,7 +2187,7 @@
             </w:r>
             <w:r>
               <w:rPr>
-                <w:rStyle w:val="Hyperlink"/>
+                <w:rStyle w:val="Hiperveza"/>
                 <w:noProof/>
               </w:rPr>
               <w:t>Burndown Chart</w:t>
@@ -2246,7 +2244,7 @@
         </w:p>
         <w:p>
           <w:pPr>
-            <w:pStyle w:val="TOC3"/>
+            <w:pStyle w:val="Sadraj3"/>
             <w:tabs>
               <w:tab w:val="left" w:pos="1320"/>
               <w:tab w:val="right" w:leader="dot" w:pos="9062"/>
@@ -2261,7 +2259,7 @@
           <w:hyperlink w:anchor="_Toc471512858" w:history="1">
             <w:r>
               <w:rPr>
-                <w:rStyle w:val="Hyperlink"/>
+                <w:rStyle w:val="Hiperveza"/>
                 <w:noProof/>
               </w:rPr>
               <w:t>7.4.4.</w:t>
@@ -2277,7 +2275,7 @@
             </w:r>
             <w:r>
               <w:rPr>
-                <w:rStyle w:val="Hyperlink"/>
+                <w:rStyle w:val="Hiperveza"/>
                 <w:noProof/>
               </w:rPr>
               <w:t>Sprint Retrospective</w:t>
@@ -2334,7 +2332,7 @@
         </w:p>
         <w:p>
           <w:pPr>
-            <w:pStyle w:val="TOC2"/>
+            <w:pStyle w:val="Sadraj2"/>
             <w:tabs>
               <w:tab w:val="left" w:pos="880"/>
               <w:tab w:val="right" w:leader="dot" w:pos="9062"/>
@@ -2349,7 +2347,7 @@
           <w:hyperlink w:anchor="_Toc471512859" w:history="1">
             <w:r>
               <w:rPr>
-                <w:rStyle w:val="Hyperlink"/>
+                <w:rStyle w:val="Hiperveza"/>
                 <w:noProof/>
               </w:rPr>
               <w:t>7.5.</w:t>
@@ -2365,7 +2363,7 @@
             </w:r>
             <w:r>
               <w:rPr>
-                <w:rStyle w:val="Hyperlink"/>
+                <w:rStyle w:val="Hiperveza"/>
                 <w:noProof/>
               </w:rPr>
               <w:t>Sprint 4</w:t>
@@ -2422,7 +2420,7 @@
         </w:p>
         <w:p>
           <w:pPr>
-            <w:pStyle w:val="TOC3"/>
+            <w:pStyle w:val="Sadraj3"/>
             <w:tabs>
               <w:tab w:val="left" w:pos="1320"/>
               <w:tab w:val="right" w:leader="dot" w:pos="9062"/>
@@ -2437,7 +2435,7 @@
           <w:hyperlink w:anchor="_Toc471512860" w:history="1">
             <w:r>
               <w:rPr>
-                <w:rStyle w:val="Hyperlink"/>
+                <w:rStyle w:val="Hiperveza"/>
                 <w:noProof/>
               </w:rPr>
               <w:t>7.5.1.</w:t>
@@ -2453,7 +2451,7 @@
             </w:r>
             <w:r>
               <w:rPr>
-                <w:rStyle w:val="Hyperlink"/>
+                <w:rStyle w:val="Hiperveza"/>
                 <w:noProof/>
               </w:rPr>
               <w:t>Sprint Planning</w:t>
@@ -2510,7 +2508,7 @@
         </w:p>
         <w:p>
           <w:pPr>
-            <w:pStyle w:val="TOC2"/>
+            <w:pStyle w:val="Sadraj2"/>
             <w:tabs>
               <w:tab w:val="left" w:pos="880"/>
               <w:tab w:val="right" w:leader="dot" w:pos="9062"/>
@@ -2525,7 +2523,7 @@
           <w:hyperlink w:anchor="_Toc471512861" w:history="1">
             <w:r>
               <w:rPr>
-                <w:rStyle w:val="Hyperlink"/>
+                <w:rStyle w:val="Hiperveza"/>
                 <w:noProof/>
               </w:rPr>
               <w:t>7.6.</w:t>
@@ -2541,7 +2539,7 @@
             </w:r>
             <w:r>
               <w:rPr>
-                <w:rStyle w:val="Hyperlink"/>
+                <w:rStyle w:val="Hiperveza"/>
                 <w:noProof/>
               </w:rPr>
               <w:t>Ostali artefakti</w:t>
@@ -2631,12 +2629,12 @@
       <w:pPr>
         <w:pStyle w:val="FOINaslov1"/>
       </w:pPr>
-      <w:bookmarkStart w:id="1" w:name="_Toc471512836"/>
+      <w:bookmarkStart w:id="0" w:name="_Toc471512836"/>
       <w:r>
         <w:lastRenderedPageBreak/>
         <w:t>Ideja</w:t>
       </w:r>
-      <w:bookmarkEnd w:id="1"/>
+      <w:bookmarkEnd w:id="0"/>
     </w:p>
     <w:p>
       <w:pPr>
@@ -2673,12 +2671,12 @@
       <w:pPr>
         <w:pStyle w:val="FOINaslov1"/>
       </w:pPr>
-      <w:bookmarkStart w:id="2" w:name="_Toc471512837"/>
+      <w:bookmarkStart w:id="1" w:name="_Toc471512837"/>
       <w:r>
         <w:lastRenderedPageBreak/>
         <w:t>Funkcionalnosti aplikacije</w:t>
       </w:r>
-      <w:bookmarkEnd w:id="2"/>
+      <w:bookmarkEnd w:id="1"/>
     </w:p>
     <w:p>
       <w:pPr>
@@ -2696,7 +2694,7 @@
     </w:p>
     <w:p>
       <w:pPr>
-        <w:pStyle w:val="ListParagraph"/>
+        <w:pStyle w:val="Odlomakpopisa"/>
         <w:numPr>
           <w:ilvl w:val="0"/>
           <w:numId w:val="1"/>
@@ -2710,7 +2708,7 @@
     </w:p>
     <w:p>
       <w:pPr>
-        <w:pStyle w:val="ListParagraph"/>
+        <w:pStyle w:val="Odlomakpopisa"/>
         <w:numPr>
           <w:ilvl w:val="0"/>
           <w:numId w:val="1"/>
@@ -2724,7 +2722,7 @@
     </w:p>
     <w:p>
       <w:pPr>
-        <w:pStyle w:val="ListParagraph"/>
+        <w:pStyle w:val="Odlomakpopisa"/>
         <w:numPr>
           <w:ilvl w:val="0"/>
           <w:numId w:val="1"/>
@@ -2738,7 +2736,7 @@
     </w:p>
     <w:p>
       <w:pPr>
-        <w:pStyle w:val="ListParagraph"/>
+        <w:pStyle w:val="Odlomakpopisa"/>
         <w:numPr>
           <w:ilvl w:val="0"/>
           <w:numId w:val="1"/>
@@ -2752,7 +2750,7 @@
     </w:p>
     <w:p>
       <w:pPr>
-        <w:pStyle w:val="ListParagraph"/>
+        <w:pStyle w:val="Odlomakpopisa"/>
         <w:numPr>
           <w:ilvl w:val="0"/>
           <w:numId w:val="1"/>
@@ -2766,21 +2764,484 @@
     </w:p>
     <w:p>
       <w:pPr>
+        <w:spacing w:after="160" w:line="259" w:lineRule="auto"/>
+      </w:pPr>
+      <w:r>
+        <w:br w:type="page"/>
+      </w:r>
+    </w:p>
+    <w:p>
+      <w:pPr>
+        <w:spacing w:after="160" w:line="259" w:lineRule="auto"/>
+      </w:pPr>
+      <w:r>
+        <w:lastRenderedPageBreak/>
+        <w:br w:type="page"/>
+      </w:r>
+    </w:p>
+    <w:p>
+      <w:pPr>
+        <w:pStyle w:val="FOINaslov1"/>
+      </w:pPr>
+      <w:r>
+        <w:lastRenderedPageBreak/>
+        <w:t>Zahtjevi aplikacije</w:t>
+      </w:r>
+    </w:p>
+    <w:p>
+      <w:pPr>
         <w:spacing w:line="360" w:lineRule="auto"/>
         <w:jc w:val="both"/>
-      </w:pPr>
+        <w:rPr>
+          <w:rFonts w:cs="Times New Roman"/>
+          <w:szCs w:val="24"/>
+        </w:rPr>
+      </w:pPr>
+      <w:r>
+        <w:rPr>
+          <w:rFonts w:cs="Times New Roman"/>
+          <w:szCs w:val="24"/>
+        </w:rPr>
+        <w:t>U sklopu izrade aplikacije potrebno je pridržavati se određenih postavljenih zahtjeva. Ti funkcionalni i ne funkcionalni zahtjevi nabrojeni su nastavku.</w:t>
+      </w:r>
     </w:p>
     <w:p>
       <w:pPr>
         <w:spacing w:line="360" w:lineRule="auto"/>
         <w:jc w:val="both"/>
-      </w:pPr>
+        <w:rPr>
+          <w:rFonts w:cs="Times New Roman"/>
+          <w:szCs w:val="24"/>
+        </w:rPr>
+      </w:pPr>
+      <w:r>
+        <w:rPr>
+          <w:rFonts w:cs="Times New Roman"/>
+          <w:szCs w:val="24"/>
+        </w:rPr>
+        <w:t>Funkcionalni zahtjevi aplikacije su:</w:t>
+      </w:r>
+    </w:p>
+    <w:p>
+      <w:pPr>
+        <w:pStyle w:val="Odlomakpopisa"/>
+        <w:numPr>
+          <w:ilvl w:val="0"/>
+          <w:numId w:val="18"/>
+        </w:numPr>
+        <w:spacing w:after="160" w:line="360" w:lineRule="auto"/>
+        <w:jc w:val="both"/>
+        <w:rPr>
+          <w:rFonts w:cs="Times New Roman"/>
+          <w:szCs w:val="24"/>
+        </w:rPr>
+      </w:pPr>
+      <w:r>
+        <w:rPr>
+          <w:rFonts w:cs="Times New Roman"/>
+          <w:szCs w:val="24"/>
+        </w:rPr>
+        <w:t>Prijava i registracija korisnika</w:t>
+      </w:r>
+    </w:p>
+    <w:p>
+      <w:pPr>
+        <w:pStyle w:val="Odlomakpopisa"/>
+        <w:numPr>
+          <w:ilvl w:val="0"/>
+          <w:numId w:val="18"/>
+        </w:numPr>
+        <w:spacing w:after="160" w:line="360" w:lineRule="auto"/>
+        <w:jc w:val="both"/>
+        <w:rPr>
+          <w:rFonts w:cs="Times New Roman"/>
+          <w:szCs w:val="24"/>
+        </w:rPr>
+      </w:pPr>
+      <w:r>
+        <w:rPr>
+          <w:rFonts w:cs="Times New Roman"/>
+          <w:szCs w:val="24"/>
+        </w:rPr>
+        <w:t>Različite kategorije korisnika (</w:t>
+      </w:r>
+      <w:proofErr w:type="spellStart"/>
+      <w:r>
+        <w:rPr>
+          <w:rFonts w:cs="Times New Roman"/>
+          <w:szCs w:val="24"/>
+        </w:rPr>
+        <w:t>Donor</w:t>
+      </w:r>
+      <w:proofErr w:type="spellEnd"/>
+      <w:r>
+        <w:rPr>
+          <w:rFonts w:cs="Times New Roman"/>
+          <w:szCs w:val="24"/>
+        </w:rPr>
+        <w:t>, Potrebiti i  Volonter)</w:t>
+      </w:r>
+    </w:p>
+    <w:p>
+      <w:pPr>
+        <w:pStyle w:val="Odlomakpopisa"/>
+        <w:numPr>
+          <w:ilvl w:val="0"/>
+          <w:numId w:val="18"/>
+        </w:numPr>
+        <w:spacing w:after="160" w:line="360" w:lineRule="auto"/>
+        <w:jc w:val="both"/>
+        <w:rPr>
+          <w:rFonts w:cs="Times New Roman"/>
+          <w:szCs w:val="24"/>
+        </w:rPr>
+      </w:pPr>
+      <w:r>
+        <w:rPr>
+          <w:rFonts w:cs="Times New Roman"/>
+          <w:szCs w:val="24"/>
+        </w:rPr>
+        <w:t>Kreiranje paketa</w:t>
+      </w:r>
+    </w:p>
+    <w:p>
+      <w:pPr>
+        <w:pStyle w:val="Odlomakpopisa"/>
+        <w:numPr>
+          <w:ilvl w:val="0"/>
+          <w:numId w:val="18"/>
+        </w:numPr>
+        <w:spacing w:after="160" w:line="360" w:lineRule="auto"/>
+        <w:jc w:val="both"/>
+        <w:rPr>
+          <w:rFonts w:cs="Times New Roman"/>
+          <w:szCs w:val="24"/>
+        </w:rPr>
+      </w:pPr>
+      <w:r>
+        <w:rPr>
+          <w:rFonts w:cs="Times New Roman"/>
+          <w:szCs w:val="24"/>
+        </w:rPr>
+        <w:t>Odabir paketa od strane potrebitog korisnika</w:t>
+      </w:r>
+    </w:p>
+    <w:p>
+      <w:pPr>
+        <w:pStyle w:val="Odlomakpopisa"/>
+        <w:numPr>
+          <w:ilvl w:val="0"/>
+          <w:numId w:val="18"/>
+        </w:numPr>
+        <w:spacing w:after="160" w:line="360" w:lineRule="auto"/>
+        <w:jc w:val="both"/>
+        <w:rPr>
+          <w:rFonts w:cs="Times New Roman"/>
+          <w:szCs w:val="24"/>
+        </w:rPr>
+      </w:pPr>
+      <w:r>
+        <w:rPr>
+          <w:rFonts w:cs="Times New Roman"/>
+          <w:szCs w:val="24"/>
+        </w:rPr>
+        <w:t>Odabir paketa za prijevoz</w:t>
+      </w:r>
+    </w:p>
+    <w:p>
+      <w:pPr>
+        <w:pStyle w:val="Odlomakpopisa"/>
+        <w:numPr>
+          <w:ilvl w:val="0"/>
+          <w:numId w:val="18"/>
+        </w:numPr>
+        <w:spacing w:after="160" w:line="360" w:lineRule="auto"/>
+        <w:jc w:val="both"/>
+        <w:rPr>
+          <w:rFonts w:cs="Times New Roman"/>
+          <w:szCs w:val="24"/>
+        </w:rPr>
+      </w:pPr>
+      <w:r>
+        <w:rPr>
+          <w:rFonts w:cs="Times New Roman"/>
+          <w:szCs w:val="24"/>
+        </w:rPr>
+        <w:t>Slanje hitnog signala</w:t>
+      </w:r>
+    </w:p>
+    <w:p>
+      <w:pPr>
+        <w:pStyle w:val="Odlomakpopisa"/>
+        <w:numPr>
+          <w:ilvl w:val="0"/>
+          <w:numId w:val="18"/>
+        </w:numPr>
+        <w:spacing w:after="160" w:line="360" w:lineRule="auto"/>
+        <w:jc w:val="both"/>
+        <w:rPr>
+          <w:rFonts w:cs="Times New Roman"/>
+          <w:szCs w:val="24"/>
+        </w:rPr>
+      </w:pPr>
+      <w:r>
+        <w:rPr>
+          <w:rFonts w:cs="Times New Roman"/>
+          <w:szCs w:val="24"/>
+        </w:rPr>
+        <w:t>Prikaz mape sa lokacijama</w:t>
+      </w:r>
+    </w:p>
+    <w:p>
+      <w:pPr>
+        <w:pStyle w:val="Odlomakpopisa"/>
+        <w:numPr>
+          <w:ilvl w:val="0"/>
+          <w:numId w:val="18"/>
+        </w:numPr>
+        <w:spacing w:after="160" w:line="360" w:lineRule="auto"/>
+        <w:jc w:val="both"/>
+        <w:rPr>
+          <w:rFonts w:cs="Times New Roman"/>
+          <w:szCs w:val="24"/>
+        </w:rPr>
+      </w:pPr>
+      <w:r>
+        <w:rPr>
+          <w:rFonts w:cs="Times New Roman"/>
+          <w:szCs w:val="24"/>
+        </w:rPr>
+        <w:t>Prikaz popisa paketa (različiti za tipove korisnika)</w:t>
+      </w:r>
+    </w:p>
+    <w:p>
+      <w:pPr>
+        <w:pStyle w:val="Odlomakpopisa"/>
+        <w:numPr>
+          <w:ilvl w:val="0"/>
+          <w:numId w:val="18"/>
+        </w:numPr>
+        <w:spacing w:after="160" w:line="360" w:lineRule="auto"/>
+        <w:jc w:val="both"/>
+        <w:rPr>
+          <w:rFonts w:cs="Times New Roman"/>
+          <w:szCs w:val="24"/>
+        </w:rPr>
+      </w:pPr>
+      <w:r>
+        <w:rPr>
+          <w:rFonts w:cs="Times New Roman"/>
+          <w:szCs w:val="24"/>
+        </w:rPr>
+        <w:t>Notifikacije moraju biti implementirane na dva različita načina</w:t>
+      </w:r>
+    </w:p>
+    <w:p>
+      <w:pPr>
+        <w:spacing w:line="360" w:lineRule="auto"/>
+        <w:jc w:val="both"/>
+        <w:rPr>
+          <w:rFonts w:cs="Times New Roman"/>
+          <w:szCs w:val="24"/>
+        </w:rPr>
+      </w:pPr>
+      <w:r>
+        <w:rPr>
+          <w:rFonts w:cs="Times New Roman"/>
+          <w:szCs w:val="24"/>
+        </w:rPr>
+        <w:t>Nefunkcionalni zahtjevi:</w:t>
+      </w:r>
+    </w:p>
+    <w:p>
+      <w:pPr>
+        <w:pStyle w:val="Odlomakpopisa"/>
+        <w:numPr>
+          <w:ilvl w:val="0"/>
+          <w:numId w:val="18"/>
+        </w:numPr>
+        <w:spacing w:after="160" w:line="360" w:lineRule="auto"/>
+        <w:jc w:val="both"/>
+        <w:rPr>
+          <w:rFonts w:cs="Times New Roman"/>
+          <w:szCs w:val="24"/>
+        </w:rPr>
+      </w:pPr>
+      <w:r>
+        <w:rPr>
+          <w:rFonts w:cs="Times New Roman"/>
+          <w:szCs w:val="24"/>
+        </w:rPr>
+        <w:t>Stalna veza na Internet kako bi mogli slati notifikacije i dohvaćati podatke sa web servisa</w:t>
+      </w:r>
+    </w:p>
+    <w:p>
+      <w:pPr>
+        <w:pStyle w:val="Odlomakpopisa"/>
+        <w:numPr>
+          <w:ilvl w:val="0"/>
+          <w:numId w:val="18"/>
+        </w:numPr>
+        <w:spacing w:after="160" w:line="360" w:lineRule="auto"/>
+        <w:jc w:val="both"/>
+        <w:rPr>
+          <w:rFonts w:cs="Times New Roman"/>
+          <w:szCs w:val="24"/>
+        </w:rPr>
+      </w:pPr>
+      <w:r>
+        <w:rPr>
+          <w:rFonts w:cs="Times New Roman"/>
+          <w:szCs w:val="24"/>
+        </w:rPr>
+        <w:t>Hosting stranica mora raditi (000webhost)</w:t>
+      </w:r>
+    </w:p>
+    <w:p>
+      <w:pPr>
+        <w:pStyle w:val="Odlomakpopisa"/>
+        <w:numPr>
+          <w:ilvl w:val="0"/>
+          <w:numId w:val="18"/>
+        </w:numPr>
+        <w:spacing w:after="160" w:line="360" w:lineRule="auto"/>
+        <w:jc w:val="both"/>
+        <w:rPr>
+          <w:rFonts w:cs="Times New Roman"/>
+          <w:szCs w:val="24"/>
+        </w:rPr>
+      </w:pPr>
+      <w:r>
+        <w:rPr>
+          <w:rFonts w:cs="Times New Roman"/>
+          <w:szCs w:val="24"/>
+        </w:rPr>
+        <w:t xml:space="preserve">Korisnik mora biti prijavljen na </w:t>
+      </w:r>
+      <w:proofErr w:type="spellStart"/>
+      <w:r>
+        <w:rPr>
+          <w:rFonts w:cs="Times New Roman"/>
+          <w:szCs w:val="24"/>
+        </w:rPr>
+        <w:t>google</w:t>
+      </w:r>
+      <w:proofErr w:type="spellEnd"/>
+      <w:r>
+        <w:rPr>
+          <w:rFonts w:cs="Times New Roman"/>
+          <w:szCs w:val="24"/>
+        </w:rPr>
+        <w:t xml:space="preserve"> </w:t>
+      </w:r>
+      <w:proofErr w:type="spellStart"/>
+      <w:r>
+        <w:rPr>
+          <w:rFonts w:cs="Times New Roman"/>
+          <w:szCs w:val="24"/>
+        </w:rPr>
+        <w:t>services</w:t>
+      </w:r>
+      <w:proofErr w:type="spellEnd"/>
+      <w:r>
+        <w:rPr>
+          <w:rFonts w:cs="Times New Roman"/>
+          <w:szCs w:val="24"/>
+        </w:rPr>
+        <w:t xml:space="preserve"> kako bi mogao slati/primati notifikacije</w:t>
+      </w:r>
+    </w:p>
+    <w:p>
+      <w:pPr>
+        <w:pStyle w:val="Odlomakpopisa"/>
+        <w:numPr>
+          <w:ilvl w:val="0"/>
+          <w:numId w:val="18"/>
+        </w:numPr>
+        <w:spacing w:after="160" w:line="360" w:lineRule="auto"/>
+        <w:jc w:val="both"/>
+        <w:rPr>
+          <w:rFonts w:cs="Times New Roman"/>
+          <w:szCs w:val="24"/>
+        </w:rPr>
+      </w:pPr>
+      <w:r>
+        <w:rPr>
+          <w:rFonts w:cs="Times New Roman"/>
+          <w:szCs w:val="24"/>
+        </w:rPr>
+        <w:t>Minimalni SDK 19 (4.4.4), Maksimalni 24</w:t>
+      </w:r>
+    </w:p>
+    <w:p>
+      <w:pPr>
+        <w:pStyle w:val="Odlomakpopisa"/>
+        <w:numPr>
+          <w:ilvl w:val="0"/>
+          <w:numId w:val="18"/>
+        </w:numPr>
+        <w:spacing w:after="160" w:line="360" w:lineRule="auto"/>
+        <w:jc w:val="both"/>
+        <w:rPr>
+          <w:rFonts w:cs="Times New Roman"/>
+          <w:szCs w:val="24"/>
+        </w:rPr>
+      </w:pPr>
+      <w:r>
+        <w:rPr>
+          <w:rFonts w:cs="Times New Roman"/>
+          <w:szCs w:val="24"/>
+        </w:rPr>
+        <w:t>Podatci sa servisa se moraju prikazat u realnom vremenu</w:t>
+      </w:r>
+    </w:p>
+    <w:p>
+      <w:pPr>
+        <w:pStyle w:val="Odlomakpopisa"/>
+        <w:numPr>
+          <w:ilvl w:val="0"/>
+          <w:numId w:val="18"/>
+        </w:numPr>
+        <w:spacing w:after="160" w:line="360" w:lineRule="auto"/>
+        <w:jc w:val="both"/>
+        <w:rPr>
+          <w:rFonts w:cs="Times New Roman"/>
+          <w:szCs w:val="24"/>
+        </w:rPr>
+      </w:pPr>
+      <w:r>
+        <w:rPr>
+          <w:rFonts w:cs="Times New Roman"/>
+          <w:szCs w:val="24"/>
+        </w:rPr>
+        <w:t>Prikaz notifikacija mora biti implementiran modularno</w:t>
+      </w:r>
+    </w:p>
+    <w:p>
+      <w:pPr>
+        <w:spacing w:line="360" w:lineRule="auto"/>
+        <w:jc w:val="both"/>
+      </w:pPr>
+    </w:p>
+    <w:p>
+      <w:pPr>
+        <w:spacing w:line="360" w:lineRule="auto"/>
+        <w:jc w:val="both"/>
+      </w:pPr>
+    </w:p>
+    <w:p>
+      <w:pPr>
+        <w:spacing w:after="160" w:line="259" w:lineRule="auto"/>
+      </w:pPr>
+      <w:r>
+        <w:br w:type="page"/>
+      </w:r>
     </w:p>
     <w:p>
       <w:pPr>
         <w:pStyle w:val="FOINaslov1"/>
       </w:pPr>
-      <w:bookmarkStart w:id="3" w:name="_Toc471512838"/>
+      <w:bookmarkStart w:id="2" w:name="_Toc471512838"/>
       <w:r>
         <w:rPr>
           <w:rStyle w:val="FOINaslov1Char"/>
@@ -2792,7 +3253,7 @@
       <w:r>
         <w:t xml:space="preserve"> aplikacije</w:t>
       </w:r>
-      <w:bookmarkEnd w:id="3"/>
+      <w:bookmarkEnd w:id="2"/>
     </w:p>
     <w:p/>
     <w:p>
@@ -2866,19 +3327,32 @@
     </w:p>
     <w:p>
       <w:pPr>
-        <w:pStyle w:val="Caption"/>
+        <w:pStyle w:val="Opisslike"/>
       </w:pPr>
       <w:r>
         <w:t xml:space="preserve">Slika </w:t>
       </w:r>
-      <w:fldSimple w:instr=" SEQ Slika \* ARABIC ">
-        <w:r>
-          <w:rPr>
-            <w:noProof/>
-          </w:rPr>
-          <w:t>1</w:t>
-        </w:r>
-      </w:fldSimple>
+      <w:r>
+        <w:fldChar w:fldCharType="begin"/>
+      </w:r>
+      <w:r>
+        <w:instrText xml:space="preserve"> SEQ Slika \* ARABIC </w:instrText>
+      </w:r>
+      <w:r>
+        <w:fldChar w:fldCharType="separate"/>
+      </w:r>
+      <w:r>
+        <w:rPr>
+          <w:noProof/>
+        </w:rPr>
+        <w:t>1</w:t>
+      </w:r>
+      <w:r>
+        <w:rPr>
+          <w:noProof/>
+        </w:rPr>
+        <w:fldChar w:fldCharType="end"/>
+      </w:r>
       <w:r>
         <w:t>: Arhitektura aplikacije (Interakcije mob. aplikacije i usluga)</w:t>
       </w:r>
@@ -2895,7 +3369,7 @@
       <w:pPr>
         <w:pStyle w:val="FOINaslov1"/>
       </w:pPr>
-      <w:bookmarkStart w:id="4" w:name="_Toc471512839"/>
+      <w:bookmarkStart w:id="3" w:name="_Toc471512839"/>
       <w:r>
         <w:lastRenderedPageBreak/>
         <w:t>Skice a</w:t>
@@ -2903,7 +3377,7 @@
       <w:r>
         <w:t>plikacije</w:t>
       </w:r>
-      <w:bookmarkEnd w:id="4"/>
+      <w:bookmarkEnd w:id="3"/>
     </w:p>
     <w:p>
       <w:pPr>
@@ -3000,20 +3474,33 @@
     </w:p>
     <w:p>
       <w:pPr>
-        <w:pStyle w:val="Caption"/>
+        <w:pStyle w:val="Opisslike"/>
         <w:spacing w:line="360" w:lineRule="auto"/>
       </w:pPr>
       <w:r>
         <w:t xml:space="preserve">Slika </w:t>
       </w:r>
-      <w:fldSimple w:instr=" SEQ Slika \* ARABIC ">
-        <w:r>
-          <w:rPr>
-            <w:noProof/>
-          </w:rPr>
-          <w:t>2</w:t>
-        </w:r>
-      </w:fldSimple>
+      <w:r>
+        <w:fldChar w:fldCharType="begin"/>
+      </w:r>
+      <w:r>
+        <w:instrText xml:space="preserve"> SEQ Slika \* ARABIC </w:instrText>
+      </w:r>
+      <w:r>
+        <w:fldChar w:fldCharType="separate"/>
+      </w:r>
+      <w:r>
+        <w:rPr>
+          <w:noProof/>
+        </w:rPr>
+        <w:t>2</w:t>
+      </w:r>
+      <w:r>
+        <w:rPr>
+          <w:noProof/>
+        </w:rPr>
+        <w:fldChar w:fldCharType="end"/>
+      </w:r>
       <w:r>
         <w:t xml:space="preserve">: </w:t>
       </w:r>
@@ -3026,7 +3513,7 @@
       <w:hyperlink r:id="rId12" w:history="1">
         <w:r>
           <w:rPr>
-            <w:rStyle w:val="Hyperlink"/>
+            <w:rStyle w:val="Hiperveza"/>
           </w:rPr>
           <w:t>link na sliku</w:t>
         </w:r>
@@ -3047,12 +3534,12 @@
       <w:pPr>
         <w:pStyle w:val="FOINaslov1"/>
       </w:pPr>
-      <w:bookmarkStart w:id="5" w:name="_Toc471512840"/>
+      <w:bookmarkStart w:id="4" w:name="_Toc471512840"/>
       <w:r>
         <w:lastRenderedPageBreak/>
         <w:t>Podaci za prijavu</w:t>
       </w:r>
-      <w:bookmarkEnd w:id="5"/>
+      <w:bookmarkEnd w:id="4"/>
     </w:p>
     <w:p>
       <w:pPr>
@@ -3082,7 +3569,7 @@
     </w:p>
     <w:p>
       <w:pPr>
-        <w:pStyle w:val="ListParagraph"/>
+        <w:pStyle w:val="Odlomakpopisa"/>
         <w:numPr>
           <w:ilvl w:val="0"/>
           <w:numId w:val="17"/>
@@ -3095,7 +3582,7 @@
       <w:hyperlink r:id="rId13" w:history="1">
         <w:r>
           <w:rPr>
-            <w:rStyle w:val="Hyperlink"/>
+            <w:rStyle w:val="Hiperveza"/>
           </w:rPr>
           <w:t>donor@test.hr</w:t>
         </w:r>
@@ -3103,7 +3590,7 @@
     </w:p>
     <w:p>
       <w:pPr>
-        <w:pStyle w:val="ListParagraph"/>
+        <w:pStyle w:val="Odlomakpopisa"/>
         <w:numPr>
           <w:ilvl w:val="0"/>
           <w:numId w:val="17"/>
@@ -3124,7 +3611,7 @@
     </w:p>
     <w:p>
       <w:pPr>
-        <w:pStyle w:val="ListParagraph"/>
+        <w:pStyle w:val="Odlomakpopisa"/>
         <w:numPr>
           <w:ilvl w:val="0"/>
           <w:numId w:val="17"/>
@@ -3137,7 +3624,7 @@
       <w:hyperlink r:id="rId14" w:history="1">
         <w:r>
           <w:rPr>
-            <w:rStyle w:val="Hyperlink"/>
+            <w:rStyle w:val="Hiperveza"/>
             <w:rFonts w:ascii="Arial" w:hAnsi="Arial" w:cs="Arial"/>
             <w:sz w:val="20"/>
             <w:szCs w:val="20"/>
@@ -3149,7 +3636,7 @@
     </w:p>
     <w:p>
       <w:pPr>
-        <w:pStyle w:val="ListParagraph"/>
+        <w:pStyle w:val="Odlomakpopisa"/>
         <w:numPr>
           <w:ilvl w:val="0"/>
           <w:numId w:val="17"/>
@@ -3179,7 +3666,7 @@
     </w:p>
     <w:p>
       <w:pPr>
-        <w:pStyle w:val="ListParagraph"/>
+        <w:pStyle w:val="Odlomakpopisa"/>
         <w:numPr>
           <w:ilvl w:val="0"/>
           <w:numId w:val="17"/>
@@ -3192,7 +3679,7 @@
       <w:hyperlink r:id="rId15" w:history="1">
         <w:r>
           <w:rPr>
-            <w:rStyle w:val="Hyperlink"/>
+            <w:rStyle w:val="Hiperveza"/>
           </w:rPr>
           <w:t>aletrajko@foi.hr</w:t>
         </w:r>
@@ -3200,7 +3687,7 @@
     </w:p>
     <w:p>
       <w:pPr>
-        <w:pStyle w:val="ListParagraph"/>
+        <w:pStyle w:val="Odlomakpopisa"/>
         <w:numPr>
           <w:ilvl w:val="0"/>
           <w:numId w:val="17"/>
@@ -3223,8 +3710,13 @@
     </w:p>
     <w:p>
       <w:pPr>
-        <w:spacing w:after="160" w:line="360" w:lineRule="auto"/>
-      </w:pPr>
+        <w:spacing w:after="160" w:line="259" w:lineRule="auto"/>
+      </w:pPr>
+      <w:r>
+        <w:br w:type="page"/>
+      </w:r>
+      <w:bookmarkStart w:id="5" w:name="_GoBack"/>
+      <w:bookmarkEnd w:id="5"/>
     </w:p>
     <w:p>
       <w:pPr>
@@ -3232,6 +3724,7 @@
       </w:pPr>
       <w:bookmarkStart w:id="6" w:name="_Toc471512841"/>
       <w:r>
+        <w:lastRenderedPageBreak/>
         <w:t>Korisničke priče</w:t>
       </w:r>
       <w:bookmarkEnd w:id="6"/>
@@ -3306,7 +3799,6 @@
         <w:jc w:val="both"/>
       </w:pPr>
       <w:r>
-        <w:lastRenderedPageBreak/>
         <w:t>Kao korisniku želim da mi se omogući odjava iz aplikacije.</w:t>
       </w:r>
     </w:p>
@@ -3422,7 +3914,7 @@
     </w:p>
     <w:p>
       <w:pPr>
-        <w:pStyle w:val="ListParagraph"/>
+        <w:pStyle w:val="Odlomakpopisa"/>
         <w:numPr>
           <w:ilvl w:val="0"/>
           <w:numId w:val="3"/>
@@ -3448,7 +3940,7 @@
     </w:p>
     <w:p>
       <w:pPr>
-        <w:pStyle w:val="ListParagraph"/>
+        <w:pStyle w:val="Odlomakpopisa"/>
         <w:spacing w:line="360" w:lineRule="auto"/>
         <w:jc w:val="both"/>
       </w:pPr>
@@ -3458,6 +3950,7 @@
         <w:jc w:val="both"/>
       </w:pPr>
       <w:r>
+        <w:lastRenderedPageBreak/>
         <w:t>Korisn</w:t>
       </w:r>
       <w:r>
@@ -3466,7 +3959,7 @@
     </w:p>
     <w:p>
       <w:pPr>
-        <w:pStyle w:val="ListParagraph"/>
+        <w:pStyle w:val="Odlomakpopisa"/>
         <w:numPr>
           <w:ilvl w:val="0"/>
           <w:numId w:val="14"/>
@@ -3489,7 +3982,7 @@
     </w:p>
     <w:p>
       <w:pPr>
-        <w:pStyle w:val="ListParagraph"/>
+        <w:pStyle w:val="Odlomakpopisa"/>
         <w:numPr>
           <w:ilvl w:val="0"/>
           <w:numId w:val="14"/>
@@ -3512,7 +4005,7 @@
     </w:p>
     <w:p>
       <w:pPr>
-        <w:pStyle w:val="ListParagraph"/>
+        <w:pStyle w:val="Odlomakpopisa"/>
         <w:numPr>
           <w:ilvl w:val="0"/>
           <w:numId w:val="14"/>
@@ -3535,7 +4028,7 @@
     </w:p>
     <w:p>
       <w:pPr>
-        <w:pStyle w:val="ListParagraph"/>
+        <w:pStyle w:val="Odlomakpopisa"/>
         <w:numPr>
           <w:ilvl w:val="0"/>
           <w:numId w:val="14"/>
@@ -3552,7 +4045,7 @@
     </w:p>
     <w:p>
       <w:pPr>
-        <w:pStyle w:val="ListParagraph"/>
+        <w:pStyle w:val="Odlomakpopisa"/>
         <w:numPr>
           <w:ilvl w:val="0"/>
           <w:numId w:val="14"/>
@@ -3569,7 +4062,7 @@
     </w:p>
     <w:p>
       <w:pPr>
-        <w:pStyle w:val="ListParagraph"/>
+        <w:pStyle w:val="Odlomakpopisa"/>
         <w:numPr>
           <w:ilvl w:val="0"/>
           <w:numId w:val="14"/>
@@ -3583,7 +4076,7 @@
     </w:p>
     <w:p>
       <w:pPr>
-        <w:pStyle w:val="ListParagraph"/>
+        <w:pStyle w:val="Odlomakpopisa"/>
         <w:numPr>
           <w:ilvl w:val="0"/>
           <w:numId w:val="14"/>
@@ -3619,7 +4112,6 @@
         <w:jc w:val="both"/>
       </w:pPr>
       <w:r>
-        <w:lastRenderedPageBreak/>
         <w:t>Korisničke priče volontera:</w:t>
       </w:r>
     </w:p>
@@ -3745,7 +4237,7 @@
     </w:p>
     <w:tbl>
       <w:tblPr>
-        <w:tblStyle w:val="TableGrid"/>
+        <w:tblStyle w:val="Reetkatablice"/>
         <w:tblW w:w="0" w:type="auto"/>
         <w:tblLook w:val="04A0" w:firstRow="1" w:lastRow="0" w:firstColumn="1" w:lastColumn="0" w:noHBand="0" w:noVBand="1"/>
       </w:tblPr>
@@ -4947,6 +5439,7 @@
               <w:spacing w:line="360" w:lineRule="auto"/>
             </w:pPr>
             <w:r>
+              <w:lastRenderedPageBreak/>
               <w:t>Kao volonter želim imati mogućnost preg</w:t>
             </w:r>
             <w:r>
@@ -5229,6 +5722,7 @@
               <w:spacing w:line="360" w:lineRule="auto"/>
             </w:pPr>
             <w:r>
+              <w:lastRenderedPageBreak/>
               <w:t>Kao korisnik (općenito) želim da mogu birati način dohvaćanja notifikacija, te da samo jedan pristup dohvaćanju u određenom trenutku bude aktivan</w:t>
             </w:r>
           </w:p>
@@ -5357,7 +5851,7 @@
     </w:p>
     <w:tbl>
       <w:tblPr>
-        <w:tblStyle w:val="TableGrid"/>
+        <w:tblStyle w:val="Reetkatablice"/>
         <w:tblW w:w="0" w:type="auto"/>
         <w:tblLook w:val="04A0" w:firstRow="1" w:lastRow="0" w:firstColumn="1" w:lastColumn="0" w:noHBand="0" w:noVBand="1"/>
       </w:tblPr>
@@ -6744,19 +7238,32 @@
     </w:p>
     <w:p>
       <w:pPr>
-        <w:pStyle w:val="Caption"/>
+        <w:pStyle w:val="Opisslike"/>
       </w:pPr>
       <w:r>
         <w:t xml:space="preserve">Slika </w:t>
       </w:r>
-      <w:fldSimple w:instr=" SEQ Slika \* ARABIC ">
-        <w:r>
-          <w:rPr>
-            <w:noProof/>
-          </w:rPr>
-          <w:t>3</w:t>
-        </w:r>
-      </w:fldSimple>
+      <w:r>
+        <w:fldChar w:fldCharType="begin"/>
+      </w:r>
+      <w:r>
+        <w:instrText xml:space="preserve"> SEQ Slika \* ARABIC </w:instrText>
+      </w:r>
+      <w:r>
+        <w:fldChar w:fldCharType="separate"/>
+      </w:r>
+      <w:r>
+        <w:rPr>
+          <w:noProof/>
+        </w:rPr>
+        <w:t>3</w:t>
+      </w:r>
+      <w:r>
+        <w:rPr>
+          <w:noProof/>
+        </w:rPr>
+        <w:fldChar w:fldCharType="end"/>
+      </w:r>
       <w:r>
         <w:t xml:space="preserve">: </w:t>
       </w:r>
@@ -6871,7 +7378,7 @@
       <w:hyperlink r:id="rId17" w:anchor="gid=0" w:history="1">
         <w:r>
           <w:rPr>
-            <w:rStyle w:val="Hyperlink"/>
+            <w:rStyle w:val="Hiperveza"/>
           </w:rPr>
           <w:t>link na tablicu s vremenskim rasporedom</w:t>
         </w:r>
@@ -7055,7 +7562,7 @@
     </w:p>
     <w:tbl>
       <w:tblPr>
-        <w:tblStyle w:val="TableGrid"/>
+        <w:tblStyle w:val="Reetkatablice"/>
         <w:tblW w:w="0" w:type="auto"/>
         <w:tblLook w:val="04A0" w:firstRow="1" w:lastRow="0" w:firstColumn="1" w:lastColumn="0" w:noHBand="0" w:noVBand="1"/>
       </w:tblPr>
@@ -7500,6 +8007,7 @@
               <w:spacing w:line="360" w:lineRule="auto"/>
             </w:pPr>
             <w:r>
+              <w:lastRenderedPageBreak/>
               <w:t>Kao donoru želim da mi se omogući kreiranje novog paketa sa stavkama</w:t>
             </w:r>
           </w:p>
@@ -8512,7 +9020,7 @@
     </w:p>
     <w:p>
       <w:pPr>
-        <w:pStyle w:val="Heading3"/>
+        <w:pStyle w:val="Naslov3"/>
       </w:pPr>
       <w:bookmarkStart w:id="17" w:name="_Toc471512852"/>
       <w:proofErr w:type="spellStart"/>
@@ -8599,20 +9107,33 @@
     </w:p>
     <w:p>
       <w:pPr>
-        <w:pStyle w:val="Caption"/>
+        <w:pStyle w:val="Opisslike"/>
         <w:jc w:val="both"/>
       </w:pPr>
       <w:r>
         <w:t xml:space="preserve">Slika </w:t>
       </w:r>
-      <w:fldSimple w:instr=" SEQ Slika \* ARABIC ">
-        <w:r>
-          <w:rPr>
-            <w:noProof/>
-          </w:rPr>
-          <w:t>4</w:t>
-        </w:r>
-      </w:fldSimple>
+      <w:r>
+        <w:fldChar w:fldCharType="begin"/>
+      </w:r>
+      <w:r>
+        <w:instrText xml:space="preserve"> SEQ Slika \* ARABIC </w:instrText>
+      </w:r>
+      <w:r>
+        <w:fldChar w:fldCharType="separate"/>
+      </w:r>
+      <w:r>
+        <w:rPr>
+          <w:noProof/>
+        </w:rPr>
+        <w:t>4</w:t>
+      </w:r>
+      <w:r>
+        <w:rPr>
+          <w:noProof/>
+        </w:rPr>
+        <w:fldChar w:fldCharType="end"/>
+      </w:r>
       <w:r>
         <w:t xml:space="preserve">: </w:t>
       </w:r>
@@ -8888,7 +9409,7 @@
     </w:p>
     <w:tbl>
       <w:tblPr>
-        <w:tblStyle w:val="TableGrid"/>
+        <w:tblStyle w:val="Reetkatablice"/>
         <w:tblW w:w="0" w:type="auto"/>
         <w:tblLook w:val="04A0" w:firstRow="1" w:lastRow="0" w:firstColumn="1" w:lastColumn="0" w:noHBand="0" w:noVBand="1"/>
       </w:tblPr>
@@ -9716,7 +10237,7 @@
     </w:p>
     <w:p>
       <w:pPr>
-        <w:pStyle w:val="Heading3"/>
+        <w:pStyle w:val="Naslov3"/>
       </w:pPr>
       <w:bookmarkStart w:id="22" w:name="_Toc471512857"/>
       <w:proofErr w:type="spellStart"/>
@@ -9803,20 +10324,33 @@
     </w:p>
     <w:p>
       <w:pPr>
-        <w:pStyle w:val="Caption"/>
+        <w:pStyle w:val="Opisslike"/>
         <w:jc w:val="both"/>
       </w:pPr>
       <w:r>
         <w:t xml:space="preserve">Slika </w:t>
       </w:r>
-      <w:fldSimple w:instr=" SEQ Slika \* ARABIC ">
-        <w:r>
-          <w:rPr>
-            <w:noProof/>
-          </w:rPr>
-          <w:t>5</w:t>
-        </w:r>
-      </w:fldSimple>
+      <w:r>
+        <w:fldChar w:fldCharType="begin"/>
+      </w:r>
+      <w:r>
+        <w:instrText xml:space="preserve"> SEQ Slika \* ARABIC </w:instrText>
+      </w:r>
+      <w:r>
+        <w:fldChar w:fldCharType="separate"/>
+      </w:r>
+      <w:r>
+        <w:rPr>
+          <w:noProof/>
+        </w:rPr>
+        <w:t>5</w:t>
+      </w:r>
+      <w:r>
+        <w:rPr>
+          <w:noProof/>
+        </w:rPr>
+        <w:fldChar w:fldCharType="end"/>
+      </w:r>
       <w:r>
         <w:t xml:space="preserve">: </w:t>
       </w:r>
@@ -9987,7 +10521,7 @@
     <w:p/>
     <w:tbl>
       <w:tblPr>
-        <w:tblStyle w:val="TableGrid"/>
+        <w:tblStyle w:val="Reetkatablice"/>
         <w:tblW w:w="0" w:type="auto"/>
         <w:tblLook w:val="04A0" w:firstRow="1" w:lastRow="0" w:firstColumn="1" w:lastColumn="0" w:noHBand="0" w:noVBand="1"/>
       </w:tblPr>
@@ -11785,19 +12319,32 @@
     </w:p>
     <w:p>
       <w:pPr>
-        <w:pStyle w:val="Caption"/>
+        <w:pStyle w:val="Opisslike"/>
       </w:pPr>
       <w:r>
         <w:t xml:space="preserve">Slika </w:t>
       </w:r>
-      <w:fldSimple w:instr=" SEQ Slika \* ARABIC ">
-        <w:r>
-          <w:rPr>
-            <w:noProof/>
-          </w:rPr>
-          <w:t>6</w:t>
-        </w:r>
-      </w:fldSimple>
+      <w:r>
+        <w:fldChar w:fldCharType="begin"/>
+      </w:r>
+      <w:r>
+        <w:instrText xml:space="preserve"> SEQ Slika \* ARABIC </w:instrText>
+      </w:r>
+      <w:r>
+        <w:fldChar w:fldCharType="separate"/>
+      </w:r>
+      <w:r>
+        <w:rPr>
+          <w:noProof/>
+        </w:rPr>
+        <w:t>6</w:t>
+      </w:r>
+      <w:r>
+        <w:rPr>
+          <w:noProof/>
+        </w:rPr>
+        <w:fldChar w:fldCharType="end"/>
+      </w:r>
       <w:r>
         <w:t>: Pregled poslova (do trajanja 5.1.2017.)</w:t>
       </w:r>
@@ -11857,19 +12404,32 @@
     </w:p>
     <w:p>
       <w:pPr>
-        <w:pStyle w:val="Caption"/>
+        <w:pStyle w:val="Opisslike"/>
       </w:pPr>
       <w:r>
         <w:t xml:space="preserve">Slika </w:t>
       </w:r>
-      <w:fldSimple w:instr=" SEQ Slika \* ARABIC ">
-        <w:r>
-          <w:rPr>
-            <w:noProof/>
-          </w:rPr>
-          <w:t>7</w:t>
-        </w:r>
-      </w:fldSimple>
+      <w:r>
+        <w:fldChar w:fldCharType="begin"/>
+      </w:r>
+      <w:r>
+        <w:instrText xml:space="preserve"> SEQ Slika \* ARABIC </w:instrText>
+      </w:r>
+      <w:r>
+        <w:fldChar w:fldCharType="separate"/>
+      </w:r>
+      <w:r>
+        <w:rPr>
+          <w:noProof/>
+        </w:rPr>
+        <w:t>7</w:t>
+      </w:r>
+      <w:r>
+        <w:rPr>
+          <w:noProof/>
+        </w:rPr>
+        <w:fldChar w:fldCharType="end"/>
+      </w:r>
       <w:r>
         <w:t xml:space="preserve">: Troškovnik projekta </w:t>
       </w:r>
@@ -11893,7 +12453,7 @@
 </file>
 
 <file path=word/endnotes.xml><?xml version="1.0" encoding="utf-8"?>
-<w:endnotes xmlns:wpc="http://schemas.microsoft.com/office/word/2010/wordprocessingCanvas" xmlns:mc="http://schemas.openxmlformats.org/markup-compatibility/2006" xmlns:o="urn:schemas-microsoft-com:office:office" xmlns:r="http://schemas.openxmlformats.org/officeDocument/2006/relationships" xmlns:m="http://schemas.openxmlformats.org/officeDocument/2006/math" xmlns:v="urn:schemas-microsoft-com:vml" xmlns:wp14="http://schemas.microsoft.com/office/word/2010/wordprocessingDrawing" xmlns:wp="http://schemas.openxmlformats.org/drawingml/2006/wordprocessingDrawing" xmlns:w10="urn:schemas-microsoft-com:office:word" xmlns:w="http://schemas.openxmlformats.org/wordprocessingml/2006/main" xmlns:w14="http://schemas.microsoft.com/office/word/2010/wordml" xmlns:w15="http://schemas.microsoft.com/office/word/2012/wordml" xmlns:wpg="http://schemas.microsoft.com/office/word/2010/wordprocessingGroup" xmlns:wpi="http://schemas.microsoft.com/office/word/2010/wordprocessingInk" xmlns:wne="http://schemas.microsoft.com/office/word/2006/wordml" xmlns:wps="http://schemas.microsoft.com/office/word/2010/wordprocessingShape" mc:Ignorable="w14 w15 wp14">
+<w:endnotes xmlns:wpc="http://schemas.microsoft.com/office/word/2010/wordprocessingCanvas" xmlns:cx="http://schemas.microsoft.com/office/drawing/2014/chartex" xmlns:mc="http://schemas.openxmlformats.org/markup-compatibility/2006" xmlns:o="urn:schemas-microsoft-com:office:office" xmlns:r="http://schemas.openxmlformats.org/officeDocument/2006/relationships" xmlns:m="http://schemas.openxmlformats.org/officeDocument/2006/math" xmlns:v="urn:schemas-microsoft-com:vml" xmlns:wp14="http://schemas.microsoft.com/office/word/2010/wordprocessingDrawing" xmlns:wp="http://schemas.openxmlformats.org/drawingml/2006/wordprocessingDrawing" xmlns:w10="urn:schemas-microsoft-com:office:word" xmlns:w="http://schemas.openxmlformats.org/wordprocessingml/2006/main" xmlns:w14="http://schemas.microsoft.com/office/word/2010/wordml" xmlns:w15="http://schemas.microsoft.com/office/word/2012/wordml" xmlns:w16se="http://schemas.microsoft.com/office/word/2015/wordml/symex" xmlns:wpg="http://schemas.microsoft.com/office/word/2010/wordprocessingGroup" xmlns:wpi="http://schemas.microsoft.com/office/word/2010/wordprocessingInk" xmlns:wne="http://schemas.microsoft.com/office/word/2006/wordml" xmlns:wps="http://schemas.microsoft.com/office/word/2010/wordprocessingShape" mc:Ignorable="w14 w15 w16se wp14">
   <w:endnote w:type="separator" w:id="-1">
     <w:p>
       <w:pPr>
@@ -11918,7 +12478,7 @@
 </file>
 
 <file path=word/footer1.xml><?xml version="1.0" encoding="utf-8"?>
-<w:ftr xmlns:wpc="http://schemas.microsoft.com/office/word/2010/wordprocessingCanvas" xmlns:mc="http://schemas.openxmlformats.org/markup-compatibility/2006" xmlns:o="urn:schemas-microsoft-com:office:office" xmlns:r="http://schemas.openxmlformats.org/officeDocument/2006/relationships" xmlns:m="http://schemas.openxmlformats.org/officeDocument/2006/math" xmlns:v="urn:schemas-microsoft-com:vml" xmlns:wp14="http://schemas.microsoft.com/office/word/2010/wordprocessingDrawing" xmlns:wp="http://schemas.openxmlformats.org/drawingml/2006/wordprocessingDrawing" xmlns:w10="urn:schemas-microsoft-com:office:word" xmlns:w="http://schemas.openxmlformats.org/wordprocessingml/2006/main" xmlns:w14="http://schemas.microsoft.com/office/word/2010/wordml" xmlns:w15="http://schemas.microsoft.com/office/word/2012/wordml" xmlns:wpg="http://schemas.microsoft.com/office/word/2010/wordprocessingGroup" xmlns:wpi="http://schemas.microsoft.com/office/word/2010/wordprocessingInk" xmlns:wne="http://schemas.microsoft.com/office/word/2006/wordml" xmlns:wps="http://schemas.microsoft.com/office/word/2010/wordprocessingShape" mc:Ignorable="w14 w15 wp14">
+<w:ftr xmlns:wpc="http://schemas.microsoft.com/office/word/2010/wordprocessingCanvas" xmlns:cx="http://schemas.microsoft.com/office/drawing/2014/chartex" xmlns:mc="http://schemas.openxmlformats.org/markup-compatibility/2006" xmlns:o="urn:schemas-microsoft-com:office:office" xmlns:r="http://schemas.openxmlformats.org/officeDocument/2006/relationships" xmlns:m="http://schemas.openxmlformats.org/officeDocument/2006/math" xmlns:v="urn:schemas-microsoft-com:vml" xmlns:wp14="http://schemas.microsoft.com/office/word/2010/wordprocessingDrawing" xmlns:wp="http://schemas.openxmlformats.org/drawingml/2006/wordprocessingDrawing" xmlns:w10="urn:schemas-microsoft-com:office:word" xmlns:w="http://schemas.openxmlformats.org/wordprocessingml/2006/main" xmlns:w14="http://schemas.microsoft.com/office/word/2010/wordml" xmlns:w15="http://schemas.microsoft.com/office/word/2012/wordml" xmlns:w16se="http://schemas.microsoft.com/office/word/2015/wordml/symex" xmlns:wpg="http://schemas.microsoft.com/office/word/2010/wordprocessingGroup" xmlns:wpi="http://schemas.microsoft.com/office/word/2010/wordprocessingInk" xmlns:wne="http://schemas.microsoft.com/office/word/2006/wordml" xmlns:wps="http://schemas.microsoft.com/office/word/2010/wordprocessingShape" mc:Ignorable="w14 w15 w16se wp14">
   <w:sdt>
     <w:sdtPr>
       <w:id w:val="754712716"/>
@@ -11935,7 +12495,7 @@
     <w:sdtContent>
       <w:p>
         <w:pPr>
-          <w:pStyle w:val="Footer"/>
+          <w:pStyle w:val="Podnoje"/>
           <w:jc w:val="right"/>
         </w:pPr>
       </w:p>
@@ -11943,14 +12503,14 @@
   </w:sdt>
   <w:p>
     <w:pPr>
-      <w:pStyle w:val="Footer"/>
+      <w:pStyle w:val="Podnoje"/>
     </w:pPr>
   </w:p>
 </w:ftr>
 </file>
 
 <file path=word/footer2.xml><?xml version="1.0" encoding="utf-8"?>
-<w:ftr xmlns:wpc="http://schemas.microsoft.com/office/word/2010/wordprocessingCanvas" xmlns:mc="http://schemas.openxmlformats.org/markup-compatibility/2006" xmlns:o="urn:schemas-microsoft-com:office:office" xmlns:r="http://schemas.openxmlformats.org/officeDocument/2006/relationships" xmlns:m="http://schemas.openxmlformats.org/officeDocument/2006/math" xmlns:v="urn:schemas-microsoft-com:vml" xmlns:wp14="http://schemas.microsoft.com/office/word/2010/wordprocessingDrawing" xmlns:wp="http://schemas.openxmlformats.org/drawingml/2006/wordprocessingDrawing" xmlns:w10="urn:schemas-microsoft-com:office:word" xmlns:w="http://schemas.openxmlformats.org/wordprocessingml/2006/main" xmlns:w14="http://schemas.microsoft.com/office/word/2010/wordml" xmlns:w15="http://schemas.microsoft.com/office/word/2012/wordml" xmlns:wpg="http://schemas.microsoft.com/office/word/2010/wordprocessingGroup" xmlns:wpi="http://schemas.microsoft.com/office/word/2010/wordprocessingInk" xmlns:wne="http://schemas.microsoft.com/office/word/2006/wordml" xmlns:wps="http://schemas.microsoft.com/office/word/2010/wordprocessingShape" mc:Ignorable="w14 w15 wp14">
+<w:ftr xmlns:wpc="http://schemas.microsoft.com/office/word/2010/wordprocessingCanvas" xmlns:cx="http://schemas.microsoft.com/office/drawing/2014/chartex" xmlns:mc="http://schemas.openxmlformats.org/markup-compatibility/2006" xmlns:o="urn:schemas-microsoft-com:office:office" xmlns:r="http://schemas.openxmlformats.org/officeDocument/2006/relationships" xmlns:m="http://schemas.openxmlformats.org/officeDocument/2006/math" xmlns:v="urn:schemas-microsoft-com:vml" xmlns:wp14="http://schemas.microsoft.com/office/word/2010/wordprocessingDrawing" xmlns:wp="http://schemas.openxmlformats.org/drawingml/2006/wordprocessingDrawing" xmlns:w10="urn:schemas-microsoft-com:office:word" xmlns:w="http://schemas.openxmlformats.org/wordprocessingml/2006/main" xmlns:w14="http://schemas.microsoft.com/office/word/2010/wordml" xmlns:w15="http://schemas.microsoft.com/office/word/2012/wordml" xmlns:w16se="http://schemas.microsoft.com/office/word/2015/wordml/symex" xmlns:wpg="http://schemas.microsoft.com/office/word/2010/wordprocessingGroup" xmlns:wpi="http://schemas.microsoft.com/office/word/2010/wordprocessingInk" xmlns:wne="http://schemas.microsoft.com/office/word/2006/wordml" xmlns:wps="http://schemas.microsoft.com/office/word/2010/wordprocessingShape" mc:Ignorable="w14 w15 w16se wp14">
   <w:sdt>
     <w:sdtPr>
       <w:id w:val="-988318216"/>
@@ -11967,7 +12527,7 @@
     <w:sdtContent>
       <w:p>
         <w:pPr>
-          <w:pStyle w:val="Footer"/>
+          <w:pStyle w:val="Podnoje"/>
           <w:jc w:val="right"/>
         </w:pPr>
         <w:r>
@@ -11983,7 +12543,7 @@
           <w:rPr>
             <w:noProof/>
           </w:rPr>
-          <w:t>1</w:t>
+          <w:t>22</w:t>
         </w:r>
         <w:r>
           <w:rPr>
@@ -11996,14 +12556,14 @@
   </w:sdt>
   <w:p>
     <w:pPr>
-      <w:pStyle w:val="Footer"/>
+      <w:pStyle w:val="Podnoje"/>
     </w:pPr>
   </w:p>
 </w:ftr>
 </file>
 
 <file path=word/footnotes.xml><?xml version="1.0" encoding="utf-8"?>
-<w:footnotes xmlns:wpc="http://schemas.microsoft.com/office/word/2010/wordprocessingCanvas" xmlns:mc="http://schemas.openxmlformats.org/markup-compatibility/2006" xmlns:o="urn:schemas-microsoft-com:office:office" xmlns:r="http://schemas.openxmlformats.org/officeDocument/2006/relationships" xmlns:m="http://schemas.openxmlformats.org/officeDocument/2006/math" xmlns:v="urn:schemas-microsoft-com:vml" xmlns:wp14="http://schemas.microsoft.com/office/word/2010/wordprocessingDrawing" xmlns:wp="http://schemas.openxmlformats.org/drawingml/2006/wordprocessingDrawing" xmlns:w10="urn:schemas-microsoft-com:office:word" xmlns:w="http://schemas.openxmlformats.org/wordprocessingml/2006/main" xmlns:w14="http://schemas.microsoft.com/office/word/2010/wordml" xmlns:w15="http://schemas.microsoft.com/office/word/2012/wordml" xmlns:wpg="http://schemas.microsoft.com/office/word/2010/wordprocessingGroup" xmlns:wpi="http://schemas.microsoft.com/office/word/2010/wordprocessingInk" xmlns:wne="http://schemas.microsoft.com/office/word/2006/wordml" xmlns:wps="http://schemas.microsoft.com/office/word/2010/wordprocessingShape" mc:Ignorable="w14 w15 wp14">
+<w:footnotes xmlns:wpc="http://schemas.microsoft.com/office/word/2010/wordprocessingCanvas" xmlns:cx="http://schemas.microsoft.com/office/drawing/2014/chartex" xmlns:mc="http://schemas.openxmlformats.org/markup-compatibility/2006" xmlns:o="urn:schemas-microsoft-com:office:office" xmlns:r="http://schemas.openxmlformats.org/officeDocument/2006/relationships" xmlns:m="http://schemas.openxmlformats.org/officeDocument/2006/math" xmlns:v="urn:schemas-microsoft-com:vml" xmlns:wp14="http://schemas.microsoft.com/office/word/2010/wordprocessingDrawing" xmlns:wp="http://schemas.openxmlformats.org/drawingml/2006/wordprocessingDrawing" xmlns:w10="urn:schemas-microsoft-com:office:word" xmlns:w="http://schemas.openxmlformats.org/wordprocessingml/2006/main" xmlns:w14="http://schemas.microsoft.com/office/word/2010/wordml" xmlns:w15="http://schemas.microsoft.com/office/word/2012/wordml" xmlns:w16se="http://schemas.microsoft.com/office/word/2015/wordml/symex" xmlns:wpg="http://schemas.microsoft.com/office/word/2010/wordprocessingGroup" xmlns:wpi="http://schemas.microsoft.com/office/word/2010/wordprocessingInk" xmlns:wne="http://schemas.microsoft.com/office/word/2006/wordml" xmlns:wps="http://schemas.microsoft.com/office/word/2010/wordprocessingShape" mc:Ignorable="w14 w15 w16se wp14">
   <w:footnote w:type="separator" w:id="-1">
     <w:p>
       <w:pPr>
@@ -12028,17 +12588,17 @@
 </file>
 
 <file path=word/header1.xml><?xml version="1.0" encoding="utf-8"?>
-<w:hdr xmlns:wpc="http://schemas.microsoft.com/office/word/2010/wordprocessingCanvas" xmlns:mc="http://schemas.openxmlformats.org/markup-compatibility/2006" xmlns:o="urn:schemas-microsoft-com:office:office" xmlns:r="http://schemas.openxmlformats.org/officeDocument/2006/relationships" xmlns:m="http://schemas.openxmlformats.org/officeDocument/2006/math" xmlns:v="urn:schemas-microsoft-com:vml" xmlns:wp14="http://schemas.microsoft.com/office/word/2010/wordprocessingDrawing" xmlns:wp="http://schemas.openxmlformats.org/drawingml/2006/wordprocessingDrawing" xmlns:w10="urn:schemas-microsoft-com:office:word" xmlns:w="http://schemas.openxmlformats.org/wordprocessingml/2006/main" xmlns:w14="http://schemas.microsoft.com/office/word/2010/wordml" xmlns:w15="http://schemas.microsoft.com/office/word/2012/wordml" xmlns:wpg="http://schemas.microsoft.com/office/word/2010/wordprocessingGroup" xmlns:wpi="http://schemas.microsoft.com/office/word/2010/wordprocessingInk" xmlns:wne="http://schemas.microsoft.com/office/word/2006/wordml" xmlns:wps="http://schemas.microsoft.com/office/word/2010/wordprocessingShape" mc:Ignorable="w14 w15 wp14">
+<w:hdr xmlns:wpc="http://schemas.microsoft.com/office/word/2010/wordprocessingCanvas" xmlns:cx="http://schemas.microsoft.com/office/drawing/2014/chartex" xmlns:mc="http://schemas.openxmlformats.org/markup-compatibility/2006" xmlns:o="urn:schemas-microsoft-com:office:office" xmlns:r="http://schemas.openxmlformats.org/officeDocument/2006/relationships" xmlns:m="http://schemas.openxmlformats.org/officeDocument/2006/math" xmlns:v="urn:schemas-microsoft-com:vml" xmlns:wp14="http://schemas.microsoft.com/office/word/2010/wordprocessingDrawing" xmlns:wp="http://schemas.openxmlformats.org/drawingml/2006/wordprocessingDrawing" xmlns:w10="urn:schemas-microsoft-com:office:word" xmlns:w="http://schemas.openxmlformats.org/wordprocessingml/2006/main" xmlns:w14="http://schemas.microsoft.com/office/word/2010/wordml" xmlns:w15="http://schemas.microsoft.com/office/word/2012/wordml" xmlns:w16se="http://schemas.microsoft.com/office/word/2015/wordml/symex" xmlns:wpg="http://schemas.microsoft.com/office/word/2010/wordprocessingGroup" xmlns:wpi="http://schemas.microsoft.com/office/word/2010/wordprocessingInk" xmlns:wne="http://schemas.microsoft.com/office/word/2006/wordml" xmlns:wps="http://schemas.microsoft.com/office/word/2010/wordprocessingShape" mc:Ignorable="w14 w15 w16se wp14">
   <w:p>
     <w:pPr>
-      <w:pStyle w:val="Header"/>
+      <w:pStyle w:val="Zaglavlje"/>
     </w:pPr>
   </w:p>
 </w:hdr>
 </file>
 
 <file path=word/numbering.xml><?xml version="1.0" encoding="utf-8"?>
-<w:numbering xmlns:wpc="http://schemas.microsoft.com/office/word/2010/wordprocessingCanvas" xmlns:mc="http://schemas.openxmlformats.org/markup-compatibility/2006" xmlns:o="urn:schemas-microsoft-com:office:office" xmlns:r="http://schemas.openxmlformats.org/officeDocument/2006/relationships" xmlns:m="http://schemas.openxmlformats.org/officeDocument/2006/math" xmlns:v="urn:schemas-microsoft-com:vml" xmlns:wp14="http://schemas.microsoft.com/office/word/2010/wordprocessingDrawing" xmlns:wp="http://schemas.openxmlformats.org/drawingml/2006/wordprocessingDrawing" xmlns:w10="urn:schemas-microsoft-com:office:word" xmlns:w="http://schemas.openxmlformats.org/wordprocessingml/2006/main" xmlns:w14="http://schemas.microsoft.com/office/word/2010/wordml" xmlns:w15="http://schemas.microsoft.com/office/word/2012/wordml" xmlns:wpg="http://schemas.microsoft.com/office/word/2010/wordprocessingGroup" xmlns:wpi="http://schemas.microsoft.com/office/word/2010/wordprocessingInk" xmlns:wne="http://schemas.microsoft.com/office/word/2006/wordml" xmlns:wps="http://schemas.microsoft.com/office/word/2010/wordprocessingShape" mc:Ignorable="w14 w15 wp14">
+<w:numbering xmlns:wpc="http://schemas.microsoft.com/office/word/2010/wordprocessingCanvas" xmlns:cx="http://schemas.microsoft.com/office/drawing/2014/chartex" xmlns:mc="http://schemas.openxmlformats.org/markup-compatibility/2006" xmlns:o="urn:schemas-microsoft-com:office:office" xmlns:r="http://schemas.openxmlformats.org/officeDocument/2006/relationships" xmlns:m="http://schemas.openxmlformats.org/officeDocument/2006/math" xmlns:v="urn:schemas-microsoft-com:vml" xmlns:wp14="http://schemas.microsoft.com/office/word/2010/wordprocessingDrawing" xmlns:wp="http://schemas.openxmlformats.org/drawingml/2006/wordprocessingDrawing" xmlns:w10="urn:schemas-microsoft-com:office:word" xmlns:w="http://schemas.openxmlformats.org/wordprocessingml/2006/main" xmlns:w14="http://schemas.microsoft.com/office/word/2010/wordml" xmlns:w15="http://schemas.microsoft.com/office/word/2012/wordml" xmlns:w16se="http://schemas.microsoft.com/office/word/2015/wordml/symex" xmlns:wpg="http://schemas.microsoft.com/office/word/2010/wordprocessingGroup" xmlns:wpi="http://schemas.microsoft.com/office/word/2010/wordprocessingInk" xmlns:wne="http://schemas.microsoft.com/office/word/2006/wordml" xmlns:wps="http://schemas.microsoft.com/office/word/2010/wordprocessingShape" mc:Ignorable="w14 w15 w16se wp14">
   <w:abstractNum w:abstractNumId="0" w15:restartNumberingAfterBreak="0">
     <w:nsid w:val="02866D29"/>
     <w:multiLevelType w:val="multilevel"/>
@@ -13309,6 +13869,118 @@
     </w:lvl>
   </w:abstractNum>
   <w:abstractNum w:abstractNumId="9" w15:restartNumberingAfterBreak="0">
+    <w:nsid w:val="352217FE"/>
+    <w:multiLevelType w:val="hybridMultilevel"/>
+    <w:tmpl w:val="8FFE84EE"/>
+    <w:lvl w:ilvl="0" w:tplc="7DDA95C0">
+      <w:numFmt w:val="bullet"/>
+      <w:lvlText w:val="-"/>
+      <w:lvlJc w:val="left"/>
+      <w:pPr>
+        <w:ind w:left="720" w:hanging="360"/>
+      </w:pPr>
+      <w:rPr>
+        <w:rFonts w:ascii="Calibri" w:eastAsiaTheme="minorHAnsi" w:hAnsi="Calibri" w:cs="Calibri" w:hint="default"/>
+      </w:rPr>
+    </w:lvl>
+    <w:lvl w:ilvl="1" w:tplc="041A0003" w:tentative="1">
+      <w:start w:val="1"/>
+      <w:numFmt w:val="bullet"/>
+      <w:lvlText w:val="o"/>
+      <w:lvlJc w:val="left"/>
+      <w:pPr>
+        <w:ind w:left="1440" w:hanging="360"/>
+      </w:pPr>
+      <w:rPr>
+        <w:rFonts w:ascii="Courier New" w:hAnsi="Courier New" w:cs="Courier New" w:hint="default"/>
+      </w:rPr>
+    </w:lvl>
+    <w:lvl w:ilvl="2" w:tplc="041A0005" w:tentative="1">
+      <w:start w:val="1"/>
+      <w:numFmt w:val="bullet"/>
+      <w:lvlText w:val=""/>
+      <w:lvlJc w:val="left"/>
+      <w:pPr>
+        <w:ind w:left="2160" w:hanging="360"/>
+      </w:pPr>
+      <w:rPr>
+        <w:rFonts w:ascii="Wingdings" w:hAnsi="Wingdings" w:hint="default"/>
+      </w:rPr>
+    </w:lvl>
+    <w:lvl w:ilvl="3" w:tplc="041A0001" w:tentative="1">
+      <w:start w:val="1"/>
+      <w:numFmt w:val="bullet"/>
+      <w:lvlText w:val=""/>
+      <w:lvlJc w:val="left"/>
+      <w:pPr>
+        <w:ind w:left="2880" w:hanging="360"/>
+      </w:pPr>
+      <w:rPr>
+        <w:rFonts w:ascii="Symbol" w:hAnsi="Symbol" w:hint="default"/>
+      </w:rPr>
+    </w:lvl>
+    <w:lvl w:ilvl="4" w:tplc="041A0003" w:tentative="1">
+      <w:start w:val="1"/>
+      <w:numFmt w:val="bullet"/>
+      <w:lvlText w:val="o"/>
+      <w:lvlJc w:val="left"/>
+      <w:pPr>
+        <w:ind w:left="3600" w:hanging="360"/>
+      </w:pPr>
+      <w:rPr>
+        <w:rFonts w:ascii="Courier New" w:hAnsi="Courier New" w:cs="Courier New" w:hint="default"/>
+      </w:rPr>
+    </w:lvl>
+    <w:lvl w:ilvl="5" w:tplc="041A0005" w:tentative="1">
+      <w:start w:val="1"/>
+      <w:numFmt w:val="bullet"/>
+      <w:lvlText w:val=""/>
+      <w:lvlJc w:val="left"/>
+      <w:pPr>
+        <w:ind w:left="4320" w:hanging="360"/>
+      </w:pPr>
+      <w:rPr>
+        <w:rFonts w:ascii="Wingdings" w:hAnsi="Wingdings" w:hint="default"/>
+      </w:rPr>
+    </w:lvl>
+    <w:lvl w:ilvl="6" w:tplc="041A0001" w:tentative="1">
+      <w:start w:val="1"/>
+      <w:numFmt w:val="bullet"/>
+      <w:lvlText w:val=""/>
+      <w:lvlJc w:val="left"/>
+      <w:pPr>
+        <w:ind w:left="5040" w:hanging="360"/>
+      </w:pPr>
+      <w:rPr>
+        <w:rFonts w:ascii="Symbol" w:hAnsi="Symbol" w:hint="default"/>
+      </w:rPr>
+    </w:lvl>
+    <w:lvl w:ilvl="7" w:tplc="041A0003" w:tentative="1">
+      <w:start w:val="1"/>
+      <w:numFmt w:val="bullet"/>
+      <w:lvlText w:val="o"/>
+      <w:lvlJc w:val="left"/>
+      <w:pPr>
+        <w:ind w:left="5760" w:hanging="360"/>
+      </w:pPr>
+      <w:rPr>
+        <w:rFonts w:ascii="Courier New" w:hAnsi="Courier New" w:cs="Courier New" w:hint="default"/>
+      </w:rPr>
+    </w:lvl>
+    <w:lvl w:ilvl="8" w:tplc="041A0005" w:tentative="1">
+      <w:start w:val="1"/>
+      <w:numFmt w:val="bullet"/>
+      <w:lvlText w:val=""/>
+      <w:lvlJc w:val="left"/>
+      <w:pPr>
+        <w:ind w:left="6480" w:hanging="360"/>
+      </w:pPr>
+      <w:rPr>
+        <w:rFonts w:ascii="Wingdings" w:hAnsi="Wingdings" w:hint="default"/>
+      </w:rPr>
+    </w:lvl>
+  </w:abstractNum>
+  <w:abstractNum w:abstractNumId="10" w15:restartNumberingAfterBreak="0">
     <w:nsid w:val="40D03D6B"/>
     <w:multiLevelType w:val="multilevel"/>
     <w:tmpl w:val="FC96C740"/>
@@ -13457,7 +14129,7 @@
       </w:rPr>
     </w:lvl>
   </w:abstractNum>
-  <w:abstractNum w:abstractNumId="10" w15:restartNumberingAfterBreak="0">
+  <w:abstractNum w:abstractNumId="11" w15:restartNumberingAfterBreak="0">
     <w:nsid w:val="4CA100BE"/>
     <w:multiLevelType w:val="multilevel"/>
     <w:tmpl w:val="FC96C740"/>
@@ -13606,7 +14278,7 @@
       </w:rPr>
     </w:lvl>
   </w:abstractNum>
-  <w:abstractNum w:abstractNumId="11" w15:restartNumberingAfterBreak="0">
+  <w:abstractNum w:abstractNumId="12" w15:restartNumberingAfterBreak="0">
     <w:nsid w:val="4D4C23BD"/>
     <w:multiLevelType w:val="multilevel"/>
     <w:tmpl w:val="14100366"/>
@@ -13755,7 +14427,7 @@
       </w:rPr>
     </w:lvl>
   </w:abstractNum>
-  <w:abstractNum w:abstractNumId="12" w15:restartNumberingAfterBreak="0">
+  <w:abstractNum w:abstractNumId="13" w15:restartNumberingAfterBreak="0">
     <w:nsid w:val="524A2DC3"/>
     <w:multiLevelType w:val="hybridMultilevel"/>
     <w:tmpl w:val="C5AE178E"/>
@@ -13868,7 +14540,7 @@
       </w:rPr>
     </w:lvl>
   </w:abstractNum>
-  <w:abstractNum w:abstractNumId="13" w15:restartNumberingAfterBreak="0">
+  <w:abstractNum w:abstractNumId="14" w15:restartNumberingAfterBreak="0">
     <w:nsid w:val="610C4DDE"/>
     <w:multiLevelType w:val="multilevel"/>
     <w:tmpl w:val="FC96C740"/>
@@ -14017,7 +14689,7 @@
       </w:rPr>
     </w:lvl>
   </w:abstractNum>
-  <w:abstractNum w:abstractNumId="14" w15:restartNumberingAfterBreak="0">
+  <w:abstractNum w:abstractNumId="15" w15:restartNumberingAfterBreak="0">
     <w:nsid w:val="6645243A"/>
     <w:multiLevelType w:val="multilevel"/>
     <w:tmpl w:val="FC96C740"/>
@@ -14166,7 +14838,7 @@
       </w:rPr>
     </w:lvl>
   </w:abstractNum>
-  <w:abstractNum w:abstractNumId="15" w15:restartNumberingAfterBreak="0">
+  <w:abstractNum w:abstractNumId="16" w15:restartNumberingAfterBreak="0">
     <w:nsid w:val="6890360F"/>
     <w:multiLevelType w:val="multilevel"/>
     <w:tmpl w:val="FC96C740"/>
@@ -14315,7 +14987,7 @@
       </w:rPr>
     </w:lvl>
   </w:abstractNum>
-  <w:abstractNum w:abstractNumId="16" w15:restartNumberingAfterBreak="0">
+  <w:abstractNum w:abstractNumId="17" w15:restartNumberingAfterBreak="0">
     <w:nsid w:val="69832197"/>
     <w:multiLevelType w:val="multilevel"/>
     <w:tmpl w:val="7FBE0F94"/>
@@ -14445,10 +15117,10 @@
     <w:abstractNumId w:val="4"/>
   </w:num>
   <w:num w:numId="2">
-    <w:abstractNumId w:val="9"/>
+    <w:abstractNumId w:val="10"/>
   </w:num>
   <w:num w:numId="3">
-    <w:abstractNumId w:val="13"/>
+    <w:abstractNumId w:val="14"/>
   </w:num>
   <w:num w:numId="4">
     <w:abstractNumId w:val="2"/>
@@ -14460,16 +15132,16 @@
     <w:abstractNumId w:val="0"/>
   </w:num>
   <w:num w:numId="7">
-    <w:abstractNumId w:val="15"/>
+    <w:abstractNumId w:val="16"/>
   </w:num>
   <w:num w:numId="8">
     <w:abstractNumId w:val="5"/>
   </w:num>
   <w:num w:numId="9">
-    <w:abstractNumId w:val="11"/>
+    <w:abstractNumId w:val="12"/>
   </w:num>
   <w:num w:numId="10">
-    <w:abstractNumId w:val="14"/>
+    <w:abstractNumId w:val="15"/>
   </w:num>
   <w:num w:numId="11">
     <w:abstractNumId w:val="6"/>
@@ -14481,22 +15153,25 @@
     <w:abstractNumId w:val="3"/>
   </w:num>
   <w:num w:numId="14">
-    <w:abstractNumId w:val="10"/>
+    <w:abstractNumId w:val="11"/>
   </w:num>
   <w:num w:numId="15">
     <w:abstractNumId w:val="7"/>
   </w:num>
   <w:num w:numId="16">
-    <w:abstractNumId w:val="16"/>
+    <w:abstractNumId w:val="17"/>
   </w:num>
   <w:num w:numId="17">
-    <w:abstractNumId w:val="12"/>
+    <w:abstractNumId w:val="13"/>
+  </w:num>
+  <w:num w:numId="18">
+    <w:abstractNumId w:val="9"/>
   </w:num>
 </w:numbering>
 </file>
 
 <file path=word/styles.xml><?xml version="1.0" encoding="utf-8"?>
-<w:styles xmlns:mc="http://schemas.openxmlformats.org/markup-compatibility/2006" xmlns:r="http://schemas.openxmlformats.org/officeDocument/2006/relationships" xmlns:w="http://schemas.openxmlformats.org/wordprocessingml/2006/main" xmlns:w14="http://schemas.microsoft.com/office/word/2010/wordml" xmlns:w15="http://schemas.microsoft.com/office/word/2012/wordml" mc:Ignorable="w14 w15">
+<w:styles xmlns:mc="http://schemas.openxmlformats.org/markup-compatibility/2006" xmlns:r="http://schemas.openxmlformats.org/officeDocument/2006/relationships" xmlns:w="http://schemas.openxmlformats.org/wordprocessingml/2006/main" xmlns:w14="http://schemas.microsoft.com/office/word/2010/wordml" xmlns:w15="http://schemas.microsoft.com/office/word/2012/wordml" xmlns:w16se="http://schemas.microsoft.com/office/word/2015/wordml/symex" mc:Ignorable="w14 w15 w16se">
   <w:docDefaults>
     <w:rPrDefault>
       <w:rPr>
@@ -14897,20 +15572,20 @@
       <w:sz w:val="24"/>
     </w:rPr>
   </w:style>
-  <w:style w:type="paragraph" w:styleId="Heading1">
+  <w:style w:type="paragraph" w:styleId="Naslov1">
     <w:name w:val="heading 1"/>
     <w:basedOn w:val="FOINaslov1"/>
     <w:next w:val="Normal"/>
-    <w:link w:val="Heading1Char"/>
+    <w:link w:val="Naslov1Char"/>
     <w:uiPriority w:val="9"/>
     <w:qFormat/>
     <w:rsid w:val="00946620"/>
   </w:style>
-  <w:style w:type="paragraph" w:styleId="Heading2">
+  <w:style w:type="paragraph" w:styleId="Naslov2">
     <w:name w:val="heading 2"/>
     <w:basedOn w:val="FOINaslov3"/>
     <w:next w:val="Normal"/>
-    <w:link w:val="Heading2Char"/>
+    <w:link w:val="Naslov2Char"/>
     <w:uiPriority w:val="9"/>
     <w:unhideWhenUsed/>
     <w:qFormat/>
@@ -14919,11 +15594,11 @@
       <w:outlineLvl w:val="1"/>
     </w:pPr>
   </w:style>
-  <w:style w:type="paragraph" w:styleId="Heading3">
+  <w:style w:type="paragraph" w:styleId="Naslov3">
     <w:name w:val="heading 3"/>
     <w:basedOn w:val="FOINaslov3"/>
     <w:next w:val="Normal"/>
-    <w:link w:val="Heading3Char"/>
+    <w:link w:val="Naslov3Char"/>
     <w:uiPriority w:val="9"/>
     <w:unhideWhenUsed/>
     <w:qFormat/>
@@ -14932,12 +15607,13 @@
       <w:outlineLvl w:val="2"/>
     </w:pPr>
   </w:style>
-  <w:style w:type="character" w:default="1" w:styleId="DefaultParagraphFont">
+  <w:style w:type="character" w:default="1" w:styleId="Zadanifontodlomka">
     <w:name w:val="Default Paragraph Font"/>
     <w:uiPriority w:val="1"/>
+    <w:semiHidden/>
     <w:unhideWhenUsed/>
   </w:style>
-  <w:style w:type="table" w:default="1" w:styleId="TableNormal">
+  <w:style w:type="table" w:default="1" w:styleId="Obinatablica">
     <w:name w:val="Normal Table"/>
     <w:uiPriority w:val="99"/>
     <w:semiHidden/>
@@ -14952,7 +15628,7 @@
       </w:tblCellMar>
     </w:tblPr>
   </w:style>
-  <w:style w:type="numbering" w:default="1" w:styleId="NoList">
+  <w:style w:type="numbering" w:default="1" w:styleId="Bezpopisa">
     <w:name w:val="No List"/>
     <w:uiPriority w:val="99"/>
     <w:semiHidden/>
@@ -15001,10 +15677,10 @@
     <w:basedOn w:val="Nazivinstitucije"/>
     <w:rsid w:val="005C7308"/>
   </w:style>
-  <w:style w:type="character" w:customStyle="1" w:styleId="Heading1Char">
-    <w:name w:val="Heading 1 Char"/>
-    <w:basedOn w:val="DefaultParagraphFont"/>
-    <w:link w:val="Heading1"/>
+  <w:style w:type="character" w:customStyle="1" w:styleId="Naslov1Char">
+    <w:name w:val="Naslov 1 Char"/>
+    <w:basedOn w:val="Zadanifontodlomka"/>
+    <w:link w:val="Naslov1"/>
     <w:uiPriority w:val="9"/>
     <w:rsid w:val="00946620"/>
     <w:rPr>
@@ -15016,9 +15692,9 @@
       <w:lang w:eastAsia="hr-HR"/>
     </w:rPr>
   </w:style>
-  <w:style w:type="paragraph" w:styleId="TOCHeading">
+  <w:style w:type="paragraph" w:styleId="TOCNaslov">
     <w:name w:val="TOC Heading"/>
-    <w:basedOn w:val="Heading1"/>
+    <w:basedOn w:val="Naslov1"/>
     <w:next w:val="Normal"/>
     <w:uiPriority w:val="39"/>
     <w:unhideWhenUsed/>
@@ -15032,10 +15708,10 @@
       <w:lang w:val="en-US"/>
     </w:rPr>
   </w:style>
-  <w:style w:type="paragraph" w:styleId="Header">
+  <w:style w:type="paragraph" w:styleId="Zaglavlje">
     <w:name w:val="header"/>
     <w:basedOn w:val="Normal"/>
-    <w:link w:val="HeaderChar"/>
+    <w:link w:val="ZaglavljeChar"/>
     <w:uiPriority w:val="99"/>
     <w:unhideWhenUsed/>
     <w:rsid w:val="009F47B6"/>
@@ -15047,10 +15723,10 @@
       <w:spacing w:after="0" w:line="240" w:lineRule="auto"/>
     </w:pPr>
   </w:style>
-  <w:style w:type="character" w:customStyle="1" w:styleId="HeaderChar">
-    <w:name w:val="Header Char"/>
-    <w:basedOn w:val="DefaultParagraphFont"/>
-    <w:link w:val="Header"/>
+  <w:style w:type="character" w:customStyle="1" w:styleId="ZaglavljeChar">
+    <w:name w:val="Zaglavlje Char"/>
+    <w:basedOn w:val="Zadanifontodlomka"/>
+    <w:link w:val="Zaglavlje"/>
     <w:uiPriority w:val="99"/>
     <w:rsid w:val="009F47B6"/>
     <w:rPr>
@@ -15058,10 +15734,10 @@
       <w:sz w:val="24"/>
     </w:rPr>
   </w:style>
-  <w:style w:type="paragraph" w:styleId="Footer">
+  <w:style w:type="paragraph" w:styleId="Podnoje">
     <w:name w:val="footer"/>
     <w:basedOn w:val="Normal"/>
-    <w:link w:val="FooterChar"/>
+    <w:link w:val="PodnojeChar"/>
     <w:uiPriority w:val="99"/>
     <w:unhideWhenUsed/>
     <w:rsid w:val="009F47B6"/>
@@ -15073,10 +15749,10 @@
       <w:spacing w:after="0" w:line="240" w:lineRule="auto"/>
     </w:pPr>
   </w:style>
-  <w:style w:type="character" w:customStyle="1" w:styleId="FooterChar">
-    <w:name w:val="Footer Char"/>
-    <w:basedOn w:val="DefaultParagraphFont"/>
-    <w:link w:val="Footer"/>
+  <w:style w:type="character" w:customStyle="1" w:styleId="PodnojeChar">
+    <w:name w:val="Podnožje Char"/>
+    <w:basedOn w:val="Zadanifontodlomka"/>
+    <w:link w:val="Podnoje"/>
     <w:uiPriority w:val="99"/>
     <w:rsid w:val="009F47B6"/>
     <w:rPr>
@@ -15084,10 +15760,10 @@
       <w:sz w:val="24"/>
     </w:rPr>
   </w:style>
-  <w:style w:type="paragraph" w:styleId="ListParagraph">
+  <w:style w:type="paragraph" w:styleId="Odlomakpopisa">
     <w:name w:val="List Paragraph"/>
     <w:basedOn w:val="Normal"/>
-    <w:link w:val="ListParagraphChar"/>
+    <w:link w:val="OdlomakpopisaChar"/>
     <w:uiPriority w:val="34"/>
     <w:qFormat/>
     <w:rsid w:val="009F47B6"/>
@@ -15096,7 +15772,7 @@
       <w:contextualSpacing/>
     </w:pPr>
   </w:style>
-  <w:style w:type="paragraph" w:styleId="Caption">
+  <w:style w:type="paragraph" w:styleId="Opisslike">
     <w:name w:val="caption"/>
     <w:basedOn w:val="Normal"/>
     <w:next w:val="Normal"/>
@@ -15115,9 +15791,9 @@
       <w:szCs w:val="18"/>
     </w:rPr>
   </w:style>
-  <w:style w:type="character" w:styleId="Hyperlink">
+  <w:style w:type="character" w:styleId="Hiperveza">
     <w:name w:val="Hyperlink"/>
-    <w:basedOn w:val="DefaultParagraphFont"/>
+    <w:basedOn w:val="Zadanifontodlomka"/>
     <w:uiPriority w:val="99"/>
     <w:unhideWhenUsed/>
     <w:rsid w:val="009F47B6"/>
@@ -15126,10 +15802,10 @@
       <w:u w:val="single"/>
     </w:rPr>
   </w:style>
-  <w:style w:type="character" w:customStyle="1" w:styleId="Heading2Char">
-    <w:name w:val="Heading 2 Char"/>
-    <w:basedOn w:val="DefaultParagraphFont"/>
-    <w:link w:val="Heading2"/>
+  <w:style w:type="character" w:customStyle="1" w:styleId="Naslov2Char">
+    <w:name w:val="Naslov 2 Char"/>
+    <w:basedOn w:val="Zadanifontodlomka"/>
+    <w:link w:val="Naslov2"/>
     <w:uiPriority w:val="9"/>
     <w:rsid w:val="002715F2"/>
     <w:rPr>
@@ -15140,9 +15816,9 @@
       <w:lang w:eastAsia="hr-HR"/>
     </w:rPr>
   </w:style>
-  <w:style w:type="table" w:styleId="TableGrid">
+  <w:style w:type="table" w:styleId="Reetkatablice">
     <w:name w:val="Table Grid"/>
-    <w:basedOn w:val="TableNormal"/>
+    <w:basedOn w:val="Obinatablica"/>
     <w:uiPriority w:val="39"/>
     <w:rsid w:val="009F47B6"/>
     <w:pPr>
@@ -15159,10 +15835,10 @@
       </w:tblBorders>
     </w:tblPr>
   </w:style>
-  <w:style w:type="character" w:customStyle="1" w:styleId="Heading3Char">
-    <w:name w:val="Heading 3 Char"/>
-    <w:basedOn w:val="DefaultParagraphFont"/>
-    <w:link w:val="Heading3"/>
+  <w:style w:type="character" w:customStyle="1" w:styleId="Naslov3Char">
+    <w:name w:val="Naslov 3 Char"/>
+    <w:basedOn w:val="Zadanifontodlomka"/>
+    <w:link w:val="Naslov3"/>
     <w:uiPriority w:val="9"/>
     <w:rsid w:val="002715F2"/>
     <w:rPr>
@@ -15173,7 +15849,7 @@
       <w:lang w:eastAsia="hr-HR"/>
     </w:rPr>
   </w:style>
-  <w:style w:type="paragraph" w:styleId="TOC1">
+  <w:style w:type="paragraph" w:styleId="Sadraj1">
     <w:name w:val="toc 1"/>
     <w:basedOn w:val="Normal"/>
     <w:next w:val="Normal"/>
@@ -15185,7 +15861,7 @@
       <w:spacing w:after="100"/>
     </w:pPr>
   </w:style>
-  <w:style w:type="paragraph" w:styleId="TOC2">
+  <w:style w:type="paragraph" w:styleId="Sadraj2">
     <w:name w:val="toc 2"/>
     <w:basedOn w:val="Normal"/>
     <w:next w:val="Normal"/>
@@ -15198,7 +15874,7 @@
       <w:ind w:left="240"/>
     </w:pPr>
   </w:style>
-  <w:style w:type="paragraph" w:styleId="TOC3">
+  <w:style w:type="paragraph" w:styleId="Sadraj3">
     <w:name w:val="toc 3"/>
     <w:basedOn w:val="Normal"/>
     <w:next w:val="Normal"/>
@@ -15211,9 +15887,9 @@
       <w:ind w:left="480"/>
     </w:pPr>
   </w:style>
-  <w:style w:type="character" w:styleId="FollowedHyperlink">
+  <w:style w:type="character" w:styleId="SlijeenaHiperveza">
     <w:name w:val="FollowedHyperlink"/>
-    <w:basedOn w:val="DefaultParagraphFont"/>
+    <w:basedOn w:val="Zadanifontodlomka"/>
     <w:uiPriority w:val="99"/>
     <w:semiHidden/>
     <w:unhideWhenUsed/>
@@ -15247,7 +15923,7 @@
   </w:style>
   <w:style w:type="character" w:customStyle="1" w:styleId="FOINaslov1Char">
     <w:name w:val="FOI Naslov 1 Char"/>
-    <w:basedOn w:val="DefaultParagraphFont"/>
+    <w:basedOn w:val="Zadanifontodlomka"/>
     <w:link w:val="FOINaslov1"/>
     <w:rsid w:val="00946620"/>
     <w:rPr>
@@ -15261,7 +15937,7 @@
   </w:style>
   <w:style w:type="paragraph" w:customStyle="1" w:styleId="FOINaslov2">
     <w:name w:val="FOI Naslov 2"/>
-    <w:basedOn w:val="ListParagraph"/>
+    <w:basedOn w:val="Odlomakpopisa"/>
     <w:qFormat/>
     <w:rsid w:val="00D0310D"/>
     <w:pPr>
@@ -15284,7 +15960,7 @@
   </w:style>
   <w:style w:type="paragraph" w:customStyle="1" w:styleId="FOINaslov3">
     <w:name w:val="FOI Naslov 3"/>
-    <w:basedOn w:val="ListParagraph"/>
+    <w:basedOn w:val="Odlomakpopisa"/>
     <w:link w:val="FOINaslov3Char"/>
     <w:qFormat/>
     <w:rsid w:val="00D0310D"/>
@@ -15307,7 +15983,7 @@
   </w:style>
   <w:style w:type="paragraph" w:customStyle="1" w:styleId="FOINaslov4">
     <w:name w:val="FOI Naslov 4"/>
-    <w:basedOn w:val="ListParagraph"/>
+    <w:basedOn w:val="Odlomakpopisa"/>
     <w:qFormat/>
     <w:rsid w:val="00D0310D"/>
     <w:pPr>
@@ -15327,10 +16003,10 @@
       <w:lang w:eastAsia="hr-HR"/>
     </w:rPr>
   </w:style>
-  <w:style w:type="character" w:customStyle="1" w:styleId="ListParagraphChar">
-    <w:name w:val="List Paragraph Char"/>
-    <w:basedOn w:val="DefaultParagraphFont"/>
-    <w:link w:val="ListParagraph"/>
+  <w:style w:type="character" w:customStyle="1" w:styleId="OdlomakpopisaChar">
+    <w:name w:val="Odlomak popisa Char"/>
+    <w:basedOn w:val="Zadanifontodlomka"/>
+    <w:link w:val="Odlomakpopisa"/>
     <w:uiPriority w:val="34"/>
     <w:rsid w:val="004F693E"/>
     <w:rPr>
@@ -15340,7 +16016,7 @@
   </w:style>
   <w:style w:type="character" w:customStyle="1" w:styleId="FOINaslov3Char">
     <w:name w:val="FOI Naslov 3 Char"/>
-    <w:basedOn w:val="ListParagraphChar"/>
+    <w:basedOn w:val="OdlomakpopisaChar"/>
     <w:link w:val="FOINaslov3"/>
     <w:rsid w:val="004F693E"/>
     <w:rPr>
@@ -15620,7 +16296,7 @@
 </file>
 
 <file path=customXml/itemProps1.xml><?xml version="1.0" encoding="utf-8"?>
-<ds:datastoreItem xmlns:ds="http://schemas.openxmlformats.org/officeDocument/2006/customXml" ds:itemID="{A28530DE-35D6-4E6A-8325-D641D7076812}">
+<ds:datastoreItem xmlns:ds="http://schemas.openxmlformats.org/officeDocument/2006/customXml" ds:itemID="{E4BE21A6-75BB-4A2E-8C0A-78F4A90CEA5D}">
   <ds:schemaRefs>
     <ds:schemaRef ds:uri="http://schemas.openxmlformats.org/officeDocument/2006/bibliography"/>
   </ds:schemaRefs>

</xml_diff>

<commit_message>
Projektna sa sprintom 4 i burndown chartom
</commit_message>
<xml_diff>
--- a/Dokumentacija/Projektna Dokumentacija.docx
+++ b/Dokumentacija/Projektna Dokumentacija.docx
@@ -1,6 +1,6 @@
 
 <file path=word/document.xml><?xml version="1.0" encoding="utf-8"?>
-<w:document xmlns:wpc="http://schemas.microsoft.com/office/word/2010/wordprocessingCanvas" xmlns:cx="http://schemas.microsoft.com/office/drawing/2014/chartex" xmlns:mc="http://schemas.openxmlformats.org/markup-compatibility/2006" xmlns:o="urn:schemas-microsoft-com:office:office" xmlns:r="http://schemas.openxmlformats.org/officeDocument/2006/relationships" xmlns:m="http://schemas.openxmlformats.org/officeDocument/2006/math" xmlns:v="urn:schemas-microsoft-com:vml" xmlns:wp14="http://schemas.microsoft.com/office/word/2010/wordprocessingDrawing" xmlns:wp="http://schemas.openxmlformats.org/drawingml/2006/wordprocessingDrawing" xmlns:w10="urn:schemas-microsoft-com:office:word" xmlns:w="http://schemas.openxmlformats.org/wordprocessingml/2006/main" xmlns:w14="http://schemas.microsoft.com/office/word/2010/wordml" xmlns:w15="http://schemas.microsoft.com/office/word/2012/wordml" xmlns:w16se="http://schemas.microsoft.com/office/word/2015/wordml/symex" xmlns:wpg="http://schemas.microsoft.com/office/word/2010/wordprocessingGroup" xmlns:wpi="http://schemas.microsoft.com/office/word/2010/wordprocessingInk" xmlns:wne="http://schemas.microsoft.com/office/word/2006/wordml" xmlns:wps="http://schemas.microsoft.com/office/word/2010/wordprocessingShape" mc:Ignorable="w14 w15 w16se wp14">
+<w:document xmlns:wpc="http://schemas.microsoft.com/office/word/2010/wordprocessingCanvas" xmlns:mc="http://schemas.openxmlformats.org/markup-compatibility/2006" xmlns:o="urn:schemas-microsoft-com:office:office" xmlns:r="http://schemas.openxmlformats.org/officeDocument/2006/relationships" xmlns:m="http://schemas.openxmlformats.org/officeDocument/2006/math" xmlns:v="urn:schemas-microsoft-com:vml" xmlns:wp14="http://schemas.microsoft.com/office/word/2010/wordprocessingDrawing" xmlns:wp="http://schemas.openxmlformats.org/drawingml/2006/wordprocessingDrawing" xmlns:w10="urn:schemas-microsoft-com:office:word" xmlns:w="http://schemas.openxmlformats.org/wordprocessingml/2006/main" xmlns:w14="http://schemas.microsoft.com/office/word/2010/wordml" xmlns:w15="http://schemas.microsoft.com/office/word/2012/wordml" xmlns:wpg="http://schemas.microsoft.com/office/word/2010/wordprocessingGroup" xmlns:wpi="http://schemas.microsoft.com/office/word/2010/wordprocessingInk" xmlns:wne="http://schemas.microsoft.com/office/word/2006/wordml" xmlns:wps="http://schemas.microsoft.com/office/word/2010/wordprocessingShape" mc:Ignorable="w14 w15 wp14">
   <w:body>
     <w:p>
       <w:pPr>
@@ -233,7 +233,7 @@
       <w:hyperlink r:id="rId8" w:history="1">
         <w:r>
           <w:rPr>
-            <w:rStyle w:val="Hiperveza"/>
+            <w:rStyle w:val="Hyperlink"/>
             <w:b w:val="0"/>
           </w:rPr>
           <w:t>Link na github repozitorij</w:t>
@@ -299,7 +299,7 @@
         </w:p>
         <w:p>
           <w:pPr>
-            <w:pStyle w:val="Sadraj1"/>
+            <w:pStyle w:val="TOC1"/>
             <w:tabs>
               <w:tab w:val="left" w:pos="480"/>
               <w:tab w:val="right" w:leader="dot" w:pos="9062"/>
@@ -323,7 +323,7 @@
           <w:hyperlink w:anchor="_Toc471512836" w:history="1">
             <w:r>
               <w:rPr>
-                <w:rStyle w:val="Hiperveza"/>
+                <w:rStyle w:val="Hyperlink"/>
                 <w:noProof/>
               </w:rPr>
               <w:t>1.</w:t>
@@ -339,7 +339,7 @@
             </w:r>
             <w:r>
               <w:rPr>
-                <w:rStyle w:val="Hiperveza"/>
+                <w:rStyle w:val="Hyperlink"/>
                 <w:noProof/>
               </w:rPr>
               <w:t>Ideja</w:t>
@@ -396,7 +396,7 @@
         </w:p>
         <w:p>
           <w:pPr>
-            <w:pStyle w:val="Sadraj1"/>
+            <w:pStyle w:val="TOC1"/>
             <w:tabs>
               <w:tab w:val="left" w:pos="480"/>
               <w:tab w:val="right" w:leader="dot" w:pos="9062"/>
@@ -411,7 +411,7 @@
           <w:hyperlink w:anchor="_Toc471512837" w:history="1">
             <w:r>
               <w:rPr>
-                <w:rStyle w:val="Hiperveza"/>
+                <w:rStyle w:val="Hyperlink"/>
                 <w:noProof/>
               </w:rPr>
               <w:t>2.</w:t>
@@ -427,7 +427,7 @@
             </w:r>
             <w:r>
               <w:rPr>
-                <w:rStyle w:val="Hiperveza"/>
+                <w:rStyle w:val="Hyperlink"/>
                 <w:noProof/>
               </w:rPr>
               <w:t>Funkcionalnosti aplikacije</w:t>
@@ -484,7 +484,7 @@
         </w:p>
         <w:p>
           <w:pPr>
-            <w:pStyle w:val="Sadraj1"/>
+            <w:pStyle w:val="TOC1"/>
             <w:tabs>
               <w:tab w:val="left" w:pos="480"/>
               <w:tab w:val="right" w:leader="dot" w:pos="9062"/>
@@ -499,7 +499,7 @@
           <w:hyperlink w:anchor="_Toc471512838" w:history="1">
             <w:r>
               <w:rPr>
-                <w:rStyle w:val="Hiperveza"/>
+                <w:rStyle w:val="Hyperlink"/>
                 <w:noProof/>
               </w:rPr>
               <w:t>3.</w:t>
@@ -515,7 +515,7 @@
             </w:r>
             <w:r>
               <w:rPr>
-                <w:rStyle w:val="Hiperveza"/>
+                <w:rStyle w:val="Hyperlink"/>
                 <w:noProof/>
               </w:rPr>
               <w:t>Arhitektura aplikacije</w:t>
@@ -572,7 +572,7 @@
         </w:p>
         <w:p>
           <w:pPr>
-            <w:pStyle w:val="Sadraj1"/>
+            <w:pStyle w:val="TOC1"/>
             <w:tabs>
               <w:tab w:val="left" w:pos="480"/>
               <w:tab w:val="right" w:leader="dot" w:pos="9062"/>
@@ -587,7 +587,7 @@
           <w:hyperlink w:anchor="_Toc471512839" w:history="1">
             <w:r>
               <w:rPr>
-                <w:rStyle w:val="Hiperveza"/>
+                <w:rStyle w:val="Hyperlink"/>
                 <w:noProof/>
               </w:rPr>
               <w:t>4.</w:t>
@@ -603,7 +603,7 @@
             </w:r>
             <w:r>
               <w:rPr>
-                <w:rStyle w:val="Hiperveza"/>
+                <w:rStyle w:val="Hyperlink"/>
                 <w:noProof/>
               </w:rPr>
               <w:t>Skice aplikacije</w:t>
@@ -660,7 +660,7 @@
         </w:p>
         <w:p>
           <w:pPr>
-            <w:pStyle w:val="Sadraj1"/>
+            <w:pStyle w:val="TOC1"/>
             <w:tabs>
               <w:tab w:val="left" w:pos="480"/>
               <w:tab w:val="right" w:leader="dot" w:pos="9062"/>
@@ -675,7 +675,7 @@
           <w:hyperlink w:anchor="_Toc471512840" w:history="1">
             <w:r>
               <w:rPr>
-                <w:rStyle w:val="Hiperveza"/>
+                <w:rStyle w:val="Hyperlink"/>
                 <w:noProof/>
               </w:rPr>
               <w:t>5.</w:t>
@@ -691,7 +691,7 @@
             </w:r>
             <w:r>
               <w:rPr>
-                <w:rStyle w:val="Hiperveza"/>
+                <w:rStyle w:val="Hyperlink"/>
                 <w:noProof/>
               </w:rPr>
               <w:t>Podaci za prijavu</w:t>
@@ -748,7 +748,7 @@
         </w:p>
         <w:p>
           <w:pPr>
-            <w:pStyle w:val="Sadraj1"/>
+            <w:pStyle w:val="TOC1"/>
             <w:tabs>
               <w:tab w:val="left" w:pos="480"/>
               <w:tab w:val="right" w:leader="dot" w:pos="9062"/>
@@ -763,7 +763,7 @@
           <w:hyperlink w:anchor="_Toc471512841" w:history="1">
             <w:r>
               <w:rPr>
-                <w:rStyle w:val="Hiperveza"/>
+                <w:rStyle w:val="Hyperlink"/>
                 <w:noProof/>
               </w:rPr>
               <w:t>6.</w:t>
@@ -779,7 +779,7 @@
             </w:r>
             <w:r>
               <w:rPr>
-                <w:rStyle w:val="Hiperveza"/>
+                <w:rStyle w:val="Hyperlink"/>
                 <w:noProof/>
               </w:rPr>
               <w:t>Korisničke priče</w:t>
@@ -836,7 +836,7 @@
         </w:p>
         <w:p>
           <w:pPr>
-            <w:pStyle w:val="Sadraj1"/>
+            <w:pStyle w:val="TOC1"/>
             <w:tabs>
               <w:tab w:val="left" w:pos="480"/>
               <w:tab w:val="right" w:leader="dot" w:pos="9062"/>
@@ -851,7 +851,7 @@
           <w:hyperlink w:anchor="_Toc471512842" w:history="1">
             <w:r>
               <w:rPr>
-                <w:rStyle w:val="Hiperveza"/>
+                <w:rStyle w:val="Hyperlink"/>
                 <w:noProof/>
               </w:rPr>
               <w:t>7.</w:t>
@@ -867,7 +867,7 @@
             </w:r>
             <w:r>
               <w:rPr>
-                <w:rStyle w:val="Hiperveza"/>
+                <w:rStyle w:val="Hyperlink"/>
                 <w:noProof/>
               </w:rPr>
               <w:t>SCRUM</w:t>
@@ -924,7 +924,7 @@
         </w:p>
         <w:p>
           <w:pPr>
-            <w:pStyle w:val="Sadraj2"/>
+            <w:pStyle w:val="TOC2"/>
             <w:tabs>
               <w:tab w:val="left" w:pos="880"/>
               <w:tab w:val="right" w:leader="dot" w:pos="9062"/>
@@ -939,7 +939,7 @@
           <w:hyperlink w:anchor="_Toc471512843" w:history="1">
             <w:r>
               <w:rPr>
-                <w:rStyle w:val="Hiperveza"/>
+                <w:rStyle w:val="Hyperlink"/>
                 <w:noProof/>
               </w:rPr>
               <w:t>7.1.</w:t>
@@ -955,7 +955,7 @@
             </w:r>
             <w:r>
               <w:rPr>
-                <w:rStyle w:val="Hiperveza"/>
+                <w:rStyle w:val="Hyperlink"/>
                 <w:noProof/>
               </w:rPr>
               <w:t>Product Backlog</w:t>
@@ -1012,7 +1012,7 @@
         </w:p>
         <w:p>
           <w:pPr>
-            <w:pStyle w:val="Sadraj2"/>
+            <w:pStyle w:val="TOC2"/>
             <w:tabs>
               <w:tab w:val="left" w:pos="880"/>
               <w:tab w:val="right" w:leader="dot" w:pos="9062"/>
@@ -1027,7 +1027,7 @@
           <w:hyperlink w:anchor="_Toc471512844" w:history="1">
             <w:r>
               <w:rPr>
-                <w:rStyle w:val="Hiperveza"/>
+                <w:rStyle w:val="Hyperlink"/>
                 <w:noProof/>
               </w:rPr>
               <w:t>7.2.</w:t>
@@ -1043,7 +1043,7 @@
             </w:r>
             <w:r>
               <w:rPr>
-                <w:rStyle w:val="Hiperveza"/>
+                <w:rStyle w:val="Hyperlink"/>
                 <w:noProof/>
               </w:rPr>
               <w:t>Sprint 1</w:t>
@@ -1100,7 +1100,7 @@
         </w:p>
         <w:p>
           <w:pPr>
-            <w:pStyle w:val="Sadraj3"/>
+            <w:pStyle w:val="TOC3"/>
             <w:tabs>
               <w:tab w:val="left" w:pos="1320"/>
               <w:tab w:val="right" w:leader="dot" w:pos="9062"/>
@@ -1115,7 +1115,7 @@
           <w:hyperlink w:anchor="_Toc471512845" w:history="1">
             <w:r>
               <w:rPr>
-                <w:rStyle w:val="Hiperveza"/>
+                <w:rStyle w:val="Hyperlink"/>
                 <w:noProof/>
               </w:rPr>
               <w:t>7.2.1.</w:t>
@@ -1131,7 +1131,7 @@
             </w:r>
             <w:r>
               <w:rPr>
-                <w:rStyle w:val="Hiperveza"/>
+                <w:rStyle w:val="Hyperlink"/>
                 <w:noProof/>
               </w:rPr>
               <w:t>Sprint planning</w:t>
@@ -1188,7 +1188,7 @@
         </w:p>
         <w:p>
           <w:pPr>
-            <w:pStyle w:val="Sadraj3"/>
+            <w:pStyle w:val="TOC3"/>
             <w:tabs>
               <w:tab w:val="left" w:pos="1320"/>
               <w:tab w:val="right" w:leader="dot" w:pos="9062"/>
@@ -1203,7 +1203,7 @@
           <w:hyperlink w:anchor="_Toc471512846" w:history="1">
             <w:r>
               <w:rPr>
-                <w:rStyle w:val="Hiperveza"/>
+                <w:rStyle w:val="Hyperlink"/>
                 <w:noProof/>
               </w:rPr>
               <w:t>7.2.2.</w:t>
@@ -1219,7 +1219,7 @@
             </w:r>
             <w:r>
               <w:rPr>
-                <w:rStyle w:val="Hiperveza"/>
+                <w:rStyle w:val="Hyperlink"/>
                 <w:noProof/>
               </w:rPr>
               <w:t>Daily Sprint Meeting</w:t>
@@ -1276,7 +1276,7 @@
         </w:p>
         <w:p>
           <w:pPr>
-            <w:pStyle w:val="Sadraj3"/>
+            <w:pStyle w:val="TOC3"/>
             <w:tabs>
               <w:tab w:val="left" w:pos="1320"/>
               <w:tab w:val="right" w:leader="dot" w:pos="9062"/>
@@ -1291,7 +1291,7 @@
           <w:hyperlink w:anchor="_Toc471512847" w:history="1">
             <w:r>
               <w:rPr>
-                <w:rStyle w:val="Hiperveza"/>
+                <w:rStyle w:val="Hyperlink"/>
                 <w:noProof/>
               </w:rPr>
               <w:t>7.2.3.</w:t>
@@ -1307,7 +1307,7 @@
             </w:r>
             <w:r>
               <w:rPr>
-                <w:rStyle w:val="Hiperveza"/>
+                <w:rStyle w:val="Hyperlink"/>
                 <w:noProof/>
               </w:rPr>
               <w:t>Burndown chart</w:t>
@@ -1364,7 +1364,7 @@
         </w:p>
         <w:p>
           <w:pPr>
-            <w:pStyle w:val="Sadraj3"/>
+            <w:pStyle w:val="TOC3"/>
             <w:tabs>
               <w:tab w:val="left" w:pos="1320"/>
               <w:tab w:val="right" w:leader="dot" w:pos="9062"/>
@@ -1379,7 +1379,7 @@
           <w:hyperlink w:anchor="_Toc471512848" w:history="1">
             <w:r>
               <w:rPr>
-                <w:rStyle w:val="Hiperveza"/>
+                <w:rStyle w:val="Hyperlink"/>
                 <w:noProof/>
               </w:rPr>
               <w:t>7.2.4.</w:t>
@@ -1395,7 +1395,7 @@
             </w:r>
             <w:r>
               <w:rPr>
-                <w:rStyle w:val="Hiperveza"/>
+                <w:rStyle w:val="Hyperlink"/>
                 <w:noProof/>
               </w:rPr>
               <w:t>Sprint Retrospective</w:t>
@@ -1452,7 +1452,7 @@
         </w:p>
         <w:p>
           <w:pPr>
-            <w:pStyle w:val="Sadraj2"/>
+            <w:pStyle w:val="TOC2"/>
             <w:tabs>
               <w:tab w:val="left" w:pos="880"/>
               <w:tab w:val="right" w:leader="dot" w:pos="9062"/>
@@ -1467,7 +1467,7 @@
           <w:hyperlink w:anchor="_Toc471512849" w:history="1">
             <w:r>
               <w:rPr>
-                <w:rStyle w:val="Hiperveza"/>
+                <w:rStyle w:val="Hyperlink"/>
                 <w:noProof/>
               </w:rPr>
               <w:t>7.3.</w:t>
@@ -1483,7 +1483,7 @@
             </w:r>
             <w:r>
               <w:rPr>
-                <w:rStyle w:val="Hiperveza"/>
+                <w:rStyle w:val="Hyperlink"/>
                 <w:noProof/>
               </w:rPr>
               <w:t>Sprint 2</w:t>
@@ -1540,7 +1540,7 @@
         </w:p>
         <w:p>
           <w:pPr>
-            <w:pStyle w:val="Sadraj3"/>
+            <w:pStyle w:val="TOC3"/>
             <w:tabs>
               <w:tab w:val="left" w:pos="1320"/>
               <w:tab w:val="right" w:leader="dot" w:pos="9062"/>
@@ -1555,7 +1555,7 @@
           <w:hyperlink w:anchor="_Toc471512850" w:history="1">
             <w:r>
               <w:rPr>
-                <w:rStyle w:val="Hiperveza"/>
+                <w:rStyle w:val="Hyperlink"/>
                 <w:noProof/>
               </w:rPr>
               <w:t>7.3.1.</w:t>
@@ -1571,7 +1571,7 @@
             </w:r>
             <w:r>
               <w:rPr>
-                <w:rStyle w:val="Hiperveza"/>
+                <w:rStyle w:val="Hyperlink"/>
                 <w:noProof/>
               </w:rPr>
               <w:t>Sprint Planning</w:t>
@@ -1628,7 +1628,7 @@
         </w:p>
         <w:p>
           <w:pPr>
-            <w:pStyle w:val="Sadraj3"/>
+            <w:pStyle w:val="TOC3"/>
             <w:tabs>
               <w:tab w:val="left" w:pos="1320"/>
               <w:tab w:val="right" w:leader="dot" w:pos="9062"/>
@@ -1643,7 +1643,7 @@
           <w:hyperlink w:anchor="_Toc471512851" w:history="1">
             <w:r>
               <w:rPr>
-                <w:rStyle w:val="Hiperveza"/>
+                <w:rStyle w:val="Hyperlink"/>
                 <w:noProof/>
               </w:rPr>
               <w:t>7.3.2.</w:t>
@@ -1659,7 +1659,7 @@
             </w:r>
             <w:r>
               <w:rPr>
-                <w:rStyle w:val="Hiperveza"/>
+                <w:rStyle w:val="Hyperlink"/>
                 <w:noProof/>
               </w:rPr>
               <w:t>Daily Sprint Meeting</w:t>
@@ -1716,7 +1716,7 @@
         </w:p>
         <w:p>
           <w:pPr>
-            <w:pStyle w:val="Sadraj3"/>
+            <w:pStyle w:val="TOC3"/>
             <w:tabs>
               <w:tab w:val="left" w:pos="1320"/>
               <w:tab w:val="right" w:leader="dot" w:pos="9062"/>
@@ -1731,7 +1731,7 @@
           <w:hyperlink w:anchor="_Toc471512852" w:history="1">
             <w:r>
               <w:rPr>
-                <w:rStyle w:val="Hiperveza"/>
+                <w:rStyle w:val="Hyperlink"/>
                 <w:noProof/>
               </w:rPr>
               <w:t>7.3.3.</w:t>
@@ -1747,7 +1747,7 @@
             </w:r>
             <w:r>
               <w:rPr>
-                <w:rStyle w:val="Hiperveza"/>
+                <w:rStyle w:val="Hyperlink"/>
                 <w:noProof/>
               </w:rPr>
               <w:t>Burndown Chart</w:t>
@@ -1804,7 +1804,7 @@
         </w:p>
         <w:p>
           <w:pPr>
-            <w:pStyle w:val="Sadraj3"/>
+            <w:pStyle w:val="TOC3"/>
             <w:tabs>
               <w:tab w:val="left" w:pos="1320"/>
               <w:tab w:val="right" w:leader="dot" w:pos="9062"/>
@@ -1819,7 +1819,7 @@
           <w:hyperlink w:anchor="_Toc471512853" w:history="1">
             <w:r>
               <w:rPr>
-                <w:rStyle w:val="Hiperveza"/>
+                <w:rStyle w:val="Hyperlink"/>
                 <w:noProof/>
               </w:rPr>
               <w:t>7.3.4.</w:t>
@@ -1835,7 +1835,7 @@
             </w:r>
             <w:r>
               <w:rPr>
-                <w:rStyle w:val="Hiperveza"/>
+                <w:rStyle w:val="Hyperlink"/>
                 <w:noProof/>
               </w:rPr>
               <w:t>Sprint Retrospective</w:t>
@@ -1892,7 +1892,7 @@
         </w:p>
         <w:p>
           <w:pPr>
-            <w:pStyle w:val="Sadraj2"/>
+            <w:pStyle w:val="TOC2"/>
             <w:tabs>
               <w:tab w:val="left" w:pos="880"/>
               <w:tab w:val="right" w:leader="dot" w:pos="9062"/>
@@ -1907,7 +1907,7 @@
           <w:hyperlink w:anchor="_Toc471512854" w:history="1">
             <w:r>
               <w:rPr>
-                <w:rStyle w:val="Hiperveza"/>
+                <w:rStyle w:val="Hyperlink"/>
                 <w:noProof/>
               </w:rPr>
               <w:t>7.4.</w:t>
@@ -1923,7 +1923,7 @@
             </w:r>
             <w:r>
               <w:rPr>
-                <w:rStyle w:val="Hiperveza"/>
+                <w:rStyle w:val="Hyperlink"/>
                 <w:noProof/>
               </w:rPr>
               <w:t>Sprint 3</w:t>
@@ -1980,7 +1980,7 @@
         </w:p>
         <w:p>
           <w:pPr>
-            <w:pStyle w:val="Sadraj3"/>
+            <w:pStyle w:val="TOC3"/>
             <w:tabs>
               <w:tab w:val="left" w:pos="1320"/>
               <w:tab w:val="right" w:leader="dot" w:pos="9062"/>
@@ -1995,7 +1995,7 @@
           <w:hyperlink w:anchor="_Toc471512855" w:history="1">
             <w:r>
               <w:rPr>
-                <w:rStyle w:val="Hiperveza"/>
+                <w:rStyle w:val="Hyperlink"/>
                 <w:noProof/>
               </w:rPr>
               <w:t>7.4.1.</w:t>
@@ -2011,7 +2011,7 @@
             </w:r>
             <w:r>
               <w:rPr>
-                <w:rStyle w:val="Hiperveza"/>
+                <w:rStyle w:val="Hyperlink"/>
                 <w:noProof/>
               </w:rPr>
               <w:t>Sprint Planning</w:t>
@@ -2068,7 +2068,7 @@
         </w:p>
         <w:p>
           <w:pPr>
-            <w:pStyle w:val="Sadraj3"/>
+            <w:pStyle w:val="TOC3"/>
             <w:tabs>
               <w:tab w:val="left" w:pos="1320"/>
               <w:tab w:val="right" w:leader="dot" w:pos="9062"/>
@@ -2083,7 +2083,7 @@
           <w:hyperlink w:anchor="_Toc471512856" w:history="1">
             <w:r>
               <w:rPr>
-                <w:rStyle w:val="Hiperveza"/>
+                <w:rStyle w:val="Hyperlink"/>
                 <w:noProof/>
               </w:rPr>
               <w:t>7.4.2.</w:t>
@@ -2099,7 +2099,7 @@
             </w:r>
             <w:r>
               <w:rPr>
-                <w:rStyle w:val="Hiperveza"/>
+                <w:rStyle w:val="Hyperlink"/>
                 <w:noProof/>
               </w:rPr>
               <w:t>Daily Sprint Meeting</w:t>
@@ -2156,7 +2156,7 @@
         </w:p>
         <w:p>
           <w:pPr>
-            <w:pStyle w:val="Sadraj3"/>
+            <w:pStyle w:val="TOC3"/>
             <w:tabs>
               <w:tab w:val="left" w:pos="1320"/>
               <w:tab w:val="right" w:leader="dot" w:pos="9062"/>
@@ -2171,7 +2171,7 @@
           <w:hyperlink w:anchor="_Toc471512857" w:history="1">
             <w:r>
               <w:rPr>
-                <w:rStyle w:val="Hiperveza"/>
+                <w:rStyle w:val="Hyperlink"/>
                 <w:noProof/>
               </w:rPr>
               <w:t>7.4.3.</w:t>
@@ -2187,7 +2187,7 @@
             </w:r>
             <w:r>
               <w:rPr>
-                <w:rStyle w:val="Hiperveza"/>
+                <w:rStyle w:val="Hyperlink"/>
                 <w:noProof/>
               </w:rPr>
               <w:t>Burndown Chart</w:t>
@@ -2244,7 +2244,7 @@
         </w:p>
         <w:p>
           <w:pPr>
-            <w:pStyle w:val="Sadraj3"/>
+            <w:pStyle w:val="TOC3"/>
             <w:tabs>
               <w:tab w:val="left" w:pos="1320"/>
               <w:tab w:val="right" w:leader="dot" w:pos="9062"/>
@@ -2259,7 +2259,7 @@
           <w:hyperlink w:anchor="_Toc471512858" w:history="1">
             <w:r>
               <w:rPr>
-                <w:rStyle w:val="Hiperveza"/>
+                <w:rStyle w:val="Hyperlink"/>
                 <w:noProof/>
               </w:rPr>
               <w:t>7.4.4.</w:t>
@@ -2275,7 +2275,7 @@
             </w:r>
             <w:r>
               <w:rPr>
-                <w:rStyle w:val="Hiperveza"/>
+                <w:rStyle w:val="Hyperlink"/>
                 <w:noProof/>
               </w:rPr>
               <w:t>Sprint Retrospective</w:t>
@@ -2332,7 +2332,7 @@
         </w:p>
         <w:p>
           <w:pPr>
-            <w:pStyle w:val="Sadraj2"/>
+            <w:pStyle w:val="TOC2"/>
             <w:tabs>
               <w:tab w:val="left" w:pos="880"/>
               <w:tab w:val="right" w:leader="dot" w:pos="9062"/>
@@ -2347,7 +2347,7 @@
           <w:hyperlink w:anchor="_Toc471512859" w:history="1">
             <w:r>
               <w:rPr>
-                <w:rStyle w:val="Hiperveza"/>
+                <w:rStyle w:val="Hyperlink"/>
                 <w:noProof/>
               </w:rPr>
               <w:t>7.5.</w:t>
@@ -2363,7 +2363,7 @@
             </w:r>
             <w:r>
               <w:rPr>
-                <w:rStyle w:val="Hiperveza"/>
+                <w:rStyle w:val="Hyperlink"/>
                 <w:noProof/>
               </w:rPr>
               <w:t>Sprint 4</w:t>
@@ -2420,7 +2420,7 @@
         </w:p>
         <w:p>
           <w:pPr>
-            <w:pStyle w:val="Sadraj3"/>
+            <w:pStyle w:val="TOC3"/>
             <w:tabs>
               <w:tab w:val="left" w:pos="1320"/>
               <w:tab w:val="right" w:leader="dot" w:pos="9062"/>
@@ -2435,7 +2435,7 @@
           <w:hyperlink w:anchor="_Toc471512860" w:history="1">
             <w:r>
               <w:rPr>
-                <w:rStyle w:val="Hiperveza"/>
+                <w:rStyle w:val="Hyperlink"/>
                 <w:noProof/>
               </w:rPr>
               <w:t>7.5.1.</w:t>
@@ -2451,7 +2451,7 @@
             </w:r>
             <w:r>
               <w:rPr>
-                <w:rStyle w:val="Hiperveza"/>
+                <w:rStyle w:val="Hyperlink"/>
                 <w:noProof/>
               </w:rPr>
               <w:t>Sprint Planning</w:t>
@@ -2508,7 +2508,7 @@
         </w:p>
         <w:p>
           <w:pPr>
-            <w:pStyle w:val="Sadraj2"/>
+            <w:pStyle w:val="TOC2"/>
             <w:tabs>
               <w:tab w:val="left" w:pos="880"/>
               <w:tab w:val="right" w:leader="dot" w:pos="9062"/>
@@ -2523,7 +2523,7 @@
           <w:hyperlink w:anchor="_Toc471512861" w:history="1">
             <w:r>
               <w:rPr>
-                <w:rStyle w:val="Hiperveza"/>
+                <w:rStyle w:val="Hyperlink"/>
                 <w:noProof/>
               </w:rPr>
               <w:t>7.6.</w:t>
@@ -2539,7 +2539,7 @@
             </w:r>
             <w:r>
               <w:rPr>
-                <w:rStyle w:val="Hiperveza"/>
+                <w:rStyle w:val="Hyperlink"/>
                 <w:noProof/>
               </w:rPr>
               <w:t>Ostali artefakti</w:t>
@@ -2694,7 +2694,7 @@
     </w:p>
     <w:p>
       <w:pPr>
-        <w:pStyle w:val="Odlomakpopisa"/>
+        <w:pStyle w:val="ListParagraph"/>
         <w:numPr>
           <w:ilvl w:val="0"/>
           <w:numId w:val="1"/>
@@ -2708,7 +2708,7 @@
     </w:p>
     <w:p>
       <w:pPr>
-        <w:pStyle w:val="Odlomakpopisa"/>
+        <w:pStyle w:val="ListParagraph"/>
         <w:numPr>
           <w:ilvl w:val="0"/>
           <w:numId w:val="1"/>
@@ -2722,7 +2722,7 @@
     </w:p>
     <w:p>
       <w:pPr>
-        <w:pStyle w:val="Odlomakpopisa"/>
+        <w:pStyle w:val="ListParagraph"/>
         <w:numPr>
           <w:ilvl w:val="0"/>
           <w:numId w:val="1"/>
@@ -2736,7 +2736,7 @@
     </w:p>
     <w:p>
       <w:pPr>
-        <w:pStyle w:val="Odlomakpopisa"/>
+        <w:pStyle w:val="ListParagraph"/>
         <w:numPr>
           <w:ilvl w:val="0"/>
           <w:numId w:val="1"/>
@@ -2750,7 +2750,7 @@
     </w:p>
     <w:p>
       <w:pPr>
-        <w:pStyle w:val="Odlomakpopisa"/>
+        <w:pStyle w:val="ListParagraph"/>
         <w:numPr>
           <w:ilvl w:val="0"/>
           <w:numId w:val="1"/>
@@ -2824,7 +2824,7 @@
     </w:p>
     <w:p>
       <w:pPr>
-        <w:pStyle w:val="Odlomakpopisa"/>
+        <w:pStyle w:val="ListParagraph"/>
         <w:numPr>
           <w:ilvl w:val="0"/>
           <w:numId w:val="18"/>
@@ -2846,7 +2846,7 @@
     </w:p>
     <w:p>
       <w:pPr>
-        <w:pStyle w:val="Odlomakpopisa"/>
+        <w:pStyle w:val="ListParagraph"/>
         <w:numPr>
           <w:ilvl w:val="0"/>
           <w:numId w:val="18"/>
@@ -2884,7 +2884,7 @@
     </w:p>
     <w:p>
       <w:pPr>
-        <w:pStyle w:val="Odlomakpopisa"/>
+        <w:pStyle w:val="ListParagraph"/>
         <w:numPr>
           <w:ilvl w:val="0"/>
           <w:numId w:val="18"/>
@@ -2906,7 +2906,7 @@
     </w:p>
     <w:p>
       <w:pPr>
-        <w:pStyle w:val="Odlomakpopisa"/>
+        <w:pStyle w:val="ListParagraph"/>
         <w:numPr>
           <w:ilvl w:val="0"/>
           <w:numId w:val="18"/>
@@ -2928,7 +2928,7 @@
     </w:p>
     <w:p>
       <w:pPr>
-        <w:pStyle w:val="Odlomakpopisa"/>
+        <w:pStyle w:val="ListParagraph"/>
         <w:numPr>
           <w:ilvl w:val="0"/>
           <w:numId w:val="18"/>
@@ -2950,7 +2950,7 @@
     </w:p>
     <w:p>
       <w:pPr>
-        <w:pStyle w:val="Odlomakpopisa"/>
+        <w:pStyle w:val="ListParagraph"/>
         <w:numPr>
           <w:ilvl w:val="0"/>
           <w:numId w:val="18"/>
@@ -2972,7 +2972,7 @@
     </w:p>
     <w:p>
       <w:pPr>
-        <w:pStyle w:val="Odlomakpopisa"/>
+        <w:pStyle w:val="ListParagraph"/>
         <w:numPr>
           <w:ilvl w:val="0"/>
           <w:numId w:val="18"/>
@@ -2994,7 +2994,7 @@
     </w:p>
     <w:p>
       <w:pPr>
-        <w:pStyle w:val="Odlomakpopisa"/>
+        <w:pStyle w:val="ListParagraph"/>
         <w:numPr>
           <w:ilvl w:val="0"/>
           <w:numId w:val="18"/>
@@ -3016,7 +3016,7 @@
     </w:p>
     <w:p>
       <w:pPr>
-        <w:pStyle w:val="Odlomakpopisa"/>
+        <w:pStyle w:val="ListParagraph"/>
         <w:numPr>
           <w:ilvl w:val="0"/>
           <w:numId w:val="18"/>
@@ -3055,7 +3055,7 @@
     </w:p>
     <w:p>
       <w:pPr>
-        <w:pStyle w:val="Odlomakpopisa"/>
+        <w:pStyle w:val="ListParagraph"/>
         <w:numPr>
           <w:ilvl w:val="0"/>
           <w:numId w:val="18"/>
@@ -3077,7 +3077,7 @@
     </w:p>
     <w:p>
       <w:pPr>
-        <w:pStyle w:val="Odlomakpopisa"/>
+        <w:pStyle w:val="ListParagraph"/>
         <w:numPr>
           <w:ilvl w:val="0"/>
           <w:numId w:val="18"/>
@@ -3099,7 +3099,7 @@
     </w:p>
     <w:p>
       <w:pPr>
-        <w:pStyle w:val="Odlomakpopisa"/>
+        <w:pStyle w:val="ListParagraph"/>
         <w:numPr>
           <w:ilvl w:val="0"/>
           <w:numId w:val="18"/>
@@ -3153,7 +3153,7 @@
     </w:p>
     <w:p>
       <w:pPr>
-        <w:pStyle w:val="Odlomakpopisa"/>
+        <w:pStyle w:val="ListParagraph"/>
         <w:numPr>
           <w:ilvl w:val="0"/>
           <w:numId w:val="18"/>
@@ -3175,7 +3175,7 @@
     </w:p>
     <w:p>
       <w:pPr>
-        <w:pStyle w:val="Odlomakpopisa"/>
+        <w:pStyle w:val="ListParagraph"/>
         <w:numPr>
           <w:ilvl w:val="0"/>
           <w:numId w:val="18"/>
@@ -3197,7 +3197,7 @@
     </w:p>
     <w:p>
       <w:pPr>
-        <w:pStyle w:val="Odlomakpopisa"/>
+        <w:pStyle w:val="ListParagraph"/>
         <w:numPr>
           <w:ilvl w:val="0"/>
           <w:numId w:val="18"/>
@@ -3327,7 +3327,7 @@
     </w:p>
     <w:p>
       <w:pPr>
-        <w:pStyle w:val="Opisslike"/>
+        <w:pStyle w:val="Caption"/>
       </w:pPr>
       <w:r>
         <w:t xml:space="preserve">Slika </w:t>
@@ -3474,7 +3474,7 @@
     </w:p>
     <w:p>
       <w:pPr>
-        <w:pStyle w:val="Opisslike"/>
+        <w:pStyle w:val="Caption"/>
         <w:spacing w:line="360" w:lineRule="auto"/>
       </w:pPr>
       <w:r>
@@ -3513,7 +3513,7 @@
       <w:hyperlink r:id="rId12" w:history="1">
         <w:r>
           <w:rPr>
-            <w:rStyle w:val="Hiperveza"/>
+            <w:rStyle w:val="Hyperlink"/>
           </w:rPr>
           <w:t>link na sliku</w:t>
         </w:r>
@@ -3569,7 +3569,7 @@
     </w:p>
     <w:p>
       <w:pPr>
-        <w:pStyle w:val="Odlomakpopisa"/>
+        <w:pStyle w:val="ListParagraph"/>
         <w:numPr>
           <w:ilvl w:val="0"/>
           <w:numId w:val="17"/>
@@ -3582,7 +3582,7 @@
       <w:hyperlink r:id="rId13" w:history="1">
         <w:r>
           <w:rPr>
-            <w:rStyle w:val="Hiperveza"/>
+            <w:rStyle w:val="Hyperlink"/>
           </w:rPr>
           <w:t>donor@test.hr</w:t>
         </w:r>
@@ -3590,7 +3590,7 @@
     </w:p>
     <w:p>
       <w:pPr>
-        <w:pStyle w:val="Odlomakpopisa"/>
+        <w:pStyle w:val="ListParagraph"/>
         <w:numPr>
           <w:ilvl w:val="0"/>
           <w:numId w:val="17"/>
@@ -3611,7 +3611,7 @@
     </w:p>
     <w:p>
       <w:pPr>
-        <w:pStyle w:val="Odlomakpopisa"/>
+        <w:pStyle w:val="ListParagraph"/>
         <w:numPr>
           <w:ilvl w:val="0"/>
           <w:numId w:val="17"/>
@@ -3624,7 +3624,7 @@
       <w:hyperlink r:id="rId14" w:history="1">
         <w:r>
           <w:rPr>
-            <w:rStyle w:val="Hiperveza"/>
+            <w:rStyle w:val="Hyperlink"/>
             <w:rFonts w:ascii="Arial" w:hAnsi="Arial" w:cs="Arial"/>
             <w:sz w:val="20"/>
             <w:szCs w:val="20"/>
@@ -3636,7 +3636,7 @@
     </w:p>
     <w:p>
       <w:pPr>
-        <w:pStyle w:val="Odlomakpopisa"/>
+        <w:pStyle w:val="ListParagraph"/>
         <w:numPr>
           <w:ilvl w:val="0"/>
           <w:numId w:val="17"/>
@@ -3666,7 +3666,7 @@
     </w:p>
     <w:p>
       <w:pPr>
-        <w:pStyle w:val="Odlomakpopisa"/>
+        <w:pStyle w:val="ListParagraph"/>
         <w:numPr>
           <w:ilvl w:val="0"/>
           <w:numId w:val="17"/>
@@ -3679,7 +3679,7 @@
       <w:hyperlink r:id="rId15" w:history="1">
         <w:r>
           <w:rPr>
-            <w:rStyle w:val="Hiperveza"/>
+            <w:rStyle w:val="Hyperlink"/>
           </w:rPr>
           <w:t>aletrajko@foi.hr</w:t>
         </w:r>
@@ -3687,7 +3687,7 @@
     </w:p>
     <w:p>
       <w:pPr>
-        <w:pStyle w:val="Odlomakpopisa"/>
+        <w:pStyle w:val="ListParagraph"/>
         <w:numPr>
           <w:ilvl w:val="0"/>
           <w:numId w:val="17"/>
@@ -3715,19 +3715,17 @@
       <w:r>
         <w:br w:type="page"/>
       </w:r>
-      <w:bookmarkStart w:id="5" w:name="_GoBack"/>
-      <w:bookmarkEnd w:id="5"/>
     </w:p>
     <w:p>
       <w:pPr>
         <w:pStyle w:val="FOINaslov1"/>
       </w:pPr>
-      <w:bookmarkStart w:id="6" w:name="_Toc471512841"/>
+      <w:bookmarkStart w:id="5" w:name="_Toc471512841"/>
       <w:r>
         <w:lastRenderedPageBreak/>
         <w:t>Korisničke priče</w:t>
       </w:r>
-      <w:bookmarkEnd w:id="6"/>
+      <w:bookmarkEnd w:id="5"/>
     </w:p>
     <w:p>
       <w:pPr>
@@ -3914,7 +3912,7 @@
     </w:p>
     <w:p>
       <w:pPr>
-        <w:pStyle w:val="Odlomakpopisa"/>
+        <w:pStyle w:val="ListParagraph"/>
         <w:numPr>
           <w:ilvl w:val="0"/>
           <w:numId w:val="3"/>
@@ -3940,7 +3938,7 @@
     </w:p>
     <w:p>
       <w:pPr>
-        <w:pStyle w:val="Odlomakpopisa"/>
+        <w:pStyle w:val="ListParagraph"/>
         <w:spacing w:line="360" w:lineRule="auto"/>
         <w:jc w:val="both"/>
       </w:pPr>
@@ -3959,7 +3957,7 @@
     </w:p>
     <w:p>
       <w:pPr>
-        <w:pStyle w:val="Odlomakpopisa"/>
+        <w:pStyle w:val="ListParagraph"/>
         <w:numPr>
           <w:ilvl w:val="0"/>
           <w:numId w:val="14"/>
@@ -3982,7 +3980,7 @@
     </w:p>
     <w:p>
       <w:pPr>
-        <w:pStyle w:val="Odlomakpopisa"/>
+        <w:pStyle w:val="ListParagraph"/>
         <w:numPr>
           <w:ilvl w:val="0"/>
           <w:numId w:val="14"/>
@@ -4005,7 +4003,7 @@
     </w:p>
     <w:p>
       <w:pPr>
-        <w:pStyle w:val="Odlomakpopisa"/>
+        <w:pStyle w:val="ListParagraph"/>
         <w:numPr>
           <w:ilvl w:val="0"/>
           <w:numId w:val="14"/>
@@ -4028,7 +4026,7 @@
     </w:p>
     <w:p>
       <w:pPr>
-        <w:pStyle w:val="Odlomakpopisa"/>
+        <w:pStyle w:val="ListParagraph"/>
         <w:numPr>
           <w:ilvl w:val="0"/>
           <w:numId w:val="14"/>
@@ -4045,7 +4043,7 @@
     </w:p>
     <w:p>
       <w:pPr>
-        <w:pStyle w:val="Odlomakpopisa"/>
+        <w:pStyle w:val="ListParagraph"/>
         <w:numPr>
           <w:ilvl w:val="0"/>
           <w:numId w:val="14"/>
@@ -4062,7 +4060,7 @@
     </w:p>
     <w:p>
       <w:pPr>
-        <w:pStyle w:val="Odlomakpopisa"/>
+        <w:pStyle w:val="ListParagraph"/>
         <w:numPr>
           <w:ilvl w:val="0"/>
           <w:numId w:val="14"/>
@@ -4076,7 +4074,7 @@
     </w:p>
     <w:p>
       <w:pPr>
-        <w:pStyle w:val="Odlomakpopisa"/>
+        <w:pStyle w:val="ListParagraph"/>
         <w:numPr>
           <w:ilvl w:val="0"/>
           <w:numId w:val="14"/>
@@ -4185,12 +4183,12 @@
       <w:pPr>
         <w:pStyle w:val="FOINaslov1"/>
       </w:pPr>
-      <w:bookmarkStart w:id="7" w:name="_Toc471512842"/>
+      <w:bookmarkStart w:id="6" w:name="_Toc471512842"/>
       <w:r>
         <w:lastRenderedPageBreak/>
         <w:t>SCRUM</w:t>
       </w:r>
-      <w:bookmarkEnd w:id="7"/>
+      <w:bookmarkEnd w:id="6"/>
     </w:p>
     <w:p>
       <w:pPr>
@@ -4203,7 +4201,7 @@
         <w:spacing w:line="360" w:lineRule="auto"/>
         <w:outlineLvl w:val="1"/>
       </w:pPr>
-      <w:bookmarkStart w:id="8" w:name="_Toc471512843"/>
+      <w:bookmarkStart w:id="7" w:name="_Toc471512843"/>
       <w:proofErr w:type="spellStart"/>
       <w:r>
         <w:t>Product</w:t>
@@ -4216,7 +4214,7 @@
       <w:r>
         <w:t>Backlog</w:t>
       </w:r>
-      <w:bookmarkEnd w:id="8"/>
+      <w:bookmarkEnd w:id="7"/>
       <w:proofErr w:type="spellEnd"/>
     </w:p>
     <w:p>
@@ -4237,7 +4235,7 @@
     </w:p>
     <w:tbl>
       <w:tblPr>
-        <w:tblStyle w:val="Reetkatablice"/>
+        <w:tblStyle w:val="TableGrid"/>
         <w:tblW w:w="0" w:type="auto"/>
         <w:tblLook w:val="04A0" w:firstRow="1" w:lastRow="0" w:firstColumn="1" w:lastColumn="0" w:noHBand="0" w:noVBand="1"/>
       </w:tblPr>
@@ -5439,7 +5437,6 @@
               <w:spacing w:line="360" w:lineRule="auto"/>
             </w:pPr>
             <w:r>
-              <w:lastRenderedPageBreak/>
               <w:t>Kao volonter želim imati mogućnost preg</w:t>
             </w:r>
             <w:r>
@@ -5722,7 +5719,6 @@
               <w:spacing w:line="360" w:lineRule="auto"/>
             </w:pPr>
             <w:r>
-              <w:lastRenderedPageBreak/>
               <w:t>Kao korisnik (općenito) želim da mogu birati način dohvaćanja notifikacija, te da samo jedan pristup dohvaćanju u određenom trenutku bude aktivan</w:t>
             </w:r>
           </w:p>
@@ -5810,11 +5806,11 @@
         <w:spacing w:line="360" w:lineRule="auto"/>
         <w:outlineLvl w:val="1"/>
       </w:pPr>
-      <w:bookmarkStart w:id="9" w:name="_Toc471512844"/>
+      <w:bookmarkStart w:id="8" w:name="_Toc471512844"/>
       <w:r>
         <w:t>Sprint 1</w:t>
       </w:r>
-      <w:bookmarkEnd w:id="9"/>
+      <w:bookmarkEnd w:id="8"/>
     </w:p>
     <w:p>
       <w:pPr>
@@ -5822,7 +5818,7 @@
         <w:spacing w:line="360" w:lineRule="auto"/>
         <w:outlineLvl w:val="2"/>
       </w:pPr>
-      <w:bookmarkStart w:id="10" w:name="_Toc471512845"/>
+      <w:bookmarkStart w:id="9" w:name="_Toc471512845"/>
       <w:r>
         <w:t xml:space="preserve">Sprint </w:t>
       </w:r>
@@ -5830,7 +5826,7 @@
       <w:r>
         <w:t>planning</w:t>
       </w:r>
-      <w:bookmarkEnd w:id="10"/>
+      <w:bookmarkEnd w:id="9"/>
       <w:proofErr w:type="spellEnd"/>
     </w:p>
     <w:p>
@@ -5851,7 +5847,7 @@
     </w:p>
     <w:tbl>
       <w:tblPr>
-        <w:tblStyle w:val="Reetkatablice"/>
+        <w:tblStyle w:val="TableGrid"/>
         <w:tblW w:w="0" w:type="auto"/>
         <w:tblLook w:val="04A0" w:firstRow="1" w:lastRow="0" w:firstColumn="1" w:lastColumn="0" w:noHBand="0" w:noVBand="1"/>
       </w:tblPr>
@@ -6834,12 +6830,12 @@
         <w:pStyle w:val="FOINaslov3"/>
         <w:outlineLvl w:val="2"/>
       </w:pPr>
-      <w:bookmarkStart w:id="11" w:name="_Toc471512846"/>
+      <w:bookmarkStart w:id="10" w:name="_Toc471512846"/>
       <w:r>
         <w:lastRenderedPageBreak/>
         <w:t>Daily Sprint Meeting</w:t>
       </w:r>
-      <w:bookmarkEnd w:id="11"/>
+      <w:bookmarkEnd w:id="10"/>
       <w:r>
         <w:t xml:space="preserve"> </w:t>
       </w:r>
@@ -7171,12 +7167,12 @@
         <w:pStyle w:val="FOINaslov3"/>
         <w:outlineLvl w:val="2"/>
       </w:pPr>
-      <w:bookmarkStart w:id="12" w:name="_Toc471512847"/>
+      <w:bookmarkStart w:id="11" w:name="_Toc471512847"/>
       <w:r>
         <w:lastRenderedPageBreak/>
         <w:t>Burndown chart</w:t>
       </w:r>
-      <w:bookmarkEnd w:id="12"/>
+      <w:bookmarkEnd w:id="11"/>
     </w:p>
     <w:p>
       <w:pPr>
@@ -7238,7 +7234,7 @@
     </w:p>
     <w:p>
       <w:pPr>
-        <w:pStyle w:val="Opisslike"/>
+        <w:pStyle w:val="Caption"/>
       </w:pPr>
       <w:r>
         <w:t xml:space="preserve">Slika </w:t>
@@ -7378,7 +7374,7 @@
       <w:hyperlink r:id="rId17" w:anchor="gid=0" w:history="1">
         <w:r>
           <w:rPr>
-            <w:rStyle w:val="Hiperveza"/>
+            <w:rStyle w:val="Hyperlink"/>
           </w:rPr>
           <w:t>link na tablicu s vremenskim rasporedom</w:t>
         </w:r>
@@ -7401,7 +7397,7 @@
         <w:spacing w:line="360" w:lineRule="auto"/>
         <w:outlineLvl w:val="2"/>
       </w:pPr>
-      <w:bookmarkStart w:id="13" w:name="_Toc471512848"/>
+      <w:bookmarkStart w:id="12" w:name="_Toc471512848"/>
       <w:r>
         <w:lastRenderedPageBreak/>
         <w:t xml:space="preserve">Sprint </w:t>
@@ -7419,7 +7415,7 @@
       <w:r>
         <w:t>ve</w:t>
       </w:r>
-      <w:bookmarkEnd w:id="13"/>
+      <w:bookmarkEnd w:id="12"/>
       <w:proofErr w:type="spellEnd"/>
     </w:p>
     <w:p>
@@ -7485,7 +7481,7 @@
         <w:spacing w:line="360" w:lineRule="auto"/>
         <w:outlineLvl w:val="1"/>
       </w:pPr>
-      <w:bookmarkStart w:id="14" w:name="_Toc471512849"/>
+      <w:bookmarkStart w:id="13" w:name="_Toc471512849"/>
       <w:r>
         <w:lastRenderedPageBreak/>
         <w:t>S</w:t>
@@ -7493,7 +7489,7 @@
       <w:r>
         <w:t>print 2</w:t>
       </w:r>
-      <w:bookmarkEnd w:id="14"/>
+      <w:bookmarkEnd w:id="13"/>
     </w:p>
     <w:p>
       <w:pPr>
@@ -7501,7 +7497,7 @@
         <w:spacing w:line="360" w:lineRule="auto"/>
         <w:outlineLvl w:val="2"/>
       </w:pPr>
-      <w:bookmarkStart w:id="15" w:name="_Toc471512850"/>
+      <w:bookmarkStart w:id="14" w:name="_Toc471512850"/>
       <w:r>
         <w:t xml:space="preserve">Sprint </w:t>
       </w:r>
@@ -7512,7 +7508,7 @@
       <w:r>
         <w:t>lanning</w:t>
       </w:r>
-      <w:bookmarkEnd w:id="15"/>
+      <w:bookmarkEnd w:id="14"/>
       <w:proofErr w:type="spellEnd"/>
     </w:p>
     <w:p>
@@ -7562,7 +7558,7 @@
     </w:p>
     <w:tbl>
       <w:tblPr>
-        <w:tblStyle w:val="Reetkatablice"/>
+        <w:tblStyle w:val="TableGrid"/>
         <w:tblW w:w="0" w:type="auto"/>
         <w:tblLook w:val="04A0" w:firstRow="1" w:lastRow="0" w:firstColumn="1" w:lastColumn="0" w:noHBand="0" w:noVBand="1"/>
       </w:tblPr>
@@ -8007,7 +8003,6 @@
               <w:spacing w:line="360" w:lineRule="auto"/>
             </w:pPr>
             <w:r>
-              <w:lastRenderedPageBreak/>
               <w:t>Kao donoru želim da mi se omogući kreiranje novog paketa sa stavkama</w:t>
             </w:r>
           </w:p>
@@ -8442,7 +8437,7 @@
         <w:pStyle w:val="FOINaslov3"/>
         <w:outlineLvl w:val="2"/>
       </w:pPr>
-      <w:bookmarkStart w:id="16" w:name="_Toc471512851"/>
+      <w:bookmarkStart w:id="15" w:name="_Toc471512851"/>
       <w:r>
         <w:lastRenderedPageBreak/>
         <w:t xml:space="preserve">Daily Sprint </w:t>
@@ -8451,7 +8446,7 @@
       <w:r>
         <w:t>Meeting</w:t>
       </w:r>
-      <w:bookmarkEnd w:id="16"/>
+      <w:bookmarkEnd w:id="15"/>
       <w:proofErr w:type="spellEnd"/>
       <w:r>
         <w:t xml:space="preserve"> </w:t>
@@ -9020,9 +9015,9 @@
     </w:p>
     <w:p>
       <w:pPr>
-        <w:pStyle w:val="Naslov3"/>
-      </w:pPr>
-      <w:bookmarkStart w:id="17" w:name="_Toc471512852"/>
+        <w:pStyle w:val="Heading3"/>
+      </w:pPr>
+      <w:bookmarkStart w:id="16" w:name="_Toc471512852"/>
       <w:proofErr w:type="spellStart"/>
       <w:r>
         <w:lastRenderedPageBreak/>
@@ -9036,7 +9031,7 @@
       <w:r>
         <w:t>Chart</w:t>
       </w:r>
-      <w:bookmarkEnd w:id="17"/>
+      <w:bookmarkEnd w:id="16"/>
       <w:proofErr w:type="spellEnd"/>
     </w:p>
     <w:p>
@@ -9107,7 +9102,7 @@
     </w:p>
     <w:p>
       <w:pPr>
-        <w:pStyle w:val="Opisslike"/>
+        <w:pStyle w:val="Caption"/>
         <w:jc w:val="both"/>
       </w:pPr>
       <w:r>
@@ -9234,7 +9229,7 @@
         <w:spacing w:line="360" w:lineRule="auto"/>
         <w:outlineLvl w:val="2"/>
       </w:pPr>
-      <w:bookmarkStart w:id="18" w:name="_Toc471512853"/>
+      <w:bookmarkStart w:id="17" w:name="_Toc471512853"/>
       <w:r>
         <w:t xml:space="preserve">Sprint </w:t>
       </w:r>
@@ -9242,7 +9237,7 @@
       <w:r>
         <w:t>Retrospective</w:t>
       </w:r>
-      <w:bookmarkEnd w:id="18"/>
+      <w:bookmarkEnd w:id="17"/>
       <w:proofErr w:type="spellEnd"/>
     </w:p>
     <w:p>
@@ -9322,19 +9317,19 @@
         <w:pStyle w:val="FOINaslov2"/>
         <w:outlineLvl w:val="1"/>
       </w:pPr>
-      <w:bookmarkStart w:id="19" w:name="_Toc471512854"/>
+      <w:bookmarkStart w:id="18" w:name="_Toc471512854"/>
       <w:r>
         <w:lastRenderedPageBreak/>
         <w:t>Sprint 3</w:t>
       </w:r>
-      <w:bookmarkEnd w:id="19"/>
+      <w:bookmarkEnd w:id="18"/>
     </w:p>
     <w:p>
       <w:pPr>
         <w:pStyle w:val="FOINaslov3"/>
         <w:outlineLvl w:val="2"/>
       </w:pPr>
-      <w:bookmarkStart w:id="20" w:name="_Toc471512855"/>
+      <w:bookmarkStart w:id="19" w:name="_Toc471512855"/>
       <w:r>
         <w:t xml:space="preserve">Sprint </w:t>
       </w:r>
@@ -9345,7 +9340,7 @@
       <w:r>
         <w:t>lanning</w:t>
       </w:r>
-      <w:bookmarkEnd w:id="20"/>
+      <w:bookmarkEnd w:id="19"/>
       <w:proofErr w:type="spellEnd"/>
     </w:p>
     <w:p>
@@ -9409,7 +9404,7 @@
     </w:p>
     <w:tbl>
       <w:tblPr>
-        <w:tblStyle w:val="Reetkatablice"/>
+        <w:tblStyle w:val="TableGrid"/>
         <w:tblW w:w="0" w:type="auto"/>
         <w:tblLook w:val="04A0" w:firstRow="1" w:lastRow="0" w:firstColumn="1" w:lastColumn="0" w:noHBand="0" w:noVBand="1"/>
       </w:tblPr>
@@ -9960,7 +9955,7 @@
         <w:spacing w:line="360" w:lineRule="auto"/>
         <w:outlineLvl w:val="2"/>
       </w:pPr>
-      <w:bookmarkStart w:id="21" w:name="_Toc471512856"/>
+      <w:bookmarkStart w:id="20" w:name="_Toc471512856"/>
       <w:r>
         <w:t xml:space="preserve">Daily Sprint </w:t>
       </w:r>
@@ -9968,7 +9963,7 @@
       <w:r>
         <w:t>Meeting</w:t>
       </w:r>
-      <w:bookmarkEnd w:id="21"/>
+      <w:bookmarkEnd w:id="20"/>
       <w:proofErr w:type="spellEnd"/>
       <w:r>
         <w:t xml:space="preserve"> </w:t>
@@ -10237,9 +10232,9 @@
     </w:p>
     <w:p>
       <w:pPr>
-        <w:pStyle w:val="Naslov3"/>
-      </w:pPr>
-      <w:bookmarkStart w:id="22" w:name="_Toc471512857"/>
+        <w:pStyle w:val="Heading3"/>
+      </w:pPr>
+      <w:bookmarkStart w:id="21" w:name="_Toc471512857"/>
       <w:proofErr w:type="spellStart"/>
       <w:r>
         <w:t>Burndown</w:t>
@@ -10252,7 +10247,7 @@
       <w:r>
         <w:t>Chart</w:t>
       </w:r>
-      <w:bookmarkEnd w:id="22"/>
+      <w:bookmarkEnd w:id="21"/>
       <w:proofErr w:type="spellEnd"/>
     </w:p>
     <w:p>
@@ -10324,7 +10319,7 @@
     </w:p>
     <w:p>
       <w:pPr>
-        <w:pStyle w:val="Opisslike"/>
+        <w:pStyle w:val="Caption"/>
         <w:jc w:val="both"/>
       </w:pPr>
       <w:r>
@@ -10420,7 +10415,7 @@
         <w:spacing w:line="360" w:lineRule="auto"/>
         <w:outlineLvl w:val="2"/>
       </w:pPr>
-      <w:bookmarkStart w:id="23" w:name="_Toc471512858"/>
+      <w:bookmarkStart w:id="22" w:name="_Toc471512858"/>
       <w:r>
         <w:t xml:space="preserve">Sprint </w:t>
       </w:r>
@@ -10428,7 +10423,7 @@
       <w:r>
         <w:t>Retrospective</w:t>
       </w:r>
-      <w:bookmarkEnd w:id="23"/>
+      <w:bookmarkEnd w:id="22"/>
       <w:proofErr w:type="spellEnd"/>
     </w:p>
     <w:p>
@@ -10484,11 +10479,11 @@
         <w:pStyle w:val="FOINaslov2"/>
         <w:outlineLvl w:val="1"/>
       </w:pPr>
-      <w:bookmarkStart w:id="24" w:name="_Toc471512859"/>
+      <w:bookmarkStart w:id="23" w:name="_Toc471512859"/>
       <w:r>
         <w:t>Sprint 4</w:t>
       </w:r>
-      <w:bookmarkEnd w:id="24"/>
+      <w:bookmarkEnd w:id="23"/>
     </w:p>
     <w:p>
       <w:pPr>
@@ -10496,7 +10491,7 @@
         <w:spacing w:line="360" w:lineRule="auto"/>
         <w:outlineLvl w:val="2"/>
       </w:pPr>
-      <w:bookmarkStart w:id="25" w:name="_Toc471512860"/>
+      <w:bookmarkStart w:id="24" w:name="_Toc471512860"/>
       <w:r>
         <w:t xml:space="preserve">Sprint </w:t>
       </w:r>
@@ -10507,7 +10502,7 @@
       <w:r>
         <w:t>lanning</w:t>
       </w:r>
-      <w:bookmarkEnd w:id="25"/>
+      <w:bookmarkEnd w:id="24"/>
       <w:proofErr w:type="spellEnd"/>
     </w:p>
     <w:p>
@@ -10521,7 +10516,7 @@
     <w:p/>
     <w:tbl>
       <w:tblPr>
-        <w:tblStyle w:val="Reetkatablice"/>
+        <w:tblStyle w:val="TableGrid"/>
         <w:tblW w:w="0" w:type="auto"/>
         <w:tblLook w:val="04A0" w:firstRow="1" w:lastRow="0" w:firstColumn="1" w:lastColumn="0" w:noHBand="0" w:noVBand="1"/>
       </w:tblPr>
@@ -10634,6 +10629,9 @@
             <w:pPr>
               <w:spacing w:line="360" w:lineRule="auto"/>
             </w:pPr>
+            <w:r>
+              <w:t>8</w:t>
+            </w:r>
           </w:p>
         </w:tc>
       </w:tr>
@@ -10683,6 +10681,9 @@
             <w:pPr>
               <w:spacing w:line="360" w:lineRule="auto"/>
             </w:pPr>
+            <w:r>
+              <w:t>1</w:t>
+            </w:r>
           </w:p>
         </w:tc>
       </w:tr>
@@ -10732,6 +10733,9 @@
             <w:pPr>
               <w:spacing w:line="360" w:lineRule="auto"/>
             </w:pPr>
+            <w:r>
+              <w:t>6</w:t>
+            </w:r>
           </w:p>
         </w:tc>
       </w:tr>
@@ -10785,6 +10789,9 @@
             <w:pPr>
               <w:spacing w:line="360" w:lineRule="auto"/>
             </w:pPr>
+            <w:r>
+              <w:t>8</w:t>
+            </w:r>
           </w:p>
         </w:tc>
       </w:tr>
@@ -10834,6 +10841,9 @@
             <w:pPr>
               <w:spacing w:line="360" w:lineRule="auto"/>
             </w:pPr>
+            <w:r>
+              <w:t>10</w:t>
+            </w:r>
           </w:p>
         </w:tc>
       </w:tr>
@@ -10883,6 +10893,9 @@
             <w:pPr>
               <w:spacing w:line="360" w:lineRule="auto"/>
             </w:pPr>
+            <w:r>
+              <w:t>5</w:t>
+            </w:r>
           </w:p>
         </w:tc>
       </w:tr>
@@ -10932,6 +10945,9 @@
             <w:pPr>
               <w:spacing w:line="360" w:lineRule="auto"/>
             </w:pPr>
+            <w:r>
+              <w:t>9</w:t>
+            </w:r>
           </w:p>
         </w:tc>
       </w:tr>
@@ -10984,6 +11000,9 @@
             <w:pPr>
               <w:spacing w:line="360" w:lineRule="auto"/>
             </w:pPr>
+            <w:r>
+              <w:t>3</w:t>
+            </w:r>
           </w:p>
         </w:tc>
       </w:tr>
@@ -11033,6 +11052,9 @@
             <w:pPr>
               <w:spacing w:line="360" w:lineRule="auto"/>
             </w:pPr>
+            <w:r>
+              <w:t>2</w:t>
+            </w:r>
           </w:p>
         </w:tc>
       </w:tr>
@@ -11088,6 +11110,9 @@
             <w:pPr>
               <w:spacing w:line="360" w:lineRule="auto"/>
             </w:pPr>
+            <w:r>
+              <w:t>2</w:t>
+            </w:r>
           </w:p>
         </w:tc>
       </w:tr>
@@ -11143,6 +11168,9 @@
             <w:pPr>
               <w:spacing w:line="360" w:lineRule="auto"/>
             </w:pPr>
+            <w:r>
+              <w:t>3</w:t>
+            </w:r>
           </w:p>
         </w:tc>
       </w:tr>
@@ -11195,6 +11223,9 @@
             <w:pPr>
               <w:spacing w:line="360" w:lineRule="auto"/>
             </w:pPr>
+            <w:r>
+              <w:t>1</w:t>
+            </w:r>
           </w:p>
         </w:tc>
       </w:tr>
@@ -11250,6 +11281,9 @@
             <w:pPr>
               <w:spacing w:line="360" w:lineRule="auto"/>
             </w:pPr>
+            <w:r>
+              <w:t>1</w:t>
+            </w:r>
           </w:p>
         </w:tc>
       </w:tr>
@@ -11306,6 +11340,9 @@
             <w:pPr>
               <w:spacing w:line="360" w:lineRule="auto"/>
             </w:pPr>
+            <w:r>
+              <w:t>1</w:t>
+            </w:r>
           </w:p>
         </w:tc>
       </w:tr>
@@ -11355,6 +11392,9 @@
             <w:pPr>
               <w:spacing w:line="360" w:lineRule="auto"/>
             </w:pPr>
+            <w:r>
+              <w:t>1</w:t>
+            </w:r>
           </w:p>
         </w:tc>
       </w:tr>
@@ -11413,6 +11453,9 @@
             <w:pPr>
               <w:spacing w:line="360" w:lineRule="auto"/>
             </w:pPr>
+            <w:r>
+              <w:t>1</w:t>
+            </w:r>
           </w:p>
         </w:tc>
       </w:tr>
@@ -11465,6 +11508,9 @@
             <w:pPr>
               <w:spacing w:line="360" w:lineRule="auto"/>
             </w:pPr>
+            <w:r>
+              <w:t>1</w:t>
+            </w:r>
           </w:p>
         </w:tc>
       </w:tr>
@@ -11523,6 +11569,9 @@
             <w:pPr>
               <w:spacing w:line="360" w:lineRule="auto"/>
             </w:pPr>
+            <w:r>
+              <w:t>1</w:t>
+            </w:r>
           </w:p>
         </w:tc>
       </w:tr>
@@ -11578,6 +11627,9 @@
             <w:pPr>
               <w:spacing w:line="360" w:lineRule="auto"/>
             </w:pPr>
+            <w:r>
+              <w:t>1</w:t>
+            </w:r>
           </w:p>
         </w:tc>
       </w:tr>
@@ -11627,6 +11679,9 @@
             <w:pPr>
               <w:spacing w:line="360" w:lineRule="auto"/>
             </w:pPr>
+            <w:r>
+              <w:t>1</w:t>
+            </w:r>
           </w:p>
         </w:tc>
       </w:tr>
@@ -11682,6 +11737,9 @@
             <w:pPr>
               <w:spacing w:line="360" w:lineRule="auto"/>
             </w:pPr>
+            <w:r>
+              <w:t>1</w:t>
+            </w:r>
           </w:p>
         </w:tc>
       </w:tr>
@@ -11734,6 +11792,9 @@
             <w:pPr>
               <w:spacing w:line="360" w:lineRule="auto"/>
             </w:pPr>
+            <w:r>
+              <w:t>2</w:t>
+            </w:r>
           </w:p>
         </w:tc>
       </w:tr>
@@ -11792,6 +11853,9 @@
             <w:pPr>
               <w:spacing w:line="360" w:lineRule="auto"/>
             </w:pPr>
+            <w:r>
+              <w:t>2</w:t>
+            </w:r>
           </w:p>
         </w:tc>
       </w:tr>
@@ -11847,6 +11911,9 @@
             <w:pPr>
               <w:spacing w:line="360" w:lineRule="auto"/>
             </w:pPr>
+            <w:r>
+              <w:t>1</w:t>
+            </w:r>
           </w:p>
         </w:tc>
       </w:tr>
@@ -11902,6 +11969,9 @@
             <w:pPr>
               <w:spacing w:line="360" w:lineRule="auto"/>
             </w:pPr>
+            <w:r>
+              <w:t>1</w:t>
+            </w:r>
           </w:p>
         </w:tc>
       </w:tr>
@@ -11951,6 +12021,9 @@
             <w:pPr>
               <w:spacing w:line="360" w:lineRule="auto"/>
             </w:pPr>
+            <w:r>
+              <w:t>1</w:t>
+            </w:r>
           </w:p>
         </w:tc>
       </w:tr>
@@ -12006,6 +12079,9 @@
             <w:pPr>
               <w:spacing w:line="360" w:lineRule="auto"/>
             </w:pPr>
+            <w:r>
+              <w:t>1</w:t>
+            </w:r>
           </w:p>
         </w:tc>
       </w:tr>
@@ -12058,6 +12134,9 @@
             <w:pPr>
               <w:spacing w:line="360" w:lineRule="auto"/>
             </w:pPr>
+            <w:r>
+              <w:t>1</w:t>
+            </w:r>
           </w:p>
         </w:tc>
       </w:tr>
@@ -12116,6 +12195,9 @@
             <w:pPr>
               <w:spacing w:line="360" w:lineRule="auto"/>
             </w:pPr>
+            <w:r>
+              <w:t>1</w:t>
+            </w:r>
           </w:p>
         </w:tc>
       </w:tr>
@@ -12171,6 +12253,9 @@
             <w:pPr>
               <w:spacing w:line="360" w:lineRule="auto"/>
             </w:pPr>
+            <w:r>
+              <w:t>1</w:t>
+            </w:r>
           </w:p>
         </w:tc>
       </w:tr>
@@ -12220,50 +12305,926 @@
             <w:pPr>
               <w:spacing w:line="360" w:lineRule="auto"/>
             </w:pPr>
+            <w:r>
+              <w:t>1</w:t>
+            </w:r>
+          </w:p>
+        </w:tc>
+      </w:tr>
+      <w:tr>
+        <w:tc>
+          <w:tcPr>
+            <w:tcW w:w="3101" w:type="dxa"/>
+            <w:vMerge w:val="restart"/>
+          </w:tcPr>
+          <w:p>
+            <w:pPr>
+              <w:spacing w:line="360" w:lineRule="auto"/>
+            </w:pPr>
+            <w:r>
+              <w:t>Kao potrebiti korisnik želim da mi s</w:t>
+            </w:r>
+            <w:r>
+              <w:t>e omogući slanje hitnog signala</w:t>
+            </w:r>
+          </w:p>
+        </w:tc>
+        <w:tc>
+          <w:tcPr>
+            <w:tcW w:w="3020" w:type="dxa"/>
+          </w:tcPr>
+          <w:p>
+            <w:pPr>
+              <w:spacing w:line="360" w:lineRule="auto"/>
+            </w:pPr>
+            <w:r>
+              <w:t xml:space="preserve">Dorada web servisa u svrhu slanja hitnog signala za </w:t>
+            </w:r>
+            <w:r>
+              <w:lastRenderedPageBreak/>
+              <w:t>odabrani paket za potrebitog korisnika</w:t>
+            </w:r>
+          </w:p>
+        </w:tc>
+        <w:tc>
+          <w:tcPr>
+            <w:tcW w:w="1271" w:type="dxa"/>
+          </w:tcPr>
+          <w:p>
+            <w:pPr>
+              <w:spacing w:line="360" w:lineRule="auto"/>
+            </w:pPr>
+            <w:r>
+              <w:lastRenderedPageBreak/>
+              <w:t>8</w:t>
+            </w:r>
+          </w:p>
+        </w:tc>
+        <w:tc>
+          <w:tcPr>
+            <w:tcW w:w="1670" w:type="dxa"/>
+          </w:tcPr>
+          <w:p>
+            <w:pPr>
+              <w:spacing w:line="360" w:lineRule="auto"/>
+            </w:pPr>
+            <w:r>
+              <w:t>2</w:t>
+            </w:r>
+          </w:p>
+        </w:tc>
+      </w:tr>
+      <w:tr>
+        <w:tc>
+          <w:tcPr>
+            <w:tcW w:w="3101" w:type="dxa"/>
+            <w:vMerge/>
+          </w:tcPr>
+          <w:p>
+            <w:pPr>
+              <w:spacing w:line="360" w:lineRule="auto"/>
+            </w:pPr>
+          </w:p>
+        </w:tc>
+        <w:tc>
+          <w:tcPr>
+            <w:tcW w:w="3020" w:type="dxa"/>
+          </w:tcPr>
+          <w:p>
+            <w:pPr>
+              <w:spacing w:line="360" w:lineRule="auto"/>
+            </w:pPr>
+            <w:r>
+              <w:t xml:space="preserve">Dorada fragmenta </w:t>
+            </w:r>
+            <w:proofErr w:type="spellStart"/>
+            <w:r>
+              <w:t>DetaljiPaketa</w:t>
+            </w:r>
+            <w:proofErr w:type="spellEnd"/>
+            <w:r>
+              <w:t xml:space="preserve"> u svrhu slanja </w:t>
+            </w:r>
+            <w:r>
+              <w:t>hitnog</w:t>
+            </w:r>
+            <w:r>
+              <w:t xml:space="preserve"> signala</w:t>
+            </w:r>
+          </w:p>
+        </w:tc>
+        <w:tc>
+          <w:tcPr>
+            <w:tcW w:w="1271" w:type="dxa"/>
+          </w:tcPr>
+          <w:p>
+            <w:pPr>
+              <w:spacing w:line="360" w:lineRule="auto"/>
+            </w:pPr>
+            <w:r>
+              <w:t>4</w:t>
+            </w:r>
+          </w:p>
+        </w:tc>
+        <w:tc>
+          <w:tcPr>
+            <w:tcW w:w="1670" w:type="dxa"/>
+          </w:tcPr>
+          <w:p>
+            <w:pPr>
+              <w:spacing w:line="360" w:lineRule="auto"/>
+            </w:pPr>
+            <w:r>
+              <w:t>1</w:t>
+            </w:r>
+          </w:p>
+        </w:tc>
+      </w:tr>
+      <w:tr>
+        <w:tc>
+          <w:tcPr>
+            <w:tcW w:w="3101" w:type="dxa"/>
+            <w:vMerge/>
+          </w:tcPr>
+          <w:p>
+            <w:pPr>
+              <w:spacing w:line="360" w:lineRule="auto"/>
+            </w:pPr>
+          </w:p>
+        </w:tc>
+        <w:tc>
+          <w:tcPr>
+            <w:tcW w:w="3020" w:type="dxa"/>
+          </w:tcPr>
+          <w:p>
+            <w:pPr>
+              <w:spacing w:line="360" w:lineRule="auto"/>
+            </w:pPr>
+            <w:r>
+              <w:t>Dorada klasa iz web servis modula u svrhu slanja podatka o hitnom signalu</w:t>
+            </w:r>
+          </w:p>
+        </w:tc>
+        <w:tc>
+          <w:tcPr>
+            <w:tcW w:w="1271" w:type="dxa"/>
+          </w:tcPr>
+          <w:p>
+            <w:pPr>
+              <w:spacing w:line="360" w:lineRule="auto"/>
+            </w:pPr>
+            <w:r>
+              <w:t>3</w:t>
+            </w:r>
+          </w:p>
+        </w:tc>
+        <w:tc>
+          <w:tcPr>
+            <w:tcW w:w="1670" w:type="dxa"/>
+          </w:tcPr>
+          <w:p>
+            <w:pPr>
+              <w:spacing w:line="360" w:lineRule="auto"/>
+            </w:pPr>
+            <w:r>
+              <w:t>1</w:t>
+            </w:r>
+          </w:p>
+        </w:tc>
+      </w:tr>
+      <w:tr>
+        <w:tc>
+          <w:tcPr>
+            <w:tcW w:w="3101" w:type="dxa"/>
+            <w:vMerge w:val="restart"/>
+          </w:tcPr>
+          <w:p>
+            <w:pPr>
+              <w:spacing w:line="360" w:lineRule="auto"/>
+            </w:pPr>
+            <w:r>
+              <w:t>Kao potrebiti korisnik želim da mi se omogući potvrđivanje dospijeća paketa</w:t>
+            </w:r>
+          </w:p>
+        </w:tc>
+        <w:tc>
+          <w:tcPr>
+            <w:tcW w:w="3020" w:type="dxa"/>
+          </w:tcPr>
+          <w:p>
+            <w:pPr>
+              <w:spacing w:line="360" w:lineRule="auto"/>
+            </w:pPr>
+            <w:r>
+              <w:t>Dorada web servisa u svrhu potvrđivanja odabranog paketa</w:t>
+            </w:r>
+          </w:p>
+        </w:tc>
+        <w:tc>
+          <w:tcPr>
+            <w:tcW w:w="1271" w:type="dxa"/>
+          </w:tcPr>
+          <w:p>
+            <w:pPr>
+              <w:spacing w:line="360" w:lineRule="auto"/>
+            </w:pPr>
+            <w:r>
+              <w:t>6</w:t>
+            </w:r>
+          </w:p>
+        </w:tc>
+        <w:tc>
+          <w:tcPr>
+            <w:tcW w:w="1670" w:type="dxa"/>
+          </w:tcPr>
+          <w:p>
+            <w:pPr>
+              <w:spacing w:line="360" w:lineRule="auto"/>
+            </w:pPr>
+            <w:r>
+              <w:t>1</w:t>
+            </w:r>
+          </w:p>
+        </w:tc>
+      </w:tr>
+      <w:tr>
+        <w:trPr>
+          <w:trHeight w:val="77"/>
+        </w:trPr>
+        <w:tc>
+          <w:tcPr>
+            <w:tcW w:w="3101" w:type="dxa"/>
+            <w:vMerge/>
+          </w:tcPr>
+          <w:p>
+            <w:pPr>
+              <w:spacing w:line="360" w:lineRule="auto"/>
+            </w:pPr>
+          </w:p>
+        </w:tc>
+        <w:tc>
+          <w:tcPr>
+            <w:tcW w:w="3020" w:type="dxa"/>
+          </w:tcPr>
+          <w:p>
+            <w:pPr>
+              <w:spacing w:line="360" w:lineRule="auto"/>
+            </w:pPr>
+            <w:r>
+              <w:t>Doraditi detalje paketa tako da potrebiti može potvrditi dolazak paketa</w:t>
+            </w:r>
+          </w:p>
+        </w:tc>
+        <w:tc>
+          <w:tcPr>
+            <w:tcW w:w="1271" w:type="dxa"/>
+          </w:tcPr>
+          <w:p>
+            <w:pPr>
+              <w:spacing w:line="360" w:lineRule="auto"/>
+            </w:pPr>
+            <w:r>
+              <w:t>4</w:t>
+            </w:r>
+          </w:p>
+        </w:tc>
+        <w:tc>
+          <w:tcPr>
+            <w:tcW w:w="1670" w:type="dxa"/>
+          </w:tcPr>
+          <w:p>
+            <w:pPr>
+              <w:spacing w:line="360" w:lineRule="auto"/>
+            </w:pPr>
+            <w:r>
+              <w:t>2</w:t>
+            </w:r>
+          </w:p>
+        </w:tc>
+      </w:tr>
+      <w:tr>
+        <w:trPr>
+          <w:trHeight w:val="77"/>
+        </w:trPr>
+        <w:tc>
+          <w:tcPr>
+            <w:tcW w:w="3101" w:type="dxa"/>
+            <w:vMerge w:val="restart"/>
+          </w:tcPr>
+          <w:p>
+            <w:pPr>
+              <w:spacing w:line="360" w:lineRule="auto"/>
+            </w:pPr>
+            <w:r>
+              <w:t>Kao volonter želim da mi se omogući odabir paketa za prijevoz</w:t>
+            </w:r>
+          </w:p>
+        </w:tc>
+        <w:tc>
+          <w:tcPr>
+            <w:tcW w:w="3020" w:type="dxa"/>
+          </w:tcPr>
+          <w:p>
+            <w:pPr>
+              <w:spacing w:line="360" w:lineRule="auto"/>
+            </w:pPr>
+            <w:r>
+              <w:t>Dorada web servisa u svrhu odabiranja paketa za prijevoz</w:t>
+            </w:r>
+          </w:p>
+        </w:tc>
+        <w:tc>
+          <w:tcPr>
+            <w:tcW w:w="1271" w:type="dxa"/>
+          </w:tcPr>
+          <w:p>
+            <w:pPr>
+              <w:spacing w:line="360" w:lineRule="auto"/>
+            </w:pPr>
+            <w:r>
+              <w:t>6</w:t>
+            </w:r>
+          </w:p>
+        </w:tc>
+        <w:tc>
+          <w:tcPr>
+            <w:tcW w:w="1670" w:type="dxa"/>
+          </w:tcPr>
+          <w:p>
+            <w:pPr>
+              <w:spacing w:line="360" w:lineRule="auto"/>
+            </w:pPr>
+            <w:r>
+              <w:t>1</w:t>
+            </w:r>
+          </w:p>
+        </w:tc>
+      </w:tr>
+      <w:tr>
+        <w:trPr>
+          <w:trHeight w:val="77"/>
+        </w:trPr>
+        <w:tc>
+          <w:tcPr>
+            <w:tcW w:w="3101" w:type="dxa"/>
+            <w:vMerge/>
+          </w:tcPr>
+          <w:p>
+            <w:pPr>
+              <w:spacing w:line="360" w:lineRule="auto"/>
+            </w:pPr>
+          </w:p>
+        </w:tc>
+        <w:tc>
+          <w:tcPr>
+            <w:tcW w:w="3020" w:type="dxa"/>
+          </w:tcPr>
+          <w:p>
+            <w:pPr>
+              <w:spacing w:line="360" w:lineRule="auto"/>
+            </w:pPr>
+            <w:r>
+              <w:t>Dorada detalja paketa tako da volonter može odabrati paket za prijevoz</w:t>
+            </w:r>
+          </w:p>
+        </w:tc>
+        <w:tc>
+          <w:tcPr>
+            <w:tcW w:w="1271" w:type="dxa"/>
+          </w:tcPr>
+          <w:p>
+            <w:pPr>
+              <w:spacing w:line="360" w:lineRule="auto"/>
+            </w:pPr>
+            <w:r>
+              <w:t>4</w:t>
+            </w:r>
+          </w:p>
+        </w:tc>
+        <w:tc>
+          <w:tcPr>
+            <w:tcW w:w="1670" w:type="dxa"/>
+          </w:tcPr>
+          <w:p>
+            <w:pPr>
+              <w:spacing w:line="360" w:lineRule="auto"/>
+            </w:pPr>
+            <w:r>
+              <w:t>1</w:t>
+            </w:r>
+          </w:p>
+        </w:tc>
+      </w:tr>
+      <w:tr>
+        <w:trPr>
+          <w:trHeight w:val="77"/>
+        </w:trPr>
+        <w:tc>
+          <w:tcPr>
+            <w:tcW w:w="3101" w:type="dxa"/>
+            <w:vMerge w:val="restart"/>
+          </w:tcPr>
+          <w:p>
+            <w:pPr>
+              <w:spacing w:line="360" w:lineRule="auto"/>
+            </w:pPr>
+            <w:r>
+              <w:t>Kao volonter želim prikaz paketa sortirati prema mjestu</w:t>
+            </w:r>
+          </w:p>
+        </w:tc>
+        <w:tc>
+          <w:tcPr>
+            <w:tcW w:w="3020" w:type="dxa"/>
+          </w:tcPr>
+          <w:p>
+            <w:pPr>
+              <w:spacing w:line="360" w:lineRule="auto"/>
+            </w:pPr>
+            <w:r>
+              <w:t>Implementacija klase Gradovi</w:t>
+            </w:r>
+          </w:p>
+        </w:tc>
+        <w:tc>
+          <w:tcPr>
+            <w:tcW w:w="1271" w:type="dxa"/>
+          </w:tcPr>
+          <w:p>
+            <w:pPr>
+              <w:spacing w:line="360" w:lineRule="auto"/>
+            </w:pPr>
+            <w:r>
+              <w:t>2</w:t>
+            </w:r>
+          </w:p>
+        </w:tc>
+        <w:tc>
+          <w:tcPr>
+            <w:tcW w:w="1670" w:type="dxa"/>
+          </w:tcPr>
+          <w:p>
+            <w:pPr>
+              <w:spacing w:line="360" w:lineRule="auto"/>
+            </w:pPr>
+            <w:r>
+              <w:t>1</w:t>
+            </w:r>
+          </w:p>
+        </w:tc>
+      </w:tr>
+      <w:tr>
+        <w:trPr>
+          <w:trHeight w:val="77"/>
+        </w:trPr>
+        <w:tc>
+          <w:tcPr>
+            <w:tcW w:w="3101" w:type="dxa"/>
+            <w:vMerge/>
+          </w:tcPr>
+          <w:p>
+            <w:pPr>
+              <w:spacing w:line="360" w:lineRule="auto"/>
+            </w:pPr>
+          </w:p>
+        </w:tc>
+        <w:tc>
+          <w:tcPr>
+            <w:tcW w:w="3020" w:type="dxa"/>
+          </w:tcPr>
+          <w:p>
+            <w:pPr>
+              <w:spacing w:line="360" w:lineRule="auto"/>
+            </w:pPr>
+            <w:r>
+              <w:t xml:space="preserve">Implementacija </w:t>
+            </w:r>
+            <w:proofErr w:type="spellStart"/>
+            <w:r>
+              <w:t>GradoviAdaptera</w:t>
+            </w:r>
+            <w:proofErr w:type="spellEnd"/>
+            <w:r>
+              <w:t xml:space="preserve"> te pripadnog XML koji reprezentira element</w:t>
+            </w:r>
+          </w:p>
+        </w:tc>
+        <w:tc>
+          <w:tcPr>
+            <w:tcW w:w="1271" w:type="dxa"/>
+          </w:tcPr>
+          <w:p>
+            <w:pPr>
+              <w:spacing w:line="360" w:lineRule="auto"/>
+            </w:pPr>
+            <w:r>
+              <w:t>5</w:t>
+            </w:r>
+          </w:p>
+        </w:tc>
+        <w:tc>
+          <w:tcPr>
+            <w:tcW w:w="1670" w:type="dxa"/>
+          </w:tcPr>
+          <w:p>
+            <w:pPr>
+              <w:spacing w:line="360" w:lineRule="auto"/>
+            </w:pPr>
+            <w:r>
+              <w:t>2</w:t>
+            </w:r>
+          </w:p>
+        </w:tc>
+      </w:tr>
+      <w:tr>
+        <w:trPr>
+          <w:trHeight w:val="77"/>
+        </w:trPr>
+        <w:tc>
+          <w:tcPr>
+            <w:tcW w:w="3101" w:type="dxa"/>
+            <w:vMerge/>
+          </w:tcPr>
+          <w:p>
+            <w:pPr>
+              <w:spacing w:line="360" w:lineRule="auto"/>
+            </w:pPr>
+          </w:p>
+        </w:tc>
+        <w:tc>
+          <w:tcPr>
+            <w:tcW w:w="3020" w:type="dxa"/>
+          </w:tcPr>
+          <w:p>
+            <w:pPr>
+              <w:spacing w:line="360" w:lineRule="auto"/>
+            </w:pPr>
+            <w:r>
+              <w:t xml:space="preserve">Odabiranje grada i spremanje u </w:t>
+            </w:r>
+            <w:proofErr w:type="spellStart"/>
+            <w:r>
+              <w:t>sharedPrefs</w:t>
+            </w:r>
+            <w:proofErr w:type="spellEnd"/>
+          </w:p>
+        </w:tc>
+        <w:tc>
+          <w:tcPr>
+            <w:tcW w:w="1271" w:type="dxa"/>
+          </w:tcPr>
+          <w:p>
+            <w:pPr>
+              <w:spacing w:line="360" w:lineRule="auto"/>
+            </w:pPr>
+            <w:r>
+              <w:t>2</w:t>
+            </w:r>
+          </w:p>
+        </w:tc>
+        <w:tc>
+          <w:tcPr>
+            <w:tcW w:w="1670" w:type="dxa"/>
+          </w:tcPr>
+          <w:p>
+            <w:pPr>
+              <w:spacing w:line="360" w:lineRule="auto"/>
+            </w:pPr>
+            <w:r>
+              <w:t>2</w:t>
+            </w:r>
+          </w:p>
+        </w:tc>
+      </w:tr>
+      <w:tr>
+        <w:trPr>
+          <w:trHeight w:val="77"/>
+        </w:trPr>
+        <w:tc>
+          <w:tcPr>
+            <w:tcW w:w="3101" w:type="dxa"/>
+            <w:vMerge/>
+          </w:tcPr>
+          <w:p>
+            <w:pPr>
+              <w:spacing w:line="360" w:lineRule="auto"/>
+            </w:pPr>
+          </w:p>
+        </w:tc>
+        <w:tc>
+          <w:tcPr>
+            <w:tcW w:w="3020" w:type="dxa"/>
+          </w:tcPr>
+          <w:p>
+            <w:pPr>
+              <w:spacing w:line="360" w:lineRule="auto"/>
+            </w:pPr>
+            <w:r>
+              <w:t>Dorada web servisa radi potreba dohvaćanja paketa za volontera u ovisnosti o gradu</w:t>
+            </w:r>
+          </w:p>
+        </w:tc>
+        <w:tc>
+          <w:tcPr>
+            <w:tcW w:w="1271" w:type="dxa"/>
+          </w:tcPr>
+          <w:p>
+            <w:pPr>
+              <w:spacing w:line="360" w:lineRule="auto"/>
+            </w:pPr>
+            <w:r>
+              <w:t>6</w:t>
+            </w:r>
+          </w:p>
+        </w:tc>
+        <w:tc>
+          <w:tcPr>
+            <w:tcW w:w="1670" w:type="dxa"/>
+          </w:tcPr>
+          <w:p>
+            <w:pPr>
+              <w:spacing w:line="360" w:lineRule="auto"/>
+            </w:pPr>
+            <w:r>
+              <w:t>1</w:t>
+            </w:r>
+          </w:p>
+        </w:tc>
+      </w:tr>
+      <w:tr>
+        <w:trPr>
+          <w:trHeight w:val="77"/>
+        </w:trPr>
+        <w:tc>
+          <w:tcPr>
+            <w:tcW w:w="3101" w:type="dxa"/>
+            <w:vMerge w:val="restart"/>
+          </w:tcPr>
+          <w:p>
+            <w:pPr>
+              <w:spacing w:line="360" w:lineRule="auto"/>
+            </w:pPr>
+            <w:r>
+              <w:t xml:space="preserve">Kao volonter želim da mi se omogući prikaz adresa </w:t>
+            </w:r>
+            <w:proofErr w:type="spellStart"/>
+            <w:r>
+              <w:t>donora</w:t>
+            </w:r>
+            <w:proofErr w:type="spellEnd"/>
+            <w:r>
+              <w:t xml:space="preserve"> i potrebitog na karti</w:t>
+            </w:r>
+          </w:p>
+        </w:tc>
+        <w:tc>
+          <w:tcPr>
+            <w:tcW w:w="3020" w:type="dxa"/>
+          </w:tcPr>
+          <w:p>
+            <w:pPr>
+              <w:spacing w:line="360" w:lineRule="auto"/>
+            </w:pPr>
+            <w:r>
+              <w:t xml:space="preserve">Modificiranje Android Manifesta i </w:t>
+            </w:r>
+            <w:proofErr w:type="spellStart"/>
+            <w:r>
+              <w:t>Gradle</w:t>
+            </w:r>
+            <w:proofErr w:type="spellEnd"/>
+            <w:r>
+              <w:t xml:space="preserve"> datoteke radi dozvola i biblioteka</w:t>
+            </w:r>
+          </w:p>
+        </w:tc>
+        <w:tc>
+          <w:tcPr>
+            <w:tcW w:w="1271" w:type="dxa"/>
+          </w:tcPr>
+          <w:p>
+            <w:pPr>
+              <w:spacing w:line="360" w:lineRule="auto"/>
+            </w:pPr>
+            <w:r>
+              <w:t>4</w:t>
+            </w:r>
+          </w:p>
+        </w:tc>
+        <w:tc>
+          <w:tcPr>
+            <w:tcW w:w="1670" w:type="dxa"/>
+          </w:tcPr>
+          <w:p>
+            <w:pPr>
+              <w:spacing w:line="360" w:lineRule="auto"/>
+            </w:pPr>
+            <w:r>
+              <w:t>1</w:t>
+            </w:r>
+          </w:p>
+        </w:tc>
+      </w:tr>
+      <w:tr>
+        <w:trPr>
+          <w:trHeight w:val="77"/>
+        </w:trPr>
+        <w:tc>
+          <w:tcPr>
+            <w:tcW w:w="3101" w:type="dxa"/>
+            <w:vMerge/>
+          </w:tcPr>
+          <w:p>
+            <w:pPr>
+              <w:spacing w:line="360" w:lineRule="auto"/>
+            </w:pPr>
+          </w:p>
+        </w:tc>
+        <w:tc>
+          <w:tcPr>
+            <w:tcW w:w="3020" w:type="dxa"/>
+          </w:tcPr>
+          <w:p>
+            <w:pPr>
+              <w:spacing w:line="360" w:lineRule="auto"/>
+            </w:pPr>
+            <w:r>
+              <w:t xml:space="preserve">Izrada aktivnosti </w:t>
+            </w:r>
+            <w:proofErr w:type="spellStart"/>
+            <w:r>
+              <w:t>MapaPaket</w:t>
+            </w:r>
+            <w:proofErr w:type="spellEnd"/>
+            <w:r>
+              <w:t xml:space="preserve"> koja će u sebi imati fragment Google karte</w:t>
+            </w:r>
+          </w:p>
+        </w:tc>
+        <w:tc>
+          <w:tcPr>
+            <w:tcW w:w="1271" w:type="dxa"/>
+          </w:tcPr>
+          <w:p>
+            <w:pPr>
+              <w:spacing w:line="360" w:lineRule="auto"/>
+            </w:pPr>
+            <w:r>
+              <w:t>10</w:t>
+            </w:r>
+          </w:p>
+        </w:tc>
+        <w:tc>
+          <w:tcPr>
+            <w:tcW w:w="1670" w:type="dxa"/>
+          </w:tcPr>
+          <w:p>
+            <w:pPr>
+              <w:spacing w:line="360" w:lineRule="auto"/>
+            </w:pPr>
+            <w:r>
+              <w:t>5</w:t>
+            </w:r>
+          </w:p>
+        </w:tc>
+      </w:tr>
+      <w:tr>
+        <w:trPr>
+          <w:trHeight w:val="77"/>
+        </w:trPr>
+        <w:tc>
+          <w:tcPr>
+            <w:tcW w:w="3101" w:type="dxa"/>
+            <w:vMerge/>
+          </w:tcPr>
+          <w:p>
+            <w:pPr>
+              <w:spacing w:line="360" w:lineRule="auto"/>
+            </w:pPr>
+          </w:p>
+        </w:tc>
+        <w:tc>
+          <w:tcPr>
+            <w:tcW w:w="3020" w:type="dxa"/>
+          </w:tcPr>
+          <w:p>
+            <w:pPr>
+              <w:spacing w:line="360" w:lineRule="auto"/>
+            </w:pPr>
+            <w:r>
+              <w:t xml:space="preserve">Dorada web servisa radi slanja koordinata adresa </w:t>
+            </w:r>
+            <w:proofErr w:type="spellStart"/>
+            <w:r>
+              <w:t>donora</w:t>
+            </w:r>
+            <w:proofErr w:type="spellEnd"/>
+            <w:r>
+              <w:t xml:space="preserve"> i potrebitog</w:t>
+            </w:r>
+          </w:p>
+        </w:tc>
+        <w:tc>
+          <w:tcPr>
+            <w:tcW w:w="1271" w:type="dxa"/>
+          </w:tcPr>
+          <w:p>
+            <w:pPr>
+              <w:spacing w:line="360" w:lineRule="auto"/>
+            </w:pPr>
+            <w:r>
+              <w:t>9</w:t>
+            </w:r>
+          </w:p>
+        </w:tc>
+        <w:tc>
+          <w:tcPr>
+            <w:tcW w:w="1670" w:type="dxa"/>
+          </w:tcPr>
+          <w:p>
+            <w:pPr>
+              <w:spacing w:line="360" w:lineRule="auto"/>
+            </w:pPr>
+            <w:r>
+              <w:t>1</w:t>
+            </w:r>
+          </w:p>
+        </w:tc>
+      </w:tr>
+      <w:tr>
+        <w:trPr>
+          <w:trHeight w:val="77"/>
+        </w:trPr>
+        <w:tc>
+          <w:tcPr>
+            <w:tcW w:w="3101" w:type="dxa"/>
+            <w:vMerge/>
+          </w:tcPr>
+          <w:p>
+            <w:pPr>
+              <w:spacing w:line="360" w:lineRule="auto"/>
+            </w:pPr>
+          </w:p>
+        </w:tc>
+        <w:tc>
+          <w:tcPr>
+            <w:tcW w:w="3020" w:type="dxa"/>
+          </w:tcPr>
+          <w:p>
+            <w:pPr>
+              <w:spacing w:line="360" w:lineRule="auto"/>
+            </w:pPr>
+            <w:r>
+              <w:t>Dorada detalja paketa tako da volonter može prikazati kartu</w:t>
+            </w:r>
+          </w:p>
+        </w:tc>
+        <w:tc>
+          <w:tcPr>
+            <w:tcW w:w="1271" w:type="dxa"/>
+          </w:tcPr>
+          <w:p>
+            <w:pPr>
+              <w:spacing w:line="360" w:lineRule="auto"/>
+            </w:pPr>
+            <w:r>
+              <w:t>2</w:t>
+            </w:r>
+          </w:p>
+        </w:tc>
+        <w:tc>
+          <w:tcPr>
+            <w:tcW w:w="1670" w:type="dxa"/>
+          </w:tcPr>
+          <w:p>
+            <w:pPr>
+              <w:spacing w:line="360" w:lineRule="auto"/>
+            </w:pPr>
+            <w:r>
+              <w:t>1</w:t>
+            </w:r>
           </w:p>
         </w:tc>
       </w:tr>
     </w:tbl>
     <w:p/>
-    <w:p/>
-    <w:p>
-      <w:pPr>
-        <w:pStyle w:val="FOINaslov2"/>
-        <w:outlineLvl w:val="1"/>
-      </w:pPr>
-      <w:bookmarkStart w:id="26" w:name="_Toc471512861"/>
-      <w:r>
-        <w:lastRenderedPageBreak/>
-        <w:t>Ostali artefakti</w:t>
-      </w:r>
-      <w:bookmarkEnd w:id="26"/>
-    </w:p>
-    <w:p>
-      <w:pPr>
-        <w:spacing w:line="360" w:lineRule="auto"/>
-        <w:jc w:val="both"/>
-      </w:pPr>
-      <w:r>
-        <w:t>U alatu Microsoft Project 2016 uneseni su podaci o ovom projektu, te su generirana sljedeća dva izvještaja: pregled poslova</w:t>
-      </w:r>
-      <w:r>
-        <w:t xml:space="preserve"> na slici 4</w:t>
-      </w:r>
-      <w:r>
-        <w:t xml:space="preserve"> i troškovnik</w:t>
-      </w:r>
-      <w:r>
-        <w:t xml:space="preserve"> na slici 5</w:t>
-      </w:r>
-      <w:r>
-        <w:t>.</w:t>
-      </w:r>
-    </w:p>
-    <w:p>
-      <w:pPr>
-        <w:spacing w:line="360" w:lineRule="auto"/>
-        <w:jc w:val="both"/>
-      </w:pPr>
+    <w:p>
+      <w:pPr>
+        <w:pStyle w:val="Heading2"/>
+      </w:pPr>
+      <w:proofErr w:type="spellStart"/>
+      <w:r>
+        <w:t>Burndown</w:t>
+      </w:r>
+      <w:proofErr w:type="spellEnd"/>
+      <w:r>
+        <w:t xml:space="preserve"> </w:t>
+      </w:r>
+      <w:proofErr w:type="spellStart"/>
+      <w:r>
+        <w:t>chart</w:t>
+      </w:r>
+      <w:proofErr w:type="spellEnd"/>
     </w:p>
     <w:p>
       <w:pPr>
@@ -12274,6 +13235,207 @@
           <w:noProof/>
           <w:lang w:eastAsia="hr-HR"/>
         </w:rPr>
+        <w:drawing>
+          <wp:inline distT="0" distB="0" distL="0" distR="0" wp14:anchorId="72A833A7" wp14:editId="39D2888D">
+            <wp:extent cx="5760720" cy="2844165"/>
+            <wp:effectExtent l="0" t="0" r="0" b="0"/>
+            <wp:docPr id="8" name="Picture 8"/>
+            <wp:cNvGraphicFramePr>
+              <a:graphicFrameLocks xmlns:a="http://schemas.openxmlformats.org/drawingml/2006/main" noChangeAspect="1"/>
+            </wp:cNvGraphicFramePr>
+            <a:graphic xmlns:a="http://schemas.openxmlformats.org/drawingml/2006/main">
+              <a:graphicData uri="http://schemas.openxmlformats.org/drawingml/2006/picture">
+                <pic:pic xmlns:pic="http://schemas.openxmlformats.org/drawingml/2006/picture">
+                  <pic:nvPicPr>
+                    <pic:cNvPr id="8" name="Sprint4.png"/>
+                    <pic:cNvPicPr/>
+                  </pic:nvPicPr>
+                  <pic:blipFill>
+                    <a:blip r:embed="rId20">
+                      <a:extLst>
+                        <a:ext uri="{28A0092B-C50C-407E-A947-70E740481C1C}">
+                          <a14:useLocalDpi xmlns:a14="http://schemas.microsoft.com/office/drawing/2010/main" val="0"/>
+                        </a:ext>
+                      </a:extLst>
+                    </a:blip>
+                    <a:stretch>
+                      <a:fillRect/>
+                    </a:stretch>
+                  </pic:blipFill>
+                  <pic:spPr>
+                    <a:xfrm>
+                      <a:off x="0" y="0"/>
+                      <a:ext cx="5760720" cy="2844165"/>
+                    </a:xfrm>
+                    <a:prstGeom prst="rect">
+                      <a:avLst/>
+                    </a:prstGeom>
+                  </pic:spPr>
+                </pic:pic>
+              </a:graphicData>
+            </a:graphic>
+          </wp:inline>
+        </w:drawing>
+      </w:r>
+    </w:p>
+    <w:p>
+      <w:pPr>
+        <w:pStyle w:val="Caption"/>
+      </w:pPr>
+      <w:r>
+        <w:t xml:space="preserve">Slika </w:t>
+      </w:r>
+      <w:r>
+        <w:fldChar w:fldCharType="begin"/>
+      </w:r>
+      <w:r>
+        <w:instrText xml:space="preserve"> SEQ Slika \* ARABIC </w:instrText>
+      </w:r>
+      <w:r>
+        <w:fldChar w:fldCharType="separate"/>
+      </w:r>
+      <w:r>
+        <w:rPr>
+          <w:noProof/>
+        </w:rPr>
+        <w:t>6</w:t>
+      </w:r>
+      <w:r>
+        <w:fldChar w:fldCharType="end"/>
+      </w:r>
+      <w:r>
+        <w:t>:</w:t>
+      </w:r>
+      <w:proofErr w:type="spellStart"/>
+      <w:r>
+        <w:t>Burndown</w:t>
+      </w:r>
+      <w:proofErr w:type="spellEnd"/>
+      <w:r>
+        <w:t xml:space="preserve"> </w:t>
+      </w:r>
+      <w:proofErr w:type="spellStart"/>
+      <w:r>
+        <w:t>chart</w:t>
+      </w:r>
+      <w:proofErr w:type="spellEnd"/>
+      <w:r>
+        <w:t xml:space="preserve"> za četvrti sprint</w:t>
+      </w:r>
+    </w:p>
+    <w:p>
+      <w:pPr>
+        <w:rPr>
+          <w:lang w:eastAsia="hr-HR"/>
+        </w:rPr>
+      </w:pPr>
+      <w:r>
+        <w:rPr>
+          <w:lang w:eastAsia="hr-HR"/>
+        </w:rPr>
+        <w:lastRenderedPageBreak/>
+        <w:t xml:space="preserve">Slika 6  prikazuje </w:t>
+      </w:r>
+      <w:proofErr w:type="spellStart"/>
+      <w:r>
+        <w:rPr>
+          <w:lang w:eastAsia="hr-HR"/>
+        </w:rPr>
+        <w:t>burndown</w:t>
+      </w:r>
+      <w:proofErr w:type="spellEnd"/>
+      <w:r>
+        <w:rPr>
+          <w:lang w:eastAsia="hr-HR"/>
+        </w:rPr>
+        <w:t xml:space="preserve"> graf za finalni sprint u ovom </w:t>
+      </w:r>
+      <w:proofErr w:type="spellStart"/>
+      <w:r>
+        <w:rPr>
+          <w:lang w:eastAsia="hr-HR"/>
+        </w:rPr>
+        <w:t>scrum</w:t>
+      </w:r>
+      <w:proofErr w:type="spellEnd"/>
+      <w:r>
+        <w:rPr>
+          <w:lang w:eastAsia="hr-HR"/>
+        </w:rPr>
+        <w:t xml:space="preserve"> projektu. Budući da je ostao veliki dio funkcionalnosti za jedan sprint (u omjeru na prošle sprintove), bilo je dosta intenzivnog posla. Ipak, u usporedbi sa predviđenim (idealnim) kontinuiranim vremenom rada, stvarni kontinuitet rada posustao je tokom sredine sprinta. Ipak, na kraju sprinta, nagli porast intenziteta rada rezultirao je napravljenim svim zadacima definiranim u sprint </w:t>
+      </w:r>
+      <w:proofErr w:type="spellStart"/>
+      <w:r>
+        <w:rPr>
+          <w:lang w:eastAsia="hr-HR"/>
+        </w:rPr>
+        <w:t>backlogu</w:t>
+      </w:r>
+      <w:proofErr w:type="spellEnd"/>
+      <w:r>
+        <w:rPr>
+          <w:lang w:eastAsia="hr-HR"/>
+        </w:rPr>
+        <w:t xml:space="preserve">. </w:t>
+      </w:r>
+    </w:p>
+    <w:p>
+      <w:pPr>
+        <w:rPr>
+          <w:lang w:eastAsia="hr-HR"/>
+        </w:rPr>
+      </w:pPr>
+      <w:bookmarkStart w:id="25" w:name="_GoBack"/>
+      <w:bookmarkEnd w:id="25"/>
+    </w:p>
+    <w:p>
+      <w:pPr>
+        <w:pStyle w:val="FOINaslov2"/>
+        <w:outlineLvl w:val="1"/>
+      </w:pPr>
+      <w:bookmarkStart w:id="26" w:name="_Toc471512861"/>
+      <w:r>
+        <w:t>Ostali artefakti</w:t>
+      </w:r>
+      <w:bookmarkEnd w:id="26"/>
+    </w:p>
+    <w:p>
+      <w:pPr>
+        <w:spacing w:line="360" w:lineRule="auto"/>
+        <w:jc w:val="both"/>
+      </w:pPr>
+      <w:r>
+        <w:t>U alatu Microsoft Project 2016 uneseni su podaci o ovom projektu, te su generirana sljedeća dva izvještaja: pregled poslova</w:t>
+      </w:r>
+      <w:r>
+        <w:t xml:space="preserve"> na slici 4</w:t>
+      </w:r>
+      <w:r>
+        <w:t xml:space="preserve"> i troškovnik</w:t>
+      </w:r>
+      <w:r>
+        <w:t xml:space="preserve"> na slici 5</w:t>
+      </w:r>
+      <w:r>
+        <w:t>.</w:t>
+      </w:r>
+    </w:p>
+    <w:p>
+      <w:pPr>
+        <w:spacing w:line="360" w:lineRule="auto"/>
+        <w:jc w:val="both"/>
+      </w:pPr>
+    </w:p>
+    <w:p>
+      <w:pPr>
+        <w:keepNext/>
+      </w:pPr>
+      <w:r>
+        <w:rPr>
+          <w:noProof/>
+          <w:lang w:eastAsia="hr-HR"/>
+        </w:rPr>
+        <w:lastRenderedPageBreak/>
         <w:drawing>
           <wp:inline distT="0" distB="0" distL="0" distR="0" wp14:anchorId="3EC9A447" wp14:editId="58B012D4">
             <wp:extent cx="5760720" cy="5946775"/>
@@ -12290,7 +13452,7 @@
                     <pic:cNvPicPr/>
                   </pic:nvPicPr>
                   <pic:blipFill>
-                    <a:blip r:embed="rId20">
+                    <a:blip r:embed="rId21">
                       <a:extLst>
                         <a:ext uri="{28A0092B-C50C-407E-A947-70E740481C1C}">
                           <a14:useLocalDpi xmlns:a14="http://schemas.microsoft.com/office/drawing/2010/main" val="0"/>
@@ -12319,7 +13481,7 @@
     </w:p>
     <w:p>
       <w:pPr>
-        <w:pStyle w:val="Opisslike"/>
+        <w:pStyle w:val="Caption"/>
       </w:pPr>
       <w:r>
         <w:t xml:space="preserve">Slika </w:t>
@@ -12337,7 +13499,7 @@
         <w:rPr>
           <w:noProof/>
         </w:rPr>
-        <w:t>6</w:t>
+        <w:t>7</w:t>
       </w:r>
       <w:r>
         <w:rPr>
@@ -12375,7 +13537,7 @@
                     <pic:cNvPicPr/>
                   </pic:nvPicPr>
                   <pic:blipFill>
-                    <a:blip r:embed="rId21">
+                    <a:blip r:embed="rId22">
                       <a:extLst>
                         <a:ext uri="{28A0092B-C50C-407E-A947-70E740481C1C}">
                           <a14:useLocalDpi xmlns:a14="http://schemas.microsoft.com/office/drawing/2010/main" val="0"/>
@@ -12404,7 +13566,7 @@
     </w:p>
     <w:p>
       <w:pPr>
-        <w:pStyle w:val="Opisslike"/>
+        <w:pStyle w:val="Caption"/>
       </w:pPr>
       <w:r>
         <w:t xml:space="preserve">Slika </w:t>
@@ -12422,7 +13584,7 @@
         <w:rPr>
           <w:noProof/>
         </w:rPr>
-        <w:t>7</w:t>
+        <w:t>8</w:t>
       </w:r>
       <w:r>
         <w:rPr>
@@ -12440,8 +13602,8 @@
       <w:proofErr w:type="spellEnd"/>
     </w:p>
     <w:sectPr>
-      <w:headerReference w:type="default" r:id="rId22"/>
-      <w:footerReference w:type="default" r:id="rId23"/>
+      <w:headerReference w:type="default" r:id="rId23"/>
+      <w:footerReference w:type="default" r:id="rId24"/>
       <w:pgSz w:w="11906" w:h="16838"/>
       <w:pgMar w:top="1417" w:right="1417" w:bottom="1417" w:left="1417" w:header="708" w:footer="680" w:gutter="0"/>
       <w:pgNumType w:start="1" w:chapStyle="1"/>
@@ -12453,7 +13615,7 @@
 </file>
 
 <file path=word/endnotes.xml><?xml version="1.0" encoding="utf-8"?>
-<w:endnotes xmlns:wpc="http://schemas.microsoft.com/office/word/2010/wordprocessingCanvas" xmlns:cx="http://schemas.microsoft.com/office/drawing/2014/chartex" xmlns:mc="http://schemas.openxmlformats.org/markup-compatibility/2006" xmlns:o="urn:schemas-microsoft-com:office:office" xmlns:r="http://schemas.openxmlformats.org/officeDocument/2006/relationships" xmlns:m="http://schemas.openxmlformats.org/officeDocument/2006/math" xmlns:v="urn:schemas-microsoft-com:vml" xmlns:wp14="http://schemas.microsoft.com/office/word/2010/wordprocessingDrawing" xmlns:wp="http://schemas.openxmlformats.org/drawingml/2006/wordprocessingDrawing" xmlns:w10="urn:schemas-microsoft-com:office:word" xmlns:w="http://schemas.openxmlformats.org/wordprocessingml/2006/main" xmlns:w14="http://schemas.microsoft.com/office/word/2010/wordml" xmlns:w15="http://schemas.microsoft.com/office/word/2012/wordml" xmlns:w16se="http://schemas.microsoft.com/office/word/2015/wordml/symex" xmlns:wpg="http://schemas.microsoft.com/office/word/2010/wordprocessingGroup" xmlns:wpi="http://schemas.microsoft.com/office/word/2010/wordprocessingInk" xmlns:wne="http://schemas.microsoft.com/office/word/2006/wordml" xmlns:wps="http://schemas.microsoft.com/office/word/2010/wordprocessingShape" mc:Ignorable="w14 w15 w16se wp14">
+<w:endnotes xmlns:wpc="http://schemas.microsoft.com/office/word/2010/wordprocessingCanvas" xmlns:mc="http://schemas.openxmlformats.org/markup-compatibility/2006" xmlns:o="urn:schemas-microsoft-com:office:office" xmlns:r="http://schemas.openxmlformats.org/officeDocument/2006/relationships" xmlns:m="http://schemas.openxmlformats.org/officeDocument/2006/math" xmlns:v="urn:schemas-microsoft-com:vml" xmlns:wp14="http://schemas.microsoft.com/office/word/2010/wordprocessingDrawing" xmlns:wp="http://schemas.openxmlformats.org/drawingml/2006/wordprocessingDrawing" xmlns:w10="urn:schemas-microsoft-com:office:word" xmlns:w="http://schemas.openxmlformats.org/wordprocessingml/2006/main" xmlns:w14="http://schemas.microsoft.com/office/word/2010/wordml" xmlns:w15="http://schemas.microsoft.com/office/word/2012/wordml" xmlns:wpg="http://schemas.microsoft.com/office/word/2010/wordprocessingGroup" xmlns:wpi="http://schemas.microsoft.com/office/word/2010/wordprocessingInk" xmlns:wne="http://schemas.microsoft.com/office/word/2006/wordml" xmlns:wps="http://schemas.microsoft.com/office/word/2010/wordprocessingShape" mc:Ignorable="w14 w15 wp14">
   <w:endnote w:type="separator" w:id="-1">
     <w:p>
       <w:pPr>
@@ -12478,7 +13640,7 @@
 </file>
 
 <file path=word/footer1.xml><?xml version="1.0" encoding="utf-8"?>
-<w:ftr xmlns:wpc="http://schemas.microsoft.com/office/word/2010/wordprocessingCanvas" xmlns:cx="http://schemas.microsoft.com/office/drawing/2014/chartex" xmlns:mc="http://schemas.openxmlformats.org/markup-compatibility/2006" xmlns:o="urn:schemas-microsoft-com:office:office" xmlns:r="http://schemas.openxmlformats.org/officeDocument/2006/relationships" xmlns:m="http://schemas.openxmlformats.org/officeDocument/2006/math" xmlns:v="urn:schemas-microsoft-com:vml" xmlns:wp14="http://schemas.microsoft.com/office/word/2010/wordprocessingDrawing" xmlns:wp="http://schemas.openxmlformats.org/drawingml/2006/wordprocessingDrawing" xmlns:w10="urn:schemas-microsoft-com:office:word" xmlns:w="http://schemas.openxmlformats.org/wordprocessingml/2006/main" xmlns:w14="http://schemas.microsoft.com/office/word/2010/wordml" xmlns:w15="http://schemas.microsoft.com/office/word/2012/wordml" xmlns:w16se="http://schemas.microsoft.com/office/word/2015/wordml/symex" xmlns:wpg="http://schemas.microsoft.com/office/word/2010/wordprocessingGroup" xmlns:wpi="http://schemas.microsoft.com/office/word/2010/wordprocessingInk" xmlns:wne="http://schemas.microsoft.com/office/word/2006/wordml" xmlns:wps="http://schemas.microsoft.com/office/word/2010/wordprocessingShape" mc:Ignorable="w14 w15 w16se wp14">
+<w:ftr xmlns:wpc="http://schemas.microsoft.com/office/word/2010/wordprocessingCanvas" xmlns:mc="http://schemas.openxmlformats.org/markup-compatibility/2006" xmlns:o="urn:schemas-microsoft-com:office:office" xmlns:r="http://schemas.openxmlformats.org/officeDocument/2006/relationships" xmlns:m="http://schemas.openxmlformats.org/officeDocument/2006/math" xmlns:v="urn:schemas-microsoft-com:vml" xmlns:wp14="http://schemas.microsoft.com/office/word/2010/wordprocessingDrawing" xmlns:wp="http://schemas.openxmlformats.org/drawingml/2006/wordprocessingDrawing" xmlns:w10="urn:schemas-microsoft-com:office:word" xmlns:w="http://schemas.openxmlformats.org/wordprocessingml/2006/main" xmlns:w14="http://schemas.microsoft.com/office/word/2010/wordml" xmlns:w15="http://schemas.microsoft.com/office/word/2012/wordml" xmlns:wpg="http://schemas.microsoft.com/office/word/2010/wordprocessingGroup" xmlns:wpi="http://schemas.microsoft.com/office/word/2010/wordprocessingInk" xmlns:wne="http://schemas.microsoft.com/office/word/2006/wordml" xmlns:wps="http://schemas.microsoft.com/office/word/2010/wordprocessingShape" mc:Ignorable="w14 w15 wp14">
   <w:sdt>
     <w:sdtPr>
       <w:id w:val="754712716"/>
@@ -12495,7 +13657,7 @@
     <w:sdtContent>
       <w:p>
         <w:pPr>
-          <w:pStyle w:val="Podnoje"/>
+          <w:pStyle w:val="Footer"/>
           <w:jc w:val="right"/>
         </w:pPr>
       </w:p>
@@ -12503,14 +13665,14 @@
   </w:sdt>
   <w:p>
     <w:pPr>
-      <w:pStyle w:val="Podnoje"/>
+      <w:pStyle w:val="Footer"/>
     </w:pPr>
   </w:p>
 </w:ftr>
 </file>
 
 <file path=word/footer2.xml><?xml version="1.0" encoding="utf-8"?>
-<w:ftr xmlns:wpc="http://schemas.microsoft.com/office/word/2010/wordprocessingCanvas" xmlns:cx="http://schemas.microsoft.com/office/drawing/2014/chartex" xmlns:mc="http://schemas.openxmlformats.org/markup-compatibility/2006" xmlns:o="urn:schemas-microsoft-com:office:office" xmlns:r="http://schemas.openxmlformats.org/officeDocument/2006/relationships" xmlns:m="http://schemas.openxmlformats.org/officeDocument/2006/math" xmlns:v="urn:schemas-microsoft-com:vml" xmlns:wp14="http://schemas.microsoft.com/office/word/2010/wordprocessingDrawing" xmlns:wp="http://schemas.openxmlformats.org/drawingml/2006/wordprocessingDrawing" xmlns:w10="urn:schemas-microsoft-com:office:word" xmlns:w="http://schemas.openxmlformats.org/wordprocessingml/2006/main" xmlns:w14="http://schemas.microsoft.com/office/word/2010/wordml" xmlns:w15="http://schemas.microsoft.com/office/word/2012/wordml" xmlns:w16se="http://schemas.microsoft.com/office/word/2015/wordml/symex" xmlns:wpg="http://schemas.microsoft.com/office/word/2010/wordprocessingGroup" xmlns:wpi="http://schemas.microsoft.com/office/word/2010/wordprocessingInk" xmlns:wne="http://schemas.microsoft.com/office/word/2006/wordml" xmlns:wps="http://schemas.microsoft.com/office/word/2010/wordprocessingShape" mc:Ignorable="w14 w15 w16se wp14">
+<w:ftr xmlns:wpc="http://schemas.microsoft.com/office/word/2010/wordprocessingCanvas" xmlns:mc="http://schemas.openxmlformats.org/markup-compatibility/2006" xmlns:o="urn:schemas-microsoft-com:office:office" xmlns:r="http://schemas.openxmlformats.org/officeDocument/2006/relationships" xmlns:m="http://schemas.openxmlformats.org/officeDocument/2006/math" xmlns:v="urn:schemas-microsoft-com:vml" xmlns:wp14="http://schemas.microsoft.com/office/word/2010/wordprocessingDrawing" xmlns:wp="http://schemas.openxmlformats.org/drawingml/2006/wordprocessingDrawing" xmlns:w10="urn:schemas-microsoft-com:office:word" xmlns:w="http://schemas.openxmlformats.org/wordprocessingml/2006/main" xmlns:w14="http://schemas.microsoft.com/office/word/2010/wordml" xmlns:w15="http://schemas.microsoft.com/office/word/2012/wordml" xmlns:wpg="http://schemas.microsoft.com/office/word/2010/wordprocessingGroup" xmlns:wpi="http://schemas.microsoft.com/office/word/2010/wordprocessingInk" xmlns:wne="http://schemas.microsoft.com/office/word/2006/wordml" xmlns:wps="http://schemas.microsoft.com/office/word/2010/wordprocessingShape" mc:Ignorable="w14 w15 wp14">
   <w:sdt>
     <w:sdtPr>
       <w:id w:val="-988318216"/>
@@ -12527,7 +13689,7 @@
     <w:sdtContent>
       <w:p>
         <w:pPr>
-          <w:pStyle w:val="Podnoje"/>
+          <w:pStyle w:val="Footer"/>
           <w:jc w:val="right"/>
         </w:pPr>
         <w:r>
@@ -12543,7 +13705,7 @@
           <w:rPr>
             <w:noProof/>
           </w:rPr>
-          <w:t>22</w:t>
+          <w:t>35</w:t>
         </w:r>
         <w:r>
           <w:rPr>
@@ -12556,14 +13718,14 @@
   </w:sdt>
   <w:p>
     <w:pPr>
-      <w:pStyle w:val="Podnoje"/>
+      <w:pStyle w:val="Footer"/>
     </w:pPr>
   </w:p>
 </w:ftr>
 </file>
 
 <file path=word/footnotes.xml><?xml version="1.0" encoding="utf-8"?>
-<w:footnotes xmlns:wpc="http://schemas.microsoft.com/office/word/2010/wordprocessingCanvas" xmlns:cx="http://schemas.microsoft.com/office/drawing/2014/chartex" xmlns:mc="http://schemas.openxmlformats.org/markup-compatibility/2006" xmlns:o="urn:schemas-microsoft-com:office:office" xmlns:r="http://schemas.openxmlformats.org/officeDocument/2006/relationships" xmlns:m="http://schemas.openxmlformats.org/officeDocument/2006/math" xmlns:v="urn:schemas-microsoft-com:vml" xmlns:wp14="http://schemas.microsoft.com/office/word/2010/wordprocessingDrawing" xmlns:wp="http://schemas.openxmlformats.org/drawingml/2006/wordprocessingDrawing" xmlns:w10="urn:schemas-microsoft-com:office:word" xmlns:w="http://schemas.openxmlformats.org/wordprocessingml/2006/main" xmlns:w14="http://schemas.microsoft.com/office/word/2010/wordml" xmlns:w15="http://schemas.microsoft.com/office/word/2012/wordml" xmlns:w16se="http://schemas.microsoft.com/office/word/2015/wordml/symex" xmlns:wpg="http://schemas.microsoft.com/office/word/2010/wordprocessingGroup" xmlns:wpi="http://schemas.microsoft.com/office/word/2010/wordprocessingInk" xmlns:wne="http://schemas.microsoft.com/office/word/2006/wordml" xmlns:wps="http://schemas.microsoft.com/office/word/2010/wordprocessingShape" mc:Ignorable="w14 w15 w16se wp14">
+<w:footnotes xmlns:wpc="http://schemas.microsoft.com/office/word/2010/wordprocessingCanvas" xmlns:mc="http://schemas.openxmlformats.org/markup-compatibility/2006" xmlns:o="urn:schemas-microsoft-com:office:office" xmlns:r="http://schemas.openxmlformats.org/officeDocument/2006/relationships" xmlns:m="http://schemas.openxmlformats.org/officeDocument/2006/math" xmlns:v="urn:schemas-microsoft-com:vml" xmlns:wp14="http://schemas.microsoft.com/office/word/2010/wordprocessingDrawing" xmlns:wp="http://schemas.openxmlformats.org/drawingml/2006/wordprocessingDrawing" xmlns:w10="urn:schemas-microsoft-com:office:word" xmlns:w="http://schemas.openxmlformats.org/wordprocessingml/2006/main" xmlns:w14="http://schemas.microsoft.com/office/word/2010/wordml" xmlns:w15="http://schemas.microsoft.com/office/word/2012/wordml" xmlns:wpg="http://schemas.microsoft.com/office/word/2010/wordprocessingGroup" xmlns:wpi="http://schemas.microsoft.com/office/word/2010/wordprocessingInk" xmlns:wne="http://schemas.microsoft.com/office/word/2006/wordml" xmlns:wps="http://schemas.microsoft.com/office/word/2010/wordprocessingShape" mc:Ignorable="w14 w15 wp14">
   <w:footnote w:type="separator" w:id="-1">
     <w:p>
       <w:pPr>
@@ -12588,17 +13750,17 @@
 </file>
 
 <file path=word/header1.xml><?xml version="1.0" encoding="utf-8"?>
-<w:hdr xmlns:wpc="http://schemas.microsoft.com/office/word/2010/wordprocessingCanvas" xmlns:cx="http://schemas.microsoft.com/office/drawing/2014/chartex" xmlns:mc="http://schemas.openxmlformats.org/markup-compatibility/2006" xmlns:o="urn:schemas-microsoft-com:office:office" xmlns:r="http://schemas.openxmlformats.org/officeDocument/2006/relationships" xmlns:m="http://schemas.openxmlformats.org/officeDocument/2006/math" xmlns:v="urn:schemas-microsoft-com:vml" xmlns:wp14="http://schemas.microsoft.com/office/word/2010/wordprocessingDrawing" xmlns:wp="http://schemas.openxmlformats.org/drawingml/2006/wordprocessingDrawing" xmlns:w10="urn:schemas-microsoft-com:office:word" xmlns:w="http://schemas.openxmlformats.org/wordprocessingml/2006/main" xmlns:w14="http://schemas.microsoft.com/office/word/2010/wordml" xmlns:w15="http://schemas.microsoft.com/office/word/2012/wordml" xmlns:w16se="http://schemas.microsoft.com/office/word/2015/wordml/symex" xmlns:wpg="http://schemas.microsoft.com/office/word/2010/wordprocessingGroup" xmlns:wpi="http://schemas.microsoft.com/office/word/2010/wordprocessingInk" xmlns:wne="http://schemas.microsoft.com/office/word/2006/wordml" xmlns:wps="http://schemas.microsoft.com/office/word/2010/wordprocessingShape" mc:Ignorable="w14 w15 w16se wp14">
+<w:hdr xmlns:wpc="http://schemas.microsoft.com/office/word/2010/wordprocessingCanvas" xmlns:mc="http://schemas.openxmlformats.org/markup-compatibility/2006" xmlns:o="urn:schemas-microsoft-com:office:office" xmlns:r="http://schemas.openxmlformats.org/officeDocument/2006/relationships" xmlns:m="http://schemas.openxmlformats.org/officeDocument/2006/math" xmlns:v="urn:schemas-microsoft-com:vml" xmlns:wp14="http://schemas.microsoft.com/office/word/2010/wordprocessingDrawing" xmlns:wp="http://schemas.openxmlformats.org/drawingml/2006/wordprocessingDrawing" xmlns:w10="urn:schemas-microsoft-com:office:word" xmlns:w="http://schemas.openxmlformats.org/wordprocessingml/2006/main" xmlns:w14="http://schemas.microsoft.com/office/word/2010/wordml" xmlns:w15="http://schemas.microsoft.com/office/word/2012/wordml" xmlns:wpg="http://schemas.microsoft.com/office/word/2010/wordprocessingGroup" xmlns:wpi="http://schemas.microsoft.com/office/word/2010/wordprocessingInk" xmlns:wne="http://schemas.microsoft.com/office/word/2006/wordml" xmlns:wps="http://schemas.microsoft.com/office/word/2010/wordprocessingShape" mc:Ignorable="w14 w15 wp14">
   <w:p>
     <w:pPr>
-      <w:pStyle w:val="Zaglavlje"/>
+      <w:pStyle w:val="Header"/>
     </w:pPr>
   </w:p>
 </w:hdr>
 </file>
 
 <file path=word/numbering.xml><?xml version="1.0" encoding="utf-8"?>
-<w:numbering xmlns:wpc="http://schemas.microsoft.com/office/word/2010/wordprocessingCanvas" xmlns:cx="http://schemas.microsoft.com/office/drawing/2014/chartex" xmlns:mc="http://schemas.openxmlformats.org/markup-compatibility/2006" xmlns:o="urn:schemas-microsoft-com:office:office" xmlns:r="http://schemas.openxmlformats.org/officeDocument/2006/relationships" xmlns:m="http://schemas.openxmlformats.org/officeDocument/2006/math" xmlns:v="urn:schemas-microsoft-com:vml" xmlns:wp14="http://schemas.microsoft.com/office/word/2010/wordprocessingDrawing" xmlns:wp="http://schemas.openxmlformats.org/drawingml/2006/wordprocessingDrawing" xmlns:w10="urn:schemas-microsoft-com:office:word" xmlns:w="http://schemas.openxmlformats.org/wordprocessingml/2006/main" xmlns:w14="http://schemas.microsoft.com/office/word/2010/wordml" xmlns:w15="http://schemas.microsoft.com/office/word/2012/wordml" xmlns:w16se="http://schemas.microsoft.com/office/word/2015/wordml/symex" xmlns:wpg="http://schemas.microsoft.com/office/word/2010/wordprocessingGroup" xmlns:wpi="http://schemas.microsoft.com/office/word/2010/wordprocessingInk" xmlns:wne="http://schemas.microsoft.com/office/word/2006/wordml" xmlns:wps="http://schemas.microsoft.com/office/word/2010/wordprocessingShape" mc:Ignorable="w14 w15 w16se wp14">
+<w:numbering xmlns:wpc="http://schemas.microsoft.com/office/word/2010/wordprocessingCanvas" xmlns:mc="http://schemas.openxmlformats.org/markup-compatibility/2006" xmlns:o="urn:schemas-microsoft-com:office:office" xmlns:r="http://schemas.openxmlformats.org/officeDocument/2006/relationships" xmlns:m="http://schemas.openxmlformats.org/officeDocument/2006/math" xmlns:v="urn:schemas-microsoft-com:vml" xmlns:wp14="http://schemas.microsoft.com/office/word/2010/wordprocessingDrawing" xmlns:wp="http://schemas.openxmlformats.org/drawingml/2006/wordprocessingDrawing" xmlns:w10="urn:schemas-microsoft-com:office:word" xmlns:w="http://schemas.openxmlformats.org/wordprocessingml/2006/main" xmlns:w14="http://schemas.microsoft.com/office/word/2010/wordml" xmlns:w15="http://schemas.microsoft.com/office/word/2012/wordml" xmlns:wpg="http://schemas.microsoft.com/office/word/2010/wordprocessingGroup" xmlns:wpi="http://schemas.microsoft.com/office/word/2010/wordprocessingInk" xmlns:wne="http://schemas.microsoft.com/office/word/2006/wordml" xmlns:wps="http://schemas.microsoft.com/office/word/2010/wordprocessingShape" mc:Ignorable="w14 w15 wp14">
   <w:abstractNum w:abstractNumId="0" w15:restartNumberingAfterBreak="0">
     <w:nsid w:val="02866D29"/>
     <w:multiLevelType w:val="multilevel"/>
@@ -15171,7 +16333,7 @@
 </file>
 
 <file path=word/styles.xml><?xml version="1.0" encoding="utf-8"?>
-<w:styles xmlns:mc="http://schemas.openxmlformats.org/markup-compatibility/2006" xmlns:r="http://schemas.openxmlformats.org/officeDocument/2006/relationships" xmlns:w="http://schemas.openxmlformats.org/wordprocessingml/2006/main" xmlns:w14="http://schemas.microsoft.com/office/word/2010/wordml" xmlns:w15="http://schemas.microsoft.com/office/word/2012/wordml" xmlns:w16se="http://schemas.microsoft.com/office/word/2015/wordml/symex" mc:Ignorable="w14 w15 w16se">
+<w:styles xmlns:mc="http://schemas.openxmlformats.org/markup-compatibility/2006" xmlns:r="http://schemas.openxmlformats.org/officeDocument/2006/relationships" xmlns:w="http://schemas.openxmlformats.org/wordprocessingml/2006/main" xmlns:w14="http://schemas.microsoft.com/office/word/2010/wordml" xmlns:w15="http://schemas.microsoft.com/office/word/2012/wordml" mc:Ignorable="w14 w15">
   <w:docDefaults>
     <w:rPrDefault>
       <w:rPr>
@@ -15572,20 +16734,20 @@
       <w:sz w:val="24"/>
     </w:rPr>
   </w:style>
-  <w:style w:type="paragraph" w:styleId="Naslov1">
+  <w:style w:type="paragraph" w:styleId="Heading1">
     <w:name w:val="heading 1"/>
     <w:basedOn w:val="FOINaslov1"/>
     <w:next w:val="Normal"/>
-    <w:link w:val="Naslov1Char"/>
+    <w:link w:val="Heading1Char"/>
     <w:uiPriority w:val="9"/>
     <w:qFormat/>
     <w:rsid w:val="00946620"/>
   </w:style>
-  <w:style w:type="paragraph" w:styleId="Naslov2">
+  <w:style w:type="paragraph" w:styleId="Heading2">
     <w:name w:val="heading 2"/>
     <w:basedOn w:val="FOINaslov3"/>
     <w:next w:val="Normal"/>
-    <w:link w:val="Naslov2Char"/>
+    <w:link w:val="Heading2Char"/>
     <w:uiPriority w:val="9"/>
     <w:unhideWhenUsed/>
     <w:qFormat/>
@@ -15594,11 +16756,11 @@
       <w:outlineLvl w:val="1"/>
     </w:pPr>
   </w:style>
-  <w:style w:type="paragraph" w:styleId="Naslov3">
+  <w:style w:type="paragraph" w:styleId="Heading3">
     <w:name w:val="heading 3"/>
     <w:basedOn w:val="FOINaslov3"/>
     <w:next w:val="Normal"/>
-    <w:link w:val="Naslov3Char"/>
+    <w:link w:val="Heading3Char"/>
     <w:uiPriority w:val="9"/>
     <w:unhideWhenUsed/>
     <w:qFormat/>
@@ -15607,13 +16769,13 @@
       <w:outlineLvl w:val="2"/>
     </w:pPr>
   </w:style>
-  <w:style w:type="character" w:default="1" w:styleId="Zadanifontodlomka">
+  <w:style w:type="character" w:default="1" w:styleId="DefaultParagraphFont">
     <w:name w:val="Default Paragraph Font"/>
     <w:uiPriority w:val="1"/>
     <w:semiHidden/>
     <w:unhideWhenUsed/>
   </w:style>
-  <w:style w:type="table" w:default="1" w:styleId="Obinatablica">
+  <w:style w:type="table" w:default="1" w:styleId="TableNormal">
     <w:name w:val="Normal Table"/>
     <w:uiPriority w:val="99"/>
     <w:semiHidden/>
@@ -15628,7 +16790,7 @@
       </w:tblCellMar>
     </w:tblPr>
   </w:style>
-  <w:style w:type="numbering" w:default="1" w:styleId="Bezpopisa">
+  <w:style w:type="numbering" w:default="1" w:styleId="NoList">
     <w:name w:val="No List"/>
     <w:uiPriority w:val="99"/>
     <w:semiHidden/>
@@ -15677,10 +16839,10 @@
     <w:basedOn w:val="Nazivinstitucije"/>
     <w:rsid w:val="005C7308"/>
   </w:style>
-  <w:style w:type="character" w:customStyle="1" w:styleId="Naslov1Char">
-    <w:name w:val="Naslov 1 Char"/>
-    <w:basedOn w:val="Zadanifontodlomka"/>
-    <w:link w:val="Naslov1"/>
+  <w:style w:type="character" w:customStyle="1" w:styleId="Heading1Char">
+    <w:name w:val="Heading 1 Char"/>
+    <w:basedOn w:val="DefaultParagraphFont"/>
+    <w:link w:val="Heading1"/>
     <w:uiPriority w:val="9"/>
     <w:rsid w:val="00946620"/>
     <w:rPr>
@@ -15692,9 +16854,9 @@
       <w:lang w:eastAsia="hr-HR"/>
     </w:rPr>
   </w:style>
-  <w:style w:type="paragraph" w:styleId="TOCNaslov">
+  <w:style w:type="paragraph" w:styleId="TOCHeading">
     <w:name w:val="TOC Heading"/>
-    <w:basedOn w:val="Naslov1"/>
+    <w:basedOn w:val="Heading1"/>
     <w:next w:val="Normal"/>
     <w:uiPriority w:val="39"/>
     <w:unhideWhenUsed/>
@@ -15708,10 +16870,10 @@
       <w:lang w:val="en-US"/>
     </w:rPr>
   </w:style>
-  <w:style w:type="paragraph" w:styleId="Zaglavlje">
+  <w:style w:type="paragraph" w:styleId="Header">
     <w:name w:val="header"/>
     <w:basedOn w:val="Normal"/>
-    <w:link w:val="ZaglavljeChar"/>
+    <w:link w:val="HeaderChar"/>
     <w:uiPriority w:val="99"/>
     <w:unhideWhenUsed/>
     <w:rsid w:val="009F47B6"/>
@@ -15723,10 +16885,10 @@
       <w:spacing w:after="0" w:line="240" w:lineRule="auto"/>
     </w:pPr>
   </w:style>
-  <w:style w:type="character" w:customStyle="1" w:styleId="ZaglavljeChar">
-    <w:name w:val="Zaglavlje Char"/>
-    <w:basedOn w:val="Zadanifontodlomka"/>
-    <w:link w:val="Zaglavlje"/>
+  <w:style w:type="character" w:customStyle="1" w:styleId="HeaderChar">
+    <w:name w:val="Header Char"/>
+    <w:basedOn w:val="DefaultParagraphFont"/>
+    <w:link w:val="Header"/>
     <w:uiPriority w:val="99"/>
     <w:rsid w:val="009F47B6"/>
     <w:rPr>
@@ -15734,10 +16896,10 @@
       <w:sz w:val="24"/>
     </w:rPr>
   </w:style>
-  <w:style w:type="paragraph" w:styleId="Podnoje">
+  <w:style w:type="paragraph" w:styleId="Footer">
     <w:name w:val="footer"/>
     <w:basedOn w:val="Normal"/>
-    <w:link w:val="PodnojeChar"/>
+    <w:link w:val="FooterChar"/>
     <w:uiPriority w:val="99"/>
     <w:unhideWhenUsed/>
     <w:rsid w:val="009F47B6"/>
@@ -15749,10 +16911,10 @@
       <w:spacing w:after="0" w:line="240" w:lineRule="auto"/>
     </w:pPr>
   </w:style>
-  <w:style w:type="character" w:customStyle="1" w:styleId="PodnojeChar">
-    <w:name w:val="Podnožje Char"/>
-    <w:basedOn w:val="Zadanifontodlomka"/>
-    <w:link w:val="Podnoje"/>
+  <w:style w:type="character" w:customStyle="1" w:styleId="FooterChar">
+    <w:name w:val="Footer Char"/>
+    <w:basedOn w:val="DefaultParagraphFont"/>
+    <w:link w:val="Footer"/>
     <w:uiPriority w:val="99"/>
     <w:rsid w:val="009F47B6"/>
     <w:rPr>
@@ -15760,10 +16922,10 @@
       <w:sz w:val="24"/>
     </w:rPr>
   </w:style>
-  <w:style w:type="paragraph" w:styleId="Odlomakpopisa">
+  <w:style w:type="paragraph" w:styleId="ListParagraph">
     <w:name w:val="List Paragraph"/>
     <w:basedOn w:val="Normal"/>
-    <w:link w:val="OdlomakpopisaChar"/>
+    <w:link w:val="ListParagraphChar"/>
     <w:uiPriority w:val="34"/>
     <w:qFormat/>
     <w:rsid w:val="009F47B6"/>
@@ -15772,7 +16934,7 @@
       <w:contextualSpacing/>
     </w:pPr>
   </w:style>
-  <w:style w:type="paragraph" w:styleId="Opisslike">
+  <w:style w:type="paragraph" w:styleId="Caption">
     <w:name w:val="caption"/>
     <w:basedOn w:val="Normal"/>
     <w:next w:val="Normal"/>
@@ -15791,9 +16953,9 @@
       <w:szCs w:val="18"/>
     </w:rPr>
   </w:style>
-  <w:style w:type="character" w:styleId="Hiperveza">
+  <w:style w:type="character" w:styleId="Hyperlink">
     <w:name w:val="Hyperlink"/>
-    <w:basedOn w:val="Zadanifontodlomka"/>
+    <w:basedOn w:val="DefaultParagraphFont"/>
     <w:uiPriority w:val="99"/>
     <w:unhideWhenUsed/>
     <w:rsid w:val="009F47B6"/>
@@ -15802,10 +16964,10 @@
       <w:u w:val="single"/>
     </w:rPr>
   </w:style>
-  <w:style w:type="character" w:customStyle="1" w:styleId="Naslov2Char">
-    <w:name w:val="Naslov 2 Char"/>
-    <w:basedOn w:val="Zadanifontodlomka"/>
-    <w:link w:val="Naslov2"/>
+  <w:style w:type="character" w:customStyle="1" w:styleId="Heading2Char">
+    <w:name w:val="Heading 2 Char"/>
+    <w:basedOn w:val="DefaultParagraphFont"/>
+    <w:link w:val="Heading2"/>
     <w:uiPriority w:val="9"/>
     <w:rsid w:val="002715F2"/>
     <w:rPr>
@@ -15816,9 +16978,9 @@
       <w:lang w:eastAsia="hr-HR"/>
     </w:rPr>
   </w:style>
-  <w:style w:type="table" w:styleId="Reetkatablice">
+  <w:style w:type="table" w:styleId="TableGrid">
     <w:name w:val="Table Grid"/>
-    <w:basedOn w:val="Obinatablica"/>
+    <w:basedOn w:val="TableNormal"/>
     <w:uiPriority w:val="39"/>
     <w:rsid w:val="009F47B6"/>
     <w:pPr>
@@ -15835,10 +16997,10 @@
       </w:tblBorders>
     </w:tblPr>
   </w:style>
-  <w:style w:type="character" w:customStyle="1" w:styleId="Naslov3Char">
-    <w:name w:val="Naslov 3 Char"/>
-    <w:basedOn w:val="Zadanifontodlomka"/>
-    <w:link w:val="Naslov3"/>
+  <w:style w:type="character" w:customStyle="1" w:styleId="Heading3Char">
+    <w:name w:val="Heading 3 Char"/>
+    <w:basedOn w:val="DefaultParagraphFont"/>
+    <w:link w:val="Heading3"/>
     <w:uiPriority w:val="9"/>
     <w:rsid w:val="002715F2"/>
     <w:rPr>
@@ -15849,7 +17011,7 @@
       <w:lang w:eastAsia="hr-HR"/>
     </w:rPr>
   </w:style>
-  <w:style w:type="paragraph" w:styleId="Sadraj1">
+  <w:style w:type="paragraph" w:styleId="TOC1">
     <w:name w:val="toc 1"/>
     <w:basedOn w:val="Normal"/>
     <w:next w:val="Normal"/>
@@ -15861,7 +17023,7 @@
       <w:spacing w:after="100"/>
     </w:pPr>
   </w:style>
-  <w:style w:type="paragraph" w:styleId="Sadraj2">
+  <w:style w:type="paragraph" w:styleId="TOC2">
     <w:name w:val="toc 2"/>
     <w:basedOn w:val="Normal"/>
     <w:next w:val="Normal"/>
@@ -15874,7 +17036,7 @@
       <w:ind w:left="240"/>
     </w:pPr>
   </w:style>
-  <w:style w:type="paragraph" w:styleId="Sadraj3">
+  <w:style w:type="paragraph" w:styleId="TOC3">
     <w:name w:val="toc 3"/>
     <w:basedOn w:val="Normal"/>
     <w:next w:val="Normal"/>
@@ -15887,9 +17049,9 @@
       <w:ind w:left="480"/>
     </w:pPr>
   </w:style>
-  <w:style w:type="character" w:styleId="SlijeenaHiperveza">
+  <w:style w:type="character" w:styleId="FollowedHyperlink">
     <w:name w:val="FollowedHyperlink"/>
-    <w:basedOn w:val="Zadanifontodlomka"/>
+    <w:basedOn w:val="DefaultParagraphFont"/>
     <w:uiPriority w:val="99"/>
     <w:semiHidden/>
     <w:unhideWhenUsed/>
@@ -15923,7 +17085,7 @@
   </w:style>
   <w:style w:type="character" w:customStyle="1" w:styleId="FOINaslov1Char">
     <w:name w:val="FOI Naslov 1 Char"/>
-    <w:basedOn w:val="Zadanifontodlomka"/>
+    <w:basedOn w:val="DefaultParagraphFont"/>
     <w:link w:val="FOINaslov1"/>
     <w:rsid w:val="00946620"/>
     <w:rPr>
@@ -15937,7 +17099,7 @@
   </w:style>
   <w:style w:type="paragraph" w:customStyle="1" w:styleId="FOINaslov2">
     <w:name w:val="FOI Naslov 2"/>
-    <w:basedOn w:val="Odlomakpopisa"/>
+    <w:basedOn w:val="ListParagraph"/>
     <w:qFormat/>
     <w:rsid w:val="00D0310D"/>
     <w:pPr>
@@ -15960,7 +17122,7 @@
   </w:style>
   <w:style w:type="paragraph" w:customStyle="1" w:styleId="FOINaslov3">
     <w:name w:val="FOI Naslov 3"/>
-    <w:basedOn w:val="Odlomakpopisa"/>
+    <w:basedOn w:val="ListParagraph"/>
     <w:link w:val="FOINaslov3Char"/>
     <w:qFormat/>
     <w:rsid w:val="00D0310D"/>
@@ -15983,7 +17145,7 @@
   </w:style>
   <w:style w:type="paragraph" w:customStyle="1" w:styleId="FOINaslov4">
     <w:name w:val="FOI Naslov 4"/>
-    <w:basedOn w:val="Odlomakpopisa"/>
+    <w:basedOn w:val="ListParagraph"/>
     <w:qFormat/>
     <w:rsid w:val="00D0310D"/>
     <w:pPr>
@@ -16003,10 +17165,10 @@
       <w:lang w:eastAsia="hr-HR"/>
     </w:rPr>
   </w:style>
-  <w:style w:type="character" w:customStyle="1" w:styleId="OdlomakpopisaChar">
-    <w:name w:val="Odlomak popisa Char"/>
-    <w:basedOn w:val="Zadanifontodlomka"/>
-    <w:link w:val="Odlomakpopisa"/>
+  <w:style w:type="character" w:customStyle="1" w:styleId="ListParagraphChar">
+    <w:name w:val="List Paragraph Char"/>
+    <w:basedOn w:val="DefaultParagraphFont"/>
+    <w:link w:val="ListParagraph"/>
     <w:uiPriority w:val="34"/>
     <w:rsid w:val="004F693E"/>
     <w:rPr>
@@ -16016,7 +17178,7 @@
   </w:style>
   <w:style w:type="character" w:customStyle="1" w:styleId="FOINaslov3Char">
     <w:name w:val="FOI Naslov 3 Char"/>
-    <w:basedOn w:val="OdlomakpopisaChar"/>
+    <w:basedOn w:val="ListParagraphChar"/>
     <w:link w:val="FOINaslov3"/>
     <w:rsid w:val="004F693E"/>
     <w:rPr>
@@ -16296,7 +17458,7 @@
 </file>
 
 <file path=customXml/itemProps1.xml><?xml version="1.0" encoding="utf-8"?>
-<ds:datastoreItem xmlns:ds="http://schemas.openxmlformats.org/officeDocument/2006/customXml" ds:itemID="{E4BE21A6-75BB-4A2E-8C0A-78F4A90CEA5D}">
+<ds:datastoreItem xmlns:ds="http://schemas.openxmlformats.org/officeDocument/2006/customXml" ds:itemID="{786C7D6B-71A3-4887-865D-AA6103889B67}">
   <ds:schemaRefs>
     <ds:schemaRef ds:uri="http://schemas.openxmlformats.org/officeDocument/2006/bibliography"/>
   </ds:schemaRefs>

</xml_diff>

<commit_message>
Dorada PD. Uneseni dnevni sastanci i sprint retrospecitve za zadnji sprint.
</commit_message>
<xml_diff>
--- a/Dokumentacija/Projektna Dokumentacija.docx
+++ b/Dokumentacija/Projektna Dokumentacija.docx
@@ -1,6 +1,6 @@
 
 <file path=word/document.xml><?xml version="1.0" encoding="utf-8"?>
-<w:document xmlns:wpc="http://schemas.microsoft.com/office/word/2010/wordprocessingCanvas" xmlns:mc="http://schemas.openxmlformats.org/markup-compatibility/2006" xmlns:o="urn:schemas-microsoft-com:office:office" xmlns:r="http://schemas.openxmlformats.org/officeDocument/2006/relationships" xmlns:m="http://schemas.openxmlformats.org/officeDocument/2006/math" xmlns:v="urn:schemas-microsoft-com:vml" xmlns:wp14="http://schemas.microsoft.com/office/word/2010/wordprocessingDrawing" xmlns:wp="http://schemas.openxmlformats.org/drawingml/2006/wordprocessingDrawing" xmlns:w10="urn:schemas-microsoft-com:office:word" xmlns:w="http://schemas.openxmlformats.org/wordprocessingml/2006/main" xmlns:w14="http://schemas.microsoft.com/office/word/2010/wordml" xmlns:w15="http://schemas.microsoft.com/office/word/2012/wordml" xmlns:wpg="http://schemas.microsoft.com/office/word/2010/wordprocessingGroup" xmlns:wpi="http://schemas.microsoft.com/office/word/2010/wordprocessingInk" xmlns:wne="http://schemas.microsoft.com/office/word/2006/wordml" xmlns:wps="http://schemas.microsoft.com/office/word/2010/wordprocessingShape" mc:Ignorable="w14 w15 wp14">
+<w:document xmlns:wpc="http://schemas.microsoft.com/office/word/2010/wordprocessingCanvas" xmlns:cx="http://schemas.microsoft.com/office/drawing/2014/chartex" xmlns:mc="http://schemas.openxmlformats.org/markup-compatibility/2006" xmlns:o="urn:schemas-microsoft-com:office:office" xmlns:r="http://schemas.openxmlformats.org/officeDocument/2006/relationships" xmlns:m="http://schemas.openxmlformats.org/officeDocument/2006/math" xmlns:v="urn:schemas-microsoft-com:vml" xmlns:wp14="http://schemas.microsoft.com/office/word/2010/wordprocessingDrawing" xmlns:wp="http://schemas.openxmlformats.org/drawingml/2006/wordprocessingDrawing" xmlns:w10="urn:schemas-microsoft-com:office:word" xmlns:w="http://schemas.openxmlformats.org/wordprocessingml/2006/main" xmlns:w14="http://schemas.microsoft.com/office/word/2010/wordml" xmlns:w15="http://schemas.microsoft.com/office/word/2012/wordml" xmlns:w16se="http://schemas.microsoft.com/office/word/2015/wordml/symex" xmlns:wpg="http://schemas.microsoft.com/office/word/2010/wordprocessingGroup" xmlns:wpi="http://schemas.microsoft.com/office/word/2010/wordprocessingInk" xmlns:wne="http://schemas.microsoft.com/office/word/2006/wordml" xmlns:wps="http://schemas.microsoft.com/office/word/2010/wordprocessingShape" mc:Ignorable="w14 w15 w16se wp14">
   <w:body>
     <w:p>
       <w:pPr>
@@ -233,7 +233,7 @@
       <w:hyperlink r:id="rId8" w:history="1">
         <w:r>
           <w:rPr>
-            <w:rStyle w:val="Hyperlink"/>
+            <w:rStyle w:val="Hiperveza"/>
             <w:b w:val="0"/>
           </w:rPr>
           <w:t>Link na github repozitorij</w:t>
@@ -299,7 +299,7 @@
         </w:p>
         <w:p>
           <w:pPr>
-            <w:pStyle w:val="TOC1"/>
+            <w:pStyle w:val="Sadraj1"/>
             <w:tabs>
               <w:tab w:val="left" w:pos="480"/>
               <w:tab w:val="right" w:leader="dot" w:pos="9062"/>
@@ -320,10 +320,10 @@
           <w:r>
             <w:fldChar w:fldCharType="separate"/>
           </w:r>
-          <w:hyperlink w:anchor="_Toc471512836" w:history="1">
-            <w:r>
-              <w:rPr>
-                <w:rStyle w:val="Hyperlink"/>
+          <w:hyperlink w:anchor="_Toc473656180" w:history="1">
+            <w:r>
+              <w:rPr>
+                <w:rStyle w:val="Hiperveza"/>
                 <w:noProof/>
               </w:rPr>
               <w:t>1.</w:t>
@@ -339,7 +339,7 @@
             </w:r>
             <w:r>
               <w:rPr>
-                <w:rStyle w:val="Hyperlink"/>
+                <w:rStyle w:val="Hiperveza"/>
                 <w:noProof/>
               </w:rPr>
               <w:t>Ideja</w:t>
@@ -363,7 +363,7 @@
                 <w:noProof/>
                 <w:webHidden/>
               </w:rPr>
-              <w:instrText xml:space="preserve"> PAGEREF _Toc471512836 \h </w:instrText>
+              <w:instrText xml:space="preserve"> PAGEREF _Toc473656180 \h </w:instrText>
             </w:r>
             <w:r>
               <w:rPr>
@@ -396,7 +396,7 @@
         </w:p>
         <w:p>
           <w:pPr>
-            <w:pStyle w:val="TOC1"/>
+            <w:pStyle w:val="Sadraj1"/>
             <w:tabs>
               <w:tab w:val="left" w:pos="480"/>
               <w:tab w:val="right" w:leader="dot" w:pos="9062"/>
@@ -408,10 +408,10 @@
               <w:lang w:eastAsia="hr-HR"/>
             </w:rPr>
           </w:pPr>
-          <w:hyperlink w:anchor="_Toc471512837" w:history="1">
-            <w:r>
-              <w:rPr>
-                <w:rStyle w:val="Hyperlink"/>
+          <w:hyperlink w:anchor="_Toc473656181" w:history="1">
+            <w:r>
+              <w:rPr>
+                <w:rStyle w:val="Hiperveza"/>
                 <w:noProof/>
               </w:rPr>
               <w:t>2.</w:t>
@@ -427,7 +427,7 @@
             </w:r>
             <w:r>
               <w:rPr>
-                <w:rStyle w:val="Hyperlink"/>
+                <w:rStyle w:val="Hiperveza"/>
                 <w:noProof/>
               </w:rPr>
               <w:t>Funkcionalnosti aplikacije</w:t>
@@ -451,7 +451,7 @@
                 <w:noProof/>
                 <w:webHidden/>
               </w:rPr>
-              <w:instrText xml:space="preserve"> PAGEREF _Toc471512837 \h </w:instrText>
+              <w:instrText xml:space="preserve"> PAGEREF _Toc473656181 \h </w:instrText>
             </w:r>
             <w:r>
               <w:rPr>
@@ -484,7 +484,7 @@
         </w:p>
         <w:p>
           <w:pPr>
-            <w:pStyle w:val="TOC1"/>
+            <w:pStyle w:val="Sadraj1"/>
             <w:tabs>
               <w:tab w:val="left" w:pos="480"/>
               <w:tab w:val="right" w:leader="dot" w:pos="9062"/>
@@ -496,10 +496,10 @@
               <w:lang w:eastAsia="hr-HR"/>
             </w:rPr>
           </w:pPr>
-          <w:hyperlink w:anchor="_Toc471512838" w:history="1">
-            <w:r>
-              <w:rPr>
-                <w:rStyle w:val="Hyperlink"/>
+          <w:hyperlink w:anchor="_Toc473656182" w:history="1">
+            <w:r>
+              <w:rPr>
+                <w:rStyle w:val="Hiperveza"/>
                 <w:noProof/>
               </w:rPr>
               <w:t>3.</w:t>
@@ -515,10 +515,10 @@
             </w:r>
             <w:r>
               <w:rPr>
-                <w:rStyle w:val="Hyperlink"/>
-                <w:noProof/>
-              </w:rPr>
-              <w:t>Arhitektura aplikacije</w:t>
+                <w:rStyle w:val="Hiperveza"/>
+                <w:noProof/>
+              </w:rPr>
+              <w:t>Zahtjevi aplikacije</w:t>
             </w:r>
             <w:r>
               <w:rPr>
@@ -539,7 +539,7 @@
                 <w:noProof/>
                 <w:webHidden/>
               </w:rPr>
-              <w:instrText xml:space="preserve"> PAGEREF _Toc471512838 \h </w:instrText>
+              <w:instrText xml:space="preserve"> PAGEREF _Toc473656182 \h </w:instrText>
             </w:r>
             <w:r>
               <w:rPr>
@@ -559,7 +559,7 @@
                 <w:noProof/>
                 <w:webHidden/>
               </w:rPr>
-              <w:t>3</w:t>
+              <w:t>4</w:t>
             </w:r>
             <w:r>
               <w:rPr>
@@ -572,7 +572,7 @@
         </w:p>
         <w:p>
           <w:pPr>
-            <w:pStyle w:val="TOC1"/>
+            <w:pStyle w:val="Sadraj1"/>
             <w:tabs>
               <w:tab w:val="left" w:pos="480"/>
               <w:tab w:val="right" w:leader="dot" w:pos="9062"/>
@@ -584,10 +584,10 @@
               <w:lang w:eastAsia="hr-HR"/>
             </w:rPr>
           </w:pPr>
-          <w:hyperlink w:anchor="_Toc471512839" w:history="1">
-            <w:r>
-              <w:rPr>
-                <w:rStyle w:val="Hyperlink"/>
+          <w:hyperlink w:anchor="_Toc473656183" w:history="1">
+            <w:r>
+              <w:rPr>
+                <w:rStyle w:val="Hiperveza"/>
                 <w:noProof/>
               </w:rPr>
               <w:t>4.</w:t>
@@ -603,10 +603,10 @@
             </w:r>
             <w:r>
               <w:rPr>
-                <w:rStyle w:val="Hyperlink"/>
-                <w:noProof/>
-              </w:rPr>
-              <w:t>Skice aplikacije</w:t>
+                <w:rStyle w:val="Hiperveza"/>
+                <w:noProof/>
+              </w:rPr>
+              <w:t>Arhitektura aplikacije</w:t>
             </w:r>
             <w:r>
               <w:rPr>
@@ -627,7 +627,7 @@
                 <w:noProof/>
                 <w:webHidden/>
               </w:rPr>
-              <w:instrText xml:space="preserve"> PAGEREF _Toc471512839 \h </w:instrText>
+              <w:instrText xml:space="preserve"> PAGEREF _Toc473656183 \h </w:instrText>
             </w:r>
             <w:r>
               <w:rPr>
@@ -647,7 +647,7 @@
                 <w:noProof/>
                 <w:webHidden/>
               </w:rPr>
-              <w:t>4</w:t>
+              <w:t>5</w:t>
             </w:r>
             <w:r>
               <w:rPr>
@@ -660,7 +660,7 @@
         </w:p>
         <w:p>
           <w:pPr>
-            <w:pStyle w:val="TOC1"/>
+            <w:pStyle w:val="Sadraj1"/>
             <w:tabs>
               <w:tab w:val="left" w:pos="480"/>
               <w:tab w:val="right" w:leader="dot" w:pos="9062"/>
@@ -672,10 +672,10 @@
               <w:lang w:eastAsia="hr-HR"/>
             </w:rPr>
           </w:pPr>
-          <w:hyperlink w:anchor="_Toc471512840" w:history="1">
-            <w:r>
-              <w:rPr>
-                <w:rStyle w:val="Hyperlink"/>
+          <w:hyperlink w:anchor="_Toc473656184" w:history="1">
+            <w:r>
+              <w:rPr>
+                <w:rStyle w:val="Hiperveza"/>
                 <w:noProof/>
               </w:rPr>
               <w:t>5.</w:t>
@@ -691,10 +691,10 @@
             </w:r>
             <w:r>
               <w:rPr>
-                <w:rStyle w:val="Hyperlink"/>
-                <w:noProof/>
-              </w:rPr>
-              <w:t>Podaci za prijavu</w:t>
+                <w:rStyle w:val="Hiperveza"/>
+                <w:noProof/>
+              </w:rPr>
+              <w:t>Skice aplikacije</w:t>
             </w:r>
             <w:r>
               <w:rPr>
@@ -715,7 +715,7 @@
                 <w:noProof/>
                 <w:webHidden/>
               </w:rPr>
-              <w:instrText xml:space="preserve"> PAGEREF _Toc471512840 \h </w:instrText>
+              <w:instrText xml:space="preserve"> PAGEREF _Toc473656184 \h </w:instrText>
             </w:r>
             <w:r>
               <w:rPr>
@@ -735,7 +735,7 @@
                 <w:noProof/>
                 <w:webHidden/>
               </w:rPr>
-              <w:t>5</w:t>
+              <w:t>6</w:t>
             </w:r>
             <w:r>
               <w:rPr>
@@ -748,7 +748,7 @@
         </w:p>
         <w:p>
           <w:pPr>
-            <w:pStyle w:val="TOC1"/>
+            <w:pStyle w:val="Sadraj1"/>
             <w:tabs>
               <w:tab w:val="left" w:pos="480"/>
               <w:tab w:val="right" w:leader="dot" w:pos="9062"/>
@@ -760,10 +760,10 @@
               <w:lang w:eastAsia="hr-HR"/>
             </w:rPr>
           </w:pPr>
-          <w:hyperlink w:anchor="_Toc471512841" w:history="1">
-            <w:r>
-              <w:rPr>
-                <w:rStyle w:val="Hyperlink"/>
+          <w:hyperlink w:anchor="_Toc473656185" w:history="1">
+            <w:r>
+              <w:rPr>
+                <w:rStyle w:val="Hiperveza"/>
                 <w:noProof/>
               </w:rPr>
               <w:t>6.</w:t>
@@ -779,10 +779,10 @@
             </w:r>
             <w:r>
               <w:rPr>
-                <w:rStyle w:val="Hyperlink"/>
-                <w:noProof/>
-              </w:rPr>
-              <w:t>Korisničke priče</w:t>
+                <w:rStyle w:val="Hiperveza"/>
+                <w:noProof/>
+              </w:rPr>
+              <w:t>Podaci za prijavu</w:t>
             </w:r>
             <w:r>
               <w:rPr>
@@ -803,7 +803,7 @@
                 <w:noProof/>
                 <w:webHidden/>
               </w:rPr>
-              <w:instrText xml:space="preserve"> PAGEREF _Toc471512841 \h </w:instrText>
+              <w:instrText xml:space="preserve"> PAGEREF _Toc473656185 \h </w:instrText>
             </w:r>
             <w:r>
               <w:rPr>
@@ -823,7 +823,7 @@
                 <w:noProof/>
                 <w:webHidden/>
               </w:rPr>
-              <w:t>5</w:t>
+              <w:t>7</w:t>
             </w:r>
             <w:r>
               <w:rPr>
@@ -836,7 +836,7 @@
         </w:p>
         <w:p>
           <w:pPr>
-            <w:pStyle w:val="TOC1"/>
+            <w:pStyle w:val="Sadraj1"/>
             <w:tabs>
               <w:tab w:val="left" w:pos="480"/>
               <w:tab w:val="right" w:leader="dot" w:pos="9062"/>
@@ -848,10 +848,10 @@
               <w:lang w:eastAsia="hr-HR"/>
             </w:rPr>
           </w:pPr>
-          <w:hyperlink w:anchor="_Toc471512842" w:history="1">
-            <w:r>
-              <w:rPr>
-                <w:rStyle w:val="Hyperlink"/>
+          <w:hyperlink w:anchor="_Toc473656186" w:history="1">
+            <w:r>
+              <w:rPr>
+                <w:rStyle w:val="Hiperveza"/>
                 <w:noProof/>
               </w:rPr>
               <w:t>7.</w:t>
@@ -867,10 +867,10 @@
             </w:r>
             <w:r>
               <w:rPr>
-                <w:rStyle w:val="Hyperlink"/>
-                <w:noProof/>
-              </w:rPr>
-              <w:t>SCRUM</w:t>
+                <w:rStyle w:val="Hiperveza"/>
+                <w:noProof/>
+              </w:rPr>
+              <w:t>Korisničke priče</w:t>
             </w:r>
             <w:r>
               <w:rPr>
@@ -891,7 +891,7 @@
                 <w:noProof/>
                 <w:webHidden/>
               </w:rPr>
-              <w:instrText xml:space="preserve"> PAGEREF _Toc471512842 \h </w:instrText>
+              <w:instrText xml:space="preserve"> PAGEREF _Toc473656186 \h </w:instrText>
             </w:r>
             <w:r>
               <w:rPr>
@@ -924,7 +924,95 @@
         </w:p>
         <w:p>
           <w:pPr>
-            <w:pStyle w:val="TOC2"/>
+            <w:pStyle w:val="Sadraj1"/>
+            <w:tabs>
+              <w:tab w:val="left" w:pos="480"/>
+              <w:tab w:val="right" w:leader="dot" w:pos="9062"/>
+            </w:tabs>
+            <w:rPr>
+              <w:rFonts w:asciiTheme="minorHAnsi" w:eastAsiaTheme="minorEastAsia" w:hAnsiTheme="minorHAnsi"/>
+              <w:noProof/>
+              <w:sz w:val="22"/>
+              <w:lang w:eastAsia="hr-HR"/>
+            </w:rPr>
+          </w:pPr>
+          <w:hyperlink w:anchor="_Toc473656187" w:history="1">
+            <w:r>
+              <w:rPr>
+                <w:rStyle w:val="Hiperveza"/>
+                <w:noProof/>
+              </w:rPr>
+              <w:t>8.</w:t>
+            </w:r>
+            <w:r>
+              <w:rPr>
+                <w:rFonts w:asciiTheme="minorHAnsi" w:eastAsiaTheme="minorEastAsia" w:hAnsiTheme="minorHAnsi"/>
+                <w:noProof/>
+                <w:sz w:val="22"/>
+                <w:lang w:eastAsia="hr-HR"/>
+              </w:rPr>
+              <w:tab/>
+            </w:r>
+            <w:r>
+              <w:rPr>
+                <w:rStyle w:val="Hiperveza"/>
+                <w:noProof/>
+              </w:rPr>
+              <w:t>SCRUM</w:t>
+            </w:r>
+            <w:r>
+              <w:rPr>
+                <w:noProof/>
+                <w:webHidden/>
+              </w:rPr>
+              <w:tab/>
+            </w:r>
+            <w:r>
+              <w:rPr>
+                <w:noProof/>
+                <w:webHidden/>
+              </w:rPr>
+              <w:fldChar w:fldCharType="begin"/>
+            </w:r>
+            <w:r>
+              <w:rPr>
+                <w:noProof/>
+                <w:webHidden/>
+              </w:rPr>
+              <w:instrText xml:space="preserve"> PAGEREF _Toc473656187 \h </w:instrText>
+            </w:r>
+            <w:r>
+              <w:rPr>
+                <w:noProof/>
+                <w:webHidden/>
+              </w:rPr>
+            </w:r>
+            <w:r>
+              <w:rPr>
+                <w:noProof/>
+                <w:webHidden/>
+              </w:rPr>
+              <w:fldChar w:fldCharType="separate"/>
+            </w:r>
+            <w:r>
+              <w:rPr>
+                <w:noProof/>
+                <w:webHidden/>
+              </w:rPr>
+              <w:t>10</w:t>
+            </w:r>
+            <w:r>
+              <w:rPr>
+                <w:noProof/>
+                <w:webHidden/>
+              </w:rPr>
+              <w:fldChar w:fldCharType="end"/>
+            </w:r>
+          </w:hyperlink>
+        </w:p>
+        <w:p>
+          <w:pPr>
+            <w:pStyle w:val="Sadraj2"/>
             <w:tabs>
               <w:tab w:val="left" w:pos="880"/>
               <w:tab w:val="right" w:leader="dot" w:pos="9062"/>
@@ -936,13 +1024,13 @@
               <w:lang w:eastAsia="hr-HR"/>
             </w:rPr>
           </w:pPr>
-          <w:hyperlink w:anchor="_Toc471512843" w:history="1">
-            <w:r>
-              <w:rPr>
-                <w:rStyle w:val="Hyperlink"/>
-                <w:noProof/>
-              </w:rPr>
-              <w:t>7.1.</w:t>
+          <w:hyperlink w:anchor="_Toc473656188" w:history="1">
+            <w:r>
+              <w:rPr>
+                <w:rStyle w:val="Hiperveza"/>
+                <w:noProof/>
+              </w:rPr>
+              <w:t>8.1.</w:t>
             </w:r>
             <w:r>
               <w:rPr>
@@ -955,7 +1043,7 @@
             </w:r>
             <w:r>
               <w:rPr>
-                <w:rStyle w:val="Hyperlink"/>
+                <w:rStyle w:val="Hiperveza"/>
                 <w:noProof/>
               </w:rPr>
               <w:t>Product Backlog</w:t>
@@ -979,7 +1067,7 @@
                 <w:noProof/>
                 <w:webHidden/>
               </w:rPr>
-              <w:instrText xml:space="preserve"> PAGEREF _Toc471512843 \h </w:instrText>
+              <w:instrText xml:space="preserve"> PAGEREF _Toc473656188 \h </w:instrText>
             </w:r>
             <w:r>
               <w:rPr>
@@ -999,7 +1087,7 @@
                 <w:noProof/>
                 <w:webHidden/>
               </w:rPr>
-              <w:t>8</w:t>
+              <w:t>10</w:t>
             </w:r>
             <w:r>
               <w:rPr>
@@ -1012,7 +1100,7 @@
         </w:p>
         <w:p>
           <w:pPr>
-            <w:pStyle w:val="TOC2"/>
+            <w:pStyle w:val="Sadraj2"/>
             <w:tabs>
               <w:tab w:val="left" w:pos="880"/>
               <w:tab w:val="right" w:leader="dot" w:pos="9062"/>
@@ -1024,13 +1112,13 @@
               <w:lang w:eastAsia="hr-HR"/>
             </w:rPr>
           </w:pPr>
-          <w:hyperlink w:anchor="_Toc471512844" w:history="1">
-            <w:r>
-              <w:rPr>
-                <w:rStyle w:val="Hyperlink"/>
-                <w:noProof/>
-              </w:rPr>
-              <w:t>7.2.</w:t>
+          <w:hyperlink w:anchor="_Toc473656189" w:history="1">
+            <w:r>
+              <w:rPr>
+                <w:rStyle w:val="Hiperveza"/>
+                <w:noProof/>
+              </w:rPr>
+              <w:t>8.2.</w:t>
             </w:r>
             <w:r>
               <w:rPr>
@@ -1043,7 +1131,7 @@
             </w:r>
             <w:r>
               <w:rPr>
-                <w:rStyle w:val="Hyperlink"/>
+                <w:rStyle w:val="Hiperveza"/>
                 <w:noProof/>
               </w:rPr>
               <w:t>Sprint 1</w:t>
@@ -1067,7 +1155,7 @@
                 <w:noProof/>
                 <w:webHidden/>
               </w:rPr>
-              <w:instrText xml:space="preserve"> PAGEREF _Toc471512844 \h </w:instrText>
+              <w:instrText xml:space="preserve"> PAGEREF _Toc473656189 \h </w:instrText>
             </w:r>
             <w:r>
               <w:rPr>
@@ -1087,7 +1175,7 @@
                 <w:noProof/>
                 <w:webHidden/>
               </w:rPr>
-              <w:t>13</w:t>
+              <w:t>15</w:t>
             </w:r>
             <w:r>
               <w:rPr>
@@ -1100,7 +1188,7 @@
         </w:p>
         <w:p>
           <w:pPr>
-            <w:pStyle w:val="TOC3"/>
+            <w:pStyle w:val="Sadraj3"/>
             <w:tabs>
               <w:tab w:val="left" w:pos="1320"/>
               <w:tab w:val="right" w:leader="dot" w:pos="9062"/>
@@ -1112,13 +1200,13 @@
               <w:lang w:eastAsia="hr-HR"/>
             </w:rPr>
           </w:pPr>
-          <w:hyperlink w:anchor="_Toc471512845" w:history="1">
-            <w:r>
-              <w:rPr>
-                <w:rStyle w:val="Hyperlink"/>
-                <w:noProof/>
-              </w:rPr>
-              <w:t>7.2.1.</w:t>
+          <w:hyperlink w:anchor="_Toc473656190" w:history="1">
+            <w:r>
+              <w:rPr>
+                <w:rStyle w:val="Hiperveza"/>
+                <w:noProof/>
+              </w:rPr>
+              <w:t>8.2.1.</w:t>
             </w:r>
             <w:r>
               <w:rPr>
@@ -1131,7 +1219,7 @@
             </w:r>
             <w:r>
               <w:rPr>
-                <w:rStyle w:val="Hyperlink"/>
+                <w:rStyle w:val="Hiperveza"/>
                 <w:noProof/>
               </w:rPr>
               <w:t>Sprint planning</w:t>
@@ -1155,7 +1243,7 @@
                 <w:noProof/>
                 <w:webHidden/>
               </w:rPr>
-              <w:instrText xml:space="preserve"> PAGEREF _Toc471512845 \h </w:instrText>
+              <w:instrText xml:space="preserve"> PAGEREF _Toc473656190 \h </w:instrText>
             </w:r>
             <w:r>
               <w:rPr>
@@ -1175,7 +1263,7 @@
                 <w:noProof/>
                 <w:webHidden/>
               </w:rPr>
-              <w:t>13</w:t>
+              <w:t>15</w:t>
             </w:r>
             <w:r>
               <w:rPr>
@@ -1188,7 +1276,7 @@
         </w:p>
         <w:p>
           <w:pPr>
-            <w:pStyle w:val="TOC3"/>
+            <w:pStyle w:val="Sadraj3"/>
             <w:tabs>
               <w:tab w:val="left" w:pos="1320"/>
               <w:tab w:val="right" w:leader="dot" w:pos="9062"/>
@@ -1200,13 +1288,13 @@
               <w:lang w:eastAsia="hr-HR"/>
             </w:rPr>
           </w:pPr>
-          <w:hyperlink w:anchor="_Toc471512846" w:history="1">
-            <w:r>
-              <w:rPr>
-                <w:rStyle w:val="Hyperlink"/>
-                <w:noProof/>
-              </w:rPr>
-              <w:t>7.2.2.</w:t>
+          <w:hyperlink w:anchor="_Toc473656191" w:history="1">
+            <w:r>
+              <w:rPr>
+                <w:rStyle w:val="Hiperveza"/>
+                <w:noProof/>
+              </w:rPr>
+              <w:t>8.2.2.</w:t>
             </w:r>
             <w:r>
               <w:rPr>
@@ -1219,7 +1307,7 @@
             </w:r>
             <w:r>
               <w:rPr>
-                <w:rStyle w:val="Hyperlink"/>
+                <w:rStyle w:val="Hiperveza"/>
                 <w:noProof/>
               </w:rPr>
               <w:t>Daily Sprint Meeting</w:t>
@@ -1243,7 +1331,7 @@
                 <w:noProof/>
                 <w:webHidden/>
               </w:rPr>
-              <w:instrText xml:space="preserve"> PAGEREF _Toc471512846 \h </w:instrText>
+              <w:instrText xml:space="preserve"> PAGEREF _Toc473656191 \h </w:instrText>
             </w:r>
             <w:r>
               <w:rPr>
@@ -1263,7 +1351,7 @@
                 <w:noProof/>
                 <w:webHidden/>
               </w:rPr>
-              <w:t>15</w:t>
+              <w:t>17</w:t>
             </w:r>
             <w:r>
               <w:rPr>
@@ -1276,7 +1364,7 @@
         </w:p>
         <w:p>
           <w:pPr>
-            <w:pStyle w:val="TOC3"/>
+            <w:pStyle w:val="Sadraj3"/>
             <w:tabs>
               <w:tab w:val="left" w:pos="1320"/>
               <w:tab w:val="right" w:leader="dot" w:pos="9062"/>
@@ -1288,13 +1376,13 @@
               <w:lang w:eastAsia="hr-HR"/>
             </w:rPr>
           </w:pPr>
-          <w:hyperlink w:anchor="_Toc471512847" w:history="1">
-            <w:r>
-              <w:rPr>
-                <w:rStyle w:val="Hyperlink"/>
-                <w:noProof/>
-              </w:rPr>
-              <w:t>7.2.3.</w:t>
+          <w:hyperlink w:anchor="_Toc473656192" w:history="1">
+            <w:r>
+              <w:rPr>
+                <w:rStyle w:val="Hiperveza"/>
+                <w:noProof/>
+              </w:rPr>
+              <w:t>8.2.3.</w:t>
             </w:r>
             <w:r>
               <w:rPr>
@@ -1307,7 +1395,7 @@
             </w:r>
             <w:r>
               <w:rPr>
-                <w:rStyle w:val="Hyperlink"/>
+                <w:rStyle w:val="Hiperveza"/>
                 <w:noProof/>
               </w:rPr>
               <w:t>Burndown chart</w:t>
@@ -1331,7 +1419,7 @@
                 <w:noProof/>
                 <w:webHidden/>
               </w:rPr>
-              <w:instrText xml:space="preserve"> PAGEREF _Toc471512847 \h </w:instrText>
+              <w:instrText xml:space="preserve"> PAGEREF _Toc473656192 \h </w:instrText>
             </w:r>
             <w:r>
               <w:rPr>
@@ -1351,7 +1439,7 @@
                 <w:noProof/>
                 <w:webHidden/>
               </w:rPr>
-              <w:t>17</w:t>
+              <w:t>19</w:t>
             </w:r>
             <w:r>
               <w:rPr>
@@ -1364,7 +1452,7 @@
         </w:p>
         <w:p>
           <w:pPr>
-            <w:pStyle w:val="TOC3"/>
+            <w:pStyle w:val="Sadraj3"/>
             <w:tabs>
               <w:tab w:val="left" w:pos="1320"/>
               <w:tab w:val="right" w:leader="dot" w:pos="9062"/>
@@ -1376,13 +1464,13 @@
               <w:lang w:eastAsia="hr-HR"/>
             </w:rPr>
           </w:pPr>
-          <w:hyperlink w:anchor="_Toc471512848" w:history="1">
-            <w:r>
-              <w:rPr>
-                <w:rStyle w:val="Hyperlink"/>
-                <w:noProof/>
-              </w:rPr>
-              <w:t>7.2.4.</w:t>
+          <w:hyperlink w:anchor="_Toc473656193" w:history="1">
+            <w:r>
+              <w:rPr>
+                <w:rStyle w:val="Hiperveza"/>
+                <w:noProof/>
+              </w:rPr>
+              <w:t>8.2.4.</w:t>
             </w:r>
             <w:r>
               <w:rPr>
@@ -1395,7 +1483,7 @@
             </w:r>
             <w:r>
               <w:rPr>
-                <w:rStyle w:val="Hyperlink"/>
+                <w:rStyle w:val="Hiperveza"/>
                 <w:noProof/>
               </w:rPr>
               <w:t>Sprint Retrospective</w:t>
@@ -1419,7 +1507,7 @@
                 <w:noProof/>
                 <w:webHidden/>
               </w:rPr>
-              <w:instrText xml:space="preserve"> PAGEREF _Toc471512848 \h </w:instrText>
+              <w:instrText xml:space="preserve"> PAGEREF _Toc473656193 \h </w:instrText>
             </w:r>
             <w:r>
               <w:rPr>
@@ -1439,7 +1527,7 @@
                 <w:noProof/>
                 <w:webHidden/>
               </w:rPr>
-              <w:t>18</w:t>
+              <w:t>20</w:t>
             </w:r>
             <w:r>
               <w:rPr>
@@ -1452,7 +1540,7 @@
         </w:p>
         <w:p>
           <w:pPr>
-            <w:pStyle w:val="TOC2"/>
+            <w:pStyle w:val="Sadraj2"/>
             <w:tabs>
               <w:tab w:val="left" w:pos="880"/>
               <w:tab w:val="right" w:leader="dot" w:pos="9062"/>
@@ -1464,13 +1552,13 @@
               <w:lang w:eastAsia="hr-HR"/>
             </w:rPr>
           </w:pPr>
-          <w:hyperlink w:anchor="_Toc471512849" w:history="1">
-            <w:r>
-              <w:rPr>
-                <w:rStyle w:val="Hyperlink"/>
-                <w:noProof/>
-              </w:rPr>
-              <w:t>7.3.</w:t>
+          <w:hyperlink w:anchor="_Toc473656194" w:history="1">
+            <w:r>
+              <w:rPr>
+                <w:rStyle w:val="Hiperveza"/>
+                <w:noProof/>
+              </w:rPr>
+              <w:t>8.3.</w:t>
             </w:r>
             <w:r>
               <w:rPr>
@@ -1483,7 +1571,7 @@
             </w:r>
             <w:r>
               <w:rPr>
-                <w:rStyle w:val="Hyperlink"/>
+                <w:rStyle w:val="Hiperveza"/>
                 <w:noProof/>
               </w:rPr>
               <w:t>Sprint 2</w:t>
@@ -1507,7 +1595,7 @@
                 <w:noProof/>
                 <w:webHidden/>
               </w:rPr>
-              <w:instrText xml:space="preserve"> PAGEREF _Toc471512849 \h </w:instrText>
+              <w:instrText xml:space="preserve"> PAGEREF _Toc473656194 \h </w:instrText>
             </w:r>
             <w:r>
               <w:rPr>
@@ -1527,7 +1615,7 @@
                 <w:noProof/>
                 <w:webHidden/>
               </w:rPr>
-              <w:t>19</w:t>
+              <w:t>21</w:t>
             </w:r>
             <w:r>
               <w:rPr>
@@ -1540,7 +1628,7 @@
         </w:p>
         <w:p>
           <w:pPr>
-            <w:pStyle w:val="TOC3"/>
+            <w:pStyle w:val="Sadraj3"/>
             <w:tabs>
               <w:tab w:val="left" w:pos="1320"/>
               <w:tab w:val="right" w:leader="dot" w:pos="9062"/>
@@ -1552,13 +1640,13 @@
               <w:lang w:eastAsia="hr-HR"/>
             </w:rPr>
           </w:pPr>
-          <w:hyperlink w:anchor="_Toc471512850" w:history="1">
-            <w:r>
-              <w:rPr>
-                <w:rStyle w:val="Hyperlink"/>
-                <w:noProof/>
-              </w:rPr>
-              <w:t>7.3.1.</w:t>
+          <w:hyperlink w:anchor="_Toc473656195" w:history="1">
+            <w:r>
+              <w:rPr>
+                <w:rStyle w:val="Hiperveza"/>
+                <w:noProof/>
+              </w:rPr>
+              <w:t>8.3.1.</w:t>
             </w:r>
             <w:r>
               <w:rPr>
@@ -1571,7 +1659,7 @@
             </w:r>
             <w:r>
               <w:rPr>
-                <w:rStyle w:val="Hyperlink"/>
+                <w:rStyle w:val="Hiperveza"/>
                 <w:noProof/>
               </w:rPr>
               <w:t>Sprint Planning</w:t>
@@ -1595,7 +1683,7 @@
                 <w:noProof/>
                 <w:webHidden/>
               </w:rPr>
-              <w:instrText xml:space="preserve"> PAGEREF _Toc471512850 \h </w:instrText>
+              <w:instrText xml:space="preserve"> PAGEREF _Toc473656195 \h </w:instrText>
             </w:r>
             <w:r>
               <w:rPr>
@@ -1615,7 +1703,7 @@
                 <w:noProof/>
                 <w:webHidden/>
               </w:rPr>
-              <w:t>19</w:t>
+              <w:t>21</w:t>
             </w:r>
             <w:r>
               <w:rPr>
@@ -1628,7 +1716,7 @@
         </w:p>
         <w:p>
           <w:pPr>
-            <w:pStyle w:val="TOC3"/>
+            <w:pStyle w:val="Sadraj3"/>
             <w:tabs>
               <w:tab w:val="left" w:pos="1320"/>
               <w:tab w:val="right" w:leader="dot" w:pos="9062"/>
@@ -1640,13 +1728,13 @@
               <w:lang w:eastAsia="hr-HR"/>
             </w:rPr>
           </w:pPr>
-          <w:hyperlink w:anchor="_Toc471512851" w:history="1">
-            <w:r>
-              <w:rPr>
-                <w:rStyle w:val="Hyperlink"/>
-                <w:noProof/>
-              </w:rPr>
-              <w:t>7.3.2.</w:t>
+          <w:hyperlink w:anchor="_Toc473656196" w:history="1">
+            <w:r>
+              <w:rPr>
+                <w:rStyle w:val="Hiperveza"/>
+                <w:noProof/>
+              </w:rPr>
+              <w:t>8.3.2.</w:t>
             </w:r>
             <w:r>
               <w:rPr>
@@ -1659,7 +1747,7 @@
             </w:r>
             <w:r>
               <w:rPr>
-                <w:rStyle w:val="Hyperlink"/>
+                <w:rStyle w:val="Hiperveza"/>
                 <w:noProof/>
               </w:rPr>
               <w:t>Daily Sprint Meeting</w:t>
@@ -1683,7 +1771,7 @@
                 <w:noProof/>
                 <w:webHidden/>
               </w:rPr>
-              <w:instrText xml:space="preserve"> PAGEREF _Toc471512851 \h </w:instrText>
+              <w:instrText xml:space="preserve"> PAGEREF _Toc473656196 \h </w:instrText>
             </w:r>
             <w:r>
               <w:rPr>
@@ -1703,7 +1791,7 @@
                 <w:noProof/>
                 <w:webHidden/>
               </w:rPr>
-              <w:t>21</w:t>
+              <w:t>23</w:t>
             </w:r>
             <w:r>
               <w:rPr>
@@ -1716,7 +1804,7 @@
         </w:p>
         <w:p>
           <w:pPr>
-            <w:pStyle w:val="TOC3"/>
+            <w:pStyle w:val="Sadraj3"/>
             <w:tabs>
               <w:tab w:val="left" w:pos="1320"/>
               <w:tab w:val="right" w:leader="dot" w:pos="9062"/>
@@ -1728,13 +1816,13 @@
               <w:lang w:eastAsia="hr-HR"/>
             </w:rPr>
           </w:pPr>
-          <w:hyperlink w:anchor="_Toc471512852" w:history="1">
-            <w:r>
-              <w:rPr>
-                <w:rStyle w:val="Hyperlink"/>
-                <w:noProof/>
-              </w:rPr>
-              <w:t>7.3.3.</w:t>
+          <w:hyperlink w:anchor="_Toc473656197" w:history="1">
+            <w:r>
+              <w:rPr>
+                <w:rStyle w:val="Hiperveza"/>
+                <w:noProof/>
+              </w:rPr>
+              <w:t>8.3.3.</w:t>
             </w:r>
             <w:r>
               <w:rPr>
@@ -1747,7 +1835,7 @@
             </w:r>
             <w:r>
               <w:rPr>
-                <w:rStyle w:val="Hyperlink"/>
+                <w:rStyle w:val="Hiperveza"/>
                 <w:noProof/>
               </w:rPr>
               <w:t>Burndown Chart</w:t>
@@ -1771,7 +1859,7 @@
                 <w:noProof/>
                 <w:webHidden/>
               </w:rPr>
-              <w:instrText xml:space="preserve"> PAGEREF _Toc471512852 \h </w:instrText>
+              <w:instrText xml:space="preserve"> PAGEREF _Toc473656197 \h </w:instrText>
             </w:r>
             <w:r>
               <w:rPr>
@@ -1791,7 +1879,7 @@
                 <w:noProof/>
                 <w:webHidden/>
               </w:rPr>
-              <w:t>23</w:t>
+              <w:t>25</w:t>
             </w:r>
             <w:r>
               <w:rPr>
@@ -1804,7 +1892,7 @@
         </w:p>
         <w:p>
           <w:pPr>
-            <w:pStyle w:val="TOC3"/>
+            <w:pStyle w:val="Sadraj3"/>
             <w:tabs>
               <w:tab w:val="left" w:pos="1320"/>
               <w:tab w:val="right" w:leader="dot" w:pos="9062"/>
@@ -1816,13 +1904,13 @@
               <w:lang w:eastAsia="hr-HR"/>
             </w:rPr>
           </w:pPr>
-          <w:hyperlink w:anchor="_Toc471512853" w:history="1">
-            <w:r>
-              <w:rPr>
-                <w:rStyle w:val="Hyperlink"/>
-                <w:noProof/>
-              </w:rPr>
-              <w:t>7.3.4.</w:t>
+          <w:hyperlink w:anchor="_Toc473656198" w:history="1">
+            <w:r>
+              <w:rPr>
+                <w:rStyle w:val="Hiperveza"/>
+                <w:noProof/>
+              </w:rPr>
+              <w:t>8.3.4.</w:t>
             </w:r>
             <w:r>
               <w:rPr>
@@ -1835,7 +1923,7 @@
             </w:r>
             <w:r>
               <w:rPr>
-                <w:rStyle w:val="Hyperlink"/>
+                <w:rStyle w:val="Hiperveza"/>
                 <w:noProof/>
               </w:rPr>
               <w:t>Sprint Retrospective</w:t>
@@ -1859,7 +1947,7 @@
                 <w:noProof/>
                 <w:webHidden/>
               </w:rPr>
-              <w:instrText xml:space="preserve"> PAGEREF _Toc471512853 \h </w:instrText>
+              <w:instrText xml:space="preserve"> PAGEREF _Toc473656198 \h </w:instrText>
             </w:r>
             <w:r>
               <w:rPr>
@@ -1879,7 +1967,7 @@
                 <w:noProof/>
                 <w:webHidden/>
               </w:rPr>
-              <w:t>23</w:t>
+              <w:t>25</w:t>
             </w:r>
             <w:r>
               <w:rPr>
@@ -1892,7 +1980,7 @@
         </w:p>
         <w:p>
           <w:pPr>
-            <w:pStyle w:val="TOC2"/>
+            <w:pStyle w:val="Sadraj2"/>
             <w:tabs>
               <w:tab w:val="left" w:pos="880"/>
               <w:tab w:val="right" w:leader="dot" w:pos="9062"/>
@@ -1904,13 +1992,13 @@
               <w:lang w:eastAsia="hr-HR"/>
             </w:rPr>
           </w:pPr>
-          <w:hyperlink w:anchor="_Toc471512854" w:history="1">
-            <w:r>
-              <w:rPr>
-                <w:rStyle w:val="Hyperlink"/>
-                <w:noProof/>
-              </w:rPr>
-              <w:t>7.4.</w:t>
+          <w:hyperlink w:anchor="_Toc473656199" w:history="1">
+            <w:r>
+              <w:rPr>
+                <w:rStyle w:val="Hiperveza"/>
+                <w:noProof/>
+              </w:rPr>
+              <w:t>8.4.</w:t>
             </w:r>
             <w:r>
               <w:rPr>
@@ -1923,7 +2011,7 @@
             </w:r>
             <w:r>
               <w:rPr>
-                <w:rStyle w:val="Hyperlink"/>
+                <w:rStyle w:val="Hiperveza"/>
                 <w:noProof/>
               </w:rPr>
               <w:t>Sprint 3</w:t>
@@ -1947,7 +2035,7 @@
                 <w:noProof/>
                 <w:webHidden/>
               </w:rPr>
-              <w:instrText xml:space="preserve"> PAGEREF _Toc471512854 \h </w:instrText>
+              <w:instrText xml:space="preserve"> PAGEREF _Toc473656199 \h </w:instrText>
             </w:r>
             <w:r>
               <w:rPr>
@@ -1967,7 +2055,7 @@
                 <w:noProof/>
                 <w:webHidden/>
               </w:rPr>
-              <w:t>24</w:t>
+              <w:t>26</w:t>
             </w:r>
             <w:r>
               <w:rPr>
@@ -1980,7 +2068,7 @@
         </w:p>
         <w:p>
           <w:pPr>
-            <w:pStyle w:val="TOC3"/>
+            <w:pStyle w:val="Sadraj3"/>
             <w:tabs>
               <w:tab w:val="left" w:pos="1320"/>
               <w:tab w:val="right" w:leader="dot" w:pos="9062"/>
@@ -1992,13 +2080,13 @@
               <w:lang w:eastAsia="hr-HR"/>
             </w:rPr>
           </w:pPr>
-          <w:hyperlink w:anchor="_Toc471512855" w:history="1">
-            <w:r>
-              <w:rPr>
-                <w:rStyle w:val="Hyperlink"/>
-                <w:noProof/>
-              </w:rPr>
-              <w:t>7.4.1.</w:t>
+          <w:hyperlink w:anchor="_Toc473656200" w:history="1">
+            <w:r>
+              <w:rPr>
+                <w:rStyle w:val="Hiperveza"/>
+                <w:noProof/>
+              </w:rPr>
+              <w:t>8.4.1.</w:t>
             </w:r>
             <w:r>
               <w:rPr>
@@ -2011,7 +2099,7 @@
             </w:r>
             <w:r>
               <w:rPr>
-                <w:rStyle w:val="Hyperlink"/>
+                <w:rStyle w:val="Hiperveza"/>
                 <w:noProof/>
               </w:rPr>
               <w:t>Sprint Planning</w:t>
@@ -2035,7 +2123,7 @@
                 <w:noProof/>
                 <w:webHidden/>
               </w:rPr>
-              <w:instrText xml:space="preserve"> PAGEREF _Toc471512855 \h </w:instrText>
+              <w:instrText xml:space="preserve"> PAGEREF _Toc473656200 \h </w:instrText>
             </w:r>
             <w:r>
               <w:rPr>
@@ -2055,7 +2143,7 @@
                 <w:noProof/>
                 <w:webHidden/>
               </w:rPr>
-              <w:t>24</w:t>
+              <w:t>26</w:t>
             </w:r>
             <w:r>
               <w:rPr>
@@ -2068,7 +2156,7 @@
         </w:p>
         <w:p>
           <w:pPr>
-            <w:pStyle w:val="TOC3"/>
+            <w:pStyle w:val="Sadraj3"/>
             <w:tabs>
               <w:tab w:val="left" w:pos="1320"/>
               <w:tab w:val="right" w:leader="dot" w:pos="9062"/>
@@ -2080,13 +2168,13 @@
               <w:lang w:eastAsia="hr-HR"/>
             </w:rPr>
           </w:pPr>
-          <w:hyperlink w:anchor="_Toc471512856" w:history="1">
-            <w:r>
-              <w:rPr>
-                <w:rStyle w:val="Hyperlink"/>
-                <w:noProof/>
-              </w:rPr>
-              <w:t>7.4.2.</w:t>
+          <w:hyperlink w:anchor="_Toc473656201" w:history="1">
+            <w:r>
+              <w:rPr>
+                <w:rStyle w:val="Hiperveza"/>
+                <w:noProof/>
+              </w:rPr>
+              <w:t>8.4.2.</w:t>
             </w:r>
             <w:r>
               <w:rPr>
@@ -2099,7 +2187,7 @@
             </w:r>
             <w:r>
               <w:rPr>
-                <w:rStyle w:val="Hyperlink"/>
+                <w:rStyle w:val="Hiperveza"/>
                 <w:noProof/>
               </w:rPr>
               <w:t>Daily Sprint Meeting</w:t>
@@ -2123,7 +2211,7 @@
                 <w:noProof/>
                 <w:webHidden/>
               </w:rPr>
-              <w:instrText xml:space="preserve"> PAGEREF _Toc471512856 \h </w:instrText>
+              <w:instrText xml:space="preserve"> PAGEREF _Toc473656201 \h </w:instrText>
             </w:r>
             <w:r>
               <w:rPr>
@@ -2143,7 +2231,7 @@
                 <w:noProof/>
                 <w:webHidden/>
               </w:rPr>
-              <w:t>25</w:t>
+              <w:t>27</w:t>
             </w:r>
             <w:r>
               <w:rPr>
@@ -2156,7 +2244,7 @@
         </w:p>
         <w:p>
           <w:pPr>
-            <w:pStyle w:val="TOC3"/>
+            <w:pStyle w:val="Sadraj3"/>
             <w:tabs>
               <w:tab w:val="left" w:pos="1320"/>
               <w:tab w:val="right" w:leader="dot" w:pos="9062"/>
@@ -2168,13 +2256,13 @@
               <w:lang w:eastAsia="hr-HR"/>
             </w:rPr>
           </w:pPr>
-          <w:hyperlink w:anchor="_Toc471512857" w:history="1">
-            <w:r>
-              <w:rPr>
-                <w:rStyle w:val="Hyperlink"/>
-                <w:noProof/>
-              </w:rPr>
-              <w:t>7.4.3.</w:t>
+          <w:hyperlink w:anchor="_Toc473656202" w:history="1">
+            <w:r>
+              <w:rPr>
+                <w:rStyle w:val="Hiperveza"/>
+                <w:noProof/>
+              </w:rPr>
+              <w:t>8.4.3.</w:t>
             </w:r>
             <w:r>
               <w:rPr>
@@ -2187,7 +2275,7 @@
             </w:r>
             <w:r>
               <w:rPr>
-                <w:rStyle w:val="Hyperlink"/>
+                <w:rStyle w:val="Hiperveza"/>
                 <w:noProof/>
               </w:rPr>
               <w:t>Burndown Chart</w:t>
@@ -2211,7 +2299,7 @@
                 <w:noProof/>
                 <w:webHidden/>
               </w:rPr>
-              <w:instrText xml:space="preserve"> PAGEREF _Toc471512857 \h </w:instrText>
+              <w:instrText xml:space="preserve"> PAGEREF _Toc473656202 \h </w:instrText>
             </w:r>
             <w:r>
               <w:rPr>
@@ -2231,7 +2319,7 @@
                 <w:noProof/>
                 <w:webHidden/>
               </w:rPr>
-              <w:t>26</w:t>
+              <w:t>28</w:t>
             </w:r>
             <w:r>
               <w:rPr>
@@ -2244,7 +2332,7 @@
         </w:p>
         <w:p>
           <w:pPr>
-            <w:pStyle w:val="TOC3"/>
+            <w:pStyle w:val="Sadraj3"/>
             <w:tabs>
               <w:tab w:val="left" w:pos="1320"/>
               <w:tab w:val="right" w:leader="dot" w:pos="9062"/>
@@ -2256,13 +2344,13 @@
               <w:lang w:eastAsia="hr-HR"/>
             </w:rPr>
           </w:pPr>
-          <w:hyperlink w:anchor="_Toc471512858" w:history="1">
-            <w:r>
-              <w:rPr>
-                <w:rStyle w:val="Hyperlink"/>
-                <w:noProof/>
-              </w:rPr>
-              <w:t>7.4.4.</w:t>
+          <w:hyperlink w:anchor="_Toc473656203" w:history="1">
+            <w:r>
+              <w:rPr>
+                <w:rStyle w:val="Hiperveza"/>
+                <w:noProof/>
+              </w:rPr>
+              <w:t>8.4.4.</w:t>
             </w:r>
             <w:r>
               <w:rPr>
@@ -2275,7 +2363,7 @@
             </w:r>
             <w:r>
               <w:rPr>
-                <w:rStyle w:val="Hyperlink"/>
+                <w:rStyle w:val="Hiperveza"/>
                 <w:noProof/>
               </w:rPr>
               <w:t>Sprint Retrospective</w:t>
@@ -2299,7 +2387,7 @@
                 <w:noProof/>
                 <w:webHidden/>
               </w:rPr>
-              <w:instrText xml:space="preserve"> PAGEREF _Toc471512858 \h </w:instrText>
+              <w:instrText xml:space="preserve"> PAGEREF _Toc473656203 \h </w:instrText>
             </w:r>
             <w:r>
               <w:rPr>
@@ -2319,7 +2407,7 @@
                 <w:noProof/>
                 <w:webHidden/>
               </w:rPr>
-              <w:t>27</w:t>
+              <w:t>29</w:t>
             </w:r>
             <w:r>
               <w:rPr>
@@ -2332,7 +2420,7 @@
         </w:p>
         <w:p>
           <w:pPr>
-            <w:pStyle w:val="TOC2"/>
+            <w:pStyle w:val="Sadraj2"/>
             <w:tabs>
               <w:tab w:val="left" w:pos="880"/>
               <w:tab w:val="right" w:leader="dot" w:pos="9062"/>
@@ -2344,13 +2432,13 @@
               <w:lang w:eastAsia="hr-HR"/>
             </w:rPr>
           </w:pPr>
-          <w:hyperlink w:anchor="_Toc471512859" w:history="1">
-            <w:r>
-              <w:rPr>
-                <w:rStyle w:val="Hyperlink"/>
-                <w:noProof/>
-              </w:rPr>
-              <w:t>7.5.</w:t>
+          <w:hyperlink w:anchor="_Toc473656204" w:history="1">
+            <w:r>
+              <w:rPr>
+                <w:rStyle w:val="Hiperveza"/>
+                <w:noProof/>
+              </w:rPr>
+              <w:t>8.5.</w:t>
             </w:r>
             <w:r>
               <w:rPr>
@@ -2363,7 +2451,7 @@
             </w:r>
             <w:r>
               <w:rPr>
-                <w:rStyle w:val="Hyperlink"/>
+                <w:rStyle w:val="Hiperveza"/>
                 <w:noProof/>
               </w:rPr>
               <w:t>Sprint 4</w:t>
@@ -2387,7 +2475,7 @@
                 <w:noProof/>
                 <w:webHidden/>
               </w:rPr>
-              <w:instrText xml:space="preserve"> PAGEREF _Toc471512859 \h </w:instrText>
+              <w:instrText xml:space="preserve"> PAGEREF _Toc473656204 \h </w:instrText>
             </w:r>
             <w:r>
               <w:rPr>
@@ -2407,7 +2495,7 @@
                 <w:noProof/>
                 <w:webHidden/>
               </w:rPr>
-              <w:t>27</w:t>
+              <w:t>29</w:t>
             </w:r>
             <w:r>
               <w:rPr>
@@ -2420,7 +2508,7 @@
         </w:p>
         <w:p>
           <w:pPr>
-            <w:pStyle w:val="TOC3"/>
+            <w:pStyle w:val="Sadraj3"/>
             <w:tabs>
               <w:tab w:val="left" w:pos="1320"/>
               <w:tab w:val="right" w:leader="dot" w:pos="9062"/>
@@ -2432,13 +2520,13 @@
               <w:lang w:eastAsia="hr-HR"/>
             </w:rPr>
           </w:pPr>
-          <w:hyperlink w:anchor="_Toc471512860" w:history="1">
-            <w:r>
-              <w:rPr>
-                <w:rStyle w:val="Hyperlink"/>
-                <w:noProof/>
-              </w:rPr>
-              <w:t>7.5.1.</w:t>
+          <w:hyperlink w:anchor="_Toc473656205" w:history="1">
+            <w:r>
+              <w:rPr>
+                <w:rStyle w:val="Hiperveza"/>
+                <w:noProof/>
+              </w:rPr>
+              <w:t>8.5.1.</w:t>
             </w:r>
             <w:r>
               <w:rPr>
@@ -2451,7 +2539,7 @@
             </w:r>
             <w:r>
               <w:rPr>
-                <w:rStyle w:val="Hyperlink"/>
+                <w:rStyle w:val="Hiperveza"/>
                 <w:noProof/>
               </w:rPr>
               <w:t>Sprint Planning</w:t>
@@ -2475,7 +2563,7 @@
                 <w:noProof/>
                 <w:webHidden/>
               </w:rPr>
-              <w:instrText xml:space="preserve"> PAGEREF _Toc471512860 \h </w:instrText>
+              <w:instrText xml:space="preserve"> PAGEREF _Toc473656205 \h </w:instrText>
             </w:r>
             <w:r>
               <w:rPr>
@@ -2495,7 +2583,7 @@
                 <w:noProof/>
                 <w:webHidden/>
               </w:rPr>
-              <w:t>27</w:t>
+              <w:t>29</w:t>
             </w:r>
             <w:r>
               <w:rPr>
@@ -2508,7 +2596,95 @@
         </w:p>
         <w:p>
           <w:pPr>
-            <w:pStyle w:val="TOC2"/>
+            <w:pStyle w:val="Sadraj2"/>
+            <w:tabs>
+              <w:tab w:val="left" w:pos="1100"/>
+              <w:tab w:val="right" w:leader="dot" w:pos="9062"/>
+            </w:tabs>
+            <w:rPr>
+              <w:rFonts w:asciiTheme="minorHAnsi" w:eastAsiaTheme="minorEastAsia" w:hAnsiTheme="minorHAnsi"/>
+              <w:noProof/>
+              <w:sz w:val="22"/>
+              <w:lang w:eastAsia="hr-HR"/>
+            </w:rPr>
+          </w:pPr>
+          <w:hyperlink w:anchor="_Toc473656206" w:history="1">
+            <w:r>
+              <w:rPr>
+                <w:rStyle w:val="Hiperveza"/>
+                <w:noProof/>
+              </w:rPr>
+              <w:t>8.5.2.</w:t>
+            </w:r>
+            <w:r>
+              <w:rPr>
+                <w:rFonts w:asciiTheme="minorHAnsi" w:eastAsiaTheme="minorEastAsia" w:hAnsiTheme="minorHAnsi"/>
+                <w:noProof/>
+                <w:sz w:val="22"/>
+                <w:lang w:eastAsia="hr-HR"/>
+              </w:rPr>
+              <w:tab/>
+            </w:r>
+            <w:r>
+              <w:rPr>
+                <w:rStyle w:val="Hiperveza"/>
+                <w:noProof/>
+              </w:rPr>
+              <w:t>Burndown chart</w:t>
+            </w:r>
+            <w:r>
+              <w:rPr>
+                <w:noProof/>
+                <w:webHidden/>
+              </w:rPr>
+              <w:tab/>
+            </w:r>
+            <w:r>
+              <w:rPr>
+                <w:noProof/>
+                <w:webHidden/>
+              </w:rPr>
+              <w:fldChar w:fldCharType="begin"/>
+            </w:r>
+            <w:r>
+              <w:rPr>
+                <w:noProof/>
+                <w:webHidden/>
+              </w:rPr>
+              <w:instrText xml:space="preserve"> PAGEREF _Toc473656206 \h </w:instrText>
+            </w:r>
+            <w:r>
+              <w:rPr>
+                <w:noProof/>
+                <w:webHidden/>
+              </w:rPr>
+            </w:r>
+            <w:r>
+              <w:rPr>
+                <w:noProof/>
+                <w:webHidden/>
+              </w:rPr>
+              <w:fldChar w:fldCharType="separate"/>
+            </w:r>
+            <w:r>
+              <w:rPr>
+                <w:noProof/>
+                <w:webHidden/>
+              </w:rPr>
+              <w:t>34</w:t>
+            </w:r>
+            <w:r>
+              <w:rPr>
+                <w:noProof/>
+                <w:webHidden/>
+              </w:rPr>
+              <w:fldChar w:fldCharType="end"/>
+            </w:r>
+          </w:hyperlink>
+        </w:p>
+        <w:p>
+          <w:pPr>
+            <w:pStyle w:val="Sadraj2"/>
             <w:tabs>
               <w:tab w:val="left" w:pos="880"/>
               <w:tab w:val="right" w:leader="dot" w:pos="9062"/>
@@ -2520,13 +2696,13 @@
               <w:lang w:eastAsia="hr-HR"/>
             </w:rPr>
           </w:pPr>
-          <w:hyperlink w:anchor="_Toc471512861" w:history="1">
-            <w:r>
-              <w:rPr>
-                <w:rStyle w:val="Hyperlink"/>
-                <w:noProof/>
-              </w:rPr>
-              <w:t>7.6.</w:t>
+          <w:hyperlink w:anchor="_Toc473656207" w:history="1">
+            <w:r>
+              <w:rPr>
+                <w:rStyle w:val="Hiperveza"/>
+                <w:noProof/>
+              </w:rPr>
+              <w:t>8.6.</w:t>
             </w:r>
             <w:r>
               <w:rPr>
@@ -2539,7 +2715,7 @@
             </w:r>
             <w:r>
               <w:rPr>
-                <w:rStyle w:val="Hyperlink"/>
+                <w:rStyle w:val="Hiperveza"/>
                 <w:noProof/>
               </w:rPr>
               <w:t>Ostali artefakti</w:t>
@@ -2563,7 +2739,7 @@
                 <w:noProof/>
                 <w:webHidden/>
               </w:rPr>
-              <w:instrText xml:space="preserve"> PAGEREF _Toc471512861 \h </w:instrText>
+              <w:instrText xml:space="preserve"> PAGEREF _Toc473656207 \h </w:instrText>
             </w:r>
             <w:r>
               <w:rPr>
@@ -2583,7 +2759,7 @@
                 <w:noProof/>
                 <w:webHidden/>
               </w:rPr>
-              <w:t>31</w:t>
+              <w:t>35</w:t>
             </w:r>
             <w:r>
               <w:rPr>
@@ -2629,7 +2805,7 @@
       <w:pPr>
         <w:pStyle w:val="FOINaslov1"/>
       </w:pPr>
-      <w:bookmarkStart w:id="0" w:name="_Toc471512836"/>
+      <w:bookmarkStart w:id="0" w:name="_Toc473656180"/>
       <w:r>
         <w:lastRenderedPageBreak/>
         <w:t>Ideja</w:t>
@@ -2671,7 +2847,7 @@
       <w:pPr>
         <w:pStyle w:val="FOINaslov1"/>
       </w:pPr>
-      <w:bookmarkStart w:id="1" w:name="_Toc471512837"/>
+      <w:bookmarkStart w:id="1" w:name="_Toc473656181"/>
       <w:r>
         <w:lastRenderedPageBreak/>
         <w:t>Funkcionalnosti aplikacije</w:t>
@@ -2694,7 +2870,7 @@
     </w:p>
     <w:p>
       <w:pPr>
-        <w:pStyle w:val="ListParagraph"/>
+        <w:pStyle w:val="Odlomakpopisa"/>
         <w:numPr>
           <w:ilvl w:val="0"/>
           <w:numId w:val="1"/>
@@ -2708,7 +2884,7 @@
     </w:p>
     <w:p>
       <w:pPr>
-        <w:pStyle w:val="ListParagraph"/>
+        <w:pStyle w:val="Odlomakpopisa"/>
         <w:numPr>
           <w:ilvl w:val="0"/>
           <w:numId w:val="1"/>
@@ -2722,7 +2898,7 @@
     </w:p>
     <w:p>
       <w:pPr>
-        <w:pStyle w:val="ListParagraph"/>
+        <w:pStyle w:val="Odlomakpopisa"/>
         <w:numPr>
           <w:ilvl w:val="0"/>
           <w:numId w:val="1"/>
@@ -2736,7 +2912,7 @@
     </w:p>
     <w:p>
       <w:pPr>
-        <w:pStyle w:val="ListParagraph"/>
+        <w:pStyle w:val="Odlomakpopisa"/>
         <w:numPr>
           <w:ilvl w:val="0"/>
           <w:numId w:val="1"/>
@@ -2750,7 +2926,7 @@
     </w:p>
     <w:p>
       <w:pPr>
-        <w:pStyle w:val="ListParagraph"/>
+        <w:pStyle w:val="Odlomakpopisa"/>
         <w:numPr>
           <w:ilvl w:val="0"/>
           <w:numId w:val="1"/>
@@ -2783,10 +2959,12 @@
       <w:pPr>
         <w:pStyle w:val="FOINaslov1"/>
       </w:pPr>
+      <w:bookmarkStart w:id="2" w:name="_Toc473656182"/>
       <w:r>
         <w:lastRenderedPageBreak/>
         <w:t>Zahtjevi aplikacije</w:t>
       </w:r>
+      <w:bookmarkEnd w:id="2"/>
     </w:p>
     <w:p>
       <w:pPr>
@@ -2824,7 +3002,7 @@
     </w:p>
     <w:p>
       <w:pPr>
-        <w:pStyle w:val="ListParagraph"/>
+        <w:pStyle w:val="Odlomakpopisa"/>
         <w:numPr>
           <w:ilvl w:val="0"/>
           <w:numId w:val="18"/>
@@ -2846,7 +3024,7 @@
     </w:p>
     <w:p>
       <w:pPr>
-        <w:pStyle w:val="ListParagraph"/>
+        <w:pStyle w:val="Odlomakpopisa"/>
         <w:numPr>
           <w:ilvl w:val="0"/>
           <w:numId w:val="18"/>
@@ -2884,7 +3062,7 @@
     </w:p>
     <w:p>
       <w:pPr>
-        <w:pStyle w:val="ListParagraph"/>
+        <w:pStyle w:val="Odlomakpopisa"/>
         <w:numPr>
           <w:ilvl w:val="0"/>
           <w:numId w:val="18"/>
@@ -2906,7 +3084,7 @@
     </w:p>
     <w:p>
       <w:pPr>
-        <w:pStyle w:val="ListParagraph"/>
+        <w:pStyle w:val="Odlomakpopisa"/>
         <w:numPr>
           <w:ilvl w:val="0"/>
           <w:numId w:val="18"/>
@@ -2928,7 +3106,7 @@
     </w:p>
     <w:p>
       <w:pPr>
-        <w:pStyle w:val="ListParagraph"/>
+        <w:pStyle w:val="Odlomakpopisa"/>
         <w:numPr>
           <w:ilvl w:val="0"/>
           <w:numId w:val="18"/>
@@ -2950,7 +3128,7 @@
     </w:p>
     <w:p>
       <w:pPr>
-        <w:pStyle w:val="ListParagraph"/>
+        <w:pStyle w:val="Odlomakpopisa"/>
         <w:numPr>
           <w:ilvl w:val="0"/>
           <w:numId w:val="18"/>
@@ -2972,7 +3150,7 @@
     </w:p>
     <w:p>
       <w:pPr>
-        <w:pStyle w:val="ListParagraph"/>
+        <w:pStyle w:val="Odlomakpopisa"/>
         <w:numPr>
           <w:ilvl w:val="0"/>
           <w:numId w:val="18"/>
@@ -2994,7 +3172,7 @@
     </w:p>
     <w:p>
       <w:pPr>
-        <w:pStyle w:val="ListParagraph"/>
+        <w:pStyle w:val="Odlomakpopisa"/>
         <w:numPr>
           <w:ilvl w:val="0"/>
           <w:numId w:val="18"/>
@@ -3016,7 +3194,7 @@
     </w:p>
     <w:p>
       <w:pPr>
-        <w:pStyle w:val="ListParagraph"/>
+        <w:pStyle w:val="Odlomakpopisa"/>
         <w:numPr>
           <w:ilvl w:val="0"/>
           <w:numId w:val="18"/>
@@ -3055,7 +3233,7 @@
     </w:p>
     <w:p>
       <w:pPr>
-        <w:pStyle w:val="ListParagraph"/>
+        <w:pStyle w:val="Odlomakpopisa"/>
         <w:numPr>
           <w:ilvl w:val="0"/>
           <w:numId w:val="18"/>
@@ -3077,7 +3255,7 @@
     </w:p>
     <w:p>
       <w:pPr>
-        <w:pStyle w:val="ListParagraph"/>
+        <w:pStyle w:val="Odlomakpopisa"/>
         <w:numPr>
           <w:ilvl w:val="0"/>
           <w:numId w:val="18"/>
@@ -3099,7 +3277,7 @@
     </w:p>
     <w:p>
       <w:pPr>
-        <w:pStyle w:val="ListParagraph"/>
+        <w:pStyle w:val="Odlomakpopisa"/>
         <w:numPr>
           <w:ilvl w:val="0"/>
           <w:numId w:val="18"/>
@@ -3153,7 +3331,7 @@
     </w:p>
     <w:p>
       <w:pPr>
-        <w:pStyle w:val="ListParagraph"/>
+        <w:pStyle w:val="Odlomakpopisa"/>
         <w:numPr>
           <w:ilvl w:val="0"/>
           <w:numId w:val="18"/>
@@ -3175,7 +3353,7 @@
     </w:p>
     <w:p>
       <w:pPr>
-        <w:pStyle w:val="ListParagraph"/>
+        <w:pStyle w:val="Odlomakpopisa"/>
         <w:numPr>
           <w:ilvl w:val="0"/>
           <w:numId w:val="18"/>
@@ -3197,7 +3375,7 @@
     </w:p>
     <w:p>
       <w:pPr>
-        <w:pStyle w:val="ListParagraph"/>
+        <w:pStyle w:val="Odlomakpopisa"/>
         <w:numPr>
           <w:ilvl w:val="0"/>
           <w:numId w:val="18"/>
@@ -3241,7 +3419,7 @@
       <w:pPr>
         <w:pStyle w:val="FOINaslov1"/>
       </w:pPr>
-      <w:bookmarkStart w:id="2" w:name="_Toc471512838"/>
+      <w:bookmarkStart w:id="3" w:name="_Toc473656183"/>
       <w:r>
         <w:rPr>
           <w:rStyle w:val="FOINaslov1Char"/>
@@ -3253,7 +3431,7 @@
       <w:r>
         <w:t xml:space="preserve"> aplikacije</w:t>
       </w:r>
-      <w:bookmarkEnd w:id="2"/>
+      <w:bookmarkEnd w:id="3"/>
     </w:p>
     <w:p/>
     <w:p>
@@ -3283,7 +3461,7 @@
           <w:lang w:eastAsia="hr-HR"/>
         </w:rPr>
         <w:drawing>
-          <wp:inline distT="0" distB="0" distL="0" distR="0" wp14:anchorId="05078BA9" wp14:editId="0D857910">
+          <wp:inline distT="0" distB="0" distL="0" distR="0" wp14:anchorId="1D9790AA" wp14:editId="5A9597D5">
             <wp:extent cx="5760720" cy="4010660"/>
             <wp:effectExtent l="0" t="0" r="0" b="8890"/>
             <wp:docPr id="5" name="Picture 5"/>
@@ -3327,32 +3505,19 @@
     </w:p>
     <w:p>
       <w:pPr>
-        <w:pStyle w:val="Caption"/>
+        <w:pStyle w:val="Opisslike"/>
       </w:pPr>
       <w:r>
         <w:t xml:space="preserve">Slika </w:t>
       </w:r>
-      <w:r>
-        <w:fldChar w:fldCharType="begin"/>
-      </w:r>
-      <w:r>
-        <w:instrText xml:space="preserve"> SEQ Slika \* ARABIC </w:instrText>
-      </w:r>
-      <w:r>
-        <w:fldChar w:fldCharType="separate"/>
-      </w:r>
-      <w:r>
-        <w:rPr>
-          <w:noProof/>
-        </w:rPr>
-        <w:t>1</w:t>
-      </w:r>
-      <w:r>
-        <w:rPr>
-          <w:noProof/>
-        </w:rPr>
-        <w:fldChar w:fldCharType="end"/>
-      </w:r>
+      <w:fldSimple w:instr=" SEQ Slika \* ARABIC ">
+        <w:r>
+          <w:rPr>
+            <w:noProof/>
+          </w:rPr>
+          <w:t>1</w:t>
+        </w:r>
+      </w:fldSimple>
       <w:r>
         <w:t>: Arhitektura aplikacije (Interakcije mob. aplikacije i usluga)</w:t>
       </w:r>
@@ -3369,7 +3534,7 @@
       <w:pPr>
         <w:pStyle w:val="FOINaslov1"/>
       </w:pPr>
-      <w:bookmarkStart w:id="3" w:name="_Toc471512839"/>
+      <w:bookmarkStart w:id="4" w:name="_Toc473656184"/>
       <w:r>
         <w:lastRenderedPageBreak/>
         <w:t>Skice a</w:t>
@@ -3377,7 +3542,7 @@
       <w:r>
         <w:t>plikacije</w:t>
       </w:r>
-      <w:bookmarkEnd w:id="3"/>
+      <w:bookmarkEnd w:id="4"/>
     </w:p>
     <w:p>
       <w:pPr>
@@ -3395,7 +3560,7 @@
           <w:lang w:eastAsia="hr-HR"/>
         </w:rPr>
         <w:drawing>
-          <wp:anchor distT="0" distB="0" distL="114300" distR="114300" simplePos="0" relativeHeight="251658240" behindDoc="1" locked="0" layoutInCell="1" allowOverlap="1" wp14:anchorId="548203CC" wp14:editId="1AD890AA">
+          <wp:anchor distT="0" distB="0" distL="114300" distR="114300" simplePos="0" relativeHeight="251658240" behindDoc="1" locked="0" layoutInCell="1" allowOverlap="1" wp14:anchorId="37EEAA8F" wp14:editId="5A12042B">
             <wp:simplePos x="0" y="0"/>
             <wp:positionH relativeFrom="margin">
               <wp:align>left</wp:align>
@@ -3474,33 +3639,20 @@
     </w:p>
     <w:p>
       <w:pPr>
-        <w:pStyle w:val="Caption"/>
+        <w:pStyle w:val="Opisslike"/>
         <w:spacing w:line="360" w:lineRule="auto"/>
       </w:pPr>
       <w:r>
         <w:t xml:space="preserve">Slika </w:t>
       </w:r>
-      <w:r>
-        <w:fldChar w:fldCharType="begin"/>
-      </w:r>
-      <w:r>
-        <w:instrText xml:space="preserve"> SEQ Slika \* ARABIC </w:instrText>
-      </w:r>
-      <w:r>
-        <w:fldChar w:fldCharType="separate"/>
-      </w:r>
-      <w:r>
-        <w:rPr>
-          <w:noProof/>
-        </w:rPr>
-        <w:t>2</w:t>
-      </w:r>
-      <w:r>
-        <w:rPr>
-          <w:noProof/>
-        </w:rPr>
-        <w:fldChar w:fldCharType="end"/>
-      </w:r>
+      <w:fldSimple w:instr=" SEQ Slika \* ARABIC ">
+        <w:r>
+          <w:rPr>
+            <w:noProof/>
+          </w:rPr>
+          <w:t>2</w:t>
+        </w:r>
+      </w:fldSimple>
       <w:r>
         <w:t xml:space="preserve">: </w:t>
       </w:r>
@@ -3513,7 +3665,7 @@
       <w:hyperlink r:id="rId12" w:history="1">
         <w:r>
           <w:rPr>
-            <w:rStyle w:val="Hyperlink"/>
+            <w:rStyle w:val="Hiperveza"/>
           </w:rPr>
           <w:t>link na sliku</w:t>
         </w:r>
@@ -3534,12 +3686,12 @@
       <w:pPr>
         <w:pStyle w:val="FOINaslov1"/>
       </w:pPr>
-      <w:bookmarkStart w:id="4" w:name="_Toc471512840"/>
+      <w:bookmarkStart w:id="5" w:name="_Toc473656185"/>
       <w:r>
         <w:lastRenderedPageBreak/>
         <w:t>Podaci za prijavu</w:t>
       </w:r>
-      <w:bookmarkEnd w:id="4"/>
+      <w:bookmarkEnd w:id="5"/>
     </w:p>
     <w:p>
       <w:pPr>
@@ -3569,7 +3721,7 @@
     </w:p>
     <w:p>
       <w:pPr>
-        <w:pStyle w:val="ListParagraph"/>
+        <w:pStyle w:val="Odlomakpopisa"/>
         <w:numPr>
           <w:ilvl w:val="0"/>
           <w:numId w:val="17"/>
@@ -3582,7 +3734,7 @@
       <w:hyperlink r:id="rId13" w:history="1">
         <w:r>
           <w:rPr>
-            <w:rStyle w:val="Hyperlink"/>
+            <w:rStyle w:val="Hiperveza"/>
           </w:rPr>
           <w:t>donor@test.hr</w:t>
         </w:r>
@@ -3590,7 +3742,7 @@
     </w:p>
     <w:p>
       <w:pPr>
-        <w:pStyle w:val="ListParagraph"/>
+        <w:pStyle w:val="Odlomakpopisa"/>
         <w:numPr>
           <w:ilvl w:val="0"/>
           <w:numId w:val="17"/>
@@ -3611,7 +3763,7 @@
     </w:p>
     <w:p>
       <w:pPr>
-        <w:pStyle w:val="ListParagraph"/>
+        <w:pStyle w:val="Odlomakpopisa"/>
         <w:numPr>
           <w:ilvl w:val="0"/>
           <w:numId w:val="17"/>
@@ -3624,7 +3776,7 @@
       <w:hyperlink r:id="rId14" w:history="1">
         <w:r>
           <w:rPr>
-            <w:rStyle w:val="Hyperlink"/>
+            <w:rStyle w:val="Hiperveza"/>
             <w:rFonts w:ascii="Arial" w:hAnsi="Arial" w:cs="Arial"/>
             <w:sz w:val="20"/>
             <w:szCs w:val="20"/>
@@ -3636,7 +3788,7 @@
     </w:p>
     <w:p>
       <w:pPr>
-        <w:pStyle w:val="ListParagraph"/>
+        <w:pStyle w:val="Odlomakpopisa"/>
         <w:numPr>
           <w:ilvl w:val="0"/>
           <w:numId w:val="17"/>
@@ -3666,7 +3818,7 @@
     </w:p>
     <w:p>
       <w:pPr>
-        <w:pStyle w:val="ListParagraph"/>
+        <w:pStyle w:val="Odlomakpopisa"/>
         <w:numPr>
           <w:ilvl w:val="0"/>
           <w:numId w:val="17"/>
@@ -3679,7 +3831,7 @@
       <w:hyperlink r:id="rId15" w:history="1">
         <w:r>
           <w:rPr>
-            <w:rStyle w:val="Hyperlink"/>
+            <w:rStyle w:val="Hiperveza"/>
           </w:rPr>
           <w:t>aletrajko@foi.hr</w:t>
         </w:r>
@@ -3687,7 +3839,7 @@
     </w:p>
     <w:p>
       <w:pPr>
-        <w:pStyle w:val="ListParagraph"/>
+        <w:pStyle w:val="Odlomakpopisa"/>
         <w:numPr>
           <w:ilvl w:val="0"/>
           <w:numId w:val="17"/>
@@ -3720,12 +3872,12 @@
       <w:pPr>
         <w:pStyle w:val="FOINaslov1"/>
       </w:pPr>
-      <w:bookmarkStart w:id="5" w:name="_Toc471512841"/>
+      <w:bookmarkStart w:id="6" w:name="_Toc473656186"/>
       <w:r>
         <w:lastRenderedPageBreak/>
         <w:t>Korisničke priče</w:t>
       </w:r>
-      <w:bookmarkEnd w:id="5"/>
+      <w:bookmarkEnd w:id="6"/>
     </w:p>
     <w:p>
       <w:pPr>
@@ -3912,7 +4064,7 @@
     </w:p>
     <w:p>
       <w:pPr>
-        <w:pStyle w:val="ListParagraph"/>
+        <w:pStyle w:val="Odlomakpopisa"/>
         <w:numPr>
           <w:ilvl w:val="0"/>
           <w:numId w:val="3"/>
@@ -3938,7 +4090,7 @@
     </w:p>
     <w:p>
       <w:pPr>
-        <w:pStyle w:val="ListParagraph"/>
+        <w:pStyle w:val="Odlomakpopisa"/>
         <w:spacing w:line="360" w:lineRule="auto"/>
         <w:jc w:val="both"/>
       </w:pPr>
@@ -3957,7 +4109,7 @@
     </w:p>
     <w:p>
       <w:pPr>
-        <w:pStyle w:val="ListParagraph"/>
+        <w:pStyle w:val="Odlomakpopisa"/>
         <w:numPr>
           <w:ilvl w:val="0"/>
           <w:numId w:val="14"/>
@@ -3980,7 +4132,7 @@
     </w:p>
     <w:p>
       <w:pPr>
-        <w:pStyle w:val="ListParagraph"/>
+        <w:pStyle w:val="Odlomakpopisa"/>
         <w:numPr>
           <w:ilvl w:val="0"/>
           <w:numId w:val="14"/>
@@ -4003,7 +4155,7 @@
     </w:p>
     <w:p>
       <w:pPr>
-        <w:pStyle w:val="ListParagraph"/>
+        <w:pStyle w:val="Odlomakpopisa"/>
         <w:numPr>
           <w:ilvl w:val="0"/>
           <w:numId w:val="14"/>
@@ -4026,7 +4178,7 @@
     </w:p>
     <w:p>
       <w:pPr>
-        <w:pStyle w:val="ListParagraph"/>
+        <w:pStyle w:val="Odlomakpopisa"/>
         <w:numPr>
           <w:ilvl w:val="0"/>
           <w:numId w:val="14"/>
@@ -4043,7 +4195,7 @@
     </w:p>
     <w:p>
       <w:pPr>
-        <w:pStyle w:val="ListParagraph"/>
+        <w:pStyle w:val="Odlomakpopisa"/>
         <w:numPr>
           <w:ilvl w:val="0"/>
           <w:numId w:val="14"/>
@@ -4060,7 +4212,7 @@
     </w:p>
     <w:p>
       <w:pPr>
-        <w:pStyle w:val="ListParagraph"/>
+        <w:pStyle w:val="Odlomakpopisa"/>
         <w:numPr>
           <w:ilvl w:val="0"/>
           <w:numId w:val="14"/>
@@ -4074,7 +4226,7 @@
     </w:p>
     <w:p>
       <w:pPr>
-        <w:pStyle w:val="ListParagraph"/>
+        <w:pStyle w:val="Odlomakpopisa"/>
         <w:numPr>
           <w:ilvl w:val="0"/>
           <w:numId w:val="14"/>
@@ -4183,12 +4335,12 @@
       <w:pPr>
         <w:pStyle w:val="FOINaslov1"/>
       </w:pPr>
-      <w:bookmarkStart w:id="6" w:name="_Toc471512842"/>
+      <w:bookmarkStart w:id="7" w:name="_Toc473656187"/>
       <w:r>
         <w:lastRenderedPageBreak/>
         <w:t>SCRUM</w:t>
       </w:r>
-      <w:bookmarkEnd w:id="6"/>
+      <w:bookmarkEnd w:id="7"/>
     </w:p>
     <w:p>
       <w:pPr>
@@ -4201,7 +4353,7 @@
         <w:spacing w:line="360" w:lineRule="auto"/>
         <w:outlineLvl w:val="1"/>
       </w:pPr>
-      <w:bookmarkStart w:id="7" w:name="_Toc471512843"/>
+      <w:bookmarkStart w:id="8" w:name="_Toc473656188"/>
       <w:proofErr w:type="spellStart"/>
       <w:r>
         <w:t>Product</w:t>
@@ -4214,7 +4366,7 @@
       <w:r>
         <w:t>Backlog</w:t>
       </w:r>
-      <w:bookmarkEnd w:id="7"/>
+      <w:bookmarkEnd w:id="8"/>
       <w:proofErr w:type="spellEnd"/>
     </w:p>
     <w:p>
@@ -4235,7 +4387,7 @@
     </w:p>
     <w:tbl>
       <w:tblPr>
-        <w:tblStyle w:val="TableGrid"/>
+        <w:tblStyle w:val="Reetkatablice"/>
         <w:tblW w:w="0" w:type="auto"/>
         <w:tblLook w:val="04A0" w:firstRow="1" w:lastRow="0" w:firstColumn="1" w:lastColumn="0" w:noHBand="0" w:noVBand="1"/>
       </w:tblPr>
@@ -5437,6 +5589,7 @@
               <w:spacing w:line="360" w:lineRule="auto"/>
             </w:pPr>
             <w:r>
+              <w:lastRenderedPageBreak/>
               <w:t>Kao volonter želim imati mogućnost preg</w:t>
             </w:r>
             <w:r>
@@ -5719,6 +5872,7 @@
               <w:spacing w:line="360" w:lineRule="auto"/>
             </w:pPr>
             <w:r>
+              <w:lastRenderedPageBreak/>
               <w:t>Kao korisnik (općenito) želim da mogu birati način dohvaćanja notifikacija, te da samo jedan pristup dohvaćanju u određenom trenutku bude aktivan</w:t>
             </w:r>
           </w:p>
@@ -5806,11 +5960,11 @@
         <w:spacing w:line="360" w:lineRule="auto"/>
         <w:outlineLvl w:val="1"/>
       </w:pPr>
-      <w:bookmarkStart w:id="8" w:name="_Toc471512844"/>
+      <w:bookmarkStart w:id="9" w:name="_Toc473656189"/>
       <w:r>
         <w:t>Sprint 1</w:t>
       </w:r>
-      <w:bookmarkEnd w:id="8"/>
+      <w:bookmarkEnd w:id="9"/>
     </w:p>
     <w:p>
       <w:pPr>
@@ -5818,7 +5972,7 @@
         <w:spacing w:line="360" w:lineRule="auto"/>
         <w:outlineLvl w:val="2"/>
       </w:pPr>
-      <w:bookmarkStart w:id="9" w:name="_Toc471512845"/>
+      <w:bookmarkStart w:id="10" w:name="_Toc473656190"/>
       <w:r>
         <w:t xml:space="preserve">Sprint </w:t>
       </w:r>
@@ -5826,7 +5980,7 @@
       <w:r>
         <w:t>planning</w:t>
       </w:r>
-      <w:bookmarkEnd w:id="9"/>
+      <w:bookmarkEnd w:id="10"/>
       <w:proofErr w:type="spellEnd"/>
     </w:p>
     <w:p>
@@ -5847,7 +6001,7 @@
     </w:p>
     <w:tbl>
       <w:tblPr>
-        <w:tblStyle w:val="TableGrid"/>
+        <w:tblStyle w:val="Reetkatablice"/>
         <w:tblW w:w="0" w:type="auto"/>
         <w:tblLook w:val="04A0" w:firstRow="1" w:lastRow="0" w:firstColumn="1" w:lastColumn="0" w:noHBand="0" w:noVBand="1"/>
       </w:tblPr>
@@ -6830,12 +6984,12 @@
         <w:pStyle w:val="FOINaslov3"/>
         <w:outlineLvl w:val="2"/>
       </w:pPr>
-      <w:bookmarkStart w:id="10" w:name="_Toc471512846"/>
+      <w:bookmarkStart w:id="11" w:name="_Toc473656191"/>
       <w:r>
         <w:lastRenderedPageBreak/>
         <w:t>Daily Sprint Meeting</w:t>
       </w:r>
-      <w:bookmarkEnd w:id="10"/>
+      <w:bookmarkEnd w:id="11"/>
       <w:r>
         <w:t xml:space="preserve"> </w:t>
       </w:r>
@@ -7167,12 +7321,12 @@
         <w:pStyle w:val="FOINaslov3"/>
         <w:outlineLvl w:val="2"/>
       </w:pPr>
-      <w:bookmarkStart w:id="11" w:name="_Toc471512847"/>
+      <w:bookmarkStart w:id="12" w:name="_Toc473656192"/>
       <w:r>
         <w:lastRenderedPageBreak/>
         <w:t>Burndown chart</w:t>
       </w:r>
-      <w:bookmarkEnd w:id="11"/>
+      <w:bookmarkEnd w:id="12"/>
     </w:p>
     <w:p>
       <w:pPr>
@@ -7190,7 +7344,7 @@
           <w:lang w:eastAsia="hr-HR"/>
         </w:rPr>
         <w:drawing>
-          <wp:inline distT="0" distB="0" distL="0" distR="0" wp14:anchorId="01327E49" wp14:editId="092376A9">
+          <wp:inline distT="0" distB="0" distL="0" distR="0" wp14:anchorId="0036C5C2" wp14:editId="504D58AD">
             <wp:extent cx="5760720" cy="2867660"/>
             <wp:effectExtent l="0" t="0" r="0" b="8890"/>
             <wp:docPr id="2" name="Picture 2"/>
@@ -7234,32 +7388,19 @@
     </w:p>
     <w:p>
       <w:pPr>
-        <w:pStyle w:val="Caption"/>
+        <w:pStyle w:val="Opisslike"/>
       </w:pPr>
       <w:r>
         <w:t xml:space="preserve">Slika </w:t>
       </w:r>
-      <w:r>
-        <w:fldChar w:fldCharType="begin"/>
-      </w:r>
-      <w:r>
-        <w:instrText xml:space="preserve"> SEQ Slika \* ARABIC </w:instrText>
-      </w:r>
-      <w:r>
-        <w:fldChar w:fldCharType="separate"/>
-      </w:r>
-      <w:r>
-        <w:rPr>
-          <w:noProof/>
-        </w:rPr>
-        <w:t>3</w:t>
-      </w:r>
-      <w:r>
-        <w:rPr>
-          <w:noProof/>
-        </w:rPr>
-        <w:fldChar w:fldCharType="end"/>
-      </w:r>
+      <w:fldSimple w:instr=" SEQ Slika \* ARABIC ">
+        <w:r>
+          <w:rPr>
+            <w:noProof/>
+          </w:rPr>
+          <w:t>3</w:t>
+        </w:r>
+      </w:fldSimple>
       <w:r>
         <w:t xml:space="preserve">: </w:t>
       </w:r>
@@ -7374,7 +7515,7 @@
       <w:hyperlink r:id="rId17" w:anchor="gid=0" w:history="1">
         <w:r>
           <w:rPr>
-            <w:rStyle w:val="Hyperlink"/>
+            <w:rStyle w:val="Hiperveza"/>
           </w:rPr>
           <w:t>link na tablicu s vremenskim rasporedom</w:t>
         </w:r>
@@ -7397,7 +7538,7 @@
         <w:spacing w:line="360" w:lineRule="auto"/>
         <w:outlineLvl w:val="2"/>
       </w:pPr>
-      <w:bookmarkStart w:id="12" w:name="_Toc471512848"/>
+      <w:bookmarkStart w:id="13" w:name="_Toc473656193"/>
       <w:r>
         <w:lastRenderedPageBreak/>
         <w:t xml:space="preserve">Sprint </w:t>
@@ -7415,7 +7556,7 @@
       <w:r>
         <w:t>ve</w:t>
       </w:r>
-      <w:bookmarkEnd w:id="12"/>
+      <w:bookmarkEnd w:id="13"/>
       <w:proofErr w:type="spellEnd"/>
     </w:p>
     <w:p>
@@ -7481,7 +7622,7 @@
         <w:spacing w:line="360" w:lineRule="auto"/>
         <w:outlineLvl w:val="1"/>
       </w:pPr>
-      <w:bookmarkStart w:id="13" w:name="_Toc471512849"/>
+      <w:bookmarkStart w:id="14" w:name="_Toc473656194"/>
       <w:r>
         <w:lastRenderedPageBreak/>
         <w:t>S</w:t>
@@ -7489,7 +7630,7 @@
       <w:r>
         <w:t>print 2</w:t>
       </w:r>
-      <w:bookmarkEnd w:id="13"/>
+      <w:bookmarkEnd w:id="14"/>
     </w:p>
     <w:p>
       <w:pPr>
@@ -7497,7 +7638,7 @@
         <w:spacing w:line="360" w:lineRule="auto"/>
         <w:outlineLvl w:val="2"/>
       </w:pPr>
-      <w:bookmarkStart w:id="14" w:name="_Toc471512850"/>
+      <w:bookmarkStart w:id="15" w:name="_Toc473656195"/>
       <w:r>
         <w:t xml:space="preserve">Sprint </w:t>
       </w:r>
@@ -7508,7 +7649,7 @@
       <w:r>
         <w:t>lanning</w:t>
       </w:r>
-      <w:bookmarkEnd w:id="14"/>
+      <w:bookmarkEnd w:id="15"/>
       <w:proofErr w:type="spellEnd"/>
     </w:p>
     <w:p>
@@ -7558,7 +7699,7 @@
     </w:p>
     <w:tbl>
       <w:tblPr>
-        <w:tblStyle w:val="TableGrid"/>
+        <w:tblStyle w:val="Reetkatablice"/>
         <w:tblW w:w="0" w:type="auto"/>
         <w:tblLook w:val="04A0" w:firstRow="1" w:lastRow="0" w:firstColumn="1" w:lastColumn="0" w:noHBand="0" w:noVBand="1"/>
       </w:tblPr>
@@ -8003,6 +8144,7 @@
               <w:spacing w:line="360" w:lineRule="auto"/>
             </w:pPr>
             <w:r>
+              <w:lastRenderedPageBreak/>
               <w:t>Kao donoru želim da mi se omogući kreiranje novog paketa sa stavkama</w:t>
             </w:r>
           </w:p>
@@ -8437,7 +8579,7 @@
         <w:pStyle w:val="FOINaslov3"/>
         <w:outlineLvl w:val="2"/>
       </w:pPr>
-      <w:bookmarkStart w:id="15" w:name="_Toc471512851"/>
+      <w:bookmarkStart w:id="16" w:name="_Toc473656196"/>
       <w:r>
         <w:lastRenderedPageBreak/>
         <w:t xml:space="preserve">Daily Sprint </w:t>
@@ -8446,7 +8588,7 @@
       <w:r>
         <w:t>Meeting</w:t>
       </w:r>
-      <w:bookmarkEnd w:id="15"/>
+      <w:bookmarkEnd w:id="16"/>
       <w:proofErr w:type="spellEnd"/>
       <w:r>
         <w:t xml:space="preserve"> </w:t>
@@ -9015,9 +9157,9 @@
     </w:p>
     <w:p>
       <w:pPr>
-        <w:pStyle w:val="Heading3"/>
-      </w:pPr>
-      <w:bookmarkStart w:id="16" w:name="_Toc471512852"/>
+        <w:pStyle w:val="Naslov3"/>
+      </w:pPr>
+      <w:bookmarkStart w:id="17" w:name="_Toc473656197"/>
       <w:proofErr w:type="spellStart"/>
       <w:r>
         <w:lastRenderedPageBreak/>
@@ -9031,7 +9173,7 @@
       <w:r>
         <w:t>Chart</w:t>
       </w:r>
-      <w:bookmarkEnd w:id="16"/>
+      <w:bookmarkEnd w:id="17"/>
       <w:proofErr w:type="spellEnd"/>
     </w:p>
     <w:p>
@@ -9058,7 +9200,7 @@
           <w:noProof/>
         </w:rPr>
         <w:drawing>
-          <wp:inline distT="0" distB="0" distL="0" distR="0" wp14:anchorId="308BF774" wp14:editId="04A0FC1E">
+          <wp:inline distT="0" distB="0" distL="0" distR="0" wp14:anchorId="424FBD57" wp14:editId="081F8854">
             <wp:extent cx="5760720" cy="2997200"/>
             <wp:effectExtent l="0" t="0" r="0" b="0"/>
             <wp:docPr id="6" name="Picture 6"/>
@@ -9102,33 +9244,20 @@
     </w:p>
     <w:p>
       <w:pPr>
-        <w:pStyle w:val="Caption"/>
+        <w:pStyle w:val="Opisslike"/>
         <w:jc w:val="both"/>
       </w:pPr>
       <w:r>
         <w:t xml:space="preserve">Slika </w:t>
       </w:r>
-      <w:r>
-        <w:fldChar w:fldCharType="begin"/>
-      </w:r>
-      <w:r>
-        <w:instrText xml:space="preserve"> SEQ Slika \* ARABIC </w:instrText>
-      </w:r>
-      <w:r>
-        <w:fldChar w:fldCharType="separate"/>
-      </w:r>
-      <w:r>
-        <w:rPr>
-          <w:noProof/>
-        </w:rPr>
-        <w:t>4</w:t>
-      </w:r>
-      <w:r>
-        <w:rPr>
-          <w:noProof/>
-        </w:rPr>
-        <w:fldChar w:fldCharType="end"/>
-      </w:r>
+      <w:fldSimple w:instr=" SEQ Slika \* ARABIC ">
+        <w:r>
+          <w:rPr>
+            <w:noProof/>
+          </w:rPr>
+          <w:t>4</w:t>
+        </w:r>
+      </w:fldSimple>
       <w:r>
         <w:t xml:space="preserve">: </w:t>
       </w:r>
@@ -9229,7 +9358,7 @@
         <w:spacing w:line="360" w:lineRule="auto"/>
         <w:outlineLvl w:val="2"/>
       </w:pPr>
-      <w:bookmarkStart w:id="17" w:name="_Toc471512853"/>
+      <w:bookmarkStart w:id="18" w:name="_Toc473656198"/>
       <w:r>
         <w:t xml:space="preserve">Sprint </w:t>
       </w:r>
@@ -9237,7 +9366,7 @@
       <w:r>
         <w:t>Retrospective</w:t>
       </w:r>
-      <w:bookmarkEnd w:id="17"/>
+      <w:bookmarkEnd w:id="18"/>
       <w:proofErr w:type="spellEnd"/>
     </w:p>
     <w:p>
@@ -9317,19 +9446,19 @@
         <w:pStyle w:val="FOINaslov2"/>
         <w:outlineLvl w:val="1"/>
       </w:pPr>
-      <w:bookmarkStart w:id="18" w:name="_Toc471512854"/>
+      <w:bookmarkStart w:id="19" w:name="_Toc473656199"/>
       <w:r>
         <w:lastRenderedPageBreak/>
         <w:t>Sprint 3</w:t>
       </w:r>
-      <w:bookmarkEnd w:id="18"/>
+      <w:bookmarkEnd w:id="19"/>
     </w:p>
     <w:p>
       <w:pPr>
         <w:pStyle w:val="FOINaslov3"/>
         <w:outlineLvl w:val="2"/>
       </w:pPr>
-      <w:bookmarkStart w:id="19" w:name="_Toc471512855"/>
+      <w:bookmarkStart w:id="20" w:name="_Toc473656200"/>
       <w:r>
         <w:t xml:space="preserve">Sprint </w:t>
       </w:r>
@@ -9340,7 +9469,7 @@
       <w:r>
         <w:t>lanning</w:t>
       </w:r>
-      <w:bookmarkEnd w:id="19"/>
+      <w:bookmarkEnd w:id="20"/>
       <w:proofErr w:type="spellEnd"/>
     </w:p>
     <w:p>
@@ -9404,7 +9533,7 @@
     </w:p>
     <w:tbl>
       <w:tblPr>
-        <w:tblStyle w:val="TableGrid"/>
+        <w:tblStyle w:val="Reetkatablice"/>
         <w:tblW w:w="0" w:type="auto"/>
         <w:tblLook w:val="04A0" w:firstRow="1" w:lastRow="0" w:firstColumn="1" w:lastColumn="0" w:noHBand="0" w:noVBand="1"/>
       </w:tblPr>
@@ -9955,7 +10084,7 @@
         <w:spacing w:line="360" w:lineRule="auto"/>
         <w:outlineLvl w:val="2"/>
       </w:pPr>
-      <w:bookmarkStart w:id="20" w:name="_Toc471512856"/>
+      <w:bookmarkStart w:id="21" w:name="_Toc473656201"/>
       <w:r>
         <w:t xml:space="preserve">Daily Sprint </w:t>
       </w:r>
@@ -9963,7 +10092,7 @@
       <w:r>
         <w:t>Meeting</w:t>
       </w:r>
-      <w:bookmarkEnd w:id="20"/>
+      <w:bookmarkEnd w:id="21"/>
       <w:proofErr w:type="spellEnd"/>
       <w:r>
         <w:t xml:space="preserve"> </w:t>
@@ -10232,9 +10361,9 @@
     </w:p>
     <w:p>
       <w:pPr>
-        <w:pStyle w:val="Heading3"/>
-      </w:pPr>
-      <w:bookmarkStart w:id="21" w:name="_Toc471512857"/>
+        <w:pStyle w:val="Naslov3"/>
+      </w:pPr>
+      <w:bookmarkStart w:id="22" w:name="_Toc473656202"/>
       <w:proofErr w:type="spellStart"/>
       <w:r>
         <w:t>Burndown</w:t>
@@ -10247,7 +10376,7 @@
       <w:r>
         <w:t>Chart</w:t>
       </w:r>
-      <w:bookmarkEnd w:id="21"/>
+      <w:bookmarkEnd w:id="22"/>
       <w:proofErr w:type="spellEnd"/>
     </w:p>
     <w:p>
@@ -10275,7 +10404,7 @@
           <w:noProof/>
         </w:rPr>
         <w:drawing>
-          <wp:inline distT="0" distB="0" distL="0" distR="0" wp14:anchorId="3C3AE39B" wp14:editId="3A3A93D7">
+          <wp:inline distT="0" distB="0" distL="0" distR="0" wp14:anchorId="3CBDAA33" wp14:editId="53373C65">
             <wp:extent cx="5760720" cy="2771775"/>
             <wp:effectExtent l="0" t="0" r="0" b="9525"/>
             <wp:docPr id="7" name="Picture 7"/>
@@ -10319,33 +10448,20 @@
     </w:p>
     <w:p>
       <w:pPr>
-        <w:pStyle w:val="Caption"/>
+        <w:pStyle w:val="Opisslike"/>
         <w:jc w:val="both"/>
       </w:pPr>
       <w:r>
         <w:t xml:space="preserve">Slika </w:t>
       </w:r>
-      <w:r>
-        <w:fldChar w:fldCharType="begin"/>
-      </w:r>
-      <w:r>
-        <w:instrText xml:space="preserve"> SEQ Slika \* ARABIC </w:instrText>
-      </w:r>
-      <w:r>
-        <w:fldChar w:fldCharType="separate"/>
-      </w:r>
-      <w:r>
-        <w:rPr>
-          <w:noProof/>
-        </w:rPr>
-        <w:t>5</w:t>
-      </w:r>
-      <w:r>
-        <w:rPr>
-          <w:noProof/>
-        </w:rPr>
-        <w:fldChar w:fldCharType="end"/>
-      </w:r>
+      <w:fldSimple w:instr=" SEQ Slika \* ARABIC ">
+        <w:r>
+          <w:rPr>
+            <w:noProof/>
+          </w:rPr>
+          <w:t>5</w:t>
+        </w:r>
+      </w:fldSimple>
       <w:r>
         <w:t xml:space="preserve">: </w:t>
       </w:r>
@@ -10415,7 +10531,7 @@
         <w:spacing w:line="360" w:lineRule="auto"/>
         <w:outlineLvl w:val="2"/>
       </w:pPr>
-      <w:bookmarkStart w:id="22" w:name="_Toc471512858"/>
+      <w:bookmarkStart w:id="23" w:name="_Toc473656203"/>
       <w:r>
         <w:t xml:space="preserve">Sprint </w:t>
       </w:r>
@@ -10423,7 +10539,7 @@
       <w:r>
         <w:t>Retrospective</w:t>
       </w:r>
-      <w:bookmarkEnd w:id="22"/>
+      <w:bookmarkEnd w:id="23"/>
       <w:proofErr w:type="spellEnd"/>
     </w:p>
     <w:p>
@@ -10479,11 +10595,11 @@
         <w:pStyle w:val="FOINaslov2"/>
         <w:outlineLvl w:val="1"/>
       </w:pPr>
-      <w:bookmarkStart w:id="23" w:name="_Toc471512859"/>
+      <w:bookmarkStart w:id="24" w:name="_Toc473656204"/>
       <w:r>
         <w:t>Sprint 4</w:t>
       </w:r>
-      <w:bookmarkEnd w:id="23"/>
+      <w:bookmarkEnd w:id="24"/>
     </w:p>
     <w:p>
       <w:pPr>
@@ -10491,7 +10607,7 @@
         <w:spacing w:line="360" w:lineRule="auto"/>
         <w:outlineLvl w:val="2"/>
       </w:pPr>
-      <w:bookmarkStart w:id="24" w:name="_Toc471512860"/>
+      <w:bookmarkStart w:id="25" w:name="_Toc473656205"/>
       <w:r>
         <w:t xml:space="preserve">Sprint </w:t>
       </w:r>
@@ -10502,7 +10618,7 @@
       <w:r>
         <w:t>lanning</w:t>
       </w:r>
-      <w:bookmarkEnd w:id="24"/>
+      <w:bookmarkEnd w:id="25"/>
       <w:proofErr w:type="spellEnd"/>
     </w:p>
     <w:p>
@@ -10516,7 +10632,7 @@
     <w:p/>
     <w:tbl>
       <w:tblPr>
-        <w:tblStyle w:val="TableGrid"/>
+        <w:tblStyle w:val="Reetkatablice"/>
         <w:tblW w:w="0" w:type="auto"/>
         <w:tblLook w:val="04A0" w:firstRow="1" w:lastRow="0" w:firstColumn="1" w:lastColumn="0" w:noHBand="0" w:noVBand="1"/>
       </w:tblPr>
@@ -12965,6 +13081,7 @@
               <w:spacing w:line="360" w:lineRule="auto"/>
             </w:pPr>
             <w:r>
+              <w:lastRenderedPageBreak/>
               <w:t xml:space="preserve">Kao volonter želim da mi se omogući prikaz adresa </w:t>
             </w:r>
             <w:proofErr w:type="spellStart"/>
@@ -13210,8 +13327,9 @@
     <w:p/>
     <w:p>
       <w:pPr>
-        <w:pStyle w:val="Heading2"/>
-      </w:pPr>
+        <w:pStyle w:val="Naslov2"/>
+      </w:pPr>
+      <w:bookmarkStart w:id="26" w:name="_Toc473656206"/>
       <w:proofErr w:type="spellStart"/>
       <w:r>
         <w:t>Burndown</w:t>
@@ -13224,6 +13342,7 @@
       <w:r>
         <w:t>chart</w:t>
       </w:r>
+      <w:bookmarkEnd w:id="26"/>
       <w:proofErr w:type="spellEnd"/>
     </w:p>
     <w:p>
@@ -13236,7 +13355,7 @@
           <w:lang w:eastAsia="hr-HR"/>
         </w:rPr>
         <w:drawing>
-          <wp:inline distT="0" distB="0" distL="0" distR="0" wp14:anchorId="72A833A7" wp14:editId="39D2888D">
+          <wp:inline distT="0" distB="0" distL="0" distR="0" wp14:anchorId="0914CEAE" wp14:editId="7E499078">
             <wp:extent cx="5760720" cy="2844165"/>
             <wp:effectExtent l="0" t="0" r="0" b="0"/>
             <wp:docPr id="8" name="Picture 8"/>
@@ -13280,51 +13399,38 @@
     </w:p>
     <w:p>
       <w:pPr>
-        <w:pStyle w:val="Caption"/>
+        <w:pStyle w:val="Opisslike"/>
       </w:pPr>
       <w:r>
         <w:t xml:space="preserve">Slika </w:t>
       </w:r>
-      <w:r>
-        <w:fldChar w:fldCharType="begin"/>
-      </w:r>
-      <w:r>
-        <w:instrText xml:space="preserve"> SEQ Slika \* ARABIC </w:instrText>
-      </w:r>
-      <w:r>
-        <w:fldChar w:fldCharType="separate"/>
-      </w:r>
-      <w:r>
-        <w:rPr>
-          <w:noProof/>
-        </w:rPr>
-        <w:t>6</w:t>
-      </w:r>
-      <w:r>
-        <w:fldChar w:fldCharType="end"/>
-      </w:r>
+      <w:fldSimple w:instr=" SEQ Slika \* ARABIC ">
+        <w:r>
+          <w:rPr>
+            <w:noProof/>
+          </w:rPr>
+          <w:t>6</w:t>
+        </w:r>
+      </w:fldSimple>
       <w:r>
         <w:t>:</w:t>
       </w:r>
+      <w:r>
+        <w:t xml:space="preserve">Burndown </w:t>
+      </w:r>
       <w:proofErr w:type="spellStart"/>
       <w:r>
-        <w:t>Burndown</w:t>
+        <w:t>chart</w:t>
       </w:r>
       <w:proofErr w:type="spellEnd"/>
       <w:r>
-        <w:t xml:space="preserve"> </w:t>
-      </w:r>
-      <w:proofErr w:type="spellStart"/>
-      <w:r>
-        <w:t>chart</w:t>
-      </w:r>
-      <w:proofErr w:type="spellEnd"/>
-      <w:r>
         <w:t xml:space="preserve"> za četvrti sprint</w:t>
       </w:r>
     </w:p>
     <w:p>
       <w:pPr>
+        <w:spacing w:line="360" w:lineRule="auto"/>
+        <w:jc w:val="both"/>
         <w:rPr>
           <w:lang w:eastAsia="hr-HR"/>
         </w:rPr>
@@ -13381,23 +13487,748 @@
     </w:p>
     <w:p>
       <w:pPr>
-        <w:rPr>
-          <w:lang w:eastAsia="hr-HR"/>
-        </w:rPr>
-      </w:pPr>
-      <w:bookmarkStart w:id="25" w:name="_GoBack"/>
-      <w:bookmarkEnd w:id="25"/>
+        <w:pStyle w:val="FOINaslov3"/>
+        <w:spacing w:line="360" w:lineRule="auto"/>
+      </w:pPr>
+      <w:r>
+        <w:t xml:space="preserve">Daily </w:t>
+      </w:r>
+      <w:proofErr w:type="spellStart"/>
+      <w:r>
+        <w:t>scrum</w:t>
+      </w:r>
+      <w:proofErr w:type="spellEnd"/>
+      <w:r>
+        <w:t xml:space="preserve"> </w:t>
+      </w:r>
+      <w:proofErr w:type="spellStart"/>
+      <w:r>
+        <w:t>meetings</w:t>
+      </w:r>
+      <w:proofErr w:type="spellEnd"/>
+    </w:p>
+    <w:p>
+      <w:pPr>
+        <w:spacing w:line="360" w:lineRule="auto"/>
+        <w:jc w:val="both"/>
+      </w:pPr>
+      <w:r>
+        <w:t xml:space="preserve">7.1.2017 (Prvi dan novog sprinta, inicijalni dogovor oko izrade </w:t>
+      </w:r>
+      <w:proofErr w:type="spellStart"/>
+      <w:r>
+        <w:t>taskova</w:t>
+      </w:r>
+      <w:proofErr w:type="spellEnd"/>
+      <w:r>
+        <w:t xml:space="preserve"> i</w:t>
+      </w:r>
+      <w:r>
+        <w:t xml:space="preserve"> nj</w:t>
+      </w:r>
+      <w:r>
+        <w:t>ihove podjele)</w:t>
+      </w:r>
+    </w:p>
+    <w:p>
+      <w:pPr>
+        <w:spacing w:line="360" w:lineRule="auto"/>
+        <w:jc w:val="both"/>
+      </w:pPr>
+      <w:r>
+        <w:t xml:space="preserve">Matija </w:t>
+      </w:r>
+      <w:proofErr w:type="spellStart"/>
+      <w:r>
+        <w:t>Čoklica</w:t>
+      </w:r>
+      <w:proofErr w:type="spellEnd"/>
+    </w:p>
+    <w:p>
+      <w:pPr>
+        <w:spacing w:line="360" w:lineRule="auto"/>
+        <w:jc w:val="both"/>
+      </w:pPr>
+      <w:r>
+        <w:t xml:space="preserve">- Što ću raditi danas?  </w:t>
+      </w:r>
+      <w:r>
+        <w:t xml:space="preserve">Implementirati prikaz detalja paketa za </w:t>
+      </w:r>
+      <w:proofErr w:type="spellStart"/>
+      <w:r>
+        <w:t>donora</w:t>
+      </w:r>
+      <w:proofErr w:type="spellEnd"/>
+      <w:r>
+        <w:t>. Implementirati odabiranje paketa kod potrebitog korisnika.</w:t>
+      </w:r>
+    </w:p>
+    <w:p>
+      <w:pPr>
+        <w:spacing w:line="360" w:lineRule="auto"/>
+        <w:jc w:val="both"/>
+      </w:pPr>
+      <w:r>
+        <w:t>- Imam li kakvih problema? Ne</w:t>
+      </w:r>
+    </w:p>
+    <w:p>
+      <w:pPr>
+        <w:spacing w:line="360" w:lineRule="auto"/>
+        <w:jc w:val="both"/>
+      </w:pPr>
+      <w:r>
+        <w:t xml:space="preserve">Valentina </w:t>
+      </w:r>
+      <w:proofErr w:type="spellStart"/>
+      <w:r>
+        <w:t>Krhlanko</w:t>
+      </w:r>
+      <w:proofErr w:type="spellEnd"/>
+    </w:p>
+    <w:p>
+      <w:pPr>
+        <w:spacing w:line="360" w:lineRule="auto"/>
+        <w:jc w:val="both"/>
+      </w:pPr>
+      <w:r>
+        <w:t xml:space="preserve">- Što ću raditi danas?  </w:t>
+      </w:r>
+      <w:r>
+        <w:t xml:space="preserve">Doraditi </w:t>
+      </w:r>
+      <w:proofErr w:type="spellStart"/>
+      <w:r>
+        <w:t>konfigurabilni</w:t>
+      </w:r>
+      <w:proofErr w:type="spellEnd"/>
+      <w:r>
+        <w:t xml:space="preserve"> prikaz notifikacija i započeti na modularnosti.</w:t>
+      </w:r>
+    </w:p>
+    <w:p>
+      <w:pPr>
+        <w:spacing w:line="360" w:lineRule="auto"/>
+        <w:jc w:val="both"/>
+      </w:pPr>
+      <w:r>
+        <w:t>- Imam li kakvih problema? Ne</w:t>
+      </w:r>
+    </w:p>
+    <w:p>
+      <w:pPr>
+        <w:spacing w:line="360" w:lineRule="auto"/>
+        <w:jc w:val="both"/>
+      </w:pPr>
+      <w:r>
+        <w:t xml:space="preserve">Aleksandar </w:t>
+      </w:r>
+      <w:proofErr w:type="spellStart"/>
+      <w:r>
+        <w:t>Trajkov</w:t>
+      </w:r>
+      <w:proofErr w:type="spellEnd"/>
+    </w:p>
+    <w:p>
+      <w:pPr>
+        <w:spacing w:line="360" w:lineRule="auto"/>
+        <w:jc w:val="both"/>
+      </w:pPr>
+      <w:r>
+        <w:t xml:space="preserve">-Što ću raditi danas? Kreirati predložak za </w:t>
+      </w:r>
+      <w:proofErr w:type="spellStart"/>
+      <w:r>
+        <w:t>floating</w:t>
+      </w:r>
+      <w:proofErr w:type="spellEnd"/>
+      <w:r>
+        <w:t xml:space="preserve"> </w:t>
+      </w:r>
+      <w:proofErr w:type="spellStart"/>
+      <w:r>
+        <w:t>buttons</w:t>
+      </w:r>
+      <w:proofErr w:type="spellEnd"/>
+      <w:r>
+        <w:t xml:space="preserve">. Započeti na prikazu popisa paketa za </w:t>
+      </w:r>
+      <w:proofErr w:type="spellStart"/>
+      <w:r>
+        <w:t>donora</w:t>
+      </w:r>
+      <w:proofErr w:type="spellEnd"/>
+      <w:r>
+        <w:t>.</w:t>
+      </w:r>
+    </w:p>
+    <w:p>
+      <w:pPr>
+        <w:spacing w:line="360" w:lineRule="auto"/>
+        <w:jc w:val="both"/>
+      </w:pPr>
+      <w:r>
+        <w:t xml:space="preserve">- Imam li kakvih problema?  </w:t>
+      </w:r>
+      <w:r>
+        <w:t>Ne</w:t>
+      </w:r>
+      <w:r>
+        <w:t>.</w:t>
+      </w:r>
+    </w:p>
+    <w:p>
+      <w:pPr>
+        <w:spacing w:line="360" w:lineRule="auto"/>
+        <w:jc w:val="both"/>
+      </w:pPr>
+      <w:r>
+        <w:t>16.1.2017</w:t>
+      </w:r>
+    </w:p>
+    <w:p>
+      <w:pPr>
+        <w:spacing w:line="360" w:lineRule="auto"/>
+        <w:jc w:val="both"/>
+      </w:pPr>
+      <w:r>
+        <w:t xml:space="preserve">Matija </w:t>
+      </w:r>
+      <w:proofErr w:type="spellStart"/>
+      <w:r>
+        <w:t>Čoklica</w:t>
+      </w:r>
+      <w:proofErr w:type="spellEnd"/>
+    </w:p>
+    <w:p>
+      <w:pPr>
+        <w:spacing w:line="360" w:lineRule="auto"/>
+        <w:jc w:val="both"/>
+      </w:pPr>
+      <w:r>
+        <w:t xml:space="preserve">- Što sam radio jučer? </w:t>
+      </w:r>
+      <w:r>
+        <w:t>Implementirati ću slanje hitnog signala. Započet ću na implementaciji prikaza odabranih paketa kod volontera.</w:t>
+      </w:r>
+    </w:p>
+    <w:p>
+      <w:pPr>
+        <w:spacing w:line="360" w:lineRule="auto"/>
+        <w:jc w:val="both"/>
+      </w:pPr>
+      <w:r>
+        <w:t xml:space="preserve">- Što ću raditi danas?  </w:t>
+      </w:r>
+      <w:r>
+        <w:t>Implementirati slanje hitnog signala</w:t>
+      </w:r>
+    </w:p>
+    <w:p>
+      <w:pPr>
+        <w:spacing w:line="360" w:lineRule="auto"/>
+        <w:jc w:val="both"/>
+      </w:pPr>
+      <w:r>
+        <w:t>- Imam li kakvih problema? Ne</w:t>
+      </w:r>
+    </w:p>
+    <w:p>
+      <w:pPr>
+        <w:spacing w:line="360" w:lineRule="auto"/>
+        <w:jc w:val="both"/>
+      </w:pPr>
+      <w:bookmarkStart w:id="27" w:name="_GoBack"/>
+      <w:bookmarkEnd w:id="27"/>
+    </w:p>
+    <w:p>
+      <w:pPr>
+        <w:spacing w:line="360" w:lineRule="auto"/>
+        <w:jc w:val="both"/>
+      </w:pPr>
+      <w:r>
+        <w:lastRenderedPageBreak/>
+        <w:t xml:space="preserve">Valentina </w:t>
+      </w:r>
+      <w:proofErr w:type="spellStart"/>
+      <w:r>
+        <w:t>Krhlanko</w:t>
+      </w:r>
+      <w:proofErr w:type="spellEnd"/>
+    </w:p>
+    <w:p>
+      <w:pPr>
+        <w:spacing w:line="360" w:lineRule="auto"/>
+        <w:jc w:val="both"/>
+      </w:pPr>
+      <w:r>
+        <w:t xml:space="preserve">- Što sam radio jučer? </w:t>
+      </w:r>
+      <w:r>
+        <w:t xml:space="preserve">Pokušala sam napraviti </w:t>
+      </w:r>
+      <w:proofErr w:type="spellStart"/>
+      <w:r>
+        <w:t>konfigurabilan</w:t>
+      </w:r>
+      <w:proofErr w:type="spellEnd"/>
+      <w:r>
+        <w:t xml:space="preserve"> prikaz notifikacija i započela na modularnosti.</w:t>
+      </w:r>
+    </w:p>
+    <w:p>
+      <w:pPr>
+        <w:spacing w:line="360" w:lineRule="auto"/>
+        <w:jc w:val="both"/>
+      </w:pPr>
+      <w:r>
+        <w:t xml:space="preserve">- Što ću raditi danas?  </w:t>
+      </w:r>
+      <w:r>
+        <w:t>Riješiti probleme sa modularnošću</w:t>
+      </w:r>
+      <w:r>
+        <w:t>.</w:t>
+      </w:r>
+      <w:r>
+        <w:t xml:space="preserve"> N</w:t>
+      </w:r>
+      <w:r>
+        <w:t>a</w:t>
+      </w:r>
+      <w:r>
+        <w:t>kon rješavanja problema nastaviti na modularnost.</w:t>
+      </w:r>
+    </w:p>
+    <w:p>
+      <w:pPr>
+        <w:spacing w:line="360" w:lineRule="auto"/>
+        <w:jc w:val="both"/>
+      </w:pPr>
+      <w:r>
+        <w:t xml:space="preserve">- Imam li kakvih problema? </w:t>
+      </w:r>
+      <w:r>
+        <w:t xml:space="preserve">Da, ne mogu srediti da mi se „Alarm“ (tj. </w:t>
+      </w:r>
+      <w:proofErr w:type="spellStart"/>
+      <w:r>
+        <w:t>BroadcastReceiver</w:t>
+      </w:r>
+      <w:proofErr w:type="spellEnd"/>
+      <w:r>
+        <w:t>) okida svakih 30 sekundi.</w:t>
+      </w:r>
+    </w:p>
+    <w:p>
+      <w:pPr>
+        <w:spacing w:line="360" w:lineRule="auto"/>
+        <w:jc w:val="both"/>
+      </w:pPr>
+      <w:r>
+        <w:t xml:space="preserve">Aleksandar </w:t>
+      </w:r>
+      <w:proofErr w:type="spellStart"/>
+      <w:r>
+        <w:t>Trajkov</w:t>
+      </w:r>
+      <w:proofErr w:type="spellEnd"/>
+    </w:p>
+    <w:p>
+      <w:pPr>
+        <w:spacing w:line="360" w:lineRule="auto"/>
+        <w:jc w:val="both"/>
+      </w:pPr>
+      <w:r>
+        <w:t xml:space="preserve">- Što sam radio jučer? </w:t>
+      </w:r>
+      <w:r>
+        <w:t xml:space="preserve">Napravio predložak za prvi </w:t>
+      </w:r>
+      <w:proofErr w:type="spellStart"/>
+      <w:r>
+        <w:t>floating</w:t>
+      </w:r>
+      <w:proofErr w:type="spellEnd"/>
+      <w:r>
+        <w:t xml:space="preserve"> </w:t>
+      </w:r>
+      <w:proofErr w:type="spellStart"/>
+      <w:r>
+        <w:t>button</w:t>
+      </w:r>
+      <w:proofErr w:type="spellEnd"/>
+      <w:r>
+        <w:t xml:space="preserve">. Dovršio sam prikaz popisa paketa za </w:t>
+      </w:r>
+      <w:proofErr w:type="spellStart"/>
+      <w:r>
+        <w:t>donora</w:t>
+      </w:r>
+      <w:proofErr w:type="spellEnd"/>
+      <w:r>
+        <w:t>.</w:t>
+      </w:r>
+    </w:p>
+    <w:p>
+      <w:pPr>
+        <w:spacing w:line="360" w:lineRule="auto"/>
+        <w:jc w:val="both"/>
+      </w:pPr>
+      <w:r>
+        <w:t xml:space="preserve">-Što ću raditi danas? </w:t>
+      </w:r>
+      <w:r>
+        <w:t>Kreirati fragment za prikaz gradova.</w:t>
+      </w:r>
+      <w:r>
+        <w:t xml:space="preserve"> </w:t>
+      </w:r>
+      <w:r>
+        <w:t xml:space="preserve">Započet ću na izradi mape za prikaz lokacija mjesta </w:t>
+      </w:r>
+      <w:proofErr w:type="spellStart"/>
+      <w:r>
+        <w:t>donora</w:t>
+      </w:r>
+      <w:proofErr w:type="spellEnd"/>
+      <w:r>
+        <w:t xml:space="preserve"> i potrebitog koju samo volonter vidi.</w:t>
+      </w:r>
+    </w:p>
+    <w:p>
+      <w:pPr>
+        <w:spacing w:line="360" w:lineRule="auto"/>
+        <w:jc w:val="both"/>
+      </w:pPr>
+      <w:r>
+        <w:t>- Imam li kakvih problema?  Ne</w:t>
+      </w:r>
+      <w:r>
+        <w:t>.</w:t>
+      </w:r>
+    </w:p>
+    <w:p>
+      <w:pPr>
+        <w:spacing w:line="360" w:lineRule="auto"/>
+        <w:jc w:val="both"/>
+      </w:pPr>
+      <w:r>
+        <w:t>26</w:t>
+      </w:r>
+      <w:r>
+        <w:t>.1.2017</w:t>
+      </w:r>
+    </w:p>
+    <w:p>
+      <w:pPr>
+        <w:spacing w:line="360" w:lineRule="auto"/>
+        <w:jc w:val="both"/>
+      </w:pPr>
+      <w:r>
+        <w:t xml:space="preserve">Matija </w:t>
+      </w:r>
+      <w:proofErr w:type="spellStart"/>
+      <w:r>
+        <w:t>Čoklica</w:t>
+      </w:r>
+      <w:proofErr w:type="spellEnd"/>
+    </w:p>
+    <w:p>
+      <w:pPr>
+        <w:spacing w:line="360" w:lineRule="auto"/>
+        <w:jc w:val="both"/>
+      </w:pPr>
+      <w:r>
+        <w:t xml:space="preserve">- Što sam radio jučer? </w:t>
+      </w:r>
+      <w:r>
+        <w:t>Implementirao s</w:t>
+      </w:r>
+      <w:r>
+        <w:t>a</w:t>
+      </w:r>
+      <w:r>
+        <w:t>m</w:t>
+      </w:r>
+      <w:r>
+        <w:t xml:space="preserve"> slanje hitnog signala.</w:t>
+      </w:r>
+    </w:p>
+    <w:p>
+      <w:pPr>
+        <w:spacing w:line="360" w:lineRule="auto"/>
+        <w:jc w:val="both"/>
+      </w:pPr>
+      <w:r>
+        <w:t xml:space="preserve">- Što ću raditi danas?  </w:t>
+      </w:r>
+      <w:r>
+        <w:t xml:space="preserve">Dovršiti ću prikaz odabranih paketa kod volontera. </w:t>
+      </w:r>
+    </w:p>
+    <w:p>
+      <w:pPr>
+        <w:spacing w:line="360" w:lineRule="auto"/>
+        <w:jc w:val="both"/>
+      </w:pPr>
+      <w:r>
+        <w:t xml:space="preserve">- Imam li kakvih problema? Da, nisam stigao </w:t>
+      </w:r>
+      <w:r>
+        <w:t>implementirati</w:t>
+      </w:r>
+      <w:r>
+        <w:t xml:space="preserve"> prikaz paketa kod volontera. Imao sam problem asa izrado pripadnog dijela web servisa.</w:t>
+      </w:r>
+    </w:p>
+    <w:p>
+      <w:pPr>
+        <w:spacing w:line="360" w:lineRule="auto"/>
+        <w:jc w:val="both"/>
+      </w:pPr>
+      <w:r>
+        <w:t xml:space="preserve">Valentina </w:t>
+      </w:r>
+      <w:proofErr w:type="spellStart"/>
+      <w:r>
+        <w:t>Krhlanko</w:t>
+      </w:r>
+      <w:proofErr w:type="spellEnd"/>
+    </w:p>
+    <w:p>
+      <w:pPr>
+        <w:spacing w:line="360" w:lineRule="auto"/>
+        <w:jc w:val="both"/>
+      </w:pPr>
+      <w:r>
+        <w:t xml:space="preserve">- Što sam radio jučer? </w:t>
+      </w:r>
+      <w:r>
+        <w:t>Napokon sam riješila problem pokretanja alarma na svaki određeni interval.</w:t>
+      </w:r>
+    </w:p>
+    <w:p>
+      <w:pPr>
+        <w:spacing w:line="360" w:lineRule="auto"/>
+        <w:jc w:val="both"/>
+      </w:pPr>
+      <w:r>
+        <w:t xml:space="preserve">- Što ću raditi danas?  </w:t>
+      </w:r>
+      <w:r>
+        <w:t>Konačno ću krenuti trenutne klase za prikaz notifikacija implementirati modularno. Implementirat ću i potpuno dinamičko generiranje izbornika za odabir že</w:t>
+      </w:r>
+      <w:r>
+        <w:t>l</w:t>
+      </w:r>
+      <w:r>
+        <w:t>jenog načina dobivanja obavijesti.</w:t>
+      </w:r>
+    </w:p>
+    <w:p>
+      <w:pPr>
+        <w:spacing w:line="360" w:lineRule="auto"/>
+        <w:jc w:val="both"/>
+      </w:pPr>
+      <w:r>
+        <w:lastRenderedPageBreak/>
+        <w:t xml:space="preserve">- Imam li kakvih problema? Da, </w:t>
+      </w:r>
+      <w:r>
+        <w:t>ne razumijem još u potpunosti kako omogućiti modularno komuniciranje pomoću sučelja.</w:t>
+      </w:r>
+    </w:p>
+    <w:p>
+      <w:pPr>
+        <w:spacing w:line="360" w:lineRule="auto"/>
+        <w:jc w:val="both"/>
+      </w:pPr>
+      <w:r>
+        <w:t xml:space="preserve">Aleksandar </w:t>
+      </w:r>
+      <w:proofErr w:type="spellStart"/>
+      <w:r>
+        <w:t>Trajkov</w:t>
+      </w:r>
+      <w:proofErr w:type="spellEnd"/>
+    </w:p>
+    <w:p>
+      <w:pPr>
+        <w:spacing w:line="360" w:lineRule="auto"/>
+        <w:jc w:val="both"/>
+      </w:pPr>
+      <w:r>
+        <w:t xml:space="preserve">- Što sam radio jučer? </w:t>
+      </w:r>
+      <w:r>
+        <w:t>Kreirao sam fragment za prikaz gradova.</w:t>
+      </w:r>
+    </w:p>
+    <w:p>
+      <w:pPr>
+        <w:spacing w:line="360" w:lineRule="auto"/>
+        <w:jc w:val="both"/>
+      </w:pPr>
+      <w:r>
+        <w:t xml:space="preserve">-Što ću raditi danas? </w:t>
+      </w:r>
+      <w:r>
+        <w:t>Riješit ću postojeći problem i implementirati</w:t>
+      </w:r>
+      <w:r>
+        <w:t xml:space="preserve"> prikaz karte sa dva markera.</w:t>
+      </w:r>
+    </w:p>
+    <w:p>
+      <w:pPr>
+        <w:spacing w:line="360" w:lineRule="auto"/>
+        <w:jc w:val="both"/>
+      </w:pPr>
+      <w:r>
+        <w:t xml:space="preserve">- Imam li kakvih problema?  </w:t>
+      </w:r>
+      <w:r>
+        <w:t>Da, i</w:t>
+      </w:r>
+      <w:r>
+        <w:t xml:space="preserve">mam problema pri izradi mape, točnije muče me </w:t>
+      </w:r>
+      <w:proofErr w:type="spellStart"/>
+      <w:r>
+        <w:t>permisije</w:t>
+      </w:r>
+      <w:proofErr w:type="spellEnd"/>
+      <w:r>
+        <w:t>.</w:t>
+      </w:r>
+    </w:p>
+    <w:p>
+      <w:pPr>
+        <w:spacing w:line="360" w:lineRule="auto"/>
+        <w:jc w:val="both"/>
+      </w:pPr>
+    </w:p>
+    <w:p>
+      <w:pPr>
+        <w:pStyle w:val="FOINaslov3"/>
+        <w:numPr>
+          <w:ilvl w:val="0"/>
+          <w:numId w:val="0"/>
+        </w:numPr>
+        <w:ind w:left="709"/>
+      </w:pPr>
+    </w:p>
+    <w:p>
+      <w:pPr>
+        <w:pStyle w:val="FOINaslov3"/>
+      </w:pPr>
+      <w:r>
+        <w:t xml:space="preserve">Sprint </w:t>
+      </w:r>
+      <w:proofErr w:type="spellStart"/>
+      <w:r>
+        <w:t>retrospective</w:t>
+      </w:r>
+      <w:proofErr w:type="spellEnd"/>
+    </w:p>
+    <w:p>
+      <w:pPr>
+        <w:spacing w:line="360" w:lineRule="auto"/>
+        <w:jc w:val="both"/>
+      </w:pPr>
+      <w:r>
+        <w:t xml:space="preserve">„Što je bilo dobro u zadnjem Sprintu?“  Dogovaranje oko podjele </w:t>
+      </w:r>
+      <w:proofErr w:type="spellStart"/>
+      <w:r>
+        <w:t>taskova</w:t>
+      </w:r>
+      <w:proofErr w:type="spellEnd"/>
+      <w:r>
+        <w:t xml:space="preserve"> je bilo mnogo bolje. Komunikacija u timu je bila na većoj razini nego u svim sprintovima do sada. Za razliku od prošlog sprinta dovršeni su svi </w:t>
+      </w:r>
+      <w:proofErr w:type="spellStart"/>
+      <w:r>
+        <w:t>taskovi</w:t>
+      </w:r>
+      <w:proofErr w:type="spellEnd"/>
+      <w:r>
+        <w:t xml:space="preserve">. Projekt i svi </w:t>
+      </w:r>
+      <w:proofErr w:type="spellStart"/>
+      <w:r>
+        <w:t>taskovi</w:t>
+      </w:r>
+      <w:proofErr w:type="spellEnd"/>
+      <w:r>
+        <w:t xml:space="preserve"> su dovršeni. Dobro je isplanirano vrijeme pa projekt na kraju nije kasnio.</w:t>
+      </w:r>
+    </w:p>
+    <w:p>
+      <w:pPr>
+        <w:spacing w:line="360" w:lineRule="auto"/>
+        <w:jc w:val="both"/>
+      </w:pPr>
+      <w:r>
+        <w:t xml:space="preserve"> „Što nije bilo dobro u zadnjem sprintu?“  Krivo smo procijenili vrijeme za implementaciju modularnosti, potrebno nam je bilo puno više vremena . Iz tog razloga na kraju sprinta je rad na projektu bio intenzivniji kako bi se sve stiglo napraviti na vrijeme.</w:t>
+      </w:r>
+    </w:p>
+    <w:p>
+      <w:pPr>
+        <w:spacing w:line="360" w:lineRule="auto"/>
+        <w:jc w:val="both"/>
+      </w:pPr>
+      <w:r>
+        <w:t xml:space="preserve">„Što učiniti da bi radili bolje?“  Potrebno je prilikom planiranja ostaviti više prostora za moguće probleme i </w:t>
+      </w:r>
+      <w:proofErr w:type="spellStart"/>
+      <w:r>
+        <w:t>taskove</w:t>
+      </w:r>
+      <w:proofErr w:type="spellEnd"/>
+      <w:r>
+        <w:t xml:space="preserve"> koji kasne. Prošle sprintove nismo imali takvih problema (npr. sa modularnošću je svaka stvar pošla po krivo i imala </w:t>
+      </w:r>
+      <w:proofErr w:type="spellStart"/>
+      <w:r>
+        <w:t>buggove</w:t>
+      </w:r>
+      <w:proofErr w:type="spellEnd"/>
+      <w:r>
+        <w:t>) te smo u ovom previše olako shvatili dodavanje nekoliko sati viška pri izradi.</w:t>
+      </w:r>
+    </w:p>
+    <w:p>
+      <w:pPr>
+        <w:spacing w:after="160" w:line="259" w:lineRule="auto"/>
+      </w:pPr>
+      <w:r>
+        <w:br w:type="page"/>
+      </w:r>
+    </w:p>
+    <w:p>
+      <w:pPr>
+        <w:spacing w:line="360" w:lineRule="auto"/>
+        <w:jc w:val="both"/>
+      </w:pPr>
+    </w:p>
+    <w:p>
+      <w:pPr>
+        <w:pStyle w:val="FOINaslov1"/>
+      </w:pPr>
     </w:p>
     <w:p>
       <w:pPr>
         <w:pStyle w:val="FOINaslov2"/>
         <w:outlineLvl w:val="1"/>
       </w:pPr>
-      <w:bookmarkStart w:id="26" w:name="_Toc471512861"/>
+      <w:bookmarkStart w:id="28" w:name="_Toc473656207"/>
       <w:r>
         <w:t>Ostali artefakti</w:t>
       </w:r>
-      <w:bookmarkEnd w:id="26"/>
+      <w:bookmarkEnd w:id="28"/>
     </w:p>
     <w:p>
       <w:pPr>
@@ -13435,7 +14266,6 @@
           <w:noProof/>
           <w:lang w:eastAsia="hr-HR"/>
         </w:rPr>
-        <w:lastRenderedPageBreak/>
         <w:drawing>
           <wp:inline distT="0" distB="0" distL="0" distR="0" wp14:anchorId="3EC9A447" wp14:editId="58B012D4">
             <wp:extent cx="5760720" cy="5946775"/>
@@ -13481,32 +14311,19 @@
     </w:p>
     <w:p>
       <w:pPr>
-        <w:pStyle w:val="Caption"/>
+        <w:pStyle w:val="Opisslike"/>
       </w:pPr>
       <w:r>
         <w:t xml:space="preserve">Slika </w:t>
       </w:r>
-      <w:r>
-        <w:fldChar w:fldCharType="begin"/>
-      </w:r>
-      <w:r>
-        <w:instrText xml:space="preserve"> SEQ Slika \* ARABIC </w:instrText>
-      </w:r>
-      <w:r>
-        <w:fldChar w:fldCharType="separate"/>
-      </w:r>
-      <w:r>
-        <w:rPr>
-          <w:noProof/>
-        </w:rPr>
-        <w:t>7</w:t>
-      </w:r>
-      <w:r>
-        <w:rPr>
-          <w:noProof/>
-        </w:rPr>
-        <w:fldChar w:fldCharType="end"/>
-      </w:r>
+      <w:fldSimple w:instr=" SEQ Slika \* ARABIC ">
+        <w:r>
+          <w:rPr>
+            <w:noProof/>
+          </w:rPr>
+          <w:t>7</w:t>
+        </w:r>
+      </w:fldSimple>
       <w:r>
         <w:t>: Pregled poslova (do trajanja 5.1.2017.)</w:t>
       </w:r>
@@ -13566,32 +14383,19 @@
     </w:p>
     <w:p>
       <w:pPr>
-        <w:pStyle w:val="Caption"/>
+        <w:pStyle w:val="Opisslike"/>
       </w:pPr>
       <w:r>
         <w:t xml:space="preserve">Slika </w:t>
       </w:r>
-      <w:r>
-        <w:fldChar w:fldCharType="begin"/>
-      </w:r>
-      <w:r>
-        <w:instrText xml:space="preserve"> SEQ Slika \* ARABIC </w:instrText>
-      </w:r>
-      <w:r>
-        <w:fldChar w:fldCharType="separate"/>
-      </w:r>
-      <w:r>
-        <w:rPr>
-          <w:noProof/>
-        </w:rPr>
-        <w:t>8</w:t>
-      </w:r>
-      <w:r>
-        <w:rPr>
-          <w:noProof/>
-        </w:rPr>
-        <w:fldChar w:fldCharType="end"/>
-      </w:r>
+      <w:fldSimple w:instr=" SEQ Slika \* ARABIC ">
+        <w:r>
+          <w:rPr>
+            <w:noProof/>
+          </w:rPr>
+          <w:t>8</w:t>
+        </w:r>
+      </w:fldSimple>
       <w:r>
         <w:t xml:space="preserve">: Troškovnik projekta </w:t>
       </w:r>
@@ -13615,7 +14419,7 @@
 </file>
 
 <file path=word/endnotes.xml><?xml version="1.0" encoding="utf-8"?>
-<w:endnotes xmlns:wpc="http://schemas.microsoft.com/office/word/2010/wordprocessingCanvas" xmlns:mc="http://schemas.openxmlformats.org/markup-compatibility/2006" xmlns:o="urn:schemas-microsoft-com:office:office" xmlns:r="http://schemas.openxmlformats.org/officeDocument/2006/relationships" xmlns:m="http://schemas.openxmlformats.org/officeDocument/2006/math" xmlns:v="urn:schemas-microsoft-com:vml" xmlns:wp14="http://schemas.microsoft.com/office/word/2010/wordprocessingDrawing" xmlns:wp="http://schemas.openxmlformats.org/drawingml/2006/wordprocessingDrawing" xmlns:w10="urn:schemas-microsoft-com:office:word" xmlns:w="http://schemas.openxmlformats.org/wordprocessingml/2006/main" xmlns:w14="http://schemas.microsoft.com/office/word/2010/wordml" xmlns:w15="http://schemas.microsoft.com/office/word/2012/wordml" xmlns:wpg="http://schemas.microsoft.com/office/word/2010/wordprocessingGroup" xmlns:wpi="http://schemas.microsoft.com/office/word/2010/wordprocessingInk" xmlns:wne="http://schemas.microsoft.com/office/word/2006/wordml" xmlns:wps="http://schemas.microsoft.com/office/word/2010/wordprocessingShape" mc:Ignorable="w14 w15 wp14">
+<w:endnotes xmlns:wpc="http://schemas.microsoft.com/office/word/2010/wordprocessingCanvas" xmlns:cx="http://schemas.microsoft.com/office/drawing/2014/chartex" xmlns:mc="http://schemas.openxmlformats.org/markup-compatibility/2006" xmlns:o="urn:schemas-microsoft-com:office:office" xmlns:r="http://schemas.openxmlformats.org/officeDocument/2006/relationships" xmlns:m="http://schemas.openxmlformats.org/officeDocument/2006/math" xmlns:v="urn:schemas-microsoft-com:vml" xmlns:wp14="http://schemas.microsoft.com/office/word/2010/wordprocessingDrawing" xmlns:wp="http://schemas.openxmlformats.org/drawingml/2006/wordprocessingDrawing" xmlns:w10="urn:schemas-microsoft-com:office:word" xmlns:w="http://schemas.openxmlformats.org/wordprocessingml/2006/main" xmlns:w14="http://schemas.microsoft.com/office/word/2010/wordml" xmlns:w15="http://schemas.microsoft.com/office/word/2012/wordml" xmlns:w16se="http://schemas.microsoft.com/office/word/2015/wordml/symex" xmlns:wpg="http://schemas.microsoft.com/office/word/2010/wordprocessingGroup" xmlns:wpi="http://schemas.microsoft.com/office/word/2010/wordprocessingInk" xmlns:wne="http://schemas.microsoft.com/office/word/2006/wordml" xmlns:wps="http://schemas.microsoft.com/office/word/2010/wordprocessingShape" mc:Ignorable="w14 w15 w16se wp14">
   <w:endnote w:type="separator" w:id="-1">
     <w:p>
       <w:pPr>
@@ -13640,7 +14444,7 @@
 </file>
 
 <file path=word/footer1.xml><?xml version="1.0" encoding="utf-8"?>
-<w:ftr xmlns:wpc="http://schemas.microsoft.com/office/word/2010/wordprocessingCanvas" xmlns:mc="http://schemas.openxmlformats.org/markup-compatibility/2006" xmlns:o="urn:schemas-microsoft-com:office:office" xmlns:r="http://schemas.openxmlformats.org/officeDocument/2006/relationships" xmlns:m="http://schemas.openxmlformats.org/officeDocument/2006/math" xmlns:v="urn:schemas-microsoft-com:vml" xmlns:wp14="http://schemas.microsoft.com/office/word/2010/wordprocessingDrawing" xmlns:wp="http://schemas.openxmlformats.org/drawingml/2006/wordprocessingDrawing" xmlns:w10="urn:schemas-microsoft-com:office:word" xmlns:w="http://schemas.openxmlformats.org/wordprocessingml/2006/main" xmlns:w14="http://schemas.microsoft.com/office/word/2010/wordml" xmlns:w15="http://schemas.microsoft.com/office/word/2012/wordml" xmlns:wpg="http://schemas.microsoft.com/office/word/2010/wordprocessingGroup" xmlns:wpi="http://schemas.microsoft.com/office/word/2010/wordprocessingInk" xmlns:wne="http://schemas.microsoft.com/office/word/2006/wordml" xmlns:wps="http://schemas.microsoft.com/office/word/2010/wordprocessingShape" mc:Ignorable="w14 w15 wp14">
+<w:ftr xmlns:wpc="http://schemas.microsoft.com/office/word/2010/wordprocessingCanvas" xmlns:cx="http://schemas.microsoft.com/office/drawing/2014/chartex" xmlns:mc="http://schemas.openxmlformats.org/markup-compatibility/2006" xmlns:o="urn:schemas-microsoft-com:office:office" xmlns:r="http://schemas.openxmlformats.org/officeDocument/2006/relationships" xmlns:m="http://schemas.openxmlformats.org/officeDocument/2006/math" xmlns:v="urn:schemas-microsoft-com:vml" xmlns:wp14="http://schemas.microsoft.com/office/word/2010/wordprocessingDrawing" xmlns:wp="http://schemas.openxmlformats.org/drawingml/2006/wordprocessingDrawing" xmlns:w10="urn:schemas-microsoft-com:office:word" xmlns:w="http://schemas.openxmlformats.org/wordprocessingml/2006/main" xmlns:w14="http://schemas.microsoft.com/office/word/2010/wordml" xmlns:w15="http://schemas.microsoft.com/office/word/2012/wordml" xmlns:w16se="http://schemas.microsoft.com/office/word/2015/wordml/symex" xmlns:wpg="http://schemas.microsoft.com/office/word/2010/wordprocessingGroup" xmlns:wpi="http://schemas.microsoft.com/office/word/2010/wordprocessingInk" xmlns:wne="http://schemas.microsoft.com/office/word/2006/wordml" xmlns:wps="http://schemas.microsoft.com/office/word/2010/wordprocessingShape" mc:Ignorable="w14 w15 w16se wp14">
   <w:sdt>
     <w:sdtPr>
       <w:id w:val="754712716"/>
@@ -13657,7 +14461,7 @@
     <w:sdtContent>
       <w:p>
         <w:pPr>
-          <w:pStyle w:val="Footer"/>
+          <w:pStyle w:val="Podnoje"/>
           <w:jc w:val="right"/>
         </w:pPr>
       </w:p>
@@ -13665,14 +14469,14 @@
   </w:sdt>
   <w:p>
     <w:pPr>
-      <w:pStyle w:val="Footer"/>
+      <w:pStyle w:val="Podnoje"/>
     </w:pPr>
   </w:p>
 </w:ftr>
 </file>
 
 <file path=word/footer2.xml><?xml version="1.0" encoding="utf-8"?>
-<w:ftr xmlns:wpc="http://schemas.microsoft.com/office/word/2010/wordprocessingCanvas" xmlns:mc="http://schemas.openxmlformats.org/markup-compatibility/2006" xmlns:o="urn:schemas-microsoft-com:office:office" xmlns:r="http://schemas.openxmlformats.org/officeDocument/2006/relationships" xmlns:m="http://schemas.openxmlformats.org/officeDocument/2006/math" xmlns:v="urn:schemas-microsoft-com:vml" xmlns:wp14="http://schemas.microsoft.com/office/word/2010/wordprocessingDrawing" xmlns:wp="http://schemas.openxmlformats.org/drawingml/2006/wordprocessingDrawing" xmlns:w10="urn:schemas-microsoft-com:office:word" xmlns:w="http://schemas.openxmlformats.org/wordprocessingml/2006/main" xmlns:w14="http://schemas.microsoft.com/office/word/2010/wordml" xmlns:w15="http://schemas.microsoft.com/office/word/2012/wordml" xmlns:wpg="http://schemas.microsoft.com/office/word/2010/wordprocessingGroup" xmlns:wpi="http://schemas.microsoft.com/office/word/2010/wordprocessingInk" xmlns:wne="http://schemas.microsoft.com/office/word/2006/wordml" xmlns:wps="http://schemas.microsoft.com/office/word/2010/wordprocessingShape" mc:Ignorable="w14 w15 wp14">
+<w:ftr xmlns:wpc="http://schemas.microsoft.com/office/word/2010/wordprocessingCanvas" xmlns:cx="http://schemas.microsoft.com/office/drawing/2014/chartex" xmlns:mc="http://schemas.openxmlformats.org/markup-compatibility/2006" xmlns:o="urn:schemas-microsoft-com:office:office" xmlns:r="http://schemas.openxmlformats.org/officeDocument/2006/relationships" xmlns:m="http://schemas.openxmlformats.org/officeDocument/2006/math" xmlns:v="urn:schemas-microsoft-com:vml" xmlns:wp14="http://schemas.microsoft.com/office/word/2010/wordprocessingDrawing" xmlns:wp="http://schemas.openxmlformats.org/drawingml/2006/wordprocessingDrawing" xmlns:w10="urn:schemas-microsoft-com:office:word" xmlns:w="http://schemas.openxmlformats.org/wordprocessingml/2006/main" xmlns:w14="http://schemas.microsoft.com/office/word/2010/wordml" xmlns:w15="http://schemas.microsoft.com/office/word/2012/wordml" xmlns:w16se="http://schemas.microsoft.com/office/word/2015/wordml/symex" xmlns:wpg="http://schemas.microsoft.com/office/word/2010/wordprocessingGroup" xmlns:wpi="http://schemas.microsoft.com/office/word/2010/wordprocessingInk" xmlns:wne="http://schemas.microsoft.com/office/word/2006/wordml" xmlns:wps="http://schemas.microsoft.com/office/word/2010/wordprocessingShape" mc:Ignorable="w14 w15 w16se wp14">
   <w:sdt>
     <w:sdtPr>
       <w:id w:val="-988318216"/>
@@ -13689,7 +14493,7 @@
     <w:sdtContent>
       <w:p>
         <w:pPr>
-          <w:pStyle w:val="Footer"/>
+          <w:pStyle w:val="Podnoje"/>
           <w:jc w:val="right"/>
         </w:pPr>
         <w:r>
@@ -13705,7 +14509,7 @@
           <w:rPr>
             <w:noProof/>
           </w:rPr>
-          <w:t>35</w:t>
+          <w:t>37</w:t>
         </w:r>
         <w:r>
           <w:rPr>
@@ -13718,14 +14522,14 @@
   </w:sdt>
   <w:p>
     <w:pPr>
-      <w:pStyle w:val="Footer"/>
+      <w:pStyle w:val="Podnoje"/>
     </w:pPr>
   </w:p>
 </w:ftr>
 </file>
 
 <file path=word/footnotes.xml><?xml version="1.0" encoding="utf-8"?>
-<w:footnotes xmlns:wpc="http://schemas.microsoft.com/office/word/2010/wordprocessingCanvas" xmlns:mc="http://schemas.openxmlformats.org/markup-compatibility/2006" xmlns:o="urn:schemas-microsoft-com:office:office" xmlns:r="http://schemas.openxmlformats.org/officeDocument/2006/relationships" xmlns:m="http://schemas.openxmlformats.org/officeDocument/2006/math" xmlns:v="urn:schemas-microsoft-com:vml" xmlns:wp14="http://schemas.microsoft.com/office/word/2010/wordprocessingDrawing" xmlns:wp="http://schemas.openxmlformats.org/drawingml/2006/wordprocessingDrawing" xmlns:w10="urn:schemas-microsoft-com:office:word" xmlns:w="http://schemas.openxmlformats.org/wordprocessingml/2006/main" xmlns:w14="http://schemas.microsoft.com/office/word/2010/wordml" xmlns:w15="http://schemas.microsoft.com/office/word/2012/wordml" xmlns:wpg="http://schemas.microsoft.com/office/word/2010/wordprocessingGroup" xmlns:wpi="http://schemas.microsoft.com/office/word/2010/wordprocessingInk" xmlns:wne="http://schemas.microsoft.com/office/word/2006/wordml" xmlns:wps="http://schemas.microsoft.com/office/word/2010/wordprocessingShape" mc:Ignorable="w14 w15 wp14">
+<w:footnotes xmlns:wpc="http://schemas.microsoft.com/office/word/2010/wordprocessingCanvas" xmlns:cx="http://schemas.microsoft.com/office/drawing/2014/chartex" xmlns:mc="http://schemas.openxmlformats.org/markup-compatibility/2006" xmlns:o="urn:schemas-microsoft-com:office:office" xmlns:r="http://schemas.openxmlformats.org/officeDocument/2006/relationships" xmlns:m="http://schemas.openxmlformats.org/officeDocument/2006/math" xmlns:v="urn:schemas-microsoft-com:vml" xmlns:wp14="http://schemas.microsoft.com/office/word/2010/wordprocessingDrawing" xmlns:wp="http://schemas.openxmlformats.org/drawingml/2006/wordprocessingDrawing" xmlns:w10="urn:schemas-microsoft-com:office:word" xmlns:w="http://schemas.openxmlformats.org/wordprocessingml/2006/main" xmlns:w14="http://schemas.microsoft.com/office/word/2010/wordml" xmlns:w15="http://schemas.microsoft.com/office/word/2012/wordml" xmlns:w16se="http://schemas.microsoft.com/office/word/2015/wordml/symex" xmlns:wpg="http://schemas.microsoft.com/office/word/2010/wordprocessingGroup" xmlns:wpi="http://schemas.microsoft.com/office/word/2010/wordprocessingInk" xmlns:wne="http://schemas.microsoft.com/office/word/2006/wordml" xmlns:wps="http://schemas.microsoft.com/office/word/2010/wordprocessingShape" mc:Ignorable="w14 w15 w16se wp14">
   <w:footnote w:type="separator" w:id="-1">
     <w:p>
       <w:pPr>
@@ -13750,17 +14554,17 @@
 </file>
 
 <file path=word/header1.xml><?xml version="1.0" encoding="utf-8"?>
-<w:hdr xmlns:wpc="http://schemas.microsoft.com/office/word/2010/wordprocessingCanvas" xmlns:mc="http://schemas.openxmlformats.org/markup-compatibility/2006" xmlns:o="urn:schemas-microsoft-com:office:office" xmlns:r="http://schemas.openxmlformats.org/officeDocument/2006/relationships" xmlns:m="http://schemas.openxmlformats.org/officeDocument/2006/math" xmlns:v="urn:schemas-microsoft-com:vml" xmlns:wp14="http://schemas.microsoft.com/office/word/2010/wordprocessingDrawing" xmlns:wp="http://schemas.openxmlformats.org/drawingml/2006/wordprocessingDrawing" xmlns:w10="urn:schemas-microsoft-com:office:word" xmlns:w="http://schemas.openxmlformats.org/wordprocessingml/2006/main" xmlns:w14="http://schemas.microsoft.com/office/word/2010/wordml" xmlns:w15="http://schemas.microsoft.com/office/word/2012/wordml" xmlns:wpg="http://schemas.microsoft.com/office/word/2010/wordprocessingGroup" xmlns:wpi="http://schemas.microsoft.com/office/word/2010/wordprocessingInk" xmlns:wne="http://schemas.microsoft.com/office/word/2006/wordml" xmlns:wps="http://schemas.microsoft.com/office/word/2010/wordprocessingShape" mc:Ignorable="w14 w15 wp14">
+<w:hdr xmlns:wpc="http://schemas.microsoft.com/office/word/2010/wordprocessingCanvas" xmlns:cx="http://schemas.microsoft.com/office/drawing/2014/chartex" xmlns:mc="http://schemas.openxmlformats.org/markup-compatibility/2006" xmlns:o="urn:schemas-microsoft-com:office:office" xmlns:r="http://schemas.openxmlformats.org/officeDocument/2006/relationships" xmlns:m="http://schemas.openxmlformats.org/officeDocument/2006/math" xmlns:v="urn:schemas-microsoft-com:vml" xmlns:wp14="http://schemas.microsoft.com/office/word/2010/wordprocessingDrawing" xmlns:wp="http://schemas.openxmlformats.org/drawingml/2006/wordprocessingDrawing" xmlns:w10="urn:schemas-microsoft-com:office:word" xmlns:w="http://schemas.openxmlformats.org/wordprocessingml/2006/main" xmlns:w14="http://schemas.microsoft.com/office/word/2010/wordml" xmlns:w15="http://schemas.microsoft.com/office/word/2012/wordml" xmlns:w16se="http://schemas.microsoft.com/office/word/2015/wordml/symex" xmlns:wpg="http://schemas.microsoft.com/office/word/2010/wordprocessingGroup" xmlns:wpi="http://schemas.microsoft.com/office/word/2010/wordprocessingInk" xmlns:wne="http://schemas.microsoft.com/office/word/2006/wordml" xmlns:wps="http://schemas.microsoft.com/office/word/2010/wordprocessingShape" mc:Ignorable="w14 w15 w16se wp14">
   <w:p>
     <w:pPr>
-      <w:pStyle w:val="Header"/>
+      <w:pStyle w:val="Zaglavlje"/>
     </w:pPr>
   </w:p>
 </w:hdr>
 </file>
 
 <file path=word/numbering.xml><?xml version="1.0" encoding="utf-8"?>
-<w:numbering xmlns:wpc="http://schemas.microsoft.com/office/word/2010/wordprocessingCanvas" xmlns:mc="http://schemas.openxmlformats.org/markup-compatibility/2006" xmlns:o="urn:schemas-microsoft-com:office:office" xmlns:r="http://schemas.openxmlformats.org/officeDocument/2006/relationships" xmlns:m="http://schemas.openxmlformats.org/officeDocument/2006/math" xmlns:v="urn:schemas-microsoft-com:vml" xmlns:wp14="http://schemas.microsoft.com/office/word/2010/wordprocessingDrawing" xmlns:wp="http://schemas.openxmlformats.org/drawingml/2006/wordprocessingDrawing" xmlns:w10="urn:schemas-microsoft-com:office:word" xmlns:w="http://schemas.openxmlformats.org/wordprocessingml/2006/main" xmlns:w14="http://schemas.microsoft.com/office/word/2010/wordml" xmlns:w15="http://schemas.microsoft.com/office/word/2012/wordml" xmlns:wpg="http://schemas.microsoft.com/office/word/2010/wordprocessingGroup" xmlns:wpi="http://schemas.microsoft.com/office/word/2010/wordprocessingInk" xmlns:wne="http://schemas.microsoft.com/office/word/2006/wordml" xmlns:wps="http://schemas.microsoft.com/office/word/2010/wordprocessingShape" mc:Ignorable="w14 w15 wp14">
+<w:numbering xmlns:wpc="http://schemas.microsoft.com/office/word/2010/wordprocessingCanvas" xmlns:cx="http://schemas.microsoft.com/office/drawing/2014/chartex" xmlns:mc="http://schemas.openxmlformats.org/markup-compatibility/2006" xmlns:o="urn:schemas-microsoft-com:office:office" xmlns:r="http://schemas.openxmlformats.org/officeDocument/2006/relationships" xmlns:m="http://schemas.openxmlformats.org/officeDocument/2006/math" xmlns:v="urn:schemas-microsoft-com:vml" xmlns:wp14="http://schemas.microsoft.com/office/word/2010/wordprocessingDrawing" xmlns:wp="http://schemas.openxmlformats.org/drawingml/2006/wordprocessingDrawing" xmlns:w10="urn:schemas-microsoft-com:office:word" xmlns:w="http://schemas.openxmlformats.org/wordprocessingml/2006/main" xmlns:w14="http://schemas.microsoft.com/office/word/2010/wordml" xmlns:w15="http://schemas.microsoft.com/office/word/2012/wordml" xmlns:w16se="http://schemas.microsoft.com/office/word/2015/wordml/symex" xmlns:wpg="http://schemas.microsoft.com/office/word/2010/wordprocessingGroup" xmlns:wpi="http://schemas.microsoft.com/office/word/2010/wordprocessingInk" xmlns:wne="http://schemas.microsoft.com/office/word/2006/wordml" xmlns:wps="http://schemas.microsoft.com/office/word/2010/wordprocessingShape" mc:Ignorable="w14 w15 w16se wp14">
   <w:abstractNum w:abstractNumId="0" w15:restartNumberingAfterBreak="0">
     <w:nsid w:val="02866D29"/>
     <w:multiLevelType w:val="multilevel"/>
@@ -16333,7 +17137,7 @@
 </file>
 
 <file path=word/styles.xml><?xml version="1.0" encoding="utf-8"?>
-<w:styles xmlns:mc="http://schemas.openxmlformats.org/markup-compatibility/2006" xmlns:r="http://schemas.openxmlformats.org/officeDocument/2006/relationships" xmlns:w="http://schemas.openxmlformats.org/wordprocessingml/2006/main" xmlns:w14="http://schemas.microsoft.com/office/word/2010/wordml" xmlns:w15="http://schemas.microsoft.com/office/word/2012/wordml" mc:Ignorable="w14 w15">
+<w:styles xmlns:mc="http://schemas.openxmlformats.org/markup-compatibility/2006" xmlns:r="http://schemas.openxmlformats.org/officeDocument/2006/relationships" xmlns:w="http://schemas.openxmlformats.org/wordprocessingml/2006/main" xmlns:w14="http://schemas.microsoft.com/office/word/2010/wordml" xmlns:w15="http://schemas.microsoft.com/office/word/2012/wordml" xmlns:w16se="http://schemas.microsoft.com/office/word/2015/wordml/symex" mc:Ignorable="w14 w15 w16se">
   <w:docDefaults>
     <w:rPrDefault>
       <w:rPr>
@@ -16734,20 +17538,20 @@
       <w:sz w:val="24"/>
     </w:rPr>
   </w:style>
-  <w:style w:type="paragraph" w:styleId="Heading1">
+  <w:style w:type="paragraph" w:styleId="Naslov1">
     <w:name w:val="heading 1"/>
     <w:basedOn w:val="FOINaslov1"/>
     <w:next w:val="Normal"/>
-    <w:link w:val="Heading1Char"/>
+    <w:link w:val="Naslov1Char"/>
     <w:uiPriority w:val="9"/>
     <w:qFormat/>
     <w:rsid w:val="00946620"/>
   </w:style>
-  <w:style w:type="paragraph" w:styleId="Heading2">
+  <w:style w:type="paragraph" w:styleId="Naslov2">
     <w:name w:val="heading 2"/>
     <w:basedOn w:val="FOINaslov3"/>
     <w:next w:val="Normal"/>
-    <w:link w:val="Heading2Char"/>
+    <w:link w:val="Naslov2Char"/>
     <w:uiPriority w:val="9"/>
     <w:unhideWhenUsed/>
     <w:qFormat/>
@@ -16756,11 +17560,11 @@
       <w:outlineLvl w:val="1"/>
     </w:pPr>
   </w:style>
-  <w:style w:type="paragraph" w:styleId="Heading3">
+  <w:style w:type="paragraph" w:styleId="Naslov3">
     <w:name w:val="heading 3"/>
     <w:basedOn w:val="FOINaslov3"/>
     <w:next w:val="Normal"/>
-    <w:link w:val="Heading3Char"/>
+    <w:link w:val="Naslov3Char"/>
     <w:uiPriority w:val="9"/>
     <w:unhideWhenUsed/>
     <w:qFormat/>
@@ -16769,13 +17573,13 @@
       <w:outlineLvl w:val="2"/>
     </w:pPr>
   </w:style>
-  <w:style w:type="character" w:default="1" w:styleId="DefaultParagraphFont">
+  <w:style w:type="character" w:default="1" w:styleId="Zadanifontodlomka">
     <w:name w:val="Default Paragraph Font"/>
     <w:uiPriority w:val="1"/>
     <w:semiHidden/>
     <w:unhideWhenUsed/>
   </w:style>
-  <w:style w:type="table" w:default="1" w:styleId="TableNormal">
+  <w:style w:type="table" w:default="1" w:styleId="Obinatablica">
     <w:name w:val="Normal Table"/>
     <w:uiPriority w:val="99"/>
     <w:semiHidden/>
@@ -16790,7 +17594,7 @@
       </w:tblCellMar>
     </w:tblPr>
   </w:style>
-  <w:style w:type="numbering" w:default="1" w:styleId="NoList">
+  <w:style w:type="numbering" w:default="1" w:styleId="Bezpopisa">
     <w:name w:val="No List"/>
     <w:uiPriority w:val="99"/>
     <w:semiHidden/>
@@ -16839,10 +17643,10 @@
     <w:basedOn w:val="Nazivinstitucije"/>
     <w:rsid w:val="005C7308"/>
   </w:style>
-  <w:style w:type="character" w:customStyle="1" w:styleId="Heading1Char">
-    <w:name w:val="Heading 1 Char"/>
-    <w:basedOn w:val="DefaultParagraphFont"/>
-    <w:link w:val="Heading1"/>
+  <w:style w:type="character" w:customStyle="1" w:styleId="Naslov1Char">
+    <w:name w:val="Naslov 1 Char"/>
+    <w:basedOn w:val="Zadanifontodlomka"/>
+    <w:link w:val="Naslov1"/>
     <w:uiPriority w:val="9"/>
     <w:rsid w:val="00946620"/>
     <w:rPr>
@@ -16854,9 +17658,9 @@
       <w:lang w:eastAsia="hr-HR"/>
     </w:rPr>
   </w:style>
-  <w:style w:type="paragraph" w:styleId="TOCHeading">
+  <w:style w:type="paragraph" w:styleId="TOCNaslov">
     <w:name w:val="TOC Heading"/>
-    <w:basedOn w:val="Heading1"/>
+    <w:basedOn w:val="Naslov1"/>
     <w:next w:val="Normal"/>
     <w:uiPriority w:val="39"/>
     <w:unhideWhenUsed/>
@@ -16870,10 +17674,10 @@
       <w:lang w:val="en-US"/>
     </w:rPr>
   </w:style>
-  <w:style w:type="paragraph" w:styleId="Header">
+  <w:style w:type="paragraph" w:styleId="Zaglavlje">
     <w:name w:val="header"/>
     <w:basedOn w:val="Normal"/>
-    <w:link w:val="HeaderChar"/>
+    <w:link w:val="ZaglavljeChar"/>
     <w:uiPriority w:val="99"/>
     <w:unhideWhenUsed/>
     <w:rsid w:val="009F47B6"/>
@@ -16885,10 +17689,10 @@
       <w:spacing w:after="0" w:line="240" w:lineRule="auto"/>
     </w:pPr>
   </w:style>
-  <w:style w:type="character" w:customStyle="1" w:styleId="HeaderChar">
-    <w:name w:val="Header Char"/>
-    <w:basedOn w:val="DefaultParagraphFont"/>
-    <w:link w:val="Header"/>
+  <w:style w:type="character" w:customStyle="1" w:styleId="ZaglavljeChar">
+    <w:name w:val="Zaglavlje Char"/>
+    <w:basedOn w:val="Zadanifontodlomka"/>
+    <w:link w:val="Zaglavlje"/>
     <w:uiPriority w:val="99"/>
     <w:rsid w:val="009F47B6"/>
     <w:rPr>
@@ -16896,10 +17700,10 @@
       <w:sz w:val="24"/>
     </w:rPr>
   </w:style>
-  <w:style w:type="paragraph" w:styleId="Footer">
+  <w:style w:type="paragraph" w:styleId="Podnoje">
     <w:name w:val="footer"/>
     <w:basedOn w:val="Normal"/>
-    <w:link w:val="FooterChar"/>
+    <w:link w:val="PodnojeChar"/>
     <w:uiPriority w:val="99"/>
     <w:unhideWhenUsed/>
     <w:rsid w:val="009F47B6"/>
@@ -16911,10 +17715,10 @@
       <w:spacing w:after="0" w:line="240" w:lineRule="auto"/>
     </w:pPr>
   </w:style>
-  <w:style w:type="character" w:customStyle="1" w:styleId="FooterChar">
-    <w:name w:val="Footer Char"/>
-    <w:basedOn w:val="DefaultParagraphFont"/>
-    <w:link w:val="Footer"/>
+  <w:style w:type="character" w:customStyle="1" w:styleId="PodnojeChar">
+    <w:name w:val="Podnožje Char"/>
+    <w:basedOn w:val="Zadanifontodlomka"/>
+    <w:link w:val="Podnoje"/>
     <w:uiPriority w:val="99"/>
     <w:rsid w:val="009F47B6"/>
     <w:rPr>
@@ -16922,10 +17726,10 @@
       <w:sz w:val="24"/>
     </w:rPr>
   </w:style>
-  <w:style w:type="paragraph" w:styleId="ListParagraph">
+  <w:style w:type="paragraph" w:styleId="Odlomakpopisa">
     <w:name w:val="List Paragraph"/>
     <w:basedOn w:val="Normal"/>
-    <w:link w:val="ListParagraphChar"/>
+    <w:link w:val="OdlomakpopisaChar"/>
     <w:uiPriority w:val="34"/>
     <w:qFormat/>
     <w:rsid w:val="009F47B6"/>
@@ -16934,7 +17738,7 @@
       <w:contextualSpacing/>
     </w:pPr>
   </w:style>
-  <w:style w:type="paragraph" w:styleId="Caption">
+  <w:style w:type="paragraph" w:styleId="Opisslike">
     <w:name w:val="caption"/>
     <w:basedOn w:val="Normal"/>
     <w:next w:val="Normal"/>
@@ -16953,9 +17757,9 @@
       <w:szCs w:val="18"/>
     </w:rPr>
   </w:style>
-  <w:style w:type="character" w:styleId="Hyperlink">
+  <w:style w:type="character" w:styleId="Hiperveza">
     <w:name w:val="Hyperlink"/>
-    <w:basedOn w:val="DefaultParagraphFont"/>
+    <w:basedOn w:val="Zadanifontodlomka"/>
     <w:uiPriority w:val="99"/>
     <w:unhideWhenUsed/>
     <w:rsid w:val="009F47B6"/>
@@ -16964,10 +17768,10 @@
       <w:u w:val="single"/>
     </w:rPr>
   </w:style>
-  <w:style w:type="character" w:customStyle="1" w:styleId="Heading2Char">
-    <w:name w:val="Heading 2 Char"/>
-    <w:basedOn w:val="DefaultParagraphFont"/>
-    <w:link w:val="Heading2"/>
+  <w:style w:type="character" w:customStyle="1" w:styleId="Naslov2Char">
+    <w:name w:val="Naslov 2 Char"/>
+    <w:basedOn w:val="Zadanifontodlomka"/>
+    <w:link w:val="Naslov2"/>
     <w:uiPriority w:val="9"/>
     <w:rsid w:val="002715F2"/>
     <w:rPr>
@@ -16978,9 +17782,9 @@
       <w:lang w:eastAsia="hr-HR"/>
     </w:rPr>
   </w:style>
-  <w:style w:type="table" w:styleId="TableGrid">
+  <w:style w:type="table" w:styleId="Reetkatablice">
     <w:name w:val="Table Grid"/>
-    <w:basedOn w:val="TableNormal"/>
+    <w:basedOn w:val="Obinatablica"/>
     <w:uiPriority w:val="39"/>
     <w:rsid w:val="009F47B6"/>
     <w:pPr>
@@ -16997,10 +17801,10 @@
       </w:tblBorders>
     </w:tblPr>
   </w:style>
-  <w:style w:type="character" w:customStyle="1" w:styleId="Heading3Char">
-    <w:name w:val="Heading 3 Char"/>
-    <w:basedOn w:val="DefaultParagraphFont"/>
-    <w:link w:val="Heading3"/>
+  <w:style w:type="character" w:customStyle="1" w:styleId="Naslov3Char">
+    <w:name w:val="Naslov 3 Char"/>
+    <w:basedOn w:val="Zadanifontodlomka"/>
+    <w:link w:val="Naslov3"/>
     <w:uiPriority w:val="9"/>
     <w:rsid w:val="002715F2"/>
     <w:rPr>
@@ -17011,7 +17815,7 @@
       <w:lang w:eastAsia="hr-HR"/>
     </w:rPr>
   </w:style>
-  <w:style w:type="paragraph" w:styleId="TOC1">
+  <w:style w:type="paragraph" w:styleId="Sadraj1">
     <w:name w:val="toc 1"/>
     <w:basedOn w:val="Normal"/>
     <w:next w:val="Normal"/>
@@ -17023,7 +17827,7 @@
       <w:spacing w:after="100"/>
     </w:pPr>
   </w:style>
-  <w:style w:type="paragraph" w:styleId="TOC2">
+  <w:style w:type="paragraph" w:styleId="Sadraj2">
     <w:name w:val="toc 2"/>
     <w:basedOn w:val="Normal"/>
     <w:next w:val="Normal"/>
@@ -17036,7 +17840,7 @@
       <w:ind w:left="240"/>
     </w:pPr>
   </w:style>
-  <w:style w:type="paragraph" w:styleId="TOC3">
+  <w:style w:type="paragraph" w:styleId="Sadraj3">
     <w:name w:val="toc 3"/>
     <w:basedOn w:val="Normal"/>
     <w:next w:val="Normal"/>
@@ -17049,9 +17853,9 @@
       <w:ind w:left="480"/>
     </w:pPr>
   </w:style>
-  <w:style w:type="character" w:styleId="FollowedHyperlink">
+  <w:style w:type="character" w:styleId="SlijeenaHiperveza">
     <w:name w:val="FollowedHyperlink"/>
-    <w:basedOn w:val="DefaultParagraphFont"/>
+    <w:basedOn w:val="Zadanifontodlomka"/>
     <w:uiPriority w:val="99"/>
     <w:semiHidden/>
     <w:unhideWhenUsed/>
@@ -17085,7 +17889,7 @@
   </w:style>
   <w:style w:type="character" w:customStyle="1" w:styleId="FOINaslov1Char">
     <w:name w:val="FOI Naslov 1 Char"/>
-    <w:basedOn w:val="DefaultParagraphFont"/>
+    <w:basedOn w:val="Zadanifontodlomka"/>
     <w:link w:val="FOINaslov1"/>
     <w:rsid w:val="00946620"/>
     <w:rPr>
@@ -17099,7 +17903,7 @@
   </w:style>
   <w:style w:type="paragraph" w:customStyle="1" w:styleId="FOINaslov2">
     <w:name w:val="FOI Naslov 2"/>
-    <w:basedOn w:val="ListParagraph"/>
+    <w:basedOn w:val="Odlomakpopisa"/>
     <w:qFormat/>
     <w:rsid w:val="00D0310D"/>
     <w:pPr>
@@ -17122,7 +17926,7 @@
   </w:style>
   <w:style w:type="paragraph" w:customStyle="1" w:styleId="FOINaslov3">
     <w:name w:val="FOI Naslov 3"/>
-    <w:basedOn w:val="ListParagraph"/>
+    <w:basedOn w:val="Odlomakpopisa"/>
     <w:link w:val="FOINaslov3Char"/>
     <w:qFormat/>
     <w:rsid w:val="00D0310D"/>
@@ -17145,7 +17949,7 @@
   </w:style>
   <w:style w:type="paragraph" w:customStyle="1" w:styleId="FOINaslov4">
     <w:name w:val="FOI Naslov 4"/>
-    <w:basedOn w:val="ListParagraph"/>
+    <w:basedOn w:val="Odlomakpopisa"/>
     <w:qFormat/>
     <w:rsid w:val="00D0310D"/>
     <w:pPr>
@@ -17165,10 +17969,10 @@
       <w:lang w:eastAsia="hr-HR"/>
     </w:rPr>
   </w:style>
-  <w:style w:type="character" w:customStyle="1" w:styleId="ListParagraphChar">
-    <w:name w:val="List Paragraph Char"/>
-    <w:basedOn w:val="DefaultParagraphFont"/>
-    <w:link w:val="ListParagraph"/>
+  <w:style w:type="character" w:customStyle="1" w:styleId="OdlomakpopisaChar">
+    <w:name w:val="Odlomak popisa Char"/>
+    <w:basedOn w:val="Zadanifontodlomka"/>
+    <w:link w:val="Odlomakpopisa"/>
     <w:uiPriority w:val="34"/>
     <w:rsid w:val="004F693E"/>
     <w:rPr>
@@ -17178,7 +17982,7 @@
   </w:style>
   <w:style w:type="character" w:customStyle="1" w:styleId="FOINaslov3Char">
     <w:name w:val="FOI Naslov 3 Char"/>
-    <w:basedOn w:val="ListParagraphChar"/>
+    <w:basedOn w:val="OdlomakpopisaChar"/>
     <w:link w:val="FOINaslov3"/>
     <w:rsid w:val="004F693E"/>
     <w:rPr>
@@ -17458,7 +18262,7 @@
 </file>
 
 <file path=customXml/itemProps1.xml><?xml version="1.0" encoding="utf-8"?>
-<ds:datastoreItem xmlns:ds="http://schemas.openxmlformats.org/officeDocument/2006/customXml" ds:itemID="{786C7D6B-71A3-4887-865D-AA6103889B67}">
+<ds:datastoreItem xmlns:ds="http://schemas.openxmlformats.org/officeDocument/2006/customXml" ds:itemID="{441C3FD0-D55F-4FD7-925F-0331AF07C44B}">
   <ds:schemaRefs>
     <ds:schemaRef ds:uri="http://schemas.openxmlformats.org/officeDocument/2006/bibliography"/>
   </ds:schemaRefs>

</xml_diff>

<commit_message>
PD ubačene acijeve nove skice. PD dodan gantogram i projektni plan. TD dodani nov dijagrami klasa.
</commit_message>
<xml_diff>
--- a/Dokumentacija/Projektna Dokumentacija.docx
+++ b/Dokumentacija/Projektna Dokumentacija.docx
@@ -320,7 +320,7 @@
           <w:r>
             <w:fldChar w:fldCharType="separate"/>
           </w:r>
-          <w:hyperlink w:anchor="_Toc473656180" w:history="1">
+          <w:hyperlink w:anchor="_Toc473667983" w:history="1">
             <w:r>
               <w:rPr>
                 <w:rStyle w:val="Hiperveza"/>
@@ -363,7 +363,7 @@
                 <w:noProof/>
                 <w:webHidden/>
               </w:rPr>
-              <w:instrText xml:space="preserve"> PAGEREF _Toc473656180 \h </w:instrText>
+              <w:instrText xml:space="preserve"> PAGEREF _Toc473667983 \h </w:instrText>
             </w:r>
             <w:r>
               <w:rPr>
@@ -408,7 +408,7 @@
               <w:lang w:eastAsia="hr-HR"/>
             </w:rPr>
           </w:pPr>
-          <w:hyperlink w:anchor="_Toc473656181" w:history="1">
+          <w:hyperlink w:anchor="_Toc473667984" w:history="1">
             <w:r>
               <w:rPr>
                 <w:rStyle w:val="Hiperveza"/>
@@ -451,7 +451,7 @@
                 <w:noProof/>
                 <w:webHidden/>
               </w:rPr>
-              <w:instrText xml:space="preserve"> PAGEREF _Toc473656181 \h </w:instrText>
+              <w:instrText xml:space="preserve"> PAGEREF _Toc473667984 \h </w:instrText>
             </w:r>
             <w:r>
               <w:rPr>
@@ -496,7 +496,7 @@
               <w:lang w:eastAsia="hr-HR"/>
             </w:rPr>
           </w:pPr>
-          <w:hyperlink w:anchor="_Toc473656182" w:history="1">
+          <w:hyperlink w:anchor="_Toc473667985" w:history="1">
             <w:r>
               <w:rPr>
                 <w:rStyle w:val="Hiperveza"/>
@@ -539,7 +539,7 @@
                 <w:noProof/>
                 <w:webHidden/>
               </w:rPr>
-              <w:instrText xml:space="preserve"> PAGEREF _Toc473656182 \h </w:instrText>
+              <w:instrText xml:space="preserve"> PAGEREF _Toc473667985 \h </w:instrText>
             </w:r>
             <w:r>
               <w:rPr>
@@ -584,7 +584,7 @@
               <w:lang w:eastAsia="hr-HR"/>
             </w:rPr>
           </w:pPr>
-          <w:hyperlink w:anchor="_Toc473656183" w:history="1">
+          <w:hyperlink w:anchor="_Toc473667986" w:history="1">
             <w:r>
               <w:rPr>
                 <w:rStyle w:val="Hiperveza"/>
@@ -627,7 +627,7 @@
                 <w:noProof/>
                 <w:webHidden/>
               </w:rPr>
-              <w:instrText xml:space="preserve"> PAGEREF _Toc473656183 \h </w:instrText>
+              <w:instrText xml:space="preserve"> PAGEREF _Toc473667986 \h </w:instrText>
             </w:r>
             <w:r>
               <w:rPr>
@@ -672,7 +672,7 @@
               <w:lang w:eastAsia="hr-HR"/>
             </w:rPr>
           </w:pPr>
-          <w:hyperlink w:anchor="_Toc473656184" w:history="1">
+          <w:hyperlink w:anchor="_Toc473667987" w:history="1">
             <w:r>
               <w:rPr>
                 <w:rStyle w:val="Hiperveza"/>
@@ -715,7 +715,7 @@
                 <w:noProof/>
                 <w:webHidden/>
               </w:rPr>
-              <w:instrText xml:space="preserve"> PAGEREF _Toc473656184 \h </w:instrText>
+              <w:instrText xml:space="preserve"> PAGEREF _Toc473667987 \h </w:instrText>
             </w:r>
             <w:r>
               <w:rPr>
@@ -760,7 +760,7 @@
               <w:lang w:eastAsia="hr-HR"/>
             </w:rPr>
           </w:pPr>
-          <w:hyperlink w:anchor="_Toc473656185" w:history="1">
+          <w:hyperlink w:anchor="_Toc473667988" w:history="1">
             <w:r>
               <w:rPr>
                 <w:rStyle w:val="Hiperveza"/>
@@ -803,7 +803,7 @@
                 <w:noProof/>
                 <w:webHidden/>
               </w:rPr>
-              <w:instrText xml:space="preserve"> PAGEREF _Toc473656185 \h </w:instrText>
+              <w:instrText xml:space="preserve"> PAGEREF _Toc473667988 \h </w:instrText>
             </w:r>
             <w:r>
               <w:rPr>
@@ -823,7 +823,7 @@
                 <w:noProof/>
                 <w:webHidden/>
               </w:rPr>
-              <w:t>7</w:t>
+              <w:t>12</w:t>
             </w:r>
             <w:r>
               <w:rPr>
@@ -848,7 +848,7 @@
               <w:lang w:eastAsia="hr-HR"/>
             </w:rPr>
           </w:pPr>
-          <w:hyperlink w:anchor="_Toc473656186" w:history="1">
+          <w:hyperlink w:anchor="_Toc473667989" w:history="1">
             <w:r>
               <w:rPr>
                 <w:rStyle w:val="Hiperveza"/>
@@ -891,7 +891,7 @@
                 <w:noProof/>
                 <w:webHidden/>
               </w:rPr>
-              <w:instrText xml:space="preserve"> PAGEREF _Toc473656186 \h </w:instrText>
+              <w:instrText xml:space="preserve"> PAGEREF _Toc473667989 \h </w:instrText>
             </w:r>
             <w:r>
               <w:rPr>
@@ -911,7 +911,7 @@
                 <w:noProof/>
                 <w:webHidden/>
               </w:rPr>
-              <w:t>8</w:t>
+              <w:t>13</w:t>
             </w:r>
             <w:r>
               <w:rPr>
@@ -936,7 +936,7 @@
               <w:lang w:eastAsia="hr-HR"/>
             </w:rPr>
           </w:pPr>
-          <w:hyperlink w:anchor="_Toc473656187" w:history="1">
+          <w:hyperlink w:anchor="_Toc473667990" w:history="1">
             <w:r>
               <w:rPr>
                 <w:rStyle w:val="Hiperveza"/>
@@ -979,7 +979,7 @@
                 <w:noProof/>
                 <w:webHidden/>
               </w:rPr>
-              <w:instrText xml:space="preserve"> PAGEREF _Toc473656187 \h </w:instrText>
+              <w:instrText xml:space="preserve"> PAGEREF _Toc473667990 \h </w:instrText>
             </w:r>
             <w:r>
               <w:rPr>
@@ -999,7 +999,7 @@
                 <w:noProof/>
                 <w:webHidden/>
               </w:rPr>
-              <w:t>10</w:t>
+              <w:t>15</w:t>
             </w:r>
             <w:r>
               <w:rPr>
@@ -1024,7 +1024,7 @@
               <w:lang w:eastAsia="hr-HR"/>
             </w:rPr>
           </w:pPr>
-          <w:hyperlink w:anchor="_Toc473656188" w:history="1">
+          <w:hyperlink w:anchor="_Toc473667991" w:history="1">
             <w:r>
               <w:rPr>
                 <w:rStyle w:val="Hiperveza"/>
@@ -1067,7 +1067,7 @@
                 <w:noProof/>
                 <w:webHidden/>
               </w:rPr>
-              <w:instrText xml:space="preserve"> PAGEREF _Toc473656188 \h </w:instrText>
+              <w:instrText xml:space="preserve"> PAGEREF _Toc473667991 \h </w:instrText>
             </w:r>
             <w:r>
               <w:rPr>
@@ -1087,7 +1087,7 @@
                 <w:noProof/>
                 <w:webHidden/>
               </w:rPr>
-              <w:t>10</w:t>
+              <w:t>15</w:t>
             </w:r>
             <w:r>
               <w:rPr>
@@ -1112,7 +1112,7 @@
               <w:lang w:eastAsia="hr-HR"/>
             </w:rPr>
           </w:pPr>
-          <w:hyperlink w:anchor="_Toc473656189" w:history="1">
+          <w:hyperlink w:anchor="_Toc473667992" w:history="1">
             <w:r>
               <w:rPr>
                 <w:rStyle w:val="Hiperveza"/>
@@ -1155,7 +1155,7 @@
                 <w:noProof/>
                 <w:webHidden/>
               </w:rPr>
-              <w:instrText xml:space="preserve"> PAGEREF _Toc473656189 \h </w:instrText>
+              <w:instrText xml:space="preserve"> PAGEREF _Toc473667992 \h </w:instrText>
             </w:r>
             <w:r>
               <w:rPr>
@@ -1175,7 +1175,7 @@
                 <w:noProof/>
                 <w:webHidden/>
               </w:rPr>
-              <w:t>15</w:t>
+              <w:t>20</w:t>
             </w:r>
             <w:r>
               <w:rPr>
@@ -1200,7 +1200,7 @@
               <w:lang w:eastAsia="hr-HR"/>
             </w:rPr>
           </w:pPr>
-          <w:hyperlink w:anchor="_Toc473656190" w:history="1">
+          <w:hyperlink w:anchor="_Toc473667993" w:history="1">
             <w:r>
               <w:rPr>
                 <w:rStyle w:val="Hiperveza"/>
@@ -1243,7 +1243,7 @@
                 <w:noProof/>
                 <w:webHidden/>
               </w:rPr>
-              <w:instrText xml:space="preserve"> PAGEREF _Toc473656190 \h </w:instrText>
+              <w:instrText xml:space="preserve"> PAGEREF _Toc473667993 \h </w:instrText>
             </w:r>
             <w:r>
               <w:rPr>
@@ -1263,7 +1263,7 @@
                 <w:noProof/>
                 <w:webHidden/>
               </w:rPr>
-              <w:t>15</w:t>
+              <w:t>20</w:t>
             </w:r>
             <w:r>
               <w:rPr>
@@ -1288,7 +1288,7 @@
               <w:lang w:eastAsia="hr-HR"/>
             </w:rPr>
           </w:pPr>
-          <w:hyperlink w:anchor="_Toc473656191" w:history="1">
+          <w:hyperlink w:anchor="_Toc473667994" w:history="1">
             <w:r>
               <w:rPr>
                 <w:rStyle w:val="Hiperveza"/>
@@ -1331,7 +1331,7 @@
                 <w:noProof/>
                 <w:webHidden/>
               </w:rPr>
-              <w:instrText xml:space="preserve"> PAGEREF _Toc473656191 \h </w:instrText>
+              <w:instrText xml:space="preserve"> PAGEREF _Toc473667994 \h </w:instrText>
             </w:r>
             <w:r>
               <w:rPr>
@@ -1351,7 +1351,7 @@
                 <w:noProof/>
                 <w:webHidden/>
               </w:rPr>
-              <w:t>17</w:t>
+              <w:t>22</w:t>
             </w:r>
             <w:r>
               <w:rPr>
@@ -1376,7 +1376,7 @@
               <w:lang w:eastAsia="hr-HR"/>
             </w:rPr>
           </w:pPr>
-          <w:hyperlink w:anchor="_Toc473656192" w:history="1">
+          <w:hyperlink w:anchor="_Toc473667995" w:history="1">
             <w:r>
               <w:rPr>
                 <w:rStyle w:val="Hiperveza"/>
@@ -1419,7 +1419,7 @@
                 <w:noProof/>
                 <w:webHidden/>
               </w:rPr>
-              <w:instrText xml:space="preserve"> PAGEREF _Toc473656192 \h </w:instrText>
+              <w:instrText xml:space="preserve"> PAGEREF _Toc473667995 \h </w:instrText>
             </w:r>
             <w:r>
               <w:rPr>
@@ -1439,7 +1439,7 @@
                 <w:noProof/>
                 <w:webHidden/>
               </w:rPr>
-              <w:t>19</w:t>
+              <w:t>24</w:t>
             </w:r>
             <w:r>
               <w:rPr>
@@ -1464,7 +1464,7 @@
               <w:lang w:eastAsia="hr-HR"/>
             </w:rPr>
           </w:pPr>
-          <w:hyperlink w:anchor="_Toc473656193" w:history="1">
+          <w:hyperlink w:anchor="_Toc473667996" w:history="1">
             <w:r>
               <w:rPr>
                 <w:rStyle w:val="Hiperveza"/>
@@ -1507,7 +1507,7 @@
                 <w:noProof/>
                 <w:webHidden/>
               </w:rPr>
-              <w:instrText xml:space="preserve"> PAGEREF _Toc473656193 \h </w:instrText>
+              <w:instrText xml:space="preserve"> PAGEREF _Toc473667996 \h </w:instrText>
             </w:r>
             <w:r>
               <w:rPr>
@@ -1527,7 +1527,7 @@
                 <w:noProof/>
                 <w:webHidden/>
               </w:rPr>
-              <w:t>20</w:t>
+              <w:t>25</w:t>
             </w:r>
             <w:r>
               <w:rPr>
@@ -1552,7 +1552,7 @@
               <w:lang w:eastAsia="hr-HR"/>
             </w:rPr>
           </w:pPr>
-          <w:hyperlink w:anchor="_Toc473656194" w:history="1">
+          <w:hyperlink w:anchor="_Toc473667997" w:history="1">
             <w:r>
               <w:rPr>
                 <w:rStyle w:val="Hiperveza"/>
@@ -1595,7 +1595,7 @@
                 <w:noProof/>
                 <w:webHidden/>
               </w:rPr>
-              <w:instrText xml:space="preserve"> PAGEREF _Toc473656194 \h </w:instrText>
+              <w:instrText xml:space="preserve"> PAGEREF _Toc473667997 \h </w:instrText>
             </w:r>
             <w:r>
               <w:rPr>
@@ -1615,7 +1615,7 @@
                 <w:noProof/>
                 <w:webHidden/>
               </w:rPr>
-              <w:t>21</w:t>
+              <w:t>26</w:t>
             </w:r>
             <w:r>
               <w:rPr>
@@ -1640,7 +1640,7 @@
               <w:lang w:eastAsia="hr-HR"/>
             </w:rPr>
           </w:pPr>
-          <w:hyperlink w:anchor="_Toc473656195" w:history="1">
+          <w:hyperlink w:anchor="_Toc473667998" w:history="1">
             <w:r>
               <w:rPr>
                 <w:rStyle w:val="Hiperveza"/>
@@ -1683,7 +1683,7 @@
                 <w:noProof/>
                 <w:webHidden/>
               </w:rPr>
-              <w:instrText xml:space="preserve"> PAGEREF _Toc473656195 \h </w:instrText>
+              <w:instrText xml:space="preserve"> PAGEREF _Toc473667998 \h </w:instrText>
             </w:r>
             <w:r>
               <w:rPr>
@@ -1703,7 +1703,7 @@
                 <w:noProof/>
                 <w:webHidden/>
               </w:rPr>
-              <w:t>21</w:t>
+              <w:t>26</w:t>
             </w:r>
             <w:r>
               <w:rPr>
@@ -1728,7 +1728,7 @@
               <w:lang w:eastAsia="hr-HR"/>
             </w:rPr>
           </w:pPr>
-          <w:hyperlink w:anchor="_Toc473656196" w:history="1">
+          <w:hyperlink w:anchor="_Toc473667999" w:history="1">
             <w:r>
               <w:rPr>
                 <w:rStyle w:val="Hiperveza"/>
@@ -1771,7 +1771,7 @@
                 <w:noProof/>
                 <w:webHidden/>
               </w:rPr>
-              <w:instrText xml:space="preserve"> PAGEREF _Toc473656196 \h </w:instrText>
+              <w:instrText xml:space="preserve"> PAGEREF _Toc473667999 \h </w:instrText>
             </w:r>
             <w:r>
               <w:rPr>
@@ -1791,7 +1791,7 @@
                 <w:noProof/>
                 <w:webHidden/>
               </w:rPr>
-              <w:t>23</w:t>
+              <w:t>28</w:t>
             </w:r>
             <w:r>
               <w:rPr>
@@ -1816,7 +1816,7 @@
               <w:lang w:eastAsia="hr-HR"/>
             </w:rPr>
           </w:pPr>
-          <w:hyperlink w:anchor="_Toc473656197" w:history="1">
+          <w:hyperlink w:anchor="_Toc473668000" w:history="1">
             <w:r>
               <w:rPr>
                 <w:rStyle w:val="Hiperveza"/>
@@ -1859,7 +1859,7 @@
                 <w:noProof/>
                 <w:webHidden/>
               </w:rPr>
-              <w:instrText xml:space="preserve"> PAGEREF _Toc473656197 \h </w:instrText>
+              <w:instrText xml:space="preserve"> PAGEREF _Toc473668000 \h </w:instrText>
             </w:r>
             <w:r>
               <w:rPr>
@@ -1879,7 +1879,7 @@
                 <w:noProof/>
                 <w:webHidden/>
               </w:rPr>
-              <w:t>25</w:t>
+              <w:t>30</w:t>
             </w:r>
             <w:r>
               <w:rPr>
@@ -1904,7 +1904,7 @@
               <w:lang w:eastAsia="hr-HR"/>
             </w:rPr>
           </w:pPr>
-          <w:hyperlink w:anchor="_Toc473656198" w:history="1">
+          <w:hyperlink w:anchor="_Toc473668001" w:history="1">
             <w:r>
               <w:rPr>
                 <w:rStyle w:val="Hiperveza"/>
@@ -1947,7 +1947,7 @@
                 <w:noProof/>
                 <w:webHidden/>
               </w:rPr>
-              <w:instrText xml:space="preserve"> PAGEREF _Toc473656198 \h </w:instrText>
+              <w:instrText xml:space="preserve"> PAGEREF _Toc473668001 \h </w:instrText>
             </w:r>
             <w:r>
               <w:rPr>
@@ -1967,7 +1967,7 @@
                 <w:noProof/>
                 <w:webHidden/>
               </w:rPr>
-              <w:t>25</w:t>
+              <w:t>30</w:t>
             </w:r>
             <w:r>
               <w:rPr>
@@ -1992,7 +1992,7 @@
               <w:lang w:eastAsia="hr-HR"/>
             </w:rPr>
           </w:pPr>
-          <w:hyperlink w:anchor="_Toc473656199" w:history="1">
+          <w:hyperlink w:anchor="_Toc473668002" w:history="1">
             <w:r>
               <w:rPr>
                 <w:rStyle w:val="Hiperveza"/>
@@ -2035,7 +2035,7 @@
                 <w:noProof/>
                 <w:webHidden/>
               </w:rPr>
-              <w:instrText xml:space="preserve"> PAGEREF _Toc473656199 \h </w:instrText>
+              <w:instrText xml:space="preserve"> PAGEREF _Toc473668002 \h </w:instrText>
             </w:r>
             <w:r>
               <w:rPr>
@@ -2055,7 +2055,7 @@
                 <w:noProof/>
                 <w:webHidden/>
               </w:rPr>
-              <w:t>26</w:t>
+              <w:t>31</w:t>
             </w:r>
             <w:r>
               <w:rPr>
@@ -2080,7 +2080,7 @@
               <w:lang w:eastAsia="hr-HR"/>
             </w:rPr>
           </w:pPr>
-          <w:hyperlink w:anchor="_Toc473656200" w:history="1">
+          <w:hyperlink w:anchor="_Toc473668003" w:history="1">
             <w:r>
               <w:rPr>
                 <w:rStyle w:val="Hiperveza"/>
@@ -2123,7 +2123,7 @@
                 <w:noProof/>
                 <w:webHidden/>
               </w:rPr>
-              <w:instrText xml:space="preserve"> PAGEREF _Toc473656200 \h </w:instrText>
+              <w:instrText xml:space="preserve"> PAGEREF _Toc473668003 \h </w:instrText>
             </w:r>
             <w:r>
               <w:rPr>
@@ -2143,7 +2143,7 @@
                 <w:noProof/>
                 <w:webHidden/>
               </w:rPr>
-              <w:t>26</w:t>
+              <w:t>31</w:t>
             </w:r>
             <w:r>
               <w:rPr>
@@ -2168,7 +2168,7 @@
               <w:lang w:eastAsia="hr-HR"/>
             </w:rPr>
           </w:pPr>
-          <w:hyperlink w:anchor="_Toc473656201" w:history="1">
+          <w:hyperlink w:anchor="_Toc473668004" w:history="1">
             <w:r>
               <w:rPr>
                 <w:rStyle w:val="Hiperveza"/>
@@ -2211,7 +2211,7 @@
                 <w:noProof/>
                 <w:webHidden/>
               </w:rPr>
-              <w:instrText xml:space="preserve"> PAGEREF _Toc473656201 \h </w:instrText>
+              <w:instrText xml:space="preserve"> PAGEREF _Toc473668004 \h </w:instrText>
             </w:r>
             <w:r>
               <w:rPr>
@@ -2231,7 +2231,7 @@
                 <w:noProof/>
                 <w:webHidden/>
               </w:rPr>
-              <w:t>27</w:t>
+              <w:t>32</w:t>
             </w:r>
             <w:r>
               <w:rPr>
@@ -2256,7 +2256,7 @@
               <w:lang w:eastAsia="hr-HR"/>
             </w:rPr>
           </w:pPr>
-          <w:hyperlink w:anchor="_Toc473656202" w:history="1">
+          <w:hyperlink w:anchor="_Toc473668005" w:history="1">
             <w:r>
               <w:rPr>
                 <w:rStyle w:val="Hiperveza"/>
@@ -2299,7 +2299,7 @@
                 <w:noProof/>
                 <w:webHidden/>
               </w:rPr>
-              <w:instrText xml:space="preserve"> PAGEREF _Toc473656202 \h </w:instrText>
+              <w:instrText xml:space="preserve"> PAGEREF _Toc473668005 \h </w:instrText>
             </w:r>
             <w:r>
               <w:rPr>
@@ -2319,7 +2319,7 @@
                 <w:noProof/>
                 <w:webHidden/>
               </w:rPr>
-              <w:t>28</w:t>
+              <w:t>33</w:t>
             </w:r>
             <w:r>
               <w:rPr>
@@ -2344,7 +2344,7 @@
               <w:lang w:eastAsia="hr-HR"/>
             </w:rPr>
           </w:pPr>
-          <w:hyperlink w:anchor="_Toc473656203" w:history="1">
+          <w:hyperlink w:anchor="_Toc473668006" w:history="1">
             <w:r>
               <w:rPr>
                 <w:rStyle w:val="Hiperveza"/>
@@ -2387,7 +2387,7 @@
                 <w:noProof/>
                 <w:webHidden/>
               </w:rPr>
-              <w:instrText xml:space="preserve"> PAGEREF _Toc473656203 \h </w:instrText>
+              <w:instrText xml:space="preserve"> PAGEREF _Toc473668006 \h </w:instrText>
             </w:r>
             <w:r>
               <w:rPr>
@@ -2407,7 +2407,7 @@
                 <w:noProof/>
                 <w:webHidden/>
               </w:rPr>
-              <w:t>29</w:t>
+              <w:t>34</w:t>
             </w:r>
             <w:r>
               <w:rPr>
@@ -2432,7 +2432,7 @@
               <w:lang w:eastAsia="hr-HR"/>
             </w:rPr>
           </w:pPr>
-          <w:hyperlink w:anchor="_Toc473656204" w:history="1">
+          <w:hyperlink w:anchor="_Toc473668007" w:history="1">
             <w:r>
               <w:rPr>
                 <w:rStyle w:val="Hiperveza"/>
@@ -2475,7 +2475,7 @@
                 <w:noProof/>
                 <w:webHidden/>
               </w:rPr>
-              <w:instrText xml:space="preserve"> PAGEREF _Toc473656204 \h </w:instrText>
+              <w:instrText xml:space="preserve"> PAGEREF _Toc473668007 \h </w:instrText>
             </w:r>
             <w:r>
               <w:rPr>
@@ -2495,7 +2495,7 @@
                 <w:noProof/>
                 <w:webHidden/>
               </w:rPr>
-              <w:t>29</w:t>
+              <w:t>34</w:t>
             </w:r>
             <w:r>
               <w:rPr>
@@ -2520,7 +2520,7 @@
               <w:lang w:eastAsia="hr-HR"/>
             </w:rPr>
           </w:pPr>
-          <w:hyperlink w:anchor="_Toc473656205" w:history="1">
+          <w:hyperlink w:anchor="_Toc473668008" w:history="1">
             <w:r>
               <w:rPr>
                 <w:rStyle w:val="Hiperveza"/>
@@ -2563,7 +2563,7 @@
                 <w:noProof/>
                 <w:webHidden/>
               </w:rPr>
-              <w:instrText xml:space="preserve"> PAGEREF _Toc473656205 \h </w:instrText>
+              <w:instrText xml:space="preserve"> PAGEREF _Toc473668008 \h </w:instrText>
             </w:r>
             <w:r>
               <w:rPr>
@@ -2583,7 +2583,7 @@
                 <w:noProof/>
                 <w:webHidden/>
               </w:rPr>
-              <w:t>29</w:t>
+              <w:t>34</w:t>
             </w:r>
             <w:r>
               <w:rPr>
@@ -2596,9 +2596,9 @@
         </w:p>
         <w:p>
           <w:pPr>
-            <w:pStyle w:val="Sadraj2"/>
+            <w:pStyle w:val="Sadraj3"/>
             <w:tabs>
-              <w:tab w:val="left" w:pos="1100"/>
+              <w:tab w:val="left" w:pos="1320"/>
               <w:tab w:val="right" w:leader="dot" w:pos="9062"/>
             </w:tabs>
             <w:rPr>
@@ -2608,7 +2608,7 @@
               <w:lang w:eastAsia="hr-HR"/>
             </w:rPr>
           </w:pPr>
-          <w:hyperlink w:anchor="_Toc473656206" w:history="1">
+          <w:hyperlink w:anchor="_Toc473668009" w:history="1">
             <w:r>
               <w:rPr>
                 <w:rStyle w:val="Hiperveza"/>
@@ -2651,7 +2651,7 @@
                 <w:noProof/>
                 <w:webHidden/>
               </w:rPr>
-              <w:instrText xml:space="preserve"> PAGEREF _Toc473656206 \h </w:instrText>
+              <w:instrText xml:space="preserve"> PAGEREF _Toc473668009 \h </w:instrText>
             </w:r>
             <w:r>
               <w:rPr>
@@ -2671,7 +2671,271 @@
                 <w:noProof/>
                 <w:webHidden/>
               </w:rPr>
-              <w:t>34</w:t>
+              <w:t>39</w:t>
+            </w:r>
+            <w:r>
+              <w:rPr>
+                <w:noProof/>
+                <w:webHidden/>
+              </w:rPr>
+              <w:fldChar w:fldCharType="end"/>
+            </w:r>
+          </w:hyperlink>
+        </w:p>
+        <w:p>
+          <w:pPr>
+            <w:pStyle w:val="Sadraj3"/>
+            <w:tabs>
+              <w:tab w:val="left" w:pos="1320"/>
+              <w:tab w:val="right" w:leader="dot" w:pos="9062"/>
+            </w:tabs>
+            <w:rPr>
+              <w:rFonts w:asciiTheme="minorHAnsi" w:eastAsiaTheme="minorEastAsia" w:hAnsiTheme="minorHAnsi"/>
+              <w:noProof/>
+              <w:sz w:val="22"/>
+              <w:lang w:eastAsia="hr-HR"/>
+            </w:rPr>
+          </w:pPr>
+          <w:hyperlink w:anchor="_Toc473668010" w:history="1">
+            <w:r>
+              <w:rPr>
+                <w:rStyle w:val="Hiperveza"/>
+                <w:noProof/>
+              </w:rPr>
+              <w:t>8.5.3.</w:t>
+            </w:r>
+            <w:r>
+              <w:rPr>
+                <w:rFonts w:asciiTheme="minorHAnsi" w:eastAsiaTheme="minorEastAsia" w:hAnsiTheme="minorHAnsi"/>
+                <w:noProof/>
+                <w:sz w:val="22"/>
+                <w:lang w:eastAsia="hr-HR"/>
+              </w:rPr>
+              <w:tab/>
+            </w:r>
+            <w:r>
+              <w:rPr>
+                <w:rStyle w:val="Hiperveza"/>
+                <w:noProof/>
+              </w:rPr>
+              <w:t>Daily scrum meetings</w:t>
+            </w:r>
+            <w:r>
+              <w:rPr>
+                <w:noProof/>
+                <w:webHidden/>
+              </w:rPr>
+              <w:tab/>
+            </w:r>
+            <w:r>
+              <w:rPr>
+                <w:noProof/>
+                <w:webHidden/>
+              </w:rPr>
+              <w:fldChar w:fldCharType="begin"/>
+            </w:r>
+            <w:r>
+              <w:rPr>
+                <w:noProof/>
+                <w:webHidden/>
+              </w:rPr>
+              <w:instrText xml:space="preserve"> PAGEREF _Toc473668010 \h </w:instrText>
+            </w:r>
+            <w:r>
+              <w:rPr>
+                <w:noProof/>
+                <w:webHidden/>
+              </w:rPr>
+            </w:r>
+            <w:r>
+              <w:rPr>
+                <w:noProof/>
+                <w:webHidden/>
+              </w:rPr>
+              <w:fldChar w:fldCharType="separate"/>
+            </w:r>
+            <w:r>
+              <w:rPr>
+                <w:noProof/>
+                <w:webHidden/>
+              </w:rPr>
+              <w:t>40</w:t>
+            </w:r>
+            <w:r>
+              <w:rPr>
+                <w:noProof/>
+                <w:webHidden/>
+              </w:rPr>
+              <w:fldChar w:fldCharType="end"/>
+            </w:r>
+          </w:hyperlink>
+        </w:p>
+        <w:p>
+          <w:pPr>
+            <w:pStyle w:val="Sadraj3"/>
+            <w:tabs>
+              <w:tab w:val="left" w:pos="1320"/>
+              <w:tab w:val="right" w:leader="dot" w:pos="9062"/>
+            </w:tabs>
+            <w:rPr>
+              <w:rFonts w:asciiTheme="minorHAnsi" w:eastAsiaTheme="minorEastAsia" w:hAnsiTheme="minorHAnsi"/>
+              <w:noProof/>
+              <w:sz w:val="22"/>
+              <w:lang w:eastAsia="hr-HR"/>
+            </w:rPr>
+          </w:pPr>
+          <w:hyperlink w:anchor="_Toc473668011" w:history="1">
+            <w:r>
+              <w:rPr>
+                <w:rStyle w:val="Hiperveza"/>
+                <w:noProof/>
+              </w:rPr>
+              <w:t>8.5.4.</w:t>
+            </w:r>
+            <w:r>
+              <w:rPr>
+                <w:rFonts w:asciiTheme="minorHAnsi" w:eastAsiaTheme="minorEastAsia" w:hAnsiTheme="minorHAnsi"/>
+                <w:noProof/>
+                <w:sz w:val="22"/>
+                <w:lang w:eastAsia="hr-HR"/>
+              </w:rPr>
+              <w:tab/>
+            </w:r>
+            <w:r>
+              <w:rPr>
+                <w:rStyle w:val="Hiperveza"/>
+                <w:noProof/>
+              </w:rPr>
+              <w:t>Sprint retrospective</w:t>
+            </w:r>
+            <w:r>
+              <w:rPr>
+                <w:noProof/>
+                <w:webHidden/>
+              </w:rPr>
+              <w:tab/>
+            </w:r>
+            <w:r>
+              <w:rPr>
+                <w:noProof/>
+                <w:webHidden/>
+              </w:rPr>
+              <w:fldChar w:fldCharType="begin"/>
+            </w:r>
+            <w:r>
+              <w:rPr>
+                <w:noProof/>
+                <w:webHidden/>
+              </w:rPr>
+              <w:instrText xml:space="preserve"> PAGEREF _Toc473668011 \h </w:instrText>
+            </w:r>
+            <w:r>
+              <w:rPr>
+                <w:noProof/>
+                <w:webHidden/>
+              </w:rPr>
+            </w:r>
+            <w:r>
+              <w:rPr>
+                <w:noProof/>
+                <w:webHidden/>
+              </w:rPr>
+              <w:fldChar w:fldCharType="separate"/>
+            </w:r>
+            <w:r>
+              <w:rPr>
+                <w:noProof/>
+                <w:webHidden/>
+              </w:rPr>
+              <w:t>42</w:t>
+            </w:r>
+            <w:r>
+              <w:rPr>
+                <w:noProof/>
+                <w:webHidden/>
+              </w:rPr>
+              <w:fldChar w:fldCharType="end"/>
+            </w:r>
+          </w:hyperlink>
+        </w:p>
+        <w:p>
+          <w:pPr>
+            <w:pStyle w:val="Sadraj3"/>
+            <w:tabs>
+              <w:tab w:val="left" w:pos="1320"/>
+              <w:tab w:val="right" w:leader="dot" w:pos="9062"/>
+            </w:tabs>
+            <w:rPr>
+              <w:rFonts w:asciiTheme="minorHAnsi" w:eastAsiaTheme="minorEastAsia" w:hAnsiTheme="minorHAnsi"/>
+              <w:noProof/>
+              <w:sz w:val="22"/>
+              <w:lang w:eastAsia="hr-HR"/>
+            </w:rPr>
+          </w:pPr>
+          <w:hyperlink w:anchor="_Toc473668012" w:history="1">
+            <w:r>
+              <w:rPr>
+                <w:rStyle w:val="Hiperveza"/>
+                <w:noProof/>
+              </w:rPr>
+              <w:t>8.5.5.</w:t>
+            </w:r>
+            <w:r>
+              <w:rPr>
+                <w:rFonts w:asciiTheme="minorHAnsi" w:eastAsiaTheme="minorEastAsia" w:hAnsiTheme="minorHAnsi"/>
+                <w:noProof/>
+                <w:sz w:val="22"/>
+                <w:lang w:eastAsia="hr-HR"/>
+              </w:rPr>
+              <w:tab/>
+            </w:r>
+            <w:r>
+              <w:rPr>
+                <w:rStyle w:val="Hiperveza"/>
+                <w:noProof/>
+              </w:rPr>
+              <w:t>Podjela taskova</w:t>
+            </w:r>
+            <w:r>
+              <w:rPr>
+                <w:noProof/>
+                <w:webHidden/>
+              </w:rPr>
+              <w:tab/>
+            </w:r>
+            <w:r>
+              <w:rPr>
+                <w:noProof/>
+                <w:webHidden/>
+              </w:rPr>
+              <w:fldChar w:fldCharType="begin"/>
+            </w:r>
+            <w:r>
+              <w:rPr>
+                <w:noProof/>
+                <w:webHidden/>
+              </w:rPr>
+              <w:instrText xml:space="preserve"> PAGEREF _Toc473668012 \h </w:instrText>
+            </w:r>
+            <w:r>
+              <w:rPr>
+                <w:noProof/>
+                <w:webHidden/>
+              </w:rPr>
+            </w:r>
+            <w:r>
+              <w:rPr>
+                <w:noProof/>
+                <w:webHidden/>
+              </w:rPr>
+              <w:fldChar w:fldCharType="separate"/>
+            </w:r>
+            <w:r>
+              <w:rPr>
+                <w:noProof/>
+                <w:webHidden/>
+              </w:rPr>
+              <w:t>42</w:t>
             </w:r>
             <w:r>
               <w:rPr>
@@ -2696,7 +2960,7 @@
               <w:lang w:eastAsia="hr-HR"/>
             </w:rPr>
           </w:pPr>
-          <w:hyperlink w:anchor="_Toc473656207" w:history="1">
+          <w:hyperlink w:anchor="_Toc473668013" w:history="1">
             <w:r>
               <w:rPr>
                 <w:rStyle w:val="Hiperveza"/>
@@ -2739,7 +3003,7 @@
                 <w:noProof/>
                 <w:webHidden/>
               </w:rPr>
-              <w:instrText xml:space="preserve"> PAGEREF _Toc473656207 \h </w:instrText>
+              <w:instrText xml:space="preserve"> PAGEREF _Toc473668013 \h </w:instrText>
             </w:r>
             <w:r>
               <w:rPr>
@@ -2759,7 +3023,7 @@
                 <w:noProof/>
                 <w:webHidden/>
               </w:rPr>
-              <w:t>35</w:t>
+              <w:t>43</w:t>
             </w:r>
             <w:r>
               <w:rPr>
@@ -2784,13 +3048,6 @@
     </w:sdt>
     <w:p>
       <w:pPr>
-        <w:pStyle w:val="Mjesto"/>
-        <w:spacing w:line="360" w:lineRule="auto"/>
-        <w:jc w:val="left"/>
-      </w:pPr>
-    </w:p>
-    <w:p>
-      <w:pPr>
         <w:spacing w:after="160" w:line="360" w:lineRule="auto"/>
         <w:sectPr>
           <w:footerReference w:type="default" r:id="rId9"/>
@@ -2800,17 +3057,19 @@
           <w:docGrid w:linePitch="360"/>
         </w:sectPr>
       </w:pPr>
+      <w:bookmarkStart w:id="0" w:name="_GoBack"/>
+      <w:bookmarkEnd w:id="0"/>
     </w:p>
     <w:p>
       <w:pPr>
         <w:pStyle w:val="FOINaslov1"/>
       </w:pPr>
-      <w:bookmarkStart w:id="0" w:name="_Toc473656180"/>
+      <w:bookmarkStart w:id="1" w:name="_Toc473667983"/>
       <w:r>
         <w:lastRenderedPageBreak/>
         <w:t>Ideja</w:t>
       </w:r>
-      <w:bookmarkEnd w:id="0"/>
+      <w:bookmarkEnd w:id="1"/>
     </w:p>
     <w:p>
       <w:pPr>
@@ -2847,12 +3106,12 @@
       <w:pPr>
         <w:pStyle w:val="FOINaslov1"/>
       </w:pPr>
-      <w:bookmarkStart w:id="1" w:name="_Toc473656181"/>
+      <w:bookmarkStart w:id="2" w:name="_Toc473667984"/>
       <w:r>
         <w:lastRenderedPageBreak/>
         <w:t>Funkcionalnosti aplikacije</w:t>
       </w:r>
-      <w:bookmarkEnd w:id="1"/>
+      <w:bookmarkEnd w:id="2"/>
     </w:p>
     <w:p>
       <w:pPr>
@@ -2959,12 +3218,12 @@
       <w:pPr>
         <w:pStyle w:val="FOINaslov1"/>
       </w:pPr>
-      <w:bookmarkStart w:id="2" w:name="_Toc473656182"/>
+      <w:bookmarkStart w:id="3" w:name="_Toc473667985"/>
       <w:r>
         <w:lastRenderedPageBreak/>
         <w:t>Zahtjevi aplikacije</w:t>
       </w:r>
-      <w:bookmarkEnd w:id="2"/>
+      <w:bookmarkEnd w:id="3"/>
     </w:p>
     <w:p>
       <w:pPr>
@@ -3419,7 +3678,7 @@
       <w:pPr>
         <w:pStyle w:val="FOINaslov1"/>
       </w:pPr>
-      <w:bookmarkStart w:id="3" w:name="_Toc473656183"/>
+      <w:bookmarkStart w:id="4" w:name="_Toc473667986"/>
       <w:r>
         <w:rPr>
           <w:rStyle w:val="FOINaslov1Char"/>
@@ -3431,7 +3690,7 @@
       <w:r>
         <w:t xml:space="preserve"> aplikacije</w:t>
       </w:r>
-      <w:bookmarkEnd w:id="3"/>
+      <w:bookmarkEnd w:id="4"/>
     </w:p>
     <w:p/>
     <w:p>
@@ -3461,7 +3720,7 @@
           <w:lang w:eastAsia="hr-HR"/>
         </w:rPr>
         <w:drawing>
-          <wp:inline distT="0" distB="0" distL="0" distR="0" wp14:anchorId="1D9790AA" wp14:editId="5A9597D5">
+          <wp:inline distT="0" distB="0" distL="0" distR="0" wp14:anchorId="451386A4" wp14:editId="192112BA">
             <wp:extent cx="5760720" cy="4010660"/>
             <wp:effectExtent l="0" t="0" r="0" b="8890"/>
             <wp:docPr id="5" name="Picture 5"/>
@@ -3534,7 +3793,7 @@
       <w:pPr>
         <w:pStyle w:val="FOINaslov1"/>
       </w:pPr>
-      <w:bookmarkStart w:id="4" w:name="_Toc473656184"/>
+      <w:bookmarkStart w:id="5" w:name="_Toc473667987"/>
       <w:r>
         <w:lastRenderedPageBreak/>
         <w:t>Skice a</w:t>
@@ -3542,44 +3801,84 @@
       <w:r>
         <w:t>plikacije</w:t>
       </w:r>
-      <w:bookmarkEnd w:id="4"/>
-    </w:p>
-    <w:p>
-      <w:pPr>
-        <w:spacing w:line="360" w:lineRule="auto"/>
-      </w:pPr>
-    </w:p>
-    <w:p>
-      <w:pPr>
-        <w:spacing w:line="360" w:lineRule="auto"/>
+      <w:bookmarkEnd w:id="5"/>
+    </w:p>
+    <w:p>
+      <w:pPr>
+        <w:pStyle w:val="FOINaslov2"/>
+      </w:pPr>
+      <w:r>
+        <w:t>Prijava i registracija</w:t>
+      </w:r>
+    </w:p>
+    <w:p>
+      <w:pPr>
+        <w:spacing w:line="360" w:lineRule="auto"/>
+        <w:ind w:firstLine="357"/>
         <w:jc w:val="both"/>
+      </w:pPr>
+      <w:r>
+        <w:t xml:space="preserve">Početni prikaz dijeli se na gumbe (prijava i registracija) te polja za unos (email i lozinka). Ukoliko korisnik već posjeduje račun , odnosno prethodno se registrirao , onda je dovoljno samo unijeti email i lozinku s kojom je stvoren račun te pritisnuti gumb za prijavu kako bi se otvorio odgovarajući popis paketa prema tipu korisnika (volonter – </w:t>
+      </w:r>
+      <w:proofErr w:type="spellStart"/>
+      <w:r>
+        <w:t>fizicki</w:t>
+      </w:r>
+      <w:proofErr w:type="spellEnd"/>
+      <w:r>
+        <w:t xml:space="preserve"> korisnik, </w:t>
+      </w:r>
+      <w:proofErr w:type="spellStart"/>
+      <w:r>
+        <w:t>donor</w:t>
+      </w:r>
+      <w:proofErr w:type="spellEnd"/>
+      <w:r>
+        <w:t xml:space="preserve"> / potrebiti – pravni korisnik). Ukoliko korisnik nije registriran, potrebno je ispuniti podatke ovisno o vrsti registracije kao što je vidljivo na 2. ekranu – biranje između pravne i fizičke osobe, tj. registracije istih. Nakon ispunjavanja podataka prikazanih na ekranu, potrebno je stisnuti gumb registriraj se ako je korisnik odabrao registraciju fizičkog korisnika jer onda je po tipu korisnika volonter, dok je registraciji pravnog korisnika još ostalo odabir između uloge </w:t>
+      </w:r>
+      <w:proofErr w:type="spellStart"/>
+      <w:r>
+        <w:t>donora</w:t>
+      </w:r>
+      <w:proofErr w:type="spellEnd"/>
+      <w:r>
+        <w:t xml:space="preserve"> hrane ili potrebitog korisnika kao </w:t>
+      </w:r>
+      <w:proofErr w:type="spellStart"/>
+      <w:r>
+        <w:t>konzumatora</w:t>
+      </w:r>
+      <w:proofErr w:type="spellEnd"/>
+      <w:r>
+        <w:t xml:space="preserve"> tih paketa i sve je spremno za korištenje aplikacije.</w:t>
+      </w:r>
+    </w:p>
+    <w:p>
+      <w:pPr>
+        <w:spacing w:line="360" w:lineRule="auto"/>
+        <w:ind w:firstLine="357"/>
+        <w:jc w:val="both"/>
+        <w:rPr>
+          <w:sz w:val="22"/>
+        </w:rPr>
       </w:pPr>
       <w:r>
         <w:rPr>
           <w:noProof/>
           <w:lang w:eastAsia="hr-HR"/>
         </w:rPr>
+        <w:lastRenderedPageBreak/>
         <w:drawing>
-          <wp:anchor distT="0" distB="0" distL="114300" distR="114300" simplePos="0" relativeHeight="251658240" behindDoc="1" locked="0" layoutInCell="1" allowOverlap="1" wp14:anchorId="37EEAA8F" wp14:editId="5A12042B">
-            <wp:simplePos x="0" y="0"/>
-            <wp:positionH relativeFrom="margin">
-              <wp:align>left</wp:align>
-            </wp:positionH>
-            <wp:positionV relativeFrom="paragraph">
-              <wp:posOffset>2666365</wp:posOffset>
-            </wp:positionV>
-            <wp:extent cx="5762625" cy="1853565"/>
-            <wp:effectExtent l="0" t="0" r="9525" b="0"/>
-            <wp:wrapSquare wrapText="bothSides"/>
+          <wp:inline distT="0" distB="0" distL="0" distR="0" wp14:anchorId="24D8388C" wp14:editId="15FE1792">
+            <wp:extent cx="4178300" cy="6477000"/>
+            <wp:effectExtent l="0" t="0" r="0" b="0"/>
             <wp:docPr id="1" name="Picture 1"/>
-            <wp:cNvGraphicFramePr>
-              <a:graphicFrameLocks xmlns:a="http://schemas.openxmlformats.org/drawingml/2006/main" noChangeAspect="1"/>
-            </wp:cNvGraphicFramePr>
+            <wp:cNvGraphicFramePr/>
             <a:graphic xmlns:a="http://schemas.openxmlformats.org/drawingml/2006/main">
               <a:graphicData uri="http://schemas.openxmlformats.org/drawingml/2006/picture">
                 <pic:pic xmlns:pic="http://schemas.openxmlformats.org/drawingml/2006/picture">
                   <pic:nvPicPr>
-                    <pic:cNvPr id="1" name="S9TjPVs.png"/>
+                    <pic:cNvPr id="1" name="Picture 1"/>
                     <pic:cNvPicPr/>
                   </pic:nvPicPr>
                   <pic:blipFill>
@@ -3597,7 +3896,7 @@
                   <pic:spPr>
                     <a:xfrm>
                       <a:off x="0" y="0"/>
-                      <a:ext cx="5762625" cy="1853565"/>
+                      <a:ext cx="4178300" cy="6477000"/>
                     </a:xfrm>
                     <a:prstGeom prst="rect">
                       <a:avLst/>
@@ -3606,36 +3905,9 @@
                 </pic:pic>
               </a:graphicData>
             </a:graphic>
-            <wp14:sizeRelH relativeFrom="margin">
-              <wp14:pctWidth>0</wp14:pctWidth>
-            </wp14:sizeRelH>
-            <wp14:sizeRelV relativeFrom="margin">
-              <wp14:pctHeight>0</wp14:pctHeight>
-            </wp14:sizeRelV>
-          </wp:anchor>
+          </wp:inline>
         </w:drawing>
       </w:r>
-      <w:r>
-        <w:t xml:space="preserve">Pregled skica aplikacije je podijeljena prema vrstama korisnika, točnije prema donoru, volonteru i potrebitom korisniku (na slici se radi kraćega zapisa naziva samo korisnik). Skice predstavljaju put kojim korisnik može ići u aplikaciji, radi jednostavnosti prikaza, na skici su korišteni gumbovi koji prikazuju logičan slijed izmjene koraka u aplikaciji. Kako je ovo početni dizajn i ideja koji će se još mijenjati, </w:t>
-      </w:r>
-      <w:r>
-        <w:t>zadržano je</w:t>
-      </w:r>
-      <w:r>
-        <w:t xml:space="preserve"> pravo izmjene grafičkog dizajna kako bi se omogućilo bolje korisničko iskustvo i primijenili novi pristupi i pravila u oblikovanju.</w:t>
-      </w:r>
-      <w:r>
-        <w:t xml:space="preserve"> Prvobitnu skicu aplikacije moguće je vidjeti na slici 2.</w:t>
-      </w:r>
-      <w:r>
-        <w:t xml:space="preserve"> Neke od mogućih izmjena su uklanjanje nepotrebnih gumbova, prikaz svih paketa u listi te izdvajanje pojedinih aktivnosti u više manjih cjelina radi poboljšanja preglednosti (npr. izdvajanje prikaza rute do određene destinacije)</w:t>
-      </w:r>
-    </w:p>
-    <w:p>
-      <w:pPr>
-        <w:keepNext/>
-        <w:spacing w:line="360" w:lineRule="auto"/>
-      </w:pPr>
     </w:p>
     <w:p>
       <w:pPr>
@@ -3657,7 +3929,7 @@
         <w:t xml:space="preserve">: </w:t>
       </w:r>
       <w:r>
-        <w:t>Prvobitna skica zaslona aplikacije</w:t>
+        <w:t>Skica zaslona za prijavu i registraciju</w:t>
       </w:r>
       <w:r>
         <w:t xml:space="preserve"> (</w:t>
@@ -3676,22 +3948,452 @@
     </w:p>
     <w:p>
       <w:pPr>
+        <w:pStyle w:val="FOINaslov2"/>
+      </w:pPr>
+      <w:proofErr w:type="spellStart"/>
+      <w:r>
+        <w:t>Donor</w:t>
+      </w:r>
+      <w:proofErr w:type="spellEnd"/>
+    </w:p>
+    <w:p>
+      <w:pPr>
+        <w:spacing w:line="360" w:lineRule="auto"/>
+        <w:jc w:val="both"/>
+        <w:rPr>
+          <w:sz w:val="22"/>
+        </w:rPr>
+      </w:pPr>
+      <w:r>
+        <w:t xml:space="preserve">Prilikom prijave, u slučaju da je korisnik tipa </w:t>
+      </w:r>
+      <w:proofErr w:type="spellStart"/>
+      <w:r>
+        <w:t>donor</w:t>
+      </w:r>
+      <w:proofErr w:type="spellEnd"/>
+      <w:r>
+        <w:t xml:space="preserve">, onda se prikazuje popis paketa kojeg je taj korisnik „donirao“ odnosno prijavio kao postojeće pakete hrane. Na svakom od njih vidimo i detalje tipa vrijeme kreiranja paketa status (preuzeto ili ne) te u slučaju da je preuzeo, tko je preuzeo i ako je dostavljeno, kada. Zelena boja paketa označava da je paket preuzet od korisnika, žuti znači da je još uvijek „slobodan“ odnosno nije niti zatražen niti preuzet, dok crvena boja označava hitan signal od nekog potrebitog korisnika i očekuje se što brži transport </w:t>
+      </w:r>
+      <w:r>
+        <w:lastRenderedPageBreak/>
+        <w:t xml:space="preserve">tog paketa potrebitom korisniku. Pritiskom na gumb „Dodaj“ otvaraju se opcije za dodavanje stavki i paketa. Nakon ispunjavanja potrebnih podataka, može se dodati stavka paketu (npr. Banana, 4 kg jedna stavka, a naranče 8kg druga stavka jednog paketa) te se potom dodati cijeli paket pritiskom na gumb „Dodaj paket“. Postoji i opcija za odabrati interval i princip obavještavanja o novim paketima ili informacijama o paketu. Ukoliko je opcija </w:t>
+      </w:r>
+      <w:proofErr w:type="spellStart"/>
+      <w:r>
+        <w:t>Firebase</w:t>
+      </w:r>
+      <w:proofErr w:type="spellEnd"/>
+      <w:r>
+        <w:t xml:space="preserve"> servis, slanje obavijesti je </w:t>
+      </w:r>
+      <w:proofErr w:type="spellStart"/>
+      <w:r>
+        <w:t>instantno</w:t>
+      </w:r>
+      <w:proofErr w:type="spellEnd"/>
+      <w:r>
+        <w:t xml:space="preserve"> u trenutku kreiranja iste, dok je opcija „</w:t>
+      </w:r>
+      <w:proofErr w:type="spellStart"/>
+      <w:r>
+        <w:t>konfigurabilno</w:t>
+      </w:r>
+      <w:proofErr w:type="spellEnd"/>
+      <w:r>
+        <w:t>“ opcija ukoliko korisnik ne želi konstantno trošiti podatkovne pakete i samo u intervalima provjeravati stanje na „tržištu“ u aplikaciji.</w:t>
+      </w:r>
+    </w:p>
+    <w:p>
+      <w:pPr>
+        <w:pStyle w:val="FOINaslov2"/>
+        <w:numPr>
+          <w:ilvl w:val="0"/>
+          <w:numId w:val="0"/>
+        </w:numPr>
+        <w:spacing w:line="360" w:lineRule="auto"/>
+      </w:pPr>
+    </w:p>
+    <w:p>
+      <w:pPr>
+        <w:pStyle w:val="FOINaslov2"/>
+        <w:keepNext/>
+        <w:numPr>
+          <w:ilvl w:val="0"/>
+          <w:numId w:val="0"/>
+        </w:numPr>
+        <w:spacing w:line="360" w:lineRule="auto"/>
+        <w:ind w:left="357"/>
+      </w:pPr>
+      <w:r>
+        <w:rPr>
+          <w:noProof/>
+        </w:rPr>
+        <w:drawing>
+          <wp:inline distT="0" distB="0" distL="0" distR="0" wp14:anchorId="4FDB052B" wp14:editId="20622741">
+            <wp:extent cx="5760720" cy="5461635"/>
+            <wp:effectExtent l="0" t="0" r="0" b="5715"/>
+            <wp:docPr id="11" name="Picture 2"/>
+            <wp:cNvGraphicFramePr/>
+            <a:graphic xmlns:a="http://schemas.openxmlformats.org/drawingml/2006/main">
+              <a:graphicData uri="http://schemas.openxmlformats.org/drawingml/2006/picture">
+                <pic:pic xmlns:pic="http://schemas.openxmlformats.org/drawingml/2006/picture">
+                  <pic:nvPicPr>
+                    <pic:cNvPr id="2" name="Picture 2"/>
+                    <pic:cNvPicPr/>
+                  </pic:nvPicPr>
+                  <pic:blipFill>
+                    <a:blip r:embed="rId13" cstate="print">
+                      <a:extLst>
+                        <a:ext uri="{28A0092B-C50C-407E-A947-70E740481C1C}">
+                          <a14:useLocalDpi xmlns:a14="http://schemas.microsoft.com/office/drawing/2010/main" val="0"/>
+                        </a:ext>
+                      </a:extLst>
+                    </a:blip>
+                    <a:stretch>
+                      <a:fillRect/>
+                    </a:stretch>
+                  </pic:blipFill>
+                  <pic:spPr>
+                    <a:xfrm>
+                      <a:off x="0" y="0"/>
+                      <a:ext cx="5760720" cy="5461635"/>
+                    </a:xfrm>
+                    <a:prstGeom prst="rect">
+                      <a:avLst/>
+                    </a:prstGeom>
+                  </pic:spPr>
+                </pic:pic>
+              </a:graphicData>
+            </a:graphic>
+          </wp:inline>
+        </w:drawing>
+      </w:r>
+    </w:p>
+    <w:p>
+      <w:pPr>
+        <w:pStyle w:val="Opisslike"/>
+        <w:spacing w:line="360" w:lineRule="auto"/>
+        <w:jc w:val="both"/>
+      </w:pPr>
+      <w:r>
+        <w:t xml:space="preserve">Slika </w:t>
+      </w:r>
+      <w:fldSimple w:instr=" SEQ Slika \* ARABIC ">
+        <w:r>
+          <w:rPr>
+            <w:noProof/>
+          </w:rPr>
+          <w:t>3</w:t>
+        </w:r>
+      </w:fldSimple>
+      <w:r>
+        <w:t xml:space="preserve">. Skica zaslona za tip korisnika </w:t>
+      </w:r>
+      <w:proofErr w:type="spellStart"/>
+      <w:r>
+        <w:t>donor</w:t>
+      </w:r>
+      <w:proofErr w:type="spellEnd"/>
+    </w:p>
+    <w:p>
+      <w:pPr>
+        <w:pStyle w:val="FOINaslov2"/>
+        <w:spacing w:line="360" w:lineRule="auto"/>
+      </w:pPr>
+      <w:r>
+        <w:lastRenderedPageBreak/>
+        <w:t>Volonter</w:t>
+      </w:r>
+    </w:p>
+    <w:p>
+      <w:pPr>
+        <w:spacing w:line="360" w:lineRule="auto"/>
+        <w:jc w:val="both"/>
+        <w:rPr>
+          <w:sz w:val="22"/>
+        </w:rPr>
+      </w:pPr>
+      <w:r>
+        <w:t xml:space="preserve">Korisnik tipa volonter može odabrati za koji grad gledati popis slobodnih paketa pošto je njihova uloga nevezana fizički za adresu. Pritiskom na gumb „Gradovi“ odabire se lokacija gdje se volonter nalazi te se prema tom gradu prikazuju svi paketi i njihovi </w:t>
+      </w:r>
+      <w:proofErr w:type="spellStart"/>
+      <w:r>
+        <w:t>donori</w:t>
+      </w:r>
+      <w:proofErr w:type="spellEnd"/>
+      <w:r>
+        <w:t xml:space="preserve"> s obzirom da su oni pravna osoba, odnosno imaju stalnu adresu. Pritiskom na drugi gumb „Moji paketi“, otvara se lista paketa koje je volonter „preuzeo“, odnosno prijavio da je preuzeo. Pritiskom na bilo koji od paketa, otvaraju se detalji paketa koji pružaju uvid tipa stavke paketa, tko je </w:t>
+      </w:r>
+      <w:proofErr w:type="spellStart"/>
+      <w:r>
+        <w:t>donor</w:t>
+      </w:r>
+      <w:proofErr w:type="spellEnd"/>
+      <w:r>
+        <w:t xml:space="preserve">, kome putuje i kamo, a postoji i opcija otvaranja </w:t>
+      </w:r>
+      <w:proofErr w:type="spellStart"/>
+      <w:r>
+        <w:t>google</w:t>
+      </w:r>
+      <w:proofErr w:type="spellEnd"/>
+      <w:r>
+        <w:t xml:space="preserve"> mape za prikaz adrese </w:t>
+      </w:r>
+      <w:proofErr w:type="spellStart"/>
+      <w:r>
+        <w:t>donora</w:t>
+      </w:r>
+      <w:proofErr w:type="spellEnd"/>
+      <w:r>
+        <w:t xml:space="preserve"> i potrebitog korisnika tog specifičnog paketa. Boje paketa i dalje vrijede isto – zeleni paketi su pristigli, žuti čekaju potrebitog korisnika, dakle imaju samo </w:t>
+      </w:r>
+      <w:proofErr w:type="spellStart"/>
+      <w:r>
+        <w:t>donora</w:t>
+      </w:r>
+      <w:proofErr w:type="spellEnd"/>
+      <w:r>
+        <w:t xml:space="preserve">, dok crveni nose iste </w:t>
+      </w:r>
+      <w:proofErr w:type="spellStart"/>
+      <w:r>
+        <w:t>karateristike</w:t>
+      </w:r>
+      <w:proofErr w:type="spellEnd"/>
+      <w:r>
+        <w:t xml:space="preserve"> kao žuti samo su označeni kao hitni, dakle potrebni su potrebitom korisniku koji odabire paket u što kraćem roku. Odjava korisnika se vrši na pritisak gumba „Opcije“ te „odjavi se“.</w:t>
+      </w:r>
+    </w:p>
+    <w:p>
+      <w:pPr>
+        <w:keepNext/>
+        <w:spacing w:after="160" w:line="360" w:lineRule="auto"/>
+        <w:jc w:val="both"/>
+      </w:pPr>
+      <w:r>
+        <w:rPr>
+          <w:noProof/>
+          <w:lang w:eastAsia="hr-HR"/>
+        </w:rPr>
+        <w:drawing>
+          <wp:inline distT="0" distB="0" distL="0" distR="0" wp14:anchorId="708899EA" wp14:editId="438593C7">
+            <wp:extent cx="5760720" cy="4133215"/>
+            <wp:effectExtent l="0" t="0" r="0" b="635"/>
+            <wp:docPr id="9" name="Picture 3"/>
+            <wp:cNvGraphicFramePr/>
+            <a:graphic xmlns:a="http://schemas.openxmlformats.org/drawingml/2006/main">
+              <a:graphicData uri="http://schemas.openxmlformats.org/drawingml/2006/picture">
+                <pic:pic xmlns:pic="http://schemas.openxmlformats.org/drawingml/2006/picture">
+                  <pic:nvPicPr>
+                    <pic:cNvPr id="3" name="Picture 3"/>
+                    <pic:cNvPicPr/>
+                  </pic:nvPicPr>
+                  <pic:blipFill>
+                    <a:blip r:embed="rId14" cstate="print">
+                      <a:extLst>
+                        <a:ext uri="{28A0092B-C50C-407E-A947-70E740481C1C}">
+                          <a14:useLocalDpi xmlns:a14="http://schemas.microsoft.com/office/drawing/2010/main" val="0"/>
+                        </a:ext>
+                      </a:extLst>
+                    </a:blip>
+                    <a:stretch>
+                      <a:fillRect/>
+                    </a:stretch>
+                  </pic:blipFill>
+                  <pic:spPr>
+                    <a:xfrm>
+                      <a:off x="0" y="0"/>
+                      <a:ext cx="5760720" cy="4133215"/>
+                    </a:xfrm>
+                    <a:prstGeom prst="rect">
+                      <a:avLst/>
+                    </a:prstGeom>
+                  </pic:spPr>
+                </pic:pic>
+              </a:graphicData>
+            </a:graphic>
+          </wp:inline>
+        </w:drawing>
+      </w:r>
+    </w:p>
+    <w:p>
+      <w:pPr>
+        <w:pStyle w:val="Opisslike"/>
+        <w:jc w:val="both"/>
+      </w:pPr>
+      <w:r>
+        <w:t xml:space="preserve">Slika </w:t>
+      </w:r>
+      <w:fldSimple w:instr=" SEQ Slika \* ARABIC ">
+        <w:r>
+          <w:rPr>
+            <w:noProof/>
+          </w:rPr>
+          <w:t>4</w:t>
+        </w:r>
+      </w:fldSimple>
+      <w:r>
+        <w:t>. Skice ekrana za volontera</w:t>
+      </w:r>
+    </w:p>
+    <w:p>
+      <w:pPr>
+        <w:spacing w:after="160" w:line="360" w:lineRule="auto"/>
+        <w:jc w:val="both"/>
+      </w:pPr>
+    </w:p>
+    <w:p>
+      <w:pPr>
+        <w:pStyle w:val="FOINaslov2"/>
+        <w:spacing w:line="360" w:lineRule="auto"/>
+      </w:pPr>
+      <w:r>
+        <w:lastRenderedPageBreak/>
+        <w:t>Potrebiti korisnik</w:t>
+      </w:r>
+    </w:p>
+    <w:p>
+      <w:pPr>
+        <w:pStyle w:val="Odlomakpopisa"/>
+        <w:spacing w:line="360" w:lineRule="auto"/>
+        <w:ind w:left="0"/>
+        <w:jc w:val="both"/>
+        <w:rPr>
+          <w:sz w:val="22"/>
+        </w:rPr>
+      </w:pPr>
+      <w:r>
+        <w:t xml:space="preserve">Posljednja vrsta korisnika je potrebiti, odnosno korisnik </w:t>
+      </w:r>
+      <w:proofErr w:type="spellStart"/>
+      <w:r>
+        <w:t>konzumator</w:t>
+      </w:r>
+      <w:proofErr w:type="spellEnd"/>
+      <w:r>
+        <w:t xml:space="preserve"> paketa sa aplikacije. Prvi prikaz nakon prijave korisnika je popis paketa koji su dostupni kroz aplikaciju. Pritiskom na bilo koji od paketa, otvaraju se detalji tog paketa u vidu naziva </w:t>
+      </w:r>
+      <w:proofErr w:type="spellStart"/>
+      <w:r>
+        <w:t>donora</w:t>
+      </w:r>
+      <w:proofErr w:type="spellEnd"/>
+      <w:r>
+        <w:t xml:space="preserve">, vremena kreiranja paketa i statusa te stavki u paketu i njihovih detalja. Pritiskom na gumb „odaberi“, u popis „Moji odabrani paketi“ seli se taj paket kojeg je korisnik odabrao. Sada je ta veza vidljiva korisniku volonteru koji zna kome i do kada mora prebaciti koji paket. Do popisa „Moji odabrani paketi“ se dolazi pritiskom na gumb „Moji paketi“ na uvodnoj stranici popisa paketa. Ukoliko se potrebiti korisnik nalazi u iznimnoj situaciji, npr. niske količine hrane ili nekakve treće situacije gdje je vrijeme od presudnog faktora, pritiskom na gumb „Hitan signal“ šalje se taj paket sa statusom hitno (crvena boja) svim volonterima koji onda žurno prenose paket do odabranih potrebitih korisnika koji su te pakete i prijavili kao hitne. Također kao i za prethodna dva korisnika vrijedi paleta boja koju možete vidjeti u „Moji odabrani paketi“ – crveno vrijedi za hitan signal, tj. paket sa statusom hitno, žuti paket je slobodan odnosno čeka da ga preuzme volonter, a zeleni je pristigli paket kojeg je volonter dostavio, ili čak </w:t>
+      </w:r>
+      <w:proofErr w:type="spellStart"/>
+      <w:r>
+        <w:t>donor</w:t>
+      </w:r>
+      <w:proofErr w:type="spellEnd"/>
+      <w:r>
+        <w:t xml:space="preserve"> osobno ili netko od osoblja. Odjava također vrijedi pritiskom na tipku „Opcije“ u gornjem desnom uglu ekrana koje je prikazano u obliku 3 vertikalne točkice, pa potom odabir opcije „Odjavi se“.</w:t>
+      </w:r>
+    </w:p>
+    <w:p>
+      <w:pPr>
+        <w:spacing w:after="160" w:line="360" w:lineRule="auto"/>
+        <w:jc w:val="both"/>
+      </w:pPr>
+    </w:p>
+    <w:p>
+      <w:pPr>
+        <w:keepNext/>
+        <w:spacing w:after="160" w:line="360" w:lineRule="auto"/>
+        <w:jc w:val="both"/>
+      </w:pPr>
+      <w:r>
+        <w:rPr>
+          <w:noProof/>
+          <w:lang w:eastAsia="hr-HR"/>
+        </w:rPr>
+        <w:lastRenderedPageBreak/>
+        <w:drawing>
+          <wp:inline distT="0" distB="0" distL="0" distR="0" wp14:anchorId="7683172D" wp14:editId="1E1D0A0B">
+            <wp:extent cx="3879850" cy="5907405"/>
+            <wp:effectExtent l="0" t="0" r="6350" b="0"/>
+            <wp:docPr id="10" name="Picture 4"/>
+            <wp:cNvGraphicFramePr/>
+            <a:graphic xmlns:a="http://schemas.openxmlformats.org/drawingml/2006/main">
+              <a:graphicData uri="http://schemas.openxmlformats.org/drawingml/2006/picture">
+                <pic:pic xmlns:pic="http://schemas.openxmlformats.org/drawingml/2006/picture">
+                  <pic:nvPicPr>
+                    <pic:cNvPr id="4" name="Picture 4"/>
+                    <pic:cNvPicPr/>
+                  </pic:nvPicPr>
+                  <pic:blipFill>
+                    <a:blip r:embed="rId15" cstate="print">
+                      <a:extLst>
+                        <a:ext uri="{28A0092B-C50C-407E-A947-70E740481C1C}">
+                          <a14:useLocalDpi xmlns:a14="http://schemas.microsoft.com/office/drawing/2010/main" val="0"/>
+                        </a:ext>
+                      </a:extLst>
+                    </a:blip>
+                    <a:stretch>
+                      <a:fillRect/>
+                    </a:stretch>
+                  </pic:blipFill>
+                  <pic:spPr>
+                    <a:xfrm>
+                      <a:off x="0" y="0"/>
+                      <a:ext cx="3879850" cy="5907405"/>
+                    </a:xfrm>
+                    <a:prstGeom prst="rect">
+                      <a:avLst/>
+                    </a:prstGeom>
+                  </pic:spPr>
+                </pic:pic>
+              </a:graphicData>
+            </a:graphic>
+          </wp:inline>
+        </w:drawing>
+      </w:r>
+    </w:p>
+    <w:p>
+      <w:pPr>
+        <w:pStyle w:val="Opisslike"/>
+        <w:jc w:val="both"/>
+      </w:pPr>
+      <w:r>
+        <w:t xml:space="preserve">Slika </w:t>
+      </w:r>
+      <w:fldSimple w:instr=" SEQ Slika \* ARABIC ">
+        <w:r>
+          <w:rPr>
+            <w:noProof/>
+          </w:rPr>
+          <w:t>5</w:t>
+        </w:r>
+      </w:fldSimple>
+      <w:r>
+        <w:t>. Skice aplikacije za potrebitog korisnika</w:t>
+      </w:r>
+    </w:p>
+    <w:p>
+      <w:pPr>
+        <w:spacing w:after="160" w:line="360" w:lineRule="auto"/>
+        <w:jc w:val="both"/>
+      </w:pPr>
+      <w:r>
+        <w:br w:type="page"/>
+      </w:r>
+    </w:p>
+    <w:p>
+      <w:pPr>
         <w:spacing w:after="160" w:line="259" w:lineRule="auto"/>
       </w:pPr>
-      <w:r>
-        <w:br w:type="page"/>
-      </w:r>
     </w:p>
     <w:p>
       <w:pPr>
         <w:pStyle w:val="FOINaslov1"/>
       </w:pPr>
-      <w:bookmarkStart w:id="5" w:name="_Toc473656185"/>
-      <w:r>
-        <w:lastRenderedPageBreak/>
+      <w:bookmarkStart w:id="6" w:name="_Toc473667988"/>
+      <w:r>
         <w:t>Podaci za prijavu</w:t>
       </w:r>
-      <w:bookmarkEnd w:id="5"/>
+      <w:bookmarkEnd w:id="6"/>
     </w:p>
     <w:p>
       <w:pPr>
@@ -3731,7 +4433,7 @@
       <w:r>
         <w:t xml:space="preserve">Korisničko ime: </w:t>
       </w:r>
-      <w:hyperlink r:id="rId13" w:history="1">
+      <w:hyperlink r:id="rId16" w:history="1">
         <w:r>
           <w:rPr>
             <w:rStyle w:val="Hiperveza"/>
@@ -3773,7 +4475,7 @@
       <w:r>
         <w:t xml:space="preserve">Korisničko ime: </w:t>
       </w:r>
-      <w:hyperlink r:id="rId14" w:history="1">
+      <w:hyperlink r:id="rId17" w:history="1">
         <w:r>
           <w:rPr>
             <w:rStyle w:val="Hiperveza"/>
@@ -3828,7 +4530,7 @@
       <w:r>
         <w:t xml:space="preserve">Korisničko ime: </w:t>
       </w:r>
-      <w:hyperlink r:id="rId15" w:history="1">
+      <w:hyperlink r:id="rId18" w:history="1">
         <w:r>
           <w:rPr>
             <w:rStyle w:val="Hiperveza"/>
@@ -3872,12 +4574,12 @@
       <w:pPr>
         <w:pStyle w:val="FOINaslov1"/>
       </w:pPr>
-      <w:bookmarkStart w:id="6" w:name="_Toc473656186"/>
+      <w:bookmarkStart w:id="7" w:name="_Toc473667989"/>
       <w:r>
         <w:lastRenderedPageBreak/>
         <w:t>Korisničke priče</w:t>
       </w:r>
-      <w:bookmarkEnd w:id="6"/>
+      <w:bookmarkEnd w:id="7"/>
     </w:p>
     <w:p>
       <w:pPr>
@@ -4335,12 +5037,12 @@
       <w:pPr>
         <w:pStyle w:val="FOINaslov1"/>
       </w:pPr>
-      <w:bookmarkStart w:id="7" w:name="_Toc473656187"/>
+      <w:bookmarkStart w:id="8" w:name="_Toc473667990"/>
       <w:r>
         <w:lastRenderedPageBreak/>
         <w:t>SCRUM</w:t>
       </w:r>
-      <w:bookmarkEnd w:id="7"/>
+      <w:bookmarkEnd w:id="8"/>
     </w:p>
     <w:p>
       <w:pPr>
@@ -4353,7 +5055,7 @@
         <w:spacing w:line="360" w:lineRule="auto"/>
         <w:outlineLvl w:val="1"/>
       </w:pPr>
-      <w:bookmarkStart w:id="8" w:name="_Toc473656188"/>
+      <w:bookmarkStart w:id="9" w:name="_Toc473667991"/>
       <w:proofErr w:type="spellStart"/>
       <w:r>
         <w:t>Product</w:t>
@@ -4366,7 +5068,7 @@
       <w:r>
         <w:t>Backlog</w:t>
       </w:r>
-      <w:bookmarkEnd w:id="8"/>
+      <w:bookmarkEnd w:id="9"/>
       <w:proofErr w:type="spellEnd"/>
     </w:p>
     <w:p>
@@ -5960,11 +6662,11 @@
         <w:spacing w:line="360" w:lineRule="auto"/>
         <w:outlineLvl w:val="1"/>
       </w:pPr>
-      <w:bookmarkStart w:id="9" w:name="_Toc473656189"/>
+      <w:bookmarkStart w:id="10" w:name="_Toc473667992"/>
       <w:r>
         <w:t>Sprint 1</w:t>
       </w:r>
-      <w:bookmarkEnd w:id="9"/>
+      <w:bookmarkEnd w:id="10"/>
     </w:p>
     <w:p>
       <w:pPr>
@@ -5972,7 +6674,7 @@
         <w:spacing w:line="360" w:lineRule="auto"/>
         <w:outlineLvl w:val="2"/>
       </w:pPr>
-      <w:bookmarkStart w:id="10" w:name="_Toc473656190"/>
+      <w:bookmarkStart w:id="11" w:name="_Toc473667993"/>
       <w:r>
         <w:t xml:space="preserve">Sprint </w:t>
       </w:r>
@@ -5980,7 +6682,7 @@
       <w:r>
         <w:t>planning</w:t>
       </w:r>
-      <w:bookmarkEnd w:id="10"/>
+      <w:bookmarkEnd w:id="11"/>
       <w:proofErr w:type="spellEnd"/>
     </w:p>
     <w:p>
@@ -6984,12 +7686,12 @@
         <w:pStyle w:val="FOINaslov3"/>
         <w:outlineLvl w:val="2"/>
       </w:pPr>
-      <w:bookmarkStart w:id="11" w:name="_Toc473656191"/>
+      <w:bookmarkStart w:id="12" w:name="_Toc473667994"/>
       <w:r>
         <w:lastRenderedPageBreak/>
         <w:t>Daily Sprint Meeting</w:t>
       </w:r>
-      <w:bookmarkEnd w:id="11"/>
+      <w:bookmarkEnd w:id="12"/>
       <w:r>
         <w:t xml:space="preserve"> </w:t>
       </w:r>
@@ -7321,12 +8023,12 @@
         <w:pStyle w:val="FOINaslov3"/>
         <w:outlineLvl w:val="2"/>
       </w:pPr>
-      <w:bookmarkStart w:id="12" w:name="_Toc473656192"/>
+      <w:bookmarkStart w:id="13" w:name="_Toc473667995"/>
       <w:r>
         <w:lastRenderedPageBreak/>
         <w:t>Burndown chart</w:t>
       </w:r>
-      <w:bookmarkEnd w:id="12"/>
+      <w:bookmarkEnd w:id="13"/>
     </w:p>
     <w:p>
       <w:pPr>
@@ -7344,7 +8046,7 @@
           <w:lang w:eastAsia="hr-HR"/>
         </w:rPr>
         <w:drawing>
-          <wp:inline distT="0" distB="0" distL="0" distR="0" wp14:anchorId="0036C5C2" wp14:editId="504D58AD">
+          <wp:inline distT="0" distB="0" distL="0" distR="0" wp14:anchorId="5B1702AA" wp14:editId="1CCE1637">
             <wp:extent cx="5760720" cy="2867660"/>
             <wp:effectExtent l="0" t="0" r="0" b="8890"/>
             <wp:docPr id="2" name="Picture 2"/>
@@ -7359,7 +8061,7 @@
                     <pic:cNvPicPr/>
                   </pic:nvPicPr>
                   <pic:blipFill>
-                    <a:blip r:embed="rId16">
+                    <a:blip r:embed="rId19">
                       <a:extLst>
                         <a:ext uri="{28A0092B-C50C-407E-A947-70E740481C1C}">
                           <a14:useLocalDpi xmlns:a14="http://schemas.microsoft.com/office/drawing/2010/main" val="0"/>
@@ -7398,7 +8100,7 @@
           <w:rPr>
             <w:noProof/>
           </w:rPr>
-          <w:t>3</w:t>
+          <w:t>6</w:t>
         </w:r>
       </w:fldSimple>
       <w:r>
@@ -7512,7 +8214,7 @@
       <w:r>
         <w:t xml:space="preserve">trajanju nalazi se u tablici </w:t>
       </w:r>
-      <w:hyperlink r:id="rId17" w:anchor="gid=0" w:history="1">
+      <w:hyperlink r:id="rId20" w:anchor="gid=0" w:history="1">
         <w:r>
           <w:rPr>
             <w:rStyle w:val="Hiperveza"/>
@@ -7538,7 +8240,7 @@
         <w:spacing w:line="360" w:lineRule="auto"/>
         <w:outlineLvl w:val="2"/>
       </w:pPr>
-      <w:bookmarkStart w:id="13" w:name="_Toc473656193"/>
+      <w:bookmarkStart w:id="14" w:name="_Toc473667996"/>
       <w:r>
         <w:lastRenderedPageBreak/>
         <w:t xml:space="preserve">Sprint </w:t>
@@ -7556,7 +8258,7 @@
       <w:r>
         <w:t>ve</w:t>
       </w:r>
-      <w:bookmarkEnd w:id="13"/>
+      <w:bookmarkEnd w:id="14"/>
       <w:proofErr w:type="spellEnd"/>
     </w:p>
     <w:p>
@@ -7622,7 +8324,7 @@
         <w:spacing w:line="360" w:lineRule="auto"/>
         <w:outlineLvl w:val="1"/>
       </w:pPr>
-      <w:bookmarkStart w:id="14" w:name="_Toc473656194"/>
+      <w:bookmarkStart w:id="15" w:name="_Toc473667997"/>
       <w:r>
         <w:lastRenderedPageBreak/>
         <w:t>S</w:t>
@@ -7630,7 +8332,7 @@
       <w:r>
         <w:t>print 2</w:t>
       </w:r>
-      <w:bookmarkEnd w:id="14"/>
+      <w:bookmarkEnd w:id="15"/>
     </w:p>
     <w:p>
       <w:pPr>
@@ -7638,7 +8340,7 @@
         <w:spacing w:line="360" w:lineRule="auto"/>
         <w:outlineLvl w:val="2"/>
       </w:pPr>
-      <w:bookmarkStart w:id="15" w:name="_Toc473656195"/>
+      <w:bookmarkStart w:id="16" w:name="_Toc473667998"/>
       <w:r>
         <w:t xml:space="preserve">Sprint </w:t>
       </w:r>
@@ -7649,7 +8351,7 @@
       <w:r>
         <w:t>lanning</w:t>
       </w:r>
-      <w:bookmarkEnd w:id="15"/>
+      <w:bookmarkEnd w:id="16"/>
       <w:proofErr w:type="spellEnd"/>
     </w:p>
     <w:p>
@@ -8579,7 +9281,7 @@
         <w:pStyle w:val="FOINaslov3"/>
         <w:outlineLvl w:val="2"/>
       </w:pPr>
-      <w:bookmarkStart w:id="16" w:name="_Toc473656196"/>
+      <w:bookmarkStart w:id="17" w:name="_Toc473667999"/>
       <w:r>
         <w:lastRenderedPageBreak/>
         <w:t xml:space="preserve">Daily Sprint </w:t>
@@ -8588,7 +9290,7 @@
       <w:r>
         <w:t>Meeting</w:t>
       </w:r>
-      <w:bookmarkEnd w:id="16"/>
+      <w:bookmarkEnd w:id="17"/>
       <w:proofErr w:type="spellEnd"/>
       <w:r>
         <w:t xml:space="preserve"> </w:t>
@@ -9159,7 +9861,7 @@
       <w:pPr>
         <w:pStyle w:val="Naslov3"/>
       </w:pPr>
-      <w:bookmarkStart w:id="17" w:name="_Toc473656197"/>
+      <w:bookmarkStart w:id="18" w:name="_Toc473668000"/>
       <w:proofErr w:type="spellStart"/>
       <w:r>
         <w:lastRenderedPageBreak/>
@@ -9173,7 +9875,7 @@
       <w:r>
         <w:t>Chart</w:t>
       </w:r>
-      <w:bookmarkEnd w:id="17"/>
+      <w:bookmarkEnd w:id="18"/>
       <w:proofErr w:type="spellEnd"/>
     </w:p>
     <w:p>
@@ -9200,7 +9902,7 @@
           <w:noProof/>
         </w:rPr>
         <w:drawing>
-          <wp:inline distT="0" distB="0" distL="0" distR="0" wp14:anchorId="424FBD57" wp14:editId="081F8854">
+          <wp:inline distT="0" distB="0" distL="0" distR="0" wp14:anchorId="29370962" wp14:editId="3F6FC06E">
             <wp:extent cx="5760720" cy="2997200"/>
             <wp:effectExtent l="0" t="0" r="0" b="0"/>
             <wp:docPr id="6" name="Picture 6"/>
@@ -9215,7 +9917,7 @@
                     <pic:cNvPicPr/>
                   </pic:nvPicPr>
                   <pic:blipFill>
-                    <a:blip r:embed="rId18">
+                    <a:blip r:embed="rId21">
                       <a:extLst>
                         <a:ext uri="{28A0092B-C50C-407E-A947-70E740481C1C}">
                           <a14:useLocalDpi xmlns:a14="http://schemas.microsoft.com/office/drawing/2010/main" val="0"/>
@@ -9255,7 +9957,7 @@
           <w:rPr>
             <w:noProof/>
           </w:rPr>
-          <w:t>4</w:t>
+          <w:t>7</w:t>
         </w:r>
       </w:fldSimple>
       <w:r>
@@ -9358,7 +10060,7 @@
         <w:spacing w:line="360" w:lineRule="auto"/>
         <w:outlineLvl w:val="2"/>
       </w:pPr>
-      <w:bookmarkStart w:id="18" w:name="_Toc473656198"/>
+      <w:bookmarkStart w:id="19" w:name="_Toc473668001"/>
       <w:r>
         <w:t xml:space="preserve">Sprint </w:t>
       </w:r>
@@ -9366,7 +10068,7 @@
       <w:r>
         <w:t>Retrospective</w:t>
       </w:r>
-      <w:bookmarkEnd w:id="18"/>
+      <w:bookmarkEnd w:id="19"/>
       <w:proofErr w:type="spellEnd"/>
     </w:p>
     <w:p>
@@ -9446,19 +10148,19 @@
         <w:pStyle w:val="FOINaslov2"/>
         <w:outlineLvl w:val="1"/>
       </w:pPr>
-      <w:bookmarkStart w:id="19" w:name="_Toc473656199"/>
+      <w:bookmarkStart w:id="20" w:name="_Toc473668002"/>
       <w:r>
         <w:lastRenderedPageBreak/>
         <w:t>Sprint 3</w:t>
       </w:r>
-      <w:bookmarkEnd w:id="19"/>
+      <w:bookmarkEnd w:id="20"/>
     </w:p>
     <w:p>
       <w:pPr>
         <w:pStyle w:val="FOINaslov3"/>
         <w:outlineLvl w:val="2"/>
       </w:pPr>
-      <w:bookmarkStart w:id="20" w:name="_Toc473656200"/>
+      <w:bookmarkStart w:id="21" w:name="_Toc473668003"/>
       <w:r>
         <w:t xml:space="preserve">Sprint </w:t>
       </w:r>
@@ -9469,7 +10171,7 @@
       <w:r>
         <w:t>lanning</w:t>
       </w:r>
-      <w:bookmarkEnd w:id="20"/>
+      <w:bookmarkEnd w:id="21"/>
       <w:proofErr w:type="spellEnd"/>
     </w:p>
     <w:p>
@@ -10084,7 +10786,7 @@
         <w:spacing w:line="360" w:lineRule="auto"/>
         <w:outlineLvl w:val="2"/>
       </w:pPr>
-      <w:bookmarkStart w:id="21" w:name="_Toc473656201"/>
+      <w:bookmarkStart w:id="22" w:name="_Toc473668004"/>
       <w:r>
         <w:t xml:space="preserve">Daily Sprint </w:t>
       </w:r>
@@ -10092,7 +10794,7 @@
       <w:r>
         <w:t>Meeting</w:t>
       </w:r>
-      <w:bookmarkEnd w:id="21"/>
+      <w:bookmarkEnd w:id="22"/>
       <w:proofErr w:type="spellEnd"/>
       <w:r>
         <w:t xml:space="preserve"> </w:t>
@@ -10363,7 +11065,7 @@
       <w:pPr>
         <w:pStyle w:val="Naslov3"/>
       </w:pPr>
-      <w:bookmarkStart w:id="22" w:name="_Toc473656202"/>
+      <w:bookmarkStart w:id="23" w:name="_Toc473668005"/>
       <w:proofErr w:type="spellStart"/>
       <w:r>
         <w:t>Burndown</w:t>
@@ -10376,7 +11078,7 @@
       <w:r>
         <w:t>Chart</w:t>
       </w:r>
-      <w:bookmarkEnd w:id="22"/>
+      <w:bookmarkEnd w:id="23"/>
       <w:proofErr w:type="spellEnd"/>
     </w:p>
     <w:p>
@@ -10404,7 +11106,7 @@
           <w:noProof/>
         </w:rPr>
         <w:drawing>
-          <wp:inline distT="0" distB="0" distL="0" distR="0" wp14:anchorId="3CBDAA33" wp14:editId="53373C65">
+          <wp:inline distT="0" distB="0" distL="0" distR="0" wp14:anchorId="3D360EE8" wp14:editId="5DE6B70A">
             <wp:extent cx="5760720" cy="2771775"/>
             <wp:effectExtent l="0" t="0" r="0" b="9525"/>
             <wp:docPr id="7" name="Picture 7"/>
@@ -10419,7 +11121,7 @@
                     <pic:cNvPicPr/>
                   </pic:nvPicPr>
                   <pic:blipFill>
-                    <a:blip r:embed="rId19">
+                    <a:blip r:embed="rId22">
                       <a:extLst>
                         <a:ext uri="{28A0092B-C50C-407E-A947-70E740481C1C}">
                           <a14:useLocalDpi xmlns:a14="http://schemas.microsoft.com/office/drawing/2010/main" val="0"/>
@@ -10459,7 +11161,7 @@
           <w:rPr>
             <w:noProof/>
           </w:rPr>
-          <w:t>5</w:t>
+          <w:t>8</w:t>
         </w:r>
       </w:fldSimple>
       <w:r>
@@ -10531,7 +11233,7 @@
         <w:spacing w:line="360" w:lineRule="auto"/>
         <w:outlineLvl w:val="2"/>
       </w:pPr>
-      <w:bookmarkStart w:id="23" w:name="_Toc473656203"/>
+      <w:bookmarkStart w:id="24" w:name="_Toc473668006"/>
       <w:r>
         <w:t xml:space="preserve">Sprint </w:t>
       </w:r>
@@ -10539,7 +11241,7 @@
       <w:r>
         <w:t>Retrospective</w:t>
       </w:r>
-      <w:bookmarkEnd w:id="23"/>
+      <w:bookmarkEnd w:id="24"/>
       <w:proofErr w:type="spellEnd"/>
     </w:p>
     <w:p>
@@ -10595,11 +11297,11 @@
         <w:pStyle w:val="FOINaslov2"/>
         <w:outlineLvl w:val="1"/>
       </w:pPr>
-      <w:bookmarkStart w:id="24" w:name="_Toc473656204"/>
+      <w:bookmarkStart w:id="25" w:name="_Toc473668007"/>
       <w:r>
         <w:t>Sprint 4</w:t>
       </w:r>
-      <w:bookmarkEnd w:id="24"/>
+      <w:bookmarkEnd w:id="25"/>
     </w:p>
     <w:p>
       <w:pPr>
@@ -10607,7 +11309,7 @@
         <w:spacing w:line="360" w:lineRule="auto"/>
         <w:outlineLvl w:val="2"/>
       </w:pPr>
-      <w:bookmarkStart w:id="25" w:name="_Toc473656205"/>
+      <w:bookmarkStart w:id="26" w:name="_Toc473668008"/>
       <w:r>
         <w:t xml:space="preserve">Sprint </w:t>
       </w:r>
@@ -10618,7 +11320,7 @@
       <w:r>
         <w:t>lanning</w:t>
       </w:r>
-      <w:bookmarkEnd w:id="25"/>
+      <w:bookmarkEnd w:id="26"/>
       <w:proofErr w:type="spellEnd"/>
     </w:p>
     <w:p>
@@ -13327,9 +14029,9 @@
     <w:p/>
     <w:p>
       <w:pPr>
-        <w:pStyle w:val="Naslov2"/>
-      </w:pPr>
-      <w:bookmarkStart w:id="26" w:name="_Toc473656206"/>
+        <w:pStyle w:val="Naslov3"/>
+      </w:pPr>
+      <w:bookmarkStart w:id="27" w:name="_Toc473668009"/>
       <w:proofErr w:type="spellStart"/>
       <w:r>
         <w:t>Burndown</w:t>
@@ -13342,7 +14044,7 @@
       <w:r>
         <w:t>chart</w:t>
       </w:r>
-      <w:bookmarkEnd w:id="26"/>
+      <w:bookmarkEnd w:id="27"/>
       <w:proofErr w:type="spellEnd"/>
     </w:p>
     <w:p>
@@ -13355,7 +14057,7 @@
           <w:lang w:eastAsia="hr-HR"/>
         </w:rPr>
         <w:drawing>
-          <wp:inline distT="0" distB="0" distL="0" distR="0" wp14:anchorId="0914CEAE" wp14:editId="7E499078">
+          <wp:inline distT="0" distB="0" distL="0" distR="0" wp14:anchorId="7708F5E3" wp14:editId="2DCDFDF3">
             <wp:extent cx="5760720" cy="2844165"/>
             <wp:effectExtent l="0" t="0" r="0" b="0"/>
             <wp:docPr id="8" name="Picture 8"/>
@@ -13370,7 +14072,7 @@
                     <pic:cNvPicPr/>
                   </pic:nvPicPr>
                   <pic:blipFill>
-                    <a:blip r:embed="rId20">
+                    <a:blip r:embed="rId23">
                       <a:extLst>
                         <a:ext uri="{28A0092B-C50C-407E-A947-70E740481C1C}">
                           <a14:useLocalDpi xmlns:a14="http://schemas.microsoft.com/office/drawing/2010/main" val="0"/>
@@ -13409,7 +14111,7 @@
           <w:rPr>
             <w:noProof/>
           </w:rPr>
-          <w:t>6</w:t>
+          <w:t>9</w:t>
         </w:r>
       </w:fldSimple>
       <w:r>
@@ -13489,7 +14191,9 @@
       <w:pPr>
         <w:pStyle w:val="FOINaslov3"/>
         <w:spacing w:line="360" w:lineRule="auto"/>
-      </w:pPr>
+        <w:outlineLvl w:val="2"/>
+      </w:pPr>
+      <w:bookmarkStart w:id="28" w:name="_Toc473668010"/>
       <w:r>
         <w:t xml:space="preserve">Daily </w:t>
       </w:r>
@@ -13505,6 +14209,7 @@
       <w:r>
         <w:t>meetings</w:t>
       </w:r>
+      <w:bookmarkEnd w:id="28"/>
       <w:proofErr w:type="spellEnd"/>
     </w:p>
     <w:p>
@@ -13719,10 +14424,7 @@
         <w:jc w:val="both"/>
       </w:pPr>
       <w:r>
-        <w:t xml:space="preserve">- Što ću raditi danas?  </w:t>
-      </w:r>
-      <w:r>
-        <w:t>Implementirati slanje hitnog signala</w:t>
+        <w:t>- Što ću raditi danas?  Implementirati slanje hitnog signala</w:t>
       </w:r>
     </w:p>
     <w:p>
@@ -13739,8 +14441,6 @@
         <w:spacing w:line="360" w:lineRule="auto"/>
         <w:jc w:val="both"/>
       </w:pPr>
-      <w:bookmarkStart w:id="27" w:name="_GoBack"/>
-      <w:bookmarkEnd w:id="27"/>
     </w:p>
     <w:p>
       <w:pPr>
@@ -13763,19 +14463,212 @@
         <w:jc w:val="both"/>
       </w:pPr>
       <w:r>
+        <w:t xml:space="preserve">- Što sam radio jučer? Pokušala sam napraviti </w:t>
+      </w:r>
+      <w:proofErr w:type="spellStart"/>
+      <w:r>
+        <w:t>konfigurabilan</w:t>
+      </w:r>
+      <w:proofErr w:type="spellEnd"/>
+      <w:r>
+        <w:t xml:space="preserve"> prikaz notifikacija i započela na modularnosti.</w:t>
+      </w:r>
+    </w:p>
+    <w:p>
+      <w:pPr>
+        <w:spacing w:line="360" w:lineRule="auto"/>
+        <w:jc w:val="both"/>
+      </w:pPr>
+      <w:r>
+        <w:t>- Što ću raditi danas?  Riješiti probleme sa modularnošću. N</w:t>
+      </w:r>
+      <w:r>
+        <w:t>a</w:t>
+      </w:r>
+      <w:r>
+        <w:t>kon rješavanja problema nastaviti na modularnost.</w:t>
+      </w:r>
+    </w:p>
+    <w:p>
+      <w:pPr>
+        <w:spacing w:line="360" w:lineRule="auto"/>
+        <w:jc w:val="both"/>
+      </w:pPr>
+      <w:r>
+        <w:t xml:space="preserve">- Imam li kakvih problema? Da, ne mogu srediti da mi se „Alarm“ (tj. </w:t>
+      </w:r>
+      <w:proofErr w:type="spellStart"/>
+      <w:r>
+        <w:t>BroadcastReceiver</w:t>
+      </w:r>
+      <w:proofErr w:type="spellEnd"/>
+      <w:r>
+        <w:t>) okida svakih 30 sekundi.</w:t>
+      </w:r>
+    </w:p>
+    <w:p>
+      <w:pPr>
+        <w:spacing w:line="360" w:lineRule="auto"/>
+        <w:jc w:val="both"/>
+      </w:pPr>
+      <w:r>
+        <w:t xml:space="preserve">Aleksandar </w:t>
+      </w:r>
+      <w:proofErr w:type="spellStart"/>
+      <w:r>
+        <w:t>Trajkov</w:t>
+      </w:r>
+      <w:proofErr w:type="spellEnd"/>
+    </w:p>
+    <w:p>
+      <w:pPr>
+        <w:spacing w:line="360" w:lineRule="auto"/>
+        <w:jc w:val="both"/>
+      </w:pPr>
+      <w:r>
+        <w:t xml:space="preserve">- Što sam radio jučer? Napravio predložak za prvi </w:t>
+      </w:r>
+      <w:proofErr w:type="spellStart"/>
+      <w:r>
+        <w:t>floating</w:t>
+      </w:r>
+      <w:proofErr w:type="spellEnd"/>
+      <w:r>
+        <w:t xml:space="preserve"> </w:t>
+      </w:r>
+      <w:proofErr w:type="spellStart"/>
+      <w:r>
+        <w:t>button</w:t>
+      </w:r>
+      <w:proofErr w:type="spellEnd"/>
+      <w:r>
+        <w:t xml:space="preserve">. Dovršio sam prikaz popisa paketa za </w:t>
+      </w:r>
+      <w:proofErr w:type="spellStart"/>
+      <w:r>
+        <w:t>donora</w:t>
+      </w:r>
+      <w:proofErr w:type="spellEnd"/>
+      <w:r>
+        <w:t>.</w:t>
+      </w:r>
+    </w:p>
+    <w:p>
+      <w:pPr>
+        <w:spacing w:line="360" w:lineRule="auto"/>
+        <w:jc w:val="both"/>
+      </w:pPr>
+      <w:r>
+        <w:t>-Što ću raditi danas? Kreirati fragment za prikaz gradova.</w:t>
+      </w:r>
+      <w:r>
+        <w:t xml:space="preserve"> </w:t>
+      </w:r>
+      <w:r>
+        <w:t xml:space="preserve">Započet ću na izradi mape za prikaz lokacija mjesta </w:t>
+      </w:r>
+      <w:proofErr w:type="spellStart"/>
+      <w:r>
+        <w:t>donora</w:t>
+      </w:r>
+      <w:proofErr w:type="spellEnd"/>
+      <w:r>
+        <w:t xml:space="preserve"> i potrebitog koju samo volonter vidi.</w:t>
+      </w:r>
+    </w:p>
+    <w:p>
+      <w:pPr>
+        <w:spacing w:line="360" w:lineRule="auto"/>
+        <w:jc w:val="both"/>
+      </w:pPr>
+      <w:r>
+        <w:t>- Imam li kakvih problema?  Ne.</w:t>
+      </w:r>
+    </w:p>
+    <w:p>
+      <w:pPr>
+        <w:spacing w:line="360" w:lineRule="auto"/>
+        <w:jc w:val="both"/>
+      </w:pPr>
+      <w:r>
+        <w:t>26</w:t>
+      </w:r>
+      <w:r>
+        <w:t>.1.2017</w:t>
+      </w:r>
+    </w:p>
+    <w:p>
+      <w:pPr>
+        <w:spacing w:line="360" w:lineRule="auto"/>
+        <w:jc w:val="both"/>
+      </w:pPr>
+      <w:r>
+        <w:t xml:space="preserve">Matija </w:t>
+      </w:r>
+      <w:proofErr w:type="spellStart"/>
+      <w:r>
+        <w:t>Čoklica</w:t>
+      </w:r>
+      <w:proofErr w:type="spellEnd"/>
+    </w:p>
+    <w:p>
+      <w:pPr>
+        <w:spacing w:line="360" w:lineRule="auto"/>
+        <w:jc w:val="both"/>
+      </w:pPr>
+      <w:r>
         <w:t xml:space="preserve">- Što sam radio jučer? </w:t>
       </w:r>
       <w:r>
-        <w:t xml:space="preserve">Pokušala sam napraviti </w:t>
+        <w:t>Implementirao s</w:t>
+      </w:r>
+      <w:r>
+        <w:t>a</w:t>
+      </w:r>
+      <w:r>
+        <w:t>m</w:t>
+      </w:r>
+      <w:r>
+        <w:t xml:space="preserve"> slanje hitnog signala.</w:t>
+      </w:r>
+    </w:p>
+    <w:p>
+      <w:pPr>
+        <w:spacing w:line="360" w:lineRule="auto"/>
+        <w:jc w:val="both"/>
+      </w:pPr>
+      <w:r>
+        <w:t xml:space="preserve">- Što ću raditi danas?  Dovršiti ću prikaz odabranih paketa kod volontera. </w:t>
+      </w:r>
+    </w:p>
+    <w:p>
+      <w:pPr>
+        <w:spacing w:line="360" w:lineRule="auto"/>
+        <w:jc w:val="both"/>
+      </w:pPr>
+      <w:r>
+        <w:t xml:space="preserve">- Imam li kakvih problema? Da, nisam stigao </w:t>
+      </w:r>
+      <w:r>
+        <w:t>implementirati</w:t>
+      </w:r>
+      <w:r>
+        <w:t xml:space="preserve"> prikaz paketa kod volontera. Imao sam problem asa izrado pripadnog dijela web servisa.</w:t>
+      </w:r>
+    </w:p>
+    <w:p>
+      <w:pPr>
+        <w:spacing w:line="360" w:lineRule="auto"/>
+        <w:jc w:val="both"/>
+      </w:pPr>
+      <w:r>
+        <w:t xml:space="preserve">Valentina </w:t>
       </w:r>
       <w:proofErr w:type="spellStart"/>
       <w:r>
-        <w:t>konfigurabilan</w:t>
+        <w:t>Krhlanko</w:t>
       </w:r>
       <w:proofErr w:type="spellEnd"/>
-      <w:r>
-        <w:t xml:space="preserve"> prikaz notifikacija i započela na modularnosti.</w:t>
-      </w:r>
     </w:p>
     <w:p>
       <w:pPr>
@@ -13783,332 +14676,91 @@
         <w:jc w:val="both"/>
       </w:pPr>
       <w:r>
-        <w:t xml:space="preserve">- Što ću raditi danas?  </w:t>
-      </w:r>
-      <w:r>
-        <w:t>Riješiti probleme sa modularnošću</w:t>
-      </w:r>
+        <w:t>- Što sam radio jučer? Napokon sam riješila problem pokretanja alarma na svaki određeni interval.</w:t>
+      </w:r>
+    </w:p>
+    <w:p>
+      <w:pPr>
+        <w:spacing w:line="360" w:lineRule="auto"/>
+        <w:jc w:val="both"/>
+      </w:pPr>
+      <w:r>
+        <w:t>- Što ću raditi danas?  Konačno ću krenuti trenutne klase za prikaz notifikacija implementirati modularno. Implementirat ću i potpuno dinamičko generiranje izbornika za odabir že</w:t>
+      </w:r>
+      <w:r>
+        <w:t>l</w:t>
+      </w:r>
+      <w:r>
+        <w:t>jenog načina dobivanja obavijesti.</w:t>
+      </w:r>
+    </w:p>
+    <w:p>
+      <w:pPr>
+        <w:spacing w:line="360" w:lineRule="auto"/>
+        <w:jc w:val="both"/>
+      </w:pPr>
+      <w:r>
+        <w:lastRenderedPageBreak/>
+        <w:t>- Imam li kakvih problema? Da, ne razumijem još u potpunosti kako omogućiti modularno komuniciranje pomoću sučelja.</w:t>
+      </w:r>
+    </w:p>
+    <w:p>
+      <w:pPr>
+        <w:spacing w:line="360" w:lineRule="auto"/>
+        <w:jc w:val="both"/>
+      </w:pPr>
+      <w:r>
+        <w:t xml:space="preserve">Aleksandar </w:t>
+      </w:r>
+      <w:proofErr w:type="spellStart"/>
+      <w:r>
+        <w:t>Trajkov</w:t>
+      </w:r>
+      <w:proofErr w:type="spellEnd"/>
+    </w:p>
+    <w:p>
+      <w:pPr>
+        <w:spacing w:line="360" w:lineRule="auto"/>
+        <w:jc w:val="both"/>
+      </w:pPr>
+      <w:r>
+        <w:t>- Što sam radio jučer? Kreirao sam fragment za prikaz gradova.</w:t>
+      </w:r>
+    </w:p>
+    <w:p>
+      <w:pPr>
+        <w:spacing w:line="360" w:lineRule="auto"/>
+        <w:jc w:val="both"/>
+      </w:pPr>
+      <w:r>
+        <w:t xml:space="preserve">-Što ću raditi danas? </w:t>
+      </w:r>
+      <w:r>
+        <w:t>Riješit ću postojeći problem i implementirati</w:t>
+      </w:r>
+      <w:r>
+        <w:t xml:space="preserve"> prikaz karte sa dva markera.</w:t>
+      </w:r>
+    </w:p>
+    <w:p>
+      <w:pPr>
+        <w:spacing w:line="360" w:lineRule="auto"/>
+        <w:jc w:val="both"/>
+      </w:pPr>
+      <w:r>
+        <w:t>- Imam li kakvih problema?  Da, i</w:t>
+      </w:r>
+      <w:r>
+        <w:t xml:space="preserve">mam problema pri izradi mape, točnije muče me </w:t>
+      </w:r>
+      <w:proofErr w:type="spellStart"/>
+      <w:r>
+        <w:t>permisije</w:t>
+      </w:r>
+      <w:proofErr w:type="spellEnd"/>
       <w:r>
         <w:t>.</w:t>
       </w:r>
-      <w:r>
-        <w:t xml:space="preserve"> N</w:t>
-      </w:r>
-      <w:r>
-        <w:t>a</w:t>
-      </w:r>
-      <w:r>
-        <w:t>kon rješavanja problema nastaviti na modularnost.</w:t>
-      </w:r>
-    </w:p>
-    <w:p>
-      <w:pPr>
-        <w:spacing w:line="360" w:lineRule="auto"/>
-        <w:jc w:val="both"/>
-      </w:pPr>
-      <w:r>
-        <w:t xml:space="preserve">- Imam li kakvih problema? </w:t>
-      </w:r>
-      <w:r>
-        <w:t xml:space="preserve">Da, ne mogu srediti da mi se „Alarm“ (tj. </w:t>
-      </w:r>
-      <w:proofErr w:type="spellStart"/>
-      <w:r>
-        <w:t>BroadcastReceiver</w:t>
-      </w:r>
-      <w:proofErr w:type="spellEnd"/>
-      <w:r>
-        <w:t>) okida svakih 30 sekundi.</w:t>
-      </w:r>
-    </w:p>
-    <w:p>
-      <w:pPr>
-        <w:spacing w:line="360" w:lineRule="auto"/>
-        <w:jc w:val="both"/>
-      </w:pPr>
-      <w:r>
-        <w:t xml:space="preserve">Aleksandar </w:t>
-      </w:r>
-      <w:proofErr w:type="spellStart"/>
-      <w:r>
-        <w:t>Trajkov</w:t>
-      </w:r>
-      <w:proofErr w:type="spellEnd"/>
-    </w:p>
-    <w:p>
-      <w:pPr>
-        <w:spacing w:line="360" w:lineRule="auto"/>
-        <w:jc w:val="both"/>
-      </w:pPr>
-      <w:r>
-        <w:t xml:space="preserve">- Što sam radio jučer? </w:t>
-      </w:r>
-      <w:r>
-        <w:t xml:space="preserve">Napravio predložak za prvi </w:t>
-      </w:r>
-      <w:proofErr w:type="spellStart"/>
-      <w:r>
-        <w:t>floating</w:t>
-      </w:r>
-      <w:proofErr w:type="spellEnd"/>
-      <w:r>
-        <w:t xml:space="preserve"> </w:t>
-      </w:r>
-      <w:proofErr w:type="spellStart"/>
-      <w:r>
-        <w:t>button</w:t>
-      </w:r>
-      <w:proofErr w:type="spellEnd"/>
-      <w:r>
-        <w:t xml:space="preserve">. Dovršio sam prikaz popisa paketa za </w:t>
-      </w:r>
-      <w:proofErr w:type="spellStart"/>
-      <w:r>
-        <w:t>donora</w:t>
-      </w:r>
-      <w:proofErr w:type="spellEnd"/>
-      <w:r>
-        <w:t>.</w:t>
-      </w:r>
-    </w:p>
-    <w:p>
-      <w:pPr>
-        <w:spacing w:line="360" w:lineRule="auto"/>
-        <w:jc w:val="both"/>
-      </w:pPr>
-      <w:r>
-        <w:t xml:space="preserve">-Što ću raditi danas? </w:t>
-      </w:r>
-      <w:r>
-        <w:t>Kreirati fragment za prikaz gradova.</w:t>
-      </w:r>
-      <w:r>
-        <w:t xml:space="preserve"> </w:t>
-      </w:r>
-      <w:r>
-        <w:t xml:space="preserve">Započet ću na izradi mape za prikaz lokacija mjesta </w:t>
-      </w:r>
-      <w:proofErr w:type="spellStart"/>
-      <w:r>
-        <w:t>donora</w:t>
-      </w:r>
-      <w:proofErr w:type="spellEnd"/>
-      <w:r>
-        <w:t xml:space="preserve"> i potrebitog koju samo volonter vidi.</w:t>
-      </w:r>
-    </w:p>
-    <w:p>
-      <w:pPr>
-        <w:spacing w:line="360" w:lineRule="auto"/>
-        <w:jc w:val="both"/>
-      </w:pPr>
-      <w:r>
-        <w:t>- Imam li kakvih problema?  Ne</w:t>
-      </w:r>
-      <w:r>
-        <w:t>.</w:t>
-      </w:r>
-    </w:p>
-    <w:p>
-      <w:pPr>
-        <w:spacing w:line="360" w:lineRule="auto"/>
-        <w:jc w:val="both"/>
-      </w:pPr>
-      <w:r>
-        <w:t>26</w:t>
-      </w:r>
-      <w:r>
-        <w:t>.1.2017</w:t>
-      </w:r>
-    </w:p>
-    <w:p>
-      <w:pPr>
-        <w:spacing w:line="360" w:lineRule="auto"/>
-        <w:jc w:val="both"/>
-      </w:pPr>
-      <w:r>
-        <w:t xml:space="preserve">Matija </w:t>
-      </w:r>
-      <w:proofErr w:type="spellStart"/>
-      <w:r>
-        <w:t>Čoklica</w:t>
-      </w:r>
-      <w:proofErr w:type="spellEnd"/>
-    </w:p>
-    <w:p>
-      <w:pPr>
-        <w:spacing w:line="360" w:lineRule="auto"/>
-        <w:jc w:val="both"/>
-      </w:pPr>
-      <w:r>
-        <w:t xml:space="preserve">- Što sam radio jučer? </w:t>
-      </w:r>
-      <w:r>
-        <w:t>Implementirao s</w:t>
-      </w:r>
-      <w:r>
-        <w:t>a</w:t>
-      </w:r>
-      <w:r>
-        <w:t>m</w:t>
-      </w:r>
-      <w:r>
-        <w:t xml:space="preserve"> slanje hitnog signala.</w:t>
-      </w:r>
-    </w:p>
-    <w:p>
-      <w:pPr>
-        <w:spacing w:line="360" w:lineRule="auto"/>
-        <w:jc w:val="both"/>
-      </w:pPr>
-      <w:r>
-        <w:t xml:space="preserve">- Što ću raditi danas?  </w:t>
-      </w:r>
-      <w:r>
-        <w:t xml:space="preserve">Dovršiti ću prikaz odabranih paketa kod volontera. </w:t>
-      </w:r>
-    </w:p>
-    <w:p>
-      <w:pPr>
-        <w:spacing w:line="360" w:lineRule="auto"/>
-        <w:jc w:val="both"/>
-      </w:pPr>
-      <w:r>
-        <w:t xml:space="preserve">- Imam li kakvih problema? Da, nisam stigao </w:t>
-      </w:r>
-      <w:r>
-        <w:t>implementirati</w:t>
-      </w:r>
-      <w:r>
-        <w:t xml:space="preserve"> prikaz paketa kod volontera. Imao sam problem asa izrado pripadnog dijela web servisa.</w:t>
-      </w:r>
-    </w:p>
-    <w:p>
-      <w:pPr>
-        <w:spacing w:line="360" w:lineRule="auto"/>
-        <w:jc w:val="both"/>
-      </w:pPr>
-      <w:r>
-        <w:t xml:space="preserve">Valentina </w:t>
-      </w:r>
-      <w:proofErr w:type="spellStart"/>
-      <w:r>
-        <w:t>Krhlanko</w:t>
-      </w:r>
-      <w:proofErr w:type="spellEnd"/>
-    </w:p>
-    <w:p>
-      <w:pPr>
-        <w:spacing w:line="360" w:lineRule="auto"/>
-        <w:jc w:val="both"/>
-      </w:pPr>
-      <w:r>
-        <w:t xml:space="preserve">- Što sam radio jučer? </w:t>
-      </w:r>
-      <w:r>
-        <w:t>Napokon sam riješila problem pokretanja alarma na svaki određeni interval.</w:t>
-      </w:r>
-    </w:p>
-    <w:p>
-      <w:pPr>
-        <w:spacing w:line="360" w:lineRule="auto"/>
-        <w:jc w:val="both"/>
-      </w:pPr>
-      <w:r>
-        <w:t xml:space="preserve">- Što ću raditi danas?  </w:t>
-      </w:r>
-      <w:r>
-        <w:t>Konačno ću krenuti trenutne klase za prikaz notifikacija implementirati modularno. Implementirat ću i potpuno dinamičko generiranje izbornika za odabir že</w:t>
-      </w:r>
-      <w:r>
-        <w:t>l</w:t>
-      </w:r>
-      <w:r>
-        <w:t>jenog načina dobivanja obavijesti.</w:t>
-      </w:r>
-    </w:p>
-    <w:p>
-      <w:pPr>
-        <w:spacing w:line="360" w:lineRule="auto"/>
-        <w:jc w:val="both"/>
-      </w:pPr>
-      <w:r>
-        <w:lastRenderedPageBreak/>
-        <w:t xml:space="preserve">- Imam li kakvih problema? Da, </w:t>
-      </w:r>
-      <w:r>
-        <w:t>ne razumijem još u potpunosti kako omogućiti modularno komuniciranje pomoću sučelja.</w:t>
-      </w:r>
-    </w:p>
-    <w:p>
-      <w:pPr>
-        <w:spacing w:line="360" w:lineRule="auto"/>
-        <w:jc w:val="both"/>
-      </w:pPr>
-      <w:r>
-        <w:t xml:space="preserve">Aleksandar </w:t>
-      </w:r>
-      <w:proofErr w:type="spellStart"/>
-      <w:r>
-        <w:t>Trajkov</w:t>
-      </w:r>
-      <w:proofErr w:type="spellEnd"/>
-    </w:p>
-    <w:p>
-      <w:pPr>
-        <w:spacing w:line="360" w:lineRule="auto"/>
-        <w:jc w:val="both"/>
-      </w:pPr>
-      <w:r>
-        <w:t xml:space="preserve">- Što sam radio jučer? </w:t>
-      </w:r>
-      <w:r>
-        <w:t>Kreirao sam fragment za prikaz gradova.</w:t>
-      </w:r>
-    </w:p>
-    <w:p>
-      <w:pPr>
-        <w:spacing w:line="360" w:lineRule="auto"/>
-        <w:jc w:val="both"/>
-      </w:pPr>
-      <w:r>
-        <w:t xml:space="preserve">-Što ću raditi danas? </w:t>
-      </w:r>
-      <w:r>
-        <w:t>Riješit ću postojeći problem i implementirati</w:t>
-      </w:r>
-      <w:r>
-        <w:t xml:space="preserve"> prikaz karte sa dva markera.</w:t>
-      </w:r>
-    </w:p>
-    <w:p>
-      <w:pPr>
-        <w:spacing w:line="360" w:lineRule="auto"/>
-        <w:jc w:val="both"/>
-      </w:pPr>
-      <w:r>
-        <w:t xml:space="preserve">- Imam li kakvih problema?  </w:t>
-      </w:r>
-      <w:r>
-        <w:t>Da, i</w:t>
-      </w:r>
-      <w:r>
-        <w:t xml:space="preserve">mam problema pri izradi mape, točnije muče me </w:t>
-      </w:r>
-      <w:proofErr w:type="spellStart"/>
-      <w:r>
-        <w:t>permisije</w:t>
-      </w:r>
-      <w:proofErr w:type="spellEnd"/>
-      <w:r>
-        <w:t>.</w:t>
-      </w:r>
-    </w:p>
-    <w:p>
-      <w:pPr>
-        <w:spacing w:line="360" w:lineRule="auto"/>
-        <w:jc w:val="both"/>
-      </w:pPr>
     </w:p>
     <w:p>
       <w:pPr>
@@ -14123,7 +14775,9 @@
     <w:p>
       <w:pPr>
         <w:pStyle w:val="FOINaslov3"/>
-      </w:pPr>
+        <w:outlineLvl w:val="2"/>
+      </w:pPr>
+      <w:bookmarkStart w:id="29" w:name="_Toc473668011"/>
       <w:r>
         <w:t xml:space="preserve">Sprint </w:t>
       </w:r>
@@ -14131,6 +14785,7 @@
       <w:r>
         <w:t>retrospective</w:t>
       </w:r>
+      <w:bookmarkEnd w:id="29"/>
       <w:proofErr w:type="spellEnd"/>
     </w:p>
     <w:p>
@@ -14202,6 +14857,66 @@
     </w:p>
     <w:p>
       <w:pPr>
+        <w:pStyle w:val="FOINaslov3"/>
+        <w:outlineLvl w:val="2"/>
+      </w:pPr>
+      <w:bookmarkStart w:id="30" w:name="_Toc473668012"/>
+      <w:r>
+        <w:t xml:space="preserve">Podjela </w:t>
+      </w:r>
+      <w:proofErr w:type="spellStart"/>
+      <w:r>
+        <w:t>taskova</w:t>
+      </w:r>
+      <w:bookmarkEnd w:id="30"/>
+      <w:proofErr w:type="spellEnd"/>
+    </w:p>
+    <w:p>
+      <w:r>
+        <w:t xml:space="preserve">Popis svih </w:t>
+      </w:r>
+      <w:proofErr w:type="spellStart"/>
+      <w:r>
+        <w:t>taskova</w:t>
+      </w:r>
+      <w:proofErr w:type="spellEnd"/>
+      <w:r>
+        <w:t xml:space="preserve"> i zaduženih članova tima za pojedini </w:t>
+      </w:r>
+      <w:proofErr w:type="spellStart"/>
+      <w:r>
+        <w:t>task</w:t>
+      </w:r>
+      <w:proofErr w:type="spellEnd"/>
+      <w:r>
+        <w:t xml:space="preserve"> nalazi se na </w:t>
+      </w:r>
+      <w:hyperlink r:id="rId24" w:history="1">
+        <w:r>
+          <w:rPr>
+            <w:rStyle w:val="Hiperveza"/>
+          </w:rPr>
+          <w:t>zaduženja</w:t>
+        </w:r>
+        <w:r>
+          <w:rPr>
+            <w:rStyle w:val="Hiperveza"/>
+          </w:rPr>
+          <w:t xml:space="preserve"> </w:t>
+        </w:r>
+        <w:r>
+          <w:rPr>
+            <w:rStyle w:val="Hiperveza"/>
+          </w:rPr>
+          <w:t>i članovi</w:t>
+        </w:r>
+      </w:hyperlink>
+      <w:r>
+        <w:t xml:space="preserve"> .</w:t>
+      </w:r>
+    </w:p>
+    <w:p>
+      <w:pPr>
         <w:spacing w:after="160" w:line="259" w:lineRule="auto"/>
       </w:pPr>
       <w:r>
@@ -14210,13 +14925,12 @@
     </w:p>
     <w:p>
       <w:pPr>
-        <w:spacing w:line="360" w:lineRule="auto"/>
-        <w:jc w:val="both"/>
-      </w:pPr>
-    </w:p>
-    <w:p>
-      <w:pPr>
         <w:pStyle w:val="FOINaslov1"/>
+        <w:numPr>
+          <w:ilvl w:val="0"/>
+          <w:numId w:val="0"/>
+        </w:numPr>
+        <w:jc w:val="left"/>
       </w:pPr>
     </w:p>
     <w:p>
@@ -14224,11 +14938,11 @@
         <w:pStyle w:val="FOINaslov2"/>
         <w:outlineLvl w:val="1"/>
       </w:pPr>
-      <w:bookmarkStart w:id="28" w:name="_Toc473656207"/>
+      <w:bookmarkStart w:id="31" w:name="_Toc473668013"/>
       <w:r>
         <w:t>Ostali artefakti</w:t>
       </w:r>
-      <w:bookmarkEnd w:id="28"/>
+      <w:bookmarkEnd w:id="31"/>
     </w:p>
     <w:p>
       <w:pPr>
@@ -14249,6 +14963,41 @@
       </w:r>
       <w:r>
         <w:t>.</w:t>
+      </w:r>
+      <w:r>
+        <w:t xml:space="preserve"> Link na poveznicu projektnog plana </w:t>
+      </w:r>
+      <w:hyperlink r:id="rId25" w:history="1">
+        <w:r>
+          <w:rPr>
+            <w:rStyle w:val="Hiperveza"/>
+          </w:rPr>
+          <w:t>projektni plan</w:t>
+        </w:r>
+      </w:hyperlink>
+      <w:r>
+        <w:t xml:space="preserve"> . Link na poveznicu pripadnog </w:t>
+      </w:r>
+      <w:proofErr w:type="spellStart"/>
+      <w:r>
+        <w:t>gantogram</w:t>
+      </w:r>
+      <w:proofErr w:type="spellEnd"/>
+      <w:r>
+        <w:t xml:space="preserve"> </w:t>
+      </w:r>
+      <w:hyperlink r:id="rId26" w:history="1">
+        <w:proofErr w:type="spellStart"/>
+        <w:r>
+          <w:rPr>
+            <w:rStyle w:val="Hiperveza"/>
+          </w:rPr>
+          <w:t>gantogram</w:t>
+        </w:r>
+        <w:proofErr w:type="spellEnd"/>
+      </w:hyperlink>
+      <w:r>
+        <w:t xml:space="preserve"> .</w:t>
       </w:r>
     </w:p>
     <w:p>
@@ -14282,7 +15031,7 @@
                     <pic:cNvPicPr/>
                   </pic:nvPicPr>
                   <pic:blipFill>
-                    <a:blip r:embed="rId21">
+                    <a:blip r:embed="rId27">
                       <a:extLst>
                         <a:ext uri="{28A0092B-C50C-407E-A947-70E740481C1C}">
                           <a14:useLocalDpi xmlns:a14="http://schemas.microsoft.com/office/drawing/2010/main" val="0"/>
@@ -14321,7 +15070,7 @@
           <w:rPr>
             <w:noProof/>
           </w:rPr>
-          <w:t>7</w:t>
+          <w:t>10</w:t>
         </w:r>
       </w:fldSimple>
       <w:r>
@@ -14354,7 +15103,7 @@
                     <pic:cNvPicPr/>
                   </pic:nvPicPr>
                   <pic:blipFill>
-                    <a:blip r:embed="rId22">
+                    <a:blip r:embed="rId28">
                       <a:extLst>
                         <a:ext uri="{28A0092B-C50C-407E-A947-70E740481C1C}">
                           <a14:useLocalDpi xmlns:a14="http://schemas.microsoft.com/office/drawing/2010/main" val="0"/>
@@ -14393,7 +15142,7 @@
           <w:rPr>
             <w:noProof/>
           </w:rPr>
-          <w:t>8</w:t>
+          <w:t>11</w:t>
         </w:r>
       </w:fldSimple>
       <w:r>
@@ -14406,8 +15155,8 @@
       <w:proofErr w:type="spellEnd"/>
     </w:p>
     <w:sectPr>
-      <w:headerReference w:type="default" r:id="rId23"/>
-      <w:footerReference w:type="default" r:id="rId24"/>
+      <w:headerReference w:type="default" r:id="rId29"/>
+      <w:footerReference w:type="default" r:id="rId30"/>
       <w:pgSz w:w="11906" w:h="16838"/>
       <w:pgMar w:top="1417" w:right="1417" w:bottom="1417" w:left="1417" w:header="708" w:footer="680" w:gutter="0"/>
       <w:pgNumType w:start="1" w:chapStyle="1"/>
@@ -14509,7 +15258,7 @@
           <w:rPr>
             <w:noProof/>
           </w:rPr>
-          <w:t>37</w:t>
+          <w:t>44</w:t>
         </w:r>
         <w:r>
           <w:rPr>
@@ -18262,7 +19011,7 @@
 </file>
 
 <file path=customXml/itemProps1.xml><?xml version="1.0" encoding="utf-8"?>
-<ds:datastoreItem xmlns:ds="http://schemas.openxmlformats.org/officeDocument/2006/customXml" ds:itemID="{441C3FD0-D55F-4FD7-925F-0331AF07C44B}">
+<ds:datastoreItem xmlns:ds="http://schemas.openxmlformats.org/officeDocument/2006/customXml" ds:itemID="{73C99930-775D-43CF-BBF4-82FD06075F0A}">
   <ds:schemaRefs>
     <ds:schemaRef ds:uri="http://schemas.openxmlformats.org/officeDocument/2006/bibliography"/>
   </ds:schemaRefs>

</xml_diff>